<commit_message>
realtório sprint 1 e descrição de requisitos
</commit_message>
<xml_diff>
--- a/doc/Relatorio_Smart4Finaces_ESTG.docx
+++ b/doc/Relatorio_Smart4Finaces_ESTG.docx
@@ -3542,19 +3542,7 @@
         <w:rPr>
           <w:lang w:eastAsia="pt-PT"/>
         </w:rPr>
-        <w:t>vamos elaborar uma lista de requisitos e, após os levantamentos dos mesmos, faremos uma comparação com os softwares</w:t>
-      </w:r>
-      <w:r>
-        <w:rPr>
-          <w:lang w:eastAsia="pt-PT"/>
-        </w:rPr>
-        <w:t xml:space="preserve"> pertinentes</w:t>
-      </w:r>
-      <w:r>
-        <w:rPr>
-          <w:lang w:eastAsia="pt-PT"/>
-        </w:rPr>
-        <w:t xml:space="preserve"> da concorrência.</w:t>
+        <w:t>vamos elaborar uma lista de requisitos e, após os levantamentos dos mesmos, faremos uma comparação com os softwares pertinentes da concorrência.</w:t>
       </w:r>
     </w:p>
     <w:p>
@@ -3565,12 +3553,769 @@
         <w:t xml:space="preserve"> Requisitos</w:t>
       </w:r>
     </w:p>
-    <w:p/>
+    <w:tbl>
+      <w:tblPr>
+        <w:tblStyle w:val="TabeladeGrelha5Escura-Destaque5"/>
+        <w:tblW w:w="9467" w:type="dxa"/>
+        <w:tblLook w:val="04A0" w:firstRow="1" w:lastRow="0" w:firstColumn="1" w:lastColumn="0" w:noHBand="0" w:noVBand="1"/>
+      </w:tblPr>
+      <w:tblGrid>
+        <w:gridCol w:w="1404"/>
+        <w:gridCol w:w="6343"/>
+        <w:gridCol w:w="1720"/>
+      </w:tblGrid>
+      <w:tr>
+        <w:trPr>
+          <w:cnfStyle w:val="100000000000" w:firstRow="1" w:lastRow="0" w:firstColumn="0" w:lastColumn="0" w:oddVBand="0" w:evenVBand="0" w:oddHBand="0" w:evenHBand="0" w:firstRowFirstColumn="0" w:firstRowLastColumn="0" w:lastRowFirstColumn="0" w:lastRowLastColumn="0"/>
+          <w:trHeight w:val="429"/>
+        </w:trPr>
+        <w:tc>
+          <w:tcPr>
+            <w:cnfStyle w:val="001000000000" w:firstRow="0" w:lastRow="0" w:firstColumn="1" w:lastColumn="0" w:oddVBand="0" w:evenVBand="0" w:oddHBand="0" w:evenHBand="0" w:firstRowFirstColumn="0" w:firstRowLastColumn="0" w:lastRowFirstColumn="0" w:lastRowLastColumn="0"/>
+            <w:tcW w:w="1404" w:type="dxa"/>
+          </w:tcPr>
+          <w:p>
+            <w:pPr>
+              <w:jc w:val="center"/>
+            </w:pPr>
+            <w:r>
+              <w:t># ID</w:t>
+            </w:r>
+          </w:p>
+        </w:tc>
+        <w:tc>
+          <w:tcPr>
+            <w:tcW w:w="6343" w:type="dxa"/>
+          </w:tcPr>
+          <w:p>
+            <w:pPr>
+              <w:jc w:val="center"/>
+              <w:cnfStyle w:val="100000000000" w:firstRow="1" w:lastRow="0" w:firstColumn="0" w:lastColumn="0" w:oddVBand="0" w:evenVBand="0" w:oddHBand="0" w:evenHBand="0" w:firstRowFirstColumn="0" w:firstRowLastColumn="0" w:lastRowFirstColumn="0" w:lastRowLastColumn="0"/>
+            </w:pPr>
+            <w:r>
+              <w:t>Descrição</w:t>
+            </w:r>
+          </w:p>
+        </w:tc>
+        <w:tc>
+          <w:tcPr>
+            <w:tcW w:w="1720" w:type="dxa"/>
+          </w:tcPr>
+          <w:p>
+            <w:pPr>
+              <w:jc w:val="center"/>
+              <w:cnfStyle w:val="100000000000" w:firstRow="1" w:lastRow="0" w:firstColumn="0" w:lastColumn="0" w:oddVBand="0" w:evenVBand="0" w:oddHBand="0" w:evenHBand="0" w:firstRowFirstColumn="0" w:firstRowLastColumn="0" w:lastRowFirstColumn="0" w:lastRowLastColumn="0"/>
+            </w:pPr>
+            <w:r>
+              <w:t>Prioridade</w:t>
+            </w:r>
+          </w:p>
+        </w:tc>
+      </w:tr>
+      <w:tr>
+        <w:trPr>
+          <w:cnfStyle w:val="000000100000" w:firstRow="0" w:lastRow="0" w:firstColumn="0" w:lastColumn="0" w:oddVBand="0" w:evenVBand="0" w:oddHBand="1" w:evenHBand="0" w:firstRowFirstColumn="0" w:firstRowLastColumn="0" w:lastRowFirstColumn="0" w:lastRowLastColumn="0"/>
+          <w:trHeight w:val="748"/>
+        </w:trPr>
+        <w:tc>
+          <w:tcPr>
+            <w:cnfStyle w:val="001000000000" w:firstRow="0" w:lastRow="0" w:firstColumn="1" w:lastColumn="0" w:oddVBand="0" w:evenVBand="0" w:oddHBand="0" w:evenHBand="0" w:firstRowFirstColumn="0" w:firstRowLastColumn="0" w:lastRowFirstColumn="0" w:lastRowLastColumn="0"/>
+            <w:tcW w:w="1404" w:type="dxa"/>
+          </w:tcPr>
+          <w:p>
+            <w:pPr>
+              <w:jc w:val="center"/>
+            </w:pPr>
+            <w:r>
+              <w:t>RF-01</w:t>
+            </w:r>
+          </w:p>
+        </w:tc>
+        <w:tc>
+          <w:tcPr>
+            <w:tcW w:w="6343" w:type="dxa"/>
+          </w:tcPr>
+          <w:p>
+            <w:pPr>
+              <w:cnfStyle w:val="000000100000" w:firstRow="0" w:lastRow="0" w:firstColumn="0" w:lastColumn="0" w:oddVBand="0" w:evenVBand="0" w:oddHBand="1" w:evenHBand="0" w:firstRowFirstColumn="0" w:firstRowLastColumn="0" w:lastRowFirstColumn="0" w:lastRowLastColumn="0"/>
+            </w:pPr>
+            <w:r>
+              <w:t xml:space="preserve">O sistema deverá </w:t>
+            </w:r>
+            <w:r>
+              <w:t>permitir ao Cliente realizar o seu registo</w:t>
+            </w:r>
+          </w:p>
+        </w:tc>
+        <w:tc>
+          <w:tcPr>
+            <w:tcW w:w="1720" w:type="dxa"/>
+          </w:tcPr>
+          <w:p>
+            <w:pPr>
+              <w:jc w:val="center"/>
+              <w:cnfStyle w:val="000000100000" w:firstRow="0" w:lastRow="0" w:firstColumn="0" w:lastColumn="0" w:oddVBand="0" w:evenVBand="0" w:oddHBand="1" w:evenHBand="0" w:firstRowFirstColumn="0" w:firstRowLastColumn="0" w:lastRowFirstColumn="0" w:lastRowLastColumn="0"/>
+              <w:rPr>
+                <w:b/>
+                <w:bCs/>
+              </w:rPr>
+            </w:pPr>
+            <w:r>
+              <w:rPr>
+                <w:b/>
+                <w:bCs/>
+                <w:color w:val="FF0000"/>
+              </w:rPr>
+              <w:t>Alta</w:t>
+            </w:r>
+          </w:p>
+        </w:tc>
+      </w:tr>
+      <w:tr>
+        <w:trPr>
+          <w:trHeight w:val="748"/>
+        </w:trPr>
+        <w:tc>
+          <w:tcPr>
+            <w:cnfStyle w:val="001000000000" w:firstRow="0" w:lastRow="0" w:firstColumn="1" w:lastColumn="0" w:oddVBand="0" w:evenVBand="0" w:oddHBand="0" w:evenHBand="0" w:firstRowFirstColumn="0" w:firstRowLastColumn="0" w:lastRowFirstColumn="0" w:lastRowLastColumn="0"/>
+            <w:tcW w:w="1404" w:type="dxa"/>
+          </w:tcPr>
+          <w:p>
+            <w:pPr>
+              <w:jc w:val="center"/>
+            </w:pPr>
+            <w:r>
+              <w:t>RF-02</w:t>
+            </w:r>
+          </w:p>
+        </w:tc>
+        <w:tc>
+          <w:tcPr>
+            <w:tcW w:w="6343" w:type="dxa"/>
+          </w:tcPr>
+          <w:p>
+            <w:pPr>
+              <w:cnfStyle w:val="000000000000" w:firstRow="0" w:lastRow="0" w:firstColumn="0" w:lastColumn="0" w:oddVBand="0" w:evenVBand="0" w:oddHBand="0" w:evenHBand="0" w:firstRowFirstColumn="0" w:firstRowLastColumn="0" w:lastRowFirstColumn="0" w:lastRowLastColumn="0"/>
+            </w:pPr>
+            <w:r>
+              <w:t xml:space="preserve">O sistema deverá </w:t>
+            </w:r>
+            <w:r>
+              <w:t xml:space="preserve">permitir ao Cliente Fazer Login </w:t>
+            </w:r>
+            <w:r>
+              <w:t xml:space="preserve">e </w:t>
+            </w:r>
+            <w:proofErr w:type="spellStart"/>
+            <w:r>
+              <w:t>Logout</w:t>
+            </w:r>
+            <w:proofErr w:type="spellEnd"/>
+          </w:p>
+        </w:tc>
+        <w:tc>
+          <w:tcPr>
+            <w:tcW w:w="1720" w:type="dxa"/>
+          </w:tcPr>
+          <w:p>
+            <w:pPr>
+              <w:jc w:val="center"/>
+              <w:cnfStyle w:val="000000000000" w:firstRow="0" w:lastRow="0" w:firstColumn="0" w:lastColumn="0" w:oddVBand="0" w:evenVBand="0" w:oddHBand="0" w:evenHBand="0" w:firstRowFirstColumn="0" w:firstRowLastColumn="0" w:lastRowFirstColumn="0" w:lastRowLastColumn="0"/>
+              <w:rPr>
+                <w:b/>
+                <w:bCs/>
+              </w:rPr>
+            </w:pPr>
+            <w:r>
+              <w:rPr>
+                <w:b/>
+                <w:bCs/>
+                <w:color w:val="FF0000"/>
+              </w:rPr>
+              <w:t>Alta</w:t>
+            </w:r>
+          </w:p>
+        </w:tc>
+      </w:tr>
+      <w:tr>
+        <w:trPr>
+          <w:cnfStyle w:val="000000100000" w:firstRow="0" w:lastRow="0" w:firstColumn="0" w:lastColumn="0" w:oddVBand="0" w:evenVBand="0" w:oddHBand="1" w:evenHBand="0" w:firstRowFirstColumn="0" w:firstRowLastColumn="0" w:lastRowFirstColumn="0" w:lastRowLastColumn="0"/>
+          <w:trHeight w:val="429"/>
+        </w:trPr>
+        <w:tc>
+          <w:tcPr>
+            <w:cnfStyle w:val="001000000000" w:firstRow="0" w:lastRow="0" w:firstColumn="1" w:lastColumn="0" w:oddVBand="0" w:evenVBand="0" w:oddHBand="0" w:evenHBand="0" w:firstRowFirstColumn="0" w:firstRowLastColumn="0" w:lastRowFirstColumn="0" w:lastRowLastColumn="0"/>
+            <w:tcW w:w="1404" w:type="dxa"/>
+          </w:tcPr>
+          <w:p>
+            <w:pPr>
+              <w:jc w:val="center"/>
+            </w:pPr>
+            <w:r>
+              <w:t>RF-03</w:t>
+            </w:r>
+          </w:p>
+        </w:tc>
+        <w:tc>
+          <w:tcPr>
+            <w:tcW w:w="6343" w:type="dxa"/>
+          </w:tcPr>
+          <w:p>
+            <w:pPr>
+              <w:cnfStyle w:val="000000100000" w:firstRow="0" w:lastRow="0" w:firstColumn="0" w:lastColumn="0" w:oddVBand="0" w:evenVBand="0" w:oddHBand="1" w:evenHBand="0" w:firstRowFirstColumn="0" w:firstRowLastColumn="0" w:lastRowFirstColumn="0" w:lastRowLastColumn="0"/>
+            </w:pPr>
+            <w:r>
+              <w:t>O sistema d</w:t>
+            </w:r>
+            <w:r>
+              <w:t xml:space="preserve">everá </w:t>
+            </w:r>
+            <w:r>
+              <w:t xml:space="preserve">permitir realizar o Login automaticamente no caso </w:t>
+            </w:r>
+            <w:proofErr w:type="gramStart"/>
+            <w:r>
+              <w:t>do</w:t>
+            </w:r>
+            <w:proofErr w:type="gramEnd"/>
+            <w:r>
+              <w:t xml:space="preserve"> utilizador fechar o browser e voltar a abrir</w:t>
+            </w:r>
+          </w:p>
+        </w:tc>
+        <w:tc>
+          <w:tcPr>
+            <w:tcW w:w="1720" w:type="dxa"/>
+          </w:tcPr>
+          <w:p>
+            <w:pPr>
+              <w:jc w:val="center"/>
+              <w:cnfStyle w:val="000000100000" w:firstRow="0" w:lastRow="0" w:firstColumn="0" w:lastColumn="0" w:oddVBand="0" w:evenVBand="0" w:oddHBand="1" w:evenHBand="0" w:firstRowFirstColumn="0" w:firstRowLastColumn="0" w:lastRowFirstColumn="0" w:lastRowLastColumn="0"/>
+              <w:rPr>
+                <w:b/>
+                <w:bCs/>
+              </w:rPr>
+            </w:pPr>
+            <w:r>
+              <w:rPr>
+                <w:b/>
+                <w:bCs/>
+                <w:color w:val="00B050"/>
+              </w:rPr>
+              <w:t>Baixa</w:t>
+            </w:r>
+          </w:p>
+        </w:tc>
+      </w:tr>
+      <w:tr>
+        <w:trPr>
+          <w:trHeight w:val="748"/>
+        </w:trPr>
+        <w:tc>
+          <w:tcPr>
+            <w:cnfStyle w:val="001000000000" w:firstRow="0" w:lastRow="0" w:firstColumn="1" w:lastColumn="0" w:oddVBand="0" w:evenVBand="0" w:oddHBand="0" w:evenHBand="0" w:firstRowFirstColumn="0" w:firstRowLastColumn="0" w:lastRowFirstColumn="0" w:lastRowLastColumn="0"/>
+            <w:tcW w:w="1404" w:type="dxa"/>
+          </w:tcPr>
+          <w:p>
+            <w:pPr>
+              <w:jc w:val="center"/>
+            </w:pPr>
+            <w:r>
+              <w:t>RF-04</w:t>
+            </w:r>
+          </w:p>
+        </w:tc>
+        <w:tc>
+          <w:tcPr>
+            <w:tcW w:w="6343" w:type="dxa"/>
+          </w:tcPr>
+          <w:p>
+            <w:pPr>
+              <w:cnfStyle w:val="000000000000" w:firstRow="0" w:lastRow="0" w:firstColumn="0" w:lastColumn="0" w:oddVBand="0" w:evenVBand="0" w:oddHBand="0" w:evenHBand="0" w:firstRowFirstColumn="0" w:firstRowLastColumn="0" w:lastRowFirstColumn="0" w:lastRowLastColumn="0"/>
+            </w:pPr>
+            <w:r>
+              <w:t>O sistema d</w:t>
+            </w:r>
+            <w:r>
+              <w:t xml:space="preserve">everá </w:t>
+            </w:r>
+            <w:r>
+              <w:t>ter</w:t>
+            </w:r>
+            <w:r>
+              <w:t xml:space="preserve"> </w:t>
+            </w:r>
+            <w:r>
+              <w:t>implementada a funcionalidade para edição de Perfil e Password</w:t>
+            </w:r>
+          </w:p>
+        </w:tc>
+        <w:tc>
+          <w:tcPr>
+            <w:tcW w:w="1720" w:type="dxa"/>
+          </w:tcPr>
+          <w:p>
+            <w:pPr>
+              <w:jc w:val="center"/>
+              <w:cnfStyle w:val="000000000000" w:firstRow="0" w:lastRow="0" w:firstColumn="0" w:lastColumn="0" w:oddVBand="0" w:evenVBand="0" w:oddHBand="0" w:evenHBand="0" w:firstRowFirstColumn="0" w:firstRowLastColumn="0" w:lastRowFirstColumn="0" w:lastRowLastColumn="0"/>
+              <w:rPr>
+                <w:b/>
+                <w:bCs/>
+              </w:rPr>
+            </w:pPr>
+            <w:r>
+              <w:rPr>
+                <w:b/>
+                <w:bCs/>
+                <w:color w:val="FFC000"/>
+              </w:rPr>
+              <w:t>Média</w:t>
+            </w:r>
+          </w:p>
+        </w:tc>
+      </w:tr>
+      <w:tr>
+        <w:trPr>
+          <w:cnfStyle w:val="000000100000" w:firstRow="0" w:lastRow="0" w:firstColumn="0" w:lastColumn="0" w:oddVBand="0" w:evenVBand="0" w:oddHBand="1" w:evenHBand="0" w:firstRowFirstColumn="0" w:firstRowLastColumn="0" w:lastRowFirstColumn="0" w:lastRowLastColumn="0"/>
+          <w:trHeight w:val="748"/>
+        </w:trPr>
+        <w:tc>
+          <w:tcPr>
+            <w:cnfStyle w:val="001000000000" w:firstRow="0" w:lastRow="0" w:firstColumn="1" w:lastColumn="0" w:oddVBand="0" w:evenVBand="0" w:oddHBand="0" w:evenHBand="0" w:firstRowFirstColumn="0" w:firstRowLastColumn="0" w:lastRowFirstColumn="0" w:lastRowLastColumn="0"/>
+            <w:tcW w:w="1404" w:type="dxa"/>
+          </w:tcPr>
+          <w:p>
+            <w:pPr>
+              <w:jc w:val="center"/>
+            </w:pPr>
+            <w:r>
+              <w:t>RF-05</w:t>
+            </w:r>
+          </w:p>
+        </w:tc>
+        <w:tc>
+          <w:tcPr>
+            <w:tcW w:w="6343" w:type="dxa"/>
+          </w:tcPr>
+          <w:p>
+            <w:pPr>
+              <w:cnfStyle w:val="000000100000" w:firstRow="0" w:lastRow="0" w:firstColumn="0" w:lastColumn="0" w:oddVBand="0" w:evenVBand="0" w:oddHBand="1" w:evenHBand="0" w:firstRowFirstColumn="0" w:firstRowLastColumn="0" w:lastRowFirstColumn="0" w:lastRowLastColumn="0"/>
+            </w:pPr>
+            <w:r>
+              <w:t>O sistema deve permitir ao cliente o seu registo de Rendimentos</w:t>
+            </w:r>
+          </w:p>
+        </w:tc>
+        <w:tc>
+          <w:tcPr>
+            <w:tcW w:w="1720" w:type="dxa"/>
+          </w:tcPr>
+          <w:p>
+            <w:pPr>
+              <w:jc w:val="center"/>
+              <w:cnfStyle w:val="000000100000" w:firstRow="0" w:lastRow="0" w:firstColumn="0" w:lastColumn="0" w:oddVBand="0" w:evenVBand="0" w:oddHBand="1" w:evenHBand="0" w:firstRowFirstColumn="0" w:firstRowLastColumn="0" w:lastRowFirstColumn="0" w:lastRowLastColumn="0"/>
+              <w:rPr>
+                <w:b/>
+                <w:bCs/>
+                <w:color w:val="FF0000"/>
+              </w:rPr>
+            </w:pPr>
+            <w:r>
+              <w:rPr>
+                <w:b/>
+                <w:bCs/>
+                <w:color w:val="FF0000"/>
+              </w:rPr>
+              <w:t>Alta</w:t>
+            </w:r>
+          </w:p>
+        </w:tc>
+      </w:tr>
+      <w:tr>
+        <w:trPr>
+          <w:trHeight w:val="748"/>
+        </w:trPr>
+        <w:tc>
+          <w:tcPr>
+            <w:cnfStyle w:val="001000000000" w:firstRow="0" w:lastRow="0" w:firstColumn="1" w:lastColumn="0" w:oddVBand="0" w:evenVBand="0" w:oddHBand="0" w:evenHBand="0" w:firstRowFirstColumn="0" w:firstRowLastColumn="0" w:lastRowFirstColumn="0" w:lastRowLastColumn="0"/>
+            <w:tcW w:w="1404" w:type="dxa"/>
+          </w:tcPr>
+          <w:p>
+            <w:pPr>
+              <w:jc w:val="center"/>
+            </w:pPr>
+            <w:r>
+              <w:t>RF-06</w:t>
+            </w:r>
+          </w:p>
+        </w:tc>
+        <w:tc>
+          <w:tcPr>
+            <w:tcW w:w="6343" w:type="dxa"/>
+          </w:tcPr>
+          <w:p>
+            <w:pPr>
+              <w:cnfStyle w:val="000000000000" w:firstRow="0" w:lastRow="0" w:firstColumn="0" w:lastColumn="0" w:oddVBand="0" w:evenVBand="0" w:oddHBand="0" w:evenHBand="0" w:firstRowFirstColumn="0" w:firstRowLastColumn="0" w:lastRowFirstColumn="0" w:lastRowLastColumn="0"/>
+            </w:pPr>
+            <w:r>
+              <w:t xml:space="preserve">O sistema deve permitir ao cliente o seu registo de </w:t>
+            </w:r>
+            <w:r>
+              <w:t>Despesas</w:t>
+            </w:r>
+          </w:p>
+        </w:tc>
+        <w:tc>
+          <w:tcPr>
+            <w:tcW w:w="1720" w:type="dxa"/>
+          </w:tcPr>
+          <w:p>
+            <w:pPr>
+              <w:jc w:val="center"/>
+              <w:cnfStyle w:val="000000000000" w:firstRow="0" w:lastRow="0" w:firstColumn="0" w:lastColumn="0" w:oddVBand="0" w:evenVBand="0" w:oddHBand="0" w:evenHBand="0" w:firstRowFirstColumn="0" w:firstRowLastColumn="0" w:lastRowFirstColumn="0" w:lastRowLastColumn="0"/>
+              <w:rPr>
+                <w:b/>
+                <w:bCs/>
+                <w:color w:val="FF0000"/>
+              </w:rPr>
+            </w:pPr>
+            <w:r>
+              <w:rPr>
+                <w:b/>
+                <w:bCs/>
+                <w:color w:val="FF0000"/>
+              </w:rPr>
+              <w:t>Alta</w:t>
+            </w:r>
+          </w:p>
+        </w:tc>
+      </w:tr>
+      <w:tr>
+        <w:trPr>
+          <w:cnfStyle w:val="000000100000" w:firstRow="0" w:lastRow="0" w:firstColumn="0" w:lastColumn="0" w:oddVBand="0" w:evenVBand="0" w:oddHBand="1" w:evenHBand="0" w:firstRowFirstColumn="0" w:firstRowLastColumn="0" w:lastRowFirstColumn="0" w:lastRowLastColumn="0"/>
+          <w:trHeight w:val="748"/>
+        </w:trPr>
+        <w:tc>
+          <w:tcPr>
+            <w:cnfStyle w:val="001000000000" w:firstRow="0" w:lastRow="0" w:firstColumn="1" w:lastColumn="0" w:oddVBand="0" w:evenVBand="0" w:oddHBand="0" w:evenHBand="0" w:firstRowFirstColumn="0" w:firstRowLastColumn="0" w:lastRowFirstColumn="0" w:lastRowLastColumn="0"/>
+            <w:tcW w:w="1404" w:type="dxa"/>
+          </w:tcPr>
+          <w:p>
+            <w:pPr>
+              <w:jc w:val="center"/>
+            </w:pPr>
+            <w:r>
+              <w:t>RF-07</w:t>
+            </w:r>
+          </w:p>
+        </w:tc>
+        <w:tc>
+          <w:tcPr>
+            <w:tcW w:w="6343" w:type="dxa"/>
+          </w:tcPr>
+          <w:p>
+            <w:pPr>
+              <w:cnfStyle w:val="000000100000" w:firstRow="0" w:lastRow="0" w:firstColumn="0" w:lastColumn="0" w:oddVBand="0" w:evenVBand="0" w:oddHBand="1" w:evenHBand="0" w:firstRowFirstColumn="0" w:firstRowLastColumn="0" w:lastRowFirstColumn="0" w:lastRowLastColumn="0"/>
+            </w:pPr>
+            <w:r>
+              <w:t xml:space="preserve">O sistema deve permitir ao cliente o seu registo de </w:t>
+            </w:r>
+            <w:r>
+              <w:t>Investimentos</w:t>
+            </w:r>
+          </w:p>
+        </w:tc>
+        <w:tc>
+          <w:tcPr>
+            <w:tcW w:w="1720" w:type="dxa"/>
+          </w:tcPr>
+          <w:p>
+            <w:pPr>
+              <w:jc w:val="center"/>
+              <w:cnfStyle w:val="000000100000" w:firstRow="0" w:lastRow="0" w:firstColumn="0" w:lastColumn="0" w:oddVBand="0" w:evenVBand="0" w:oddHBand="1" w:evenHBand="0" w:firstRowFirstColumn="0" w:firstRowLastColumn="0" w:lastRowFirstColumn="0" w:lastRowLastColumn="0"/>
+              <w:rPr>
+                <w:b/>
+                <w:bCs/>
+                <w:color w:val="FF0000"/>
+              </w:rPr>
+            </w:pPr>
+            <w:r>
+              <w:rPr>
+                <w:b/>
+                <w:bCs/>
+                <w:color w:val="FF0000"/>
+              </w:rPr>
+              <w:t>Alta</w:t>
+            </w:r>
+          </w:p>
+        </w:tc>
+      </w:tr>
+      <w:tr>
+        <w:trPr>
+          <w:trHeight w:val="748"/>
+        </w:trPr>
+        <w:tc>
+          <w:tcPr>
+            <w:cnfStyle w:val="001000000000" w:firstRow="0" w:lastRow="0" w:firstColumn="1" w:lastColumn="0" w:oddVBand="0" w:evenVBand="0" w:oddHBand="0" w:evenHBand="0" w:firstRowFirstColumn="0" w:firstRowLastColumn="0" w:lastRowFirstColumn="0" w:lastRowLastColumn="0"/>
+            <w:tcW w:w="1404" w:type="dxa"/>
+          </w:tcPr>
+          <w:p>
+            <w:pPr>
+              <w:jc w:val="center"/>
+            </w:pPr>
+            <w:r>
+              <w:t>RF-08</w:t>
+            </w:r>
+          </w:p>
+        </w:tc>
+        <w:tc>
+          <w:tcPr>
+            <w:tcW w:w="6343" w:type="dxa"/>
+          </w:tcPr>
+          <w:p>
+            <w:pPr>
+              <w:cnfStyle w:val="000000000000" w:firstRow="0" w:lastRow="0" w:firstColumn="0" w:lastColumn="0" w:oddVBand="0" w:evenVBand="0" w:oddHBand="0" w:evenHBand="0" w:firstRowFirstColumn="0" w:firstRowLastColumn="0" w:lastRowFirstColumn="0" w:lastRowLastColumn="0"/>
+            </w:pPr>
+            <w:r>
+              <w:t xml:space="preserve">O sistema deverá </w:t>
+            </w:r>
+            <w:r>
+              <w:t>permitir ao cliente a d</w:t>
+            </w:r>
+            <w:r>
+              <w:t>efinição de um orçamento mensal por categoria</w:t>
+            </w:r>
+          </w:p>
+          <w:p>
+            <w:pPr>
+              <w:cnfStyle w:val="000000000000" w:firstRow="0" w:lastRow="0" w:firstColumn="0" w:lastColumn="0" w:oddVBand="0" w:evenVBand="0" w:oddHBand="0" w:evenHBand="0" w:firstRowFirstColumn="0" w:firstRowLastColumn="0" w:lastRowFirstColumn="0" w:lastRowLastColumn="0"/>
+            </w:pPr>
+          </w:p>
+        </w:tc>
+        <w:tc>
+          <w:tcPr>
+            <w:tcW w:w="1720" w:type="dxa"/>
+          </w:tcPr>
+          <w:p>
+            <w:pPr>
+              <w:jc w:val="center"/>
+              <w:cnfStyle w:val="000000000000" w:firstRow="0" w:lastRow="0" w:firstColumn="0" w:lastColumn="0" w:oddVBand="0" w:evenVBand="0" w:oddHBand="0" w:evenHBand="0" w:firstRowFirstColumn="0" w:firstRowLastColumn="0" w:lastRowFirstColumn="0" w:lastRowLastColumn="0"/>
+              <w:rPr>
+                <w:b/>
+                <w:bCs/>
+                <w:color w:val="FF0000"/>
+              </w:rPr>
+            </w:pPr>
+            <w:r>
+              <w:rPr>
+                <w:b/>
+                <w:bCs/>
+                <w:color w:val="FF0000"/>
+              </w:rPr>
+              <w:t>Alta</w:t>
+            </w:r>
+          </w:p>
+        </w:tc>
+      </w:tr>
+      <w:tr>
+        <w:trPr>
+          <w:cnfStyle w:val="000000100000" w:firstRow="0" w:lastRow="0" w:firstColumn="0" w:lastColumn="0" w:oddVBand="0" w:evenVBand="0" w:oddHBand="1" w:evenHBand="0" w:firstRowFirstColumn="0" w:firstRowLastColumn="0" w:lastRowFirstColumn="0" w:lastRowLastColumn="0"/>
+          <w:trHeight w:val="748"/>
+        </w:trPr>
+        <w:tc>
+          <w:tcPr>
+            <w:cnfStyle w:val="001000000000" w:firstRow="0" w:lastRow="0" w:firstColumn="1" w:lastColumn="0" w:oddVBand="0" w:evenVBand="0" w:oddHBand="0" w:evenHBand="0" w:firstRowFirstColumn="0" w:firstRowLastColumn="0" w:lastRowFirstColumn="0" w:lastRowLastColumn="0"/>
+            <w:tcW w:w="1404" w:type="dxa"/>
+          </w:tcPr>
+          <w:p>
+            <w:pPr>
+              <w:jc w:val="center"/>
+            </w:pPr>
+            <w:r>
+              <w:t>RF-09</w:t>
+            </w:r>
+          </w:p>
+        </w:tc>
+        <w:tc>
+          <w:tcPr>
+            <w:tcW w:w="6343" w:type="dxa"/>
+          </w:tcPr>
+          <w:p>
+            <w:pPr>
+              <w:cnfStyle w:val="000000100000" w:firstRow="0" w:lastRow="0" w:firstColumn="0" w:lastColumn="0" w:oddVBand="0" w:evenVBand="0" w:oddHBand="1" w:evenHBand="0" w:firstRowFirstColumn="0" w:firstRowLastColumn="0" w:lastRowFirstColumn="0" w:lastRowLastColumn="0"/>
+            </w:pPr>
+            <w:r>
+              <w:t>O sistema deverá</w:t>
+            </w:r>
+            <w:r>
+              <w:t xml:space="preserve"> permitir ao utilizador realizar uma </w:t>
+            </w:r>
+            <w:r>
+              <w:t>Gestão de poupança</w:t>
+            </w:r>
+          </w:p>
+          <w:p>
+            <w:pPr>
+              <w:cnfStyle w:val="000000100000" w:firstRow="0" w:lastRow="0" w:firstColumn="0" w:lastColumn="0" w:oddVBand="0" w:evenVBand="0" w:oddHBand="1" w:evenHBand="0" w:firstRowFirstColumn="0" w:firstRowLastColumn="0" w:lastRowFirstColumn="0" w:lastRowLastColumn="0"/>
+            </w:pPr>
+          </w:p>
+        </w:tc>
+        <w:tc>
+          <w:tcPr>
+            <w:tcW w:w="1720" w:type="dxa"/>
+          </w:tcPr>
+          <w:p>
+            <w:pPr>
+              <w:jc w:val="center"/>
+              <w:cnfStyle w:val="000000100000" w:firstRow="0" w:lastRow="0" w:firstColumn="0" w:lastColumn="0" w:oddVBand="0" w:evenVBand="0" w:oddHBand="1" w:evenHBand="0" w:firstRowFirstColumn="0" w:firstRowLastColumn="0" w:lastRowFirstColumn="0" w:lastRowLastColumn="0"/>
+              <w:rPr>
+                <w:b/>
+                <w:bCs/>
+                <w:color w:val="FF0000"/>
+              </w:rPr>
+            </w:pPr>
+            <w:r>
+              <w:rPr>
+                <w:b/>
+                <w:bCs/>
+                <w:color w:val="FF0000"/>
+              </w:rPr>
+              <w:t>Alta</w:t>
+            </w:r>
+          </w:p>
+        </w:tc>
+      </w:tr>
+      <w:tr>
+        <w:trPr>
+          <w:trHeight w:val="748"/>
+        </w:trPr>
+        <w:tc>
+          <w:tcPr>
+            <w:cnfStyle w:val="001000000000" w:firstRow="0" w:lastRow="0" w:firstColumn="1" w:lastColumn="0" w:oddVBand="0" w:evenVBand="0" w:oddHBand="0" w:evenHBand="0" w:firstRowFirstColumn="0" w:firstRowLastColumn="0" w:lastRowFirstColumn="0" w:lastRowLastColumn="0"/>
+            <w:tcW w:w="1404" w:type="dxa"/>
+          </w:tcPr>
+          <w:p>
+            <w:pPr>
+              <w:jc w:val="center"/>
+            </w:pPr>
+            <w:r>
+              <w:t>RF-10</w:t>
+            </w:r>
+          </w:p>
+        </w:tc>
+        <w:tc>
+          <w:tcPr>
+            <w:tcW w:w="6343" w:type="dxa"/>
+          </w:tcPr>
+          <w:p>
+            <w:pPr>
+              <w:cnfStyle w:val="000000000000" w:firstRow="0" w:lastRow="0" w:firstColumn="0" w:lastColumn="0" w:oddVBand="0" w:evenVBand="0" w:oddHBand="0" w:evenHBand="0" w:firstRowFirstColumn="0" w:firstRowLastColumn="0" w:lastRowFirstColumn="0" w:lastRowLastColumn="0"/>
+            </w:pPr>
+            <w:r>
+              <w:t>O sistema deverá possuir um Dashboard financeiro para o cliente, bem como, uma funcionalidade de exportar relatórios financeiros</w:t>
+            </w:r>
+          </w:p>
+        </w:tc>
+        <w:tc>
+          <w:tcPr>
+            <w:tcW w:w="1720" w:type="dxa"/>
+          </w:tcPr>
+          <w:p>
+            <w:pPr>
+              <w:jc w:val="center"/>
+              <w:cnfStyle w:val="000000000000" w:firstRow="0" w:lastRow="0" w:firstColumn="0" w:lastColumn="0" w:oddVBand="0" w:evenVBand="0" w:oddHBand="0" w:evenHBand="0" w:firstRowFirstColumn="0" w:firstRowLastColumn="0" w:lastRowFirstColumn="0" w:lastRowLastColumn="0"/>
+              <w:rPr>
+                <w:b/>
+                <w:bCs/>
+                <w:color w:val="FF0000"/>
+              </w:rPr>
+            </w:pPr>
+            <w:r>
+              <w:rPr>
+                <w:b/>
+                <w:bCs/>
+                <w:color w:val="FF0000"/>
+              </w:rPr>
+              <w:t>Alta</w:t>
+            </w:r>
+          </w:p>
+        </w:tc>
+      </w:tr>
+      <w:tr>
+        <w:trPr>
+          <w:cnfStyle w:val="000000100000" w:firstRow="0" w:lastRow="0" w:firstColumn="0" w:lastColumn="0" w:oddVBand="0" w:evenVBand="0" w:oddHBand="1" w:evenHBand="0" w:firstRowFirstColumn="0" w:firstRowLastColumn="0" w:lastRowFirstColumn="0" w:lastRowLastColumn="0"/>
+          <w:trHeight w:val="748"/>
+        </w:trPr>
+        <w:tc>
+          <w:tcPr>
+            <w:cnfStyle w:val="001000000000" w:firstRow="0" w:lastRow="0" w:firstColumn="1" w:lastColumn="0" w:oddVBand="0" w:evenVBand="0" w:oddHBand="0" w:evenHBand="0" w:firstRowFirstColumn="0" w:firstRowLastColumn="0" w:lastRowFirstColumn="0" w:lastRowLastColumn="0"/>
+            <w:tcW w:w="1404" w:type="dxa"/>
+          </w:tcPr>
+          <w:p>
+            <w:pPr>
+              <w:jc w:val="center"/>
+            </w:pPr>
+            <w:r>
+              <w:t>RF-1</w:t>
+            </w:r>
+            <w:r>
+              <w:t>1</w:t>
+            </w:r>
+          </w:p>
+        </w:tc>
+        <w:tc>
+          <w:tcPr>
+            <w:tcW w:w="6343" w:type="dxa"/>
+          </w:tcPr>
+          <w:p>
+            <w:pPr>
+              <w:cnfStyle w:val="000000100000" w:firstRow="0" w:lastRow="0" w:firstColumn="0" w:lastColumn="0" w:oddVBand="0" w:evenVBand="0" w:oddHBand="1" w:evenHBand="0" w:firstRowFirstColumn="0" w:firstRowLastColumn="0" w:lastRowFirstColumn="0" w:lastRowLastColumn="0"/>
+            </w:pPr>
+            <w:r>
+              <w:t xml:space="preserve">O sistema deverá possuir um mecanismo de Alertas </w:t>
+            </w:r>
+            <w:r>
+              <w:t>e notificações personalizadas</w:t>
+            </w:r>
+          </w:p>
+          <w:p>
+            <w:pPr>
+              <w:cnfStyle w:val="000000100000" w:firstRow="0" w:lastRow="0" w:firstColumn="0" w:lastColumn="0" w:oddVBand="0" w:evenVBand="0" w:oddHBand="1" w:evenHBand="0" w:firstRowFirstColumn="0" w:firstRowLastColumn="0" w:lastRowFirstColumn="0" w:lastRowLastColumn="0"/>
+            </w:pPr>
+          </w:p>
+        </w:tc>
+        <w:tc>
+          <w:tcPr>
+            <w:tcW w:w="1720" w:type="dxa"/>
+          </w:tcPr>
+          <w:p>
+            <w:pPr>
+              <w:jc w:val="center"/>
+              <w:cnfStyle w:val="000000100000" w:firstRow="0" w:lastRow="0" w:firstColumn="0" w:lastColumn="0" w:oddVBand="0" w:evenVBand="0" w:oddHBand="1" w:evenHBand="0" w:firstRowFirstColumn="0" w:firstRowLastColumn="0" w:lastRowFirstColumn="0" w:lastRowLastColumn="0"/>
+              <w:rPr>
+                <w:b/>
+                <w:bCs/>
+                <w:color w:val="FF0000"/>
+              </w:rPr>
+            </w:pPr>
+            <w:r>
+              <w:rPr>
+                <w:b/>
+                <w:bCs/>
+                <w:color w:val="FF0000"/>
+              </w:rPr>
+              <w:t>Alta</w:t>
+            </w:r>
+          </w:p>
+        </w:tc>
+      </w:tr>
+    </w:tbl>
     <w:p>
       <w:pPr>
         <w:pStyle w:val="Ttulo2"/>
       </w:pPr>
       <w:r>
+        <w:lastRenderedPageBreak/>
         <w:t>Comparação de Mercado</w:t>
       </w:r>
     </w:p>
@@ -3722,14 +4467,27 @@
       <w:r>
         <w:t xml:space="preserve">Figura </w:t>
       </w:r>
-      <w:fldSimple w:instr=" SEQ Figura \* ARABIC ">
-        <w:r>
-          <w:rPr>
-            <w:noProof/>
-          </w:rPr>
-          <w:t>3</w:t>
-        </w:r>
-      </w:fldSimple>
+      <w:r>
+        <w:fldChar w:fldCharType="begin"/>
+      </w:r>
+      <w:r>
+        <w:instrText xml:space="preserve"> SEQ Figura \* ARABIC </w:instrText>
+      </w:r>
+      <w:r>
+        <w:fldChar w:fldCharType="separate"/>
+      </w:r>
+      <w:r>
+        <w:rPr>
+          <w:noProof/>
+        </w:rPr>
+        <w:t>1</w:t>
+      </w:r>
+      <w:r>
+        <w:rPr>
+          <w:noProof/>
+        </w:rPr>
+        <w:fldChar w:fldCharType="end"/>
+      </w:r>
       <w:r>
         <w:t xml:space="preserve"> - </w:t>
       </w:r>
@@ -3760,26 +4518,285 @@
       </w:r>
     </w:p>
     <w:p>
+      <w:r>
+        <w:t>O</w:t>
+      </w:r>
+      <w:r>
+        <w:t> Jira </w:t>
+      </w:r>
+      <w:r>
+        <w:t xml:space="preserve">é uma ferramenta de gestão de projetos e acompanhamento de tarefas desenvolvida pela </w:t>
+      </w:r>
+      <w:proofErr w:type="spellStart"/>
+      <w:r>
+        <w:t>Atlassian</w:t>
+      </w:r>
+      <w:proofErr w:type="spellEnd"/>
+      <w:r>
+        <w:t>. É amplamente utilizada para metodologias ágeis, permitindo às equipas planearem</w:t>
+      </w:r>
+      <w:r>
+        <w:t xml:space="preserve"> </w:t>
+      </w:r>
+      <w:r>
+        <w:t>e gerirem o desenvolvimento de software ou outros projetos.</w:t>
+      </w:r>
+    </w:p>
+    <w:p>
+      <w:r>
+        <w:t xml:space="preserve">Desse modo decidimos utilizar o Jira para realizar a gestão do nosso projeto. </w:t>
+      </w:r>
+    </w:p>
+    <w:p>
+      <w:pPr>
+        <w:spacing w:line="276" w:lineRule="auto"/>
+        <w:ind w:firstLine="0"/>
+        <w:jc w:val="left"/>
+      </w:pPr>
+    </w:p>
+    <w:p>
+      <w:pPr>
+        <w:keepNext/>
+        <w:spacing w:line="276" w:lineRule="auto"/>
+        <w:ind w:firstLine="0"/>
+        <w:jc w:val="center"/>
+      </w:pPr>
+      <w:bookmarkStart w:id="33" w:name="_Toc192196911"/>
+      <w:r>
+        <w:rPr>
+          <w:rFonts w:eastAsiaTheme="majorEastAsia" w:cstheme="majorBidi"/>
+          <w:b/>
+          <w:bCs/>
+          <w:noProof/>
+          <w:szCs w:val="26"/>
+        </w:rPr>
+        <w:drawing>
+          <wp:inline distT="0" distB="0" distL="0" distR="0" wp14:anchorId="0F8E848E" wp14:editId="697FFE92">
+            <wp:extent cx="5257800" cy="2286000"/>
+            <wp:effectExtent l="0" t="0" r="0" b="0"/>
+            <wp:docPr id="685651234" name="Imagem 2" descr="Uma imagem com Tipo de letra, Gráficos, logótipo, símbolo&#10;&#10;Os conteúdos gerados por IA poderão estar incorretos."/>
+            <wp:cNvGraphicFramePr>
+              <a:graphicFrameLocks xmlns:a="http://schemas.openxmlformats.org/drawingml/2006/main" noChangeAspect="1"/>
+            </wp:cNvGraphicFramePr>
+            <a:graphic xmlns:a="http://schemas.openxmlformats.org/drawingml/2006/main">
+              <a:graphicData uri="http://schemas.openxmlformats.org/drawingml/2006/picture">
+                <pic:pic xmlns:pic="http://schemas.openxmlformats.org/drawingml/2006/picture">
+                  <pic:nvPicPr>
+                    <pic:cNvPr id="685651234" name="Imagem 2" descr="Uma imagem com Tipo de letra, Gráficos, logótipo, símbolo&#10;&#10;Os conteúdos gerados por IA poderão estar incorretos."/>
+                    <pic:cNvPicPr/>
+                  </pic:nvPicPr>
+                  <pic:blipFill>
+                    <a:blip r:embed="rId15">
+                      <a:extLst>
+                        <a:ext uri="{28A0092B-C50C-407E-A947-70E740481C1C}">
+                          <a14:useLocalDpi xmlns:a14="http://schemas.microsoft.com/office/drawing/2010/main" val="0"/>
+                        </a:ext>
+                      </a:extLst>
+                    </a:blip>
+                    <a:stretch>
+                      <a:fillRect/>
+                    </a:stretch>
+                  </pic:blipFill>
+                  <pic:spPr>
+                    <a:xfrm>
+                      <a:off x="0" y="0"/>
+                      <a:ext cx="5257800" cy="2286000"/>
+                    </a:xfrm>
+                    <a:prstGeom prst="rect">
+                      <a:avLst/>
+                    </a:prstGeom>
+                  </pic:spPr>
+                </pic:pic>
+              </a:graphicData>
+            </a:graphic>
+          </wp:inline>
+        </w:drawing>
+      </w:r>
+    </w:p>
+    <w:p>
+      <w:pPr>
+        <w:pStyle w:val="Legenda"/>
+      </w:pPr>
+      <w:r>
+        <w:t xml:space="preserve">Figura </w:t>
+      </w:r>
+      <w:r>
+        <w:fldChar w:fldCharType="begin"/>
+      </w:r>
+      <w:r>
+        <w:instrText xml:space="preserve"> SEQ Figura \* ARABIC </w:instrText>
+      </w:r>
+      <w:r>
+        <w:fldChar w:fldCharType="separate"/>
+      </w:r>
+      <w:r>
+        <w:rPr>
+          <w:noProof/>
+        </w:rPr>
+        <w:t>2</w:t>
+      </w:r>
+      <w:r>
+        <w:fldChar w:fldCharType="end"/>
+      </w:r>
+      <w:r>
+        <w:t xml:space="preserve"> - Jira Software</w:t>
+      </w:r>
+    </w:p>
+    <w:p>
+      <w:pPr>
+        <w:spacing w:line="276" w:lineRule="auto"/>
+        <w:ind w:firstLine="0"/>
+        <w:jc w:val="left"/>
+        <w:rPr>
+          <w:rFonts w:eastAsiaTheme="majorEastAsia" w:cstheme="majorBidi"/>
+          <w:b/>
+          <w:bCs/>
+          <w:szCs w:val="26"/>
+        </w:rPr>
+      </w:pPr>
+      <w:r>
+        <w:br w:type="page"/>
+      </w:r>
+    </w:p>
+    <w:p>
       <w:pPr>
         <w:pStyle w:val="Ttulo3"/>
       </w:pPr>
-      <w:bookmarkStart w:id="33" w:name="_Toc192196911"/>
-      <w:r>
+      <w:r>
+        <w:lastRenderedPageBreak/>
         <w:t>1ª Semana / Sprint 1</w:t>
       </w:r>
       <w:bookmarkEnd w:id="33"/>
     </w:p>
     <w:p>
       <w:r>
-        <w:t xml:space="preserve">Neste </w:t>
-      </w:r>
-      <w:proofErr w:type="gramStart"/>
-      <w:r>
-        <w:t>sprint....</w:t>
-      </w:r>
-      <w:proofErr w:type="gramEnd"/>
-      <w:r>
-        <w:t>continuar</w:t>
+        <w:t>Como foi referido anteriormen</w:t>
+      </w:r>
+      <w:r>
+        <w:t>te, foi criado um Jira para realizar a gestão das tarefas e os seus respetivos pesos e responsáveis.</w:t>
+      </w:r>
+    </w:p>
+    <w:p>
+      <w:r>
+        <w:t>Nesta semana, tendo em conta que foi o primeiro sprint, o grupo foi altamente produtivo. Começámos por fazer o levantamento de requisitos e desenvolver um quadro do Jira, com as tarefas a desenvolver, o custo dessas tarefas e a atribuição dos responsáveis dessa respetiva tarefa.</w:t>
+      </w:r>
+    </w:p>
+    <w:p>
+      <w:r>
+        <w:t xml:space="preserve">Assim, esta semana desenvolvemos as seguintes funcionalidades: Login, Registo, Administração de Utilizadores, Perfil, Image </w:t>
+      </w:r>
+      <w:proofErr w:type="spellStart"/>
+      <w:r>
+        <w:t>Read</w:t>
+      </w:r>
+      <w:proofErr w:type="spellEnd"/>
+      <w:r>
+        <w:t xml:space="preserve"> (consiste num sistema que vai ler faturas/recibos), Base de Dados e ainda a edição e remoção de Perfil.</w:t>
+      </w:r>
+    </w:p>
+    <w:p>
+      <w:r>
+        <w:t xml:space="preserve">As tarefas anteriormente referidas foram todas concluídas. Para além das mesmas, iniciámos nesta semana, a tarefa de Gestão de Rendimentos e </w:t>
+      </w:r>
+      <w:r>
+        <w:t>Despesas</w:t>
+      </w:r>
+      <w:r>
+        <w:t xml:space="preserve"> </w:t>
+      </w:r>
+      <w:r>
+        <w:t xml:space="preserve">e os Dashboards dos clientes e administradores. </w:t>
+      </w:r>
+    </w:p>
+    <w:p>
+      <w:r>
+        <w:t xml:space="preserve">Para além disso, iniciamos também algumas tarefas de longo prazo, nomeadamente, o relatório e o protótipo. </w:t>
+      </w:r>
+    </w:p>
+    <w:p>
+      <w:r>
+        <w:t>Por fim, e de modo a contextualizar o leitor, todas as tarefas contêm um número, por exemplo, o Login contém o número 8. Este número diz respeito a uma estimativa em dias, desde o planeamento, ao levantamento de requisitos, ao desenvolvimento do protótipo, ao desenvolvimento da funcionalidade, aos testes da mesma e ainda ao seu relato no presente relatório.</w:t>
+      </w:r>
+    </w:p>
+    <w:p>
+      <w:pPr>
+        <w:keepNext/>
+        <w:jc w:val="center"/>
+      </w:pPr>
+      <w:r>
+        <w:rPr>
+          <w:noProof/>
+        </w:rPr>
+        <w:drawing>
+          <wp:inline distT="0" distB="0" distL="0" distR="0" wp14:anchorId="6D0891A5" wp14:editId="6B097CC9">
+            <wp:extent cx="3832225" cy="2527778"/>
+            <wp:effectExtent l="0" t="0" r="3175" b="0"/>
+            <wp:docPr id="1750476253" name="Imagem 1" descr="Uma imagem com captura de ecrã, texto, software, Software de multimédia&#10;&#10;Os conteúdos gerados por IA poderão estar incorretos."/>
+            <wp:cNvGraphicFramePr>
+              <a:graphicFrameLocks xmlns:a="http://schemas.openxmlformats.org/drawingml/2006/main" noChangeAspect="1"/>
+            </wp:cNvGraphicFramePr>
+            <a:graphic xmlns:a="http://schemas.openxmlformats.org/drawingml/2006/main">
+              <a:graphicData uri="http://schemas.openxmlformats.org/drawingml/2006/picture">
+                <pic:pic xmlns:pic="http://schemas.openxmlformats.org/drawingml/2006/picture">
+                  <pic:nvPicPr>
+                    <pic:cNvPr id="1750476253" name="Imagem 1" descr="Uma imagem com captura de ecrã, texto, software, Software de multimédia&#10;&#10;Os conteúdos gerados por IA poderão estar incorretos."/>
+                    <pic:cNvPicPr/>
+                  </pic:nvPicPr>
+                  <pic:blipFill>
+                    <a:blip r:embed="rId16" cstate="print">
+                      <a:extLst>
+                        <a:ext uri="{28A0092B-C50C-407E-A947-70E740481C1C}">
+                          <a14:useLocalDpi xmlns:a14="http://schemas.microsoft.com/office/drawing/2010/main" val="0"/>
+                        </a:ext>
+                      </a:extLst>
+                    </a:blip>
+                    <a:stretch>
+                      <a:fillRect/>
+                    </a:stretch>
+                  </pic:blipFill>
+                  <pic:spPr>
+                    <a:xfrm>
+                      <a:off x="0" y="0"/>
+                      <a:ext cx="3889867" cy="2565799"/>
+                    </a:xfrm>
+                    <a:prstGeom prst="rect">
+                      <a:avLst/>
+                    </a:prstGeom>
+                  </pic:spPr>
+                </pic:pic>
+              </a:graphicData>
+            </a:graphic>
+          </wp:inline>
+        </w:drawing>
+      </w:r>
+    </w:p>
+    <w:p>
+      <w:pPr>
+        <w:pStyle w:val="Legenda"/>
+      </w:pPr>
+      <w:r>
+        <w:t xml:space="preserve">Figura </w:t>
+      </w:r>
+      <w:r>
+        <w:fldChar w:fldCharType="begin"/>
+      </w:r>
+      <w:r>
+        <w:instrText xml:space="preserve"> SEQ Figura \* ARABIC </w:instrText>
+      </w:r>
+      <w:r>
+        <w:fldChar w:fldCharType="separate"/>
+      </w:r>
+      <w:r>
+        <w:rPr>
+          <w:noProof/>
+        </w:rPr>
+        <w:t>3</w:t>
+      </w:r>
+      <w:r>
+        <w:fldChar w:fldCharType="end"/>
+      </w:r>
+      <w:r>
+        <w:t xml:space="preserve"> - Jira - Quadro Sprint 1</w:t>
       </w:r>
     </w:p>
     <w:p>
@@ -4330,9 +5347,9 @@
       </w:r>
     </w:p>
     <w:sectPr>
-      <w:headerReference w:type="even" r:id="rId15"/>
-      <w:headerReference w:type="default" r:id="rId16"/>
-      <w:footerReference w:type="default" r:id="rId17"/>
+      <w:headerReference w:type="even" r:id="rId17"/>
+      <w:headerReference w:type="default" r:id="rId18"/>
+      <w:footerReference w:type="default" r:id="rId19"/>
       <w:type w:val="continuous"/>
       <w:pgSz w:w="11906" w:h="16838" w:code="9"/>
       <w:pgMar w:top="1418" w:right="1418" w:bottom="1418" w:left="1701" w:header="709" w:footer="612" w:gutter="0"/>
@@ -6790,6 +7807,119 @@
     </w:lvl>
   </w:abstractNum>
   <w:abstractNum w:abstractNumId="21" w15:restartNumberingAfterBreak="0">
+    <w:nsid w:val="55B70A5F"/>
+    <w:multiLevelType w:val="hybridMultilevel"/>
+    <w:tmpl w:val="3D1CE6E0"/>
+    <w:lvl w:ilvl="0" w:tplc="08160001">
+      <w:start w:val="1"/>
+      <w:numFmt w:val="bullet"/>
+      <w:lvlText w:val=""/>
+      <w:lvlJc w:val="left"/>
+      <w:pPr>
+        <w:ind w:left="720" w:hanging="360"/>
+      </w:pPr>
+      <w:rPr>
+        <w:rFonts w:ascii="Symbol" w:hAnsi="Symbol" w:hint="default"/>
+      </w:rPr>
+    </w:lvl>
+    <w:lvl w:ilvl="1" w:tplc="08160003">
+      <w:start w:val="1"/>
+      <w:numFmt w:val="bullet"/>
+      <w:lvlText w:val="o"/>
+      <w:lvlJc w:val="left"/>
+      <w:pPr>
+        <w:ind w:left="1440" w:hanging="360"/>
+      </w:pPr>
+      <w:rPr>
+        <w:rFonts w:ascii="Courier New" w:hAnsi="Courier New" w:cs="Courier New" w:hint="default"/>
+      </w:rPr>
+    </w:lvl>
+    <w:lvl w:ilvl="2" w:tplc="08160005" w:tentative="1">
+      <w:start w:val="1"/>
+      <w:numFmt w:val="bullet"/>
+      <w:lvlText w:val=""/>
+      <w:lvlJc w:val="left"/>
+      <w:pPr>
+        <w:ind w:left="2160" w:hanging="360"/>
+      </w:pPr>
+      <w:rPr>
+        <w:rFonts w:ascii="Wingdings" w:hAnsi="Wingdings" w:hint="default"/>
+      </w:rPr>
+    </w:lvl>
+    <w:lvl w:ilvl="3" w:tplc="08160001" w:tentative="1">
+      <w:start w:val="1"/>
+      <w:numFmt w:val="bullet"/>
+      <w:lvlText w:val=""/>
+      <w:lvlJc w:val="left"/>
+      <w:pPr>
+        <w:ind w:left="2880" w:hanging="360"/>
+      </w:pPr>
+      <w:rPr>
+        <w:rFonts w:ascii="Symbol" w:hAnsi="Symbol" w:hint="default"/>
+      </w:rPr>
+    </w:lvl>
+    <w:lvl w:ilvl="4" w:tplc="08160003" w:tentative="1">
+      <w:start w:val="1"/>
+      <w:numFmt w:val="bullet"/>
+      <w:lvlText w:val="o"/>
+      <w:lvlJc w:val="left"/>
+      <w:pPr>
+        <w:ind w:left="3600" w:hanging="360"/>
+      </w:pPr>
+      <w:rPr>
+        <w:rFonts w:ascii="Courier New" w:hAnsi="Courier New" w:cs="Courier New" w:hint="default"/>
+      </w:rPr>
+    </w:lvl>
+    <w:lvl w:ilvl="5" w:tplc="08160005" w:tentative="1">
+      <w:start w:val="1"/>
+      <w:numFmt w:val="bullet"/>
+      <w:lvlText w:val=""/>
+      <w:lvlJc w:val="left"/>
+      <w:pPr>
+        <w:ind w:left="4320" w:hanging="360"/>
+      </w:pPr>
+      <w:rPr>
+        <w:rFonts w:ascii="Wingdings" w:hAnsi="Wingdings" w:hint="default"/>
+      </w:rPr>
+    </w:lvl>
+    <w:lvl w:ilvl="6" w:tplc="08160001" w:tentative="1">
+      <w:start w:val="1"/>
+      <w:numFmt w:val="bullet"/>
+      <w:lvlText w:val=""/>
+      <w:lvlJc w:val="left"/>
+      <w:pPr>
+        <w:ind w:left="5040" w:hanging="360"/>
+      </w:pPr>
+      <w:rPr>
+        <w:rFonts w:ascii="Symbol" w:hAnsi="Symbol" w:hint="default"/>
+      </w:rPr>
+    </w:lvl>
+    <w:lvl w:ilvl="7" w:tplc="08160003" w:tentative="1">
+      <w:start w:val="1"/>
+      <w:numFmt w:val="bullet"/>
+      <w:lvlText w:val="o"/>
+      <w:lvlJc w:val="left"/>
+      <w:pPr>
+        <w:ind w:left="5760" w:hanging="360"/>
+      </w:pPr>
+      <w:rPr>
+        <w:rFonts w:ascii="Courier New" w:hAnsi="Courier New" w:cs="Courier New" w:hint="default"/>
+      </w:rPr>
+    </w:lvl>
+    <w:lvl w:ilvl="8" w:tplc="08160005" w:tentative="1">
+      <w:start w:val="1"/>
+      <w:numFmt w:val="bullet"/>
+      <w:lvlText w:val=""/>
+      <w:lvlJc w:val="left"/>
+      <w:pPr>
+        <w:ind w:left="6480" w:hanging="360"/>
+      </w:pPr>
+      <w:rPr>
+        <w:rFonts w:ascii="Wingdings" w:hAnsi="Wingdings" w:hint="default"/>
+      </w:rPr>
+    </w:lvl>
+  </w:abstractNum>
+  <w:abstractNum w:abstractNumId="22" w15:restartNumberingAfterBreak="0">
     <w:nsid w:val="5C421FBE"/>
     <w:multiLevelType w:val="hybridMultilevel"/>
     <w:tmpl w:val="0A441128"/>
@@ -6902,7 +8032,7 @@
       </w:rPr>
     </w:lvl>
   </w:abstractNum>
-  <w:abstractNum w:abstractNumId="22" w15:restartNumberingAfterBreak="0">
+  <w:abstractNum w:abstractNumId="23" w15:restartNumberingAfterBreak="0">
     <w:nsid w:val="62A80590"/>
     <w:multiLevelType w:val="hybridMultilevel"/>
     <w:tmpl w:val="D214F978"/>
@@ -6991,7 +8121,7 @@
       </w:pPr>
     </w:lvl>
   </w:abstractNum>
-  <w:abstractNum w:abstractNumId="23" w15:restartNumberingAfterBreak="0">
+  <w:abstractNum w:abstractNumId="24" w15:restartNumberingAfterBreak="0">
     <w:nsid w:val="637D1015"/>
     <w:multiLevelType w:val="hybridMultilevel"/>
     <w:tmpl w:val="54362164"/>
@@ -7104,7 +8234,7 @@
       </w:rPr>
     </w:lvl>
   </w:abstractNum>
-  <w:abstractNum w:abstractNumId="24" w15:restartNumberingAfterBreak="0">
+  <w:abstractNum w:abstractNumId="25" w15:restartNumberingAfterBreak="0">
     <w:nsid w:val="676F5994"/>
     <w:multiLevelType w:val="hybridMultilevel"/>
     <w:tmpl w:val="AA90DBAA"/>
@@ -7193,7 +8323,7 @@
       </w:pPr>
     </w:lvl>
   </w:abstractNum>
-  <w:abstractNum w:abstractNumId="25" w15:restartNumberingAfterBreak="0">
+  <w:abstractNum w:abstractNumId="26" w15:restartNumberingAfterBreak="0">
     <w:nsid w:val="67BC748F"/>
     <w:multiLevelType w:val="hybridMultilevel"/>
     <w:tmpl w:val="E9C03158"/>
@@ -7306,7 +8436,7 @@
       </w:rPr>
     </w:lvl>
   </w:abstractNum>
-  <w:abstractNum w:abstractNumId="26" w15:restartNumberingAfterBreak="0">
+  <w:abstractNum w:abstractNumId="27" w15:restartNumberingAfterBreak="0">
     <w:nsid w:val="6DB92100"/>
     <w:multiLevelType w:val="hybridMultilevel"/>
     <w:tmpl w:val="8AE0390A"/>
@@ -7419,7 +8549,120 @@
       </w:rPr>
     </w:lvl>
   </w:abstractNum>
-  <w:abstractNum w:abstractNumId="27" w15:restartNumberingAfterBreak="0">
+  <w:abstractNum w:abstractNumId="28" w15:restartNumberingAfterBreak="0">
+    <w:nsid w:val="768E7660"/>
+    <w:multiLevelType w:val="hybridMultilevel"/>
+    <w:tmpl w:val="412A4ED6"/>
+    <w:lvl w:ilvl="0" w:tplc="08160001">
+      <w:start w:val="1"/>
+      <w:numFmt w:val="bullet"/>
+      <w:lvlText w:val=""/>
+      <w:lvlJc w:val="left"/>
+      <w:pPr>
+        <w:ind w:left="720" w:hanging="360"/>
+      </w:pPr>
+      <w:rPr>
+        <w:rFonts w:ascii="Symbol" w:hAnsi="Symbol" w:hint="default"/>
+      </w:rPr>
+    </w:lvl>
+    <w:lvl w:ilvl="1" w:tplc="08160003">
+      <w:start w:val="1"/>
+      <w:numFmt w:val="bullet"/>
+      <w:lvlText w:val="o"/>
+      <w:lvlJc w:val="left"/>
+      <w:pPr>
+        <w:ind w:left="1440" w:hanging="360"/>
+      </w:pPr>
+      <w:rPr>
+        <w:rFonts w:ascii="Courier New" w:hAnsi="Courier New" w:cs="Courier New" w:hint="default"/>
+      </w:rPr>
+    </w:lvl>
+    <w:lvl w:ilvl="2" w:tplc="08160005" w:tentative="1">
+      <w:start w:val="1"/>
+      <w:numFmt w:val="bullet"/>
+      <w:lvlText w:val=""/>
+      <w:lvlJc w:val="left"/>
+      <w:pPr>
+        <w:ind w:left="2160" w:hanging="360"/>
+      </w:pPr>
+      <w:rPr>
+        <w:rFonts w:ascii="Wingdings" w:hAnsi="Wingdings" w:hint="default"/>
+      </w:rPr>
+    </w:lvl>
+    <w:lvl w:ilvl="3" w:tplc="08160001" w:tentative="1">
+      <w:start w:val="1"/>
+      <w:numFmt w:val="bullet"/>
+      <w:lvlText w:val=""/>
+      <w:lvlJc w:val="left"/>
+      <w:pPr>
+        <w:ind w:left="2880" w:hanging="360"/>
+      </w:pPr>
+      <w:rPr>
+        <w:rFonts w:ascii="Symbol" w:hAnsi="Symbol" w:hint="default"/>
+      </w:rPr>
+    </w:lvl>
+    <w:lvl w:ilvl="4" w:tplc="08160003" w:tentative="1">
+      <w:start w:val="1"/>
+      <w:numFmt w:val="bullet"/>
+      <w:lvlText w:val="o"/>
+      <w:lvlJc w:val="left"/>
+      <w:pPr>
+        <w:ind w:left="3600" w:hanging="360"/>
+      </w:pPr>
+      <w:rPr>
+        <w:rFonts w:ascii="Courier New" w:hAnsi="Courier New" w:cs="Courier New" w:hint="default"/>
+      </w:rPr>
+    </w:lvl>
+    <w:lvl w:ilvl="5" w:tplc="08160005" w:tentative="1">
+      <w:start w:val="1"/>
+      <w:numFmt w:val="bullet"/>
+      <w:lvlText w:val=""/>
+      <w:lvlJc w:val="left"/>
+      <w:pPr>
+        <w:ind w:left="4320" w:hanging="360"/>
+      </w:pPr>
+      <w:rPr>
+        <w:rFonts w:ascii="Wingdings" w:hAnsi="Wingdings" w:hint="default"/>
+      </w:rPr>
+    </w:lvl>
+    <w:lvl w:ilvl="6" w:tplc="08160001" w:tentative="1">
+      <w:start w:val="1"/>
+      <w:numFmt w:val="bullet"/>
+      <w:lvlText w:val=""/>
+      <w:lvlJc w:val="left"/>
+      <w:pPr>
+        <w:ind w:left="5040" w:hanging="360"/>
+      </w:pPr>
+      <w:rPr>
+        <w:rFonts w:ascii="Symbol" w:hAnsi="Symbol" w:hint="default"/>
+      </w:rPr>
+    </w:lvl>
+    <w:lvl w:ilvl="7" w:tplc="08160003" w:tentative="1">
+      <w:start w:val="1"/>
+      <w:numFmt w:val="bullet"/>
+      <w:lvlText w:val="o"/>
+      <w:lvlJc w:val="left"/>
+      <w:pPr>
+        <w:ind w:left="5760" w:hanging="360"/>
+      </w:pPr>
+      <w:rPr>
+        <w:rFonts w:ascii="Courier New" w:hAnsi="Courier New" w:cs="Courier New" w:hint="default"/>
+      </w:rPr>
+    </w:lvl>
+    <w:lvl w:ilvl="8" w:tplc="08160005" w:tentative="1">
+      <w:start w:val="1"/>
+      <w:numFmt w:val="bullet"/>
+      <w:lvlText w:val=""/>
+      <w:lvlJc w:val="left"/>
+      <w:pPr>
+        <w:ind w:left="6480" w:hanging="360"/>
+      </w:pPr>
+      <w:rPr>
+        <w:rFonts w:ascii="Wingdings" w:hAnsi="Wingdings" w:hint="default"/>
+      </w:rPr>
+    </w:lvl>
+  </w:abstractNum>
+  <w:abstractNum w:abstractNumId="29" w15:restartNumberingAfterBreak="0">
     <w:nsid w:val="7C477416"/>
     <w:multiLevelType w:val="hybridMultilevel"/>
     <w:tmpl w:val="47A27F44"/>
@@ -7506,7 +8749,7 @@
     </w:lvl>
   </w:abstractNum>
   <w:num w:numId="1" w16cid:durableId="837962769">
-    <w:abstractNumId w:val="24"/>
+    <w:abstractNumId w:val="25"/>
   </w:num>
   <w:num w:numId="2" w16cid:durableId="526337680">
     <w:abstractNumId w:val="4"/>
@@ -7524,13 +8767,13 @@
     <w:abstractNumId w:val="1"/>
   </w:num>
   <w:num w:numId="7" w16cid:durableId="1828470995">
-    <w:abstractNumId w:val="25"/>
+    <w:abstractNumId w:val="26"/>
   </w:num>
   <w:num w:numId="8" w16cid:durableId="693771830">
     <w:abstractNumId w:val="8"/>
   </w:num>
   <w:num w:numId="9" w16cid:durableId="130679103">
-    <w:abstractNumId w:val="27"/>
+    <w:abstractNumId w:val="29"/>
   </w:num>
   <w:num w:numId="10" w16cid:durableId="496921393">
     <w:abstractNumId w:val="0"/>
@@ -7551,7 +8794,7 @@
     <w:abstractNumId w:val="14"/>
   </w:num>
   <w:num w:numId="16" w16cid:durableId="1196849545">
-    <w:abstractNumId w:val="22"/>
+    <w:abstractNumId w:val="23"/>
   </w:num>
   <w:num w:numId="17" w16cid:durableId="588082914">
     <w:abstractNumId w:val="12"/>
@@ -7569,13 +8812,13 @@
     <w:abstractNumId w:val="18"/>
   </w:num>
   <w:num w:numId="22" w16cid:durableId="368116027">
-    <w:abstractNumId w:val="26"/>
+    <w:abstractNumId w:val="27"/>
   </w:num>
   <w:num w:numId="23" w16cid:durableId="71899676">
     <w:abstractNumId w:val="16"/>
   </w:num>
   <w:num w:numId="24" w16cid:durableId="1685159257">
-    <w:abstractNumId w:val="21"/>
+    <w:abstractNumId w:val="22"/>
   </w:num>
   <w:num w:numId="25" w16cid:durableId="1060403201">
     <w:abstractNumId w:val="9"/>
@@ -7590,10 +8833,16 @@
     <w:abstractNumId w:val="14"/>
   </w:num>
   <w:num w:numId="29" w16cid:durableId="2013724851">
-    <w:abstractNumId w:val="23"/>
+    <w:abstractNumId w:val="24"/>
   </w:num>
   <w:num w:numId="30" w16cid:durableId="1303578213">
     <w:abstractNumId w:val="10"/>
+  </w:num>
+  <w:num w:numId="31" w16cid:durableId="79568716">
+    <w:abstractNumId w:val="21"/>
+  </w:num>
+  <w:num w:numId="32" w16cid:durableId="694844771">
+    <w:abstractNumId w:val="28"/>
   </w:num>
 </w:numbering>
 </file>
@@ -8934,6 +10183,234 @@
     <w:basedOn w:val="Tipodeletrapredefinidodopargrafo"/>
     <w:rsid w:val="00F40083"/>
   </w:style>
+  <w:style w:type="character" w:customStyle="1" w:styleId="apple-converted-space">
+    <w:name w:val="apple-converted-space"/>
+    <w:basedOn w:val="Tipodeletrapredefinidodopargrafo"/>
+    <w:rsid w:val="00C35321"/>
+  </w:style>
+  <w:style w:type="character" w:styleId="Forte">
+    <w:name w:val="Strong"/>
+    <w:basedOn w:val="Tipodeletrapredefinidodopargrafo"/>
+    <w:uiPriority w:val="22"/>
+    <w:qFormat/>
+    <w:rsid w:val="00C35321"/>
+    <w:rPr>
+      <w:b/>
+      <w:bCs/>
+    </w:rPr>
+  </w:style>
+  <w:style w:type="table" w:styleId="TabeladeGrelha5Escura-Destaque6">
+    <w:name w:val="Grid Table 5 Dark Accent 6"/>
+    <w:basedOn w:val="Tabelanormal"/>
+    <w:uiPriority w:val="50"/>
+    <w:rsid w:val="00282728"/>
+    <w:pPr>
+      <w:spacing w:after="0" w:line="240" w:lineRule="auto"/>
+    </w:pPr>
+    <w:tblPr>
+      <w:tblStyleRowBandSize w:val="1"/>
+      <w:tblStyleColBandSize w:val="1"/>
+      <w:tblBorders>
+        <w:top w:val="single" w:sz="4" w:space="0" w:color="FFFFFF" w:themeColor="background1"/>
+        <w:left w:val="single" w:sz="4" w:space="0" w:color="FFFFFF" w:themeColor="background1"/>
+        <w:bottom w:val="single" w:sz="4" w:space="0" w:color="FFFFFF" w:themeColor="background1"/>
+        <w:right w:val="single" w:sz="4" w:space="0" w:color="FFFFFF" w:themeColor="background1"/>
+        <w:insideH w:val="single" w:sz="4" w:space="0" w:color="FFFFFF" w:themeColor="background1"/>
+        <w:insideV w:val="single" w:sz="4" w:space="0" w:color="FFFFFF" w:themeColor="background1"/>
+      </w:tblBorders>
+    </w:tblPr>
+    <w:tcPr>
+      <w:shd w:val="clear" w:color="auto" w:fill="FDE9D9" w:themeFill="accent6" w:themeFillTint="33"/>
+    </w:tcPr>
+    <w:tblStylePr w:type="firstRow">
+      <w:rPr>
+        <w:b/>
+        <w:bCs/>
+        <w:color w:val="FFFFFF" w:themeColor="background1"/>
+      </w:rPr>
+      <w:tblPr/>
+      <w:tcPr>
+        <w:tcBorders>
+          <w:top w:val="single" w:sz="4" w:space="0" w:color="FFFFFF" w:themeColor="background1"/>
+          <w:left w:val="single" w:sz="4" w:space="0" w:color="FFFFFF" w:themeColor="background1"/>
+          <w:right w:val="single" w:sz="4" w:space="0" w:color="FFFFFF" w:themeColor="background1"/>
+          <w:insideH w:val="nil"/>
+          <w:insideV w:val="nil"/>
+        </w:tcBorders>
+        <w:shd w:val="clear" w:color="auto" w:fill="F79646" w:themeFill="accent6"/>
+      </w:tcPr>
+    </w:tblStylePr>
+    <w:tblStylePr w:type="lastRow">
+      <w:rPr>
+        <w:b/>
+        <w:bCs/>
+        <w:color w:val="FFFFFF" w:themeColor="background1"/>
+      </w:rPr>
+      <w:tblPr/>
+      <w:tcPr>
+        <w:tcBorders>
+          <w:left w:val="single" w:sz="4" w:space="0" w:color="FFFFFF" w:themeColor="background1"/>
+          <w:bottom w:val="single" w:sz="4" w:space="0" w:color="FFFFFF" w:themeColor="background1"/>
+          <w:right w:val="single" w:sz="4" w:space="0" w:color="FFFFFF" w:themeColor="background1"/>
+          <w:insideH w:val="nil"/>
+          <w:insideV w:val="nil"/>
+        </w:tcBorders>
+        <w:shd w:val="clear" w:color="auto" w:fill="F79646" w:themeFill="accent6"/>
+      </w:tcPr>
+    </w:tblStylePr>
+    <w:tblStylePr w:type="firstCol">
+      <w:rPr>
+        <w:b/>
+        <w:bCs/>
+        <w:color w:val="FFFFFF" w:themeColor="background1"/>
+      </w:rPr>
+      <w:tblPr/>
+      <w:tcPr>
+        <w:tcBorders>
+          <w:top w:val="single" w:sz="4" w:space="0" w:color="FFFFFF" w:themeColor="background1"/>
+          <w:left w:val="single" w:sz="4" w:space="0" w:color="FFFFFF" w:themeColor="background1"/>
+          <w:bottom w:val="single" w:sz="4" w:space="0" w:color="FFFFFF" w:themeColor="background1"/>
+          <w:insideV w:val="nil"/>
+        </w:tcBorders>
+        <w:shd w:val="clear" w:color="auto" w:fill="F79646" w:themeFill="accent6"/>
+      </w:tcPr>
+    </w:tblStylePr>
+    <w:tblStylePr w:type="lastCol">
+      <w:rPr>
+        <w:b/>
+        <w:bCs/>
+        <w:color w:val="FFFFFF" w:themeColor="background1"/>
+      </w:rPr>
+      <w:tblPr/>
+      <w:tcPr>
+        <w:tcBorders>
+          <w:top w:val="single" w:sz="4" w:space="0" w:color="FFFFFF" w:themeColor="background1"/>
+          <w:bottom w:val="single" w:sz="4" w:space="0" w:color="FFFFFF" w:themeColor="background1"/>
+          <w:right w:val="single" w:sz="4" w:space="0" w:color="FFFFFF" w:themeColor="background1"/>
+          <w:insideV w:val="nil"/>
+        </w:tcBorders>
+        <w:shd w:val="clear" w:color="auto" w:fill="F79646" w:themeFill="accent6"/>
+      </w:tcPr>
+    </w:tblStylePr>
+    <w:tblStylePr w:type="band1Vert">
+      <w:tblPr/>
+      <w:tcPr>
+        <w:shd w:val="clear" w:color="auto" w:fill="FBD4B4" w:themeFill="accent6" w:themeFillTint="66"/>
+      </w:tcPr>
+    </w:tblStylePr>
+    <w:tblStylePr w:type="band1Horz">
+      <w:tblPr/>
+      <w:tcPr>
+        <w:shd w:val="clear" w:color="auto" w:fill="FBD4B4" w:themeFill="accent6" w:themeFillTint="66"/>
+      </w:tcPr>
+    </w:tblStylePr>
+  </w:style>
+  <w:style w:type="table" w:styleId="TabeladeGrelha5Escura-Destaque5">
+    <w:name w:val="Grid Table 5 Dark Accent 5"/>
+    <w:basedOn w:val="Tabelanormal"/>
+    <w:uiPriority w:val="50"/>
+    <w:rsid w:val="00282728"/>
+    <w:pPr>
+      <w:spacing w:after="0" w:line="240" w:lineRule="auto"/>
+    </w:pPr>
+    <w:tblPr>
+      <w:tblStyleRowBandSize w:val="1"/>
+      <w:tblStyleColBandSize w:val="1"/>
+      <w:tblBorders>
+        <w:top w:val="single" w:sz="4" w:space="0" w:color="FFFFFF" w:themeColor="background1"/>
+        <w:left w:val="single" w:sz="4" w:space="0" w:color="FFFFFF" w:themeColor="background1"/>
+        <w:bottom w:val="single" w:sz="4" w:space="0" w:color="FFFFFF" w:themeColor="background1"/>
+        <w:right w:val="single" w:sz="4" w:space="0" w:color="FFFFFF" w:themeColor="background1"/>
+        <w:insideH w:val="single" w:sz="4" w:space="0" w:color="FFFFFF" w:themeColor="background1"/>
+        <w:insideV w:val="single" w:sz="4" w:space="0" w:color="FFFFFF" w:themeColor="background1"/>
+      </w:tblBorders>
+    </w:tblPr>
+    <w:tcPr>
+      <w:shd w:val="clear" w:color="auto" w:fill="DAEEF3" w:themeFill="accent5" w:themeFillTint="33"/>
+    </w:tcPr>
+    <w:tblStylePr w:type="firstRow">
+      <w:rPr>
+        <w:b/>
+        <w:bCs/>
+        <w:color w:val="FFFFFF" w:themeColor="background1"/>
+      </w:rPr>
+      <w:tblPr/>
+      <w:tcPr>
+        <w:tcBorders>
+          <w:top w:val="single" w:sz="4" w:space="0" w:color="FFFFFF" w:themeColor="background1"/>
+          <w:left w:val="single" w:sz="4" w:space="0" w:color="FFFFFF" w:themeColor="background1"/>
+          <w:right w:val="single" w:sz="4" w:space="0" w:color="FFFFFF" w:themeColor="background1"/>
+          <w:insideH w:val="nil"/>
+          <w:insideV w:val="nil"/>
+        </w:tcBorders>
+        <w:shd w:val="clear" w:color="auto" w:fill="4BACC6" w:themeFill="accent5"/>
+      </w:tcPr>
+    </w:tblStylePr>
+    <w:tblStylePr w:type="lastRow">
+      <w:rPr>
+        <w:b/>
+        <w:bCs/>
+        <w:color w:val="FFFFFF" w:themeColor="background1"/>
+      </w:rPr>
+      <w:tblPr/>
+      <w:tcPr>
+        <w:tcBorders>
+          <w:left w:val="single" w:sz="4" w:space="0" w:color="FFFFFF" w:themeColor="background1"/>
+          <w:bottom w:val="single" w:sz="4" w:space="0" w:color="FFFFFF" w:themeColor="background1"/>
+          <w:right w:val="single" w:sz="4" w:space="0" w:color="FFFFFF" w:themeColor="background1"/>
+          <w:insideH w:val="nil"/>
+          <w:insideV w:val="nil"/>
+        </w:tcBorders>
+        <w:shd w:val="clear" w:color="auto" w:fill="4BACC6" w:themeFill="accent5"/>
+      </w:tcPr>
+    </w:tblStylePr>
+    <w:tblStylePr w:type="firstCol">
+      <w:rPr>
+        <w:b/>
+        <w:bCs/>
+        <w:color w:val="FFFFFF" w:themeColor="background1"/>
+      </w:rPr>
+      <w:tblPr/>
+      <w:tcPr>
+        <w:tcBorders>
+          <w:top w:val="single" w:sz="4" w:space="0" w:color="FFFFFF" w:themeColor="background1"/>
+          <w:left w:val="single" w:sz="4" w:space="0" w:color="FFFFFF" w:themeColor="background1"/>
+          <w:bottom w:val="single" w:sz="4" w:space="0" w:color="FFFFFF" w:themeColor="background1"/>
+          <w:insideV w:val="nil"/>
+        </w:tcBorders>
+        <w:shd w:val="clear" w:color="auto" w:fill="4BACC6" w:themeFill="accent5"/>
+      </w:tcPr>
+    </w:tblStylePr>
+    <w:tblStylePr w:type="lastCol">
+      <w:rPr>
+        <w:b/>
+        <w:bCs/>
+        <w:color w:val="FFFFFF" w:themeColor="background1"/>
+      </w:rPr>
+      <w:tblPr/>
+      <w:tcPr>
+        <w:tcBorders>
+          <w:top w:val="single" w:sz="4" w:space="0" w:color="FFFFFF" w:themeColor="background1"/>
+          <w:bottom w:val="single" w:sz="4" w:space="0" w:color="FFFFFF" w:themeColor="background1"/>
+          <w:right w:val="single" w:sz="4" w:space="0" w:color="FFFFFF" w:themeColor="background1"/>
+          <w:insideV w:val="nil"/>
+        </w:tcBorders>
+        <w:shd w:val="clear" w:color="auto" w:fill="4BACC6" w:themeFill="accent5"/>
+      </w:tcPr>
+    </w:tblStylePr>
+    <w:tblStylePr w:type="band1Vert">
+      <w:tblPr/>
+      <w:tcPr>
+        <w:shd w:val="clear" w:color="auto" w:fill="B6DDE8" w:themeFill="accent5" w:themeFillTint="66"/>
+      </w:tcPr>
+    </w:tblStylePr>
+    <w:tblStylePr w:type="band1Horz">
+      <w:tblPr/>
+      <w:tcPr>
+        <w:shd w:val="clear" w:color="auto" w:fill="B6DDE8" w:themeFill="accent5" w:themeFillTint="66"/>
+      </w:tcPr>
+    </w:tblStylePr>
+  </w:style>
 </w:styles>
 </file>
 

</xml_diff>

<commit_message>
relatorio - apresentação de concorrentes.
</commit_message>
<xml_diff>
--- a/doc/Relatorio_Smart4Finaces_ESTG.docx
+++ b/doc/Relatorio_Smart4Finaces_ESTG.docx
@@ -651,7 +651,7 @@
         <w:ind w:left="360"/>
       </w:pPr>
       <w:bookmarkStart w:id="4" w:name="_Toc530601443"/>
-      <w:bookmarkStart w:id="5" w:name="_Toc192196899"/>
+      <w:bookmarkStart w:id="5" w:name="_Toc192326202"/>
       <w:r>
         <w:lastRenderedPageBreak/>
         <w:t>Agradecimentos</w:t>
@@ -720,7 +720,7 @@
       <w:bookmarkStart w:id="6" w:name="_Toc357152316"/>
       <w:bookmarkStart w:id="7" w:name="_Toc357154523"/>
       <w:bookmarkStart w:id="8" w:name="_Toc530601444"/>
-      <w:bookmarkStart w:id="9" w:name="_Toc192196900"/>
+      <w:bookmarkStart w:id="9" w:name="_Toc192326203"/>
       <w:r>
         <w:lastRenderedPageBreak/>
         <w:t>Resumo</w:t>
@@ -816,7 +816,7 @@
       <w:bookmarkStart w:id="10" w:name="_Toc357152317"/>
       <w:bookmarkStart w:id="11" w:name="_Toc357154524"/>
       <w:bookmarkStart w:id="12" w:name="_Toc530601445"/>
-      <w:bookmarkStart w:id="13" w:name="_Toc192196901"/>
+      <w:bookmarkStart w:id="13" w:name="_Toc192326204"/>
       <w:r>
         <w:rPr>
           <w:lang w:val="en-GB"/>
@@ -867,19 +867,11 @@
           <w:lang w:val="en-GB"/>
         </w:rPr>
       </w:pPr>
-      <w:proofErr w:type="gramStart"/>
       <w:r>
         <w:rPr>
           <w:lang w:val="en-GB"/>
         </w:rPr>
-        <w:t>With regard to</w:t>
-      </w:r>
-      <w:proofErr w:type="gramEnd"/>
-      <w:r>
-        <w:rPr>
-          <w:lang w:val="en-GB"/>
-        </w:rPr>
-        <w:t xml:space="preserve"> the contextualization of the curricular units in the development of the project, we decided to apply the knowledge acquired throughout the course, explore some other concepts and, as far as possible, apply them to everyone.</w:t>
+        <w:t>With regard to the contextualization of the curricular units in the development of the project, we decided to apply the knowledge acquired throughout the course, explore some other concepts and, as far as possible, apply them to everyone.</w:t>
       </w:r>
     </w:p>
     <w:p>
@@ -1017,7 +1009,7 @@
         </w:rPr>
         <w:fldChar w:fldCharType="separate"/>
       </w:r>
-      <w:hyperlink w:anchor="_Toc192196899" w:history="1">
+      <w:hyperlink w:anchor="_Toc192326202" w:history="1">
         <w:r>
           <w:rPr>
             <w:rStyle w:val="Hiperligao"/>
@@ -1044,7 +1036,7 @@
             <w:noProof/>
             <w:webHidden/>
           </w:rPr>
-          <w:instrText xml:space="preserve"> PAGEREF _Toc192196899 \h </w:instrText>
+          <w:instrText xml:space="preserve"> PAGEREF _Toc192326202 \h </w:instrText>
         </w:r>
         <w:r>
           <w:rPr>
@@ -1088,7 +1080,7 @@
           <w14:ligatures w14:val="standardContextual"/>
         </w:rPr>
       </w:pPr>
-      <w:hyperlink w:anchor="_Toc192196900" w:history="1">
+      <w:hyperlink w:anchor="_Toc192326203" w:history="1">
         <w:r>
           <w:rPr>
             <w:rStyle w:val="Hiperligao"/>
@@ -1115,7 +1107,7 @@
             <w:noProof/>
             <w:webHidden/>
           </w:rPr>
-          <w:instrText xml:space="preserve"> PAGEREF _Toc192196900 \h </w:instrText>
+          <w:instrText xml:space="preserve"> PAGEREF _Toc192326203 \h </w:instrText>
         </w:r>
         <w:r>
           <w:rPr>
@@ -1159,7 +1151,7 @@
           <w14:ligatures w14:val="standardContextual"/>
         </w:rPr>
       </w:pPr>
-      <w:hyperlink w:anchor="_Toc192196901" w:history="1">
+      <w:hyperlink w:anchor="_Toc192326204" w:history="1">
         <w:r>
           <w:rPr>
             <w:rStyle w:val="Hiperligao"/>
@@ -1187,7 +1179,7 @@
             <w:noProof/>
             <w:webHidden/>
           </w:rPr>
-          <w:instrText xml:space="preserve"> PAGEREF _Toc192196901 \h </w:instrText>
+          <w:instrText xml:space="preserve"> PAGEREF _Toc192326204 \h </w:instrText>
         </w:r>
         <w:r>
           <w:rPr>
@@ -1231,7 +1223,7 @@
           <w14:ligatures w14:val="standardContextual"/>
         </w:rPr>
       </w:pPr>
-      <w:hyperlink w:anchor="_Toc192196902" w:history="1">
+      <w:hyperlink w:anchor="_Toc192326205" w:history="1">
         <w:r>
           <w:rPr>
             <w:rStyle w:val="Hiperligao"/>
@@ -1258,7 +1250,7 @@
             <w:noProof/>
             <w:webHidden/>
           </w:rPr>
-          <w:instrText xml:space="preserve"> PAGEREF _Toc192196902 \h </w:instrText>
+          <w:instrText xml:space="preserve"> PAGEREF _Toc192326205 \h </w:instrText>
         </w:r>
         <w:r>
           <w:rPr>
@@ -1302,7 +1294,7 @@
           <w14:ligatures w14:val="standardContextual"/>
         </w:rPr>
       </w:pPr>
-      <w:hyperlink w:anchor="_Toc192196903" w:history="1">
+      <w:hyperlink w:anchor="_Toc192326206" w:history="1">
         <w:r>
           <w:rPr>
             <w:rStyle w:val="Hiperligao"/>
@@ -1329,7 +1321,7 @@
             <w:noProof/>
             <w:webHidden/>
           </w:rPr>
-          <w:instrText xml:space="preserve"> PAGEREF _Toc192196903 \h </w:instrText>
+          <w:instrText xml:space="preserve"> PAGEREF _Toc192326206 \h </w:instrText>
         </w:r>
         <w:r>
           <w:rPr>
@@ -1373,7 +1365,7 @@
           <w14:ligatures w14:val="standardContextual"/>
         </w:rPr>
       </w:pPr>
-      <w:hyperlink w:anchor="_Toc192196904" w:history="1">
+      <w:hyperlink w:anchor="_Toc192326207" w:history="1">
         <w:r>
           <w:rPr>
             <w:rStyle w:val="Hiperligao"/>
@@ -1415,7 +1407,7 @@
             <w:noProof/>
             <w:webHidden/>
           </w:rPr>
-          <w:instrText xml:space="preserve"> PAGEREF _Toc192196904 \h </w:instrText>
+          <w:instrText xml:space="preserve"> PAGEREF _Toc192326207 \h </w:instrText>
         </w:r>
         <w:r>
           <w:rPr>
@@ -1462,7 +1454,7 @@
           <w14:ligatures w14:val="standardContextual"/>
         </w:rPr>
       </w:pPr>
-      <w:hyperlink w:anchor="_Toc192196905" w:history="1">
+      <w:hyperlink w:anchor="_Toc192326208" w:history="1">
         <w:r>
           <w:rPr>
             <w:rStyle w:val="Hiperligao"/>
@@ -1529,7 +1521,7 @@
             <w:noProof/>
             <w:webHidden/>
           </w:rPr>
-          <w:instrText xml:space="preserve"> PAGEREF _Toc192196905 \h </w:instrText>
+          <w:instrText xml:space="preserve"> PAGEREF _Toc192326208 \h </w:instrText>
         </w:r>
         <w:r>
           <w:rPr>
@@ -1576,7 +1568,7 @@
           <w14:ligatures w14:val="standardContextual"/>
         </w:rPr>
       </w:pPr>
-      <w:hyperlink w:anchor="_Toc192196906" w:history="1">
+      <w:hyperlink w:anchor="_Toc192326209" w:history="1">
         <w:r>
           <w:rPr>
             <w:rStyle w:val="Hiperligao"/>
@@ -1628,7 +1620,7 @@
             <w:noProof/>
             <w:webHidden/>
           </w:rPr>
-          <w:instrText xml:space="preserve"> PAGEREF _Toc192196906 \h </w:instrText>
+          <w:instrText xml:space="preserve"> PAGEREF _Toc192326209 \h </w:instrText>
         </w:r>
         <w:r>
           <w:rPr>
@@ -1675,7 +1667,7 @@
           <w14:ligatures w14:val="standardContextual"/>
         </w:rPr>
       </w:pPr>
-      <w:hyperlink w:anchor="_Toc192196907" w:history="1">
+      <w:hyperlink w:anchor="_Toc192326210" w:history="1">
         <w:r>
           <w:rPr>
             <w:rStyle w:val="Hiperligao"/>
@@ -1706,7 +1698,7 @@
             <w:rStyle w:val="Hiperligao"/>
             <w:noProof/>
           </w:rPr>
-          <w:t>Requisitos e Comparação de Mercado (editar)....</w:t>
+          <w:t>Requisitos e Comparação de Mercado</w:t>
         </w:r>
         <w:r>
           <w:rPr>
@@ -1727,7 +1719,7 @@
             <w:noProof/>
             <w:webHidden/>
           </w:rPr>
-          <w:instrText xml:space="preserve"> PAGEREF _Toc192196907 \h </w:instrText>
+          <w:instrText xml:space="preserve"> PAGEREF _Toc192326210 \h </w:instrText>
         </w:r>
         <w:r>
           <w:rPr>
@@ -1748,105 +1740,6 @@
             <w:webHidden/>
           </w:rPr>
           <w:t>4</w:t>
-        </w:r>
-        <w:r>
-          <w:rPr>
-            <w:noProof/>
-            <w:webHidden/>
-          </w:rPr>
-          <w:fldChar w:fldCharType="end"/>
-        </w:r>
-      </w:hyperlink>
-    </w:p>
-    <w:p>
-      <w:pPr>
-        <w:pStyle w:val="ndice1"/>
-        <w:tabs>
-          <w:tab w:val="left" w:pos="960"/>
-        </w:tabs>
-        <w:rPr>
-          <w:rFonts w:asciiTheme="minorHAnsi" w:eastAsiaTheme="minorEastAsia" w:hAnsiTheme="minorHAnsi"/>
-          <w:b w:val="0"/>
-          <w:bCs w:val="0"/>
-          <w:noProof/>
-          <w:kern w:val="2"/>
-          <w:lang w:eastAsia="pt-PT"/>
-          <w14:ligatures w14:val="standardContextual"/>
-        </w:rPr>
-      </w:pPr>
-      <w:hyperlink w:anchor="_Toc192196908" w:history="1">
-        <w:r>
-          <w:rPr>
-            <w:rStyle w:val="Hiperligao"/>
-            <w:noProof/>
-            <w14:scene3d>
-              <w14:camera w14:prst="orthographicFront"/>
-              <w14:lightRig w14:rig="threePt" w14:dir="t">
-                <w14:rot w14:lat="0" w14:lon="0" w14:rev="0"/>
-              </w14:lightRig>
-            </w14:scene3d>
-          </w:rPr>
-          <w:t>4.</w:t>
-        </w:r>
-        <w:r>
-          <w:rPr>
-            <w:rFonts w:asciiTheme="minorHAnsi" w:eastAsiaTheme="minorEastAsia" w:hAnsiTheme="minorHAnsi"/>
-            <w:b w:val="0"/>
-            <w:bCs w:val="0"/>
-            <w:noProof/>
-            <w:kern w:val="2"/>
-            <w:lang w:eastAsia="pt-PT"/>
-            <w14:ligatures w14:val="standardContextual"/>
-          </w:rPr>
-          <w:tab/>
-        </w:r>
-        <w:r>
-          <w:rPr>
-            <w:rStyle w:val="Hiperligao"/>
-            <w:noProof/>
-          </w:rPr>
-          <w:t>Gestão de Projeto</w:t>
-        </w:r>
-        <w:r>
-          <w:rPr>
-            <w:noProof/>
-            <w:webHidden/>
-          </w:rPr>
-          <w:tab/>
-        </w:r>
-        <w:r>
-          <w:rPr>
-            <w:noProof/>
-            <w:webHidden/>
-          </w:rPr>
-          <w:fldChar w:fldCharType="begin"/>
-        </w:r>
-        <w:r>
-          <w:rPr>
-            <w:noProof/>
-            <w:webHidden/>
-          </w:rPr>
-          <w:instrText xml:space="preserve"> PAGEREF _Toc192196908 \h </w:instrText>
-        </w:r>
-        <w:r>
-          <w:rPr>
-            <w:noProof/>
-            <w:webHidden/>
-          </w:rPr>
-        </w:r>
-        <w:r>
-          <w:rPr>
-            <w:noProof/>
-            <w:webHidden/>
-          </w:rPr>
-          <w:fldChar w:fldCharType="separate"/>
-        </w:r>
-        <w:r>
-          <w:rPr>
-            <w:noProof/>
-            <w:webHidden/>
-          </w:rPr>
-          <w:t>5</w:t>
         </w:r>
         <w:r>
           <w:rPr>
@@ -1875,13 +1768,13 @@
           <w14:ligatures w14:val="standardContextual"/>
         </w:rPr>
       </w:pPr>
-      <w:hyperlink w:anchor="_Toc192196909" w:history="1">
+      <w:hyperlink w:anchor="_Toc192326211" w:history="1">
         <w:r>
           <w:rPr>
             <w:rStyle w:val="Hiperligao"/>
             <w:noProof/>
           </w:rPr>
-          <w:t>4.1.</w:t>
+          <w:t>3.1.</w:t>
         </w:r>
         <w:r>
           <w:rPr>
@@ -1901,7 +1794,7 @@
             <w:rStyle w:val="Hiperligao"/>
             <w:noProof/>
           </w:rPr>
-          <w:t>Metodologia e controlo do Projeto</w:t>
+          <w:t>Requisitos</w:t>
         </w:r>
         <w:r>
           <w:rPr>
@@ -1922,7 +1815,7 @@
             <w:noProof/>
             <w:webHidden/>
           </w:rPr>
-          <w:instrText xml:space="preserve"> PAGEREF _Toc192196909 \h </w:instrText>
+          <w:instrText xml:space="preserve"> PAGEREF _Toc192326211 \h </w:instrText>
         </w:r>
         <w:r>
           <w:rPr>
@@ -1942,7 +1835,7 @@
             <w:noProof/>
             <w:webHidden/>
           </w:rPr>
-          <w:t>5</w:t>
+          <w:t>4</w:t>
         </w:r>
         <w:r>
           <w:rPr>
@@ -1971,13 +1864,13 @@
           <w14:ligatures w14:val="standardContextual"/>
         </w:rPr>
       </w:pPr>
-      <w:hyperlink w:anchor="_Toc192196910" w:history="1">
+      <w:hyperlink w:anchor="_Toc192326212" w:history="1">
         <w:r>
           <w:rPr>
             <w:rStyle w:val="Hiperligao"/>
             <w:noProof/>
           </w:rPr>
-          <w:t>4.2.</w:t>
+          <w:t>3.2.</w:t>
         </w:r>
         <w:r>
           <w:rPr>
@@ -1997,7 +1890,7 @@
             <w:rStyle w:val="Hiperligao"/>
             <w:noProof/>
           </w:rPr>
-          <w:t>Organização e Sprints</w:t>
+          <w:t>Comparação de Mercado</w:t>
         </w:r>
         <w:r>
           <w:rPr>
@@ -2018,7 +1911,7 @@
             <w:noProof/>
             <w:webHidden/>
           </w:rPr>
-          <w:instrText xml:space="preserve"> PAGEREF _Toc192196910 \h </w:instrText>
+          <w:instrText xml:space="preserve"> PAGEREF _Toc192326212 \h </w:instrText>
         </w:r>
         <w:r>
           <w:rPr>
@@ -2038,99 +1931,7 @@
             <w:noProof/>
             <w:webHidden/>
           </w:rPr>
-          <w:t>6</w:t>
-        </w:r>
-        <w:r>
-          <w:rPr>
-            <w:noProof/>
-            <w:webHidden/>
-          </w:rPr>
-          <w:fldChar w:fldCharType="end"/>
-        </w:r>
-      </w:hyperlink>
-    </w:p>
-    <w:p>
-      <w:pPr>
-        <w:pStyle w:val="ndice3"/>
-        <w:tabs>
-          <w:tab w:val="left" w:pos="1440"/>
-          <w:tab w:val="right" w:leader="dot" w:pos="8777"/>
-        </w:tabs>
-        <w:rPr>
-          <w:rFonts w:asciiTheme="minorHAnsi" w:eastAsiaTheme="minorEastAsia" w:hAnsiTheme="minorHAnsi" w:cstheme="minorBidi"/>
-          <w:noProof/>
-          <w:kern w:val="2"/>
-          <w:szCs w:val="24"/>
-          <w:lang w:eastAsia="pt-PT"/>
-          <w14:ligatures w14:val="standardContextual"/>
-        </w:rPr>
-      </w:pPr>
-      <w:hyperlink w:anchor="_Toc192196911" w:history="1">
-        <w:r>
-          <w:rPr>
-            <w:rStyle w:val="Hiperligao"/>
-            <w:noProof/>
-          </w:rPr>
-          <w:t>4.2.1.</w:t>
-        </w:r>
-        <w:r>
-          <w:rPr>
-            <w:rFonts w:asciiTheme="minorHAnsi" w:eastAsiaTheme="minorEastAsia" w:hAnsiTheme="minorHAnsi" w:cstheme="minorBidi"/>
-            <w:noProof/>
-            <w:kern w:val="2"/>
-            <w:szCs w:val="24"/>
-            <w:lang w:eastAsia="pt-PT"/>
-            <w14:ligatures w14:val="standardContextual"/>
-          </w:rPr>
-          <w:tab/>
-        </w:r>
-        <w:r>
-          <w:rPr>
-            <w:rStyle w:val="Hiperligao"/>
-            <w:noProof/>
-          </w:rPr>
-          <w:t>1ª Semana / Sprint 1</w:t>
-        </w:r>
-        <w:r>
-          <w:rPr>
-            <w:noProof/>
-            <w:webHidden/>
-          </w:rPr>
-          <w:tab/>
-        </w:r>
-        <w:r>
-          <w:rPr>
-            <w:noProof/>
-            <w:webHidden/>
-          </w:rPr>
-          <w:fldChar w:fldCharType="begin"/>
-        </w:r>
-        <w:r>
-          <w:rPr>
-            <w:noProof/>
-            <w:webHidden/>
-          </w:rPr>
-          <w:instrText xml:space="preserve"> PAGEREF _Toc192196911 \h </w:instrText>
-        </w:r>
-        <w:r>
-          <w:rPr>
-            <w:noProof/>
-            <w:webHidden/>
-          </w:rPr>
-        </w:r>
-        <w:r>
-          <w:rPr>
-            <w:noProof/>
-            <w:webHidden/>
-          </w:rPr>
-          <w:fldChar w:fldCharType="separate"/>
-        </w:r>
-        <w:r>
-          <w:rPr>
-            <w:noProof/>
-            <w:webHidden/>
-          </w:rPr>
-          <w:t>6</w:t>
+          <w:t>5</w:t>
         </w:r>
         <w:r>
           <w:rPr>
@@ -2157,7 +1958,7 @@
           <w14:ligatures w14:val="standardContextual"/>
         </w:rPr>
       </w:pPr>
-      <w:hyperlink w:anchor="_Toc192196912" w:history="1">
+      <w:hyperlink w:anchor="_Toc192326213" w:history="1">
         <w:r>
           <w:rPr>
             <w:rStyle w:val="Hiperligao"/>
@@ -2169,7 +1970,7 @@
               </w14:lightRig>
             </w14:scene3d>
           </w:rPr>
-          <w:t>5.</w:t>
+          <w:t>4.</w:t>
         </w:r>
         <w:r>
           <w:rPr>
@@ -2188,7 +1989,7 @@
             <w:rStyle w:val="Hiperligao"/>
             <w:noProof/>
           </w:rPr>
-          <w:t>Arquitetura do Sistema</w:t>
+          <w:t>Gestão de Projeto</w:t>
         </w:r>
         <w:r>
           <w:rPr>
@@ -2209,7 +2010,7 @@
             <w:noProof/>
             <w:webHidden/>
           </w:rPr>
-          <w:instrText xml:space="preserve"> PAGEREF _Toc192196912 \h </w:instrText>
+          <w:instrText xml:space="preserve"> PAGEREF _Toc192326213 \h </w:instrText>
         </w:r>
         <w:r>
           <w:rPr>
@@ -2229,7 +2030,291 @@
             <w:noProof/>
             <w:webHidden/>
           </w:rPr>
+          <w:t>6</w:t>
+        </w:r>
+        <w:r>
+          <w:rPr>
+            <w:noProof/>
+            <w:webHidden/>
+          </w:rPr>
+          <w:fldChar w:fldCharType="end"/>
+        </w:r>
+      </w:hyperlink>
+    </w:p>
+    <w:p>
+      <w:pPr>
+        <w:pStyle w:val="ndice2"/>
+        <w:tabs>
+          <w:tab w:val="left" w:pos="1200"/>
+          <w:tab w:val="right" w:leader="dot" w:pos="8777"/>
+        </w:tabs>
+        <w:rPr>
+          <w:rFonts w:asciiTheme="minorHAnsi" w:eastAsiaTheme="minorEastAsia" w:hAnsiTheme="minorHAnsi" w:cstheme="minorBidi"/>
+          <w:b w:val="0"/>
+          <w:bCs w:val="0"/>
+          <w:noProof/>
+          <w:kern w:val="2"/>
+          <w:szCs w:val="24"/>
+          <w:lang w:eastAsia="pt-PT"/>
+          <w14:ligatures w14:val="standardContextual"/>
+        </w:rPr>
+      </w:pPr>
+      <w:hyperlink w:anchor="_Toc192326214" w:history="1">
+        <w:r>
+          <w:rPr>
+            <w:rStyle w:val="Hiperligao"/>
+            <w:noProof/>
+          </w:rPr>
+          <w:t>4.1.</w:t>
+        </w:r>
+        <w:r>
+          <w:rPr>
+            <w:rFonts w:asciiTheme="minorHAnsi" w:eastAsiaTheme="minorEastAsia" w:hAnsiTheme="minorHAnsi" w:cstheme="minorBidi"/>
+            <w:b w:val="0"/>
+            <w:bCs w:val="0"/>
+            <w:noProof/>
+            <w:kern w:val="2"/>
+            <w:szCs w:val="24"/>
+            <w:lang w:eastAsia="pt-PT"/>
+            <w14:ligatures w14:val="standardContextual"/>
+          </w:rPr>
+          <w:tab/>
+        </w:r>
+        <w:r>
+          <w:rPr>
+            <w:rStyle w:val="Hiperligao"/>
+            <w:noProof/>
+          </w:rPr>
+          <w:t>Metodologia e controlo do Projeto</w:t>
+        </w:r>
+        <w:r>
+          <w:rPr>
+            <w:noProof/>
+            <w:webHidden/>
+          </w:rPr>
+          <w:tab/>
+        </w:r>
+        <w:r>
+          <w:rPr>
+            <w:noProof/>
+            <w:webHidden/>
+          </w:rPr>
+          <w:fldChar w:fldCharType="begin"/>
+        </w:r>
+        <w:r>
+          <w:rPr>
+            <w:noProof/>
+            <w:webHidden/>
+          </w:rPr>
+          <w:instrText xml:space="preserve"> PAGEREF _Toc192326214 \h </w:instrText>
+        </w:r>
+        <w:r>
+          <w:rPr>
+            <w:noProof/>
+            <w:webHidden/>
+          </w:rPr>
+        </w:r>
+        <w:r>
+          <w:rPr>
+            <w:noProof/>
+            <w:webHidden/>
+          </w:rPr>
+          <w:fldChar w:fldCharType="separate"/>
+        </w:r>
+        <w:r>
+          <w:rPr>
+            <w:noProof/>
+            <w:webHidden/>
+          </w:rPr>
+          <w:t>6</w:t>
+        </w:r>
+        <w:r>
+          <w:rPr>
+            <w:noProof/>
+            <w:webHidden/>
+          </w:rPr>
+          <w:fldChar w:fldCharType="end"/>
+        </w:r>
+      </w:hyperlink>
+    </w:p>
+    <w:p>
+      <w:pPr>
+        <w:pStyle w:val="ndice2"/>
+        <w:tabs>
+          <w:tab w:val="left" w:pos="1200"/>
+          <w:tab w:val="right" w:leader="dot" w:pos="8777"/>
+        </w:tabs>
+        <w:rPr>
+          <w:rFonts w:asciiTheme="minorHAnsi" w:eastAsiaTheme="minorEastAsia" w:hAnsiTheme="minorHAnsi" w:cstheme="minorBidi"/>
+          <w:b w:val="0"/>
+          <w:bCs w:val="0"/>
+          <w:noProof/>
+          <w:kern w:val="2"/>
+          <w:szCs w:val="24"/>
+          <w:lang w:eastAsia="pt-PT"/>
+          <w14:ligatures w14:val="standardContextual"/>
+        </w:rPr>
+      </w:pPr>
+      <w:hyperlink w:anchor="_Toc192326215" w:history="1">
+        <w:r>
+          <w:rPr>
+            <w:rStyle w:val="Hiperligao"/>
+            <w:noProof/>
+          </w:rPr>
+          <w:t>4.2.</w:t>
+        </w:r>
+        <w:r>
+          <w:rPr>
+            <w:rFonts w:asciiTheme="minorHAnsi" w:eastAsiaTheme="minorEastAsia" w:hAnsiTheme="minorHAnsi" w:cstheme="minorBidi"/>
+            <w:b w:val="0"/>
+            <w:bCs w:val="0"/>
+            <w:noProof/>
+            <w:kern w:val="2"/>
+            <w:szCs w:val="24"/>
+            <w:lang w:eastAsia="pt-PT"/>
+            <w14:ligatures w14:val="standardContextual"/>
+          </w:rPr>
+          <w:tab/>
+        </w:r>
+        <w:r>
+          <w:rPr>
+            <w:rStyle w:val="Hiperligao"/>
+            <w:noProof/>
+          </w:rPr>
+          <w:t>Organização e Sprints</w:t>
+        </w:r>
+        <w:r>
+          <w:rPr>
+            <w:noProof/>
+            <w:webHidden/>
+          </w:rPr>
+          <w:tab/>
+        </w:r>
+        <w:r>
+          <w:rPr>
+            <w:noProof/>
+            <w:webHidden/>
+          </w:rPr>
+          <w:fldChar w:fldCharType="begin"/>
+        </w:r>
+        <w:r>
+          <w:rPr>
+            <w:noProof/>
+            <w:webHidden/>
+          </w:rPr>
+          <w:instrText xml:space="preserve"> PAGEREF _Toc192326215 \h </w:instrText>
+        </w:r>
+        <w:r>
+          <w:rPr>
+            <w:noProof/>
+            <w:webHidden/>
+          </w:rPr>
+        </w:r>
+        <w:r>
+          <w:rPr>
+            <w:noProof/>
+            <w:webHidden/>
+          </w:rPr>
+          <w:fldChar w:fldCharType="separate"/>
+        </w:r>
+        <w:r>
+          <w:rPr>
+            <w:noProof/>
+            <w:webHidden/>
+          </w:rPr>
           <w:t>7</w:t>
+        </w:r>
+        <w:r>
+          <w:rPr>
+            <w:noProof/>
+            <w:webHidden/>
+          </w:rPr>
+          <w:fldChar w:fldCharType="end"/>
+        </w:r>
+      </w:hyperlink>
+    </w:p>
+    <w:p>
+      <w:pPr>
+        <w:pStyle w:val="ndice3"/>
+        <w:tabs>
+          <w:tab w:val="left" w:pos="1440"/>
+          <w:tab w:val="right" w:leader="dot" w:pos="8777"/>
+        </w:tabs>
+        <w:rPr>
+          <w:rFonts w:asciiTheme="minorHAnsi" w:eastAsiaTheme="minorEastAsia" w:hAnsiTheme="minorHAnsi" w:cstheme="minorBidi"/>
+          <w:noProof/>
+          <w:kern w:val="2"/>
+          <w:szCs w:val="24"/>
+          <w:lang w:eastAsia="pt-PT"/>
+          <w14:ligatures w14:val="standardContextual"/>
+        </w:rPr>
+      </w:pPr>
+      <w:hyperlink w:anchor="_Toc192326216" w:history="1">
+        <w:r>
+          <w:rPr>
+            <w:rStyle w:val="Hiperligao"/>
+            <w:noProof/>
+          </w:rPr>
+          <w:t>4.2.1.</w:t>
+        </w:r>
+        <w:r>
+          <w:rPr>
+            <w:rFonts w:asciiTheme="minorHAnsi" w:eastAsiaTheme="minorEastAsia" w:hAnsiTheme="minorHAnsi" w:cstheme="minorBidi"/>
+            <w:noProof/>
+            <w:kern w:val="2"/>
+            <w:szCs w:val="24"/>
+            <w:lang w:eastAsia="pt-PT"/>
+            <w14:ligatures w14:val="standardContextual"/>
+          </w:rPr>
+          <w:tab/>
+        </w:r>
+        <w:r>
+          <w:rPr>
+            <w:rStyle w:val="Hiperligao"/>
+            <w:noProof/>
+          </w:rPr>
+          <w:t>1ª Semana / Sprint 1</w:t>
+        </w:r>
+        <w:r>
+          <w:rPr>
+            <w:noProof/>
+            <w:webHidden/>
+          </w:rPr>
+          <w:tab/>
+        </w:r>
+        <w:r>
+          <w:rPr>
+            <w:noProof/>
+            <w:webHidden/>
+          </w:rPr>
+          <w:fldChar w:fldCharType="begin"/>
+        </w:r>
+        <w:r>
+          <w:rPr>
+            <w:noProof/>
+            <w:webHidden/>
+          </w:rPr>
+          <w:instrText xml:space="preserve"> PAGEREF _Toc192326216 \h </w:instrText>
+        </w:r>
+        <w:r>
+          <w:rPr>
+            <w:noProof/>
+            <w:webHidden/>
+          </w:rPr>
+        </w:r>
+        <w:r>
+          <w:rPr>
+            <w:noProof/>
+            <w:webHidden/>
+          </w:rPr>
+          <w:fldChar w:fldCharType="separate"/>
+        </w:r>
+        <w:r>
+          <w:rPr>
+            <w:noProof/>
+            <w:webHidden/>
+          </w:rPr>
+          <w:t>8</w:t>
         </w:r>
         <w:r>
           <w:rPr>
@@ -2256,7 +2341,7 @@
           <w14:ligatures w14:val="standardContextual"/>
         </w:rPr>
       </w:pPr>
-      <w:hyperlink w:anchor="_Toc192196913" w:history="1">
+      <w:hyperlink w:anchor="_Toc192326217" w:history="1">
         <w:r>
           <w:rPr>
             <w:rStyle w:val="Hiperligao"/>
@@ -2268,7 +2353,7 @@
               </w14:lightRig>
             </w14:scene3d>
           </w:rPr>
-          <w:t>6.</w:t>
+          <w:t>5.</w:t>
         </w:r>
         <w:r>
           <w:rPr>
@@ -2287,7 +2372,7 @@
             <w:rStyle w:val="Hiperligao"/>
             <w:noProof/>
           </w:rPr>
-          <w:t>Implementação</w:t>
+          <w:t>Arquitetura do Sistema</w:t>
         </w:r>
         <w:r>
           <w:rPr>
@@ -2308,7 +2393,7 @@
             <w:noProof/>
             <w:webHidden/>
           </w:rPr>
-          <w:instrText xml:space="preserve"> PAGEREF _Toc192196913 \h </w:instrText>
+          <w:instrText xml:space="preserve"> PAGEREF _Toc192326217 \h </w:instrText>
         </w:r>
         <w:r>
           <w:rPr>
@@ -2328,7 +2413,7 @@
             <w:noProof/>
             <w:webHidden/>
           </w:rPr>
-          <w:t>8</w:t>
+          <w:t>9</w:t>
         </w:r>
         <w:r>
           <w:rPr>
@@ -2355,7 +2440,7 @@
           <w14:ligatures w14:val="standardContextual"/>
         </w:rPr>
       </w:pPr>
-      <w:hyperlink w:anchor="_Toc192196914" w:history="1">
+      <w:hyperlink w:anchor="_Toc192326218" w:history="1">
         <w:r>
           <w:rPr>
             <w:rStyle w:val="Hiperligao"/>
@@ -2367,7 +2452,7 @@
               </w14:lightRig>
             </w14:scene3d>
           </w:rPr>
-          <w:t>7.</w:t>
+          <w:t>6.</w:t>
         </w:r>
         <w:r>
           <w:rPr>
@@ -2386,7 +2471,7 @@
             <w:rStyle w:val="Hiperligao"/>
             <w:noProof/>
           </w:rPr>
-          <w:t>Conclusão</w:t>
+          <w:t>Implementação</w:t>
         </w:r>
         <w:r>
           <w:rPr>
@@ -2407,7 +2492,7 @@
             <w:noProof/>
             <w:webHidden/>
           </w:rPr>
-          <w:instrText xml:space="preserve"> PAGEREF _Toc192196914 \h </w:instrText>
+          <w:instrText xml:space="preserve"> PAGEREF _Toc192326218 \h </w:instrText>
         </w:r>
         <w:r>
           <w:rPr>
@@ -2427,7 +2512,7 @@
             <w:noProof/>
             <w:webHidden/>
           </w:rPr>
-          <w:t>9</w:t>
+          <w:t>10</w:t>
         </w:r>
         <w:r>
           <w:rPr>
@@ -2441,6 +2526,9 @@
     <w:p>
       <w:pPr>
         <w:pStyle w:val="ndice1"/>
+        <w:tabs>
+          <w:tab w:val="left" w:pos="960"/>
+        </w:tabs>
         <w:rPr>
           <w:rFonts w:asciiTheme="minorHAnsi" w:eastAsiaTheme="minorEastAsia" w:hAnsiTheme="minorHAnsi"/>
           <w:b w:val="0"/>
@@ -2451,23 +2539,48 @@
           <w14:ligatures w14:val="standardContextual"/>
         </w:rPr>
       </w:pPr>
-      <w:hyperlink w:anchor="_Toc192196915" w:history="1">
+      <w:hyperlink w:anchor="_Toc192326219" w:history="1">
         <w:r>
           <w:rPr>
             <w:rStyle w:val="Hiperligao"/>
             <w:noProof/>
-          </w:rPr>
-          <w:t>Bibliografia e Referências Bibliográficas</w:t>
-        </w:r>
-        <w:r>
-          <w:rPr>
-            <w:noProof/>
-            <w:webHidden/>
+            <w14:scene3d>
+              <w14:camera w14:prst="orthographicFront"/>
+              <w14:lightRig w14:rig="threePt" w14:dir="t">
+                <w14:rot w14:lat="0" w14:lon="0" w14:rev="0"/>
+              </w14:lightRig>
+            </w14:scene3d>
+          </w:rPr>
+          <w:t>7.</w:t>
+        </w:r>
+        <w:r>
+          <w:rPr>
+            <w:rFonts w:asciiTheme="minorHAnsi" w:eastAsiaTheme="minorEastAsia" w:hAnsiTheme="minorHAnsi"/>
+            <w:b w:val="0"/>
+            <w:bCs w:val="0"/>
+            <w:noProof/>
+            <w:kern w:val="2"/>
+            <w:lang w:eastAsia="pt-PT"/>
+            <w14:ligatures w14:val="standardContextual"/>
           </w:rPr>
           <w:tab/>
         </w:r>
         <w:r>
           <w:rPr>
+            <w:rStyle w:val="Hiperligao"/>
+            <w:noProof/>
+          </w:rPr>
+          <w:t>Conclusão</w:t>
+        </w:r>
+        <w:r>
+          <w:rPr>
+            <w:noProof/>
+            <w:webHidden/>
+          </w:rPr>
+          <w:tab/>
+        </w:r>
+        <w:r>
+          <w:rPr>
             <w:noProof/>
             <w:webHidden/>
           </w:rPr>
@@ -2478,7 +2591,7 @@
             <w:noProof/>
             <w:webHidden/>
           </w:rPr>
-          <w:instrText xml:space="preserve"> PAGEREF _Toc192196915 \h </w:instrText>
+          <w:instrText xml:space="preserve"> PAGEREF _Toc192326219 \h </w:instrText>
         </w:r>
         <w:r>
           <w:rPr>
@@ -2498,7 +2611,7 @@
             <w:noProof/>
             <w:webHidden/>
           </w:rPr>
-          <w:t>10</w:t>
+          <w:t>11</w:t>
         </w:r>
         <w:r>
           <w:rPr>
@@ -2522,13 +2635,13 @@
           <w14:ligatures w14:val="standardContextual"/>
         </w:rPr>
       </w:pPr>
-      <w:hyperlink w:anchor="_Toc192196916" w:history="1">
+      <w:hyperlink w:anchor="_Toc192326220" w:history="1">
         <w:r>
           <w:rPr>
             <w:rStyle w:val="Hiperligao"/>
             <w:noProof/>
           </w:rPr>
-          <w:t>Anexos</w:t>
+          <w:t>Bibliografia e Referências Bibliográficas</w:t>
         </w:r>
         <w:r>
           <w:rPr>
@@ -2549,7 +2662,7 @@
             <w:noProof/>
             <w:webHidden/>
           </w:rPr>
-          <w:instrText xml:space="preserve"> PAGEREF _Toc192196916 \h </w:instrText>
+          <w:instrText xml:space="preserve"> PAGEREF _Toc192326220 \h </w:instrText>
         </w:r>
         <w:r>
           <w:rPr>
@@ -2569,7 +2682,7 @@
             <w:noProof/>
             <w:webHidden/>
           </w:rPr>
-          <w:t>11</w:t>
+          <w:t>12</w:t>
         </w:r>
         <w:r>
           <w:rPr>
@@ -2593,12 +2706,83 @@
           <w14:ligatures w14:val="standardContextual"/>
         </w:rPr>
       </w:pPr>
-      <w:hyperlink w:anchor="_Toc192196917" w:history="1">
+      <w:hyperlink w:anchor="_Toc192326221" w:history="1">
         <w:r>
           <w:rPr>
             <w:rStyle w:val="Hiperligao"/>
             <w:noProof/>
           </w:rPr>
+          <w:t>Anexos</w:t>
+        </w:r>
+        <w:r>
+          <w:rPr>
+            <w:noProof/>
+            <w:webHidden/>
+          </w:rPr>
+          <w:tab/>
+        </w:r>
+        <w:r>
+          <w:rPr>
+            <w:noProof/>
+            <w:webHidden/>
+          </w:rPr>
+          <w:fldChar w:fldCharType="begin"/>
+        </w:r>
+        <w:r>
+          <w:rPr>
+            <w:noProof/>
+            <w:webHidden/>
+          </w:rPr>
+          <w:instrText xml:space="preserve"> PAGEREF _Toc192326221 \h </w:instrText>
+        </w:r>
+        <w:r>
+          <w:rPr>
+            <w:noProof/>
+            <w:webHidden/>
+          </w:rPr>
+        </w:r>
+        <w:r>
+          <w:rPr>
+            <w:noProof/>
+            <w:webHidden/>
+          </w:rPr>
+          <w:fldChar w:fldCharType="separate"/>
+        </w:r>
+        <w:r>
+          <w:rPr>
+            <w:noProof/>
+            <w:webHidden/>
+          </w:rPr>
+          <w:t>13</w:t>
+        </w:r>
+        <w:r>
+          <w:rPr>
+            <w:noProof/>
+            <w:webHidden/>
+          </w:rPr>
+          <w:fldChar w:fldCharType="end"/>
+        </w:r>
+      </w:hyperlink>
+    </w:p>
+    <w:p>
+      <w:pPr>
+        <w:pStyle w:val="ndice1"/>
+        <w:rPr>
+          <w:rFonts w:asciiTheme="minorHAnsi" w:eastAsiaTheme="minorEastAsia" w:hAnsiTheme="minorHAnsi"/>
+          <w:b w:val="0"/>
+          <w:bCs w:val="0"/>
+          <w:noProof/>
+          <w:kern w:val="2"/>
+          <w:lang w:eastAsia="pt-PT"/>
+          <w14:ligatures w14:val="standardContextual"/>
+        </w:rPr>
+      </w:pPr>
+      <w:hyperlink w:anchor="_Toc192326222" w:history="1">
+        <w:r>
+          <w:rPr>
+            <w:rStyle w:val="Hiperligao"/>
+            <w:noProof/>
+          </w:rPr>
           <w:t>Glossário</w:t>
         </w:r>
         <w:r>
@@ -2620,7 +2804,7 @@
             <w:noProof/>
             <w:webHidden/>
           </w:rPr>
-          <w:instrText xml:space="preserve"> PAGEREF _Toc192196917 \h </w:instrText>
+          <w:instrText xml:space="preserve"> PAGEREF _Toc192326222 \h </w:instrText>
         </w:r>
         <w:r>
           <w:rPr>
@@ -2640,7 +2824,7 @@
             <w:noProof/>
             <w:webHidden/>
           </w:rPr>
-          <w:t>12</w:t>
+          <w:t>14</w:t>
         </w:r>
         <w:r>
           <w:rPr>
@@ -2691,7 +2875,7 @@
       <w:bookmarkStart w:id="14" w:name="_Toc357152318"/>
       <w:bookmarkStart w:id="15" w:name="_Toc357154525"/>
       <w:bookmarkStart w:id="16" w:name="_Toc530601446"/>
-      <w:bookmarkStart w:id="17" w:name="_Toc192196902"/>
+      <w:bookmarkStart w:id="17" w:name="_Toc192326205"/>
       <w:r>
         <w:lastRenderedPageBreak/>
         <w:t>Lista de F</w:t>
@@ -2713,8 +2897,11 @@
         <w:rPr>
           <w:rFonts w:asciiTheme="minorHAnsi" w:eastAsiaTheme="minorEastAsia" w:hAnsiTheme="minorHAnsi"/>
           <w:noProof/>
-          <w:sz w:val="22"/>
+          <w:kern w:val="2"/>
+          <w:sz w:val="24"/>
+          <w:szCs w:val="24"/>
           <w:lang w:eastAsia="pt-PT"/>
+          <w14:ligatures w14:val="standardContextual"/>
         </w:rPr>
       </w:pPr>
       <w:r>
@@ -2735,13 +2922,13 @@
         </w:rPr>
         <w:fldChar w:fldCharType="separate"/>
       </w:r>
-      <w:hyperlink r:id="rId11" w:anchor="_Toc92389045" w:history="1">
+      <w:hyperlink w:anchor="_Toc192326179" w:history="1">
         <w:r>
           <w:rPr>
             <w:rStyle w:val="Hiperligao"/>
             <w:noProof/>
           </w:rPr>
-          <w:t>Figura 2.1 - Texto ilustrativo da figura 1.</w:t>
+          <w:t>Figura 1 - Controlo de Projeto</w:t>
         </w:r>
         <w:r>
           <w:rPr>
@@ -2762,7 +2949,7 @@
             <w:noProof/>
             <w:webHidden/>
           </w:rPr>
-          <w:instrText xml:space="preserve"> PAGEREF _Toc92389045 \h </w:instrText>
+          <w:instrText xml:space="preserve"> PAGEREF _Toc192326179 \h </w:instrText>
         </w:r>
         <w:r>
           <w:rPr>
@@ -2782,7 +2969,7 @@
             <w:noProof/>
             <w:webHidden/>
           </w:rPr>
-          <w:t>3</w:t>
+          <w:t>6</w:t>
         </w:r>
         <w:r>
           <w:rPr>
@@ -2802,17 +2989,20 @@
         <w:rPr>
           <w:rFonts w:asciiTheme="minorHAnsi" w:eastAsiaTheme="minorEastAsia" w:hAnsiTheme="minorHAnsi"/>
           <w:noProof/>
-          <w:sz w:val="22"/>
+          <w:kern w:val="2"/>
+          <w:sz w:val="24"/>
+          <w:szCs w:val="24"/>
           <w:lang w:eastAsia="pt-PT"/>
-        </w:rPr>
-      </w:pPr>
-      <w:hyperlink r:id="rId12" w:anchor="_Toc92389046" w:history="1">
+          <w14:ligatures w14:val="standardContextual"/>
+        </w:rPr>
+      </w:pPr>
+      <w:hyperlink w:anchor="_Toc192326180" w:history="1">
         <w:r>
           <w:rPr>
             <w:rStyle w:val="Hiperligao"/>
             <w:noProof/>
           </w:rPr>
-          <w:t>Figura 2.2 - Texto ilustrativo da figura 2.</w:t>
+          <w:t>Figura 2 - Jira Software</w:t>
         </w:r>
         <w:r>
           <w:rPr>
@@ -2833,7 +3023,7 @@
             <w:noProof/>
             <w:webHidden/>
           </w:rPr>
-          <w:instrText xml:space="preserve"> PAGEREF _Toc92389046 \h </w:instrText>
+          <w:instrText xml:space="preserve"> PAGEREF _Toc192326180 \h </w:instrText>
         </w:r>
         <w:r>
           <w:rPr>
@@ -2853,7 +3043,81 @@
             <w:noProof/>
             <w:webHidden/>
           </w:rPr>
-          <w:t>3</w:t>
+          <w:t>7</w:t>
+        </w:r>
+        <w:r>
+          <w:rPr>
+            <w:noProof/>
+            <w:webHidden/>
+          </w:rPr>
+          <w:fldChar w:fldCharType="end"/>
+        </w:r>
+      </w:hyperlink>
+    </w:p>
+    <w:p>
+      <w:pPr>
+        <w:pStyle w:val="ndicedeilustraes"/>
+        <w:tabs>
+          <w:tab w:val="right" w:leader="dot" w:pos="8777"/>
+        </w:tabs>
+        <w:rPr>
+          <w:rFonts w:asciiTheme="minorHAnsi" w:eastAsiaTheme="minorEastAsia" w:hAnsiTheme="minorHAnsi"/>
+          <w:noProof/>
+          <w:kern w:val="2"/>
+          <w:sz w:val="24"/>
+          <w:szCs w:val="24"/>
+          <w:lang w:eastAsia="pt-PT"/>
+          <w14:ligatures w14:val="standardContextual"/>
+        </w:rPr>
+      </w:pPr>
+      <w:hyperlink w:anchor="_Toc192326181" w:history="1">
+        <w:r>
+          <w:rPr>
+            <w:rStyle w:val="Hiperligao"/>
+            <w:noProof/>
+          </w:rPr>
+          <w:t>Figura 3 - Jira - Quadro Sprint 1</w:t>
+        </w:r>
+        <w:r>
+          <w:rPr>
+            <w:noProof/>
+            <w:webHidden/>
+          </w:rPr>
+          <w:tab/>
+        </w:r>
+        <w:r>
+          <w:rPr>
+            <w:noProof/>
+            <w:webHidden/>
+          </w:rPr>
+          <w:fldChar w:fldCharType="begin"/>
+        </w:r>
+        <w:r>
+          <w:rPr>
+            <w:noProof/>
+            <w:webHidden/>
+          </w:rPr>
+          <w:instrText xml:space="preserve"> PAGEREF _Toc192326181 \h </w:instrText>
+        </w:r>
+        <w:r>
+          <w:rPr>
+            <w:noProof/>
+            <w:webHidden/>
+          </w:rPr>
+        </w:r>
+        <w:r>
+          <w:rPr>
+            <w:noProof/>
+            <w:webHidden/>
+          </w:rPr>
+          <w:fldChar w:fldCharType="separate"/>
+        </w:r>
+        <w:r>
+          <w:rPr>
+            <w:noProof/>
+            <w:webHidden/>
+          </w:rPr>
+          <w:t>8</w:t>
         </w:r>
         <w:r>
           <w:rPr>
@@ -2935,7 +3199,7 @@
       <w:bookmarkStart w:id="18" w:name="_Toc357152319"/>
       <w:bookmarkStart w:id="19" w:name="_Toc357154526"/>
       <w:bookmarkStart w:id="20" w:name="_Toc530601447"/>
-      <w:bookmarkStart w:id="21" w:name="_Toc192196903"/>
+      <w:bookmarkStart w:id="21" w:name="_Toc192326206"/>
       <w:r>
         <w:lastRenderedPageBreak/>
         <w:t>Lista de tabe</w:t>
@@ -2957,38 +3221,41 @@
         <w:rPr>
           <w:rFonts w:asciiTheme="minorHAnsi" w:eastAsiaTheme="minorEastAsia" w:hAnsiTheme="minorHAnsi"/>
           <w:noProof/>
-          <w:sz w:val="22"/>
-          <w:lang w:eastAsia="pt-PT"/>
-        </w:rPr>
-      </w:pPr>
-      <w:r>
-        <w:rPr>
+          <w:kern w:val="2"/>
           <w:sz w:val="24"/>
           <w:szCs w:val="24"/>
-        </w:rPr>
-        <w:fldChar w:fldCharType="begin"/>
-      </w:r>
+          <w:lang w:eastAsia="pt-PT"/>
+          <w14:ligatures w14:val="standardContextual"/>
+        </w:rPr>
+      </w:pPr>
       <w:r>
         <w:rPr>
           <w:sz w:val="24"/>
           <w:szCs w:val="24"/>
         </w:rPr>
-        <w:instrText xml:space="preserve"> TOC \h \z \c "Tabela" </w:instrText>
+        <w:fldChar w:fldCharType="begin"/>
       </w:r>
       <w:r>
         <w:rPr>
           <w:sz w:val="24"/>
           <w:szCs w:val="24"/>
         </w:rPr>
+        <w:instrText xml:space="preserve"> TOC \h \z \c "Tabela" </w:instrText>
+      </w:r>
+      <w:r>
+        <w:rPr>
+          <w:sz w:val="24"/>
+          <w:szCs w:val="24"/>
+        </w:rPr>
         <w:fldChar w:fldCharType="separate"/>
       </w:r>
-      <w:hyperlink w:anchor="_Toc92389035" w:history="1">
+      <w:hyperlink w:anchor="_Toc192326253" w:history="1">
         <w:r>
           <w:rPr>
             <w:rStyle w:val="Hiperligao"/>
             <w:noProof/>
           </w:rPr>
-          <w:t>Tabela 1.1 - Texto ilustrativo da tabela 1.</w:t>
+          <w:t>Tabela 1 - Requisitos Funcionais do Sistema</w:t>
         </w:r>
         <w:r>
           <w:rPr>
@@ -3009,7 +3276,7 @@
             <w:noProof/>
             <w:webHidden/>
           </w:rPr>
-          <w:instrText xml:space="preserve"> PAGEREF _Toc92389035 \h </w:instrText>
+          <w:instrText xml:space="preserve"> PAGEREF _Toc192326253 \h </w:instrText>
         </w:r>
         <w:r>
           <w:rPr>
@@ -3029,7 +3296,7 @@
             <w:noProof/>
             <w:webHidden/>
           </w:rPr>
-          <w:t>3</w:t>
+          <w:t>4</w:t>
         </w:r>
         <w:r>
           <w:rPr>
@@ -3068,7 +3335,7 @@
       <w:bookmarkStart w:id="22" w:name="_Toc357152320"/>
       <w:bookmarkStart w:id="23" w:name="_Toc357154527"/>
       <w:bookmarkStart w:id="24" w:name="_Toc530601448"/>
-      <w:bookmarkStart w:id="25" w:name="_Toc192196904"/>
+      <w:bookmarkStart w:id="25" w:name="_Toc192326207"/>
       <w:r>
         <w:lastRenderedPageBreak/>
         <w:t>Lista de siglas</w:t>
@@ -3130,14 +3397,39 @@
             <w:tcW w:w="1793" w:type="dxa"/>
             <w:vAlign w:val="center"/>
           </w:tcPr>
-          <w:p/>
+          <w:p>
+            <w:r>
+              <w:t>ETF</w:t>
+            </w:r>
+          </w:p>
         </w:tc>
         <w:tc>
           <w:tcPr>
             <w:tcW w:w="6460" w:type="dxa"/>
             <w:vAlign w:val="center"/>
           </w:tcPr>
-          <w:p/>
+          <w:p>
+            <w:r>
+              <w:t>E</w:t>
+            </w:r>
+            <w:r>
+              <w:t>xchange-</w:t>
+            </w:r>
+            <w:r>
+              <w:t>T</w:t>
+            </w:r>
+            <w:r>
+              <w:t xml:space="preserve">raded </w:t>
+            </w:r>
+            <w:proofErr w:type="spellStart"/>
+            <w:r>
+              <w:t>F</w:t>
+            </w:r>
+            <w:r>
+              <w:t>und</w:t>
+            </w:r>
+            <w:proofErr w:type="spellEnd"/>
+          </w:p>
         </w:tc>
       </w:tr>
       <w:tr>
@@ -3331,7 +3623,7 @@
           <w:szCs w:val="24"/>
         </w:rPr>
         <w:sectPr>
-          <w:footerReference w:type="default" r:id="rId13"/>
+          <w:footerReference w:type="default" r:id="rId11"/>
           <w:type w:val="continuous"/>
           <w:pgSz w:w="11906" w:h="16838" w:code="9"/>
           <w:pgMar w:top="1418" w:right="1418" w:bottom="1418" w:left="1701" w:header="709" w:footer="612" w:gutter="0"/>
@@ -3345,7 +3637,7 @@
       <w:pPr>
         <w:pStyle w:val="Ttulo1"/>
       </w:pPr>
-      <w:bookmarkStart w:id="26" w:name="_Toc192196905"/>
+      <w:bookmarkStart w:id="26" w:name="_Toc192326208"/>
       <w:r>
         <w:lastRenderedPageBreak/>
         <w:t>Introdução</w:t>
@@ -3484,7 +3776,7 @@
       <w:pPr>
         <w:pStyle w:val="Ttulo1"/>
       </w:pPr>
-      <w:bookmarkStart w:id="27" w:name="_Toc192196906"/>
+      <w:bookmarkStart w:id="27" w:name="_Toc192326209"/>
       <w:r>
         <w:lastRenderedPageBreak/>
         <w:t>Contextualização do Tema</w:t>
@@ -3516,7 +3808,7 @@
       <w:pPr>
         <w:pStyle w:val="Ttulo1"/>
       </w:pPr>
-      <w:bookmarkStart w:id="28" w:name="_Toc192196907"/>
+      <w:bookmarkStart w:id="28" w:name="_Toc192326210"/>
       <w:r>
         <w:lastRenderedPageBreak/>
         <w:t>Requisitos e Comparação de Mercado</w:t>
@@ -3550,13 +3842,48 @@
         <w:pStyle w:val="Ttulo2"/>
       </w:pPr>
       <w:r>
-        <w:t xml:space="preserve"> Requisitos</w:t>
-      </w:r>
+        <w:t xml:space="preserve"> </w:t>
+      </w:r>
+      <w:bookmarkStart w:id="29" w:name="_Toc192326211"/>
+      <w:r>
+        <w:t>Requisitos</w:t>
+      </w:r>
+      <w:bookmarkEnd w:id="29"/>
+    </w:p>
+    <w:p>
+      <w:pPr>
+        <w:pStyle w:val="Legenda"/>
+        <w:keepNext/>
+      </w:pPr>
+      <w:bookmarkStart w:id="30" w:name="_Toc192326253"/>
+      <w:r>
+        <w:t xml:space="preserve">Tabela </w:t>
+      </w:r>
+      <w:fldSimple w:instr=" SEQ Tabela \* ARABIC ">
+        <w:r>
+          <w:rPr>
+            <w:noProof/>
+          </w:rPr>
+          <w:t>1</w:t>
+        </w:r>
+      </w:fldSimple>
+      <w:r>
+        <w:t xml:space="preserve"> - Requisitos Funcionais do Sistema</w:t>
+      </w:r>
+      <w:bookmarkEnd w:id="30"/>
     </w:p>
     <w:tbl>
       <w:tblPr>
-        <w:tblStyle w:val="TabeladeGrelha5Escura-Destaque5"/>
+        <w:tblStyle w:val="TabeladeGrelha3"/>
         <w:tblW w:w="9467" w:type="dxa"/>
+        <w:tblBorders>
+          <w:top w:val="single" w:sz="4" w:space="0" w:color="auto"/>
+          <w:left w:val="single" w:sz="4" w:space="0" w:color="auto"/>
+          <w:bottom w:val="single" w:sz="4" w:space="0" w:color="auto"/>
+          <w:right w:val="single" w:sz="4" w:space="0" w:color="auto"/>
+          <w:insideH w:val="single" w:sz="4" w:space="0" w:color="auto"/>
+          <w:insideV w:val="single" w:sz="4" w:space="0" w:color="auto"/>
+        </w:tblBorders>
         <w:tblLook w:val="04A0" w:firstRow="1" w:lastRow="0" w:firstColumn="1" w:lastColumn="0" w:noHBand="0" w:noVBand="1"/>
       </w:tblPr>
       <w:tblGrid>
@@ -3571,8 +3898,14 @@
         </w:trPr>
         <w:tc>
           <w:tcPr>
-            <w:cnfStyle w:val="001000000000" w:firstRow="0" w:lastRow="0" w:firstColumn="1" w:lastColumn="0" w:oddVBand="0" w:evenVBand="0" w:oddHBand="0" w:evenHBand="0" w:firstRowFirstColumn="0" w:firstRowLastColumn="0" w:lastRowFirstColumn="0" w:lastRowLastColumn="0"/>
+            <w:cnfStyle w:val="001000000100" w:firstRow="0" w:lastRow="0" w:firstColumn="1" w:lastColumn="0" w:oddVBand="0" w:evenVBand="0" w:oddHBand="0" w:evenHBand="0" w:firstRowFirstColumn="1" w:firstRowLastColumn="0" w:lastRowFirstColumn="0" w:lastRowLastColumn="0"/>
             <w:tcW w:w="1404" w:type="dxa"/>
+            <w:tcBorders>
+              <w:top w:val="none" w:sz="0" w:space="0" w:color="auto"/>
+              <w:left w:val="none" w:sz="0" w:space="0" w:color="auto"/>
+              <w:bottom w:val="none" w:sz="0" w:space="0" w:color="auto"/>
+              <w:right w:val="none" w:sz="0" w:space="0" w:color="auto"/>
+            </w:tcBorders>
           </w:tcPr>
           <w:p>
             <w:pPr>
@@ -3586,6 +3919,11 @@
         <w:tc>
           <w:tcPr>
             <w:tcW w:w="6343" w:type="dxa"/>
+            <w:tcBorders>
+              <w:top w:val="none" w:sz="0" w:space="0" w:color="auto"/>
+              <w:left w:val="none" w:sz="0" w:space="0" w:color="auto"/>
+              <w:right w:val="none" w:sz="0" w:space="0" w:color="auto"/>
+            </w:tcBorders>
           </w:tcPr>
           <w:p>
             <w:pPr>
@@ -3600,6 +3938,11 @@
         <w:tc>
           <w:tcPr>
             <w:tcW w:w="1720" w:type="dxa"/>
+            <w:tcBorders>
+              <w:top w:val="none" w:sz="0" w:space="0" w:color="auto"/>
+              <w:left w:val="none" w:sz="0" w:space="0" w:color="auto"/>
+              <w:right w:val="none" w:sz="0" w:space="0" w:color="auto"/>
+            </w:tcBorders>
           </w:tcPr>
           <w:p>
             <w:pPr>
@@ -3621,12 +3964,25 @@
           <w:tcPr>
             <w:cnfStyle w:val="001000000000" w:firstRow="0" w:lastRow="0" w:firstColumn="1" w:lastColumn="0" w:oddVBand="0" w:evenVBand="0" w:oddHBand="0" w:evenHBand="0" w:firstRowFirstColumn="0" w:firstRowLastColumn="0" w:lastRowFirstColumn="0" w:lastRowLastColumn="0"/>
             <w:tcW w:w="1404" w:type="dxa"/>
+            <w:tcBorders>
+              <w:top w:val="none" w:sz="0" w:space="0" w:color="auto"/>
+              <w:left w:val="none" w:sz="0" w:space="0" w:color="auto"/>
+              <w:bottom w:val="none" w:sz="0" w:space="0" w:color="auto"/>
+            </w:tcBorders>
           </w:tcPr>
           <w:p>
             <w:pPr>
               <w:jc w:val="center"/>
+              <w:rPr>
+                <w:b/>
+                <w:bCs/>
+              </w:rPr>
             </w:pPr>
             <w:r>
+              <w:rPr>
+                <w:b/>
+                <w:bCs/>
+              </w:rPr>
               <w:t>RF-01</w:t>
             </w:r>
           </w:p>
@@ -3640,10 +3996,7 @@
               <w:cnfStyle w:val="000000100000" w:firstRow="0" w:lastRow="0" w:firstColumn="0" w:lastColumn="0" w:oddVBand="0" w:evenVBand="0" w:oddHBand="1" w:evenHBand="0" w:firstRowFirstColumn="0" w:firstRowLastColumn="0" w:lastRowFirstColumn="0" w:lastRowLastColumn="0"/>
             </w:pPr>
             <w:r>
-              <w:t xml:space="preserve">O sistema deverá </w:t>
-            </w:r>
-            <w:r>
-              <w:t>permitir ao Cliente realizar o seu registo</w:t>
+              <w:t>O sistema deverá permitir ao Cliente realizar o seu registo</w:t>
             </w:r>
           </w:p>
         </w:tc>
@@ -3679,12 +4032,25 @@
           <w:tcPr>
             <w:cnfStyle w:val="001000000000" w:firstRow="0" w:lastRow="0" w:firstColumn="1" w:lastColumn="0" w:oddVBand="0" w:evenVBand="0" w:oddHBand="0" w:evenHBand="0" w:firstRowFirstColumn="0" w:firstRowLastColumn="0" w:lastRowFirstColumn="0" w:lastRowLastColumn="0"/>
             <w:tcW w:w="1404" w:type="dxa"/>
+            <w:tcBorders>
+              <w:top w:val="none" w:sz="0" w:space="0" w:color="auto"/>
+              <w:left w:val="none" w:sz="0" w:space="0" w:color="auto"/>
+              <w:bottom w:val="none" w:sz="0" w:space="0" w:color="auto"/>
+            </w:tcBorders>
           </w:tcPr>
           <w:p>
             <w:pPr>
               <w:jc w:val="center"/>
+              <w:rPr>
+                <w:b/>
+                <w:bCs/>
+              </w:rPr>
             </w:pPr>
             <w:r>
+              <w:rPr>
+                <w:b/>
+                <w:bCs/>
+              </w:rPr>
               <w:t>RF-02</w:t>
             </w:r>
           </w:p>
@@ -3698,10 +4064,7 @@
               <w:cnfStyle w:val="000000000000" w:firstRow="0" w:lastRow="0" w:firstColumn="0" w:lastColumn="0" w:oddVBand="0" w:evenVBand="0" w:oddHBand="0" w:evenHBand="0" w:firstRowFirstColumn="0" w:firstRowLastColumn="0" w:lastRowFirstColumn="0" w:lastRowLastColumn="0"/>
             </w:pPr>
             <w:r>
-              <w:t xml:space="preserve">O sistema deverá </w:t>
-            </w:r>
-            <w:r>
-              <w:t xml:space="preserve">permitir ao Cliente Fazer Login </w:t>
+              <w:t xml:space="preserve">O sistema deverá permitir ao Cliente Fazer Login </w:t>
             </w:r>
             <w:r>
               <w:t xml:space="preserve">e </w:t>
@@ -3746,12 +4109,25 @@
           <w:tcPr>
             <w:cnfStyle w:val="001000000000" w:firstRow="0" w:lastRow="0" w:firstColumn="1" w:lastColumn="0" w:oddVBand="0" w:evenVBand="0" w:oddHBand="0" w:evenHBand="0" w:firstRowFirstColumn="0" w:firstRowLastColumn="0" w:lastRowFirstColumn="0" w:lastRowLastColumn="0"/>
             <w:tcW w:w="1404" w:type="dxa"/>
+            <w:tcBorders>
+              <w:top w:val="none" w:sz="0" w:space="0" w:color="auto"/>
+              <w:left w:val="none" w:sz="0" w:space="0" w:color="auto"/>
+              <w:bottom w:val="none" w:sz="0" w:space="0" w:color="auto"/>
+            </w:tcBorders>
           </w:tcPr>
           <w:p>
             <w:pPr>
               <w:jc w:val="center"/>
+              <w:rPr>
+                <w:b/>
+                <w:bCs/>
+              </w:rPr>
             </w:pPr>
             <w:r>
+              <w:rPr>
+                <w:b/>
+                <w:bCs/>
+              </w:rPr>
               <w:t>RF-03</w:t>
             </w:r>
           </w:p>
@@ -3771,15 +4147,7 @@
               <w:t xml:space="preserve">everá </w:t>
             </w:r>
             <w:r>
-              <w:t xml:space="preserve">permitir realizar o Login automaticamente no caso </w:t>
-            </w:r>
-            <w:proofErr w:type="gramStart"/>
-            <w:r>
-              <w:t>do</w:t>
-            </w:r>
-            <w:proofErr w:type="gramEnd"/>
-            <w:r>
-              <w:t xml:space="preserve"> utilizador fechar o browser e voltar a abrir</w:t>
+              <w:t>permitir realizar o Login automaticamente no caso do utilizador fechar o browser e voltar a abrir</w:t>
             </w:r>
           </w:p>
         </w:tc>
@@ -3815,12 +4183,25 @@
           <w:tcPr>
             <w:cnfStyle w:val="001000000000" w:firstRow="0" w:lastRow="0" w:firstColumn="1" w:lastColumn="0" w:oddVBand="0" w:evenVBand="0" w:oddHBand="0" w:evenHBand="0" w:firstRowFirstColumn="0" w:firstRowLastColumn="0" w:lastRowFirstColumn="0" w:lastRowLastColumn="0"/>
             <w:tcW w:w="1404" w:type="dxa"/>
+            <w:tcBorders>
+              <w:top w:val="none" w:sz="0" w:space="0" w:color="auto"/>
+              <w:left w:val="none" w:sz="0" w:space="0" w:color="auto"/>
+              <w:bottom w:val="none" w:sz="0" w:space="0" w:color="auto"/>
+            </w:tcBorders>
           </w:tcPr>
           <w:p>
             <w:pPr>
               <w:jc w:val="center"/>
+              <w:rPr>
+                <w:b/>
+                <w:bCs/>
+              </w:rPr>
             </w:pPr>
             <w:r>
+              <w:rPr>
+                <w:b/>
+                <w:bCs/>
+              </w:rPr>
               <w:t>RF-04</w:t>
             </w:r>
           </w:p>
@@ -3883,12 +4264,25 @@
           <w:tcPr>
             <w:cnfStyle w:val="001000000000" w:firstRow="0" w:lastRow="0" w:firstColumn="1" w:lastColumn="0" w:oddVBand="0" w:evenVBand="0" w:oddHBand="0" w:evenHBand="0" w:firstRowFirstColumn="0" w:firstRowLastColumn="0" w:lastRowFirstColumn="0" w:lastRowLastColumn="0"/>
             <w:tcW w:w="1404" w:type="dxa"/>
+            <w:tcBorders>
+              <w:top w:val="none" w:sz="0" w:space="0" w:color="auto"/>
+              <w:left w:val="none" w:sz="0" w:space="0" w:color="auto"/>
+              <w:bottom w:val="none" w:sz="0" w:space="0" w:color="auto"/>
+            </w:tcBorders>
           </w:tcPr>
           <w:p>
             <w:pPr>
               <w:jc w:val="center"/>
+              <w:rPr>
+                <w:b/>
+                <w:bCs/>
+              </w:rPr>
             </w:pPr>
             <w:r>
+              <w:rPr>
+                <w:b/>
+                <w:bCs/>
+              </w:rPr>
               <w:t>RF-05</w:t>
             </w:r>
           </w:p>
@@ -3939,12 +4333,25 @@
           <w:tcPr>
             <w:cnfStyle w:val="001000000000" w:firstRow="0" w:lastRow="0" w:firstColumn="1" w:lastColumn="0" w:oddVBand="0" w:evenVBand="0" w:oddHBand="0" w:evenHBand="0" w:firstRowFirstColumn="0" w:firstRowLastColumn="0" w:lastRowFirstColumn="0" w:lastRowLastColumn="0"/>
             <w:tcW w:w="1404" w:type="dxa"/>
+            <w:tcBorders>
+              <w:top w:val="none" w:sz="0" w:space="0" w:color="auto"/>
+              <w:left w:val="none" w:sz="0" w:space="0" w:color="auto"/>
+              <w:bottom w:val="none" w:sz="0" w:space="0" w:color="auto"/>
+            </w:tcBorders>
           </w:tcPr>
           <w:p>
             <w:pPr>
               <w:jc w:val="center"/>
+              <w:rPr>
+                <w:b/>
+                <w:bCs/>
+              </w:rPr>
             </w:pPr>
             <w:r>
+              <w:rPr>
+                <w:b/>
+                <w:bCs/>
+              </w:rPr>
               <w:t>RF-06</w:t>
             </w:r>
           </w:p>
@@ -3958,10 +4365,149 @@
               <w:cnfStyle w:val="000000000000" w:firstRow="0" w:lastRow="0" w:firstColumn="0" w:lastColumn="0" w:oddVBand="0" w:evenVBand="0" w:oddHBand="0" w:evenHBand="0" w:firstRowFirstColumn="0" w:firstRowLastColumn="0" w:lastRowFirstColumn="0" w:lastRowLastColumn="0"/>
             </w:pPr>
             <w:r>
-              <w:t xml:space="preserve">O sistema deve permitir ao cliente o seu registo de </w:t>
+              <w:t>O sistema deve permitir ao cliente o seu registo de Despesas</w:t>
+            </w:r>
+          </w:p>
+        </w:tc>
+        <w:tc>
+          <w:tcPr>
+            <w:tcW w:w="1720" w:type="dxa"/>
+          </w:tcPr>
+          <w:p>
+            <w:pPr>
+              <w:jc w:val="center"/>
+              <w:cnfStyle w:val="000000000000" w:firstRow="0" w:lastRow="0" w:firstColumn="0" w:lastColumn="0" w:oddVBand="0" w:evenVBand="0" w:oddHBand="0" w:evenHBand="0" w:firstRowFirstColumn="0" w:firstRowLastColumn="0" w:lastRowFirstColumn="0" w:lastRowLastColumn="0"/>
+              <w:rPr>
+                <w:b/>
+                <w:bCs/>
+                <w:color w:val="FF0000"/>
+              </w:rPr>
+            </w:pPr>
+            <w:r>
+              <w:rPr>
+                <w:b/>
+                <w:bCs/>
+                <w:color w:val="FF0000"/>
+              </w:rPr>
+              <w:t>Alta</w:t>
+            </w:r>
+          </w:p>
+        </w:tc>
+      </w:tr>
+      <w:tr>
+        <w:trPr>
+          <w:cnfStyle w:val="000000100000" w:firstRow="0" w:lastRow="0" w:firstColumn="0" w:lastColumn="0" w:oddVBand="0" w:evenVBand="0" w:oddHBand="1" w:evenHBand="0" w:firstRowFirstColumn="0" w:firstRowLastColumn="0" w:lastRowFirstColumn="0" w:lastRowLastColumn="0"/>
+          <w:trHeight w:val="599"/>
+        </w:trPr>
+        <w:tc>
+          <w:tcPr>
+            <w:cnfStyle w:val="001000000000" w:firstRow="0" w:lastRow="0" w:firstColumn="1" w:lastColumn="0" w:oddVBand="0" w:evenVBand="0" w:oddHBand="0" w:evenHBand="0" w:firstRowFirstColumn="0" w:firstRowLastColumn="0" w:lastRowFirstColumn="0" w:lastRowLastColumn="0"/>
+            <w:tcW w:w="1404" w:type="dxa"/>
+            <w:tcBorders>
+              <w:top w:val="none" w:sz="0" w:space="0" w:color="auto"/>
+              <w:left w:val="none" w:sz="0" w:space="0" w:color="auto"/>
+              <w:bottom w:val="none" w:sz="0" w:space="0" w:color="auto"/>
+            </w:tcBorders>
+          </w:tcPr>
+          <w:p>
+            <w:pPr>
+              <w:jc w:val="center"/>
+              <w:rPr>
+                <w:b/>
+                <w:bCs/>
+              </w:rPr>
+            </w:pPr>
+            <w:r>
+              <w:rPr>
+                <w:b/>
+                <w:bCs/>
+              </w:rPr>
+              <w:t>RF-07</w:t>
+            </w:r>
+          </w:p>
+        </w:tc>
+        <w:tc>
+          <w:tcPr>
+            <w:tcW w:w="6343" w:type="dxa"/>
+          </w:tcPr>
+          <w:p>
+            <w:pPr>
+              <w:cnfStyle w:val="000000100000" w:firstRow="0" w:lastRow="0" w:firstColumn="0" w:lastColumn="0" w:oddVBand="0" w:evenVBand="0" w:oddHBand="1" w:evenHBand="0" w:firstRowFirstColumn="0" w:firstRowLastColumn="0" w:lastRowFirstColumn="0" w:lastRowLastColumn="0"/>
+            </w:pPr>
+            <w:r>
+              <w:t>O sistema deve permitir ao cliente o seu registo de Investimentos</w:t>
+            </w:r>
+          </w:p>
+        </w:tc>
+        <w:tc>
+          <w:tcPr>
+            <w:tcW w:w="1720" w:type="dxa"/>
+          </w:tcPr>
+          <w:p>
+            <w:pPr>
+              <w:jc w:val="center"/>
+              <w:cnfStyle w:val="000000100000" w:firstRow="0" w:lastRow="0" w:firstColumn="0" w:lastColumn="0" w:oddVBand="0" w:evenVBand="0" w:oddHBand="1" w:evenHBand="0" w:firstRowFirstColumn="0" w:firstRowLastColumn="0" w:lastRowFirstColumn="0" w:lastRowLastColumn="0"/>
+              <w:rPr>
+                <w:b/>
+                <w:bCs/>
+                <w:color w:val="FF0000"/>
+              </w:rPr>
+            </w:pPr>
+            <w:r>
+              <w:rPr>
+                <w:b/>
+                <w:bCs/>
+                <w:color w:val="FF0000"/>
+              </w:rPr>
+              <w:t>Alta</w:t>
+            </w:r>
+          </w:p>
+        </w:tc>
+      </w:tr>
+      <w:tr>
+        <w:trPr>
+          <w:trHeight w:val="894"/>
+        </w:trPr>
+        <w:tc>
+          <w:tcPr>
+            <w:cnfStyle w:val="001000000000" w:firstRow="0" w:lastRow="0" w:firstColumn="1" w:lastColumn="0" w:oddVBand="0" w:evenVBand="0" w:oddHBand="0" w:evenHBand="0" w:firstRowFirstColumn="0" w:firstRowLastColumn="0" w:lastRowFirstColumn="0" w:lastRowLastColumn="0"/>
+            <w:tcW w:w="1404" w:type="dxa"/>
+            <w:tcBorders>
+              <w:top w:val="none" w:sz="0" w:space="0" w:color="auto"/>
+              <w:left w:val="none" w:sz="0" w:space="0" w:color="auto"/>
+              <w:bottom w:val="none" w:sz="0" w:space="0" w:color="auto"/>
+            </w:tcBorders>
+          </w:tcPr>
+          <w:p>
+            <w:pPr>
+              <w:jc w:val="center"/>
+              <w:rPr>
+                <w:b/>
+                <w:bCs/>
+              </w:rPr>
+            </w:pPr>
+            <w:r>
+              <w:rPr>
+                <w:b/>
+                <w:bCs/>
+              </w:rPr>
+              <w:t>RF-08</w:t>
+            </w:r>
+          </w:p>
+        </w:tc>
+        <w:tc>
+          <w:tcPr>
+            <w:tcW w:w="6343" w:type="dxa"/>
+          </w:tcPr>
+          <w:p>
+            <w:pPr>
+              <w:cnfStyle w:val="000000000000" w:firstRow="0" w:lastRow="0" w:firstColumn="0" w:lastColumn="0" w:oddVBand="0" w:evenVBand="0" w:oddHBand="0" w:evenHBand="0" w:firstRowFirstColumn="0" w:firstRowLastColumn="0" w:lastRowFirstColumn="0" w:lastRowLastColumn="0"/>
+            </w:pPr>
+            <w:r>
+              <w:t xml:space="preserve">O sistema deverá </w:t>
             </w:r>
             <w:r>
-              <w:t>Despesas</w:t>
+              <w:t>permitir ao cliente a definição de um orçamento mensal por categoria</w:t>
             </w:r>
           </w:p>
         </w:tc>
@@ -3999,13 +4545,26 @@
           <w:tcPr>
             <w:cnfStyle w:val="001000000000" w:firstRow="0" w:lastRow="0" w:firstColumn="1" w:lastColumn="0" w:oddVBand="0" w:evenVBand="0" w:oddHBand="0" w:evenHBand="0" w:firstRowFirstColumn="0" w:firstRowLastColumn="0" w:lastRowFirstColumn="0" w:lastRowLastColumn="0"/>
             <w:tcW w:w="1404" w:type="dxa"/>
+            <w:tcBorders>
+              <w:top w:val="none" w:sz="0" w:space="0" w:color="auto"/>
+              <w:left w:val="none" w:sz="0" w:space="0" w:color="auto"/>
+              <w:bottom w:val="none" w:sz="0" w:space="0" w:color="auto"/>
+            </w:tcBorders>
           </w:tcPr>
           <w:p>
             <w:pPr>
               <w:jc w:val="center"/>
+              <w:rPr>
+                <w:b/>
+                <w:bCs/>
+              </w:rPr>
             </w:pPr>
             <w:r>
-              <w:t>RF-07</w:t>
+              <w:rPr>
+                <w:b/>
+                <w:bCs/>
+              </w:rPr>
+              <w:t>RF-09</w:t>
             </w:r>
           </w:p>
         </w:tc>
@@ -4018,10 +4577,10 @@
               <w:cnfStyle w:val="000000100000" w:firstRow="0" w:lastRow="0" w:firstColumn="0" w:lastColumn="0" w:oddVBand="0" w:evenVBand="0" w:oddHBand="1" w:evenHBand="0" w:firstRowFirstColumn="0" w:firstRowLastColumn="0" w:lastRowFirstColumn="0" w:lastRowLastColumn="0"/>
             </w:pPr>
             <w:r>
-              <w:t xml:space="preserve">O sistema deve permitir ao cliente o seu registo de </w:t>
+              <w:t>O sistema deverá</w:t>
             </w:r>
             <w:r>
-              <w:t>Investimentos</w:t>
+              <w:t xml:space="preserve"> permitir ao utilizador realizar uma Gestão de poupança</w:t>
             </w:r>
           </w:p>
         </w:tc>
@@ -4058,147 +4617,25 @@
           <w:tcPr>
             <w:cnfStyle w:val="001000000000" w:firstRow="0" w:lastRow="0" w:firstColumn="1" w:lastColumn="0" w:oddVBand="0" w:evenVBand="0" w:oddHBand="0" w:evenHBand="0" w:firstRowFirstColumn="0" w:firstRowLastColumn="0" w:lastRowFirstColumn="0" w:lastRowLastColumn="0"/>
             <w:tcW w:w="1404" w:type="dxa"/>
+            <w:tcBorders>
+              <w:top w:val="none" w:sz="0" w:space="0" w:color="auto"/>
+              <w:left w:val="none" w:sz="0" w:space="0" w:color="auto"/>
+              <w:bottom w:val="none" w:sz="0" w:space="0" w:color="auto"/>
+            </w:tcBorders>
           </w:tcPr>
           <w:p>
             <w:pPr>
               <w:jc w:val="center"/>
-            </w:pPr>
-            <w:r>
-              <w:t>RF-08</w:t>
-            </w:r>
-          </w:p>
-        </w:tc>
-        <w:tc>
-          <w:tcPr>
-            <w:tcW w:w="6343" w:type="dxa"/>
-          </w:tcPr>
-          <w:p>
-            <w:pPr>
-              <w:cnfStyle w:val="000000000000" w:firstRow="0" w:lastRow="0" w:firstColumn="0" w:lastColumn="0" w:oddVBand="0" w:evenVBand="0" w:oddHBand="0" w:evenHBand="0" w:firstRowFirstColumn="0" w:firstRowLastColumn="0" w:lastRowFirstColumn="0" w:lastRowLastColumn="0"/>
-            </w:pPr>
-            <w:r>
-              <w:t xml:space="preserve">O sistema deverá </w:t>
-            </w:r>
-            <w:r>
-              <w:t>permitir ao cliente a d</w:t>
-            </w:r>
-            <w:r>
-              <w:t>efinição de um orçamento mensal por categoria</w:t>
-            </w:r>
-          </w:p>
-          <w:p>
-            <w:pPr>
-              <w:cnfStyle w:val="000000000000" w:firstRow="0" w:lastRow="0" w:firstColumn="0" w:lastColumn="0" w:oddVBand="0" w:evenVBand="0" w:oddHBand="0" w:evenHBand="0" w:firstRowFirstColumn="0" w:firstRowLastColumn="0" w:lastRowFirstColumn="0" w:lastRowLastColumn="0"/>
-            </w:pPr>
-          </w:p>
-        </w:tc>
-        <w:tc>
-          <w:tcPr>
-            <w:tcW w:w="1720" w:type="dxa"/>
-          </w:tcPr>
-          <w:p>
-            <w:pPr>
-              <w:jc w:val="center"/>
-              <w:cnfStyle w:val="000000000000" w:firstRow="0" w:lastRow="0" w:firstColumn="0" w:lastColumn="0" w:oddVBand="0" w:evenVBand="0" w:oddHBand="0" w:evenHBand="0" w:firstRowFirstColumn="0" w:firstRowLastColumn="0" w:lastRowFirstColumn="0" w:lastRowLastColumn="0"/>
               <w:rPr>
                 <w:b/>
                 <w:bCs/>
-                <w:color w:val="FF0000"/>
               </w:rPr>
             </w:pPr>
             <w:r>
               <w:rPr>
                 <w:b/>
                 <w:bCs/>
-                <w:color w:val="FF0000"/>
               </w:rPr>
-              <w:t>Alta</w:t>
-            </w:r>
-          </w:p>
-        </w:tc>
-      </w:tr>
-      <w:tr>
-        <w:trPr>
-          <w:cnfStyle w:val="000000100000" w:firstRow="0" w:lastRow="0" w:firstColumn="0" w:lastColumn="0" w:oddVBand="0" w:evenVBand="0" w:oddHBand="1" w:evenHBand="0" w:firstRowFirstColumn="0" w:firstRowLastColumn="0" w:lastRowFirstColumn="0" w:lastRowLastColumn="0"/>
-          <w:trHeight w:val="748"/>
-        </w:trPr>
-        <w:tc>
-          <w:tcPr>
-            <w:cnfStyle w:val="001000000000" w:firstRow="0" w:lastRow="0" w:firstColumn="1" w:lastColumn="0" w:oddVBand="0" w:evenVBand="0" w:oddHBand="0" w:evenHBand="0" w:firstRowFirstColumn="0" w:firstRowLastColumn="0" w:lastRowFirstColumn="0" w:lastRowLastColumn="0"/>
-            <w:tcW w:w="1404" w:type="dxa"/>
-          </w:tcPr>
-          <w:p>
-            <w:pPr>
-              <w:jc w:val="center"/>
-            </w:pPr>
-            <w:r>
-              <w:t>RF-09</w:t>
-            </w:r>
-          </w:p>
-        </w:tc>
-        <w:tc>
-          <w:tcPr>
-            <w:tcW w:w="6343" w:type="dxa"/>
-          </w:tcPr>
-          <w:p>
-            <w:pPr>
-              <w:cnfStyle w:val="000000100000" w:firstRow="0" w:lastRow="0" w:firstColumn="0" w:lastColumn="0" w:oddVBand="0" w:evenVBand="0" w:oddHBand="1" w:evenHBand="0" w:firstRowFirstColumn="0" w:firstRowLastColumn="0" w:lastRowFirstColumn="0" w:lastRowLastColumn="0"/>
-            </w:pPr>
-            <w:r>
-              <w:t>O sistema deverá</w:t>
-            </w:r>
-            <w:r>
-              <w:t xml:space="preserve"> permitir ao utilizador realizar uma </w:t>
-            </w:r>
-            <w:r>
-              <w:t>Gestão de poupança</w:t>
-            </w:r>
-          </w:p>
-          <w:p>
-            <w:pPr>
-              <w:cnfStyle w:val="000000100000" w:firstRow="0" w:lastRow="0" w:firstColumn="0" w:lastColumn="0" w:oddVBand="0" w:evenVBand="0" w:oddHBand="1" w:evenHBand="0" w:firstRowFirstColumn="0" w:firstRowLastColumn="0" w:lastRowFirstColumn="0" w:lastRowLastColumn="0"/>
-            </w:pPr>
-          </w:p>
-        </w:tc>
-        <w:tc>
-          <w:tcPr>
-            <w:tcW w:w="1720" w:type="dxa"/>
-          </w:tcPr>
-          <w:p>
-            <w:pPr>
-              <w:jc w:val="center"/>
-              <w:cnfStyle w:val="000000100000" w:firstRow="0" w:lastRow="0" w:firstColumn="0" w:lastColumn="0" w:oddVBand="0" w:evenVBand="0" w:oddHBand="1" w:evenHBand="0" w:firstRowFirstColumn="0" w:firstRowLastColumn="0" w:lastRowFirstColumn="0" w:lastRowLastColumn="0"/>
-              <w:rPr>
-                <w:b/>
-                <w:bCs/>
-                <w:color w:val="FF0000"/>
-              </w:rPr>
-            </w:pPr>
-            <w:r>
-              <w:rPr>
-                <w:b/>
-                <w:bCs/>
-                <w:color w:val="FF0000"/>
-              </w:rPr>
-              <w:t>Alta</w:t>
-            </w:r>
-          </w:p>
-        </w:tc>
-      </w:tr>
-      <w:tr>
-        <w:trPr>
-          <w:trHeight w:val="748"/>
-        </w:trPr>
-        <w:tc>
-          <w:tcPr>
-            <w:cnfStyle w:val="001000000000" w:firstRow="0" w:lastRow="0" w:firstColumn="1" w:lastColumn="0" w:oddVBand="0" w:evenVBand="0" w:oddHBand="0" w:evenHBand="0" w:firstRowFirstColumn="0" w:firstRowLastColumn="0" w:lastRowFirstColumn="0" w:lastRowLastColumn="0"/>
-            <w:tcW w:w="1404" w:type="dxa"/>
-          </w:tcPr>
-          <w:p>
-            <w:pPr>
-              <w:jc w:val="center"/>
-            </w:pPr>
-            <w:r>
               <w:t>RF-10</w:t>
             </w:r>
           </w:p>
@@ -4250,16 +4687,26 @@
           <w:tcPr>
             <w:cnfStyle w:val="001000000000" w:firstRow="0" w:lastRow="0" w:firstColumn="1" w:lastColumn="0" w:oddVBand="0" w:evenVBand="0" w:oddHBand="0" w:evenHBand="0" w:firstRowFirstColumn="0" w:firstRowLastColumn="0" w:lastRowFirstColumn="0" w:lastRowLastColumn="0"/>
             <w:tcW w:w="1404" w:type="dxa"/>
+            <w:tcBorders>
+              <w:top w:val="none" w:sz="0" w:space="0" w:color="auto"/>
+              <w:left w:val="none" w:sz="0" w:space="0" w:color="auto"/>
+              <w:bottom w:val="none" w:sz="0" w:space="0" w:color="auto"/>
+            </w:tcBorders>
           </w:tcPr>
           <w:p>
             <w:pPr>
               <w:jc w:val="center"/>
+              <w:rPr>
+                <w:b/>
+                <w:bCs/>
+              </w:rPr>
             </w:pPr>
             <w:r>
-              <w:t>RF-1</w:t>
-            </w:r>
-            <w:r>
-              <w:t>1</w:t>
+              <w:rPr>
+                <w:b/>
+                <w:bCs/>
+              </w:rPr>
+              <w:t>RF-11</w:t>
             </w:r>
           </w:p>
         </w:tc>
@@ -4272,16 +4719,8 @@
               <w:cnfStyle w:val="000000100000" w:firstRow="0" w:lastRow="0" w:firstColumn="0" w:lastColumn="0" w:oddVBand="0" w:evenVBand="0" w:oddHBand="1" w:evenHBand="0" w:firstRowFirstColumn="0" w:firstRowLastColumn="0" w:lastRowFirstColumn="0" w:lastRowLastColumn="0"/>
             </w:pPr>
             <w:r>
-              <w:t xml:space="preserve">O sistema deverá possuir um mecanismo de Alertas </w:t>
+              <w:t>O sistema deverá possuir um mecanismo de Alertas e notificações personalizadas</w:t>
             </w:r>
-            <w:r>
-              <w:t>e notificações personalizadas</w:t>
-            </w:r>
-          </w:p>
-          <w:p>
-            <w:pPr>
-              <w:cnfStyle w:val="000000100000" w:firstRow="0" w:lastRow="0" w:firstColumn="0" w:lastColumn="0" w:oddVBand="0" w:evenVBand="0" w:oddHBand="1" w:evenHBand="0" w:firstRowFirstColumn="0" w:firstRowLastColumn="0" w:lastRowFirstColumn="0" w:lastRowLastColumn="0"/>
-            </w:pPr>
           </w:p>
         </w:tc>
         <w:tc>
@@ -4311,6 +4750,10 @@
       </w:tr>
     </w:tbl>
     <w:p>
+      <w:bookmarkStart w:id="31" w:name="_Toc192326212"/>
+    </w:p>
+    <w:p/>
+    <w:p>
       <w:pPr>
         <w:pStyle w:val="Ttulo2"/>
       </w:pPr>
@@ -4318,29 +4761,723 @@
         <w:lastRenderedPageBreak/>
         <w:t>Comparação de Mercado</w:t>
       </w:r>
-    </w:p>
+      <w:bookmarkEnd w:id="31"/>
+    </w:p>
+    <w:p>
+      <w:r>
+        <w:t xml:space="preserve">Para vermos o real potencial da nossa aplicação </w:t>
+      </w:r>
+      <w:r>
+        <w:t>e analisarmos os pontos onde podemos distingui-nos da concorrência. Com esta investigação realizada, conseguimos ver as fraquezas dos softwares da concorrência.</w:t>
+      </w:r>
+    </w:p>
+    <w:p>
+      <w:pPr>
+        <w:rPr>
+          <w:lang w:eastAsia="pt-PT"/>
+        </w:rPr>
+      </w:pPr>
+      <w:r>
+        <w:rPr>
+          <w:lang w:eastAsia="pt-PT"/>
+        </w:rPr>
+        <w:t>Dessa forma, podemos otimizar a experiência do utilizador, melhorar funcionalidades já existentes e desenvolver soluções diferenciadas que agreguem mais valor. Além disso, esta análise permite-nos antecipar desafios, corrigir possíveis limitações do nosso próprio software e garantir uma vantagem competitiva sustentável.</w:t>
+      </w:r>
+    </w:p>
+    <w:p>
+      <w:pPr>
+        <w:rPr>
+          <w:lang w:eastAsia="pt-PT"/>
+        </w:rPr>
+      </w:pPr>
+      <w:r>
+        <w:rPr>
+          <w:lang w:eastAsia="pt-PT"/>
+        </w:rPr>
+        <w:t>Com um posicionamento estratégico bem definido e um foco contínuo na melhoria, estaremos mais preparados para conquistar a preferência dos utilizadores e consolidar a nossa presença no mercado.</w:t>
+      </w:r>
+    </w:p>
+    <w:p>
+      <w:pPr>
+        <w:rPr>
+          <w:lang w:eastAsia="pt-PT"/>
+        </w:rPr>
+      </w:pPr>
+      <w:r>
+        <w:rPr>
+          <w:lang w:eastAsia="pt-PT"/>
+        </w:rPr>
+        <w:t>Como tal, decidimos analisar os seguintes concorrentes: Trade Republic, Revolut e GetQuin. É de se notar, que a Trade Republic e Revolut atuam no mercado também no setor da banca e não podemos comparar esse tipo de serviço com a nossa plataforma.</w:t>
+      </w:r>
+    </w:p>
+    <w:p>
+      <w:pPr>
+        <w:keepNext/>
+        <w:jc w:val="center"/>
+      </w:pPr>
+      <w:r>
+        <w:fldChar w:fldCharType="begin"/>
+      </w:r>
+      <w:r>
+        <w:instrText xml:space="preserve"> INCLUDEPICTURE "/Users/goncaloferreira/Library/Group Containers/UBF8T346G9.ms/WebArchiveCopyPasteTempFiles/com.microsoft.Word/bitcoin-vs-dollar-concept-with-balance-vector-16004385.jpg" \* MERGEFORMATINET </w:instrText>
+      </w:r>
+      <w:r>
+        <w:fldChar w:fldCharType="separate"/>
+      </w:r>
+      <w:r>
+        <w:rPr>
+          <w:noProof/>
+        </w:rPr>
+        <w:drawing>
+          <wp:inline distT="0" distB="0" distL="0" distR="0" wp14:anchorId="3DA22812" wp14:editId="3B2333DF">
+            <wp:extent cx="2867025" cy="2765226"/>
+            <wp:effectExtent l="0" t="0" r="3175" b="3810"/>
+            <wp:docPr id="720177771" name="Imagem 1" descr="Bitcoin vs dollar concept with balance Royalty Free Vector"/>
+            <wp:cNvGraphicFramePr>
+              <a:graphicFrameLocks xmlns:a="http://schemas.openxmlformats.org/drawingml/2006/main" noChangeAspect="1"/>
+            </wp:cNvGraphicFramePr>
+            <a:graphic xmlns:a="http://schemas.openxmlformats.org/drawingml/2006/main">
+              <a:graphicData uri="http://schemas.openxmlformats.org/drawingml/2006/picture">
+                <pic:pic xmlns:pic="http://schemas.openxmlformats.org/drawingml/2006/picture">
+                  <pic:nvPicPr>
+                    <pic:cNvPr id="0" name="Picture 1" descr="Bitcoin vs dollar concept with balance Royalty Free Vector"/>
+                    <pic:cNvPicPr>
+                      <a:picLocks noChangeAspect="1" noChangeArrowheads="1"/>
+                    </pic:cNvPicPr>
+                  </pic:nvPicPr>
+                  <pic:blipFill rotWithShape="1">
+                    <a:blip r:embed="rId12" cstate="print">
+                      <a:extLst>
+                        <a:ext uri="{28A0092B-C50C-407E-A947-70E740481C1C}">
+                          <a14:useLocalDpi xmlns:a14="http://schemas.microsoft.com/office/drawing/2010/main" val="0"/>
+                        </a:ext>
+                      </a:extLst>
+                    </a:blip>
+                    <a:srcRect b="10714"/>
+                    <a:stretch/>
+                  </pic:blipFill>
+                  <pic:spPr bwMode="auto">
+                    <a:xfrm>
+                      <a:off x="0" y="0"/>
+                      <a:ext cx="2882205" cy="2779867"/>
+                    </a:xfrm>
+                    <a:prstGeom prst="rect">
+                      <a:avLst/>
+                    </a:prstGeom>
+                    <a:noFill/>
+                    <a:ln>
+                      <a:noFill/>
+                    </a:ln>
+                    <a:extLst>
+                      <a:ext uri="{53640926-AAD7-44D8-BBD7-CCE9431645EC}">
+                        <a14:shadowObscured xmlns:a14="http://schemas.microsoft.com/office/drawing/2010/main"/>
+                      </a:ext>
+                    </a:extLst>
+                  </pic:spPr>
+                </pic:pic>
+              </a:graphicData>
+            </a:graphic>
+          </wp:inline>
+        </w:drawing>
+      </w:r>
+      <w:r>
+        <w:fldChar w:fldCharType="end"/>
+      </w:r>
+    </w:p>
+    <w:p>
+      <w:pPr>
+        <w:pStyle w:val="Legenda"/>
+      </w:pPr>
+      <w:r>
+        <w:t xml:space="preserve">Figura </w:t>
+      </w:r>
+      <w:fldSimple w:instr=" SEQ Figura \* ARABIC ">
+        <w:r>
+          <w:rPr>
+            <w:noProof/>
+          </w:rPr>
+          <w:t>1</w:t>
+        </w:r>
+      </w:fldSimple>
+      <w:r>
+        <w:t xml:space="preserve"> - Comparação de Sistemas</w:t>
+      </w:r>
+    </w:p>
+    <w:p>
+      <w:pPr>
+        <w:spacing w:line="276" w:lineRule="auto"/>
+        <w:ind w:firstLine="0"/>
+        <w:jc w:val="left"/>
+      </w:pPr>
+      <w:r>
+        <w:br w:type="page"/>
+      </w:r>
+    </w:p>
+    <w:p>
+      <w:pPr>
+        <w:pStyle w:val="Ttulo3"/>
+      </w:pPr>
+      <w:r>
+        <w:lastRenderedPageBreak/>
+        <w:t xml:space="preserve">Trade Republic </w:t>
+      </w:r>
+    </w:p>
+    <w:p>
+      <w:pPr>
+        <w:rPr>
+          <w:lang w:eastAsia="pt-PT"/>
+        </w:rPr>
+      </w:pPr>
+      <w:r>
+        <w:rPr>
+          <w:lang w:eastAsia="pt-PT"/>
+        </w:rPr>
+        <w:t>A Trade Republic é uma plataforma de investimento digital que permite comprar e vender ações, ETFs, obrigações e criptomoedas de forma simples e acessível. Com sede na Alemanha, a empresa destaca-se pela sua estrutura de baixas comissões e pelo foco na democratização dos investimentos.</w:t>
+      </w:r>
+    </w:p>
+    <w:p>
+      <w:pPr>
+        <w:rPr>
+          <w:lang w:eastAsia="pt-PT"/>
+        </w:rPr>
+      </w:pPr>
+      <w:r>
+        <w:rPr>
+          <w:lang w:eastAsia="pt-PT"/>
+        </w:rPr>
+        <w:t>A Trade Republic permite criar planos de poupança e investimento, bem como realizar a sua gestão. Para além disso, atua como banco, algo que será incomparável com a nossa plataforma.</w:t>
+      </w:r>
+    </w:p>
+    <w:p>
+      <w:pPr>
+        <w:rPr>
+          <w:lang w:eastAsia="pt-PT"/>
+        </w:rPr>
+      </w:pPr>
+    </w:p>
+    <w:p>
+      <w:pPr>
+        <w:keepNext/>
+        <w:jc w:val="center"/>
+      </w:pPr>
+      <w:r>
+        <w:fldChar w:fldCharType="begin"/>
+      </w:r>
+      <w:r>
+        <w:instrText xml:space="preserve"> INCLUDEPICTURE "/Users/goncaloferreira/Library/Group Containers/UBF8T346G9.ms/WebArchiveCopyPasteTempFiles/com.microsoft.Word/trade-republic-handelsplattform-app-und-web.png" \* MERGEFORMATINET </w:instrText>
+      </w:r>
+      <w:r>
+        <w:fldChar w:fldCharType="separate"/>
+      </w:r>
+      <w:r>
+        <w:rPr>
+          <w:noProof/>
+        </w:rPr>
+        <w:drawing>
+          <wp:inline distT="0" distB="0" distL="0" distR="0" wp14:anchorId="76E531AF" wp14:editId="7EE91410">
+            <wp:extent cx="5743575" cy="3760417"/>
+            <wp:effectExtent l="0" t="0" r="0" b="0"/>
+            <wp:docPr id="1180297665" name="Imagem 2" descr="Trade Republic Erfahrungen, Hebel, Seriosität, Test (2025)"/>
+            <wp:cNvGraphicFramePr>
+              <a:graphicFrameLocks xmlns:a="http://schemas.openxmlformats.org/drawingml/2006/main" noChangeAspect="1"/>
+            </wp:cNvGraphicFramePr>
+            <a:graphic xmlns:a="http://schemas.openxmlformats.org/drawingml/2006/main">
+              <a:graphicData uri="http://schemas.openxmlformats.org/drawingml/2006/picture">
+                <pic:pic xmlns:pic="http://schemas.openxmlformats.org/drawingml/2006/picture">
+                  <pic:nvPicPr>
+                    <pic:cNvPr id="0" name="Picture 3" descr="Trade Republic Erfahrungen, Hebel, Seriosität, Test (2025)"/>
+                    <pic:cNvPicPr>
+                      <a:picLocks noChangeAspect="1" noChangeArrowheads="1"/>
+                    </pic:cNvPicPr>
+                  </pic:nvPicPr>
+                  <pic:blipFill>
+                    <a:blip r:embed="rId13">
+                      <a:extLst>
+                        <a:ext uri="{28A0092B-C50C-407E-A947-70E740481C1C}">
+                          <a14:useLocalDpi xmlns:a14="http://schemas.microsoft.com/office/drawing/2010/main" val="0"/>
+                        </a:ext>
+                      </a:extLst>
+                    </a:blip>
+                    <a:srcRect/>
+                    <a:stretch>
+                      <a:fillRect/>
+                    </a:stretch>
+                  </pic:blipFill>
+                  <pic:spPr bwMode="auto">
+                    <a:xfrm>
+                      <a:off x="0" y="0"/>
+                      <a:ext cx="5752461" cy="3766235"/>
+                    </a:xfrm>
+                    <a:prstGeom prst="rect">
+                      <a:avLst/>
+                    </a:prstGeom>
+                    <a:noFill/>
+                    <a:ln>
+                      <a:noFill/>
+                    </a:ln>
+                  </pic:spPr>
+                </pic:pic>
+              </a:graphicData>
+            </a:graphic>
+          </wp:inline>
+        </w:drawing>
+      </w:r>
+      <w:r>
+        <w:fldChar w:fldCharType="end"/>
+      </w:r>
+    </w:p>
+    <w:p>
+      <w:pPr>
+        <w:pStyle w:val="Legenda"/>
+        <w:rPr>
+          <w:lang w:eastAsia="pt-PT"/>
+        </w:rPr>
+      </w:pPr>
+      <w:r>
+        <w:t xml:space="preserve">Figura </w:t>
+      </w:r>
+      <w:fldSimple w:instr=" SEQ Figura \* ARABIC ">
+        <w:r>
+          <w:rPr>
+            <w:noProof/>
+          </w:rPr>
+          <w:t>2</w:t>
+        </w:r>
+      </w:fldSimple>
+      <w:r>
+        <w:t xml:space="preserve"> - Trade Republic UI</w:t>
+      </w:r>
+    </w:p>
+    <w:p/>
+    <w:p>
+      <w:pPr>
+        <w:jc w:val="center"/>
+        <w:rPr>
+          <w:lang w:eastAsia="pt-PT"/>
+        </w:rPr>
+      </w:pPr>
+    </w:p>
+    <w:p>
+      <w:pPr>
+        <w:rPr>
+          <w:lang w:eastAsia="pt-PT"/>
+        </w:rPr>
+      </w:pPr>
+    </w:p>
+    <w:p>
+      <w:pPr>
+        <w:rPr>
+          <w:lang w:eastAsia="pt-PT"/>
+        </w:rPr>
+      </w:pPr>
+    </w:p>
+    <w:p>
+      <w:pPr>
+        <w:rPr>
+          <w:lang w:eastAsia="pt-PT"/>
+        </w:rPr>
+      </w:pPr>
+    </w:p>
+    <w:p>
+      <w:pPr>
+        <w:pStyle w:val="Ttulo3"/>
+        <w:rPr>
+          <w:rFonts w:eastAsia="Times New Roman"/>
+          <w:lang w:eastAsia="pt-PT"/>
+        </w:rPr>
+      </w:pPr>
+      <w:r>
+        <w:rPr>
+          <w:rFonts w:eastAsia="Times New Roman"/>
+          <w:lang w:eastAsia="pt-PT"/>
+        </w:rPr>
+        <w:lastRenderedPageBreak/>
+        <w:t>Revolut</w:t>
+      </w:r>
+    </w:p>
+    <w:p>
+      <w:pPr>
+        <w:rPr>
+          <w:lang w:eastAsia="pt-PT"/>
+        </w:rPr>
+      </w:pPr>
+      <w:r>
+        <w:rPr>
+          <w:lang w:eastAsia="pt-PT"/>
+        </w:rPr>
+        <w:t xml:space="preserve">A Revolut é uma fintech britânica que oferece serviços bancários digitais, </w:t>
+      </w:r>
+      <w:r>
+        <w:rPr>
+          <w:lang w:eastAsia="pt-PT"/>
+        </w:rPr>
+        <w:t>troca</w:t>
+      </w:r>
+      <w:r>
+        <w:rPr>
+          <w:lang w:eastAsia="pt-PT"/>
+        </w:rPr>
+        <w:t xml:space="preserve"> de moedas, investimentos e pagamentos internacionais. Lançada em 2015, a empresa rapidamente se tornou uma das principais alternativas aos bancos tradicionais, com milhões de utilizadores em todo o mundo.</w:t>
+      </w:r>
+    </w:p>
+    <w:p>
+      <w:pPr>
+        <w:rPr>
+          <w:lang w:eastAsia="pt-PT"/>
+        </w:rPr>
+      </w:pPr>
+      <w:r>
+        <w:rPr>
+          <w:lang w:eastAsia="pt-PT"/>
+        </w:rPr>
+        <w:t>A Revolut tem como principal vantagem a troca de moedas com comissões baixas, no entanto, permite também criar planos de investimento e poupança.</w:t>
+      </w:r>
+    </w:p>
+    <w:p>
+      <w:pPr>
+        <w:rPr>
+          <w:lang w:eastAsia="pt-PT"/>
+        </w:rPr>
+      </w:pPr>
+    </w:p>
+    <w:p>
+      <w:pPr>
+        <w:keepNext/>
+        <w:jc w:val="center"/>
+      </w:pPr>
+      <w:r>
+        <w:rPr>
+          <w:noProof/>
+        </w:rPr>
+        <w:drawing>
+          <wp:inline distT="0" distB="0" distL="0" distR="0" wp14:anchorId="0D7E9F87" wp14:editId="5485B997">
+            <wp:extent cx="5240496" cy="3914775"/>
+            <wp:effectExtent l="0" t="0" r="5080" b="0"/>
+            <wp:docPr id="568228515" name="Imagem 3" descr="Uma imagem com texto, multimédia, software, Sistema operativo&#10;&#10;Os conteúdos gerados por IA poderão estar incorretos."/>
+            <wp:cNvGraphicFramePr>
+              <a:graphicFrameLocks xmlns:a="http://schemas.openxmlformats.org/drawingml/2006/main" noChangeAspect="1"/>
+            </wp:cNvGraphicFramePr>
+            <a:graphic xmlns:a="http://schemas.openxmlformats.org/drawingml/2006/main">
+              <a:graphicData uri="http://schemas.openxmlformats.org/drawingml/2006/picture">
+                <pic:pic xmlns:pic="http://schemas.openxmlformats.org/drawingml/2006/picture">
+                  <pic:nvPicPr>
+                    <pic:cNvPr id="568228515" name="Imagem 3" descr="Uma imagem com texto, multimédia, software, Sistema operativo&#10;&#10;Os conteúdos gerados por IA poderão estar incorretos."/>
+                    <pic:cNvPicPr/>
+                  </pic:nvPicPr>
+                  <pic:blipFill>
+                    <a:blip r:embed="rId14">
+                      <a:extLst>
+                        <a:ext uri="{28A0092B-C50C-407E-A947-70E740481C1C}">
+                          <a14:useLocalDpi xmlns:a14="http://schemas.microsoft.com/office/drawing/2010/main" val="0"/>
+                        </a:ext>
+                      </a:extLst>
+                    </a:blip>
+                    <a:stretch>
+                      <a:fillRect/>
+                    </a:stretch>
+                  </pic:blipFill>
+                  <pic:spPr>
+                    <a:xfrm>
+                      <a:off x="0" y="0"/>
+                      <a:ext cx="5264080" cy="3932393"/>
+                    </a:xfrm>
+                    <a:prstGeom prst="rect">
+                      <a:avLst/>
+                    </a:prstGeom>
+                  </pic:spPr>
+                </pic:pic>
+              </a:graphicData>
+            </a:graphic>
+          </wp:inline>
+        </w:drawing>
+      </w:r>
+    </w:p>
+    <w:p>
+      <w:pPr>
+        <w:pStyle w:val="Legenda"/>
+      </w:pPr>
+      <w:r>
+        <w:t xml:space="preserve">Figura </w:t>
+      </w:r>
+      <w:fldSimple w:instr=" SEQ Figura \* ARABIC ">
+        <w:r>
+          <w:rPr>
+            <w:noProof/>
+          </w:rPr>
+          <w:t>3</w:t>
+        </w:r>
+      </w:fldSimple>
+      <w:r>
+        <w:t xml:space="preserve"> - Revolut</w:t>
+      </w:r>
+      <w:r>
+        <w:t xml:space="preserve"> UI</w:t>
+      </w:r>
+    </w:p>
+    <w:p>
+      <w:pPr>
+        <w:spacing w:line="276" w:lineRule="auto"/>
+        <w:ind w:firstLine="0"/>
+        <w:jc w:val="left"/>
+      </w:pPr>
+      <w:r>
+        <w:br w:type="page"/>
+      </w:r>
+    </w:p>
+    <w:p>
+      <w:pPr>
+        <w:pStyle w:val="Ttulo3"/>
+      </w:pPr>
+      <w:r>
+        <w:lastRenderedPageBreak/>
+        <w:t xml:space="preserve">GetQuin </w:t>
+      </w:r>
+    </w:p>
+    <w:p>
+      <w:pPr>
+        <w:rPr>
+          <w:lang w:eastAsia="pt-PT"/>
+        </w:rPr>
+      </w:pPr>
+      <w:r>
+        <w:rPr>
+          <w:lang w:eastAsia="pt-PT"/>
+        </w:rPr>
+        <w:t>A Get</w:t>
+      </w:r>
+      <w:r>
+        <w:rPr>
+          <w:lang w:eastAsia="pt-PT"/>
+        </w:rPr>
+        <w:t>Q</w:t>
+      </w:r>
+      <w:r>
+        <w:rPr>
+          <w:lang w:eastAsia="pt-PT"/>
+        </w:rPr>
+        <w:t xml:space="preserve">uin é uma plataforma que permite aos investidores </w:t>
+      </w:r>
+      <w:r>
+        <w:rPr>
+          <w:lang w:eastAsia="pt-PT"/>
+        </w:rPr>
+        <w:t>seguir</w:t>
+      </w:r>
+      <w:r>
+        <w:rPr>
+          <w:lang w:eastAsia="pt-PT"/>
+        </w:rPr>
+        <w:t>, analisar e compartilhar os seus portfólios de investimentos. Focada na transparência e na troca de conhecimento,</w:t>
+      </w:r>
+      <w:r>
+        <w:rPr>
+          <w:lang w:eastAsia="pt-PT"/>
+        </w:rPr>
+        <w:t xml:space="preserve"> </w:t>
+      </w:r>
+      <w:r>
+        <w:rPr>
+          <w:lang w:eastAsia="pt-PT"/>
+        </w:rPr>
+        <w:t>tornou</w:t>
+      </w:r>
+      <w:r>
+        <w:rPr>
+          <w:lang w:eastAsia="pt-PT"/>
+        </w:rPr>
+        <w:t>-se</w:t>
+      </w:r>
+      <w:r>
+        <w:rPr>
+          <w:lang w:eastAsia="pt-PT"/>
+        </w:rPr>
+        <w:t xml:space="preserve"> uma espécie de “rede social para investidores”, onde </w:t>
+      </w:r>
+      <w:r>
+        <w:rPr>
+          <w:lang w:eastAsia="pt-PT"/>
+        </w:rPr>
+        <w:t>os seus utilizadores</w:t>
+      </w:r>
+      <w:r>
+        <w:rPr>
+          <w:lang w:eastAsia="pt-PT"/>
+        </w:rPr>
+        <w:t xml:space="preserve"> podem discutir estratégias e acompanhar tendências do mercado.</w:t>
+      </w:r>
+    </w:p>
+    <w:p>
+      <w:pPr>
+        <w:rPr>
+          <w:lang w:eastAsia="pt-PT"/>
+        </w:rPr>
+      </w:pPr>
+      <w:r>
+        <w:rPr>
+          <w:lang w:eastAsia="pt-PT"/>
+        </w:rPr>
+        <w:t xml:space="preserve">A GetQuin atua como um tracker de </w:t>
+      </w:r>
+      <w:r>
+        <w:rPr>
+          <w:lang w:eastAsia="pt-PT"/>
+        </w:rPr>
+        <w:t>portfolio</w:t>
+      </w:r>
+      <w:r>
+        <w:rPr>
+          <w:lang w:eastAsia="pt-PT"/>
+        </w:rPr>
+        <w:t>, tanto de investimentos, bem como de poupança, um pouco à semelhança na nossa plataforma.</w:t>
+      </w:r>
+    </w:p>
+    <w:p>
+      <w:pPr>
+        <w:rPr>
+          <w:lang w:eastAsia="pt-PT"/>
+        </w:rPr>
+      </w:pPr>
+    </w:p>
+    <w:p>
+      <w:pPr>
+        <w:keepNext/>
+        <w:jc w:val="center"/>
+      </w:pPr>
+      <w:r>
+        <w:fldChar w:fldCharType="begin"/>
+      </w:r>
+      <w:r>
+        <w:instrText xml:space="preserve"> INCLUDEPICTURE "/Users/goncaloferreira/Library/Group Containers/UBF8T346G9.ms/WebArchiveCopyPasteTempFiles/com.microsoft.Word/Intro_LP_DE_a132a3624b.png" \* MERGEFORMATINET </w:instrText>
+      </w:r>
+      <w:r>
+        <w:fldChar w:fldCharType="separate"/>
+      </w:r>
+      <w:r>
+        <w:rPr>
+          <w:noProof/>
+        </w:rPr>
+        <w:drawing>
+          <wp:inline distT="0" distB="0" distL="0" distR="0" wp14:anchorId="6E68598D" wp14:editId="5CEB04F0">
+            <wp:extent cx="5579745" cy="3487420"/>
+            <wp:effectExtent l="0" t="0" r="0" b="5080"/>
+            <wp:docPr id="1526201854" name="Imagem 4" descr="getquin | Portfolio Tracker, Analysis &amp; Community"/>
+            <wp:cNvGraphicFramePr>
+              <a:graphicFrameLocks xmlns:a="http://schemas.openxmlformats.org/drawingml/2006/main" noChangeAspect="1"/>
+            </wp:cNvGraphicFramePr>
+            <a:graphic xmlns:a="http://schemas.openxmlformats.org/drawingml/2006/main">
+              <a:graphicData uri="http://schemas.openxmlformats.org/drawingml/2006/picture">
+                <pic:pic xmlns:pic="http://schemas.openxmlformats.org/drawingml/2006/picture">
+                  <pic:nvPicPr>
+                    <pic:cNvPr id="0" name="Picture 5" descr="getquin | Portfolio Tracker, Analysis &amp; Community"/>
+                    <pic:cNvPicPr>
+                      <a:picLocks noChangeAspect="1" noChangeArrowheads="1"/>
+                    </pic:cNvPicPr>
+                  </pic:nvPicPr>
+                  <pic:blipFill>
+                    <a:blip r:embed="rId15" cstate="print">
+                      <a:extLst>
+                        <a:ext uri="{28A0092B-C50C-407E-A947-70E740481C1C}">
+                          <a14:useLocalDpi xmlns:a14="http://schemas.microsoft.com/office/drawing/2010/main" val="0"/>
+                        </a:ext>
+                      </a:extLst>
+                    </a:blip>
+                    <a:srcRect/>
+                    <a:stretch>
+                      <a:fillRect/>
+                    </a:stretch>
+                  </pic:blipFill>
+                  <pic:spPr bwMode="auto">
+                    <a:xfrm>
+                      <a:off x="0" y="0"/>
+                      <a:ext cx="5579745" cy="3487420"/>
+                    </a:xfrm>
+                    <a:prstGeom prst="rect">
+                      <a:avLst/>
+                    </a:prstGeom>
+                    <a:noFill/>
+                    <a:ln>
+                      <a:noFill/>
+                    </a:ln>
+                  </pic:spPr>
+                </pic:pic>
+              </a:graphicData>
+            </a:graphic>
+          </wp:inline>
+        </w:drawing>
+      </w:r>
+      <w:r>
+        <w:fldChar w:fldCharType="end"/>
+      </w:r>
+    </w:p>
+    <w:p>
+      <w:pPr>
+        <w:pStyle w:val="Legenda"/>
+        <w:rPr>
+          <w:lang w:eastAsia="pt-PT"/>
+        </w:rPr>
+      </w:pPr>
+      <w:r>
+        <w:t xml:space="preserve">Figura </w:t>
+      </w:r>
+      <w:fldSimple w:instr=" SEQ Figura \* ARABIC ">
+        <w:r>
+          <w:rPr>
+            <w:noProof/>
+          </w:rPr>
+          <w:t>4</w:t>
+        </w:r>
+      </w:fldSimple>
+      <w:r>
+        <w:t xml:space="preserve"> - GetQuin UI</w:t>
+      </w:r>
+    </w:p>
+    <w:p>
+      <w:pPr>
+        <w:spacing w:line="276" w:lineRule="auto"/>
+        <w:ind w:firstLine="0"/>
+        <w:jc w:val="left"/>
+      </w:pPr>
+      <w:r>
+        <w:br w:type="page"/>
+      </w:r>
+    </w:p>
+    <w:p>
+      <w:pPr>
+        <w:pStyle w:val="Ttulo3"/>
+      </w:pPr>
+      <w:r>
+        <w:lastRenderedPageBreak/>
+        <w:t>Comparação dos Sistemas</w:t>
+      </w:r>
+    </w:p>
+    <w:p>
+      <w:r>
+        <w:t>Após a apresentação de alguns concorrentes do nosso sistema, decidimos fazer e desenvolver uma tabelas comparativa, onde apresentamos os pontos fortes e fracos de cada um dos sistemas. Com esta tabela podemos idealizar aquilo por onde o nosso sistema pode e deve evoluir.</w:t>
+      </w:r>
+    </w:p>
+    <w:p/>
     <w:p>
       <w:pPr>
         <w:pStyle w:val="Ttulo1"/>
       </w:pPr>
-      <w:bookmarkStart w:id="29" w:name="_Toc192196908"/>
+      <w:bookmarkStart w:id="32" w:name="_Toc192326213"/>
       <w:r>
         <w:lastRenderedPageBreak/>
         <w:t>Gestão de Projeto</w:t>
       </w:r>
-      <w:bookmarkEnd w:id="29"/>
+      <w:bookmarkEnd w:id="32"/>
     </w:p>
     <w:p>
       <w:pPr>
         <w:pStyle w:val="Ttulo2"/>
       </w:pPr>
-      <w:bookmarkStart w:id="30" w:name="_Toc58508026"/>
-      <w:bookmarkStart w:id="31" w:name="_Toc192196909"/>
+      <w:bookmarkStart w:id="33" w:name="_Toc58508026"/>
+      <w:bookmarkStart w:id="34" w:name="_Toc192326214"/>
       <w:r>
         <w:t>Metodologia e controlo do Projeto</w:t>
       </w:r>
-      <w:bookmarkEnd w:id="30"/>
-      <w:bookmarkEnd w:id="31"/>
+      <w:bookmarkEnd w:id="33"/>
+      <w:bookmarkEnd w:id="34"/>
     </w:p>
     <w:p>
       <w:pPr>
@@ -4428,7 +5565,7 @@
                     </pic:cNvPicPr>
                   </pic:nvPicPr>
                   <pic:blipFill>
-                    <a:blip r:embed="rId14">
+                    <a:blip r:embed="rId16">
                       <a:extLst>
                         <a:ext uri="{28A0092B-C50C-407E-A947-70E740481C1C}">
                           <a14:useLocalDpi xmlns:a14="http://schemas.microsoft.com/office/drawing/2010/main" val="0"/>
@@ -4464,36 +5601,25 @@
       <w:pPr>
         <w:pStyle w:val="Legenda"/>
       </w:pPr>
+      <w:bookmarkStart w:id="35" w:name="_Toc192326179"/>
       <w:r>
         <w:t xml:space="preserve">Figura </w:t>
       </w:r>
-      <w:r>
-        <w:fldChar w:fldCharType="begin"/>
-      </w:r>
-      <w:r>
-        <w:instrText xml:space="preserve"> SEQ Figura \* ARABIC </w:instrText>
-      </w:r>
-      <w:r>
-        <w:fldChar w:fldCharType="separate"/>
-      </w:r>
-      <w:r>
-        <w:rPr>
-          <w:noProof/>
-        </w:rPr>
-        <w:t>1</w:t>
-      </w:r>
-      <w:r>
-        <w:rPr>
-          <w:noProof/>
-        </w:rPr>
-        <w:fldChar w:fldCharType="end"/>
-      </w:r>
+      <w:fldSimple w:instr=" SEQ Figura \* ARABIC ">
+        <w:r>
+          <w:rPr>
+            <w:noProof/>
+          </w:rPr>
+          <w:t>5</w:t>
+        </w:r>
+      </w:fldSimple>
       <w:r>
         <w:t xml:space="preserve"> - </w:t>
       </w:r>
       <w:r>
         <w:t>Controlo de Projeto</w:t>
       </w:r>
+      <w:bookmarkEnd w:id="35"/>
     </w:p>
     <w:p>
       <w:pPr>
@@ -4506,11 +5632,11 @@
         <w:lastRenderedPageBreak/>
         <w:t xml:space="preserve"> </w:t>
       </w:r>
-      <w:bookmarkStart w:id="32" w:name="_Toc192196910"/>
+      <w:bookmarkStart w:id="36" w:name="_Toc192326215"/>
       <w:r>
         <w:t>Organização e Sprints</w:t>
       </w:r>
-      <w:bookmarkEnd w:id="32"/>
+      <w:bookmarkEnd w:id="36"/>
     </w:p>
     <w:p>
       <w:r>
@@ -4519,13 +5645,7 @@
     </w:p>
     <w:p>
       <w:r>
-        <w:t>O</w:t>
-      </w:r>
-      <w:r>
-        <w:t> Jira </w:t>
-      </w:r>
-      <w:r>
-        <w:t xml:space="preserve">é uma ferramenta de gestão de projetos e acompanhamento de tarefas desenvolvida pela </w:t>
+        <w:t xml:space="preserve">O Jira é uma ferramenta de gestão de projetos e acompanhamento de tarefas desenvolvida pela </w:t>
       </w:r>
       <w:proofErr w:type="spellStart"/>
       <w:r>
@@ -4561,7 +5681,6 @@
         <w:ind w:firstLine="0"/>
         <w:jc w:val="center"/>
       </w:pPr>
-      <w:bookmarkStart w:id="33" w:name="_Toc192196911"/>
       <w:r>
         <w:rPr>
           <w:rFonts w:eastAsiaTheme="majorEastAsia" w:cstheme="majorBidi"/>
@@ -4586,7 +5705,7 @@
                     <pic:cNvPicPr/>
                   </pic:nvPicPr>
                   <pic:blipFill>
-                    <a:blip r:embed="rId15">
+                    <a:blip r:embed="rId17">
                       <a:extLst>
                         <a:ext uri="{28A0092B-C50C-407E-A947-70E740481C1C}">
                           <a14:useLocalDpi xmlns:a14="http://schemas.microsoft.com/office/drawing/2010/main" val="0"/>
@@ -4617,30 +5736,22 @@
       <w:pPr>
         <w:pStyle w:val="Legenda"/>
       </w:pPr>
+      <w:bookmarkStart w:id="37" w:name="_Toc192326180"/>
       <w:r>
         <w:t xml:space="preserve">Figura </w:t>
       </w:r>
-      <w:r>
-        <w:fldChar w:fldCharType="begin"/>
-      </w:r>
-      <w:r>
-        <w:instrText xml:space="preserve"> SEQ Figura \* ARABIC </w:instrText>
-      </w:r>
-      <w:r>
-        <w:fldChar w:fldCharType="separate"/>
-      </w:r>
-      <w:r>
-        <w:rPr>
-          <w:noProof/>
-        </w:rPr>
-        <w:t>2</w:t>
-      </w:r>
-      <w:r>
-        <w:fldChar w:fldCharType="end"/>
-      </w:r>
+      <w:fldSimple w:instr=" SEQ Figura \* ARABIC ">
+        <w:r>
+          <w:rPr>
+            <w:noProof/>
+          </w:rPr>
+          <w:t>6</w:t>
+        </w:r>
+      </w:fldSimple>
       <w:r>
         <w:t xml:space="preserve"> - Jira Software</w:t>
       </w:r>
+      <w:bookmarkEnd w:id="37"/>
     </w:p>
     <w:p>
       <w:pPr>
@@ -4662,18 +5773,16 @@
       <w:pPr>
         <w:pStyle w:val="Ttulo3"/>
       </w:pPr>
+      <w:bookmarkStart w:id="38" w:name="_Toc192326216"/>
       <w:r>
         <w:lastRenderedPageBreak/>
         <w:t>1ª Semana / Sprint 1</w:t>
       </w:r>
-      <w:bookmarkEnd w:id="33"/>
-    </w:p>
-    <w:p>
-      <w:r>
-        <w:t>Como foi referido anteriormen</w:t>
-      </w:r>
-      <w:r>
-        <w:t>te, foi criado um Jira para realizar a gestão das tarefas e os seus respetivos pesos e responsáveis.</w:t>
+      <w:bookmarkEnd w:id="38"/>
+    </w:p>
+    <w:p>
+      <w:r>
+        <w:t>Como foi referido anteriormente, foi criado um Jira para realizar a gestão das tarefas e os seus respetivos pesos e responsáveis.</w:t>
       </w:r>
     </w:p>
     <w:p>
@@ -4743,7 +5852,7 @@
                     <pic:cNvPicPr/>
                   </pic:nvPicPr>
                   <pic:blipFill>
-                    <a:blip r:embed="rId16" cstate="print">
+                    <a:blip r:embed="rId18" cstate="print">
                       <a:extLst>
                         <a:ext uri="{28A0092B-C50C-407E-A947-70E740481C1C}">
                           <a14:useLocalDpi xmlns:a14="http://schemas.microsoft.com/office/drawing/2010/main" val="0"/>
@@ -4774,41 +5883,49 @@
       <w:pPr>
         <w:pStyle w:val="Legenda"/>
       </w:pPr>
+      <w:bookmarkStart w:id="39" w:name="_Toc192326181"/>
       <w:r>
         <w:t xml:space="preserve">Figura </w:t>
       </w:r>
-      <w:r>
-        <w:fldChar w:fldCharType="begin"/>
-      </w:r>
-      <w:r>
-        <w:instrText xml:space="preserve"> SEQ Figura \* ARABIC </w:instrText>
-      </w:r>
-      <w:r>
-        <w:fldChar w:fldCharType="separate"/>
-      </w:r>
-      <w:r>
-        <w:rPr>
-          <w:noProof/>
-        </w:rPr>
-        <w:t>3</w:t>
-      </w:r>
-      <w:r>
-        <w:fldChar w:fldCharType="end"/>
-      </w:r>
+      <w:fldSimple w:instr=" SEQ Figura \* ARABIC ">
+        <w:r>
+          <w:rPr>
+            <w:noProof/>
+          </w:rPr>
+          <w:t>7</w:t>
+        </w:r>
+      </w:fldSimple>
       <w:r>
         <w:t xml:space="preserve"> - Jira - Quadro Sprint 1</w:t>
       </w:r>
-    </w:p>
+      <w:bookmarkEnd w:id="39"/>
+    </w:p>
+    <w:p>
+      <w:pPr>
+        <w:pStyle w:val="Ttulo3"/>
+      </w:pPr>
+      <w:r>
+        <w:lastRenderedPageBreak/>
+        <w:t>2</w:t>
+      </w:r>
+      <w:r>
+        <w:t xml:space="preserve">ª Semana / Sprint </w:t>
+      </w:r>
+      <w:r>
+        <w:t>2</w:t>
+      </w:r>
+    </w:p>
+    <w:p/>
     <w:p>
       <w:pPr>
         <w:pStyle w:val="Ttulo1"/>
       </w:pPr>
-      <w:bookmarkStart w:id="34" w:name="_Toc192196912"/>
+      <w:bookmarkStart w:id="40" w:name="_Toc192326217"/>
       <w:r>
         <w:lastRenderedPageBreak/>
         <w:t>Arquitetura do Sistema</w:t>
       </w:r>
-      <w:bookmarkEnd w:id="34"/>
+      <w:bookmarkEnd w:id="40"/>
     </w:p>
     <w:p>
       <w:r>
@@ -4833,27 +5950,19 @@
       </w:r>
       <w:proofErr w:type="spellEnd"/>
       <w:r>
-        <w:t xml:space="preserve"> </w:t>
-      </w:r>
-      <w:proofErr w:type="gramStart"/>
-      <w:r>
-        <w:t>etc...</w:t>
-      </w:r>
-      <w:proofErr w:type="gramEnd"/>
-      <w:r>
-        <w:t>fazer um diagrama bonito</w:t>
+        <w:t xml:space="preserve"> etc...fazer um diagrama bonito</w:t>
       </w:r>
     </w:p>
     <w:p>
       <w:pPr>
         <w:pStyle w:val="Ttulo1"/>
       </w:pPr>
-      <w:bookmarkStart w:id="35" w:name="_Toc192196913"/>
+      <w:bookmarkStart w:id="41" w:name="_Toc192326218"/>
       <w:r>
         <w:lastRenderedPageBreak/>
         <w:t>Implementação</w:t>
       </w:r>
-      <w:bookmarkEnd w:id="35"/>
+      <w:bookmarkEnd w:id="41"/>
     </w:p>
     <w:p>
       <w:r>
@@ -4873,12 +5982,12 @@
       <w:pPr>
         <w:pStyle w:val="Ttulo1"/>
       </w:pPr>
-      <w:bookmarkStart w:id="36" w:name="_Toc192196914"/>
+      <w:bookmarkStart w:id="42" w:name="_Toc192326219"/>
       <w:r>
         <w:lastRenderedPageBreak/>
         <w:t>Conclusão</w:t>
       </w:r>
-      <w:bookmarkEnd w:id="36"/>
+      <w:bookmarkEnd w:id="42"/>
     </w:p>
     <w:p>
       <w:pPr>
@@ -5087,17 +6196,17 @@
         </w:numPr>
         <w:ind w:left="360" w:hanging="360"/>
       </w:pPr>
-      <w:bookmarkStart w:id="37" w:name="_Toc357152326"/>
-      <w:bookmarkStart w:id="38" w:name="_Toc357154532"/>
-      <w:bookmarkStart w:id="39" w:name="_Toc530601452"/>
-      <w:bookmarkStart w:id="40" w:name="_Toc192196915"/>
+      <w:bookmarkStart w:id="43" w:name="_Toc357152326"/>
+      <w:bookmarkStart w:id="44" w:name="_Toc357154532"/>
+      <w:bookmarkStart w:id="45" w:name="_Toc530601452"/>
+      <w:bookmarkStart w:id="46" w:name="_Toc192326220"/>
       <w:r>
         <w:lastRenderedPageBreak/>
         <w:t>Bibliografia</w:t>
       </w:r>
-      <w:bookmarkEnd w:id="37"/>
-      <w:bookmarkEnd w:id="38"/>
-      <w:bookmarkEnd w:id="39"/>
+      <w:bookmarkEnd w:id="43"/>
+      <w:bookmarkEnd w:id="44"/>
+      <w:bookmarkEnd w:id="45"/>
       <w:r>
         <w:t xml:space="preserve"> </w:t>
       </w:r>
@@ -5107,7 +6216,7 @@
       <w:r>
         <w:t xml:space="preserve"> Referências Bibliográficas</w:t>
       </w:r>
-      <w:bookmarkEnd w:id="40"/>
+      <w:bookmarkEnd w:id="46"/>
     </w:p>
     <w:p>
       <w:pPr>
@@ -5266,18 +6375,18 @@
         </w:numPr>
         <w:ind w:left="360" w:hanging="360"/>
       </w:pPr>
-      <w:bookmarkStart w:id="41" w:name="_Toc357152327"/>
-      <w:bookmarkStart w:id="42" w:name="_Toc357154533"/>
-      <w:bookmarkStart w:id="43" w:name="_Toc530601453"/>
-      <w:bookmarkStart w:id="44" w:name="_Toc192196916"/>
+      <w:bookmarkStart w:id="47" w:name="_Toc357152327"/>
+      <w:bookmarkStart w:id="48" w:name="_Toc357154533"/>
+      <w:bookmarkStart w:id="49" w:name="_Toc530601453"/>
+      <w:bookmarkStart w:id="50" w:name="_Toc192326221"/>
       <w:r>
         <w:lastRenderedPageBreak/>
         <w:t>Anexos</w:t>
       </w:r>
-      <w:bookmarkEnd w:id="41"/>
-      <w:bookmarkEnd w:id="42"/>
-      <w:bookmarkEnd w:id="43"/>
-      <w:bookmarkEnd w:id="44"/>
+      <w:bookmarkEnd w:id="47"/>
+      <w:bookmarkEnd w:id="48"/>
+      <w:bookmarkEnd w:id="49"/>
+      <w:bookmarkEnd w:id="50"/>
     </w:p>
     <w:p>
       <w:r>
@@ -5316,18 +6425,18 @@
         </w:numPr>
         <w:ind w:left="360" w:hanging="360"/>
       </w:pPr>
-      <w:bookmarkStart w:id="45" w:name="_Toc357152328"/>
-      <w:bookmarkStart w:id="46" w:name="_Toc357154534"/>
-      <w:bookmarkStart w:id="47" w:name="_Toc530601454"/>
-      <w:bookmarkStart w:id="48" w:name="_Toc192196917"/>
+      <w:bookmarkStart w:id="51" w:name="_Toc357152328"/>
+      <w:bookmarkStart w:id="52" w:name="_Toc357154534"/>
+      <w:bookmarkStart w:id="53" w:name="_Toc530601454"/>
+      <w:bookmarkStart w:id="54" w:name="_Toc192326222"/>
       <w:r>
         <w:lastRenderedPageBreak/>
         <w:t>Glossário</w:t>
       </w:r>
-      <w:bookmarkEnd w:id="45"/>
-      <w:bookmarkEnd w:id="46"/>
-      <w:bookmarkEnd w:id="47"/>
-      <w:bookmarkEnd w:id="48"/>
+      <w:bookmarkEnd w:id="51"/>
+      <w:bookmarkEnd w:id="52"/>
+      <w:bookmarkEnd w:id="53"/>
+      <w:bookmarkEnd w:id="54"/>
       <w:r>
         <w:t xml:space="preserve"> </w:t>
       </w:r>
@@ -5347,9 +6456,9 @@
       </w:r>
     </w:p>
     <w:sectPr>
-      <w:headerReference w:type="even" r:id="rId17"/>
-      <w:headerReference w:type="default" r:id="rId18"/>
-      <w:footerReference w:type="default" r:id="rId19"/>
+      <w:headerReference w:type="even" r:id="rId19"/>
+      <w:headerReference w:type="default" r:id="rId20"/>
+      <w:footerReference w:type="default" r:id="rId21"/>
       <w:type w:val="continuous"/>
       <w:pgSz w:w="11906" w:h="16838" w:code="9"/>
       <w:pgMar w:top="1418" w:right="1418" w:bottom="1418" w:left="1701" w:header="709" w:footer="612" w:gutter="0"/>
@@ -8843,6 +9952,36 @@
   </w:num>
   <w:num w:numId="32" w16cid:durableId="694844771">
     <w:abstractNumId w:val="28"/>
+  </w:num>
+  <w:num w:numId="33" w16cid:durableId="29844362">
+    <w:abstractNumId w:val="14"/>
+    <w:lvlOverride w:ilvl="0">
+      <w:startOverride w:val="1"/>
+    </w:lvlOverride>
+    <w:lvlOverride w:ilvl="1">
+      <w:startOverride w:val="1"/>
+    </w:lvlOverride>
+    <w:lvlOverride w:ilvl="2">
+      <w:startOverride w:val="1"/>
+    </w:lvlOverride>
+    <w:lvlOverride w:ilvl="3">
+      <w:startOverride w:val="1"/>
+    </w:lvlOverride>
+    <w:lvlOverride w:ilvl="4">
+      <w:startOverride w:val="1"/>
+    </w:lvlOverride>
+    <w:lvlOverride w:ilvl="5">
+      <w:startOverride w:val="1"/>
+    </w:lvlOverride>
+    <w:lvlOverride w:ilvl="6">
+      <w:startOverride w:val="1"/>
+    </w:lvlOverride>
+    <w:lvlOverride w:ilvl="7">
+      <w:startOverride w:val="1"/>
+    </w:lvlOverride>
+    <w:lvlOverride w:ilvl="8">
+      <w:startOverride w:val="1"/>
+    </w:lvlOverride>
   </w:num>
 </w:numbering>
 </file>
@@ -10411,6 +11550,263 @@
       </w:tcPr>
     </w:tblStylePr>
   </w:style>
+  <w:style w:type="table" w:styleId="TabeladeGrelha5Escura">
+    <w:name w:val="Grid Table 5 Dark"/>
+    <w:basedOn w:val="Tabelanormal"/>
+    <w:uiPriority w:val="50"/>
+    <w:rsid w:val="00761065"/>
+    <w:pPr>
+      <w:spacing w:after="0" w:line="240" w:lineRule="auto"/>
+    </w:pPr>
+    <w:tblPr>
+      <w:tblStyleRowBandSize w:val="1"/>
+      <w:tblStyleColBandSize w:val="1"/>
+      <w:tblBorders>
+        <w:top w:val="single" w:sz="4" w:space="0" w:color="FFFFFF" w:themeColor="background1"/>
+        <w:left w:val="single" w:sz="4" w:space="0" w:color="FFFFFF" w:themeColor="background1"/>
+        <w:bottom w:val="single" w:sz="4" w:space="0" w:color="FFFFFF" w:themeColor="background1"/>
+        <w:right w:val="single" w:sz="4" w:space="0" w:color="FFFFFF" w:themeColor="background1"/>
+        <w:insideH w:val="single" w:sz="4" w:space="0" w:color="FFFFFF" w:themeColor="background1"/>
+        <w:insideV w:val="single" w:sz="4" w:space="0" w:color="FFFFFF" w:themeColor="background1"/>
+      </w:tblBorders>
+    </w:tblPr>
+    <w:tcPr>
+      <w:shd w:val="clear" w:color="auto" w:fill="CCCCCC" w:themeFill="text1" w:themeFillTint="33"/>
+    </w:tcPr>
+    <w:tblStylePr w:type="firstRow">
+      <w:rPr>
+        <w:b/>
+        <w:bCs/>
+        <w:color w:val="FFFFFF" w:themeColor="background1"/>
+      </w:rPr>
+      <w:tblPr/>
+      <w:tcPr>
+        <w:tcBorders>
+          <w:top w:val="single" w:sz="4" w:space="0" w:color="FFFFFF" w:themeColor="background1"/>
+          <w:left w:val="single" w:sz="4" w:space="0" w:color="FFFFFF" w:themeColor="background1"/>
+          <w:right w:val="single" w:sz="4" w:space="0" w:color="FFFFFF" w:themeColor="background1"/>
+          <w:insideH w:val="nil"/>
+          <w:insideV w:val="nil"/>
+        </w:tcBorders>
+        <w:shd w:val="clear" w:color="auto" w:fill="000000" w:themeFill="text1"/>
+      </w:tcPr>
+    </w:tblStylePr>
+    <w:tblStylePr w:type="lastRow">
+      <w:rPr>
+        <w:b/>
+        <w:bCs/>
+        <w:color w:val="FFFFFF" w:themeColor="background1"/>
+      </w:rPr>
+      <w:tblPr/>
+      <w:tcPr>
+        <w:tcBorders>
+          <w:left w:val="single" w:sz="4" w:space="0" w:color="FFFFFF" w:themeColor="background1"/>
+          <w:bottom w:val="single" w:sz="4" w:space="0" w:color="FFFFFF" w:themeColor="background1"/>
+          <w:right w:val="single" w:sz="4" w:space="0" w:color="FFFFFF" w:themeColor="background1"/>
+          <w:insideH w:val="nil"/>
+          <w:insideV w:val="nil"/>
+        </w:tcBorders>
+        <w:shd w:val="clear" w:color="auto" w:fill="000000" w:themeFill="text1"/>
+      </w:tcPr>
+    </w:tblStylePr>
+    <w:tblStylePr w:type="firstCol">
+      <w:rPr>
+        <w:b/>
+        <w:bCs/>
+        <w:color w:val="FFFFFF" w:themeColor="background1"/>
+      </w:rPr>
+      <w:tblPr/>
+      <w:tcPr>
+        <w:tcBorders>
+          <w:top w:val="single" w:sz="4" w:space="0" w:color="FFFFFF" w:themeColor="background1"/>
+          <w:left w:val="single" w:sz="4" w:space="0" w:color="FFFFFF" w:themeColor="background1"/>
+          <w:bottom w:val="single" w:sz="4" w:space="0" w:color="FFFFFF" w:themeColor="background1"/>
+          <w:insideV w:val="nil"/>
+        </w:tcBorders>
+        <w:shd w:val="clear" w:color="auto" w:fill="000000" w:themeFill="text1"/>
+      </w:tcPr>
+    </w:tblStylePr>
+    <w:tblStylePr w:type="lastCol">
+      <w:rPr>
+        <w:b/>
+        <w:bCs/>
+        <w:color w:val="FFFFFF" w:themeColor="background1"/>
+      </w:rPr>
+      <w:tblPr/>
+      <w:tcPr>
+        <w:tcBorders>
+          <w:top w:val="single" w:sz="4" w:space="0" w:color="FFFFFF" w:themeColor="background1"/>
+          <w:bottom w:val="single" w:sz="4" w:space="0" w:color="FFFFFF" w:themeColor="background1"/>
+          <w:right w:val="single" w:sz="4" w:space="0" w:color="FFFFFF" w:themeColor="background1"/>
+          <w:insideV w:val="nil"/>
+        </w:tcBorders>
+        <w:shd w:val="clear" w:color="auto" w:fill="000000" w:themeFill="text1"/>
+      </w:tcPr>
+    </w:tblStylePr>
+    <w:tblStylePr w:type="band1Vert">
+      <w:tblPr/>
+      <w:tcPr>
+        <w:shd w:val="clear" w:color="auto" w:fill="999999" w:themeFill="text1" w:themeFillTint="66"/>
+      </w:tcPr>
+    </w:tblStylePr>
+    <w:tblStylePr w:type="band1Horz">
+      <w:tblPr/>
+      <w:tcPr>
+        <w:shd w:val="clear" w:color="auto" w:fill="999999" w:themeFill="text1" w:themeFillTint="66"/>
+      </w:tcPr>
+    </w:tblStylePr>
+  </w:style>
+  <w:style w:type="table" w:styleId="TabeladeGrelha3">
+    <w:name w:val="Grid Table 3"/>
+    <w:basedOn w:val="Tabelanormal"/>
+    <w:uiPriority w:val="48"/>
+    <w:rsid w:val="00761065"/>
+    <w:pPr>
+      <w:spacing w:after="0" w:line="240" w:lineRule="auto"/>
+    </w:pPr>
+    <w:tblPr>
+      <w:tblStyleRowBandSize w:val="1"/>
+      <w:tblStyleColBandSize w:val="1"/>
+      <w:tblBorders>
+        <w:top w:val="single" w:sz="4" w:space="0" w:color="666666" w:themeColor="text1" w:themeTint="99"/>
+        <w:left w:val="single" w:sz="4" w:space="0" w:color="666666" w:themeColor="text1" w:themeTint="99"/>
+        <w:bottom w:val="single" w:sz="4" w:space="0" w:color="666666" w:themeColor="text1" w:themeTint="99"/>
+        <w:right w:val="single" w:sz="4" w:space="0" w:color="666666" w:themeColor="text1" w:themeTint="99"/>
+        <w:insideH w:val="single" w:sz="4" w:space="0" w:color="666666" w:themeColor="text1" w:themeTint="99"/>
+        <w:insideV w:val="single" w:sz="4" w:space="0" w:color="666666" w:themeColor="text1" w:themeTint="99"/>
+      </w:tblBorders>
+    </w:tblPr>
+    <w:tblStylePr w:type="firstRow">
+      <w:rPr>
+        <w:b/>
+        <w:bCs/>
+      </w:rPr>
+      <w:tblPr/>
+      <w:tcPr>
+        <w:tcBorders>
+          <w:top w:val="nil"/>
+          <w:left w:val="nil"/>
+          <w:right w:val="nil"/>
+          <w:insideH w:val="nil"/>
+          <w:insideV w:val="nil"/>
+        </w:tcBorders>
+        <w:shd w:val="clear" w:color="auto" w:fill="FFFFFF" w:themeFill="background1"/>
+      </w:tcPr>
+    </w:tblStylePr>
+    <w:tblStylePr w:type="lastRow">
+      <w:rPr>
+        <w:b/>
+        <w:bCs/>
+      </w:rPr>
+      <w:tblPr/>
+      <w:tcPr>
+        <w:tcBorders>
+          <w:left w:val="nil"/>
+          <w:bottom w:val="nil"/>
+          <w:right w:val="nil"/>
+          <w:insideH w:val="nil"/>
+          <w:insideV w:val="nil"/>
+        </w:tcBorders>
+        <w:shd w:val="clear" w:color="auto" w:fill="FFFFFF" w:themeFill="background1"/>
+      </w:tcPr>
+    </w:tblStylePr>
+    <w:tblStylePr w:type="firstCol">
+      <w:pPr>
+        <w:jc w:val="right"/>
+      </w:pPr>
+      <w:rPr>
+        <w:i/>
+        <w:iCs/>
+      </w:rPr>
+      <w:tblPr/>
+      <w:tcPr>
+        <w:tcBorders>
+          <w:top w:val="nil"/>
+          <w:left w:val="nil"/>
+          <w:bottom w:val="nil"/>
+          <w:insideH w:val="nil"/>
+          <w:insideV w:val="nil"/>
+        </w:tcBorders>
+        <w:shd w:val="clear" w:color="auto" w:fill="FFFFFF" w:themeFill="background1"/>
+      </w:tcPr>
+    </w:tblStylePr>
+    <w:tblStylePr w:type="lastCol">
+      <w:rPr>
+        <w:i/>
+        <w:iCs/>
+      </w:rPr>
+      <w:tblPr/>
+      <w:tcPr>
+        <w:tcBorders>
+          <w:top w:val="nil"/>
+          <w:bottom w:val="nil"/>
+          <w:right w:val="nil"/>
+          <w:insideH w:val="nil"/>
+          <w:insideV w:val="nil"/>
+        </w:tcBorders>
+        <w:shd w:val="clear" w:color="auto" w:fill="FFFFFF" w:themeFill="background1"/>
+      </w:tcPr>
+    </w:tblStylePr>
+    <w:tblStylePr w:type="band1Vert">
+      <w:tblPr/>
+      <w:tcPr>
+        <w:shd w:val="clear" w:color="auto" w:fill="CCCCCC" w:themeFill="text1" w:themeFillTint="33"/>
+      </w:tcPr>
+    </w:tblStylePr>
+    <w:tblStylePr w:type="band1Horz">
+      <w:tblPr/>
+      <w:tcPr>
+        <w:shd w:val="clear" w:color="auto" w:fill="CCCCCC" w:themeFill="text1" w:themeFillTint="33"/>
+      </w:tcPr>
+    </w:tblStylePr>
+    <w:tblStylePr w:type="neCell">
+      <w:tblPr/>
+      <w:tcPr>
+        <w:tcBorders>
+          <w:bottom w:val="single" w:sz="4" w:space="0" w:color="666666" w:themeColor="text1" w:themeTint="99"/>
+        </w:tcBorders>
+      </w:tcPr>
+    </w:tblStylePr>
+    <w:tblStylePr w:type="nwCell">
+      <w:tblPr/>
+      <w:tcPr>
+        <w:tcBorders>
+          <w:bottom w:val="single" w:sz="4" w:space="0" w:color="666666" w:themeColor="text1" w:themeTint="99"/>
+        </w:tcBorders>
+      </w:tcPr>
+    </w:tblStylePr>
+    <w:tblStylePr w:type="seCell">
+      <w:tblPr/>
+      <w:tcPr>
+        <w:tcBorders>
+          <w:top w:val="single" w:sz="4" w:space="0" w:color="666666" w:themeColor="text1" w:themeTint="99"/>
+        </w:tcBorders>
+      </w:tcPr>
+    </w:tblStylePr>
+    <w:tblStylePr w:type="swCell">
+      <w:tblPr/>
+      <w:tcPr>
+        <w:tcBorders>
+          <w:top w:val="single" w:sz="4" w:space="0" w:color="666666" w:themeColor="text1" w:themeTint="99"/>
+        </w:tcBorders>
+      </w:tcPr>
+    </w:tblStylePr>
+  </w:style>
+  <w:style w:type="paragraph" w:customStyle="1" w:styleId="p2">
+    <w:name w:val="p2"/>
+    <w:basedOn w:val="Normal"/>
+    <w:rsid w:val="00B30C91"/>
+    <w:pPr>
+      <w:spacing w:before="100" w:beforeAutospacing="1" w:after="100" w:afterAutospacing="1" w:line="240" w:lineRule="auto"/>
+      <w:ind w:firstLine="0"/>
+      <w:jc w:val="left"/>
+    </w:pPr>
+    <w:rPr>
+      <w:rFonts w:eastAsia="Times New Roman" w:cs="Times New Roman"/>
+      <w:szCs w:val="24"/>
+      <w:lang w:eastAsia="pt-PT"/>
+    </w:rPr>
+  </w:style>
 </w:styles>
 </file>
 
@@ -10700,10 +12096,6 @@
 </file>
 
 <file path=customXml/item1.xml><?xml version="1.0" encoding="utf-8"?>
-<b:Sources xmlns:b="http://schemas.openxmlformats.org/officeDocument/2006/bibliography" xmlns="http://schemas.openxmlformats.org/officeDocument/2006/bibliography" SelectedStyle="\APA.XSL" StyleName="APA"/>
-</file>
-
-<file path=customXml/item2.xml><?xml version="1.0" encoding="utf-8"?>
 <MENU label="Campos" version="1">
   <NODE label="Novo Registo" type="NewCard" replaceValue="false">
     <FIELD label="Nº de Registo">
@@ -11947,16 +13339,20 @@
 </MENU>
 </file>
 
+<file path=customXml/item2.xml><?xml version="1.0" encoding="utf-8"?>
+<b:Sources xmlns:b="http://schemas.openxmlformats.org/officeDocument/2006/bibliography" xmlns="http://schemas.openxmlformats.org/officeDocument/2006/bibliography" SelectedStyle="\APA.XSL" StyleName="APA"/>
+</file>
+
 <file path=customXml/itemProps1.xml><?xml version="1.0" encoding="utf-8"?>
+<ds:datastoreItem xmlns:ds="http://schemas.openxmlformats.org/officeDocument/2006/customXml" ds:itemID="{5BE40977-15C1-4F89-8625-D3B696DD90BF}">
+  <ds:schemaRefs/>
+</ds:datastoreItem>
+</file>
+
+<file path=customXml/itemProps2.xml><?xml version="1.0" encoding="utf-8"?>
 <ds:datastoreItem xmlns:ds="http://schemas.openxmlformats.org/officeDocument/2006/customXml" ds:itemID="{1FB9936B-06EA-45EA-B6AC-C64AB31F4881}">
   <ds:schemaRefs>
     <ds:schemaRef ds:uri="http://schemas.openxmlformats.org/officeDocument/2006/bibliography"/>
   </ds:schemaRefs>
 </ds:datastoreItem>
-</file>
-
-<file path=customXml/itemProps2.xml><?xml version="1.0" encoding="utf-8"?>
-<ds:datastoreItem xmlns:ds="http://schemas.openxmlformats.org/officeDocument/2006/customXml" ds:itemID="{5BE40977-15C1-4F89-8625-D3B696DD90BF}">
-  <ds:schemaRefs/>
-</ds:datastoreItem>
 </file>
</xml_diff>

<commit_message>
Estudo Estatisitco e Financeiro -> Relatório
</commit_message>
<xml_diff>
--- a/doc/Relatorio_Smart4Finaces_ESTG.docx
+++ b/doc/Relatorio_Smart4Finaces_ESTG.docx
@@ -651,7 +651,7 @@
         <w:ind w:left="360"/>
       </w:pPr>
       <w:bookmarkStart w:id="4" w:name="_Toc530601443"/>
-      <w:bookmarkStart w:id="5" w:name="_Toc192802032"/>
+      <w:bookmarkStart w:id="5" w:name="_Toc193202390"/>
       <w:r>
         <w:lastRenderedPageBreak/>
         <w:t>Agradecimentos</w:t>
@@ -720,7 +720,7 @@
       <w:bookmarkStart w:id="6" w:name="_Toc357152316"/>
       <w:bookmarkStart w:id="7" w:name="_Toc357154523"/>
       <w:bookmarkStart w:id="8" w:name="_Toc530601444"/>
-      <w:bookmarkStart w:id="9" w:name="_Toc192802033"/>
+      <w:bookmarkStart w:id="9" w:name="_Toc193202391"/>
       <w:r>
         <w:lastRenderedPageBreak/>
         <w:t>Resumo</w:t>
@@ -816,7 +816,7 @@
       <w:bookmarkStart w:id="10" w:name="_Toc357152317"/>
       <w:bookmarkStart w:id="11" w:name="_Toc357154524"/>
       <w:bookmarkStart w:id="12" w:name="_Toc530601445"/>
-      <w:bookmarkStart w:id="13" w:name="_Toc192802034"/>
+      <w:bookmarkStart w:id="13" w:name="_Toc193202392"/>
       <w:r>
         <w:rPr>
           <w:lang w:val="en-GB"/>
@@ -1017,7 +1017,7 @@
         </w:rPr>
         <w:fldChar w:fldCharType="separate"/>
       </w:r>
-      <w:hyperlink w:anchor="_Toc192802032" w:history="1">
+      <w:hyperlink w:anchor="_Toc193202390" w:history="1">
         <w:r>
           <w:rPr>
             <w:rStyle w:val="Hiperligao"/>
@@ -1044,7 +1044,7 @@
             <w:noProof/>
             <w:webHidden/>
           </w:rPr>
-          <w:instrText xml:space="preserve"> PAGEREF _Toc192802032 \h </w:instrText>
+          <w:instrText xml:space="preserve"> PAGEREF _Toc193202390 \h </w:instrText>
         </w:r>
         <w:r>
           <w:rPr>
@@ -1088,7 +1088,7 @@
           <w14:ligatures w14:val="standardContextual"/>
         </w:rPr>
       </w:pPr>
-      <w:hyperlink w:anchor="_Toc192802033" w:history="1">
+      <w:hyperlink w:anchor="_Toc193202391" w:history="1">
         <w:r>
           <w:rPr>
             <w:rStyle w:val="Hiperligao"/>
@@ -1115,7 +1115,7 @@
             <w:noProof/>
             <w:webHidden/>
           </w:rPr>
-          <w:instrText xml:space="preserve"> PAGEREF _Toc192802033 \h </w:instrText>
+          <w:instrText xml:space="preserve"> PAGEREF _Toc193202391 \h </w:instrText>
         </w:r>
         <w:r>
           <w:rPr>
@@ -1159,7 +1159,7 @@
           <w14:ligatures w14:val="standardContextual"/>
         </w:rPr>
       </w:pPr>
-      <w:hyperlink w:anchor="_Toc192802034" w:history="1">
+      <w:hyperlink w:anchor="_Toc193202392" w:history="1">
         <w:r>
           <w:rPr>
             <w:rStyle w:val="Hiperligao"/>
@@ -1187,7 +1187,7 @@
             <w:noProof/>
             <w:webHidden/>
           </w:rPr>
-          <w:instrText xml:space="preserve"> PAGEREF _Toc192802034 \h </w:instrText>
+          <w:instrText xml:space="preserve"> PAGEREF _Toc193202392 \h </w:instrText>
         </w:r>
         <w:r>
           <w:rPr>
@@ -1231,7 +1231,7 @@
           <w14:ligatures w14:val="standardContextual"/>
         </w:rPr>
       </w:pPr>
-      <w:hyperlink w:anchor="_Toc192802035" w:history="1">
+      <w:hyperlink w:anchor="_Toc193202393" w:history="1">
         <w:r>
           <w:rPr>
             <w:rStyle w:val="Hiperligao"/>
@@ -1258,7 +1258,7 @@
             <w:noProof/>
             <w:webHidden/>
           </w:rPr>
-          <w:instrText xml:space="preserve"> PAGEREF _Toc192802035 \h </w:instrText>
+          <w:instrText xml:space="preserve"> PAGEREF _Toc193202393 \h </w:instrText>
         </w:r>
         <w:r>
           <w:rPr>
@@ -1302,7 +1302,7 @@
           <w14:ligatures w14:val="standardContextual"/>
         </w:rPr>
       </w:pPr>
-      <w:hyperlink w:anchor="_Toc192802036" w:history="1">
+      <w:hyperlink w:anchor="_Toc193202394" w:history="1">
         <w:r>
           <w:rPr>
             <w:rStyle w:val="Hiperligao"/>
@@ -1329,7 +1329,7 @@
             <w:noProof/>
             <w:webHidden/>
           </w:rPr>
-          <w:instrText xml:space="preserve"> PAGEREF _Toc192802036 \h </w:instrText>
+          <w:instrText xml:space="preserve"> PAGEREF _Toc193202394 \h </w:instrText>
         </w:r>
         <w:r>
           <w:rPr>
@@ -1373,7 +1373,7 @@
           <w14:ligatures w14:val="standardContextual"/>
         </w:rPr>
       </w:pPr>
-      <w:hyperlink w:anchor="_Toc192802037" w:history="1">
+      <w:hyperlink w:anchor="_Toc193202395" w:history="1">
         <w:r>
           <w:rPr>
             <w:rStyle w:val="Hiperligao"/>
@@ -1400,7 +1400,7 @@
             <w:noProof/>
             <w:webHidden/>
           </w:rPr>
-          <w:instrText xml:space="preserve"> PAGEREF _Toc192802037 \h </w:instrText>
+          <w:instrText xml:space="preserve"> PAGEREF _Toc193202395 \h </w:instrText>
         </w:r>
         <w:r>
           <w:rPr>
@@ -1447,7 +1447,7 @@
           <w14:ligatures w14:val="standardContextual"/>
         </w:rPr>
       </w:pPr>
-      <w:hyperlink w:anchor="_Toc192802038" w:history="1">
+      <w:hyperlink w:anchor="_Toc193202396" w:history="1">
         <w:r>
           <w:rPr>
             <w:rStyle w:val="Hiperligao"/>
@@ -1499,7 +1499,7 @@
             <w:noProof/>
             <w:webHidden/>
           </w:rPr>
-          <w:instrText xml:space="preserve"> PAGEREF _Toc192802038 \h </w:instrText>
+          <w:instrText xml:space="preserve"> PAGEREF _Toc193202396 \h </w:instrText>
         </w:r>
         <w:r>
           <w:rPr>
@@ -1546,7 +1546,7 @@
           <w14:ligatures w14:val="standardContextual"/>
         </w:rPr>
       </w:pPr>
-      <w:hyperlink w:anchor="_Toc192802039" w:history="1">
+      <w:hyperlink w:anchor="_Toc193202397" w:history="1">
         <w:r>
           <w:rPr>
             <w:rStyle w:val="Hiperligao"/>
@@ -1598,7 +1598,7 @@
             <w:noProof/>
             <w:webHidden/>
           </w:rPr>
-          <w:instrText xml:space="preserve"> PAGEREF _Toc192802039 \h </w:instrText>
+          <w:instrText xml:space="preserve"> PAGEREF _Toc193202397 \h </w:instrText>
         </w:r>
         <w:r>
           <w:rPr>
@@ -1647,7 +1647,7 @@
           <w14:ligatures w14:val="standardContextual"/>
         </w:rPr>
       </w:pPr>
-      <w:hyperlink w:anchor="_Toc192802040" w:history="1">
+      <w:hyperlink w:anchor="_Toc193202398" w:history="1">
         <w:r>
           <w:rPr>
             <w:rStyle w:val="Hiperligao"/>
@@ -1696,7 +1696,7 @@
             <w:noProof/>
             <w:webHidden/>
           </w:rPr>
-          <w:instrText xml:space="preserve"> PAGEREF _Toc192802040 \h </w:instrText>
+          <w:instrText xml:space="preserve"> PAGEREF _Toc193202398 \h </w:instrText>
         </w:r>
         <w:r>
           <w:rPr>
@@ -1745,7 +1745,7 @@
           <w14:ligatures w14:val="standardContextual"/>
         </w:rPr>
       </w:pPr>
-      <w:hyperlink w:anchor="_Toc192802041" w:history="1">
+      <w:hyperlink w:anchor="_Toc193202399" w:history="1">
         <w:r>
           <w:rPr>
             <w:rStyle w:val="Hiperligao"/>
@@ -1796,7 +1796,7 @@
             <w:noProof/>
             <w:webHidden/>
           </w:rPr>
-          <w:instrText xml:space="preserve"> PAGEREF _Toc192802041 \h </w:instrText>
+          <w:instrText xml:space="preserve"> PAGEREF _Toc193202399 \h </w:instrText>
         </w:r>
         <w:r>
           <w:rPr>
@@ -1843,7 +1843,7 @@
           <w14:ligatures w14:val="standardContextual"/>
         </w:rPr>
       </w:pPr>
-      <w:hyperlink w:anchor="_Toc192802042" w:history="1">
+      <w:hyperlink w:anchor="_Toc193202400" w:history="1">
         <w:r>
           <w:rPr>
             <w:rStyle w:val="Hiperligao"/>
@@ -1901,7 +1901,7 @@
             <w:noProof/>
             <w:webHidden/>
           </w:rPr>
-          <w:instrText xml:space="preserve"> PAGEREF _Toc192802042 \h </w:instrText>
+          <w:instrText xml:space="preserve"> PAGEREF _Toc193202400 \h </w:instrText>
         </w:r>
         <w:r>
           <w:rPr>
@@ -1948,7 +1948,7 @@
           <w14:ligatures w14:val="standardContextual"/>
         </w:rPr>
       </w:pPr>
-      <w:hyperlink w:anchor="_Toc192802043" w:history="1">
+      <w:hyperlink w:anchor="_Toc193202401" w:history="1">
         <w:r>
           <w:rPr>
             <w:rStyle w:val="Hiperligao"/>
@@ -2012,7 +2012,7 @@
             <w:noProof/>
             <w:webHidden/>
           </w:rPr>
-          <w:instrText xml:space="preserve"> PAGEREF _Toc192802043 \h </w:instrText>
+          <w:instrText xml:space="preserve"> PAGEREF _Toc193202401 \h </w:instrText>
         </w:r>
         <w:r>
           <w:rPr>
@@ -2033,6 +2033,474 @@
             <w:webHidden/>
           </w:rPr>
           <w:t>5</w:t>
+        </w:r>
+        <w:r>
+          <w:rPr>
+            <w:noProof/>
+            <w:webHidden/>
+          </w:rPr>
+          <w:fldChar w:fldCharType="end"/>
+        </w:r>
+      </w:hyperlink>
+    </w:p>
+    <w:p>
+      <w:pPr>
+        <w:pStyle w:val="ndice2"/>
+        <w:tabs>
+          <w:tab w:val="left" w:pos="1200"/>
+          <w:tab w:val="right" w:leader="dot" w:pos="8777"/>
+        </w:tabs>
+        <w:rPr>
+          <w:rFonts w:asciiTheme="minorHAnsi" w:eastAsiaTheme="minorEastAsia" w:hAnsiTheme="minorHAnsi" w:cstheme="minorBidi"/>
+          <w:b w:val="0"/>
+          <w:bCs w:val="0"/>
+          <w:noProof/>
+          <w:kern w:val="2"/>
+          <w:szCs w:val="24"/>
+          <w:lang w:eastAsia="pt-PT"/>
+          <w14:ligatures w14:val="standardContextual"/>
+        </w:rPr>
+      </w:pPr>
+      <w:hyperlink w:anchor="_Toc193202402" w:history="1">
+        <w:r>
+          <w:rPr>
+            <w:rStyle w:val="Hiperligao"/>
+            <w:noProof/>
+          </w:rPr>
+          <w:t>2.3.</w:t>
+        </w:r>
+        <w:r>
+          <w:rPr>
+            <w:rFonts w:asciiTheme="minorHAnsi" w:eastAsiaTheme="minorEastAsia" w:hAnsiTheme="minorHAnsi" w:cstheme="minorBidi"/>
+            <w:b w:val="0"/>
+            <w:bCs w:val="0"/>
+            <w:noProof/>
+            <w:kern w:val="2"/>
+            <w:szCs w:val="24"/>
+            <w:lang w:eastAsia="pt-PT"/>
+            <w14:ligatures w14:val="standardContextual"/>
+          </w:rPr>
+          <w:tab/>
+        </w:r>
+        <w:r>
+          <w:rPr>
+            <w:rStyle w:val="Hiperligao"/>
+            <w:noProof/>
+          </w:rPr>
+          <w:t>Estudo de Estatísticas Relevantes na Contextualização do Tema</w:t>
+        </w:r>
+        <w:r>
+          <w:rPr>
+            <w:noProof/>
+            <w:webHidden/>
+          </w:rPr>
+          <w:tab/>
+        </w:r>
+        <w:r>
+          <w:rPr>
+            <w:noProof/>
+            <w:webHidden/>
+          </w:rPr>
+          <w:fldChar w:fldCharType="begin"/>
+        </w:r>
+        <w:r>
+          <w:rPr>
+            <w:noProof/>
+            <w:webHidden/>
+          </w:rPr>
+          <w:instrText xml:space="preserve"> PAGEREF _Toc193202402 \h </w:instrText>
+        </w:r>
+        <w:r>
+          <w:rPr>
+            <w:noProof/>
+            <w:webHidden/>
+          </w:rPr>
+        </w:r>
+        <w:r>
+          <w:rPr>
+            <w:noProof/>
+            <w:webHidden/>
+          </w:rPr>
+          <w:fldChar w:fldCharType="separate"/>
+        </w:r>
+        <w:r>
+          <w:rPr>
+            <w:noProof/>
+            <w:webHidden/>
+          </w:rPr>
+          <w:t>6</w:t>
+        </w:r>
+        <w:r>
+          <w:rPr>
+            <w:noProof/>
+            <w:webHidden/>
+          </w:rPr>
+          <w:fldChar w:fldCharType="end"/>
+        </w:r>
+      </w:hyperlink>
+    </w:p>
+    <w:p>
+      <w:pPr>
+        <w:pStyle w:val="ndice3"/>
+        <w:tabs>
+          <w:tab w:val="left" w:pos="1440"/>
+          <w:tab w:val="right" w:leader="dot" w:pos="8777"/>
+        </w:tabs>
+        <w:rPr>
+          <w:rFonts w:asciiTheme="minorHAnsi" w:eastAsiaTheme="minorEastAsia" w:hAnsiTheme="minorHAnsi" w:cstheme="minorBidi"/>
+          <w:noProof/>
+          <w:kern w:val="2"/>
+          <w:szCs w:val="24"/>
+          <w:lang w:eastAsia="pt-PT"/>
+          <w14:ligatures w14:val="standardContextual"/>
+        </w:rPr>
+      </w:pPr>
+      <w:hyperlink w:anchor="_Toc193202403" w:history="1">
+        <w:r>
+          <w:rPr>
+            <w:rStyle w:val="Hiperligao"/>
+            <w:noProof/>
+          </w:rPr>
+          <w:t>2.3.1.</w:t>
+        </w:r>
+        <w:r>
+          <w:rPr>
+            <w:rFonts w:asciiTheme="minorHAnsi" w:eastAsiaTheme="minorEastAsia" w:hAnsiTheme="minorHAnsi" w:cstheme="minorBidi"/>
+            <w:noProof/>
+            <w:kern w:val="2"/>
+            <w:szCs w:val="24"/>
+            <w:lang w:eastAsia="pt-PT"/>
+            <w14:ligatures w14:val="standardContextual"/>
+          </w:rPr>
+          <w:tab/>
+        </w:r>
+        <w:r>
+          <w:rPr>
+            <w:rStyle w:val="Hiperligao"/>
+            <w:noProof/>
+          </w:rPr>
+          <w:t>Estudo Deco ProTeste</w:t>
+        </w:r>
+        <w:r>
+          <w:rPr>
+            <w:noProof/>
+            <w:webHidden/>
+          </w:rPr>
+          <w:tab/>
+        </w:r>
+        <w:r>
+          <w:rPr>
+            <w:noProof/>
+            <w:webHidden/>
+          </w:rPr>
+          <w:fldChar w:fldCharType="begin"/>
+        </w:r>
+        <w:r>
+          <w:rPr>
+            <w:noProof/>
+            <w:webHidden/>
+          </w:rPr>
+          <w:instrText xml:space="preserve"> PAGEREF _Toc193202403 \h </w:instrText>
+        </w:r>
+        <w:r>
+          <w:rPr>
+            <w:noProof/>
+            <w:webHidden/>
+          </w:rPr>
+        </w:r>
+        <w:r>
+          <w:rPr>
+            <w:noProof/>
+            <w:webHidden/>
+          </w:rPr>
+          <w:fldChar w:fldCharType="separate"/>
+        </w:r>
+        <w:r>
+          <w:rPr>
+            <w:noProof/>
+            <w:webHidden/>
+          </w:rPr>
+          <w:t>6</w:t>
+        </w:r>
+        <w:r>
+          <w:rPr>
+            <w:noProof/>
+            <w:webHidden/>
+          </w:rPr>
+          <w:fldChar w:fldCharType="end"/>
+        </w:r>
+      </w:hyperlink>
+    </w:p>
+    <w:p>
+      <w:pPr>
+        <w:pStyle w:val="ndice3"/>
+        <w:tabs>
+          <w:tab w:val="left" w:pos="1440"/>
+          <w:tab w:val="right" w:leader="dot" w:pos="8777"/>
+        </w:tabs>
+        <w:rPr>
+          <w:rFonts w:asciiTheme="minorHAnsi" w:eastAsiaTheme="minorEastAsia" w:hAnsiTheme="minorHAnsi" w:cstheme="minorBidi"/>
+          <w:noProof/>
+          <w:kern w:val="2"/>
+          <w:szCs w:val="24"/>
+          <w:lang w:eastAsia="pt-PT"/>
+          <w14:ligatures w14:val="standardContextual"/>
+        </w:rPr>
+      </w:pPr>
+      <w:hyperlink w:anchor="_Toc193202404" w:history="1">
+        <w:r>
+          <w:rPr>
+            <w:rStyle w:val="Hiperligao"/>
+            <w:noProof/>
+            <w:lang w:eastAsia="pt-PT"/>
+          </w:rPr>
+          <w:t>2.3.2.</w:t>
+        </w:r>
+        <w:r>
+          <w:rPr>
+            <w:rFonts w:asciiTheme="minorHAnsi" w:eastAsiaTheme="minorEastAsia" w:hAnsiTheme="minorHAnsi" w:cstheme="minorBidi"/>
+            <w:noProof/>
+            <w:kern w:val="2"/>
+            <w:szCs w:val="24"/>
+            <w:lang w:eastAsia="pt-PT"/>
+            <w14:ligatures w14:val="standardContextual"/>
+          </w:rPr>
+          <w:tab/>
+        </w:r>
+        <w:r>
+          <w:rPr>
+            <w:rStyle w:val="Hiperligao"/>
+            <w:noProof/>
+            <w:lang w:eastAsia="pt-PT"/>
+          </w:rPr>
+          <w:t>Estudo Jornal de Negócios</w:t>
+        </w:r>
+        <w:r>
+          <w:rPr>
+            <w:noProof/>
+            <w:webHidden/>
+          </w:rPr>
+          <w:tab/>
+        </w:r>
+        <w:r>
+          <w:rPr>
+            <w:noProof/>
+            <w:webHidden/>
+          </w:rPr>
+          <w:fldChar w:fldCharType="begin"/>
+        </w:r>
+        <w:r>
+          <w:rPr>
+            <w:noProof/>
+            <w:webHidden/>
+          </w:rPr>
+          <w:instrText xml:space="preserve"> PAGEREF _Toc193202404 \h </w:instrText>
+        </w:r>
+        <w:r>
+          <w:rPr>
+            <w:noProof/>
+            <w:webHidden/>
+          </w:rPr>
+        </w:r>
+        <w:r>
+          <w:rPr>
+            <w:noProof/>
+            <w:webHidden/>
+          </w:rPr>
+          <w:fldChar w:fldCharType="separate"/>
+        </w:r>
+        <w:r>
+          <w:rPr>
+            <w:noProof/>
+            <w:webHidden/>
+          </w:rPr>
+          <w:t>7</w:t>
+        </w:r>
+        <w:r>
+          <w:rPr>
+            <w:noProof/>
+            <w:webHidden/>
+          </w:rPr>
+          <w:fldChar w:fldCharType="end"/>
+        </w:r>
+      </w:hyperlink>
+    </w:p>
+    <w:p>
+      <w:pPr>
+        <w:pStyle w:val="ndice3"/>
+        <w:tabs>
+          <w:tab w:val="left" w:pos="1440"/>
+          <w:tab w:val="right" w:leader="dot" w:pos="8777"/>
+        </w:tabs>
+        <w:rPr>
+          <w:rFonts w:asciiTheme="minorHAnsi" w:eastAsiaTheme="minorEastAsia" w:hAnsiTheme="minorHAnsi" w:cstheme="minorBidi"/>
+          <w:noProof/>
+          <w:kern w:val="2"/>
+          <w:szCs w:val="24"/>
+          <w:lang w:eastAsia="pt-PT"/>
+          <w14:ligatures w14:val="standardContextual"/>
+        </w:rPr>
+      </w:pPr>
+      <w:hyperlink w:anchor="_Toc193202405" w:history="1">
+        <w:r>
+          <w:rPr>
+            <w:rStyle w:val="Hiperligao"/>
+            <w:noProof/>
+            <w:lang w:eastAsia="pt-PT"/>
+          </w:rPr>
+          <w:t>2.3.3.</w:t>
+        </w:r>
+        <w:r>
+          <w:rPr>
+            <w:rFonts w:asciiTheme="minorHAnsi" w:eastAsiaTheme="minorEastAsia" w:hAnsiTheme="minorHAnsi" w:cstheme="minorBidi"/>
+            <w:noProof/>
+            <w:kern w:val="2"/>
+            <w:szCs w:val="24"/>
+            <w:lang w:eastAsia="pt-PT"/>
+            <w14:ligatures w14:val="standardContextual"/>
+          </w:rPr>
+          <w:tab/>
+        </w:r>
+        <w:r>
+          <w:rPr>
+            <w:rStyle w:val="Hiperligao"/>
+            <w:noProof/>
+            <w:lang w:eastAsia="pt-PT"/>
+          </w:rPr>
+          <w:t>Estudo Idealista</w:t>
+        </w:r>
+        <w:r>
+          <w:rPr>
+            <w:noProof/>
+            <w:webHidden/>
+          </w:rPr>
+          <w:tab/>
+        </w:r>
+        <w:r>
+          <w:rPr>
+            <w:noProof/>
+            <w:webHidden/>
+          </w:rPr>
+          <w:fldChar w:fldCharType="begin"/>
+        </w:r>
+        <w:r>
+          <w:rPr>
+            <w:noProof/>
+            <w:webHidden/>
+          </w:rPr>
+          <w:instrText xml:space="preserve"> PAGEREF _Toc193202405 \h </w:instrText>
+        </w:r>
+        <w:r>
+          <w:rPr>
+            <w:noProof/>
+            <w:webHidden/>
+          </w:rPr>
+        </w:r>
+        <w:r>
+          <w:rPr>
+            <w:noProof/>
+            <w:webHidden/>
+          </w:rPr>
+          <w:fldChar w:fldCharType="separate"/>
+        </w:r>
+        <w:r>
+          <w:rPr>
+            <w:noProof/>
+            <w:webHidden/>
+          </w:rPr>
+          <w:t>8</w:t>
+        </w:r>
+        <w:r>
+          <w:rPr>
+            <w:noProof/>
+            <w:webHidden/>
+          </w:rPr>
+          <w:fldChar w:fldCharType="end"/>
+        </w:r>
+      </w:hyperlink>
+    </w:p>
+    <w:p>
+      <w:pPr>
+        <w:pStyle w:val="ndice3"/>
+        <w:tabs>
+          <w:tab w:val="left" w:pos="1440"/>
+          <w:tab w:val="right" w:leader="dot" w:pos="8777"/>
+        </w:tabs>
+        <w:rPr>
+          <w:rFonts w:asciiTheme="minorHAnsi" w:eastAsiaTheme="minorEastAsia" w:hAnsiTheme="minorHAnsi" w:cstheme="minorBidi"/>
+          <w:noProof/>
+          <w:kern w:val="2"/>
+          <w:szCs w:val="24"/>
+          <w:lang w:eastAsia="pt-PT"/>
+          <w14:ligatures w14:val="standardContextual"/>
+        </w:rPr>
+      </w:pPr>
+      <w:hyperlink w:anchor="_Toc193202406" w:history="1">
+        <w:r>
+          <w:rPr>
+            <w:rStyle w:val="Hiperligao"/>
+            <w:noProof/>
+          </w:rPr>
+          <w:t>2.3.4.</w:t>
+        </w:r>
+        <w:r>
+          <w:rPr>
+            <w:rFonts w:asciiTheme="minorHAnsi" w:eastAsiaTheme="minorEastAsia" w:hAnsiTheme="minorHAnsi" w:cstheme="minorBidi"/>
+            <w:noProof/>
+            <w:kern w:val="2"/>
+            <w:szCs w:val="24"/>
+            <w:lang w:eastAsia="pt-PT"/>
+            <w14:ligatures w14:val="standardContextual"/>
+          </w:rPr>
+          <w:tab/>
+        </w:r>
+        <w:r>
+          <w:rPr>
+            <w:rStyle w:val="Hiperligao"/>
+            <w:noProof/>
+          </w:rPr>
+          <w:t>Conclusões do Nosso Estudo</w:t>
+        </w:r>
+        <w:r>
+          <w:rPr>
+            <w:noProof/>
+            <w:webHidden/>
+          </w:rPr>
+          <w:tab/>
+        </w:r>
+        <w:r>
+          <w:rPr>
+            <w:noProof/>
+            <w:webHidden/>
+          </w:rPr>
+          <w:fldChar w:fldCharType="begin"/>
+        </w:r>
+        <w:r>
+          <w:rPr>
+            <w:noProof/>
+            <w:webHidden/>
+          </w:rPr>
+          <w:instrText xml:space="preserve"> PAGEREF _Toc193202406 \h </w:instrText>
+        </w:r>
+        <w:r>
+          <w:rPr>
+            <w:noProof/>
+            <w:webHidden/>
+          </w:rPr>
+        </w:r>
+        <w:r>
+          <w:rPr>
+            <w:noProof/>
+            <w:webHidden/>
+          </w:rPr>
+          <w:fldChar w:fldCharType="separate"/>
+        </w:r>
+        <w:r>
+          <w:rPr>
+            <w:noProof/>
+            <w:webHidden/>
+          </w:rPr>
+          <w:t>9</w:t>
         </w:r>
         <w:r>
           <w:rPr>
@@ -2059,7 +2527,7 @@
           <w14:ligatures w14:val="standardContextual"/>
         </w:rPr>
       </w:pPr>
-      <w:hyperlink w:anchor="_Toc192802044" w:history="1">
+      <w:hyperlink w:anchor="_Toc193202407" w:history="1">
         <w:r>
           <w:rPr>
             <w:rStyle w:val="Hiperligao"/>
@@ -2111,7 +2579,7 @@
             <w:noProof/>
             <w:webHidden/>
           </w:rPr>
-          <w:instrText xml:space="preserve"> PAGEREF _Toc192802044 \h </w:instrText>
+          <w:instrText xml:space="preserve"> PAGEREF _Toc193202407 \h </w:instrText>
         </w:r>
         <w:r>
           <w:rPr>
@@ -2131,7 +2599,7 @@
             <w:noProof/>
             <w:webHidden/>
           </w:rPr>
-          <w:t>6</w:t>
+          <w:t>10</w:t>
         </w:r>
         <w:r>
           <w:rPr>
@@ -2160,7 +2628,7 @@
           <w14:ligatures w14:val="standardContextual"/>
         </w:rPr>
       </w:pPr>
-      <w:hyperlink w:anchor="_Toc192802045" w:history="1">
+      <w:hyperlink w:anchor="_Toc193202408" w:history="1">
         <w:r>
           <w:rPr>
             <w:rStyle w:val="Hiperligao"/>
@@ -2207,7 +2675,7 @@
             <w:noProof/>
             <w:webHidden/>
           </w:rPr>
-          <w:instrText xml:space="preserve"> PAGEREF _Toc192802045 \h </w:instrText>
+          <w:instrText xml:space="preserve"> PAGEREF _Toc193202408 \h </w:instrText>
         </w:r>
         <w:r>
           <w:rPr>
@@ -2227,7 +2695,7 @@
             <w:noProof/>
             <w:webHidden/>
           </w:rPr>
-          <w:t>6</w:t>
+          <w:t>10</w:t>
         </w:r>
         <w:r>
           <w:rPr>
@@ -2256,7 +2724,7 @@
           <w14:ligatures w14:val="standardContextual"/>
         </w:rPr>
       </w:pPr>
-      <w:hyperlink w:anchor="_Toc192802046" w:history="1">
+      <w:hyperlink w:anchor="_Toc193202409" w:history="1">
         <w:r>
           <w:rPr>
             <w:rStyle w:val="Hiperligao"/>
@@ -2303,7 +2771,7 @@
             <w:noProof/>
             <w:webHidden/>
           </w:rPr>
-          <w:instrText xml:space="preserve"> PAGEREF _Toc192802046 \h </w:instrText>
+          <w:instrText xml:space="preserve"> PAGEREF _Toc193202409 \h </w:instrText>
         </w:r>
         <w:r>
           <w:rPr>
@@ -2323,7 +2791,7 @@
             <w:noProof/>
             <w:webHidden/>
           </w:rPr>
-          <w:t>7</w:t>
+          <w:t>11</w:t>
         </w:r>
         <w:r>
           <w:rPr>
@@ -2350,7 +2818,7 @@
           <w14:ligatures w14:val="standardContextual"/>
         </w:rPr>
       </w:pPr>
-      <w:hyperlink w:anchor="_Toc192802047" w:history="1">
+      <w:hyperlink w:anchor="_Toc193202410" w:history="1">
         <w:r>
           <w:rPr>
             <w:rStyle w:val="Hiperligao"/>
@@ -2395,7 +2863,7 @@
             <w:noProof/>
             <w:webHidden/>
           </w:rPr>
-          <w:instrText xml:space="preserve"> PAGEREF _Toc192802047 \h </w:instrText>
+          <w:instrText xml:space="preserve"> PAGEREF _Toc193202410 \h </w:instrText>
         </w:r>
         <w:r>
           <w:rPr>
@@ -2415,7 +2883,7 @@
             <w:noProof/>
             <w:webHidden/>
           </w:rPr>
-          <w:t>8</w:t>
+          <w:t>12</w:t>
         </w:r>
         <w:r>
           <w:rPr>
@@ -2442,7 +2910,7 @@
           <w14:ligatures w14:val="standardContextual"/>
         </w:rPr>
       </w:pPr>
-      <w:hyperlink w:anchor="_Toc192802048" w:history="1">
+      <w:hyperlink w:anchor="_Toc193202411" w:history="1">
         <w:r>
           <w:rPr>
             <w:rStyle w:val="Hiperligao"/>
@@ -2491,7 +2959,7 @@
             <w:noProof/>
             <w:webHidden/>
           </w:rPr>
-          <w:instrText xml:space="preserve"> PAGEREF _Toc192802048 \h </w:instrText>
+          <w:instrText xml:space="preserve"> PAGEREF _Toc193202411 \h </w:instrText>
         </w:r>
         <w:r>
           <w:rPr>
@@ -2511,7 +2979,7 @@
             <w:noProof/>
             <w:webHidden/>
           </w:rPr>
-          <w:t>9</w:t>
+          <w:t>13</w:t>
         </w:r>
         <w:r>
           <w:rPr>
@@ -2538,7 +3006,7 @@
           <w14:ligatures w14:val="standardContextual"/>
         </w:rPr>
       </w:pPr>
-      <w:hyperlink w:anchor="_Toc192802049" w:history="1">
+      <w:hyperlink w:anchor="_Toc193202412" w:history="1">
         <w:r>
           <w:rPr>
             <w:rStyle w:val="Hiperligao"/>
@@ -2583,7 +3051,7 @@
             <w:noProof/>
             <w:webHidden/>
           </w:rPr>
-          <w:instrText xml:space="preserve"> PAGEREF _Toc192802049 \h </w:instrText>
+          <w:instrText xml:space="preserve"> PAGEREF _Toc193202412 \h </w:instrText>
         </w:r>
         <w:r>
           <w:rPr>
@@ -2603,7 +3071,7 @@
             <w:noProof/>
             <w:webHidden/>
           </w:rPr>
-          <w:t>10</w:t>
+          <w:t>14</w:t>
         </w:r>
         <w:r>
           <w:rPr>
@@ -2630,7 +3098,7 @@
           <w14:ligatures w14:val="standardContextual"/>
         </w:rPr>
       </w:pPr>
-      <w:hyperlink w:anchor="_Toc192802050" w:history="1">
+      <w:hyperlink w:anchor="_Toc193202413" w:history="1">
         <w:r>
           <w:rPr>
             <w:rStyle w:val="Hiperligao"/>
@@ -2675,7 +3143,7 @@
             <w:noProof/>
             <w:webHidden/>
           </w:rPr>
-          <w:instrText xml:space="preserve"> PAGEREF _Toc192802050 \h </w:instrText>
+          <w:instrText xml:space="preserve"> PAGEREF _Toc193202413 \h </w:instrText>
         </w:r>
         <w:r>
           <w:rPr>
@@ -2695,7 +3163,7 @@
             <w:noProof/>
             <w:webHidden/>
           </w:rPr>
-          <w:t>11</w:t>
+          <w:t>15</w:t>
         </w:r>
         <w:r>
           <w:rPr>
@@ -2724,7 +3192,7 @@
           <w14:ligatures w14:val="standardContextual"/>
         </w:rPr>
       </w:pPr>
-      <w:hyperlink w:anchor="_Toc192802051" w:history="1">
+      <w:hyperlink w:anchor="_Toc193202414" w:history="1">
         <w:r>
           <w:rPr>
             <w:rStyle w:val="Hiperligao"/>
@@ -2771,7 +3239,7 @@
             <w:noProof/>
             <w:webHidden/>
           </w:rPr>
-          <w:instrText xml:space="preserve"> PAGEREF _Toc192802051 \h </w:instrText>
+          <w:instrText xml:space="preserve"> PAGEREF _Toc193202414 \h </w:instrText>
         </w:r>
         <w:r>
           <w:rPr>
@@ -2791,7 +3259,7 @@
             <w:noProof/>
             <w:webHidden/>
           </w:rPr>
-          <w:t>12</w:t>
+          <w:t>16</w:t>
         </w:r>
         <w:r>
           <w:rPr>
@@ -2818,7 +3286,7 @@
           <w14:ligatures w14:val="standardContextual"/>
         </w:rPr>
       </w:pPr>
-      <w:hyperlink w:anchor="_Toc192802052" w:history="1">
+      <w:hyperlink w:anchor="_Toc193202415" w:history="1">
         <w:r>
           <w:rPr>
             <w:rStyle w:val="Hiperligao"/>
@@ -2870,7 +3338,7 @@
             <w:noProof/>
             <w:webHidden/>
           </w:rPr>
-          <w:instrText xml:space="preserve"> PAGEREF _Toc192802052 \h </w:instrText>
+          <w:instrText xml:space="preserve"> PAGEREF _Toc193202415 \h </w:instrText>
         </w:r>
         <w:r>
           <w:rPr>
@@ -2890,7 +3358,7 @@
             <w:noProof/>
             <w:webHidden/>
           </w:rPr>
-          <w:t>13</w:t>
+          <w:t>17</w:t>
         </w:r>
         <w:r>
           <w:rPr>
@@ -2919,7 +3387,7 @@
           <w14:ligatures w14:val="standardContextual"/>
         </w:rPr>
       </w:pPr>
-      <w:hyperlink w:anchor="_Toc192802053" w:history="1">
+      <w:hyperlink w:anchor="_Toc193202416" w:history="1">
         <w:r>
           <w:rPr>
             <w:rStyle w:val="Hiperligao"/>
@@ -2966,7 +3434,7 @@
             <w:noProof/>
             <w:webHidden/>
           </w:rPr>
-          <w:instrText xml:space="preserve"> PAGEREF _Toc192802053 \h </w:instrText>
+          <w:instrText xml:space="preserve"> PAGEREF _Toc193202416 \h </w:instrText>
         </w:r>
         <w:r>
           <w:rPr>
@@ -2986,7 +3454,7 @@
             <w:noProof/>
             <w:webHidden/>
           </w:rPr>
-          <w:t>13</w:t>
+          <w:t>17</w:t>
         </w:r>
         <w:r>
           <w:rPr>
@@ -3015,7 +3483,7 @@
           <w14:ligatures w14:val="standardContextual"/>
         </w:rPr>
       </w:pPr>
-      <w:hyperlink w:anchor="_Toc192802054" w:history="1">
+      <w:hyperlink w:anchor="_Toc193202417" w:history="1">
         <w:r>
           <w:rPr>
             <w:rStyle w:val="Hiperligao"/>
@@ -3062,7 +3530,7 @@
             <w:noProof/>
             <w:webHidden/>
           </w:rPr>
-          <w:instrText xml:space="preserve"> PAGEREF _Toc192802054 \h </w:instrText>
+          <w:instrText xml:space="preserve"> PAGEREF _Toc193202417 \h </w:instrText>
         </w:r>
         <w:r>
           <w:rPr>
@@ -3082,7 +3550,7 @@
             <w:noProof/>
             <w:webHidden/>
           </w:rPr>
-          <w:t>14</w:t>
+          <w:t>18</w:t>
         </w:r>
         <w:r>
           <w:rPr>
@@ -3109,7 +3577,7 @@
           <w14:ligatures w14:val="standardContextual"/>
         </w:rPr>
       </w:pPr>
-      <w:hyperlink w:anchor="_Toc192802055" w:history="1">
+      <w:hyperlink w:anchor="_Toc193202418" w:history="1">
         <w:r>
           <w:rPr>
             <w:rStyle w:val="Hiperligao"/>
@@ -3154,7 +3622,7 @@
             <w:noProof/>
             <w:webHidden/>
           </w:rPr>
-          <w:instrText xml:space="preserve"> PAGEREF _Toc192802055 \h </w:instrText>
+          <w:instrText xml:space="preserve"> PAGEREF _Toc193202418 \h </w:instrText>
         </w:r>
         <w:r>
           <w:rPr>
@@ -3174,7 +3642,7 @@
             <w:noProof/>
             <w:webHidden/>
           </w:rPr>
-          <w:t>15</w:t>
+          <w:t>19</w:t>
         </w:r>
         <w:r>
           <w:rPr>
@@ -3201,7 +3669,7 @@
           <w14:ligatures w14:val="standardContextual"/>
         </w:rPr>
       </w:pPr>
-      <w:hyperlink w:anchor="_Toc192802056" w:history="1">
+      <w:hyperlink w:anchor="_Toc193202419" w:history="1">
         <w:r>
           <w:rPr>
             <w:rStyle w:val="Hiperligao"/>
@@ -3246,7 +3714,7 @@
             <w:noProof/>
             <w:webHidden/>
           </w:rPr>
-          <w:instrText xml:space="preserve"> PAGEREF _Toc192802056 \h </w:instrText>
+          <w:instrText xml:space="preserve"> PAGEREF _Toc193202419 \h </w:instrText>
         </w:r>
         <w:r>
           <w:rPr>
@@ -3266,7 +3734,7 @@
             <w:noProof/>
             <w:webHidden/>
           </w:rPr>
-          <w:t>16</w:t>
+          <w:t>20</w:t>
         </w:r>
         <w:r>
           <w:rPr>
@@ -3293,7 +3761,7 @@
           <w14:ligatures w14:val="standardContextual"/>
         </w:rPr>
       </w:pPr>
-      <w:hyperlink w:anchor="_Toc192802057" w:history="1">
+      <w:hyperlink w:anchor="_Toc193202420" w:history="1">
         <w:r>
           <w:rPr>
             <w:rStyle w:val="Hiperligao"/>
@@ -3338,7 +3806,7 @@
             <w:noProof/>
             <w:webHidden/>
           </w:rPr>
-          <w:instrText xml:space="preserve"> PAGEREF _Toc192802057 \h </w:instrText>
+          <w:instrText xml:space="preserve"> PAGEREF _Toc193202420 \h </w:instrText>
         </w:r>
         <w:r>
           <w:rPr>
@@ -3358,7 +3826,7 @@
             <w:noProof/>
             <w:webHidden/>
           </w:rPr>
-          <w:t>18</w:t>
+          <w:t>22</w:t>
         </w:r>
         <w:r>
           <w:rPr>
@@ -3385,7 +3853,7 @@
           <w14:ligatures w14:val="standardContextual"/>
         </w:rPr>
       </w:pPr>
-      <w:hyperlink w:anchor="_Toc192802058" w:history="1">
+      <w:hyperlink w:anchor="_Toc193202421" w:history="1">
         <w:r>
           <w:rPr>
             <w:rStyle w:val="Hiperligao"/>
@@ -3437,7 +3905,7 @@
             <w:noProof/>
             <w:webHidden/>
           </w:rPr>
-          <w:instrText xml:space="preserve"> PAGEREF _Toc192802058 \h </w:instrText>
+          <w:instrText xml:space="preserve"> PAGEREF _Toc193202421 \h </w:instrText>
         </w:r>
         <w:r>
           <w:rPr>
@@ -3457,7 +3925,7 @@
             <w:noProof/>
             <w:webHidden/>
           </w:rPr>
-          <w:t>19</w:t>
+          <w:t>23</w:t>
         </w:r>
         <w:r>
           <w:rPr>
@@ -3484,7 +3952,7 @@
           <w14:ligatures w14:val="standardContextual"/>
         </w:rPr>
       </w:pPr>
-      <w:hyperlink w:anchor="_Toc192802059" w:history="1">
+      <w:hyperlink w:anchor="_Toc193202422" w:history="1">
         <w:r>
           <w:rPr>
             <w:rStyle w:val="Hiperligao"/>
@@ -3536,7 +4004,7 @@
             <w:noProof/>
             <w:webHidden/>
           </w:rPr>
-          <w:instrText xml:space="preserve"> PAGEREF _Toc192802059 \h </w:instrText>
+          <w:instrText xml:space="preserve"> PAGEREF _Toc193202422 \h </w:instrText>
         </w:r>
         <w:r>
           <w:rPr>
@@ -3556,7 +4024,7 @@
             <w:noProof/>
             <w:webHidden/>
           </w:rPr>
-          <w:t>20</w:t>
+          <w:t>24</w:t>
         </w:r>
         <w:r>
           <w:rPr>
@@ -3583,7 +4051,7 @@
           <w14:ligatures w14:val="standardContextual"/>
         </w:rPr>
       </w:pPr>
-      <w:hyperlink w:anchor="_Toc192802060" w:history="1">
+      <w:hyperlink w:anchor="_Toc193202423" w:history="1">
         <w:r>
           <w:rPr>
             <w:rStyle w:val="Hiperligao"/>
@@ -3635,7 +4103,7 @@
             <w:noProof/>
             <w:webHidden/>
           </w:rPr>
-          <w:instrText xml:space="preserve"> PAGEREF _Toc192802060 \h </w:instrText>
+          <w:instrText xml:space="preserve"> PAGEREF _Toc193202423 \h </w:instrText>
         </w:r>
         <w:r>
           <w:rPr>
@@ -3655,7 +4123,7 @@
             <w:noProof/>
             <w:webHidden/>
           </w:rPr>
-          <w:t>21</w:t>
+          <w:t>25</w:t>
         </w:r>
         <w:r>
           <w:rPr>
@@ -3679,7 +4147,7 @@
           <w14:ligatures w14:val="standardContextual"/>
         </w:rPr>
       </w:pPr>
-      <w:hyperlink w:anchor="_Toc192802061" w:history="1">
+      <w:hyperlink w:anchor="_Toc193202424" w:history="1">
         <w:r>
           <w:rPr>
             <w:rStyle w:val="Hiperligao"/>
@@ -3706,7 +4174,7 @@
             <w:noProof/>
             <w:webHidden/>
           </w:rPr>
-          <w:instrText xml:space="preserve"> PAGEREF _Toc192802061 \h </w:instrText>
+          <w:instrText xml:space="preserve"> PAGEREF _Toc193202424 \h </w:instrText>
         </w:r>
         <w:r>
           <w:rPr>
@@ -3726,7 +4194,7 @@
             <w:noProof/>
             <w:webHidden/>
           </w:rPr>
-          <w:t>22</w:t>
+          <w:t>26</w:t>
         </w:r>
         <w:r>
           <w:rPr>
@@ -3750,7 +4218,7 @@
           <w14:ligatures w14:val="standardContextual"/>
         </w:rPr>
       </w:pPr>
-      <w:hyperlink w:anchor="_Toc192802062" w:history="1">
+      <w:hyperlink w:anchor="_Toc193202425" w:history="1">
         <w:r>
           <w:rPr>
             <w:rStyle w:val="Hiperligao"/>
@@ -3777,7 +4245,7 @@
             <w:noProof/>
             <w:webHidden/>
           </w:rPr>
-          <w:instrText xml:space="preserve"> PAGEREF _Toc192802062 \h </w:instrText>
+          <w:instrText xml:space="preserve"> PAGEREF _Toc193202425 \h </w:instrText>
         </w:r>
         <w:r>
           <w:rPr>
@@ -3797,7 +4265,7 @@
             <w:noProof/>
             <w:webHidden/>
           </w:rPr>
-          <w:t>23</w:t>
+          <w:t>27</w:t>
         </w:r>
         <w:r>
           <w:rPr>
@@ -3848,7 +4316,7 @@
       <w:bookmarkStart w:id="14" w:name="_Toc357152318"/>
       <w:bookmarkStart w:id="15" w:name="_Toc357154525"/>
       <w:bookmarkStart w:id="16" w:name="_Toc530601446"/>
-      <w:bookmarkStart w:id="17" w:name="_Toc192802035"/>
+      <w:bookmarkStart w:id="17" w:name="_Toc193202393"/>
       <w:r>
         <w:lastRenderedPageBreak/>
         <w:t>Lista de F</w:t>
@@ -3895,7 +4363,7 @@
         </w:rPr>
         <w:fldChar w:fldCharType="separate"/>
       </w:r>
-      <w:hyperlink w:anchor="_Toc192802019" w:history="1">
+      <w:hyperlink w:anchor="_Toc193202426" w:history="1">
         <w:r>
           <w:rPr>
             <w:rStyle w:val="Hiperligao"/>
@@ -3922,7 +4390,7 @@
             <w:noProof/>
             <w:webHidden/>
           </w:rPr>
-          <w:instrText xml:space="preserve"> PAGEREF _Toc192802019 \h </w:instrText>
+          <w:instrText xml:space="preserve"> PAGEREF _Toc193202426 \h </w:instrText>
         </w:r>
         <w:r>
           <w:rPr>
@@ -3969,7 +4437,7 @@
           <w14:ligatures w14:val="standardContextual"/>
         </w:rPr>
       </w:pPr>
-      <w:hyperlink w:anchor="_Toc192802020" w:history="1">
+      <w:hyperlink w:anchor="_Toc193202427" w:history="1">
         <w:r>
           <w:rPr>
             <w:rStyle w:val="Hiperligao"/>
@@ -3996,7 +4464,7 @@
             <w:noProof/>
             <w:webHidden/>
           </w:rPr>
-          <w:instrText xml:space="preserve"> PAGEREF _Toc192802020 \h </w:instrText>
+          <w:instrText xml:space="preserve"> PAGEREF _Toc193202427 \h </w:instrText>
         </w:r>
         <w:r>
           <w:rPr>
@@ -4043,7 +4511,7 @@
           <w14:ligatures w14:val="standardContextual"/>
         </w:rPr>
       </w:pPr>
-      <w:hyperlink w:anchor="_Toc192802021" w:history="1">
+      <w:hyperlink w:anchor="_Toc193202428" w:history="1">
         <w:r>
           <w:rPr>
             <w:rStyle w:val="Hiperligao"/>
@@ -4070,7 +4538,7 @@
             <w:noProof/>
             <w:webHidden/>
           </w:rPr>
-          <w:instrText xml:space="preserve"> PAGEREF _Toc192802021 \h </w:instrText>
+          <w:instrText xml:space="preserve"> PAGEREF _Toc193202428 \h </w:instrText>
         </w:r>
         <w:r>
           <w:rPr>
@@ -4117,13 +4585,13 @@
           <w14:ligatures w14:val="standardContextual"/>
         </w:rPr>
       </w:pPr>
-      <w:hyperlink w:anchor="_Toc192802022" w:history="1">
+      <w:hyperlink w:anchor="_Toc193202429" w:history="1">
         <w:r>
           <w:rPr>
             <w:rStyle w:val="Hiperligao"/>
             <w:noProof/>
           </w:rPr>
-          <w:t>Figura 4 - Comparação de Sistemas</w:t>
+          <w:t>Figura 4 - Estudo Deco ProTeste</w:t>
         </w:r>
         <w:r>
           <w:rPr>
@@ -4144,7 +4612,7 @@
             <w:noProof/>
             <w:webHidden/>
           </w:rPr>
-          <w:instrText xml:space="preserve"> PAGEREF _Toc192802022 \h </w:instrText>
+          <w:instrText xml:space="preserve"> PAGEREF _Toc193202429 \h </w:instrText>
         </w:r>
         <w:r>
           <w:rPr>
@@ -4164,7 +4632,7 @@
             <w:noProof/>
             <w:webHidden/>
           </w:rPr>
-          <w:t>7</w:t>
+          <w:t>6</w:t>
         </w:r>
         <w:r>
           <w:rPr>
@@ -4191,13 +4659,13 @@
           <w14:ligatures w14:val="standardContextual"/>
         </w:rPr>
       </w:pPr>
-      <w:hyperlink w:anchor="_Toc192802023" w:history="1">
+      <w:hyperlink w:anchor="_Toc193202430" w:history="1">
         <w:r>
           <w:rPr>
             <w:rStyle w:val="Hiperligao"/>
             <w:noProof/>
           </w:rPr>
-          <w:t>Figura 5 - Trade Republic UI</w:t>
+          <w:t>Figura 5 - Estudo Jornal de Negócios</w:t>
         </w:r>
         <w:r>
           <w:rPr>
@@ -4218,7 +4686,7 @@
             <w:noProof/>
             <w:webHidden/>
           </w:rPr>
-          <w:instrText xml:space="preserve"> PAGEREF _Toc192802023 \h </w:instrText>
+          <w:instrText xml:space="preserve"> PAGEREF _Toc193202430 \h </w:instrText>
         </w:r>
         <w:r>
           <w:rPr>
@@ -4238,7 +4706,7 @@
             <w:noProof/>
             <w:webHidden/>
           </w:rPr>
-          <w:t>8</w:t>
+          <w:t>7</w:t>
         </w:r>
         <w:r>
           <w:rPr>
@@ -4265,13 +4733,13 @@
           <w14:ligatures w14:val="standardContextual"/>
         </w:rPr>
       </w:pPr>
-      <w:hyperlink w:anchor="_Toc192802024" w:history="1">
+      <w:hyperlink w:anchor="_Toc193202431" w:history="1">
         <w:r>
           <w:rPr>
             <w:rStyle w:val="Hiperligao"/>
             <w:noProof/>
           </w:rPr>
-          <w:t>Figura 6 - Revolut UI</w:t>
+          <w:t>Figura 6 - Estudo Idealista</w:t>
         </w:r>
         <w:r>
           <w:rPr>
@@ -4292,7 +4760,7 @@
             <w:noProof/>
             <w:webHidden/>
           </w:rPr>
-          <w:instrText xml:space="preserve"> PAGEREF _Toc192802024 \h </w:instrText>
+          <w:instrText xml:space="preserve"> PAGEREF _Toc193202431 \h </w:instrText>
         </w:r>
         <w:r>
           <w:rPr>
@@ -4312,7 +4780,7 @@
             <w:noProof/>
             <w:webHidden/>
           </w:rPr>
-          <w:t>9</w:t>
+          <w:t>8</w:t>
         </w:r>
         <w:r>
           <w:rPr>
@@ -4339,13 +4807,13 @@
           <w14:ligatures w14:val="standardContextual"/>
         </w:rPr>
       </w:pPr>
-      <w:hyperlink w:anchor="_Toc192802025" w:history="1">
+      <w:hyperlink w:anchor="_Toc193202432" w:history="1">
         <w:r>
           <w:rPr>
             <w:rStyle w:val="Hiperligao"/>
             <w:noProof/>
           </w:rPr>
-          <w:t>Figura 7 - GetQuin UI</w:t>
+          <w:t>Figura 7 - Literacia Financeira na Europa</w:t>
         </w:r>
         <w:r>
           <w:rPr>
@@ -4366,7 +4834,7 @@
             <w:noProof/>
             <w:webHidden/>
           </w:rPr>
-          <w:instrText xml:space="preserve"> PAGEREF _Toc192802025 \h </w:instrText>
+          <w:instrText xml:space="preserve"> PAGEREF _Toc193202432 \h </w:instrText>
         </w:r>
         <w:r>
           <w:rPr>
@@ -4386,7 +4854,7 @@
             <w:noProof/>
             <w:webHidden/>
           </w:rPr>
-          <w:t>10</w:t>
+          <w:t>9</w:t>
         </w:r>
         <w:r>
           <w:rPr>
@@ -4413,13 +4881,13 @@
           <w14:ligatures w14:val="standardContextual"/>
         </w:rPr>
       </w:pPr>
-      <w:hyperlink w:anchor="_Toc192802026" w:history="1">
+      <w:hyperlink w:anchor="_Toc193202433" w:history="1">
         <w:r>
           <w:rPr>
             <w:rStyle w:val="Hiperligao"/>
             <w:noProof/>
           </w:rPr>
-          <w:t>Figura 8 - Análise SWOT da Plataforma Smart4Finances</w:t>
+          <w:t>Figura 8 - Comparação de Sistemas</w:t>
         </w:r>
         <w:r>
           <w:rPr>
@@ -4440,7 +4908,7 @@
             <w:noProof/>
             <w:webHidden/>
           </w:rPr>
-          <w:instrText xml:space="preserve"> PAGEREF _Toc192802026 \h </w:instrText>
+          <w:instrText xml:space="preserve"> PAGEREF _Toc193202433 \h </w:instrText>
         </w:r>
         <w:r>
           <w:rPr>
@@ -4460,7 +4928,7 @@
             <w:noProof/>
             <w:webHidden/>
           </w:rPr>
-          <w:t>12</w:t>
+          <w:t>11</w:t>
         </w:r>
         <w:r>
           <w:rPr>
@@ -4487,13 +4955,13 @@
           <w14:ligatures w14:val="standardContextual"/>
         </w:rPr>
       </w:pPr>
-      <w:hyperlink w:anchor="_Toc192802027" w:history="1">
+      <w:hyperlink w:anchor="_Toc193202434" w:history="1">
         <w:r>
           <w:rPr>
             <w:rStyle w:val="Hiperligao"/>
             <w:noProof/>
           </w:rPr>
-          <w:t>Figura 9 - Controlo de Projeto</w:t>
+          <w:t>Figura 9 - Trade Republic UI</w:t>
         </w:r>
         <w:r>
           <w:rPr>
@@ -4514,7 +4982,7 @@
             <w:noProof/>
             <w:webHidden/>
           </w:rPr>
-          <w:instrText xml:space="preserve"> PAGEREF _Toc192802027 \h </w:instrText>
+          <w:instrText xml:space="preserve"> PAGEREF _Toc193202434 \h </w:instrText>
         </w:r>
         <w:r>
           <w:rPr>
@@ -4534,7 +5002,7 @@
             <w:noProof/>
             <w:webHidden/>
           </w:rPr>
-          <w:t>13</w:t>
+          <w:t>12</w:t>
         </w:r>
         <w:r>
           <w:rPr>
@@ -4561,13 +5029,13 @@
           <w14:ligatures w14:val="standardContextual"/>
         </w:rPr>
       </w:pPr>
-      <w:hyperlink w:anchor="_Toc192802028" w:history="1">
+      <w:hyperlink w:anchor="_Toc193202435" w:history="1">
         <w:r>
           <w:rPr>
             <w:rStyle w:val="Hiperligao"/>
             <w:noProof/>
           </w:rPr>
-          <w:t>Figura 10 - Jira Software</w:t>
+          <w:t>Figura 10 - Revolut UI</w:t>
         </w:r>
         <w:r>
           <w:rPr>
@@ -4588,7 +5056,7 @@
             <w:noProof/>
             <w:webHidden/>
           </w:rPr>
-          <w:instrText xml:space="preserve"> PAGEREF _Toc192802028 \h </w:instrText>
+          <w:instrText xml:space="preserve"> PAGEREF _Toc193202435 \h </w:instrText>
         </w:r>
         <w:r>
           <w:rPr>
@@ -4608,7 +5076,7 @@
             <w:noProof/>
             <w:webHidden/>
           </w:rPr>
-          <w:t>14</w:t>
+          <w:t>13</w:t>
         </w:r>
         <w:r>
           <w:rPr>
@@ -4635,13 +5103,13 @@
           <w14:ligatures w14:val="standardContextual"/>
         </w:rPr>
       </w:pPr>
-      <w:hyperlink w:anchor="_Toc192802029" w:history="1">
+      <w:hyperlink w:anchor="_Toc193202436" w:history="1">
         <w:r>
           <w:rPr>
             <w:rStyle w:val="Hiperligao"/>
             <w:noProof/>
           </w:rPr>
-          <w:t>Figura 11 - Jira - Quadro Sprint 1</w:t>
+          <w:t>Figura 11 - GetQuin UI</w:t>
         </w:r>
         <w:r>
           <w:rPr>
@@ -4662,7 +5130,7 @@
             <w:noProof/>
             <w:webHidden/>
           </w:rPr>
-          <w:instrText xml:space="preserve"> PAGEREF _Toc192802029 \h </w:instrText>
+          <w:instrText xml:space="preserve"> PAGEREF _Toc193202436 \h </w:instrText>
         </w:r>
         <w:r>
           <w:rPr>
@@ -4682,7 +5150,7 @@
             <w:noProof/>
             <w:webHidden/>
           </w:rPr>
-          <w:t>15</w:t>
+          <w:t>14</w:t>
         </w:r>
         <w:r>
           <w:rPr>
@@ -4709,13 +5177,13 @@
           <w14:ligatures w14:val="standardContextual"/>
         </w:rPr>
       </w:pPr>
-      <w:hyperlink w:anchor="_Toc192802030" w:history="1">
+      <w:hyperlink w:anchor="_Toc193202437" w:history="1">
         <w:r>
           <w:rPr>
             <w:rStyle w:val="Hiperligao"/>
             <w:noProof/>
           </w:rPr>
-          <w:t>Figura 12 - Jira - Quadro Sprint 2</w:t>
+          <w:t>Figura 12 - Análise SWOT da Plataforma Smart4Finances</w:t>
         </w:r>
         <w:r>
           <w:rPr>
@@ -4736,7 +5204,7 @@
             <w:noProof/>
             <w:webHidden/>
           </w:rPr>
-          <w:instrText xml:space="preserve"> PAGEREF _Toc192802030 \h </w:instrText>
+          <w:instrText xml:space="preserve"> PAGEREF _Toc193202437 \h </w:instrText>
         </w:r>
         <w:r>
           <w:rPr>
@@ -4783,13 +5251,13 @@
           <w14:ligatures w14:val="standardContextual"/>
         </w:rPr>
       </w:pPr>
-      <w:hyperlink w:anchor="_Toc192802031" w:history="1">
+      <w:hyperlink w:anchor="_Toc193202438" w:history="1">
         <w:r>
           <w:rPr>
             <w:rStyle w:val="Hiperligao"/>
             <w:noProof/>
           </w:rPr>
-          <w:t>Figura 13 - SMTP para envio de emails</w:t>
+          <w:t>Figura 13 - Controlo de Projeto</w:t>
         </w:r>
         <w:r>
           <w:rPr>
@@ -4810,7 +5278,7 @@
             <w:noProof/>
             <w:webHidden/>
           </w:rPr>
-          <w:instrText xml:space="preserve"> PAGEREF _Toc192802031 \h </w:instrText>
+          <w:instrText xml:space="preserve"> PAGEREF _Toc193202438 \h </w:instrText>
         </w:r>
         <w:r>
           <w:rPr>
@@ -4831,6 +5299,302 @@
             <w:webHidden/>
           </w:rPr>
           <w:t>17</w:t>
+        </w:r>
+        <w:r>
+          <w:rPr>
+            <w:noProof/>
+            <w:webHidden/>
+          </w:rPr>
+          <w:fldChar w:fldCharType="end"/>
+        </w:r>
+      </w:hyperlink>
+    </w:p>
+    <w:p>
+      <w:pPr>
+        <w:pStyle w:val="ndicedeilustraes"/>
+        <w:tabs>
+          <w:tab w:val="right" w:leader="dot" w:pos="8777"/>
+        </w:tabs>
+        <w:rPr>
+          <w:rFonts w:asciiTheme="minorHAnsi" w:eastAsiaTheme="minorEastAsia" w:hAnsiTheme="minorHAnsi"/>
+          <w:noProof/>
+          <w:kern w:val="2"/>
+          <w:sz w:val="24"/>
+          <w:szCs w:val="24"/>
+          <w:lang w:eastAsia="pt-PT"/>
+          <w14:ligatures w14:val="standardContextual"/>
+        </w:rPr>
+      </w:pPr>
+      <w:hyperlink w:anchor="_Toc193202439" w:history="1">
+        <w:r>
+          <w:rPr>
+            <w:rStyle w:val="Hiperligao"/>
+            <w:noProof/>
+          </w:rPr>
+          <w:t>Figura 14 - Jira Software</w:t>
+        </w:r>
+        <w:r>
+          <w:rPr>
+            <w:noProof/>
+            <w:webHidden/>
+          </w:rPr>
+          <w:tab/>
+        </w:r>
+        <w:r>
+          <w:rPr>
+            <w:noProof/>
+            <w:webHidden/>
+          </w:rPr>
+          <w:fldChar w:fldCharType="begin"/>
+        </w:r>
+        <w:r>
+          <w:rPr>
+            <w:noProof/>
+            <w:webHidden/>
+          </w:rPr>
+          <w:instrText xml:space="preserve"> PAGEREF _Toc193202439 \h </w:instrText>
+        </w:r>
+        <w:r>
+          <w:rPr>
+            <w:noProof/>
+            <w:webHidden/>
+          </w:rPr>
+        </w:r>
+        <w:r>
+          <w:rPr>
+            <w:noProof/>
+            <w:webHidden/>
+          </w:rPr>
+          <w:fldChar w:fldCharType="separate"/>
+        </w:r>
+        <w:r>
+          <w:rPr>
+            <w:noProof/>
+            <w:webHidden/>
+          </w:rPr>
+          <w:t>18</w:t>
+        </w:r>
+        <w:r>
+          <w:rPr>
+            <w:noProof/>
+            <w:webHidden/>
+          </w:rPr>
+          <w:fldChar w:fldCharType="end"/>
+        </w:r>
+      </w:hyperlink>
+    </w:p>
+    <w:p>
+      <w:pPr>
+        <w:pStyle w:val="ndicedeilustraes"/>
+        <w:tabs>
+          <w:tab w:val="right" w:leader="dot" w:pos="8777"/>
+        </w:tabs>
+        <w:rPr>
+          <w:rFonts w:asciiTheme="minorHAnsi" w:eastAsiaTheme="minorEastAsia" w:hAnsiTheme="minorHAnsi"/>
+          <w:noProof/>
+          <w:kern w:val="2"/>
+          <w:sz w:val="24"/>
+          <w:szCs w:val="24"/>
+          <w:lang w:eastAsia="pt-PT"/>
+          <w14:ligatures w14:val="standardContextual"/>
+        </w:rPr>
+      </w:pPr>
+      <w:hyperlink w:anchor="_Toc193202440" w:history="1">
+        <w:r>
+          <w:rPr>
+            <w:rStyle w:val="Hiperligao"/>
+            <w:noProof/>
+          </w:rPr>
+          <w:t>Figura 15 - Jira - Quadro Sprint 1</w:t>
+        </w:r>
+        <w:r>
+          <w:rPr>
+            <w:noProof/>
+            <w:webHidden/>
+          </w:rPr>
+          <w:tab/>
+        </w:r>
+        <w:r>
+          <w:rPr>
+            <w:noProof/>
+            <w:webHidden/>
+          </w:rPr>
+          <w:fldChar w:fldCharType="begin"/>
+        </w:r>
+        <w:r>
+          <w:rPr>
+            <w:noProof/>
+            <w:webHidden/>
+          </w:rPr>
+          <w:instrText xml:space="preserve"> PAGEREF _Toc193202440 \h </w:instrText>
+        </w:r>
+        <w:r>
+          <w:rPr>
+            <w:noProof/>
+            <w:webHidden/>
+          </w:rPr>
+        </w:r>
+        <w:r>
+          <w:rPr>
+            <w:noProof/>
+            <w:webHidden/>
+          </w:rPr>
+          <w:fldChar w:fldCharType="separate"/>
+        </w:r>
+        <w:r>
+          <w:rPr>
+            <w:noProof/>
+            <w:webHidden/>
+          </w:rPr>
+          <w:t>19</w:t>
+        </w:r>
+        <w:r>
+          <w:rPr>
+            <w:noProof/>
+            <w:webHidden/>
+          </w:rPr>
+          <w:fldChar w:fldCharType="end"/>
+        </w:r>
+      </w:hyperlink>
+    </w:p>
+    <w:p>
+      <w:pPr>
+        <w:pStyle w:val="ndicedeilustraes"/>
+        <w:tabs>
+          <w:tab w:val="right" w:leader="dot" w:pos="8777"/>
+        </w:tabs>
+        <w:rPr>
+          <w:rFonts w:asciiTheme="minorHAnsi" w:eastAsiaTheme="minorEastAsia" w:hAnsiTheme="minorHAnsi"/>
+          <w:noProof/>
+          <w:kern w:val="2"/>
+          <w:sz w:val="24"/>
+          <w:szCs w:val="24"/>
+          <w:lang w:eastAsia="pt-PT"/>
+          <w14:ligatures w14:val="standardContextual"/>
+        </w:rPr>
+      </w:pPr>
+      <w:hyperlink w:anchor="_Toc193202441" w:history="1">
+        <w:r>
+          <w:rPr>
+            <w:rStyle w:val="Hiperligao"/>
+            <w:noProof/>
+          </w:rPr>
+          <w:t>Figura 16 - Jira - Quadro Sprint 2</w:t>
+        </w:r>
+        <w:r>
+          <w:rPr>
+            <w:noProof/>
+            <w:webHidden/>
+          </w:rPr>
+          <w:tab/>
+        </w:r>
+        <w:r>
+          <w:rPr>
+            <w:noProof/>
+            <w:webHidden/>
+          </w:rPr>
+          <w:fldChar w:fldCharType="begin"/>
+        </w:r>
+        <w:r>
+          <w:rPr>
+            <w:noProof/>
+            <w:webHidden/>
+          </w:rPr>
+          <w:instrText xml:space="preserve"> PAGEREF _Toc193202441 \h </w:instrText>
+        </w:r>
+        <w:r>
+          <w:rPr>
+            <w:noProof/>
+            <w:webHidden/>
+          </w:rPr>
+        </w:r>
+        <w:r>
+          <w:rPr>
+            <w:noProof/>
+            <w:webHidden/>
+          </w:rPr>
+          <w:fldChar w:fldCharType="separate"/>
+        </w:r>
+        <w:r>
+          <w:rPr>
+            <w:noProof/>
+            <w:webHidden/>
+          </w:rPr>
+          <w:t>20</w:t>
+        </w:r>
+        <w:r>
+          <w:rPr>
+            <w:noProof/>
+            <w:webHidden/>
+          </w:rPr>
+          <w:fldChar w:fldCharType="end"/>
+        </w:r>
+      </w:hyperlink>
+    </w:p>
+    <w:p>
+      <w:pPr>
+        <w:pStyle w:val="ndicedeilustraes"/>
+        <w:tabs>
+          <w:tab w:val="right" w:leader="dot" w:pos="8777"/>
+        </w:tabs>
+        <w:rPr>
+          <w:rFonts w:asciiTheme="minorHAnsi" w:eastAsiaTheme="minorEastAsia" w:hAnsiTheme="minorHAnsi"/>
+          <w:noProof/>
+          <w:kern w:val="2"/>
+          <w:sz w:val="24"/>
+          <w:szCs w:val="24"/>
+          <w:lang w:eastAsia="pt-PT"/>
+          <w14:ligatures w14:val="standardContextual"/>
+        </w:rPr>
+      </w:pPr>
+      <w:hyperlink w:anchor="_Toc193202442" w:history="1">
+        <w:r>
+          <w:rPr>
+            <w:rStyle w:val="Hiperligao"/>
+            <w:noProof/>
+          </w:rPr>
+          <w:t>Figura 17 - SMTP para envio de emails</w:t>
+        </w:r>
+        <w:r>
+          <w:rPr>
+            <w:noProof/>
+            <w:webHidden/>
+          </w:rPr>
+          <w:tab/>
+        </w:r>
+        <w:r>
+          <w:rPr>
+            <w:noProof/>
+            <w:webHidden/>
+          </w:rPr>
+          <w:fldChar w:fldCharType="begin"/>
+        </w:r>
+        <w:r>
+          <w:rPr>
+            <w:noProof/>
+            <w:webHidden/>
+          </w:rPr>
+          <w:instrText xml:space="preserve"> PAGEREF _Toc193202442 \h </w:instrText>
+        </w:r>
+        <w:r>
+          <w:rPr>
+            <w:noProof/>
+            <w:webHidden/>
+          </w:rPr>
+        </w:r>
+        <w:r>
+          <w:rPr>
+            <w:noProof/>
+            <w:webHidden/>
+          </w:rPr>
+          <w:fldChar w:fldCharType="separate"/>
+        </w:r>
+        <w:r>
+          <w:rPr>
+            <w:noProof/>
+            <w:webHidden/>
+          </w:rPr>
+          <w:t>21</w:t>
         </w:r>
         <w:r>
           <w:rPr>
@@ -4912,7 +5676,7 @@
       <w:bookmarkStart w:id="18" w:name="_Toc357152319"/>
       <w:bookmarkStart w:id="19" w:name="_Toc357154526"/>
       <w:bookmarkStart w:id="20" w:name="_Toc530601447"/>
-      <w:bookmarkStart w:id="21" w:name="_Toc192802036"/>
+      <w:bookmarkStart w:id="21" w:name="_Toc193202394"/>
       <w:r>
         <w:lastRenderedPageBreak/>
         <w:t>Lista de tabe</w:t>
@@ -4962,7 +5726,7 @@
         </w:rPr>
         <w:fldChar w:fldCharType="separate"/>
       </w:r>
-      <w:hyperlink w:anchor="_Toc192802012" w:history="1">
+      <w:hyperlink w:anchor="_Toc193202443" w:history="1">
         <w:r>
           <w:rPr>
             <w:rStyle w:val="Hiperligao"/>
@@ -4989,7 +5753,7 @@
             <w:noProof/>
             <w:webHidden/>
           </w:rPr>
-          <w:instrText xml:space="preserve"> PAGEREF _Toc192802012 \h </w:instrText>
+          <w:instrText xml:space="preserve"> PAGEREF _Toc193202443 \h </w:instrText>
         </w:r>
         <w:r>
           <w:rPr>
@@ -5009,7 +5773,7 @@
             <w:noProof/>
             <w:webHidden/>
           </w:rPr>
-          <w:t>6</w:t>
+          <w:t>10</w:t>
         </w:r>
         <w:r>
           <w:rPr>
@@ -5036,7 +5800,7 @@
           <w14:ligatures w14:val="standardContextual"/>
         </w:rPr>
       </w:pPr>
-      <w:hyperlink w:anchor="_Toc192802013" w:history="1">
+      <w:hyperlink w:anchor="_Toc193202444" w:history="1">
         <w:r>
           <w:rPr>
             <w:rStyle w:val="Hiperligao"/>
@@ -5063,7 +5827,7 @@
             <w:noProof/>
             <w:webHidden/>
           </w:rPr>
-          <w:instrText xml:space="preserve"> PAGEREF _Toc192802013 \h </w:instrText>
+          <w:instrText xml:space="preserve"> PAGEREF _Toc193202444 \h </w:instrText>
         </w:r>
         <w:r>
           <w:rPr>
@@ -5083,7 +5847,7 @@
             <w:noProof/>
             <w:webHidden/>
           </w:rPr>
-          <w:t>11</w:t>
+          <w:t>15</w:t>
         </w:r>
         <w:r>
           <w:rPr>
@@ -5122,7 +5886,7 @@
       <w:bookmarkStart w:id="22" w:name="_Toc357152320"/>
       <w:bookmarkStart w:id="23" w:name="_Toc357154527"/>
       <w:bookmarkStart w:id="24" w:name="_Toc530601448"/>
-      <w:bookmarkStart w:id="25" w:name="_Toc192802037"/>
+      <w:bookmarkStart w:id="25" w:name="_Toc193202395"/>
       <w:r>
         <w:lastRenderedPageBreak/>
         <w:t>Lista de siglas</w:t>
@@ -5213,6 +5977,30 @@
             </w:r>
             <w:r>
               <w:t>und</w:t>
+            </w:r>
+          </w:p>
+        </w:tc>
+      </w:tr>
+      <w:tr>
+        <w:tc>
+          <w:tcPr>
+            <w:tcW w:w="1793" w:type="dxa"/>
+            <w:vAlign w:val="center"/>
+          </w:tcPr>
+          <w:p>
+            <w:r>
+              <w:t>PPR</w:t>
+            </w:r>
+          </w:p>
+        </w:tc>
+        <w:tc>
+          <w:tcPr>
+            <w:tcW w:w="6460" w:type="dxa"/>
+            <w:vAlign w:val="center"/>
+          </w:tcPr>
+          <w:p>
+            <w:r>
+              <w:t>Plano de Poupança e Reforma</w:t>
             </w:r>
           </w:p>
         </w:tc>
@@ -5397,7 +6185,7 @@
       <w:pPr>
         <w:pStyle w:val="Ttulo1"/>
       </w:pPr>
-      <w:bookmarkStart w:id="26" w:name="_Toc192802038"/>
+      <w:bookmarkStart w:id="26" w:name="_Toc193202396"/>
       <w:r>
         <w:lastRenderedPageBreak/>
         <w:t>Introdução</w:t>
@@ -5536,7 +6324,7 @@
       <w:pPr>
         <w:pStyle w:val="Ttulo1"/>
       </w:pPr>
-      <w:bookmarkStart w:id="27" w:name="_Toc192802039"/>
+      <w:bookmarkStart w:id="27" w:name="_Toc193202397"/>
       <w:r>
         <w:lastRenderedPageBreak/>
         <w:t>Contextualização do Tema</w:t>
@@ -5650,7 +6438,7 @@
       <w:pPr>
         <w:pStyle w:val="Legenda"/>
       </w:pPr>
-      <w:bookmarkStart w:id="28" w:name="_Toc192802019"/>
+      <w:bookmarkStart w:id="28" w:name="_Toc193202426"/>
       <w:r>
         <w:t xml:space="preserve">Figura </w:t>
       </w:r>
@@ -5697,7 +6485,7 @@
         <w:lastRenderedPageBreak/>
         <w:t xml:space="preserve">  </w:t>
       </w:r>
-      <w:bookmarkStart w:id="29" w:name="_Toc192802040"/>
+      <w:bookmarkStart w:id="29" w:name="_Toc193202398"/>
       <w:r>
         <w:rPr>
           <w:lang w:eastAsia="pt-PT"/>
@@ -5961,7 +6749,7 @@
       <w:pPr>
         <w:pStyle w:val="Legenda"/>
       </w:pPr>
-      <w:bookmarkStart w:id="30" w:name="_Toc192802020"/>
+      <w:bookmarkStart w:id="30" w:name="_Toc193202427"/>
       <w:r>
         <w:t xml:space="preserve">Figura </w:t>
       </w:r>
@@ -6008,7 +6796,7 @@
           <w:lang w:eastAsia="pt-PT"/>
         </w:rPr>
       </w:pPr>
-      <w:bookmarkStart w:id="31" w:name="_Toc192802041"/>
+      <w:bookmarkStart w:id="31" w:name="_Toc193202399"/>
       <w:r>
         <w:rPr>
           <w:rFonts w:eastAsia="Times New Roman"/>
@@ -6040,7 +6828,7 @@
           <w:lang w:eastAsia="pt-PT"/>
         </w:rPr>
       </w:pPr>
-      <w:bookmarkStart w:id="32" w:name="_Toc192802042"/>
+      <w:bookmarkStart w:id="32" w:name="_Toc193202400"/>
       <w:r>
         <w:rPr>
           <w:rFonts w:ascii="Apple Color Emoji" w:eastAsia="Times New Roman" w:hAnsi="Apple Color Emoji" w:cs="Apple Color Emoji"/>
@@ -6169,7 +6957,7 @@
           <w:lang w:eastAsia="pt-PT"/>
         </w:rPr>
       </w:pPr>
-      <w:bookmarkStart w:id="33" w:name="_Toc192802043"/>
+      <w:bookmarkStart w:id="33" w:name="_Toc193202401"/>
       <w:r>
         <w:rPr>
           <w:rStyle w:val="nfaseDiscreta"/>
@@ -6407,11 +7195,8 @@
     <w:p>
       <w:pPr>
         <w:pStyle w:val="Legenda"/>
-        <w:rPr>
-          <w:lang w:eastAsia="pt-PT"/>
-        </w:rPr>
-      </w:pPr>
-      <w:bookmarkStart w:id="34" w:name="_Toc192802021"/>
+      </w:pPr>
+      <w:bookmarkStart w:id="34" w:name="_Toc193202428"/>
       <w:r>
         <w:t xml:space="preserve">Figura </w:t>
       </w:r>
@@ -6430,14 +7215,800 @@
     </w:p>
     <w:p>
       <w:pPr>
+        <w:pStyle w:val="Ttulo2"/>
+      </w:pPr>
+      <w:bookmarkStart w:id="35" w:name="_Toc193202402"/>
+      <w:r>
+        <w:lastRenderedPageBreak/>
+        <w:t xml:space="preserve">Estudo de </w:t>
+      </w:r>
+      <w:r>
+        <w:t>Estatísticas Relevantes na Contextualização do Tema</w:t>
+      </w:r>
+      <w:bookmarkEnd w:id="35"/>
+    </w:p>
+    <w:p>
+      <w:pPr>
+        <w:pStyle w:val="Ttulo3"/>
+      </w:pPr>
+      <w:bookmarkStart w:id="36" w:name="_Toc193202403"/>
+      <w:r>
+        <w:t>Estudo Deco ProTeste</w:t>
+      </w:r>
+      <w:bookmarkEnd w:id="36"/>
+    </w:p>
+    <w:p>
+      <w:r>
+        <w:t>Numa Publicação da Deco ProTeste, conseguimos obter a distribuição patrimonial dos portugueses por várias categorias. Algumas das principais métricas que podemos obter no seguinte gráfico, fruto do respetivo estudo, são:</w:t>
+      </w:r>
+    </w:p>
+    <w:p>
+      <w:pPr>
+        <w:pStyle w:val="PargrafodaLista"/>
+        <w:numPr>
+          <w:ilvl w:val="0"/>
+          <w:numId w:val="46"/>
+        </w:numPr>
+      </w:pPr>
+      <w:r>
+        <w:t>Cerca de 70% do património dos Portugueses está em depósitos (à ordem 28.8% e a prazo 41.2%). Podemos tirar desta estatística que 28.8% do dinheiro dos portugueses está em liquidez direta. Não podemos dizer que 28.8% dos portugueses tem o seu dinheiro à ordem. Podemos também assim dizer que os portugueses não gostam muito do rácio risco/ganho, preferindo ter grande parte do seu património em dinheiro.</w:t>
+      </w:r>
+    </w:p>
+    <w:p>
+      <w:pPr>
+        <w:pStyle w:val="PargrafodaLista"/>
+        <w:numPr>
+          <w:ilvl w:val="0"/>
+          <w:numId w:val="46"/>
+        </w:numPr>
+      </w:pPr>
+      <w:r>
+        <w:t xml:space="preserve">Apenas cerca de 30% do valor patrimonial dos portugueses está verdadeiramente investido, ou seja, sem estar em formato </w:t>
+      </w:r>
+      <w:r>
+        <w:t>líquido</w:t>
+      </w:r>
+      <w:r>
+        <w:t xml:space="preserve"> imediato. Assim, temos percentagens distribuídas de 10.2% do valor patrimonial em ativos, ações e </w:t>
+      </w:r>
+      <w:proofErr w:type="spellStart"/>
+      <w:r>
+        <w:t>etf’s</w:t>
+      </w:r>
+      <w:proofErr w:type="spellEnd"/>
+      <w:r>
+        <w:t xml:space="preserve">, 8.6% em </w:t>
+      </w:r>
+      <w:proofErr w:type="spellStart"/>
+      <w:r>
+        <w:t>PPR’s</w:t>
+      </w:r>
+      <w:proofErr w:type="spellEnd"/>
+      <w:r>
+        <w:t xml:space="preserve"> e fundos de pensões e 11.2% do património em outro tipo de ativos, nomeadamente imobiliário e outros bens.</w:t>
+      </w:r>
+    </w:p>
+    <w:p>
+      <w:pPr>
+        <w:pStyle w:val="Legenda"/>
+      </w:pPr>
+      <w:r>
+        <w:rPr>
+          <w:noProof/>
+          <w:lang w:eastAsia="pt-PT"/>
+        </w:rPr>
+        <w:drawing>
+          <wp:inline distT="0" distB="0" distL="0" distR="0" wp14:anchorId="5F1321BB" wp14:editId="6B4CE9B7">
+            <wp:extent cx="4051300" cy="3239841"/>
+            <wp:effectExtent l="0" t="0" r="0" b="0"/>
+            <wp:docPr id="1457422660" name="Imagem 6"/>
+            <wp:cNvGraphicFramePr>
+              <a:graphicFrameLocks xmlns:a="http://schemas.openxmlformats.org/drawingml/2006/main" noChangeAspect="1"/>
+            </wp:cNvGraphicFramePr>
+            <a:graphic xmlns:a="http://schemas.openxmlformats.org/drawingml/2006/main">
+              <a:graphicData uri="http://schemas.openxmlformats.org/drawingml/2006/picture">
+                <pic:pic xmlns:pic="http://schemas.openxmlformats.org/drawingml/2006/picture">
+                  <pic:nvPicPr>
+                    <pic:cNvPr id="1457422660" name="Imagem 1457422660"/>
+                    <pic:cNvPicPr/>
+                  </pic:nvPicPr>
+                  <pic:blipFill>
+                    <a:blip r:embed="rId14" cstate="print">
+                      <a:extLst>
+                        <a:ext uri="{28A0092B-C50C-407E-A947-70E740481C1C}">
+                          <a14:useLocalDpi xmlns:a14="http://schemas.microsoft.com/office/drawing/2010/main" val="0"/>
+                        </a:ext>
+                      </a:extLst>
+                    </a:blip>
+                    <a:stretch>
+                      <a:fillRect/>
+                    </a:stretch>
+                  </pic:blipFill>
+                  <pic:spPr>
+                    <a:xfrm>
+                      <a:off x="0" y="0"/>
+                      <a:ext cx="4065937" cy="3251546"/>
+                    </a:xfrm>
+                    <a:prstGeom prst="rect">
+                      <a:avLst/>
+                    </a:prstGeom>
+                  </pic:spPr>
+                </pic:pic>
+              </a:graphicData>
+            </a:graphic>
+          </wp:inline>
+        </w:drawing>
+      </w:r>
+    </w:p>
+    <w:p>
+      <w:pPr>
+        <w:pStyle w:val="Legenda"/>
+        <w:rPr>
+          <w:lang w:eastAsia="pt-PT"/>
+        </w:rPr>
+      </w:pPr>
+      <w:bookmarkStart w:id="37" w:name="_Toc193202429"/>
+      <w:r>
+        <w:t xml:space="preserve">Figura </w:t>
+      </w:r>
+      <w:fldSimple w:instr=" SEQ Figura \* ARABIC ">
+        <w:r>
+          <w:rPr>
+            <w:noProof/>
+          </w:rPr>
+          <w:t>4</w:t>
+        </w:r>
+      </w:fldSimple>
+      <w:r>
+        <w:t xml:space="preserve"> - Estudo Deco ProTeste</w:t>
+      </w:r>
+      <w:bookmarkEnd w:id="37"/>
+    </w:p>
+    <w:p>
+      <w:pPr>
+        <w:rPr>
+          <w:lang w:eastAsia="pt-PT"/>
+        </w:rPr>
+      </w:pPr>
+      <w:r>
+        <w:rPr>
+          <w:lang w:eastAsia="pt-PT"/>
+        </w:rPr>
+        <w:t xml:space="preserve">Fonte: </w:t>
+      </w:r>
+      <w:hyperlink r:id="rId15" w:history="1">
+        <w:r>
+          <w:rPr>
+            <w:rStyle w:val="Hiperligao"/>
+            <w:lang w:eastAsia="pt-PT"/>
+          </w:rPr>
+          <w:t>li</w:t>
+        </w:r>
+        <w:r>
+          <w:rPr>
+            <w:rStyle w:val="Hiperligao"/>
+            <w:lang w:eastAsia="pt-PT"/>
+          </w:rPr>
+          <w:t>n</w:t>
+        </w:r>
+        <w:r>
+          <w:rPr>
+            <w:rStyle w:val="Hiperligao"/>
+            <w:lang w:eastAsia="pt-PT"/>
+          </w:rPr>
+          <w:t>k</w:t>
+        </w:r>
+      </w:hyperlink>
+    </w:p>
+    <w:p>
+      <w:pPr>
+        <w:spacing w:line="276" w:lineRule="auto"/>
+        <w:ind w:firstLine="0"/>
+        <w:jc w:val="left"/>
+        <w:rPr>
+          <w:lang w:eastAsia="pt-PT"/>
+        </w:rPr>
+      </w:pPr>
+      <w:r>
+        <w:rPr>
+          <w:lang w:eastAsia="pt-PT"/>
+        </w:rPr>
+        <w:br w:type="page"/>
+      </w:r>
+    </w:p>
+    <w:p>
+      <w:pPr>
+        <w:pStyle w:val="Ttulo3"/>
+        <w:rPr>
+          <w:lang w:eastAsia="pt-PT"/>
+        </w:rPr>
+      </w:pPr>
+      <w:bookmarkStart w:id="38" w:name="_Toc193202404"/>
+      <w:r>
+        <w:rPr>
+          <w:lang w:eastAsia="pt-PT"/>
+        </w:rPr>
+        <w:lastRenderedPageBreak/>
+        <w:t>Estudo Jornal de Negócios</w:t>
+      </w:r>
+      <w:bookmarkEnd w:id="38"/>
+    </w:p>
+    <w:p>
+      <w:pPr>
+        <w:rPr>
+          <w:lang w:eastAsia="pt-PT"/>
+        </w:rPr>
+      </w:pPr>
+      <w:r>
+        <w:rPr>
+          <w:lang w:eastAsia="pt-PT"/>
+        </w:rPr>
+        <w:t>Num estudo do jornal de negócios, foi avaliada a gestão de receitas e despesas dos portugueses, no seu agregado familiar, residentes em Portugal durante os anos de 2015 e 2016.</w:t>
+      </w:r>
+    </w:p>
+    <w:p>
+      <w:pPr>
+        <w:rPr>
+          <w:lang w:eastAsia="pt-PT"/>
+        </w:rPr>
+      </w:pPr>
+      <w:r>
+        <w:rPr>
+          <w:lang w:eastAsia="pt-PT"/>
+        </w:rPr>
+        <w:t>A estatística mais</w:t>
+      </w:r>
+      <w:r>
+        <w:rPr>
+          <w:lang w:eastAsia="pt-PT"/>
+        </w:rPr>
+        <w:t xml:space="preserve"> importante que podemos reter deste estudo, é que os Portugueses, no seu agregado familiar, nesses anos, gastaram quase tanto em bebidas alcoólicas, tabaco e narcóticos, como na educação e ensino dos seus filhos e/ou dependentes.</w:t>
+      </w:r>
+    </w:p>
+    <w:p>
+      <w:pPr>
+        <w:rPr>
+          <w:lang w:eastAsia="pt-PT"/>
+        </w:rPr>
+      </w:pPr>
+      <w:r>
+        <w:rPr>
+          <w:lang w:eastAsia="pt-PT"/>
+        </w:rPr>
+        <w:t>Outro tópico interessante, é que os portugueses gastam mais dinheiro em restaurantes e hotéis do que na sua saúde. Não se trata do grau de importância</w:t>
+      </w:r>
+      <w:r>
+        <w:rPr>
+          <w:lang w:eastAsia="pt-PT"/>
+        </w:rPr>
+        <w:t xml:space="preserve"> as respetivas categorias, mas sim a canalização e distribuição de dinheiro por cada categoria.</w:t>
+      </w:r>
+    </w:p>
+    <w:p>
+      <w:pPr>
+        <w:rPr>
+          <w:lang w:eastAsia="pt-PT"/>
+        </w:rPr>
+      </w:pPr>
+    </w:p>
+    <w:p>
+      <w:pPr>
+        <w:keepNext/>
+        <w:jc w:val="center"/>
+      </w:pPr>
+      <w:r>
+        <w:rPr>
+          <w:noProof/>
+          <w:lang w:eastAsia="pt-PT"/>
+        </w:rPr>
+        <w:drawing>
+          <wp:inline distT="0" distB="0" distL="0" distR="0" wp14:anchorId="227FA7DE" wp14:editId="76E0FDF8">
+            <wp:extent cx="5579745" cy="3197225"/>
+            <wp:effectExtent l="0" t="0" r="0" b="3175"/>
+            <wp:docPr id="158059831" name="Imagem 7"/>
+            <wp:cNvGraphicFramePr>
+              <a:graphicFrameLocks xmlns:a="http://schemas.openxmlformats.org/drawingml/2006/main" noChangeAspect="1"/>
+            </wp:cNvGraphicFramePr>
+            <a:graphic xmlns:a="http://schemas.openxmlformats.org/drawingml/2006/main">
+              <a:graphicData uri="http://schemas.openxmlformats.org/drawingml/2006/picture">
+                <pic:pic xmlns:pic="http://schemas.openxmlformats.org/drawingml/2006/picture">
+                  <pic:nvPicPr>
+                    <pic:cNvPr id="158059831" name="Imagem 158059831"/>
+                    <pic:cNvPicPr/>
+                  </pic:nvPicPr>
+                  <pic:blipFill>
+                    <a:blip r:embed="rId16">
+                      <a:extLst>
+                        <a:ext uri="{28A0092B-C50C-407E-A947-70E740481C1C}">
+                          <a14:useLocalDpi xmlns:a14="http://schemas.microsoft.com/office/drawing/2010/main" val="0"/>
+                        </a:ext>
+                      </a:extLst>
+                    </a:blip>
+                    <a:stretch>
+                      <a:fillRect/>
+                    </a:stretch>
+                  </pic:blipFill>
+                  <pic:spPr>
+                    <a:xfrm>
+                      <a:off x="0" y="0"/>
+                      <a:ext cx="5579745" cy="3197225"/>
+                    </a:xfrm>
+                    <a:prstGeom prst="rect">
+                      <a:avLst/>
+                    </a:prstGeom>
+                  </pic:spPr>
+                </pic:pic>
+              </a:graphicData>
+            </a:graphic>
+          </wp:inline>
+        </w:drawing>
+      </w:r>
+    </w:p>
+    <w:p>
+      <w:pPr>
+        <w:pStyle w:val="Legenda"/>
+      </w:pPr>
+      <w:bookmarkStart w:id="39" w:name="_Toc193202430"/>
+      <w:r>
+        <w:t xml:space="preserve">Figura </w:t>
+      </w:r>
+      <w:fldSimple w:instr=" SEQ Figura \* ARABIC ">
+        <w:r>
+          <w:rPr>
+            <w:noProof/>
+          </w:rPr>
+          <w:t>5</w:t>
+        </w:r>
+      </w:fldSimple>
+      <w:r>
+        <w:t xml:space="preserve"> - </w:t>
+      </w:r>
+      <w:r>
+        <w:t xml:space="preserve">Estudo </w:t>
+      </w:r>
+      <w:r>
+        <w:t>Jornal de Negócios</w:t>
+      </w:r>
+      <w:bookmarkEnd w:id="39"/>
+    </w:p>
+    <w:p/>
+    <w:p>
+      <w:pPr>
+        <w:rPr>
+          <w:lang w:eastAsia="pt-PT"/>
+        </w:rPr>
+      </w:pPr>
+      <w:r>
+        <w:rPr>
+          <w:lang w:eastAsia="pt-PT"/>
+        </w:rPr>
+        <w:t xml:space="preserve">Fonte: </w:t>
+      </w:r>
+      <w:hyperlink r:id="rId17" w:history="1">
+        <w:r>
+          <w:rPr>
+            <w:rStyle w:val="Hiperligao"/>
+            <w:lang w:eastAsia="pt-PT"/>
+          </w:rPr>
+          <w:t>l</w:t>
+        </w:r>
+        <w:r>
+          <w:rPr>
+            <w:rStyle w:val="Hiperligao"/>
+            <w:lang w:eastAsia="pt-PT"/>
+          </w:rPr>
+          <w:t>i</w:t>
+        </w:r>
+        <w:r>
+          <w:rPr>
+            <w:rStyle w:val="Hiperligao"/>
+            <w:lang w:eastAsia="pt-PT"/>
+          </w:rPr>
+          <w:t>n</w:t>
+        </w:r>
+        <w:r>
+          <w:rPr>
+            <w:rStyle w:val="Hiperligao"/>
+            <w:lang w:eastAsia="pt-PT"/>
+          </w:rPr>
+          <w:t>k</w:t>
+        </w:r>
+      </w:hyperlink>
+    </w:p>
+    <w:p>
+      <w:pPr>
+        <w:spacing w:line="276" w:lineRule="auto"/>
+        <w:ind w:firstLine="0"/>
+        <w:jc w:val="left"/>
+        <w:rPr>
+          <w:lang w:eastAsia="pt-PT"/>
+        </w:rPr>
+      </w:pPr>
+      <w:r>
+        <w:rPr>
+          <w:lang w:eastAsia="pt-PT"/>
+        </w:rPr>
+        <w:br w:type="page"/>
+      </w:r>
+    </w:p>
+    <w:p>
+      <w:pPr>
+        <w:pStyle w:val="Ttulo3"/>
+        <w:rPr>
+          <w:lang w:eastAsia="pt-PT"/>
+        </w:rPr>
+      </w:pPr>
+      <w:bookmarkStart w:id="40" w:name="_Toc193202405"/>
+      <w:r>
+        <w:rPr>
+          <w:lang w:eastAsia="pt-PT"/>
+        </w:rPr>
+        <w:lastRenderedPageBreak/>
+        <w:t>Estudo Idealista</w:t>
+      </w:r>
+      <w:bookmarkEnd w:id="40"/>
+    </w:p>
+    <w:p>
+      <w:pPr>
+        <w:rPr>
+          <w:lang w:eastAsia="pt-PT"/>
+        </w:rPr>
+      </w:pPr>
+      <w:r>
+        <w:rPr>
+          <w:lang w:eastAsia="pt-PT"/>
+        </w:rPr>
+        <w:t>Terminamos o nosso estudo de negócio estatístico, com um estudo da plataforma idealista</w:t>
+      </w:r>
+      <w:r>
+        <w:rPr>
+          <w:lang w:eastAsia="pt-PT"/>
+        </w:rPr>
+        <w:t>,</w:t>
+      </w:r>
+      <w:r>
+        <w:rPr>
+          <w:lang w:eastAsia="pt-PT"/>
+        </w:rPr>
+        <w:t xml:space="preserve"> que relatou a inflação acumulada anual em setembro de 2022, tendo atingido 9.9% nos países da zona Euro</w:t>
+      </w:r>
+      <w:r>
+        <w:rPr>
+          <w:lang w:eastAsia="pt-PT"/>
+        </w:rPr>
+        <w:t xml:space="preserve"> em média</w:t>
+      </w:r>
+      <w:r>
+        <w:rPr>
+          <w:lang w:eastAsia="pt-PT"/>
+        </w:rPr>
+        <w:t xml:space="preserve">. </w:t>
+      </w:r>
+    </w:p>
+    <w:p>
+      <w:pPr>
+        <w:rPr>
+          <w:lang w:eastAsia="pt-PT"/>
+        </w:rPr>
+      </w:pPr>
+      <w:r>
+        <w:rPr>
+          <w:lang w:eastAsia="pt-PT"/>
+        </w:rPr>
+        <w:t>Como podemos ver no gráfico seguinte, Portugal ficou ligeiramente abaixo dos 9.9% com um valor de 9.8%. Com este estudo queremos apenas enaltecer a importância da literacia financeira, principalmente no que toca à inflação, que é algo que nos decrementa poder de compra dos portugueses.</w:t>
+      </w:r>
+    </w:p>
+    <w:p>
+      <w:pPr>
+        <w:rPr>
+          <w:lang w:eastAsia="pt-PT"/>
+        </w:rPr>
+      </w:pPr>
+      <w:r>
+        <w:rPr>
+          <w:lang w:eastAsia="pt-PT"/>
+        </w:rPr>
+        <w:t>Um dos países com a melhor taxa de inflação foi a França com 6.2% e um dos piores países foi a Estónia com 24.1%.</w:t>
+      </w:r>
+    </w:p>
+    <w:p>
+      <w:pPr>
+        <w:rPr>
+          <w:lang w:eastAsia="pt-PT"/>
+        </w:rPr>
+      </w:pPr>
+      <w:r>
+        <w:rPr>
+          <w:lang w:eastAsia="pt-PT"/>
+        </w:rPr>
+        <w:t>Esta percentagem (%) diz respeito à perda de poder de compra dos consumidores, principalmente aqueles que têm o seu dinheiro parado, sem estar investido.</w:t>
+      </w:r>
+    </w:p>
+    <w:p>
+      <w:pPr>
+        <w:keepNext/>
+        <w:jc w:val="center"/>
+      </w:pPr>
+      <w:r>
+        <w:rPr>
+          <w:noProof/>
+        </w:rPr>
+        <w:drawing>
+          <wp:inline distT="0" distB="0" distL="0" distR="0" wp14:anchorId="159F982F" wp14:editId="06521218">
+            <wp:extent cx="5579745" cy="2287270"/>
+            <wp:effectExtent l="0" t="0" r="0" b="0"/>
+            <wp:docPr id="2046374324" name="Imagem 8" descr="Uma imagem com texto, captura de ecrã, Tipo de letra, file&#10;&#10;Os conteúdos gerados por IA poderão estar incorretos."/>
+            <wp:cNvGraphicFramePr>
+              <a:graphicFrameLocks xmlns:a="http://schemas.openxmlformats.org/drawingml/2006/main" noChangeAspect="1"/>
+            </wp:cNvGraphicFramePr>
+            <a:graphic xmlns:a="http://schemas.openxmlformats.org/drawingml/2006/main">
+              <a:graphicData uri="http://schemas.openxmlformats.org/drawingml/2006/picture">
+                <pic:pic xmlns:pic="http://schemas.openxmlformats.org/drawingml/2006/picture">
+                  <pic:nvPicPr>
+                    <pic:cNvPr id="2046374324" name="Imagem 8" descr="Uma imagem com texto, captura de ecrã, Tipo de letra, file&#10;&#10;Os conteúdos gerados por IA poderão estar incorretos."/>
+                    <pic:cNvPicPr/>
+                  </pic:nvPicPr>
+                  <pic:blipFill>
+                    <a:blip r:embed="rId18" cstate="print">
+                      <a:extLst>
+                        <a:ext uri="{28A0092B-C50C-407E-A947-70E740481C1C}">
+                          <a14:useLocalDpi xmlns:a14="http://schemas.microsoft.com/office/drawing/2010/main" val="0"/>
+                        </a:ext>
+                      </a:extLst>
+                    </a:blip>
+                    <a:stretch>
+                      <a:fillRect/>
+                    </a:stretch>
+                  </pic:blipFill>
+                  <pic:spPr>
+                    <a:xfrm>
+                      <a:off x="0" y="0"/>
+                      <a:ext cx="5579745" cy="2287270"/>
+                    </a:xfrm>
+                    <a:prstGeom prst="rect">
+                      <a:avLst/>
+                    </a:prstGeom>
+                  </pic:spPr>
+                </pic:pic>
+              </a:graphicData>
+            </a:graphic>
+          </wp:inline>
+        </w:drawing>
+      </w:r>
+    </w:p>
+    <w:p>
+      <w:pPr>
+        <w:pStyle w:val="Legenda"/>
+      </w:pPr>
+      <w:bookmarkStart w:id="41" w:name="_Toc193202431"/>
+      <w:r>
+        <w:t xml:space="preserve">Figura </w:t>
+      </w:r>
+      <w:fldSimple w:instr=" SEQ Figura \* ARABIC ">
+        <w:r>
+          <w:rPr>
+            <w:noProof/>
+          </w:rPr>
+          <w:t>6</w:t>
+        </w:r>
+      </w:fldSimple>
+      <w:r>
+        <w:t xml:space="preserve"> - Estudo Idealista</w:t>
+      </w:r>
+      <w:bookmarkEnd w:id="41"/>
+    </w:p>
+    <w:p/>
+    <w:p>
+      <w:pPr>
+        <w:rPr>
+          <w:lang w:eastAsia="pt-PT"/>
+        </w:rPr>
+      </w:pPr>
+      <w:r>
+        <w:rPr>
+          <w:lang w:eastAsia="pt-PT"/>
+        </w:rPr>
+        <w:t xml:space="preserve">Fonte: </w:t>
+      </w:r>
+      <w:hyperlink r:id="rId19" w:history="1">
+        <w:r>
+          <w:rPr>
+            <w:rStyle w:val="Hiperligao"/>
+            <w:lang w:eastAsia="pt-PT"/>
+          </w:rPr>
+          <w:t>lin</w:t>
+        </w:r>
+        <w:r>
+          <w:rPr>
+            <w:rStyle w:val="Hiperligao"/>
+            <w:lang w:eastAsia="pt-PT"/>
+          </w:rPr>
+          <w:t>k</w:t>
+        </w:r>
+      </w:hyperlink>
+    </w:p>
+    <w:p/>
+    <w:p>
+      <w:pPr>
+        <w:spacing w:line="276" w:lineRule="auto"/>
+        <w:ind w:firstLine="0"/>
+        <w:jc w:val="left"/>
+      </w:pPr>
+      <w:r>
+        <w:br w:type="page"/>
+      </w:r>
+    </w:p>
+    <w:p>
+      <w:pPr>
+        <w:pStyle w:val="Ttulo3"/>
+      </w:pPr>
+      <w:bookmarkStart w:id="42" w:name="_Toc193202406"/>
+      <w:r>
+        <w:lastRenderedPageBreak/>
+        <w:t>Conclusões do Nosso Estudo</w:t>
+      </w:r>
+      <w:bookmarkEnd w:id="42"/>
+    </w:p>
+    <w:p>
+      <w:r>
+        <w:t>Concluímos</w:t>
+      </w:r>
+      <w:r>
+        <w:t xml:space="preserve"> o nosso estudo </w:t>
+      </w:r>
+      <w:r>
+        <w:t>proferindo uma junção de estatísticas dos 3 estudos juntos, nomeadamente:</w:t>
+      </w:r>
+    </w:p>
+    <w:p>
+      <w:pPr>
+        <w:pStyle w:val="PargrafodaLista"/>
+        <w:numPr>
+          <w:ilvl w:val="0"/>
+          <w:numId w:val="47"/>
+        </w:numPr>
+      </w:pPr>
+      <w:r>
+        <w:t>Com uma inflação alta em Portugal, os portugueses são dos principais afetados pela mesma, visto que são dos principais indivíduos com mais dinheiro parado no banco sem qualquer tipo de rendimento.</w:t>
+      </w:r>
+    </w:p>
+    <w:p>
+      <w:pPr>
+        <w:pStyle w:val="PargrafodaLista"/>
+        <w:numPr>
+          <w:ilvl w:val="0"/>
+          <w:numId w:val="47"/>
+        </w:numPr>
+      </w:pPr>
+      <w:r>
+        <w:t>Em relação ao tópico anterior, podemos dizer também que os portugueses têm uma literacia financeira abaixo da média dos países desenvolvidos, visto que somos um dos países com maior percentagem de património não investido (consultar link disponibilizado neste tópico para verificação).</w:t>
+      </w:r>
+    </w:p>
+    <w:p>
+      <w:pPr>
+        <w:pStyle w:val="PargrafodaLista"/>
+        <w:numPr>
+          <w:ilvl w:val="0"/>
+          <w:numId w:val="47"/>
+        </w:numPr>
+      </w:pPr>
+      <w:r>
+        <w:t>Por fim, e na contextualização do tema do nosso projeto, queremos desenvolver uma plataforma intuitiva e uma ação de sensibilização com uma campanha positiva de literacia financeira</w:t>
+      </w:r>
+      <w:r>
+        <w:t xml:space="preserve"> em Portugal</w:t>
+      </w:r>
+      <w:r>
+        <w:t>.</w:t>
+      </w:r>
+    </w:p>
+    <w:p/>
+    <w:p>
+      <w:pPr>
+        <w:keepNext/>
+        <w:jc w:val="center"/>
+      </w:pPr>
+      <w:r>
+        <w:rPr>
+          <w:noProof/>
+        </w:rPr>
+        <w:drawing>
+          <wp:inline distT="0" distB="0" distL="0" distR="0" wp14:anchorId="6E2DBC20" wp14:editId="3EF537E7">
+            <wp:extent cx="3695700" cy="3743821"/>
+            <wp:effectExtent l="0" t="0" r="0" b="3175"/>
+            <wp:docPr id="889012638" name="Imagem 9" descr="Uma imagem com texto, captura de ecrã, Tipo de letra, Saturação de cores&#10;&#10;Os conteúdos gerados por IA poderão estar incorretos."/>
+            <wp:cNvGraphicFramePr>
+              <a:graphicFrameLocks xmlns:a="http://schemas.openxmlformats.org/drawingml/2006/main" noChangeAspect="1"/>
+            </wp:cNvGraphicFramePr>
+            <a:graphic xmlns:a="http://schemas.openxmlformats.org/drawingml/2006/main">
+              <a:graphicData uri="http://schemas.openxmlformats.org/drawingml/2006/picture">
+                <pic:pic xmlns:pic="http://schemas.openxmlformats.org/drawingml/2006/picture">
+                  <pic:nvPicPr>
+                    <pic:cNvPr id="889012638" name="Imagem 9" descr="Uma imagem com texto, captura de ecrã, Tipo de letra, Saturação de cores&#10;&#10;Os conteúdos gerados por IA poderão estar incorretos."/>
+                    <pic:cNvPicPr/>
+                  </pic:nvPicPr>
+                  <pic:blipFill>
+                    <a:blip r:embed="rId20">
+                      <a:extLst>
+                        <a:ext uri="{28A0092B-C50C-407E-A947-70E740481C1C}">
+                          <a14:useLocalDpi xmlns:a14="http://schemas.microsoft.com/office/drawing/2010/main" val="0"/>
+                        </a:ext>
+                      </a:extLst>
+                    </a:blip>
+                    <a:stretch>
+                      <a:fillRect/>
+                    </a:stretch>
+                  </pic:blipFill>
+                  <pic:spPr>
+                    <a:xfrm>
+                      <a:off x="0" y="0"/>
+                      <a:ext cx="3702546" cy="3750756"/>
+                    </a:xfrm>
+                    <a:prstGeom prst="rect">
+                      <a:avLst/>
+                    </a:prstGeom>
+                  </pic:spPr>
+                </pic:pic>
+              </a:graphicData>
+            </a:graphic>
+          </wp:inline>
+        </w:drawing>
+      </w:r>
+    </w:p>
+    <w:p>
+      <w:pPr>
+        <w:pStyle w:val="Legenda"/>
+      </w:pPr>
+      <w:bookmarkStart w:id="43" w:name="_Toc193202432"/>
+      <w:r>
+        <w:t xml:space="preserve">Figura </w:t>
+      </w:r>
+      <w:fldSimple w:instr=" SEQ Figura \* ARABIC ">
+        <w:r>
+          <w:rPr>
+            <w:noProof/>
+          </w:rPr>
+          <w:t>7</w:t>
+        </w:r>
+      </w:fldSimple>
+      <w:r>
+        <w:t xml:space="preserve"> - Literacia Financeira na Europa</w:t>
+      </w:r>
+      <w:bookmarkEnd w:id="43"/>
+    </w:p>
+    <w:p/>
+    <w:p>
+      <w:pPr>
+        <w:rPr>
+          <w:lang w:eastAsia="pt-PT"/>
+        </w:rPr>
+      </w:pPr>
+      <w:r>
+        <w:rPr>
+          <w:lang w:eastAsia="pt-PT"/>
+        </w:rPr>
+        <w:t xml:space="preserve">Fonte: </w:t>
+      </w:r>
+      <w:hyperlink r:id="rId21" w:history="1">
+        <w:r>
+          <w:rPr>
+            <w:rStyle w:val="Hiperligao"/>
+            <w:lang w:eastAsia="pt-PT"/>
+          </w:rPr>
+          <w:t>link</w:t>
+        </w:r>
+      </w:hyperlink>
+    </w:p>
+    <w:p>
+      <w:pPr>
         <w:pStyle w:val="Ttulo1"/>
       </w:pPr>
-      <w:bookmarkStart w:id="35" w:name="_Toc192802044"/>
+      <w:bookmarkStart w:id="44" w:name="_Toc193202407"/>
       <w:r>
         <w:lastRenderedPageBreak/>
         <w:t>Requisitos e Comparação de Mercado</w:t>
       </w:r>
-      <w:bookmarkEnd w:id="35"/>
+      <w:bookmarkEnd w:id="44"/>
     </w:p>
     <w:p>
       <w:pPr>
@@ -6468,18 +8039,17 @@
       <w:r>
         <w:t xml:space="preserve"> </w:t>
       </w:r>
-      <w:bookmarkStart w:id="36" w:name="_Toc192802045"/>
+      <w:bookmarkStart w:id="45" w:name="_Toc193202408"/>
       <w:r>
         <w:t>Requisitos</w:t>
       </w:r>
-      <w:bookmarkEnd w:id="36"/>
+      <w:bookmarkEnd w:id="45"/>
     </w:p>
     <w:p>
       <w:pPr>
         <w:pStyle w:val="Legenda"/>
-        <w:keepNext/>
-      </w:pPr>
-      <w:bookmarkStart w:id="37" w:name="_Toc192802012"/>
+      </w:pPr>
+      <w:bookmarkStart w:id="46" w:name="_Toc193202443"/>
       <w:r>
         <w:t xml:space="preserve">Tabela </w:t>
       </w:r>
@@ -6494,7 +8064,7 @@
       <w:r>
         <w:t xml:space="preserve"> - Requisitos Funcionais do Sistema</w:t>
       </w:r>
-      <w:bookmarkEnd w:id="37"/>
+      <w:bookmarkEnd w:id="46"/>
     </w:p>
     <w:tbl>
       <w:tblPr>
@@ -7391,11 +8961,11 @@
         <w:lastRenderedPageBreak/>
         <w:t xml:space="preserve"> </w:t>
       </w:r>
-      <w:bookmarkStart w:id="38" w:name="_Toc192802046"/>
+      <w:bookmarkStart w:id="47" w:name="_Toc193202409"/>
       <w:r>
         <w:t>Comparação de Mercado</w:t>
       </w:r>
-      <w:bookmarkEnd w:id="38"/>
+      <w:bookmarkEnd w:id="47"/>
     </w:p>
     <w:p>
       <w:r>
@@ -7480,7 +9050,7 @@
                     </pic:cNvPicPr>
                   </pic:nvPicPr>
                   <pic:blipFill rotWithShape="1">
-                    <a:blip r:embed="rId14" cstate="print">
+                    <a:blip r:embed="rId22" cstate="print">
                       <a:extLst>
                         <a:ext uri="{28A0092B-C50C-407E-A947-70E740481C1C}">
                           <a14:useLocalDpi xmlns:a14="http://schemas.microsoft.com/office/drawing/2010/main" val="0"/>
@@ -7522,7 +9092,7 @@
       <w:pPr>
         <w:pStyle w:val="Legenda"/>
       </w:pPr>
-      <w:bookmarkStart w:id="39" w:name="_Toc192802022"/>
+      <w:bookmarkStart w:id="48" w:name="_Toc193202433"/>
       <w:r>
         <w:t xml:space="preserve">Figura </w:t>
       </w:r>
@@ -7531,13 +9101,13 @@
           <w:rPr>
             <w:noProof/>
           </w:rPr>
-          <w:t>4</w:t>
+          <w:t>8</w:t>
         </w:r>
       </w:fldSimple>
       <w:r>
         <w:t xml:space="preserve"> - Comparação de Sistemas</w:t>
       </w:r>
-      <w:bookmarkEnd w:id="39"/>
+      <w:bookmarkEnd w:id="48"/>
     </w:p>
     <w:p>
       <w:pPr>
@@ -7553,12 +9123,12 @@
       <w:pPr>
         <w:pStyle w:val="Ttulo3"/>
       </w:pPr>
-      <w:bookmarkStart w:id="40" w:name="_Toc192802047"/>
+      <w:bookmarkStart w:id="49" w:name="_Toc193202410"/>
       <w:r>
         <w:lastRenderedPageBreak/>
         <w:t>Trade Republic</w:t>
       </w:r>
-      <w:bookmarkEnd w:id="40"/>
+      <w:bookmarkEnd w:id="49"/>
       <w:r>
         <w:t xml:space="preserve"> </w:t>
       </w:r>
@@ -7632,7 +9202,7 @@
                     </pic:cNvPicPr>
                   </pic:nvPicPr>
                   <pic:blipFill>
-                    <a:blip r:embed="rId15">
+                    <a:blip r:embed="rId23">
                       <a:extLst>
                         <a:ext uri="{28A0092B-C50C-407E-A947-70E740481C1C}">
                           <a14:useLocalDpi xmlns:a14="http://schemas.microsoft.com/office/drawing/2010/main" val="0"/>
@@ -7674,7 +9244,7 @@
           <w:lang w:eastAsia="pt-PT"/>
         </w:rPr>
       </w:pPr>
-      <w:bookmarkStart w:id="41" w:name="_Toc192802023"/>
+      <w:bookmarkStart w:id="50" w:name="_Toc193202434"/>
       <w:r>
         <w:t xml:space="preserve">Figura </w:t>
       </w:r>
@@ -7683,13 +9253,13 @@
           <w:rPr>
             <w:noProof/>
           </w:rPr>
-          <w:t>5</w:t>
+          <w:t>9</w:t>
         </w:r>
       </w:fldSimple>
       <w:r>
         <w:t xml:space="preserve"> - Trade Republic UI</w:t>
       </w:r>
-      <w:bookmarkEnd w:id="41"/>
+      <w:bookmarkEnd w:id="50"/>
     </w:p>
     <w:p/>
     <w:p>
@@ -7729,7 +9299,7 @@
           <w:lang w:eastAsia="pt-PT"/>
         </w:rPr>
       </w:pPr>
-      <w:bookmarkStart w:id="42" w:name="_Toc192802048"/>
+      <w:bookmarkStart w:id="51" w:name="_Toc193202411"/>
       <w:r>
         <w:rPr>
           <w:rFonts w:eastAsia="Times New Roman"/>
@@ -7738,7 +9308,7 @@
         <w:lastRenderedPageBreak/>
         <w:t>Revolut</w:t>
       </w:r>
-      <w:bookmarkEnd w:id="42"/>
+      <w:bookmarkEnd w:id="51"/>
     </w:p>
     <w:p>
       <w:pPr>
@@ -7810,7 +9380,7 @@
                     <pic:cNvPicPr/>
                   </pic:nvPicPr>
                   <pic:blipFill>
-                    <a:blip r:embed="rId16">
+                    <a:blip r:embed="rId24">
                       <a:extLst>
                         <a:ext uri="{28A0092B-C50C-407E-A947-70E740481C1C}">
                           <a14:useLocalDpi xmlns:a14="http://schemas.microsoft.com/office/drawing/2010/main" val="0"/>
@@ -7841,7 +9411,7 @@
       <w:pPr>
         <w:pStyle w:val="Legenda"/>
       </w:pPr>
-      <w:bookmarkStart w:id="43" w:name="_Toc192802024"/>
+      <w:bookmarkStart w:id="52" w:name="_Toc193202435"/>
       <w:r>
         <w:t xml:space="preserve">Figura </w:t>
       </w:r>
@@ -7850,7 +9420,7 @@
           <w:rPr>
             <w:noProof/>
           </w:rPr>
-          <w:t>6</w:t>
+          <w:t>10</w:t>
         </w:r>
       </w:fldSimple>
       <w:r>
@@ -7859,7 +9429,7 @@
       <w:r>
         <w:t xml:space="preserve"> UI</w:t>
       </w:r>
-      <w:bookmarkEnd w:id="43"/>
+      <w:bookmarkEnd w:id="52"/>
     </w:p>
     <w:p>
       <w:pPr>
@@ -7875,12 +9445,12 @@
       <w:pPr>
         <w:pStyle w:val="Ttulo3"/>
       </w:pPr>
-      <w:bookmarkStart w:id="44" w:name="_Toc192802049"/>
+      <w:bookmarkStart w:id="53" w:name="_Toc193202412"/>
       <w:r>
         <w:lastRenderedPageBreak/>
         <w:t>GetQuin</w:t>
       </w:r>
-      <w:bookmarkEnd w:id="44"/>
+      <w:bookmarkEnd w:id="53"/>
       <w:r>
         <w:t xml:space="preserve"> </w:t>
       </w:r>
@@ -7997,7 +9567,7 @@
           <w:noProof/>
         </w:rPr>
         <w:drawing>
-          <wp:inline distT="0" distB="0" distL="0" distR="0" wp14:anchorId="6E68598D" wp14:editId="56A5ABD5">
+          <wp:inline distT="0" distB="0" distL="0" distR="0" wp14:anchorId="6E68598D" wp14:editId="32AE7F0D">
             <wp:extent cx="5579745" cy="3487420"/>
             <wp:effectExtent l="0" t="0" r="0" b="5080"/>
             <wp:docPr id="1526201854" name="Imagem 4" descr="getquin | Portfolio Tracker, Analysis &amp; Community"/>
@@ -8014,7 +9584,7 @@
                     </pic:cNvPicPr>
                   </pic:nvPicPr>
                   <pic:blipFill>
-                    <a:blip r:embed="rId17" cstate="print">
+                    <a:blip r:embed="rId25" cstate="print">
                       <a:extLst>
                         <a:ext uri="{28A0092B-C50C-407E-A947-70E740481C1C}">
                           <a14:useLocalDpi xmlns:a14="http://schemas.microsoft.com/office/drawing/2010/main" val="0"/>
@@ -8056,7 +9626,7 @@
           <w:lang w:eastAsia="pt-PT"/>
         </w:rPr>
       </w:pPr>
-      <w:bookmarkStart w:id="45" w:name="_Toc192802025"/>
+      <w:bookmarkStart w:id="54" w:name="_Toc193202436"/>
       <w:r>
         <w:t xml:space="preserve">Figura </w:t>
       </w:r>
@@ -8065,13 +9635,13 @@
           <w:rPr>
             <w:noProof/>
           </w:rPr>
-          <w:t>7</w:t>
+          <w:t>11</w:t>
         </w:r>
       </w:fldSimple>
       <w:r>
         <w:t xml:space="preserve"> - GetQuin UI</w:t>
       </w:r>
-      <w:bookmarkEnd w:id="45"/>
+      <w:bookmarkEnd w:id="54"/>
     </w:p>
     <w:p>
       <w:pPr>
@@ -8087,12 +9657,12 @@
       <w:pPr>
         <w:pStyle w:val="Ttulo3"/>
       </w:pPr>
-      <w:bookmarkStart w:id="46" w:name="_Toc192802050"/>
+      <w:bookmarkStart w:id="55" w:name="_Toc193202413"/>
       <w:r>
         <w:lastRenderedPageBreak/>
         <w:t>Comparação dos Sistemas</w:t>
       </w:r>
-      <w:bookmarkEnd w:id="46"/>
+      <w:bookmarkEnd w:id="55"/>
     </w:p>
     <w:p>
       <w:r>
@@ -8102,9 +9672,8 @@
     <w:p>
       <w:pPr>
         <w:pStyle w:val="Legenda"/>
-        <w:keepNext/>
-      </w:pPr>
-      <w:bookmarkStart w:id="47" w:name="_Toc192802013"/>
+      </w:pPr>
+      <w:bookmarkStart w:id="56" w:name="_Toc193202444"/>
       <w:r>
         <w:t xml:space="preserve">Tabela </w:t>
       </w:r>
@@ -8119,7 +9688,7 @@
       <w:r>
         <w:t xml:space="preserve"> - Comparação dos Sistemas Concorrentes</w:t>
       </w:r>
-      <w:bookmarkEnd w:id="47"/>
+      <w:bookmarkEnd w:id="56"/>
     </w:p>
     <w:tbl>
       <w:tblPr>
@@ -9872,11 +11441,11 @@
         <w:lastRenderedPageBreak/>
         <w:t xml:space="preserve"> </w:t>
       </w:r>
-      <w:bookmarkStart w:id="48" w:name="_Toc192802051"/>
+      <w:bookmarkStart w:id="57" w:name="_Toc193202414"/>
       <w:r>
         <w:t>Análise SWOT</w:t>
       </w:r>
-      <w:bookmarkEnd w:id="48"/>
+      <w:bookmarkEnd w:id="57"/>
     </w:p>
     <w:p>
       <w:pPr>
@@ -10683,7 +12252,7 @@
                     </pic:cNvPicPr>
                   </pic:nvPicPr>
                   <pic:blipFill rotWithShape="1">
-                    <a:blip r:embed="rId18">
+                    <a:blip r:embed="rId26">
                       <a:extLst>
                         <a:ext uri="{28A0092B-C50C-407E-A947-70E740481C1C}">
                           <a14:useLocalDpi xmlns:a14="http://schemas.microsoft.com/office/drawing/2010/main" val="0"/>
@@ -10725,7 +12294,7 @@
       <w:pPr>
         <w:pStyle w:val="Legenda"/>
       </w:pPr>
-      <w:bookmarkStart w:id="49" w:name="_Toc192802026"/>
+      <w:bookmarkStart w:id="58" w:name="_Toc193202437"/>
       <w:r>
         <w:t xml:space="preserve">Figura </w:t>
       </w:r>
@@ -10734,7 +12303,7 @@
           <w:rPr>
             <w:noProof/>
           </w:rPr>
-          <w:t>8</w:t>
+          <w:t>12</w:t>
         </w:r>
       </w:fldSimple>
       <w:r>
@@ -10743,30 +12312,30 @@
       <w:r>
         <w:t>Análise SWOT da Plataforma Smart4Finances</w:t>
       </w:r>
-      <w:bookmarkEnd w:id="49"/>
+      <w:bookmarkEnd w:id="58"/>
     </w:p>
     <w:p>
       <w:pPr>
         <w:pStyle w:val="Ttulo1"/>
       </w:pPr>
-      <w:bookmarkStart w:id="50" w:name="_Toc192802052"/>
+      <w:bookmarkStart w:id="59" w:name="_Toc193202415"/>
       <w:r>
         <w:lastRenderedPageBreak/>
         <w:t>Gestão de Projeto</w:t>
       </w:r>
-      <w:bookmarkEnd w:id="50"/>
+      <w:bookmarkEnd w:id="59"/>
     </w:p>
     <w:p>
       <w:pPr>
         <w:pStyle w:val="Ttulo2"/>
       </w:pPr>
-      <w:bookmarkStart w:id="51" w:name="_Toc58508026"/>
-      <w:bookmarkStart w:id="52" w:name="_Toc192802053"/>
+      <w:bookmarkStart w:id="60" w:name="_Toc58508026"/>
+      <w:bookmarkStart w:id="61" w:name="_Toc193202416"/>
       <w:r>
         <w:t>Metodologia e controlo do Projeto</w:t>
       </w:r>
-      <w:bookmarkEnd w:id="51"/>
-      <w:bookmarkEnd w:id="52"/>
+      <w:bookmarkEnd w:id="60"/>
+      <w:bookmarkEnd w:id="61"/>
     </w:p>
     <w:p>
       <w:pPr>
@@ -10854,7 +12423,7 @@
                     </pic:cNvPicPr>
                   </pic:nvPicPr>
                   <pic:blipFill>
-                    <a:blip r:embed="rId19">
+                    <a:blip r:embed="rId27">
                       <a:extLst>
                         <a:ext uri="{28A0092B-C50C-407E-A947-70E740481C1C}">
                           <a14:useLocalDpi xmlns:a14="http://schemas.microsoft.com/office/drawing/2010/main" val="0"/>
@@ -10890,7 +12459,7 @@
       <w:pPr>
         <w:pStyle w:val="Legenda"/>
       </w:pPr>
-      <w:bookmarkStart w:id="53" w:name="_Toc192802027"/>
+      <w:bookmarkStart w:id="62" w:name="_Toc193202438"/>
       <w:r>
         <w:t xml:space="preserve">Figura </w:t>
       </w:r>
@@ -10899,7 +12468,7 @@
           <w:rPr>
             <w:noProof/>
           </w:rPr>
-          <w:t>9</w:t>
+          <w:t>13</w:t>
         </w:r>
       </w:fldSimple>
       <w:r>
@@ -10908,7 +12477,7 @@
       <w:r>
         <w:t>Controlo de Projeto</w:t>
       </w:r>
-      <w:bookmarkEnd w:id="53"/>
+      <w:bookmarkEnd w:id="62"/>
     </w:p>
     <w:p>
       <w:pPr>
@@ -10921,11 +12490,11 @@
         <w:lastRenderedPageBreak/>
         <w:t xml:space="preserve"> </w:t>
       </w:r>
-      <w:bookmarkStart w:id="54" w:name="_Toc192802054"/>
+      <w:bookmarkStart w:id="63" w:name="_Toc193202417"/>
       <w:r>
         <w:t>Organização e Sprints</w:t>
       </w:r>
-      <w:bookmarkEnd w:id="54"/>
+      <w:bookmarkEnd w:id="63"/>
     </w:p>
     <w:p>
       <w:r>
@@ -10986,7 +12555,7 @@
                     <pic:cNvPicPr/>
                   </pic:nvPicPr>
                   <pic:blipFill>
-                    <a:blip r:embed="rId20">
+                    <a:blip r:embed="rId28">
                       <a:extLst>
                         <a:ext uri="{28A0092B-C50C-407E-A947-70E740481C1C}">
                           <a14:useLocalDpi xmlns:a14="http://schemas.microsoft.com/office/drawing/2010/main" val="0"/>
@@ -11017,7 +12586,7 @@
       <w:pPr>
         <w:pStyle w:val="Legenda"/>
       </w:pPr>
-      <w:bookmarkStart w:id="55" w:name="_Toc192802028"/>
+      <w:bookmarkStart w:id="64" w:name="_Toc193202439"/>
       <w:r>
         <w:t xml:space="preserve">Figura </w:t>
       </w:r>
@@ -11026,13 +12595,13 @@
           <w:rPr>
             <w:noProof/>
           </w:rPr>
-          <w:t>10</w:t>
+          <w:t>14</w:t>
         </w:r>
       </w:fldSimple>
       <w:r>
         <w:t xml:space="preserve"> - Jira Software</w:t>
       </w:r>
-      <w:bookmarkEnd w:id="55"/>
+      <w:bookmarkEnd w:id="64"/>
     </w:p>
     <w:p>
       <w:pPr>
@@ -11054,12 +12623,12 @@
       <w:pPr>
         <w:pStyle w:val="Ttulo3"/>
       </w:pPr>
-      <w:bookmarkStart w:id="56" w:name="_Toc192802055"/>
+      <w:bookmarkStart w:id="65" w:name="_Toc193202418"/>
       <w:r>
         <w:lastRenderedPageBreak/>
         <w:t>1ª Semana / Sprint 1</w:t>
       </w:r>
-      <w:bookmarkEnd w:id="56"/>
+      <w:bookmarkEnd w:id="65"/>
     </w:p>
     <w:p>
       <w:r>
@@ -11136,7 +12705,7 @@
                     <pic:cNvPicPr/>
                   </pic:nvPicPr>
                   <pic:blipFill>
-                    <a:blip r:embed="rId21" cstate="print">
+                    <a:blip r:embed="rId29" cstate="print">
                       <a:extLst>
                         <a:ext uri="{28A0092B-C50C-407E-A947-70E740481C1C}">
                           <a14:useLocalDpi xmlns:a14="http://schemas.microsoft.com/office/drawing/2010/main" val="0"/>
@@ -11167,7 +12736,7 @@
       <w:pPr>
         <w:pStyle w:val="Legenda"/>
       </w:pPr>
-      <w:bookmarkStart w:id="57" w:name="_Toc192802029"/>
+      <w:bookmarkStart w:id="66" w:name="_Toc193202440"/>
       <w:r>
         <w:t xml:space="preserve">Figura </w:t>
       </w:r>
@@ -11176,19 +12745,19 @@
           <w:rPr>
             <w:noProof/>
           </w:rPr>
-          <w:t>11</w:t>
+          <w:t>15</w:t>
         </w:r>
       </w:fldSimple>
       <w:r>
         <w:t xml:space="preserve"> - Jira - Quadro Sprint 1</w:t>
       </w:r>
-      <w:bookmarkEnd w:id="57"/>
+      <w:bookmarkEnd w:id="66"/>
     </w:p>
     <w:p>
       <w:pPr>
         <w:pStyle w:val="Ttulo3"/>
       </w:pPr>
-      <w:bookmarkStart w:id="58" w:name="_Toc192802056"/>
+      <w:bookmarkStart w:id="67" w:name="_Toc193202419"/>
       <w:r>
         <w:lastRenderedPageBreak/>
         <w:t>2</w:t>
@@ -11199,7 +12768,7 @@
       <w:r>
         <w:t>2</w:t>
       </w:r>
-      <w:bookmarkEnd w:id="58"/>
+      <w:bookmarkEnd w:id="67"/>
     </w:p>
     <w:p>
       <w:r>
@@ -11247,7 +12816,7 @@
                     <pic:cNvPicPr/>
                   </pic:nvPicPr>
                   <pic:blipFill>
-                    <a:blip r:embed="rId22" cstate="print">
+                    <a:blip r:embed="rId30" cstate="print">
                       <a:extLst>
                         <a:ext uri="{28A0092B-C50C-407E-A947-70E740481C1C}">
                           <a14:useLocalDpi xmlns:a14="http://schemas.microsoft.com/office/drawing/2010/main" val="0"/>
@@ -11278,7 +12847,7 @@
       <w:pPr>
         <w:pStyle w:val="Legenda"/>
       </w:pPr>
-      <w:bookmarkStart w:id="59" w:name="_Toc192802030"/>
+      <w:bookmarkStart w:id="68" w:name="_Toc193202441"/>
       <w:r>
         <w:t xml:space="preserve">Figura </w:t>
       </w:r>
@@ -11287,7 +12856,7 @@
           <w:rPr>
             <w:noProof/>
           </w:rPr>
-          <w:t>12</w:t>
+          <w:t>16</w:t>
         </w:r>
       </w:fldSimple>
       <w:r>
@@ -11299,7 +12868,7 @@
       <w:r>
         <w:t>2</w:t>
       </w:r>
-      <w:bookmarkEnd w:id="59"/>
+      <w:bookmarkEnd w:id="68"/>
     </w:p>
     <w:p/>
     <w:p/>
@@ -11320,7 +12889,7 @@
       <w:r>
         <w:t xml:space="preserve"> neste caso, ficou denominado de </w:t>
       </w:r>
-      <w:hyperlink r:id="rId23" w:history="1">
+      <w:hyperlink r:id="rId31" w:history="1">
         <w:r>
           <w:rPr>
             <w:rStyle w:val="Hiperligao"/>
@@ -11396,7 +12965,7 @@
                     </pic:cNvPicPr>
                   </pic:nvPicPr>
                   <pic:blipFill>
-                    <a:blip r:embed="rId24" cstate="print">
+                    <a:blip r:embed="rId32" cstate="print">
                       <a:extLst>
                         <a:ext uri="{28A0092B-C50C-407E-A947-70E740481C1C}">
                           <a14:useLocalDpi xmlns:a14="http://schemas.microsoft.com/office/drawing/2010/main" val="0"/>
@@ -11435,7 +13004,7 @@
       <w:pPr>
         <w:pStyle w:val="Legenda"/>
       </w:pPr>
-      <w:bookmarkStart w:id="60" w:name="_Toc192802031"/>
+      <w:bookmarkStart w:id="69" w:name="_Toc193202442"/>
       <w:r>
         <w:t xml:space="preserve">Figura </w:t>
       </w:r>
@@ -11444,13 +13013,13 @@
           <w:rPr>
             <w:noProof/>
           </w:rPr>
-          <w:t>13</w:t>
+          <w:t>17</w:t>
         </w:r>
       </w:fldSimple>
       <w:r>
         <w:t xml:space="preserve"> - SMTP para envio de emails</w:t>
       </w:r>
-      <w:bookmarkEnd w:id="60"/>
+      <w:bookmarkEnd w:id="69"/>
     </w:p>
     <w:p>
       <w:pPr>
@@ -11466,12 +13035,12 @@
       <w:pPr>
         <w:pStyle w:val="Ttulo3"/>
       </w:pPr>
-      <w:bookmarkStart w:id="61" w:name="_Toc192802057"/>
+      <w:bookmarkStart w:id="70" w:name="_Toc193202420"/>
       <w:r>
         <w:lastRenderedPageBreak/>
         <w:t>3ª Semana / Sprint 3</w:t>
       </w:r>
-      <w:bookmarkEnd w:id="61"/>
+      <w:bookmarkEnd w:id="70"/>
     </w:p>
     <w:p>
       <w:r>
@@ -11490,12 +13059,12 @@
       <w:pPr>
         <w:pStyle w:val="Ttulo1"/>
       </w:pPr>
-      <w:bookmarkStart w:id="62" w:name="_Toc192802058"/>
+      <w:bookmarkStart w:id="71" w:name="_Toc193202421"/>
       <w:r>
         <w:lastRenderedPageBreak/>
         <w:t>Arquitetura do Sistema</w:t>
       </w:r>
-      <w:bookmarkEnd w:id="62"/>
+      <w:bookmarkEnd w:id="71"/>
     </w:p>
     <w:p>
       <w:r>
@@ -11535,12 +13104,12 @@
       <w:pPr>
         <w:pStyle w:val="Ttulo1"/>
       </w:pPr>
-      <w:bookmarkStart w:id="63" w:name="_Toc192802059"/>
+      <w:bookmarkStart w:id="72" w:name="_Toc193202422"/>
       <w:r>
         <w:lastRenderedPageBreak/>
         <w:t>Implementação</w:t>
       </w:r>
-      <w:bookmarkEnd w:id="63"/>
+      <w:bookmarkEnd w:id="72"/>
     </w:p>
     <w:p>
       <w:r>
@@ -11560,12 +13129,12 @@
       <w:pPr>
         <w:pStyle w:val="Ttulo1"/>
       </w:pPr>
-      <w:bookmarkStart w:id="64" w:name="_Toc192802060"/>
+      <w:bookmarkStart w:id="73" w:name="_Toc193202423"/>
       <w:r>
         <w:lastRenderedPageBreak/>
         <w:t>Conclusão</w:t>
       </w:r>
-      <w:bookmarkEnd w:id="64"/>
+      <w:bookmarkEnd w:id="73"/>
     </w:p>
     <w:p/>
     <w:p>
@@ -11778,17 +13347,17 @@
         </w:numPr>
         <w:ind w:left="360" w:hanging="360"/>
       </w:pPr>
-      <w:bookmarkStart w:id="65" w:name="_Toc357152326"/>
-      <w:bookmarkStart w:id="66" w:name="_Toc357154532"/>
-      <w:bookmarkStart w:id="67" w:name="_Toc530601452"/>
-      <w:bookmarkStart w:id="68" w:name="_Toc192802061"/>
+      <w:bookmarkStart w:id="74" w:name="_Toc357152326"/>
+      <w:bookmarkStart w:id="75" w:name="_Toc357154532"/>
+      <w:bookmarkStart w:id="76" w:name="_Toc530601452"/>
+      <w:bookmarkStart w:id="77" w:name="_Toc193202424"/>
       <w:r>
         <w:lastRenderedPageBreak/>
         <w:t>Bibliografia</w:t>
       </w:r>
-      <w:bookmarkEnd w:id="65"/>
-      <w:bookmarkEnd w:id="66"/>
-      <w:bookmarkEnd w:id="67"/>
+      <w:bookmarkEnd w:id="74"/>
+      <w:bookmarkEnd w:id="75"/>
+      <w:bookmarkEnd w:id="76"/>
       <w:r>
         <w:t xml:space="preserve"> </w:t>
       </w:r>
@@ -11798,7 +13367,7 @@
       <w:r>
         <w:t xml:space="preserve"> Referências Bibliográficas</w:t>
       </w:r>
-      <w:bookmarkEnd w:id="68"/>
+      <w:bookmarkEnd w:id="77"/>
     </w:p>
     <w:p>
       <w:pPr>
@@ -11957,18 +13526,18 @@
         </w:numPr>
         <w:ind w:left="360" w:hanging="360"/>
       </w:pPr>
-      <w:bookmarkStart w:id="69" w:name="_Toc357152327"/>
-      <w:bookmarkStart w:id="70" w:name="_Toc357154533"/>
-      <w:bookmarkStart w:id="71" w:name="_Toc530601453"/>
-      <w:bookmarkStart w:id="72" w:name="_Toc192802062"/>
+      <w:bookmarkStart w:id="78" w:name="_Toc357152327"/>
+      <w:bookmarkStart w:id="79" w:name="_Toc357154533"/>
+      <w:bookmarkStart w:id="80" w:name="_Toc530601453"/>
+      <w:bookmarkStart w:id="81" w:name="_Toc193202425"/>
       <w:r>
         <w:lastRenderedPageBreak/>
         <w:t>Anexos</w:t>
       </w:r>
-      <w:bookmarkEnd w:id="69"/>
-      <w:bookmarkEnd w:id="70"/>
-      <w:bookmarkEnd w:id="71"/>
-      <w:bookmarkEnd w:id="72"/>
+      <w:bookmarkEnd w:id="78"/>
+      <w:bookmarkEnd w:id="79"/>
+      <w:bookmarkEnd w:id="80"/>
+      <w:bookmarkEnd w:id="81"/>
     </w:p>
     <w:p>
       <w:r>
@@ -11994,9 +13563,9 @@
       </w:pPr>
     </w:p>
     <w:sectPr>
-      <w:headerReference w:type="even" r:id="rId25"/>
-      <w:headerReference w:type="default" r:id="rId26"/>
-      <w:footerReference w:type="default" r:id="rId27"/>
+      <w:headerReference w:type="even" r:id="rId33"/>
+      <w:headerReference w:type="default" r:id="rId34"/>
+      <w:footerReference w:type="default" r:id="rId35"/>
       <w:type w:val="continuous"/>
       <w:pgSz w:w="11906" w:h="16838" w:code="9"/>
       <w:pgMar w:top="1418" w:right="1418" w:bottom="1418" w:left="1701" w:header="709" w:footer="612" w:gutter="0"/>
@@ -13432,6 +15001,119 @@
     </w:lvl>
   </w:abstractNum>
   <w:abstractNum w:abstractNumId="11" w15:restartNumberingAfterBreak="0">
+    <w:nsid w:val="2B645536"/>
+    <w:multiLevelType w:val="hybridMultilevel"/>
+    <w:tmpl w:val="6464D988"/>
+    <w:lvl w:ilvl="0" w:tplc="08160001">
+      <w:start w:val="1"/>
+      <w:numFmt w:val="bullet"/>
+      <w:lvlText w:val=""/>
+      <w:lvlJc w:val="left"/>
+      <w:pPr>
+        <w:ind w:left="1117" w:hanging="360"/>
+      </w:pPr>
+      <w:rPr>
+        <w:rFonts w:ascii="Symbol" w:hAnsi="Symbol" w:hint="default"/>
+      </w:rPr>
+    </w:lvl>
+    <w:lvl w:ilvl="1" w:tplc="08160003" w:tentative="1">
+      <w:start w:val="1"/>
+      <w:numFmt w:val="bullet"/>
+      <w:lvlText w:val="o"/>
+      <w:lvlJc w:val="left"/>
+      <w:pPr>
+        <w:ind w:left="1837" w:hanging="360"/>
+      </w:pPr>
+      <w:rPr>
+        <w:rFonts w:ascii="Courier New" w:hAnsi="Courier New" w:cs="Courier New" w:hint="default"/>
+      </w:rPr>
+    </w:lvl>
+    <w:lvl w:ilvl="2" w:tplc="08160005" w:tentative="1">
+      <w:start w:val="1"/>
+      <w:numFmt w:val="bullet"/>
+      <w:lvlText w:val=""/>
+      <w:lvlJc w:val="left"/>
+      <w:pPr>
+        <w:ind w:left="2557" w:hanging="360"/>
+      </w:pPr>
+      <w:rPr>
+        <w:rFonts w:ascii="Wingdings" w:hAnsi="Wingdings" w:hint="default"/>
+      </w:rPr>
+    </w:lvl>
+    <w:lvl w:ilvl="3" w:tplc="08160001" w:tentative="1">
+      <w:start w:val="1"/>
+      <w:numFmt w:val="bullet"/>
+      <w:lvlText w:val=""/>
+      <w:lvlJc w:val="left"/>
+      <w:pPr>
+        <w:ind w:left="3277" w:hanging="360"/>
+      </w:pPr>
+      <w:rPr>
+        <w:rFonts w:ascii="Symbol" w:hAnsi="Symbol" w:hint="default"/>
+      </w:rPr>
+    </w:lvl>
+    <w:lvl w:ilvl="4" w:tplc="08160003" w:tentative="1">
+      <w:start w:val="1"/>
+      <w:numFmt w:val="bullet"/>
+      <w:lvlText w:val="o"/>
+      <w:lvlJc w:val="left"/>
+      <w:pPr>
+        <w:ind w:left="3997" w:hanging="360"/>
+      </w:pPr>
+      <w:rPr>
+        <w:rFonts w:ascii="Courier New" w:hAnsi="Courier New" w:cs="Courier New" w:hint="default"/>
+      </w:rPr>
+    </w:lvl>
+    <w:lvl w:ilvl="5" w:tplc="08160005" w:tentative="1">
+      <w:start w:val="1"/>
+      <w:numFmt w:val="bullet"/>
+      <w:lvlText w:val=""/>
+      <w:lvlJc w:val="left"/>
+      <w:pPr>
+        <w:ind w:left="4717" w:hanging="360"/>
+      </w:pPr>
+      <w:rPr>
+        <w:rFonts w:ascii="Wingdings" w:hAnsi="Wingdings" w:hint="default"/>
+      </w:rPr>
+    </w:lvl>
+    <w:lvl w:ilvl="6" w:tplc="08160001" w:tentative="1">
+      <w:start w:val="1"/>
+      <w:numFmt w:val="bullet"/>
+      <w:lvlText w:val=""/>
+      <w:lvlJc w:val="left"/>
+      <w:pPr>
+        <w:ind w:left="5437" w:hanging="360"/>
+      </w:pPr>
+      <w:rPr>
+        <w:rFonts w:ascii="Symbol" w:hAnsi="Symbol" w:hint="default"/>
+      </w:rPr>
+    </w:lvl>
+    <w:lvl w:ilvl="7" w:tplc="08160003" w:tentative="1">
+      <w:start w:val="1"/>
+      <w:numFmt w:val="bullet"/>
+      <w:lvlText w:val="o"/>
+      <w:lvlJc w:val="left"/>
+      <w:pPr>
+        <w:ind w:left="6157" w:hanging="360"/>
+      </w:pPr>
+      <w:rPr>
+        <w:rFonts w:ascii="Courier New" w:hAnsi="Courier New" w:cs="Courier New" w:hint="default"/>
+      </w:rPr>
+    </w:lvl>
+    <w:lvl w:ilvl="8" w:tplc="08160005" w:tentative="1">
+      <w:start w:val="1"/>
+      <w:numFmt w:val="bullet"/>
+      <w:lvlText w:val=""/>
+      <w:lvlJc w:val="left"/>
+      <w:pPr>
+        <w:ind w:left="6877" w:hanging="360"/>
+      </w:pPr>
+      <w:rPr>
+        <w:rFonts w:ascii="Wingdings" w:hAnsi="Wingdings" w:hint="default"/>
+      </w:rPr>
+    </w:lvl>
+  </w:abstractNum>
+  <w:abstractNum w:abstractNumId="12" w15:restartNumberingAfterBreak="0">
     <w:nsid w:val="2C061E02"/>
     <w:multiLevelType w:val="hybridMultilevel"/>
     <w:tmpl w:val="BAA62220"/>
@@ -13544,7 +15226,7 @@
       </w:rPr>
     </w:lvl>
   </w:abstractNum>
-  <w:abstractNum w:abstractNumId="12" w15:restartNumberingAfterBreak="0">
+  <w:abstractNum w:abstractNumId="13" w15:restartNumberingAfterBreak="0">
     <w:nsid w:val="2C184A54"/>
     <w:multiLevelType w:val="hybridMultilevel"/>
     <w:tmpl w:val="982C4B58"/>
@@ -13657,7 +15339,7 @@
       </w:rPr>
     </w:lvl>
   </w:abstractNum>
-  <w:abstractNum w:abstractNumId="13" w15:restartNumberingAfterBreak="0">
+  <w:abstractNum w:abstractNumId="14" w15:restartNumberingAfterBreak="0">
     <w:nsid w:val="2DCB094D"/>
     <w:multiLevelType w:val="hybridMultilevel"/>
     <w:tmpl w:val="FC0E3C0C"/>
@@ -13770,7 +15452,7 @@
       </w:rPr>
     </w:lvl>
   </w:abstractNum>
-  <w:abstractNum w:abstractNumId="14" w15:restartNumberingAfterBreak="0">
+  <w:abstractNum w:abstractNumId="15" w15:restartNumberingAfterBreak="0">
     <w:nsid w:val="2FE179F4"/>
     <w:multiLevelType w:val="hybridMultilevel"/>
     <w:tmpl w:val="8C32D0DC"/>
@@ -13859,7 +15541,7 @@
       </w:pPr>
     </w:lvl>
   </w:abstractNum>
-  <w:abstractNum w:abstractNumId="15" w15:restartNumberingAfterBreak="0">
+  <w:abstractNum w:abstractNumId="16" w15:restartNumberingAfterBreak="0">
     <w:nsid w:val="30E16E35"/>
     <w:multiLevelType w:val="hybridMultilevel"/>
     <w:tmpl w:val="15E67132"/>
@@ -13945,7 +15627,7 @@
       </w:pPr>
     </w:lvl>
   </w:abstractNum>
-  <w:abstractNum w:abstractNumId="16" w15:restartNumberingAfterBreak="0">
+  <w:abstractNum w:abstractNumId="17" w15:restartNumberingAfterBreak="0">
     <w:nsid w:val="33700D39"/>
     <w:multiLevelType w:val="hybridMultilevel"/>
     <w:tmpl w:val="81A8B350"/>
@@ -14034,7 +15716,7 @@
       </w:pPr>
     </w:lvl>
   </w:abstractNum>
-  <w:abstractNum w:abstractNumId="17" w15:restartNumberingAfterBreak="0">
+  <w:abstractNum w:abstractNumId="18" w15:restartNumberingAfterBreak="0">
     <w:nsid w:val="358C76D4"/>
     <w:multiLevelType w:val="hybridMultilevel"/>
     <w:tmpl w:val="F6FEF06A"/>
@@ -14147,7 +15829,7 @@
       </w:rPr>
     </w:lvl>
   </w:abstractNum>
-  <w:abstractNum w:abstractNumId="18" w15:restartNumberingAfterBreak="0">
+  <w:abstractNum w:abstractNumId="19" w15:restartNumberingAfterBreak="0">
     <w:nsid w:val="375748DA"/>
     <w:multiLevelType w:val="hybridMultilevel"/>
     <w:tmpl w:val="10D891B8"/>
@@ -14233,7 +15915,7 @@
       </w:pPr>
     </w:lvl>
   </w:abstractNum>
-  <w:abstractNum w:abstractNumId="19" w15:restartNumberingAfterBreak="0">
+  <w:abstractNum w:abstractNumId="20" w15:restartNumberingAfterBreak="0">
     <w:nsid w:val="38D33323"/>
     <w:multiLevelType w:val="multilevel"/>
     <w:tmpl w:val="2BDAC150"/>
@@ -14394,7 +16076,7 @@
       </w:rPr>
     </w:lvl>
   </w:abstractNum>
-  <w:abstractNum w:abstractNumId="20" w15:restartNumberingAfterBreak="0">
+  <w:abstractNum w:abstractNumId="21" w15:restartNumberingAfterBreak="0">
     <w:nsid w:val="48EF2CCC"/>
     <w:multiLevelType w:val="hybridMultilevel"/>
     <w:tmpl w:val="74EE4678"/>
@@ -14507,7 +16189,7 @@
       </w:rPr>
     </w:lvl>
   </w:abstractNum>
-  <w:abstractNum w:abstractNumId="21" w15:restartNumberingAfterBreak="0">
+  <w:abstractNum w:abstractNumId="22" w15:restartNumberingAfterBreak="0">
     <w:nsid w:val="496D2D57"/>
     <w:multiLevelType w:val="hybridMultilevel"/>
     <w:tmpl w:val="4CEE9A38"/>
@@ -14620,7 +16302,7 @@
       </w:rPr>
     </w:lvl>
   </w:abstractNum>
-  <w:abstractNum w:abstractNumId="22" w15:restartNumberingAfterBreak="0">
+  <w:abstractNum w:abstractNumId="23" w15:restartNumberingAfterBreak="0">
     <w:nsid w:val="49952920"/>
     <w:multiLevelType w:val="hybridMultilevel"/>
     <w:tmpl w:val="C9C62752"/>
@@ -14733,7 +16415,7 @@
       </w:rPr>
     </w:lvl>
   </w:abstractNum>
-  <w:abstractNum w:abstractNumId="23" w15:restartNumberingAfterBreak="0">
+  <w:abstractNum w:abstractNumId="24" w15:restartNumberingAfterBreak="0">
     <w:nsid w:val="4BD91A93"/>
     <w:multiLevelType w:val="hybridMultilevel"/>
     <w:tmpl w:val="4894E924"/>
@@ -14846,7 +16528,7 @@
       </w:rPr>
     </w:lvl>
   </w:abstractNum>
-  <w:abstractNum w:abstractNumId="24" w15:restartNumberingAfterBreak="0">
+  <w:abstractNum w:abstractNumId="25" w15:restartNumberingAfterBreak="0">
     <w:nsid w:val="4E165558"/>
     <w:multiLevelType w:val="hybridMultilevel"/>
     <w:tmpl w:val="8E6079AA"/>
@@ -14932,7 +16614,7 @@
       </w:pPr>
     </w:lvl>
   </w:abstractNum>
-  <w:abstractNum w:abstractNumId="25" w15:restartNumberingAfterBreak="0">
+  <w:abstractNum w:abstractNumId="26" w15:restartNumberingAfterBreak="0">
     <w:nsid w:val="50E10248"/>
     <w:multiLevelType w:val="hybridMultilevel"/>
     <w:tmpl w:val="6CC0825C"/>
@@ -15045,7 +16727,7 @@
       </w:rPr>
     </w:lvl>
   </w:abstractNum>
-  <w:abstractNum w:abstractNumId="26" w15:restartNumberingAfterBreak="0">
+  <w:abstractNum w:abstractNumId="27" w15:restartNumberingAfterBreak="0">
     <w:nsid w:val="51684278"/>
     <w:multiLevelType w:val="hybridMultilevel"/>
     <w:tmpl w:val="5AAE5844"/>
@@ -15158,7 +16840,7 @@
       </w:rPr>
     </w:lvl>
   </w:abstractNum>
-  <w:abstractNum w:abstractNumId="27" w15:restartNumberingAfterBreak="0">
+  <w:abstractNum w:abstractNumId="28" w15:restartNumberingAfterBreak="0">
     <w:nsid w:val="54A32D27"/>
     <w:multiLevelType w:val="hybridMultilevel"/>
     <w:tmpl w:val="ABF08CFC"/>
@@ -15244,7 +16926,7 @@
       </w:pPr>
     </w:lvl>
   </w:abstractNum>
-  <w:abstractNum w:abstractNumId="28" w15:restartNumberingAfterBreak="0">
+  <w:abstractNum w:abstractNumId="29" w15:restartNumberingAfterBreak="0">
     <w:nsid w:val="55B70A5F"/>
     <w:multiLevelType w:val="hybridMultilevel"/>
     <w:tmpl w:val="3D1CE6E0"/>
@@ -15357,7 +17039,7 @@
       </w:rPr>
     </w:lvl>
   </w:abstractNum>
-  <w:abstractNum w:abstractNumId="29" w15:restartNumberingAfterBreak="0">
+  <w:abstractNum w:abstractNumId="30" w15:restartNumberingAfterBreak="0">
     <w:nsid w:val="5C421FBE"/>
     <w:multiLevelType w:val="hybridMultilevel"/>
     <w:tmpl w:val="0A441128"/>
@@ -15470,7 +17152,7 @@
       </w:rPr>
     </w:lvl>
   </w:abstractNum>
-  <w:abstractNum w:abstractNumId="30" w15:restartNumberingAfterBreak="0">
+  <w:abstractNum w:abstractNumId="31" w15:restartNumberingAfterBreak="0">
     <w:nsid w:val="62A80590"/>
     <w:multiLevelType w:val="hybridMultilevel"/>
     <w:tmpl w:val="D214F978"/>
@@ -15559,7 +17241,7 @@
       </w:pPr>
     </w:lvl>
   </w:abstractNum>
-  <w:abstractNum w:abstractNumId="31" w15:restartNumberingAfterBreak="0">
+  <w:abstractNum w:abstractNumId="32" w15:restartNumberingAfterBreak="0">
     <w:nsid w:val="637D1015"/>
     <w:multiLevelType w:val="hybridMultilevel"/>
     <w:tmpl w:val="54362164"/>
@@ -15672,7 +17354,120 @@
       </w:rPr>
     </w:lvl>
   </w:abstractNum>
-  <w:abstractNum w:abstractNumId="32" w15:restartNumberingAfterBreak="0">
+  <w:abstractNum w:abstractNumId="33" w15:restartNumberingAfterBreak="0">
+    <w:nsid w:val="65F416F8"/>
+    <w:multiLevelType w:val="hybridMultilevel"/>
+    <w:tmpl w:val="A27C203A"/>
+    <w:lvl w:ilvl="0" w:tplc="08160001">
+      <w:start w:val="1"/>
+      <w:numFmt w:val="bullet"/>
+      <w:lvlText w:val=""/>
+      <w:lvlJc w:val="left"/>
+      <w:pPr>
+        <w:ind w:left="1117" w:hanging="360"/>
+      </w:pPr>
+      <w:rPr>
+        <w:rFonts w:ascii="Symbol" w:hAnsi="Symbol" w:hint="default"/>
+      </w:rPr>
+    </w:lvl>
+    <w:lvl w:ilvl="1" w:tplc="08160003" w:tentative="1">
+      <w:start w:val="1"/>
+      <w:numFmt w:val="bullet"/>
+      <w:lvlText w:val="o"/>
+      <w:lvlJc w:val="left"/>
+      <w:pPr>
+        <w:ind w:left="1837" w:hanging="360"/>
+      </w:pPr>
+      <w:rPr>
+        <w:rFonts w:ascii="Courier New" w:hAnsi="Courier New" w:cs="Courier New" w:hint="default"/>
+      </w:rPr>
+    </w:lvl>
+    <w:lvl w:ilvl="2" w:tplc="08160005" w:tentative="1">
+      <w:start w:val="1"/>
+      <w:numFmt w:val="bullet"/>
+      <w:lvlText w:val=""/>
+      <w:lvlJc w:val="left"/>
+      <w:pPr>
+        <w:ind w:left="2557" w:hanging="360"/>
+      </w:pPr>
+      <w:rPr>
+        <w:rFonts w:ascii="Wingdings" w:hAnsi="Wingdings" w:hint="default"/>
+      </w:rPr>
+    </w:lvl>
+    <w:lvl w:ilvl="3" w:tplc="08160001" w:tentative="1">
+      <w:start w:val="1"/>
+      <w:numFmt w:val="bullet"/>
+      <w:lvlText w:val=""/>
+      <w:lvlJc w:val="left"/>
+      <w:pPr>
+        <w:ind w:left="3277" w:hanging="360"/>
+      </w:pPr>
+      <w:rPr>
+        <w:rFonts w:ascii="Symbol" w:hAnsi="Symbol" w:hint="default"/>
+      </w:rPr>
+    </w:lvl>
+    <w:lvl w:ilvl="4" w:tplc="08160003" w:tentative="1">
+      <w:start w:val="1"/>
+      <w:numFmt w:val="bullet"/>
+      <w:lvlText w:val="o"/>
+      <w:lvlJc w:val="left"/>
+      <w:pPr>
+        <w:ind w:left="3997" w:hanging="360"/>
+      </w:pPr>
+      <w:rPr>
+        <w:rFonts w:ascii="Courier New" w:hAnsi="Courier New" w:cs="Courier New" w:hint="default"/>
+      </w:rPr>
+    </w:lvl>
+    <w:lvl w:ilvl="5" w:tplc="08160005" w:tentative="1">
+      <w:start w:val="1"/>
+      <w:numFmt w:val="bullet"/>
+      <w:lvlText w:val=""/>
+      <w:lvlJc w:val="left"/>
+      <w:pPr>
+        <w:ind w:left="4717" w:hanging="360"/>
+      </w:pPr>
+      <w:rPr>
+        <w:rFonts w:ascii="Wingdings" w:hAnsi="Wingdings" w:hint="default"/>
+      </w:rPr>
+    </w:lvl>
+    <w:lvl w:ilvl="6" w:tplc="08160001" w:tentative="1">
+      <w:start w:val="1"/>
+      <w:numFmt w:val="bullet"/>
+      <w:lvlText w:val=""/>
+      <w:lvlJc w:val="left"/>
+      <w:pPr>
+        <w:ind w:left="5437" w:hanging="360"/>
+      </w:pPr>
+      <w:rPr>
+        <w:rFonts w:ascii="Symbol" w:hAnsi="Symbol" w:hint="default"/>
+      </w:rPr>
+    </w:lvl>
+    <w:lvl w:ilvl="7" w:tplc="08160003" w:tentative="1">
+      <w:start w:val="1"/>
+      <w:numFmt w:val="bullet"/>
+      <w:lvlText w:val="o"/>
+      <w:lvlJc w:val="left"/>
+      <w:pPr>
+        <w:ind w:left="6157" w:hanging="360"/>
+      </w:pPr>
+      <w:rPr>
+        <w:rFonts w:ascii="Courier New" w:hAnsi="Courier New" w:cs="Courier New" w:hint="default"/>
+      </w:rPr>
+    </w:lvl>
+    <w:lvl w:ilvl="8" w:tplc="08160005" w:tentative="1">
+      <w:start w:val="1"/>
+      <w:numFmt w:val="bullet"/>
+      <w:lvlText w:val=""/>
+      <w:lvlJc w:val="left"/>
+      <w:pPr>
+        <w:ind w:left="6877" w:hanging="360"/>
+      </w:pPr>
+      <w:rPr>
+        <w:rFonts w:ascii="Wingdings" w:hAnsi="Wingdings" w:hint="default"/>
+      </w:rPr>
+    </w:lvl>
+  </w:abstractNum>
+  <w:abstractNum w:abstractNumId="34" w15:restartNumberingAfterBreak="0">
     <w:nsid w:val="676F5994"/>
     <w:multiLevelType w:val="hybridMultilevel"/>
     <w:tmpl w:val="AA90DBAA"/>
@@ -15761,7 +17556,7 @@
       </w:pPr>
     </w:lvl>
   </w:abstractNum>
-  <w:abstractNum w:abstractNumId="33" w15:restartNumberingAfterBreak="0">
+  <w:abstractNum w:abstractNumId="35" w15:restartNumberingAfterBreak="0">
     <w:nsid w:val="67BC748F"/>
     <w:multiLevelType w:val="hybridMultilevel"/>
     <w:tmpl w:val="E9C03158"/>
@@ -15874,7 +17669,7 @@
       </w:rPr>
     </w:lvl>
   </w:abstractNum>
-  <w:abstractNum w:abstractNumId="34" w15:restartNumberingAfterBreak="0">
+  <w:abstractNum w:abstractNumId="36" w15:restartNumberingAfterBreak="0">
     <w:nsid w:val="6DB92100"/>
     <w:multiLevelType w:val="hybridMultilevel"/>
     <w:tmpl w:val="8AE0390A"/>
@@ -15987,7 +17782,7 @@
       </w:rPr>
     </w:lvl>
   </w:abstractNum>
-  <w:abstractNum w:abstractNumId="35" w15:restartNumberingAfterBreak="0">
+  <w:abstractNum w:abstractNumId="37" w15:restartNumberingAfterBreak="0">
     <w:nsid w:val="768E7660"/>
     <w:multiLevelType w:val="hybridMultilevel"/>
     <w:tmpl w:val="412A4ED6"/>
@@ -16100,7 +17895,7 @@
       </w:rPr>
     </w:lvl>
   </w:abstractNum>
-  <w:abstractNum w:abstractNumId="36" w15:restartNumberingAfterBreak="0">
+  <w:abstractNum w:abstractNumId="38" w15:restartNumberingAfterBreak="0">
     <w:nsid w:val="78745624"/>
     <w:multiLevelType w:val="hybridMultilevel"/>
     <w:tmpl w:val="E054B1EE"/>
@@ -16213,7 +18008,7 @@
       </w:rPr>
     </w:lvl>
   </w:abstractNum>
-  <w:abstractNum w:abstractNumId="37" w15:restartNumberingAfterBreak="0">
+  <w:abstractNum w:abstractNumId="39" w15:restartNumberingAfterBreak="0">
     <w:nsid w:val="79D95685"/>
     <w:multiLevelType w:val="hybridMultilevel"/>
     <w:tmpl w:val="051A16D4"/>
@@ -16326,7 +18121,7 @@
       </w:rPr>
     </w:lvl>
   </w:abstractNum>
-  <w:abstractNum w:abstractNumId="38" w15:restartNumberingAfterBreak="0">
+  <w:abstractNum w:abstractNumId="40" w15:restartNumberingAfterBreak="0">
     <w:nsid w:val="7C477416"/>
     <w:multiLevelType w:val="hybridMultilevel"/>
     <w:tmpl w:val="47A27F44"/>
@@ -16412,7 +18207,7 @@
       </w:pPr>
     </w:lvl>
   </w:abstractNum>
-  <w:abstractNum w:abstractNumId="39" w15:restartNumberingAfterBreak="0">
+  <w:abstractNum w:abstractNumId="41" w15:restartNumberingAfterBreak="0">
     <w:nsid w:val="7C842D79"/>
     <w:multiLevelType w:val="hybridMultilevel"/>
     <w:tmpl w:val="78ACF620"/>
@@ -16526,7 +18321,7 @@
     </w:lvl>
   </w:abstractNum>
   <w:num w:numId="1" w16cid:durableId="837962769">
-    <w:abstractNumId w:val="32"/>
+    <w:abstractNumId w:val="34"/>
   </w:num>
   <w:num w:numId="2" w16cid:durableId="526337680">
     <w:abstractNumId w:val="5"/>
@@ -16538,67 +18333,67 @@
     <w:abstractNumId w:val="8"/>
   </w:num>
   <w:num w:numId="5" w16cid:durableId="282927135">
-    <w:abstractNumId w:val="26"/>
+    <w:abstractNumId w:val="27"/>
   </w:num>
   <w:num w:numId="6" w16cid:durableId="118232083">
     <w:abstractNumId w:val="2"/>
   </w:num>
   <w:num w:numId="7" w16cid:durableId="1828470995">
-    <w:abstractNumId w:val="33"/>
+    <w:abstractNumId w:val="35"/>
   </w:num>
   <w:num w:numId="8" w16cid:durableId="693771830">
-    <w:abstractNumId w:val="11"/>
+    <w:abstractNumId w:val="12"/>
   </w:num>
   <w:num w:numId="9" w16cid:durableId="130679103">
-    <w:abstractNumId w:val="38"/>
+    <w:abstractNumId w:val="40"/>
   </w:num>
   <w:num w:numId="10" w16cid:durableId="496921393">
     <w:abstractNumId w:val="1"/>
   </w:num>
   <w:num w:numId="11" w16cid:durableId="1821266176">
-    <w:abstractNumId w:val="27"/>
+    <w:abstractNumId w:val="28"/>
   </w:num>
   <w:num w:numId="12" w16cid:durableId="827785473">
-    <w:abstractNumId w:val="15"/>
+    <w:abstractNumId w:val="16"/>
   </w:num>
   <w:num w:numId="13" w16cid:durableId="738018148">
-    <w:abstractNumId w:val="19"/>
+    <w:abstractNumId w:val="20"/>
   </w:num>
   <w:num w:numId="14" w16cid:durableId="1669559547">
     <w:abstractNumId w:val="6"/>
   </w:num>
   <w:num w:numId="15" w16cid:durableId="1159881527">
+    <w:abstractNumId w:val="20"/>
+  </w:num>
+  <w:num w:numId="16" w16cid:durableId="1196849545">
+    <w:abstractNumId w:val="31"/>
+  </w:num>
+  <w:num w:numId="17" w16cid:durableId="588082914">
+    <w:abstractNumId w:val="17"/>
+  </w:num>
+  <w:num w:numId="18" w16cid:durableId="469858306">
+    <w:abstractNumId w:val="24"/>
+  </w:num>
+  <w:num w:numId="19" w16cid:durableId="1933782848">
     <w:abstractNumId w:val="19"/>
   </w:num>
-  <w:num w:numId="16" w16cid:durableId="1196849545">
+  <w:num w:numId="20" w16cid:durableId="122429153">
+    <w:abstractNumId w:val="21"/>
+  </w:num>
+  <w:num w:numId="21" w16cid:durableId="1576626360">
+    <w:abstractNumId w:val="25"/>
+  </w:num>
+  <w:num w:numId="22" w16cid:durableId="368116027">
+    <w:abstractNumId w:val="36"/>
+  </w:num>
+  <w:num w:numId="23" w16cid:durableId="71899676">
+    <w:abstractNumId w:val="22"/>
+  </w:num>
+  <w:num w:numId="24" w16cid:durableId="1685159257">
     <w:abstractNumId w:val="30"/>
   </w:num>
-  <w:num w:numId="17" w16cid:durableId="588082914">
-    <w:abstractNumId w:val="16"/>
-  </w:num>
-  <w:num w:numId="18" w16cid:durableId="469858306">
-    <w:abstractNumId w:val="23"/>
-  </w:num>
-  <w:num w:numId="19" w16cid:durableId="1933782848">
-    <w:abstractNumId w:val="18"/>
-  </w:num>
-  <w:num w:numId="20" w16cid:durableId="122429153">
-    <w:abstractNumId w:val="20"/>
-  </w:num>
-  <w:num w:numId="21" w16cid:durableId="1576626360">
-    <w:abstractNumId w:val="24"/>
-  </w:num>
-  <w:num w:numId="22" w16cid:durableId="368116027">
-    <w:abstractNumId w:val="34"/>
-  </w:num>
-  <w:num w:numId="23" w16cid:durableId="71899676">
-    <w:abstractNumId w:val="21"/>
-  </w:num>
-  <w:num w:numId="24" w16cid:durableId="1685159257">
-    <w:abstractNumId w:val="29"/>
-  </w:num>
   <w:num w:numId="25" w16cid:durableId="1060403201">
-    <w:abstractNumId w:val="13"/>
+    <w:abstractNumId w:val="14"/>
   </w:num>
   <w:num w:numId="26" w16cid:durableId="1047872240">
     <w:abstractNumId w:val="3"/>
@@ -16607,22 +18402,22 @@
     <w:abstractNumId w:val="7"/>
   </w:num>
   <w:num w:numId="28" w16cid:durableId="1008681303">
-    <w:abstractNumId w:val="19"/>
+    <w:abstractNumId w:val="20"/>
   </w:num>
   <w:num w:numId="29" w16cid:durableId="2013724851">
-    <w:abstractNumId w:val="31"/>
+    <w:abstractNumId w:val="32"/>
   </w:num>
   <w:num w:numId="30" w16cid:durableId="1303578213">
-    <w:abstractNumId w:val="14"/>
+    <w:abstractNumId w:val="15"/>
   </w:num>
   <w:num w:numId="31" w16cid:durableId="79568716">
-    <w:abstractNumId w:val="28"/>
+    <w:abstractNumId w:val="29"/>
   </w:num>
   <w:num w:numId="32" w16cid:durableId="694844771">
-    <w:abstractNumId w:val="35"/>
+    <w:abstractNumId w:val="37"/>
   </w:num>
   <w:num w:numId="33" w16cid:durableId="29844362">
-    <w:abstractNumId w:val="19"/>
+    <w:abstractNumId w:val="20"/>
     <w:lvlOverride w:ilvl="0">
       <w:startOverride w:val="1"/>
     </w:lvlOverride>
@@ -16652,7 +18447,7 @@
     </w:lvlOverride>
   </w:num>
   <w:num w:numId="34" w16cid:durableId="238907284">
-    <w:abstractNumId w:val="22"/>
+    <w:abstractNumId w:val="23"/>
   </w:num>
   <w:num w:numId="35" w16cid:durableId="2138184969">
     <w:abstractNumId w:val="10"/>
@@ -16661,28 +18456,28 @@
     <w:abstractNumId w:val="0"/>
   </w:num>
   <w:num w:numId="37" w16cid:durableId="107283690">
-    <w:abstractNumId w:val="17"/>
+    <w:abstractNumId w:val="18"/>
   </w:num>
   <w:num w:numId="38" w16cid:durableId="1895462639">
-    <w:abstractNumId w:val="39"/>
+    <w:abstractNumId w:val="41"/>
   </w:num>
   <w:num w:numId="39" w16cid:durableId="1623264055">
-    <w:abstractNumId w:val="36"/>
+    <w:abstractNumId w:val="38"/>
   </w:num>
   <w:num w:numId="40" w16cid:durableId="1839225989">
-    <w:abstractNumId w:val="12"/>
+    <w:abstractNumId w:val="13"/>
   </w:num>
   <w:num w:numId="41" w16cid:durableId="12809868">
     <w:abstractNumId w:val="9"/>
   </w:num>
   <w:num w:numId="42" w16cid:durableId="1874153519">
-    <w:abstractNumId w:val="25"/>
+    <w:abstractNumId w:val="26"/>
   </w:num>
   <w:num w:numId="43" w16cid:durableId="310522722">
-    <w:abstractNumId w:val="37"/>
+    <w:abstractNumId w:val="39"/>
   </w:num>
   <w:num w:numId="44" w16cid:durableId="460877698">
-    <w:abstractNumId w:val="19"/>
+    <w:abstractNumId w:val="20"/>
     <w:lvlOverride w:ilvl="0">
       <w:startOverride w:val="1"/>
     </w:lvlOverride>
@@ -16712,7 +18507,7 @@
     </w:lvlOverride>
   </w:num>
   <w:num w:numId="45" w16cid:durableId="1135027823">
-    <w:abstractNumId w:val="19"/>
+    <w:abstractNumId w:val="20"/>
     <w:lvlOverride w:ilvl="0">
       <w:startOverride w:val="1"/>
     </w:lvlOverride>
@@ -16740,6 +18535,12 @@
     <w:lvlOverride w:ilvl="8">
       <w:startOverride w:val="1"/>
     </w:lvlOverride>
+  </w:num>
+  <w:num w:numId="46" w16cid:durableId="2064477000">
+    <w:abstractNumId w:val="33"/>
+  </w:num>
+  <w:num w:numId="47" w16cid:durableId="835805721">
+    <w:abstractNumId w:val="11"/>
   </w:num>
 </w:numbering>
 </file>
@@ -17819,7 +19620,7 @@
     <w:uiPriority w:val="35"/>
     <w:unhideWhenUsed/>
     <w:qFormat/>
-    <w:rsid w:val="004E423E"/>
+    <w:rsid w:val="003F1339"/>
     <w:pPr>
       <w:spacing w:line="240" w:lineRule="auto"/>
       <w:jc w:val="center"/>
@@ -18022,7 +19823,7 @@
     <w:basedOn w:val="Tipodeletrapredefinidodopargrafo"/>
     <w:link w:val="Legenda"/>
     <w:uiPriority w:val="35"/>
-    <w:rsid w:val="004E423E"/>
+    <w:rsid w:val="003F1339"/>
     <w:rPr>
       <w:rFonts w:ascii="Times New Roman" w:hAnsi="Times New Roman"/>
       <w:b/>
@@ -18844,6 +20645,18 @@
     <w:rPr>
       <w:color w:val="605E5C"/>
       <w:shd w:val="clear" w:color="auto" w:fill="E1DFDD"/>
+    </w:rPr>
+  </w:style>
+  <w:style w:type="character" w:styleId="Hiperligaovisitada">
+    <w:name w:val="FollowedHyperlink"/>
+    <w:basedOn w:val="Tipodeletrapredefinidodopargrafo"/>
+    <w:uiPriority w:val="99"/>
+    <w:semiHidden/>
+    <w:unhideWhenUsed/>
+    <w:rsid w:val="00A00194"/>
+    <w:rPr>
+      <w:color w:val="800080" w:themeColor="followedHyperlink"/>
+      <w:u w:val="single"/>
     </w:rPr>
   </w:style>
 </w:styles>

</xml_diff>

<commit_message>
atualização na capa e folha de rosto final
</commit_message>
<xml_diff>
--- a/doc/Relatorio_Smart4Finaces_ESTG.docx
+++ b/doc/Relatorio_Smart4Finaces_ESTG.docx
@@ -15,6 +15,86 @@
           <w:lang w:eastAsia="pt-PT"/>
         </w:rPr>
       </w:pPr>
+      <w:r>
+        <w:rPr>
+          <w:noProof/>
+          <w:color w:val="FF0000"/>
+          <w:szCs w:val="24"/>
+          <w:lang w:eastAsia="pt-PT"/>
+        </w:rPr>
+        <mc:AlternateContent>
+          <mc:Choice Requires="wps">
+            <w:drawing>
+              <wp:anchor distT="0" distB="0" distL="114300" distR="114300" simplePos="0" relativeHeight="251658239" behindDoc="1" locked="0" layoutInCell="1" allowOverlap="1" wp14:anchorId="42DFB826" wp14:editId="1054D367">
+                <wp:simplePos x="0" y="0"/>
+                <wp:positionH relativeFrom="column">
+                  <wp:posOffset>-2110871</wp:posOffset>
+                </wp:positionH>
+                <wp:positionV relativeFrom="paragraph">
+                  <wp:posOffset>-1467989</wp:posOffset>
+                </wp:positionV>
+                <wp:extent cx="9960303" cy="12533411"/>
+                <wp:effectExtent l="50800" t="25400" r="60325" b="78105"/>
+                <wp:wrapNone/>
+                <wp:docPr id="1270432630" name="Retângulo 6"/>
+                <wp:cNvGraphicFramePr/>
+                <a:graphic xmlns:a="http://schemas.openxmlformats.org/drawingml/2006/main">
+                  <a:graphicData uri="http://schemas.microsoft.com/office/word/2010/wordprocessingShape">
+                    <wps:wsp>
+                      <wps:cNvSpPr/>
+                      <wps:spPr>
+                        <a:xfrm>
+                          <a:off x="0" y="0"/>
+                          <a:ext cx="9960303" cy="12533411"/>
+                        </a:xfrm>
+                        <a:prstGeom prst="rect">
+                          <a:avLst/>
+                        </a:prstGeom>
+                      </wps:spPr>
+                      <wps:style>
+                        <a:lnRef idx="1">
+                          <a:schemeClr val="dk1"/>
+                        </a:lnRef>
+                        <a:fillRef idx="3">
+                          <a:schemeClr val="dk1"/>
+                        </a:fillRef>
+                        <a:effectRef idx="2">
+                          <a:schemeClr val="dk1"/>
+                        </a:effectRef>
+                        <a:fontRef idx="minor">
+                          <a:schemeClr val="lt1"/>
+                        </a:fontRef>
+                      </wps:style>
+                      <wps:bodyPr rot="0" spcFirstLastPara="0" vertOverflow="overflow" horzOverflow="overflow" vert="horz" wrap="square" lIns="91440" tIns="45720" rIns="91440" bIns="45720" numCol="1" spcCol="0" rtlCol="0" fromWordArt="0" anchor="ctr" anchorCtr="0" forceAA="0" compatLnSpc="1">
+                        <a:prstTxWarp prst="textNoShape">
+                          <a:avLst/>
+                        </a:prstTxWarp>
+                        <a:noAutofit/>
+                      </wps:bodyPr>
+                    </wps:wsp>
+                  </a:graphicData>
+                </a:graphic>
+                <wp14:sizeRelH relativeFrom="margin">
+                  <wp14:pctWidth>0</wp14:pctWidth>
+                </wp14:sizeRelH>
+                <wp14:sizeRelV relativeFrom="margin">
+                  <wp14:pctHeight>0</wp14:pctHeight>
+                </wp14:sizeRelV>
+              </wp:anchor>
+            </w:drawing>
+          </mc:Choice>
+          <mc:Fallback>
+            <w:pict>
+              <v:rect w14:anchorId="5A6F0E96" id="Retângulo 6" o:spid="_x0000_s1026" style="position:absolute;margin-left:-166.2pt;margin-top:-115.6pt;width:784.3pt;height:986.9pt;z-index:-251658241;visibility:visible;mso-wrap-style:square;mso-width-percent:0;mso-height-percent:0;mso-wrap-distance-left:9pt;mso-wrap-distance-top:0;mso-wrap-distance-right:9pt;mso-wrap-distance-bottom:0;mso-position-horizontal:absolute;mso-position-horizontal-relative:text;mso-position-vertical:absolute;mso-position-vertical-relative:text;mso-width-percent:0;mso-height-percent:0;mso-width-relative:margin;mso-height-relative:margin;v-text-anchor:middle" o:gfxdata="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" fillcolor="black [1632]" strokecolor="black [3040]">
+                <v:fill color2="black [3008]" rotate="t" angle="180" focus="80%" type="gradient">
+                  <o:fill v:ext="view" type="gradientUnscaled"/>
+                </v:fill>
+                <v:shadow on="t" color="black" opacity="22937f" origin=",.5" offset="0,.63889mm"/>
+              </v:rect>
+            </w:pict>
+          </mc:Fallback>
+        </mc:AlternateContent>
+      </w:r>
     </w:p>
     <w:p>
       <w:pPr>
@@ -35,7 +115,7 @@
           <w:lang w:eastAsia="pt-PT"/>
         </w:rPr>
         <w:drawing>
-          <wp:inline distT="0" distB="0" distL="0" distR="0" wp14:anchorId="4EB6973A" wp14:editId="50F8E4FA">
+          <wp:inline distT="0" distB="0" distL="0" distR="0" wp14:anchorId="4EB6973A" wp14:editId="4BAE659B">
             <wp:extent cx="3371760" cy="939746"/>
             <wp:effectExtent l="0" t="0" r="0" b="0"/>
             <wp:docPr id="2" name="Imagem 2"/>
@@ -128,7 +208,7 @@
           <w:szCs w:val="40"/>
         </w:rPr>
         <w:drawing>
-          <wp:inline distT="0" distB="0" distL="0" distR="0" wp14:anchorId="4047625F" wp14:editId="7D0627B0">
+          <wp:inline distT="0" distB="0" distL="0" distR="0" wp14:anchorId="4047625F" wp14:editId="0082FE40">
             <wp:extent cx="5579745" cy="3324225"/>
             <wp:effectExtent l="0" t="0" r="0" b="3175"/>
             <wp:docPr id="494576321" name="Imagem 5" descr="Uma imagem com texto, Tipo de letra, logótipo, círculo&#10;&#10;Os conteúdos gerados por IA poderão estar incorretos."/>
@@ -174,6 +254,7 @@
       <w:pPr>
         <w:jc w:val="center"/>
         <w:rPr>
+          <w:color w:val="FFFFFF" w:themeColor="background1"/>
           <w:sz w:val="28"/>
           <w:szCs w:val="28"/>
         </w:rPr>
@@ -181,6 +262,7 @@
       <w:r>
         <w:rPr>
           <w:noProof/>
+          <w:color w:val="FFFFFF" w:themeColor="background1"/>
           <w:sz w:val="28"/>
           <w:szCs w:val="28"/>
         </w:rPr>
@@ -221,43 +303,22 @@
         <w:spacing w:line="400" w:lineRule="exact"/>
         <w:ind w:firstLine="0"/>
         <w:jc w:val="center"/>
+        <w:rPr>
+          <w:color w:val="FFFFFF" w:themeColor="background1"/>
+        </w:rPr>
       </w:pPr>
       <w:r>
         <w:rPr>
           <w:rFonts w:cs="Times New Roman"/>
+          <w:color w:val="FFFFFF" w:themeColor="background1"/>
           <w:szCs w:val="24"/>
         </w:rPr>
-        <w:t xml:space="preserve">Trabalho de </w:t>
-      </w:r>
-      <w:r>
-        <w:rPr>
-          <w:rFonts w:cs="Times New Roman"/>
-          <w:szCs w:val="24"/>
-        </w:rPr>
-        <w:t>Projeto</w:t>
-      </w:r>
-      <w:r>
-        <w:rPr>
-          <w:rFonts w:cs="Times New Roman"/>
-          <w:szCs w:val="24"/>
-        </w:rPr>
-        <w:t xml:space="preserve"> </w:t>
-      </w:r>
-      <w:r>
-        <w:rPr>
-          <w:rFonts w:cs="Times New Roman"/>
-          <w:szCs w:val="24"/>
-        </w:rPr>
-        <w:t>da unidade curricular de Projeto Informático</w:t>
-      </w:r>
-      <w:r>
-        <w:rPr>
-          <w:rFonts w:cs="Times New Roman"/>
-          <w:szCs w:val="24"/>
-        </w:rPr>
-        <w:t xml:space="preserve"> realizado sob a orientação do(a) Professor(a) Doutor(a) </w:t>
-      </w:r>
-      <w:r>
+        <w:t xml:space="preserve">Trabalho de Projeto da unidade curricular de Projeto Informático realizado sob a orientação do(a) Professor(a) Doutor(a) </w:t>
+      </w:r>
+      <w:r>
+        <w:rPr>
+          <w:color w:val="FFFFFF" w:themeColor="background1"/>
+        </w:rPr>
         <w:t>Iolanda Sofia Dos Santos Bernardino.</w:t>
       </w:r>
     </w:p>
@@ -268,6 +329,7 @@
         <w:jc w:val="center"/>
         <w:rPr>
           <w:rFonts w:cs="Times New Roman"/>
+          <w:color w:val="FFFFFF" w:themeColor="background1"/>
           <w:szCs w:val="24"/>
         </w:rPr>
       </w:pPr>
@@ -283,30 +345,10 @@
       <w:r>
         <w:rPr>
           <w:rFonts w:cs="Times New Roman"/>
+          <w:color w:val="FFFFFF" w:themeColor="background1"/>
           <w:szCs w:val="24"/>
         </w:rPr>
-        <w:t xml:space="preserve">Leiria, </w:t>
-      </w:r>
-      <w:r>
-        <w:rPr>
-          <w:rFonts w:cs="Times New Roman"/>
-          <w:szCs w:val="24"/>
-        </w:rPr>
-        <w:t>Junho</w:t>
-      </w:r>
-      <w:r>
-        <w:rPr>
-          <w:rFonts w:cs="Times New Roman"/>
-          <w:szCs w:val="24"/>
-        </w:rPr>
-        <w:t xml:space="preserve"> de </w:t>
-      </w:r>
-      <w:r>
-        <w:rPr>
-          <w:rFonts w:cs="Times New Roman"/>
-          <w:szCs w:val="24"/>
-        </w:rPr>
-        <w:t>2025</w:t>
+        <w:t>Leiria, Junho de 2025</w:t>
       </w:r>
       <w:r>
         <w:rPr>
@@ -328,6 +370,87 @@
           <w:szCs w:val="24"/>
         </w:rPr>
       </w:pPr>
+      <w:r>
+        <w:rPr>
+          <w:noProof/>
+          <w:color w:val="FF0000"/>
+          <w:szCs w:val="24"/>
+          <w:lang w:eastAsia="pt-PT"/>
+        </w:rPr>
+        <w:lastRenderedPageBreak/>
+        <mc:AlternateContent>
+          <mc:Choice Requires="wps">
+            <w:drawing>
+              <wp:anchor distT="0" distB="0" distL="114300" distR="114300" simplePos="0" relativeHeight="251667456" behindDoc="1" locked="0" layoutInCell="1" allowOverlap="1" wp14:anchorId="254101CC" wp14:editId="3656B1C6">
+                <wp:simplePos x="0" y="0"/>
+                <wp:positionH relativeFrom="column">
+                  <wp:posOffset>-4355750</wp:posOffset>
+                </wp:positionH>
+                <wp:positionV relativeFrom="paragraph">
+                  <wp:posOffset>-1183706</wp:posOffset>
+                </wp:positionV>
+                <wp:extent cx="12135944" cy="13937484"/>
+                <wp:effectExtent l="50800" t="25400" r="69215" b="71120"/>
+                <wp:wrapNone/>
+                <wp:docPr id="1421916657" name="Retângulo 6"/>
+                <wp:cNvGraphicFramePr/>
+                <a:graphic xmlns:a="http://schemas.openxmlformats.org/drawingml/2006/main">
+                  <a:graphicData uri="http://schemas.microsoft.com/office/word/2010/wordprocessingShape">
+                    <wps:wsp>
+                      <wps:cNvSpPr/>
+                      <wps:spPr>
+                        <a:xfrm>
+                          <a:off x="0" y="0"/>
+                          <a:ext cx="12135944" cy="13937484"/>
+                        </a:xfrm>
+                        <a:prstGeom prst="rect">
+                          <a:avLst/>
+                        </a:prstGeom>
+                      </wps:spPr>
+                      <wps:style>
+                        <a:lnRef idx="1">
+                          <a:schemeClr val="dk1"/>
+                        </a:lnRef>
+                        <a:fillRef idx="3">
+                          <a:schemeClr val="dk1"/>
+                        </a:fillRef>
+                        <a:effectRef idx="2">
+                          <a:schemeClr val="dk1"/>
+                        </a:effectRef>
+                        <a:fontRef idx="minor">
+                          <a:schemeClr val="lt1"/>
+                        </a:fontRef>
+                      </wps:style>
+                      <wps:bodyPr rot="0" spcFirstLastPara="0" vertOverflow="overflow" horzOverflow="overflow" vert="horz" wrap="square" lIns="91440" tIns="45720" rIns="91440" bIns="45720" numCol="1" spcCol="0" rtlCol="0" fromWordArt="0" anchor="ctr" anchorCtr="0" forceAA="0" compatLnSpc="1">
+                        <a:prstTxWarp prst="textNoShape">
+                          <a:avLst/>
+                        </a:prstTxWarp>
+                        <a:noAutofit/>
+                      </wps:bodyPr>
+                    </wps:wsp>
+                  </a:graphicData>
+                </a:graphic>
+                <wp14:sizeRelH relativeFrom="margin">
+                  <wp14:pctWidth>0</wp14:pctWidth>
+                </wp14:sizeRelH>
+                <wp14:sizeRelV relativeFrom="margin">
+                  <wp14:pctHeight>0</wp14:pctHeight>
+                </wp14:sizeRelV>
+              </wp:anchor>
+            </w:drawing>
+          </mc:Choice>
+          <mc:Fallback>
+            <w:pict>
+              <v:rect w14:anchorId="7AA69EA8" id="Retângulo 6" o:spid="_x0000_s1026" style="position:absolute;margin-left:-342.95pt;margin-top:-93.2pt;width:955.6pt;height:1097.45pt;z-index:-251649024;visibility:visible;mso-wrap-style:square;mso-width-percent:0;mso-height-percent:0;mso-wrap-distance-left:9pt;mso-wrap-distance-top:0;mso-wrap-distance-right:9pt;mso-wrap-distance-bottom:0;mso-position-horizontal:absolute;mso-position-horizontal-relative:text;mso-position-vertical:absolute;mso-position-vertical-relative:text;mso-width-percent:0;mso-height-percent:0;mso-width-relative:margin;mso-height-relative:margin;v-text-anchor:middle" o:gfxdata="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" fillcolor="black [1632]" strokecolor="black [3040]">
+                <v:fill color2="black [3008]" rotate="t" angle="180" focus="80%" type="gradient">
+                  <o:fill v:ext="view" type="gradientUnscaled"/>
+                </v:fill>
+                <v:shadow on="t" color="black" opacity="22937f" origin=",.5" offset="0,.63889mm"/>
+              </v:rect>
+            </w:pict>
+          </mc:Fallback>
+        </mc:AlternateContent>
+      </w:r>
     </w:p>
     <w:p>
       <w:pPr>
@@ -488,6 +611,7 @@
       <w:pPr>
         <w:jc w:val="center"/>
         <w:rPr>
+          <w:color w:val="FFFFFF" w:themeColor="background1"/>
           <w:sz w:val="28"/>
           <w:szCs w:val="28"/>
         </w:rPr>
@@ -495,6 +619,7 @@
       <w:r>
         <w:rPr>
           <w:noProof/>
+          <w:color w:val="FFFFFF" w:themeColor="background1"/>
           <w:sz w:val="28"/>
           <w:szCs w:val="28"/>
         </w:rPr>
@@ -535,43 +660,22 @@
         <w:spacing w:line="400" w:lineRule="exact"/>
         <w:ind w:firstLine="0"/>
         <w:jc w:val="center"/>
+        <w:rPr>
+          <w:color w:val="FFFFFF" w:themeColor="background1"/>
+        </w:rPr>
       </w:pPr>
       <w:r>
         <w:rPr>
           <w:rFonts w:cs="Times New Roman"/>
+          <w:color w:val="FFFFFF" w:themeColor="background1"/>
           <w:szCs w:val="24"/>
         </w:rPr>
-        <w:t xml:space="preserve">Trabalho de </w:t>
-      </w:r>
-      <w:r>
-        <w:rPr>
-          <w:rFonts w:cs="Times New Roman"/>
-          <w:szCs w:val="24"/>
-        </w:rPr>
-        <w:t>Projeto</w:t>
-      </w:r>
-      <w:r>
-        <w:rPr>
-          <w:rFonts w:cs="Times New Roman"/>
-          <w:szCs w:val="24"/>
-        </w:rPr>
-        <w:t xml:space="preserve"> </w:t>
-      </w:r>
-      <w:r>
-        <w:rPr>
-          <w:rFonts w:cs="Times New Roman"/>
-          <w:szCs w:val="24"/>
-        </w:rPr>
-        <w:t>da unidade curricular de Projeto Informático</w:t>
-      </w:r>
-      <w:r>
-        <w:rPr>
-          <w:rFonts w:cs="Times New Roman"/>
-          <w:szCs w:val="24"/>
-        </w:rPr>
-        <w:t xml:space="preserve"> realizado sob a orientação do(a) Professor(a) Doutor(a) </w:t>
-      </w:r>
-      <w:r>
+        <w:t xml:space="preserve">Trabalho de Projeto da unidade curricular de Projeto Informático realizado sob a orientação do(a) Professor(a) Doutor(a) </w:t>
+      </w:r>
+      <w:r>
+        <w:rPr>
+          <w:color w:val="FFFFFF" w:themeColor="background1"/>
+        </w:rPr>
         <w:t>Iolanda Sofia Dos Santos Bernardino.</w:t>
       </w:r>
     </w:p>
@@ -582,6 +686,7 @@
         <w:jc w:val="center"/>
         <w:rPr>
           <w:rFonts w:cs="Times New Roman"/>
+          <w:color w:val="FFFFFF" w:themeColor="background1"/>
           <w:szCs w:val="24"/>
         </w:rPr>
       </w:pPr>
@@ -599,34 +704,15 @@
       <w:r>
         <w:rPr>
           <w:rFonts w:cs="Times New Roman"/>
+          <w:color w:val="FFFFFF" w:themeColor="background1"/>
           <w:szCs w:val="24"/>
         </w:rPr>
-        <w:t xml:space="preserve">Leiria, </w:t>
+        <w:t>Leiria, Junho de 202</w:t>
       </w:r>
       <w:r>
         <w:rPr>
           <w:rFonts w:cs="Times New Roman"/>
-          <w:szCs w:val="24"/>
-        </w:rPr>
-        <w:t>Junho</w:t>
-      </w:r>
-      <w:r>
-        <w:rPr>
-          <w:rFonts w:cs="Times New Roman"/>
-          <w:szCs w:val="24"/>
-        </w:rPr>
-        <w:t xml:space="preserve"> de </w:t>
-      </w:r>
-      <w:r>
-        <w:rPr>
-          <w:rFonts w:cs="Times New Roman"/>
-          <w:szCs w:val="24"/>
-        </w:rPr>
-        <w:t>202</w:t>
-      </w:r>
-      <w:r>
-        <w:rPr>
-          <w:rFonts w:cs="Times New Roman"/>
+          <w:color w:val="FFFFFF" w:themeColor="background1"/>
           <w:szCs w:val="24"/>
         </w:rPr>
         <w:t>5</w:t>
@@ -867,19 +953,11 @@
           <w:lang w:val="en-GB"/>
         </w:rPr>
       </w:pPr>
-      <w:proofErr w:type="gramStart"/>
       <w:r>
         <w:rPr>
           <w:lang w:val="en-GB"/>
         </w:rPr>
-        <w:t>With regard to</w:t>
-      </w:r>
-      <w:proofErr w:type="gramEnd"/>
-      <w:r>
-        <w:rPr>
-          <w:lang w:val="en-GB"/>
-        </w:rPr>
-        <w:t xml:space="preserve"> the contextualization of the curricular units in the development of the project, we decided to apply the knowledge acquired throughout the course, explore some other concepts and, as far as possible, apply them to everyone.</w:t>
+        <w:t>With regard to the contextualization of the curricular units in the development of the project, we decided to apply the knowledge acquired throughout the course, explore some other concepts and, as far as possible, apply them to everyone.</w:t>
       </w:r>
     </w:p>
     <w:p>
@@ -7520,24 +7598,11 @@
       <w:r>
         <w:t xml:space="preserve"> imediato. Assim, temos percentagens distribuídas de 10.2% do valor patrimonial em ativos, ações e </w:t>
       </w:r>
-      <w:proofErr w:type="spellStart"/>
       <w:r>
         <w:t>ETF</w:t>
       </w:r>
       <w:r>
-        <w:t>’s</w:t>
-      </w:r>
-      <w:proofErr w:type="spellEnd"/>
-      <w:r>
-        <w:t xml:space="preserve">, 8.6% em </w:t>
-      </w:r>
-      <w:proofErr w:type="spellStart"/>
-      <w:r>
-        <w:t>PPR’s</w:t>
-      </w:r>
-      <w:proofErr w:type="spellEnd"/>
-      <w:r>
-        <w:t xml:space="preserve"> e fundos de pensões e 11.2% do património em outro tipo de ativos, nomeadamente imobiliário e outros bens.</w:t>
+        <w:t>’s, 8.6% em PPR’s e fundos de pensões e 11.2% do património em outro tipo de ativos, nomeadamente imobiliário e outros bens.</w:t>
       </w:r>
     </w:p>
     <w:p>
@@ -8471,13 +8536,8 @@
               <w:t xml:space="preserve">O sistema deverá permitir ao Cliente Fazer Login </w:t>
             </w:r>
             <w:r>
-              <w:t xml:space="preserve">e </w:t>
+              <w:t>e Logout</w:t>
             </w:r>
-            <w:proofErr w:type="spellStart"/>
-            <w:r>
-              <w:t>Logout</w:t>
-            </w:r>
-            <w:proofErr w:type="spellEnd"/>
           </w:p>
         </w:tc>
         <w:tc>
@@ -8551,15 +8611,7 @@
               <w:t xml:space="preserve">everá </w:t>
             </w:r>
             <w:r>
-              <w:t xml:space="preserve">permitir realizar o Login automaticamente no caso </w:t>
-            </w:r>
-            <w:proofErr w:type="gramStart"/>
-            <w:r>
-              <w:t>do</w:t>
-            </w:r>
-            <w:proofErr w:type="gramEnd"/>
-            <w:r>
-              <w:t xml:space="preserve"> utilizador fechar o browser e voltar a abrir</w:t>
+              <w:t>permitir realizar o Login automaticamente no caso do utilizador fechar o browser e voltar a abrir</w:t>
             </w:r>
           </w:p>
         </w:tc>
@@ -9777,7 +9829,7 @@
           <w:noProof/>
         </w:rPr>
         <w:drawing>
-          <wp:inline distT="0" distB="0" distL="0" distR="0" wp14:anchorId="6E68598D" wp14:editId="155FFE75">
+          <wp:inline distT="0" distB="0" distL="0" distR="0" wp14:anchorId="6E68598D" wp14:editId="1887D372">
             <wp:extent cx="5579745" cy="3487420"/>
             <wp:effectExtent l="0" t="0" r="0" b="5080"/>
             <wp:docPr id="1526201854" name="Imagem 4" descr="getquin | Portfolio Tracker, Analysis &amp; Community"/>
@@ -12852,15 +12904,7 @@
     </w:p>
     <w:p>
       <w:r>
-        <w:t xml:space="preserve">Assim, esta semana desenvolvemos as seguintes funcionalidades: Login, Registo, Administração de Utilizadores, Perfil, Image </w:t>
-      </w:r>
-      <w:proofErr w:type="spellStart"/>
-      <w:r>
-        <w:t>Read</w:t>
-      </w:r>
-      <w:proofErr w:type="spellEnd"/>
-      <w:r>
-        <w:t xml:space="preserve"> (consiste num sistema que vai ler faturas/recibos), Base de Dados e ainda a edição e remoção de Perfil.</w:t>
+        <w:t>Assim, esta semana desenvolvemos as seguintes funcionalidades: Login, Registo, Administração de Utilizadores, Perfil, Image Read (consiste num sistema que vai ler faturas/recibos), Base de Dados e ainda a edição e remoção de Perfil.</w:t>
       </w:r>
     </w:p>
     <w:p>
@@ -13259,22 +13303,7 @@
     </w:p>
     <w:p>
       <w:r>
-        <w:t>P</w:t>
-      </w:r>
-      <w:r>
-        <w:t>odemos</w:t>
-      </w:r>
-      <w:r>
-        <w:t xml:space="preserve"> voltar a</w:t>
-      </w:r>
-      <w:r>
-        <w:t xml:space="preserve"> relacionar este tipo de tarefas com a unidade Curricular de Desenvolvimento de Aplicações Distribuídas, que foi extremamente útil e claramente foi uma ajuda nos conhecimentos adquiridos ao longo do curso</w:t>
-      </w:r>
-      <w:r>
-        <w:t xml:space="preserve"> no desenvolvimento das mesmas</w:t>
-      </w:r>
-      <w:r>
-        <w:t>.</w:t>
+        <w:t>Podemos voltar a relacionar este tipo de tarefas com a unidade Curricular de Desenvolvimento de Aplicações Distribuídas, que foi extremamente útil e claramente foi uma ajuda nos conhecimentos adquiridos ao longo do curso no desenvolvimento das mesmas.</w:t>
       </w:r>
     </w:p>
     <w:p>
@@ -13371,15 +13400,7 @@
     </w:p>
     <w:p>
       <w:r>
-        <w:t xml:space="preserve">Sprint 4 </w:t>
-      </w:r>
-      <w:proofErr w:type="gramStart"/>
-      <w:r>
-        <w:t>aqui....</w:t>
-      </w:r>
-      <w:proofErr w:type="gramEnd"/>
-      <w:r>
-        <w:t>.</w:t>
+        <w:t>Sprint 4 aqui.....</w:t>
       </w:r>
     </w:p>
     <w:p>
@@ -13400,68 +13421,23 @@
     </w:p>
     <w:p>
       <w:r>
-        <w:t xml:space="preserve">Mostrar a organização da </w:t>
-      </w:r>
-      <w:proofErr w:type="spellStart"/>
-      <w:r>
-        <w:t>bd</w:t>
-      </w:r>
-      <w:proofErr w:type="spellEnd"/>
-      <w:r>
-        <w:t xml:space="preserve">, </w:t>
-      </w:r>
-      <w:proofErr w:type="spellStart"/>
-      <w:r>
-        <w:t>vue</w:t>
-      </w:r>
-      <w:proofErr w:type="spellEnd"/>
-      <w:r>
-        <w:t xml:space="preserve"> </w:t>
-      </w:r>
-      <w:proofErr w:type="gramStart"/>
-      <w:r>
-        <w:t>etc...</w:t>
-      </w:r>
-      <w:proofErr w:type="gramEnd"/>
-      <w:r>
-        <w:t>fazer um diagrama bonito</w:t>
+        <w:t>Mostrar a organização da bd, vue etc...fazer um diagrama bonito</w:t>
       </w:r>
     </w:p>
     <w:p/>
     <w:p>
       <w:r>
-        <w:t xml:space="preserve">Explicar porque usámos </w:t>
-      </w:r>
-      <w:proofErr w:type="spellStart"/>
-      <w:r>
-        <w:t>vue</w:t>
-      </w:r>
-      <w:proofErr w:type="spellEnd"/>
-      <w:r>
-        <w:t xml:space="preserve"> e não outra ferramenta,</w:t>
-      </w:r>
-    </w:p>
-    <w:p>
-      <w:proofErr w:type="spellStart"/>
-      <w:r>
-        <w:t>Laravel</w:t>
-      </w:r>
-      <w:proofErr w:type="spellEnd"/>
-      <w:r>
-        <w:t xml:space="preserve"> fazer o mesmo</w:t>
-      </w:r>
-    </w:p>
-    <w:p>
-      <w:r>
-        <w:t xml:space="preserve">Falar em escalabilidade </w:t>
-      </w:r>
-      <w:proofErr w:type="gramStart"/>
-      <w:r>
-        <w:t>etc...</w:t>
-      </w:r>
-      <w:proofErr w:type="gramEnd"/>
-      <w:r>
-        <w:t>etc...</w:t>
+        <w:t>Explicar porque usámos vue e não outra ferramenta,</w:t>
+      </w:r>
+    </w:p>
+    <w:p>
+      <w:r>
+        <w:t>Laravel fazer o mesmo</w:t>
+      </w:r>
+    </w:p>
+    <w:p>
+      <w:r>
+        <w:t>Falar em escalabilidade etc...etc...</w:t>
       </w:r>
     </w:p>
     <w:p>
@@ -13477,15 +13453,7 @@
     </w:p>
     <w:p>
       <w:r>
-        <w:t xml:space="preserve">, mostrar o </w:t>
-      </w:r>
-      <w:proofErr w:type="spellStart"/>
-      <w:r>
-        <w:t>framer</w:t>
-      </w:r>
-      <w:proofErr w:type="spellEnd"/>
-      <w:r>
-        <w:t xml:space="preserve"> e a realidade</w:t>
+        <w:t>, mostrar o framer e a realidade</w:t>
       </w:r>
     </w:p>
     <w:p/>
@@ -13668,32 +13636,14 @@
           <w:color w:val="FF0000"/>
           <w:highlight w:val="yellow"/>
         </w:rPr>
-        <w:t xml:space="preserve">Texto da conclusão. Texto da conclusão. Texto da conclusão. Texto da conclusão. Texto da conclusão. Texto da conclusão. Texto da conclusão. Texto da conclusão. Texto da conclusão. Texto da </w:t>
-      </w:r>
-      <w:proofErr w:type="spellStart"/>
-      <w:proofErr w:type="gramStart"/>
+        <w:t>Texto da conclusão. Texto da conclusão. Texto da conclusão. Texto da conclusão. Texto da conclusão. Texto da conclusão. Texto da conclusão. Texto da conclusão. Texto da conclusão. Texto da conclusão.</w:t>
+      </w:r>
       <w:r>
         <w:rPr>
           <w:color w:val="FF0000"/>
           <w:highlight w:val="yellow"/>
         </w:rPr>
-        <w:t>conclusão.</w:t>
-      </w:r>
-      <w:r>
-        <w:rPr>
-          <w:color w:val="FF0000"/>
-          <w:highlight w:val="yellow"/>
-        </w:rPr>
-        <w:t>Falar</w:t>
-      </w:r>
-      <w:proofErr w:type="spellEnd"/>
-      <w:proofErr w:type="gramEnd"/>
-      <w:r>
-        <w:rPr>
-          <w:color w:val="FF0000"/>
-          <w:highlight w:val="yellow"/>
-        </w:rPr>
-        <w:t xml:space="preserve"> do trabalho futuro no fim,,,,,,,,,,,,,,,,,,,,,</w:t>
+        <w:t>Falar do trabalho futuro no fim,,,,,,,,,,,,,,,,,,,,,</w:t>
       </w:r>
       <w:r>
         <w:rPr>
@@ -13917,14 +13867,164 @@
         <w:t>.</w:t>
       </w:r>
     </w:p>
+    <w:p>
+      <w:pPr>
+        <w:spacing w:line="276" w:lineRule="auto"/>
+        <w:ind w:firstLine="0"/>
+        <w:jc w:val="left"/>
+      </w:pPr>
+      <w:r>
+        <w:br w:type="page"/>
+      </w:r>
+    </w:p>
+    <w:p>
+      <w:r>
+        <w:rPr>
+          <w:noProof/>
+          <w:color w:val="FF0000"/>
+          <w:szCs w:val="24"/>
+          <w:lang w:eastAsia="pt-PT"/>
+        </w:rPr>
+        <w:lastRenderedPageBreak/>
+        <mc:AlternateContent>
+          <mc:Choice Requires="wps">
+            <w:drawing>
+              <wp:anchor distT="0" distB="0" distL="114300" distR="114300" simplePos="0" relativeHeight="251669504" behindDoc="1" locked="0" layoutInCell="1" allowOverlap="1" wp14:anchorId="017A584B" wp14:editId="5A5C0DBC">
+                <wp:simplePos x="0" y="0"/>
+                <wp:positionH relativeFrom="column">
+                  <wp:posOffset>-2179386</wp:posOffset>
+                </wp:positionH>
+                <wp:positionV relativeFrom="paragraph">
+                  <wp:posOffset>-1247008</wp:posOffset>
+                </wp:positionV>
+                <wp:extent cx="9771117" cy="11745135"/>
+                <wp:effectExtent l="50800" t="25400" r="59055" b="78740"/>
+                <wp:wrapNone/>
+                <wp:docPr id="490761828" name="Retângulo 6"/>
+                <wp:cNvGraphicFramePr/>
+                <a:graphic xmlns:a="http://schemas.openxmlformats.org/drawingml/2006/main">
+                  <a:graphicData uri="http://schemas.microsoft.com/office/word/2010/wordprocessingShape">
+                    <wps:wsp>
+                      <wps:cNvSpPr/>
+                      <wps:spPr>
+                        <a:xfrm>
+                          <a:off x="0" y="0"/>
+                          <a:ext cx="9771117" cy="11745135"/>
+                        </a:xfrm>
+                        <a:prstGeom prst="rect">
+                          <a:avLst/>
+                        </a:prstGeom>
+                      </wps:spPr>
+                      <wps:style>
+                        <a:lnRef idx="1">
+                          <a:schemeClr val="dk1"/>
+                        </a:lnRef>
+                        <a:fillRef idx="3">
+                          <a:schemeClr val="dk1"/>
+                        </a:fillRef>
+                        <a:effectRef idx="2">
+                          <a:schemeClr val="dk1"/>
+                        </a:effectRef>
+                        <a:fontRef idx="minor">
+                          <a:schemeClr val="lt1"/>
+                        </a:fontRef>
+                      </wps:style>
+                      <wps:bodyPr rot="0" spcFirstLastPara="0" vertOverflow="overflow" horzOverflow="overflow" vert="horz" wrap="square" lIns="91440" tIns="45720" rIns="91440" bIns="45720" numCol="1" spcCol="0" rtlCol="0" fromWordArt="0" anchor="ctr" anchorCtr="0" forceAA="0" compatLnSpc="1">
+                        <a:prstTxWarp prst="textNoShape">
+                          <a:avLst/>
+                        </a:prstTxWarp>
+                        <a:noAutofit/>
+                      </wps:bodyPr>
+                    </wps:wsp>
+                  </a:graphicData>
+                </a:graphic>
+                <wp14:sizeRelH relativeFrom="margin">
+                  <wp14:pctWidth>0</wp14:pctWidth>
+                </wp14:sizeRelH>
+                <wp14:sizeRelV relativeFrom="margin">
+                  <wp14:pctHeight>0</wp14:pctHeight>
+                </wp14:sizeRelV>
+              </wp:anchor>
+            </w:drawing>
+          </mc:Choice>
+          <mc:Fallback>
+            <w:pict>
+              <v:rect w14:anchorId="3AAF6E46" id="Retângulo 6" o:spid="_x0000_s1026" style="position:absolute;margin-left:-171.6pt;margin-top:-98.2pt;width:769.4pt;height:924.8pt;z-index:-251646976;visibility:visible;mso-wrap-style:square;mso-width-percent:0;mso-height-percent:0;mso-wrap-distance-left:9pt;mso-wrap-distance-top:0;mso-wrap-distance-right:9pt;mso-wrap-distance-bottom:0;mso-position-horizontal:absolute;mso-position-horizontal-relative:text;mso-position-vertical:absolute;mso-position-vertical-relative:text;mso-width-percent:0;mso-height-percent:0;mso-width-relative:margin;mso-height-relative:margin;v-text-anchor:middle" o:gfxdata="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" fillcolor="black [1632]" strokecolor="black [3040]">
+                <v:fill color2="black [3008]" rotate="t" angle="180" focus="80%" type="gradient">
+                  <o:fill v:ext="view" type="gradientUnscaled"/>
+                </v:fill>
+                <v:shadow on="t" color="black" opacity="22937f" origin=",.5" offset="0,.63889mm"/>
+              </v:rect>
+            </w:pict>
+          </mc:Fallback>
+        </mc:AlternateContent>
+      </w:r>
+    </w:p>
     <w:p/>
     <w:p>
       <w:pPr>
         <w:ind w:firstLine="0"/>
+      </w:pPr>
+    </w:p>
+    <w:p/>
+    <w:p/>
+    <w:p/>
+    <w:p>
+      <w:pPr>
+        <w:ind w:firstLine="0"/>
         <w:rPr>
           <w:rFonts w:ascii="Arial" w:hAnsi="Arial" w:cs="Arial"/>
         </w:rPr>
       </w:pPr>
+      <w:r>
+        <w:rPr>
+          <w:b/>
+          <w:noProof/>
+          <w:sz w:val="40"/>
+          <w:szCs w:val="40"/>
+        </w:rPr>
+        <w:drawing>
+          <wp:inline distT="0" distB="0" distL="0" distR="0" wp14:anchorId="5AE935F7" wp14:editId="7DA4CC59">
+            <wp:extent cx="5579745" cy="3324225"/>
+            <wp:effectExtent l="0" t="0" r="0" b="3175"/>
+            <wp:docPr id="2035782364" name="Imagem 5" descr="Uma imagem com texto, Tipo de letra, logótipo, círculo&#10;&#10;Os conteúdos gerados por IA poderão estar incorretos."/>
+            <wp:cNvGraphicFramePr>
+              <a:graphicFrameLocks xmlns:a="http://schemas.openxmlformats.org/drawingml/2006/main" noChangeAspect="1"/>
+            </wp:cNvGraphicFramePr>
+            <a:graphic xmlns:a="http://schemas.openxmlformats.org/drawingml/2006/main">
+              <a:graphicData uri="http://schemas.openxmlformats.org/drawingml/2006/picture">
+                <pic:pic xmlns:pic="http://schemas.openxmlformats.org/drawingml/2006/picture">
+                  <pic:nvPicPr>
+                    <pic:cNvPr id="494576321" name="Imagem 5" descr="Uma imagem com texto, Tipo de letra, logótipo, círculo&#10;&#10;Os conteúdos gerados por IA poderão estar incorretos."/>
+                    <pic:cNvPicPr/>
+                  </pic:nvPicPr>
+                  <pic:blipFill>
+                    <a:blip r:embed="rId10">
+                      <a:extLst>
+                        <a:ext uri="{28A0092B-C50C-407E-A947-70E740481C1C}">
+                          <a14:useLocalDpi xmlns:a14="http://schemas.microsoft.com/office/drawing/2010/main" val="0"/>
+                        </a:ext>
+                      </a:extLst>
+                    </a:blip>
+                    <a:stretch>
+                      <a:fillRect/>
+                    </a:stretch>
+                  </pic:blipFill>
+                  <pic:spPr>
+                    <a:xfrm>
+                      <a:off x="0" y="0"/>
+                      <a:ext cx="5579745" cy="3324225"/>
+                    </a:xfrm>
+                    <a:prstGeom prst="rect">
+                      <a:avLst/>
+                    </a:prstGeom>
+                  </pic:spPr>
+                </pic:pic>
+              </a:graphicData>
+            </a:graphic>
+          </wp:inline>
+        </w:drawing>
+      </w:r>
     </w:p>
     <w:sectPr>
       <w:headerReference w:type="even" r:id="rId34"/>

</xml_diff>

<commit_message>
Correção orçamentos -> limites
</commit_message>
<xml_diff>
--- a/doc/Relatorio_Smart4Finaces_ESTG.docx
+++ b/doc/Relatorio_Smart4Finaces_ESTG.docx
@@ -1,6 +1,6 @@
 
 <file path=word/document.xml><?xml version="1.0" encoding="utf-8"?>
-<w:document xmlns:wpc="http://schemas.microsoft.com/office/word/2010/wordprocessingCanvas" xmlns:cx="http://schemas.microsoft.com/office/drawing/2014/chartex" xmlns:cx1="http://schemas.microsoft.com/office/drawing/2015/9/8/chartex" xmlns:cx2="http://schemas.microsoft.com/office/drawing/2015/10/21/chartex" xmlns:cx3="http://schemas.microsoft.com/office/drawing/2016/5/9/chartex" xmlns:cx4="http://schemas.microsoft.com/office/drawing/2016/5/10/chartex" xmlns:cx5="http://schemas.microsoft.com/office/drawing/2016/5/11/chartex" xmlns:cx6="http://schemas.microsoft.com/office/drawing/2016/5/12/chartex" xmlns:cx7="http://schemas.microsoft.com/office/drawing/2016/5/13/chartex" xmlns:cx8="http://schemas.microsoft.com/office/drawing/2016/5/14/chartex" xmlns:mc="http://schemas.openxmlformats.org/markup-compatibility/2006" xmlns:aink="http://schemas.microsoft.com/office/drawing/2016/ink" xmlns:am3d="http://schemas.microsoft.com/office/drawing/2017/model3d" xmlns:o="urn:schemas-microsoft-com:office:office" xmlns:r="http://schemas.openxmlformats.org/officeDocument/2006/relationships" xmlns:m="http://schemas.openxmlformats.org/officeDocument/2006/math" xmlns:v="urn:schemas-microsoft-com:vml" xmlns:wp14="http://schemas.microsoft.com/office/word/2010/wordprocessingDrawing" xmlns:wp="http://schemas.openxmlformats.org/drawingml/2006/wordprocessingDrawing" xmlns:w10="urn:schemas-microsoft-com:office:word" xmlns:w="http://schemas.openxmlformats.org/wordprocessingml/2006/main" xmlns:w14="http://schemas.microsoft.com/office/word/2010/wordml" xmlns:w15="http://schemas.microsoft.com/office/word/2012/wordml" xmlns:w16cex="http://schemas.microsoft.com/office/word/2018/wordml/cex" xmlns:w16cid="http://schemas.microsoft.com/office/word/2016/wordml/cid" xmlns:w16="http://schemas.microsoft.com/office/word/2018/wordml" xmlns:w16sdtdh="http://schemas.microsoft.com/office/word/2020/wordml/sdtdatahash" xmlns:w16se="http://schemas.microsoft.com/office/word/2015/wordml/symex" xmlns:wpg="http://schemas.microsoft.com/office/word/2010/wordprocessingGroup" xmlns:wpi="http://schemas.microsoft.com/office/word/2010/wordprocessingInk" xmlns:wne="http://schemas.microsoft.com/office/word/2006/wordml" xmlns:wps="http://schemas.microsoft.com/office/word/2010/wordprocessingShape" mc:Ignorable="w14 w15 w16se w16cid w16 w16cex w16sdtdh wp14">
+<w:document xmlns:wpc="http://schemas.microsoft.com/office/word/2010/wordprocessingCanvas" xmlns:cx="http://schemas.microsoft.com/office/drawing/2014/chartex" xmlns:cx1="http://schemas.microsoft.com/office/drawing/2015/9/8/chartex" xmlns:cx2="http://schemas.microsoft.com/office/drawing/2015/10/21/chartex" xmlns:cx3="http://schemas.microsoft.com/office/drawing/2016/5/9/chartex" xmlns:cx4="http://schemas.microsoft.com/office/drawing/2016/5/10/chartex" xmlns:cx5="http://schemas.microsoft.com/office/drawing/2016/5/11/chartex" xmlns:cx6="http://schemas.microsoft.com/office/drawing/2016/5/12/chartex" xmlns:cx7="http://schemas.microsoft.com/office/drawing/2016/5/13/chartex" xmlns:cx8="http://schemas.microsoft.com/office/drawing/2016/5/14/chartex" xmlns:mc="http://schemas.openxmlformats.org/markup-compatibility/2006" xmlns:aink="http://schemas.microsoft.com/office/drawing/2016/ink" xmlns:am3d="http://schemas.microsoft.com/office/drawing/2017/model3d" xmlns:o="urn:schemas-microsoft-com:office:office" xmlns:oel="http://schemas.microsoft.com/office/2019/extlst" xmlns:r="http://schemas.openxmlformats.org/officeDocument/2006/relationships" xmlns:m="http://schemas.openxmlformats.org/officeDocument/2006/math" xmlns:v="urn:schemas-microsoft-com:vml" xmlns:wp14="http://schemas.microsoft.com/office/word/2010/wordprocessingDrawing" xmlns:wp="http://schemas.openxmlformats.org/drawingml/2006/wordprocessingDrawing" xmlns:w10="urn:schemas-microsoft-com:office:word" xmlns:w="http://schemas.openxmlformats.org/wordprocessingml/2006/main" xmlns:w14="http://schemas.microsoft.com/office/word/2010/wordml" xmlns:w15="http://schemas.microsoft.com/office/word/2012/wordml" xmlns:w16cex="http://schemas.microsoft.com/office/word/2018/wordml/cex" xmlns:w16cid="http://schemas.microsoft.com/office/word/2016/wordml/cid" xmlns:w16="http://schemas.microsoft.com/office/word/2018/wordml" xmlns:w16du="http://schemas.microsoft.com/office/word/2023/wordml/word16du" xmlns:w16sdtdh="http://schemas.microsoft.com/office/word/2020/wordml/sdtdatahash" xmlns:w16sdtfl="http://schemas.microsoft.com/office/word/2024/wordml/sdtformatlock" xmlns:w16se="http://schemas.microsoft.com/office/word/2015/wordml/symex" xmlns:wpg="http://schemas.microsoft.com/office/word/2010/wordprocessingGroup" xmlns:wpi="http://schemas.microsoft.com/office/word/2010/wordprocessingInk" xmlns:wne="http://schemas.microsoft.com/office/word/2006/wordml" xmlns:wps="http://schemas.microsoft.com/office/word/2010/wordprocessingShape" mc:Ignorable="w14 w15 w16se w16cid w16 w16cex w16sdtdh w16sdtfl w16du wp14">
   <w:body>
     <w:bookmarkStart w:id="0" w:name="_Hlk194411719"/>
     <w:bookmarkEnd w:id="0"/>
@@ -85,7 +85,7 @@
               </wp:anchor>
             </w:drawing>
           </mc:Choice>
-          <mc:Fallback xmlns:w16sdtfl="http://schemas.microsoft.com/office/word/2024/wordml/sdtformatlock" xmlns:w16du="http://schemas.microsoft.com/office/word/2023/wordml/word16du" xmlns:oel="http://schemas.microsoft.com/office/2019/extlst">
+          <mc:Fallback>
             <w:pict>
               <v:rect w14:anchorId="5A6F0E96" id="Retângulo 6" o:spid="_x0000_s1026" style="position:absolute;margin-left:-166.2pt;margin-top:-115.6pt;width:784.3pt;height:986.9pt;z-index:-251658241;visibility:visible;mso-wrap-style:square;mso-width-percent:0;mso-height-percent:0;mso-wrap-distance-left:9pt;mso-wrap-distance-top:0;mso-wrap-distance-right:9pt;mso-wrap-distance-bottom:0;mso-position-horizontal:absolute;mso-position-horizontal-relative:text;mso-position-vertical:absolute;mso-position-vertical-relative:text;mso-width-percent:0;mso-height-percent:0;mso-width-relative:margin;mso-height-relative:margin;v-text-anchor:middle" o:gfxdata="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" fillcolor="black [1632]" strokecolor="black [3040]">
                 <v:fill color2="black [3008]" rotate="t" angle="180" focus="80%" type="gradient">
@@ -441,7 +441,7 @@
               </wp:anchor>
             </w:drawing>
           </mc:Choice>
-          <mc:Fallback xmlns:w16sdtfl="http://schemas.microsoft.com/office/word/2024/wordml/sdtformatlock" xmlns:w16du="http://schemas.microsoft.com/office/word/2023/wordml/word16du" xmlns:oel="http://schemas.microsoft.com/office/2019/extlst">
+          <mc:Fallback>
             <w:pict>
               <v:rect w14:anchorId="7AA69EA8" id="Retângulo 6" o:spid="_x0000_s1026" style="position:absolute;margin-left:-342.95pt;margin-top:-93.2pt;width:955.6pt;height:1097.45pt;z-index:-251649024;visibility:visible;mso-wrap-style:square;mso-width-percent:0;mso-height-percent:0;mso-wrap-distance-left:9pt;mso-wrap-distance-top:0;mso-wrap-distance-right:9pt;mso-wrap-distance-bottom:0;mso-position-horizontal:absolute;mso-position-horizontal-relative:text;mso-position-vertical:absolute;mso-position-vertical-relative:text;mso-width-percent:0;mso-height-percent:0;mso-width-relative:margin;mso-height-relative:margin;v-text-anchor:middle" o:gfxdata="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" fillcolor="black [1632]" strokecolor="black [3040]">
                 <v:fill color2="black [3008]" rotate="t" angle="180" focus="80%" type="gradient">
@@ -822,7 +822,6 @@
       <w:r>
         <w:t xml:space="preserve">Este projeto, desenvolvido no contexto da Unidade Curricular de Projeto Informático da Licenciatura em Engenharia Informática, consiste no desenvolvimento de uma aplicação web para gestão de finanças pessoais, permitindo que os utilizadores se registem e controlem os seus rendimentos, despesas e investimentos. A aplicação visa proporcionar uma visão clara da situação financeira do cliente através de </w:t>
       </w:r>
-      <w:proofErr w:type="spellStart"/>
       <w:r>
         <w:rPr>
           <w:i/>
@@ -830,7 +829,6 @@
         </w:rPr>
         <w:t>dashboards</w:t>
       </w:r>
-      <w:proofErr w:type="spellEnd"/>
       <w:r>
         <w:t xml:space="preserve"> interativos e relatórios detalhados.</w:t>
       </w:r>
@@ -845,7 +843,6 @@
       <w:r>
         <w:t xml:space="preserve"> utilizadores acompanhem os seus rendimentos, despesas e investimentos de forma eficiente. A aplicação ajuda a organizar orçamentos e visualizar a situação financeira através de </w:t>
       </w:r>
-      <w:proofErr w:type="spellStart"/>
       <w:r>
         <w:rPr>
           <w:i/>
@@ -853,7 +850,6 @@
         </w:rPr>
         <w:t>dashboards</w:t>
       </w:r>
-      <w:proofErr w:type="spellEnd"/>
       <w:r>
         <w:t xml:space="preserve"> interativos e relatórios detalhados. Com uma interface moderna e responsiva, a Smart4Finances pretende capacitar os utilizadores a tomarem decisões financeiras mais informadas, promovendo uma melhor saúde financeira a longo prazo.</w:t>
       </w:r>
@@ -5850,37 +5846,12 @@
                 <w:iCs/>
               </w:rPr>
             </w:pPr>
-            <w:proofErr w:type="spellStart"/>
             <w:r>
               <w:rPr>
                 <w:i/>
                 <w:iCs/>
               </w:rPr>
-              <w:t>Return</w:t>
-            </w:r>
-            <w:proofErr w:type="spellEnd"/>
-            <w:r>
-              <w:rPr>
-                <w:i/>
-                <w:iCs/>
-              </w:rPr>
-              <w:t xml:space="preserve"> </w:t>
-            </w:r>
-            <w:proofErr w:type="spellStart"/>
-            <w:r>
-              <w:rPr>
-                <w:i/>
-                <w:iCs/>
-              </w:rPr>
-              <w:t>of</w:t>
-            </w:r>
-            <w:proofErr w:type="spellEnd"/>
-            <w:r>
-              <w:rPr>
-                <w:i/>
-                <w:iCs/>
-              </w:rPr>
-              <w:t xml:space="preserve"> </w:t>
+              <w:t xml:space="preserve">Return of </w:t>
             </w:r>
             <w:proofErr w:type="spellStart"/>
             <w:r>
@@ -6088,7 +6059,6 @@
       <w:r>
         <w:t xml:space="preserve">, desenvolvido no contexto da Unidade Curricular de Projeto Informático da Licenciatura em Engenharia Informática, consiste no desenvolvimento de uma aplicação web para gestão de finanças pessoais, permitindo que os utilizadores se registem e controlem os seus rendimentos, despesas e investimentos. A aplicação visa proporcionar uma visão clara da situação financeira do cliente através de </w:t>
       </w:r>
-      <w:proofErr w:type="spellStart"/>
       <w:r>
         <w:rPr>
           <w:i/>
@@ -6096,7 +6066,6 @@
         </w:rPr>
         <w:t>dashboards</w:t>
       </w:r>
-      <w:proofErr w:type="spellEnd"/>
       <w:r>
         <w:t xml:space="preserve"> interativos e relatórios detalhados.</w:t>
       </w:r>
@@ -6111,7 +6080,6 @@
       <w:r>
         <w:t xml:space="preserve"> utilizadores acompanhem os seus rendimentos, despesas e investimentos de forma eficiente. A aplicação ajuda a organizar orçamentos e visualizar a situação financeira através de </w:t>
       </w:r>
-      <w:proofErr w:type="spellStart"/>
       <w:r>
         <w:rPr>
           <w:i/>
@@ -6119,7 +6087,6 @@
         </w:rPr>
         <w:t>dashboards</w:t>
       </w:r>
-      <w:proofErr w:type="spellEnd"/>
       <w:r>
         <w:t xml:space="preserve"> interativos e relatórios detalhados. Com uma interface moderna e responsiva, a Smart4Finances pretende capacitar os utilizadores a tomarem decisões financeiras mais informadas, promovendo uma melhor saúde financeira a longo prazo.</w:t>
       </w:r>
@@ -6639,7 +6606,7 @@
           <w:noProof/>
         </w:rPr>
         <w:drawing>
-          <wp:inline distT="0" distB="0" distL="0" distR="0" wp14:anchorId="15C500A4" wp14:editId="5B39B6CC">
+          <wp:inline distT="0" distB="0" distL="0" distR="0" wp14:anchorId="15C500A4" wp14:editId="7C39F4AC">
             <wp:extent cx="2700000" cy="1800000"/>
             <wp:effectExtent l="0" t="0" r="5715" b="0"/>
             <wp:docPr id="254282631" name="Imagem 1" descr="Poupança: como investir e aumentar a rentabilidade"/>
@@ -6887,7 +6854,6 @@
         </w:rPr>
         <w:t xml:space="preserve">Competição com Grandes </w:t>
       </w:r>
-      <w:proofErr w:type="spellStart"/>
       <w:r>
         <w:rPr>
           <w:b/>
@@ -6898,7 +6864,6 @@
         </w:rPr>
         <w:t>Players</w:t>
       </w:r>
-      <w:proofErr w:type="spellEnd"/>
       <w:r>
         <w:rPr>
           <w:lang w:eastAsia="pt-PT"/>
@@ -6917,7 +6882,6 @@
         </w:rPr>
         <w:t xml:space="preserve">ercado dominado por bancos digitais e </w:t>
       </w:r>
-      <w:proofErr w:type="spellStart"/>
       <w:r>
         <w:rPr>
           <w:i/>
@@ -6926,7 +6890,6 @@
         </w:rPr>
         <w:t>fintechs</w:t>
       </w:r>
-      <w:proofErr w:type="spellEnd"/>
       <w:r>
         <w:rPr>
           <w:lang w:eastAsia="pt-PT"/>
@@ -7131,15 +7094,7 @@
     </w:p>
     <w:p>
       <w:r>
-        <w:t xml:space="preserve">Numa Publicação da Deco </w:t>
-      </w:r>
-      <w:proofErr w:type="spellStart"/>
-      <w:r>
-        <w:t>ProTeste</w:t>
-      </w:r>
-      <w:proofErr w:type="spellEnd"/>
-      <w:r>
-        <w:t>, conseguimos obter a distribuição patrimonial dos portugueses por várias categorias. Algumas das principais métricas que podemos obter no seguinte gráfico, fruto do respetivo estudo, são:</w:t>
+        <w:t>Numa Publicação da Deco ProTeste, conseguimos obter a distribuição patrimonial dos portugueses por várias categorias. Algumas das principais métricas que podemos obter no seguinte gráfico, fruto do respetivo estudo, são:</w:t>
       </w:r>
     </w:p>
     <w:p>
@@ -7245,27 +7200,14 @@
       <w:r>
         <w:t xml:space="preserve">Figura </w:t>
       </w:r>
-      <w:r>
-        <w:fldChar w:fldCharType="begin"/>
-      </w:r>
-      <w:r>
-        <w:instrText xml:space="preserve"> SEQ Figura \* ARABIC </w:instrText>
-      </w:r>
-      <w:r>
-        <w:fldChar w:fldCharType="separate"/>
-      </w:r>
-      <w:r>
-        <w:rPr>
-          <w:noProof/>
-        </w:rPr>
-        <w:t>3</w:t>
-      </w:r>
-      <w:r>
-        <w:rPr>
-          <w:noProof/>
-        </w:rPr>
-        <w:fldChar w:fldCharType="end"/>
-      </w:r>
+      <w:fldSimple w:instr=" SEQ Figura \* ARABIC ">
+        <w:r>
+          <w:rPr>
+            <w:noProof/>
+          </w:rPr>
+          <w:t>3</w:t>
+        </w:r>
+      </w:fldSimple>
       <w:r>
         <w:t xml:space="preserve"> - Estudo </w:t>
       </w:r>
@@ -7368,39 +7310,8 @@
           <w:i/>
           <w:iCs/>
         </w:rPr>
-        <w:t>Exchange-</w:t>
-      </w:r>
-      <w:proofErr w:type="spellStart"/>
-      <w:r>
-        <w:rPr>
-          <w:b/>
-          <w:bCs/>
-          <w:i/>
-          <w:iCs/>
-        </w:rPr>
-        <w:t>Traded</w:t>
-      </w:r>
-      <w:proofErr w:type="spellEnd"/>
-      <w:r>
-        <w:rPr>
-          <w:b/>
-          <w:bCs/>
-          <w:i/>
-          <w:iCs/>
-        </w:rPr>
-        <w:t xml:space="preserve"> </w:t>
-      </w:r>
-      <w:proofErr w:type="spellStart"/>
-      <w:r>
-        <w:rPr>
-          <w:b/>
-          <w:bCs/>
-          <w:i/>
-          <w:iCs/>
-        </w:rPr>
-        <w:t>Fund</w:t>
-      </w:r>
-      <w:proofErr w:type="spellEnd"/>
+        <w:t>Exchange-Traded Fund</w:t>
+      </w:r>
       <w:r>
         <w:rPr>
           <w:b/>
@@ -7554,27 +7465,14 @@
       <w:r>
         <w:t xml:space="preserve">Figura </w:t>
       </w:r>
-      <w:r>
-        <w:fldChar w:fldCharType="begin"/>
-      </w:r>
-      <w:r>
-        <w:instrText xml:space="preserve"> SEQ Figura \* ARABIC </w:instrText>
-      </w:r>
-      <w:r>
-        <w:fldChar w:fldCharType="separate"/>
-      </w:r>
-      <w:r>
-        <w:rPr>
-          <w:noProof/>
-        </w:rPr>
-        <w:t>4</w:t>
-      </w:r>
-      <w:r>
-        <w:rPr>
-          <w:noProof/>
-        </w:rPr>
-        <w:fldChar w:fldCharType="end"/>
-      </w:r>
+      <w:fldSimple w:instr=" SEQ Figura \* ARABIC ">
+        <w:r>
+          <w:rPr>
+            <w:noProof/>
+          </w:rPr>
+          <w:t>4</w:t>
+        </w:r>
+      </w:fldSimple>
       <w:r>
         <w:t xml:space="preserve"> - </w:t>
       </w:r>
@@ -7697,9 +7595,9 @@
           <w:noProof/>
         </w:rPr>
         <w:drawing>
-          <wp:inline distT="0" distB="0" distL="0" distR="0" wp14:anchorId="3B3071E4" wp14:editId="4C8DFB7D">
-            <wp:extent cx="5579745" cy="2287270"/>
-            <wp:effectExtent l="0" t="0" r="0" b="0"/>
+          <wp:inline distT="0" distB="0" distL="0" distR="0" wp14:anchorId="3B3071E4" wp14:editId="6727C83F">
+            <wp:extent cx="5231757" cy="2144621"/>
+            <wp:effectExtent l="0" t="0" r="1270" b="1905"/>
             <wp:docPr id="2046374324" name="Imagem 8" descr="Uma imagem com texto, captura de ecrã, Tipo de letra, file&#10;&#10;Os conteúdos gerados por IA poderão estar incorretos."/>
             <wp:cNvGraphicFramePr>
               <a:graphicFrameLocks xmlns:a="http://schemas.openxmlformats.org/drawingml/2006/main" noChangeAspect="1"/>
@@ -7726,7 +7624,7 @@
                   <pic:spPr>
                     <a:xfrm>
                       <a:off x="0" y="0"/>
-                      <a:ext cx="5579745" cy="2287270"/>
+                      <a:ext cx="5242586" cy="2149060"/>
                     </a:xfrm>
                     <a:prstGeom prst="rect">
                       <a:avLst/>
@@ -7747,27 +7645,14 @@
       <w:r>
         <w:t xml:space="preserve">Figura </w:t>
       </w:r>
-      <w:r>
-        <w:fldChar w:fldCharType="begin"/>
-      </w:r>
-      <w:r>
-        <w:instrText xml:space="preserve"> SEQ Figura \* ARABIC </w:instrText>
-      </w:r>
-      <w:r>
-        <w:fldChar w:fldCharType="separate"/>
-      </w:r>
-      <w:r>
-        <w:rPr>
-          <w:noProof/>
-        </w:rPr>
-        <w:t>6</w:t>
-      </w:r>
-      <w:r>
-        <w:rPr>
-          <w:noProof/>
-        </w:rPr>
-        <w:fldChar w:fldCharType="end"/>
-      </w:r>
+      <w:fldSimple w:instr=" SEQ Figura \* ARABIC ">
+        <w:r>
+          <w:rPr>
+            <w:noProof/>
+          </w:rPr>
+          <w:t>6</w:t>
+        </w:r>
+      </w:fldSimple>
       <w:r>
         <w:t xml:space="preserve"> - Estudo Idealista</w:t>
       </w:r>
@@ -7912,27 +7797,14 @@
       <w:r>
         <w:t xml:space="preserve">Figura </w:t>
       </w:r>
-      <w:r>
-        <w:fldChar w:fldCharType="begin"/>
-      </w:r>
-      <w:r>
-        <w:instrText xml:space="preserve"> SEQ Figura \* ARABIC </w:instrText>
-      </w:r>
-      <w:r>
-        <w:fldChar w:fldCharType="separate"/>
-      </w:r>
-      <w:r>
-        <w:rPr>
-          <w:noProof/>
-        </w:rPr>
-        <w:t>7</w:t>
-      </w:r>
-      <w:r>
-        <w:rPr>
-          <w:noProof/>
-        </w:rPr>
-        <w:fldChar w:fldCharType="end"/>
-      </w:r>
+      <w:fldSimple w:instr=" SEQ Figura \* ARABIC ">
+        <w:r>
+          <w:rPr>
+            <w:noProof/>
+          </w:rPr>
+          <w:t>7</w:t>
+        </w:r>
+      </w:fldSimple>
       <w:r>
         <w:t xml:space="preserve"> - Literacia Financeira na Europa</w:t>
       </w:r>
@@ -9115,105 +8987,7 @@
         <w:rPr>
           <w:lang w:eastAsia="pt-PT"/>
         </w:rPr>
-        <w:t xml:space="preserve">Como tal, decidimos analisar os seguintes concorrentes: </w:t>
-      </w:r>
-      <w:proofErr w:type="spellStart"/>
-      <w:r>
-        <w:rPr>
-          <w:lang w:eastAsia="pt-PT"/>
-        </w:rPr>
-        <w:t>Trade</w:t>
-      </w:r>
-      <w:proofErr w:type="spellEnd"/>
-      <w:r>
-        <w:rPr>
-          <w:lang w:eastAsia="pt-PT"/>
-        </w:rPr>
-        <w:t xml:space="preserve"> </w:t>
-      </w:r>
-      <w:proofErr w:type="spellStart"/>
-      <w:r>
-        <w:rPr>
-          <w:lang w:eastAsia="pt-PT"/>
-        </w:rPr>
-        <w:t>Republic</w:t>
-      </w:r>
-      <w:proofErr w:type="spellEnd"/>
-      <w:r>
-        <w:rPr>
-          <w:lang w:eastAsia="pt-PT"/>
-        </w:rPr>
-        <w:t xml:space="preserve">, </w:t>
-      </w:r>
-      <w:proofErr w:type="spellStart"/>
-      <w:r>
-        <w:rPr>
-          <w:lang w:eastAsia="pt-PT"/>
-        </w:rPr>
-        <w:t>Revolut</w:t>
-      </w:r>
-      <w:proofErr w:type="spellEnd"/>
-      <w:r>
-        <w:rPr>
-          <w:lang w:eastAsia="pt-PT"/>
-        </w:rPr>
-        <w:t xml:space="preserve"> e </w:t>
-      </w:r>
-      <w:proofErr w:type="spellStart"/>
-      <w:r>
-        <w:rPr>
-          <w:lang w:eastAsia="pt-PT"/>
-        </w:rPr>
-        <w:t>GetQuin</w:t>
-      </w:r>
-      <w:proofErr w:type="spellEnd"/>
-      <w:r>
-        <w:rPr>
-          <w:lang w:eastAsia="pt-PT"/>
-        </w:rPr>
-        <w:t xml:space="preserve">. É de se notar, que a </w:t>
-      </w:r>
-      <w:proofErr w:type="spellStart"/>
-      <w:r>
-        <w:rPr>
-          <w:lang w:eastAsia="pt-PT"/>
-        </w:rPr>
-        <w:t>Trade</w:t>
-      </w:r>
-      <w:proofErr w:type="spellEnd"/>
-      <w:r>
-        <w:rPr>
-          <w:lang w:eastAsia="pt-PT"/>
-        </w:rPr>
-        <w:t xml:space="preserve"> </w:t>
-      </w:r>
-      <w:proofErr w:type="spellStart"/>
-      <w:r>
-        <w:rPr>
-          <w:lang w:eastAsia="pt-PT"/>
-        </w:rPr>
-        <w:t>Republic</w:t>
-      </w:r>
-      <w:proofErr w:type="spellEnd"/>
-      <w:r>
-        <w:rPr>
-          <w:lang w:eastAsia="pt-PT"/>
-        </w:rPr>
-        <w:t xml:space="preserve"> e </w:t>
-      </w:r>
-      <w:proofErr w:type="spellStart"/>
-      <w:r>
-        <w:rPr>
-          <w:lang w:eastAsia="pt-PT"/>
-        </w:rPr>
-        <w:t>Revolut</w:t>
-      </w:r>
-      <w:proofErr w:type="spellEnd"/>
-      <w:r>
-        <w:rPr>
-          <w:lang w:eastAsia="pt-PT"/>
-        </w:rPr>
-        <w:t xml:space="preserve"> atuam no mercado também no setor da banca e não podemos comparar esse tipo de serviço com a nossa plataforma.</w:t>
+        <w:t>Como tal, decidimos analisar os seguintes concorrentes: Trade Republic, Revolut e GetQuin. É de se notar, que a Trade Republic e Revolut atuam no mercado também no setor da banca e não podemos comparar esse tipo de serviço com a nossa plataforma.</w:t>
       </w:r>
     </w:p>
     <w:p>
@@ -9231,85 +9005,47 @@
         <w:pStyle w:val="Ttulo3"/>
       </w:pPr>
       <w:bookmarkStart w:id="48" w:name="_Toc193719115"/>
+      <w:r>
+        <w:t>Trade Republic</w:t>
+      </w:r>
+      <w:bookmarkEnd w:id="48"/>
+      <w:r>
+        <w:t xml:space="preserve"> </w:t>
+      </w:r>
+    </w:p>
+    <w:p>
+      <w:pPr>
+        <w:rPr>
+          <w:lang w:eastAsia="pt-PT"/>
+        </w:rPr>
+      </w:pPr>
+      <w:r>
+        <w:rPr>
+          <w:lang w:eastAsia="pt-PT"/>
+        </w:rPr>
+        <w:t xml:space="preserve">A Trade Republic é uma plataforma de investimento digital que permite comprar e vender ações, </w:t>
+      </w:r>
       <w:proofErr w:type="spellStart"/>
       <w:r>
-        <w:t>Trade</w:t>
+        <w:rPr>
+          <w:lang w:eastAsia="pt-PT"/>
+        </w:rPr>
+        <w:t>ETF</w:t>
+      </w:r>
+      <w:r>
+        <w:rPr>
+          <w:lang w:eastAsia="pt-PT"/>
+        </w:rPr>
+        <w:t>’</w:t>
+      </w:r>
+      <w:r>
+        <w:rPr>
+          <w:lang w:eastAsia="pt-PT"/>
+        </w:rPr>
+        <w:t>s</w:t>
       </w:r>
       <w:proofErr w:type="spellEnd"/>
       <w:r>
-        <w:t xml:space="preserve"> </w:t>
-      </w:r>
-      <w:proofErr w:type="spellStart"/>
-      <w:r>
-        <w:t>Republic</w:t>
-      </w:r>
-      <w:bookmarkEnd w:id="48"/>
-      <w:proofErr w:type="spellEnd"/>
-      <w:r>
-        <w:t xml:space="preserve"> </w:t>
-      </w:r>
-    </w:p>
-    <w:p>
-      <w:pPr>
-        <w:rPr>
-          <w:lang w:eastAsia="pt-PT"/>
-        </w:rPr>
-      </w:pPr>
-      <w:r>
-        <w:rPr>
-          <w:lang w:eastAsia="pt-PT"/>
-        </w:rPr>
-        <w:t xml:space="preserve">A </w:t>
-      </w:r>
-      <w:proofErr w:type="spellStart"/>
-      <w:r>
-        <w:rPr>
-          <w:lang w:eastAsia="pt-PT"/>
-        </w:rPr>
-        <w:t>Trade</w:t>
-      </w:r>
-      <w:proofErr w:type="spellEnd"/>
-      <w:r>
-        <w:rPr>
-          <w:lang w:eastAsia="pt-PT"/>
-        </w:rPr>
-        <w:t xml:space="preserve"> </w:t>
-      </w:r>
-      <w:proofErr w:type="spellStart"/>
-      <w:r>
-        <w:rPr>
-          <w:lang w:eastAsia="pt-PT"/>
-        </w:rPr>
-        <w:t>Republic</w:t>
-      </w:r>
-      <w:proofErr w:type="spellEnd"/>
-      <w:r>
-        <w:rPr>
-          <w:lang w:eastAsia="pt-PT"/>
-        </w:rPr>
-        <w:t xml:space="preserve"> é uma plataforma de investimento digital que permite comprar e vender ações, </w:t>
-      </w:r>
-      <w:proofErr w:type="spellStart"/>
-      <w:r>
-        <w:rPr>
-          <w:lang w:eastAsia="pt-PT"/>
-        </w:rPr>
-        <w:t>ETF</w:t>
-      </w:r>
-      <w:r>
-        <w:rPr>
-          <w:lang w:eastAsia="pt-PT"/>
-        </w:rPr>
-        <w:t>’</w:t>
-      </w:r>
-      <w:r>
-        <w:rPr>
-          <w:lang w:eastAsia="pt-PT"/>
-        </w:rPr>
-        <w:t>s</w:t>
-      </w:r>
-      <w:proofErr w:type="spellEnd"/>
-      <w:r>
         <w:rPr>
           <w:lang w:eastAsia="pt-PT"/>
         </w:rPr>
@@ -9319,35 +9055,7 @@
         <w:rPr>
           <w:lang w:eastAsia="pt-PT"/>
         </w:rPr>
-        <w:t xml:space="preserve"> A </w:t>
-      </w:r>
-      <w:proofErr w:type="spellStart"/>
-      <w:r>
-        <w:rPr>
-          <w:lang w:eastAsia="pt-PT"/>
-        </w:rPr>
-        <w:t>Trade</w:t>
-      </w:r>
-      <w:proofErr w:type="spellEnd"/>
-      <w:r>
-        <w:rPr>
-          <w:lang w:eastAsia="pt-PT"/>
-        </w:rPr>
-        <w:t xml:space="preserve"> </w:t>
-      </w:r>
-      <w:proofErr w:type="spellStart"/>
-      <w:r>
-        <w:rPr>
-          <w:lang w:eastAsia="pt-PT"/>
-        </w:rPr>
-        <w:t>Republic</w:t>
-      </w:r>
-      <w:proofErr w:type="spellEnd"/>
-      <w:r>
-        <w:rPr>
-          <w:lang w:eastAsia="pt-PT"/>
-        </w:rPr>
-        <w:t xml:space="preserve"> permite criar planos de poupança e investimento, bem como realizar a sua gestão. Para além disso, atua como banco, algo que será incomparável com a nossa plataforma.</w:t>
+        <w:t xml:space="preserve"> A Trade Republic permite criar planos de poupança e investimento, bem como realizar a sua gestão. Para além disso, atua como banco, algo que será incomparável com a nossa plataforma.</w:t>
       </w:r>
     </w:p>
     <w:p>
@@ -9359,7 +9067,6 @@
         </w:rPr>
       </w:pPr>
       <w:bookmarkStart w:id="49" w:name="_Toc193719116"/>
-      <w:proofErr w:type="spellStart"/>
       <w:r>
         <w:rPr>
           <w:rFonts w:eastAsia="Times New Roman"/>
@@ -9368,35 +9075,19 @@
         <w:t>Revolut</w:t>
       </w:r>
       <w:bookmarkEnd w:id="49"/>
-      <w:proofErr w:type="spellEnd"/>
-    </w:p>
-    <w:p>
-      <w:pPr>
-        <w:rPr>
-          <w:lang w:eastAsia="pt-PT"/>
-        </w:rPr>
-      </w:pPr>
-      <w:r>
-        <w:rPr>
-          <w:lang w:eastAsia="pt-PT"/>
-        </w:rPr>
-        <w:t xml:space="preserve">A </w:t>
-      </w:r>
-      <w:proofErr w:type="spellStart"/>
-      <w:r>
-        <w:rPr>
-          <w:lang w:eastAsia="pt-PT"/>
-        </w:rPr>
-        <w:t>Revolut</w:t>
-      </w:r>
-      <w:proofErr w:type="spellEnd"/>
-      <w:r>
-        <w:rPr>
-          <w:lang w:eastAsia="pt-PT"/>
-        </w:rPr>
-        <w:t xml:space="preserve"> é uma </w:t>
-      </w:r>
-      <w:proofErr w:type="spellStart"/>
+    </w:p>
+    <w:p>
+      <w:pPr>
+        <w:rPr>
+          <w:lang w:eastAsia="pt-PT"/>
+        </w:rPr>
+      </w:pPr>
+      <w:r>
+        <w:rPr>
+          <w:lang w:eastAsia="pt-PT"/>
+        </w:rPr>
+        <w:t xml:space="preserve">A Revolut é uma </w:t>
+      </w:r>
       <w:r>
         <w:rPr>
           <w:i/>
@@ -9405,7 +9096,6 @@
         </w:rPr>
         <w:t>fintech</w:t>
       </w:r>
-      <w:proofErr w:type="spellEnd"/>
       <w:r>
         <w:rPr>
           <w:rStyle w:val="Refdenotaderodap"/>
@@ -9437,21 +9127,7 @@
         <w:rPr>
           <w:lang w:eastAsia="pt-PT"/>
         </w:rPr>
-        <w:t xml:space="preserve"> A </w:t>
-      </w:r>
-      <w:proofErr w:type="spellStart"/>
-      <w:r>
-        <w:rPr>
-          <w:lang w:eastAsia="pt-PT"/>
-        </w:rPr>
-        <w:t>Revolut</w:t>
-      </w:r>
-      <w:proofErr w:type="spellEnd"/>
-      <w:r>
-        <w:rPr>
-          <w:lang w:eastAsia="pt-PT"/>
-        </w:rPr>
-        <w:t xml:space="preserve"> tem como principal vantagem a troca de moedas com comissões baixas, no entanto, permite também criar planos de investimento e poupança.</w:t>
+        <w:t xml:space="preserve"> A Revolut tem como principal vantagem a troca de moedas com comissões baixas, no entanto, permite também criar planos de investimento e poupança.</w:t>
       </w:r>
     </w:p>
     <w:p>
@@ -9459,13 +9135,11 @@
         <w:pStyle w:val="Ttulo3"/>
       </w:pPr>
       <w:bookmarkStart w:id="50" w:name="_Toc193719117"/>
-      <w:proofErr w:type="spellStart"/>
       <w:r>
         <w:lastRenderedPageBreak/>
         <w:t>GetQuin</w:t>
       </w:r>
       <w:bookmarkEnd w:id="50"/>
-      <w:proofErr w:type="spellEnd"/>
       <w:r>
         <w:t xml:space="preserve"> </w:t>
       </w:r>
@@ -9480,14 +9154,7 @@
         <w:rPr>
           <w:lang w:eastAsia="pt-PT"/>
         </w:rPr>
-        <w:t xml:space="preserve">A </w:t>
-      </w:r>
-      <w:proofErr w:type="spellStart"/>
-      <w:r>
-        <w:rPr>
-          <w:lang w:eastAsia="pt-PT"/>
-        </w:rPr>
-        <w:t>Get</w:t>
+        <w:t>A Get</w:t>
       </w:r>
       <w:r>
         <w:rPr>
@@ -9499,14 +9166,7 @@
         <w:rPr>
           <w:lang w:eastAsia="pt-PT"/>
         </w:rPr>
-        <w:t>uin</w:t>
-      </w:r>
-      <w:proofErr w:type="spellEnd"/>
-      <w:r>
-        <w:rPr>
-          <w:lang w:eastAsia="pt-PT"/>
-        </w:rPr>
-        <w:t xml:space="preserve"> é uma plataforma que permite aos investidores seguir, analisar e compartilhar os seus portfólios de investimentos. Focada na transparência e na troca de conhecimento,</w:t>
+        <w:t>uin é uma plataforma que permite aos investidores seguir, analisar e compartilhar os seus portfólios de investimentos. Focada na transparência e na troca de conhecimento,</w:t>
       </w:r>
       <w:r>
         <w:rPr>
@@ -9555,23 +9215,8 @@
         <w:rPr>
           <w:lang w:eastAsia="pt-PT"/>
         </w:rPr>
-        <w:t xml:space="preserve">A </w:t>
-      </w:r>
-      <w:proofErr w:type="spellStart"/>
-      <w:r>
-        <w:rPr>
-          <w:lang w:eastAsia="pt-PT"/>
-        </w:rPr>
-        <w:t>GetQuin</w:t>
-      </w:r>
-      <w:proofErr w:type="spellEnd"/>
-      <w:r>
-        <w:rPr>
-          <w:lang w:eastAsia="pt-PT"/>
-        </w:rPr>
-        <w:t xml:space="preserve"> atua como um </w:t>
-      </w:r>
-      <w:proofErr w:type="spellStart"/>
+        <w:t xml:space="preserve">A GetQuin atua como um </w:t>
+      </w:r>
       <w:r>
         <w:rPr>
           <w:i/>
@@ -9580,7 +9225,6 @@
         </w:rPr>
         <w:t>tracker</w:t>
       </w:r>
-      <w:proofErr w:type="spellEnd"/>
       <w:r>
         <w:rPr>
           <w:lang w:eastAsia="pt-PT"/>
@@ -9719,31 +9363,13 @@
                 <w:szCs w:val="24"/>
               </w:rPr>
             </w:pPr>
-            <w:proofErr w:type="spellStart"/>
             <w:r>
               <w:rPr>
                 <w:rFonts w:cs="Times New Roman"/>
                 <w:szCs w:val="24"/>
               </w:rPr>
-              <w:t>Trade</w:t>
+              <w:t>Trade         Republic</w:t>
             </w:r>
-            <w:proofErr w:type="spellEnd"/>
-            <w:r>
-              <w:rPr>
-                <w:rFonts w:cs="Times New Roman"/>
-                <w:szCs w:val="24"/>
-              </w:rPr>
-              <w:t xml:space="preserve">         </w:t>
-            </w:r>
-            <w:proofErr w:type="spellStart"/>
-            <w:r>
-              <w:rPr>
-                <w:rFonts w:cs="Times New Roman"/>
-                <w:szCs w:val="24"/>
-              </w:rPr>
-              <w:t>Republic</w:t>
-            </w:r>
-            <w:proofErr w:type="spellEnd"/>
           </w:p>
         </w:tc>
         <w:tc>
@@ -9765,7 +9391,6 @@
                 <w:szCs w:val="24"/>
               </w:rPr>
             </w:pPr>
-            <w:proofErr w:type="spellStart"/>
             <w:r>
               <w:rPr>
                 <w:rFonts w:cs="Times New Roman"/>
@@ -9773,7 +9398,6 @@
               </w:rPr>
               <w:t>Revolut</w:t>
             </w:r>
-            <w:proofErr w:type="spellEnd"/>
           </w:p>
         </w:tc>
         <w:tc>
@@ -9795,7 +9419,6 @@
                 <w:szCs w:val="24"/>
               </w:rPr>
             </w:pPr>
-            <w:proofErr w:type="spellStart"/>
             <w:r>
               <w:rPr>
                 <w:rFonts w:cs="Times New Roman"/>
@@ -9803,7 +9426,6 @@
               </w:rPr>
               <w:t>GetQuin</w:t>
             </w:r>
-            <w:proofErr w:type="spellEnd"/>
           </w:p>
         </w:tc>
         <w:tc>
@@ -9860,7 +9482,6 @@
                 <w:szCs w:val="24"/>
               </w:rPr>
             </w:pPr>
-            <w:proofErr w:type="spellStart"/>
             <w:r>
               <w:rPr>
                 <w:rFonts w:cs="Times New Roman"/>
@@ -9868,7 +9489,6 @@
               </w:rPr>
               <w:t>Dashboard</w:t>
             </w:r>
-            <w:proofErr w:type="spellEnd"/>
             <w:r>
               <w:rPr>
                 <w:rFonts w:cs="Times New Roman"/>
@@ -12116,41 +11736,13 @@
         </w:rPr>
         <w:t xml:space="preserve"> (</w:t>
       </w:r>
-      <w:proofErr w:type="spellStart"/>
       <w:r>
         <w:rPr>
           <w:i/>
           <w:iCs/>
           <w:lang w:eastAsia="pt-PT"/>
         </w:rPr>
-        <w:t>Return</w:t>
-      </w:r>
-      <w:proofErr w:type="spellEnd"/>
-      <w:r>
-        <w:rPr>
-          <w:i/>
-          <w:iCs/>
-          <w:lang w:eastAsia="pt-PT"/>
-        </w:rPr>
-        <w:t xml:space="preserve"> </w:t>
-      </w:r>
-      <w:proofErr w:type="spellStart"/>
-      <w:r>
-        <w:rPr>
-          <w:i/>
-          <w:iCs/>
-          <w:lang w:eastAsia="pt-PT"/>
-        </w:rPr>
-        <w:t>of</w:t>
-      </w:r>
-      <w:proofErr w:type="spellEnd"/>
-      <w:r>
-        <w:rPr>
-          <w:i/>
-          <w:iCs/>
-          <w:lang w:eastAsia="pt-PT"/>
-        </w:rPr>
-        <w:t xml:space="preserve"> </w:t>
+        <w:t xml:space="preserve">Return of </w:t>
       </w:r>
       <w:proofErr w:type="spellStart"/>
       <w:r>
@@ -12605,16 +12197,7 @@
           <w:szCs w:val="24"/>
           <w:shd w:val="clear" w:color="auto" w:fill="FFFFFF"/>
         </w:rPr>
-        <w:t>Maués</w:t>
-      </w:r>
-      <w:r>
-        <w:rPr>
-          <w:rFonts w:cs="Times New Roman"/>
-          <w:color w:val="222222"/>
-          <w:szCs w:val="24"/>
-          <w:shd w:val="clear" w:color="auto" w:fill="FFFFFF"/>
-        </w:rPr>
-        <w:t xml:space="preserve"> </w:t>
+        <w:t xml:space="preserve">Maués </w:t>
       </w:r>
       <w:proofErr w:type="spellStart"/>
       <w:r>
@@ -13617,7 +13200,7 @@
               </wp:inline>
             </w:drawing>
           </mc:Choice>
-          <mc:Fallback xmlns:w16sdtfl="http://schemas.microsoft.com/office/word/2024/wordml/sdtformatlock" xmlns:w16du="http://schemas.microsoft.com/office/word/2023/wordml/word16du" xmlns:oel="http://schemas.microsoft.com/office/2019/extlst">
+          <mc:Fallback>
             <w:pict>
               <v:rect w14:anchorId="55C8188E" id="Retângulo 8" o:spid="_x0000_s1026" alt="Melhores modelos para Análise SWOT do Notion | Marketplace do Notion" style="width:24pt;height:24pt;visibility:visible;mso-wrap-style:square;mso-left-percent:-10001;mso-top-percent:-10001;mso-position-horizontal:absolute;mso-position-horizontal-relative:char;mso-position-vertical:absolute;mso-position-vertical-relative:line;mso-left-percent:-10001;mso-top-percent:-10001;v-text-anchor:top" o:gfxdata="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" filled="f" stroked="f">
                 <o:lock v:ext="edit" aspectratio="t"/>
@@ -13758,7 +13341,6 @@
       <w:r>
         <w:t xml:space="preserve">Para realizar o controlo do projeto, decidimos utilizar o utilitário </w:t>
       </w:r>
-      <w:proofErr w:type="spellStart"/>
       <w:r>
         <w:rPr>
           <w:i/>
@@ -13766,7 +13348,6 @@
         </w:rPr>
         <w:t>Jira</w:t>
       </w:r>
-      <w:proofErr w:type="spellEnd"/>
       <w:r>
         <w:t>, que permite manter o projeto</w:t>
       </w:r>
@@ -13776,7 +13357,6 @@
         </w:rPr>
         <w:t xml:space="preserve"> organizado, compacto e em dia. Com o </w:t>
       </w:r>
-      <w:proofErr w:type="spellStart"/>
       <w:r>
         <w:rPr>
           <w:i/>
@@ -13784,7 +13364,6 @@
         </w:rPr>
         <w:t>Jira</w:t>
       </w:r>
-      <w:proofErr w:type="spellEnd"/>
       <w:r>
         <w:rPr>
           <w:shd w:val="clear" w:color="auto" w:fill="FFFFFF"/>
@@ -13892,7 +13471,6 @@
       <w:r>
         <w:t xml:space="preserve">No desenrolar da primeira semana, foi elaborado um levantamento de requisitos de forma a poderem ser criadas as respetivas tarefas no projeto </w:t>
       </w:r>
-      <w:proofErr w:type="spellStart"/>
       <w:r>
         <w:rPr>
           <w:i/>
@@ -13900,7 +13478,6 @@
         </w:rPr>
         <w:t>Jira</w:t>
       </w:r>
-      <w:proofErr w:type="spellEnd"/>
       <w:r>
         <w:t>. Assim, nesta secção, vamos descrever o avanço e progresso de cada semana/</w:t>
       </w:r>
@@ -13919,7 +13496,6 @@
       <w:r>
         <w:t>O </w:t>
       </w:r>
-      <w:proofErr w:type="spellStart"/>
       <w:r>
         <w:rPr>
           <w:i/>
@@ -13927,11 +13503,9 @@
         </w:rPr>
         <w:t>Jira</w:t>
       </w:r>
-      <w:proofErr w:type="spellEnd"/>
       <w:r>
         <w:t xml:space="preserve"> é uma ferramenta de gestão de projetos e acompanhamento de tarefas desenvolvida pela </w:t>
       </w:r>
-      <w:proofErr w:type="spellStart"/>
       <w:r>
         <w:rPr>
           <w:i/>
@@ -13939,7 +13513,6 @@
         </w:rPr>
         <w:t>Atlassian</w:t>
       </w:r>
-      <w:proofErr w:type="spellEnd"/>
       <w:r>
         <w:t>. É amplamente utilizada para metodologias ágeis, permitindo às equipas planearem</w:t>
       </w:r>
@@ -13952,7 +13525,6 @@
       <w:r>
         <w:t xml:space="preserve"> Desse modo decidimos utilizar o </w:t>
       </w:r>
-      <w:proofErr w:type="spellStart"/>
       <w:r>
         <w:rPr>
           <w:i/>
@@ -13960,7 +13532,6 @@
         </w:rPr>
         <w:t>Jira</w:t>
       </w:r>
-      <w:proofErr w:type="spellEnd"/>
       <w:r>
         <w:t xml:space="preserve"> para realizar a gestão do nosso projeto. </w:t>
       </w:r>
@@ -14001,7 +13572,6 @@
       <w:r>
         <w:t xml:space="preserve">Como foi referido anteriormente, foi criado um </w:t>
       </w:r>
-      <w:proofErr w:type="spellStart"/>
       <w:r>
         <w:rPr>
           <w:i/>
@@ -14009,7 +13579,6 @@
         </w:rPr>
         <w:t>Jira</w:t>
       </w:r>
-      <w:proofErr w:type="spellEnd"/>
       <w:r>
         <w:t xml:space="preserve"> para realizar a gestão das tarefas e os seus respetivos pesos e responsáveis.</w:t>
       </w:r>
@@ -14028,7 +13597,6 @@
       <w:r>
         <w:t xml:space="preserve">, o grupo foi altamente produtivo. Começámos por fazer o levantamento de requisitos e desenvolver um quadro do </w:t>
       </w:r>
-      <w:proofErr w:type="spellStart"/>
       <w:r>
         <w:rPr>
           <w:i/>
@@ -14036,29 +13604,20 @@
         </w:rPr>
         <w:t>Jira</w:t>
       </w:r>
+      <w:r>
+        <w:t>, com as tarefas a desenvolver, o custo dessas tarefas e a atribuição dos responsáveis dessa respetiva tarefa.</w:t>
+      </w:r>
+    </w:p>
+    <w:p>
+      <w:r>
+        <w:t xml:space="preserve">Assim, esta semana desenvolvemos as seguintes funcionalidades: Login, Registo, Administração de Utilizadores, Perfil, Image </w:t>
+      </w:r>
+      <w:proofErr w:type="spellStart"/>
+      <w:r>
+        <w:t>Read</w:t>
+      </w:r>
       <w:proofErr w:type="spellEnd"/>
       <w:r>
-        <w:t>, com as tarefas a desenvolver, o custo dessas tarefas e a atribuição dos responsáveis dessa respetiva tarefa.</w:t>
-      </w:r>
-    </w:p>
-    <w:p>
-      <w:r>
-        <w:t xml:space="preserve">Assim, esta semana desenvolvemos as seguintes funcionalidades: Login, Registo, Administração de Utilizadores, Perfil, </w:t>
-      </w:r>
-      <w:proofErr w:type="spellStart"/>
-      <w:r>
-        <w:t>Image</w:t>
-      </w:r>
-      <w:proofErr w:type="spellEnd"/>
-      <w:r>
-        <w:t xml:space="preserve"> </w:t>
-      </w:r>
-      <w:proofErr w:type="spellStart"/>
-      <w:r>
-        <w:t>Read</w:t>
-      </w:r>
-      <w:proofErr w:type="spellEnd"/>
-      <w:r>
         <w:t xml:space="preserve"> (consiste num sistema que vai ler faturas/recibos), Base de Dados e ainda a edição e remoção de Perfil.</w:t>
       </w:r>
     </w:p>
@@ -14066,7 +13625,6 @@
       <w:r>
         <w:t xml:space="preserve">As tarefas anteriormente referidas foram todas concluídas. Para além das mesmas, iniciámos nesta semana, a tarefa de Gestão de Rendimentos e Despesas e os </w:t>
       </w:r>
-      <w:proofErr w:type="spellStart"/>
       <w:r>
         <w:rPr>
           <w:i/>
@@ -14074,7 +13632,6 @@
         </w:rPr>
         <w:t>Dashboards</w:t>
       </w:r>
-      <w:proofErr w:type="spellEnd"/>
       <w:r>
         <w:t xml:space="preserve"> dos clientes e administradores. </w:t>
       </w:r>
@@ -14223,7 +13780,6 @@
       <w:r>
         <w:t xml:space="preserve">, foram concluídos os </w:t>
       </w:r>
-      <w:proofErr w:type="spellStart"/>
       <w:r>
         <w:rPr>
           <w:i/>
@@ -14231,7 +13787,6 @@
         </w:rPr>
         <w:t>dashboards</w:t>
       </w:r>
-      <w:proofErr w:type="spellEnd"/>
       <w:r>
         <w:t xml:space="preserve"> tanto do utilizador cliente quanto do administrador. Estas funcionalidades representam componentes com gráficos interativos com informação pertinente para cada tipo de utilizador. </w:t>
       </w:r>
@@ -15255,7 +14810,7 @@
               </wp:anchor>
             </w:drawing>
           </mc:Choice>
-          <mc:Fallback xmlns:w16sdtfl="http://schemas.microsoft.com/office/word/2024/wordml/sdtformatlock" xmlns:w16du="http://schemas.microsoft.com/office/word/2023/wordml/word16du" xmlns:oel="http://schemas.microsoft.com/office/2019/extlst">
+          <mc:Fallback>
             <w:pict>
               <v:rect w14:anchorId="3AAF6E46" id="Retângulo 6" o:spid="_x0000_s1026" style="position:absolute;margin-left:-171.6pt;margin-top:-98.2pt;width:769.4pt;height:924.8pt;z-index:-251646976;visibility:visible;mso-wrap-style:square;mso-width-percent:0;mso-height-percent:0;mso-wrap-distance-left:9pt;mso-wrap-distance-top:0;mso-wrap-distance-right:9pt;mso-wrap-distance-bottom:0;mso-position-horizontal:absolute;mso-position-horizontal-relative:text;mso-position-vertical:absolute;mso-position-vertical-relative:text;mso-width-percent:0;mso-height-percent:0;mso-width-relative:margin;mso-height-relative:margin;v-text-anchor:middle" o:gfxdata="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" fillcolor="black [1632]" strokecolor="black [3040]">
                 <v:fill color2="black [3008]" rotate="t" angle="180" focus="80%" type="gradient">
@@ -15350,7 +14905,7 @@
 </file>
 
 <file path=word/endnotes.xml><?xml version="1.0" encoding="utf-8"?>
-<w:endnotes xmlns:wpc="http://schemas.microsoft.com/office/word/2010/wordprocessingCanvas" xmlns:cx="http://schemas.microsoft.com/office/drawing/2014/chartex" xmlns:cx1="http://schemas.microsoft.com/office/drawing/2015/9/8/chartex" xmlns:cx2="http://schemas.microsoft.com/office/drawing/2015/10/21/chartex" xmlns:cx3="http://schemas.microsoft.com/office/drawing/2016/5/9/chartex" xmlns:cx4="http://schemas.microsoft.com/office/drawing/2016/5/10/chartex" xmlns:cx5="http://schemas.microsoft.com/office/drawing/2016/5/11/chartex" xmlns:cx6="http://schemas.microsoft.com/office/drawing/2016/5/12/chartex" xmlns:cx7="http://schemas.microsoft.com/office/drawing/2016/5/13/chartex" xmlns:cx8="http://schemas.microsoft.com/office/drawing/2016/5/14/chartex" xmlns:mc="http://schemas.openxmlformats.org/markup-compatibility/2006" xmlns:aink="http://schemas.microsoft.com/office/drawing/2016/ink" xmlns:am3d="http://schemas.microsoft.com/office/drawing/2017/model3d" xmlns:o="urn:schemas-microsoft-com:office:office" xmlns:r="http://schemas.openxmlformats.org/officeDocument/2006/relationships" xmlns:m="http://schemas.openxmlformats.org/officeDocument/2006/math" xmlns:v="urn:schemas-microsoft-com:vml" xmlns:wp14="http://schemas.microsoft.com/office/word/2010/wordprocessingDrawing" xmlns:wp="http://schemas.openxmlformats.org/drawingml/2006/wordprocessingDrawing" xmlns:w10="urn:schemas-microsoft-com:office:word" xmlns:w="http://schemas.openxmlformats.org/wordprocessingml/2006/main" xmlns:w14="http://schemas.microsoft.com/office/word/2010/wordml" xmlns:w15="http://schemas.microsoft.com/office/word/2012/wordml" xmlns:w16cex="http://schemas.microsoft.com/office/word/2018/wordml/cex" xmlns:w16cid="http://schemas.microsoft.com/office/word/2016/wordml/cid" xmlns:w16="http://schemas.microsoft.com/office/word/2018/wordml" xmlns:w16sdtdh="http://schemas.microsoft.com/office/word/2020/wordml/sdtdatahash" xmlns:w16se="http://schemas.microsoft.com/office/word/2015/wordml/symex" xmlns:wpg="http://schemas.microsoft.com/office/word/2010/wordprocessingGroup" xmlns:wpi="http://schemas.microsoft.com/office/word/2010/wordprocessingInk" xmlns:wne="http://schemas.microsoft.com/office/word/2006/wordml" xmlns:wps="http://schemas.microsoft.com/office/word/2010/wordprocessingShape" mc:Ignorable="w14 w15 w16se w16cid w16 w16cex w16sdtdh wp14">
+<w:endnotes xmlns:wpc="http://schemas.microsoft.com/office/word/2010/wordprocessingCanvas" xmlns:cx="http://schemas.microsoft.com/office/drawing/2014/chartex" xmlns:cx1="http://schemas.microsoft.com/office/drawing/2015/9/8/chartex" xmlns:cx2="http://schemas.microsoft.com/office/drawing/2015/10/21/chartex" xmlns:cx3="http://schemas.microsoft.com/office/drawing/2016/5/9/chartex" xmlns:cx4="http://schemas.microsoft.com/office/drawing/2016/5/10/chartex" xmlns:cx5="http://schemas.microsoft.com/office/drawing/2016/5/11/chartex" xmlns:cx6="http://schemas.microsoft.com/office/drawing/2016/5/12/chartex" xmlns:cx7="http://schemas.microsoft.com/office/drawing/2016/5/13/chartex" xmlns:cx8="http://schemas.microsoft.com/office/drawing/2016/5/14/chartex" xmlns:mc="http://schemas.openxmlformats.org/markup-compatibility/2006" xmlns:aink="http://schemas.microsoft.com/office/drawing/2016/ink" xmlns:am3d="http://schemas.microsoft.com/office/drawing/2017/model3d" xmlns:o="urn:schemas-microsoft-com:office:office" xmlns:oel="http://schemas.microsoft.com/office/2019/extlst" xmlns:r="http://schemas.openxmlformats.org/officeDocument/2006/relationships" xmlns:m="http://schemas.openxmlformats.org/officeDocument/2006/math" xmlns:v="urn:schemas-microsoft-com:vml" xmlns:wp14="http://schemas.microsoft.com/office/word/2010/wordprocessingDrawing" xmlns:wp="http://schemas.openxmlformats.org/drawingml/2006/wordprocessingDrawing" xmlns:w10="urn:schemas-microsoft-com:office:word" xmlns:w="http://schemas.openxmlformats.org/wordprocessingml/2006/main" xmlns:w14="http://schemas.microsoft.com/office/word/2010/wordml" xmlns:w15="http://schemas.microsoft.com/office/word/2012/wordml" xmlns:w16cex="http://schemas.microsoft.com/office/word/2018/wordml/cex" xmlns:w16cid="http://schemas.microsoft.com/office/word/2016/wordml/cid" xmlns:w16="http://schemas.microsoft.com/office/word/2018/wordml" xmlns:w16du="http://schemas.microsoft.com/office/word/2023/wordml/word16du" xmlns:w16sdtdh="http://schemas.microsoft.com/office/word/2020/wordml/sdtdatahash" xmlns:w16sdtfl="http://schemas.microsoft.com/office/word/2024/wordml/sdtformatlock" xmlns:w16se="http://schemas.microsoft.com/office/word/2015/wordml/symex" xmlns:wpg="http://schemas.microsoft.com/office/word/2010/wordprocessingGroup" xmlns:wpi="http://schemas.microsoft.com/office/word/2010/wordprocessingInk" xmlns:wne="http://schemas.microsoft.com/office/word/2006/wordml" xmlns:wps="http://schemas.microsoft.com/office/word/2010/wordprocessingShape" mc:Ignorable="w14 w15 w16se w16cid w16 w16cex w16sdtdh w16sdtfl w16du wp14">
   <w:endnote w:type="separator" w:id="-1">
     <w:p>
       <w:pPr>
@@ -15375,7 +14930,7 @@
 </file>
 
 <file path=word/footer1.xml><?xml version="1.0" encoding="utf-8"?>
-<w:ftr xmlns:wpc="http://schemas.microsoft.com/office/word/2010/wordprocessingCanvas" xmlns:cx="http://schemas.microsoft.com/office/drawing/2014/chartex" xmlns:cx1="http://schemas.microsoft.com/office/drawing/2015/9/8/chartex" xmlns:cx2="http://schemas.microsoft.com/office/drawing/2015/10/21/chartex" xmlns:cx3="http://schemas.microsoft.com/office/drawing/2016/5/9/chartex" xmlns:cx4="http://schemas.microsoft.com/office/drawing/2016/5/10/chartex" xmlns:cx5="http://schemas.microsoft.com/office/drawing/2016/5/11/chartex" xmlns:cx6="http://schemas.microsoft.com/office/drawing/2016/5/12/chartex" xmlns:cx7="http://schemas.microsoft.com/office/drawing/2016/5/13/chartex" xmlns:cx8="http://schemas.microsoft.com/office/drawing/2016/5/14/chartex" xmlns:mc="http://schemas.openxmlformats.org/markup-compatibility/2006" xmlns:aink="http://schemas.microsoft.com/office/drawing/2016/ink" xmlns:am3d="http://schemas.microsoft.com/office/drawing/2017/model3d" xmlns:o="urn:schemas-microsoft-com:office:office" xmlns:r="http://schemas.openxmlformats.org/officeDocument/2006/relationships" xmlns:m="http://schemas.openxmlformats.org/officeDocument/2006/math" xmlns:v="urn:schemas-microsoft-com:vml" xmlns:wp14="http://schemas.microsoft.com/office/word/2010/wordprocessingDrawing" xmlns:wp="http://schemas.openxmlformats.org/drawingml/2006/wordprocessingDrawing" xmlns:w10="urn:schemas-microsoft-com:office:word" xmlns:w="http://schemas.openxmlformats.org/wordprocessingml/2006/main" xmlns:w14="http://schemas.microsoft.com/office/word/2010/wordml" xmlns:w15="http://schemas.microsoft.com/office/word/2012/wordml" xmlns:w16cex="http://schemas.microsoft.com/office/word/2018/wordml/cex" xmlns:w16cid="http://schemas.microsoft.com/office/word/2016/wordml/cid" xmlns:w16="http://schemas.microsoft.com/office/word/2018/wordml" xmlns:w16sdtdh="http://schemas.microsoft.com/office/word/2020/wordml/sdtdatahash" xmlns:w16se="http://schemas.microsoft.com/office/word/2015/wordml/symex" xmlns:wpg="http://schemas.microsoft.com/office/word/2010/wordprocessingGroup" xmlns:wpi="http://schemas.microsoft.com/office/word/2010/wordprocessingInk" xmlns:wne="http://schemas.microsoft.com/office/word/2006/wordml" xmlns:wps="http://schemas.microsoft.com/office/word/2010/wordprocessingShape" mc:Ignorable="w14 w15 w16se w16cid w16 w16cex w16sdtdh wp14">
+<w:ftr xmlns:wpc="http://schemas.microsoft.com/office/word/2010/wordprocessingCanvas" xmlns:cx="http://schemas.microsoft.com/office/drawing/2014/chartex" xmlns:cx1="http://schemas.microsoft.com/office/drawing/2015/9/8/chartex" xmlns:cx2="http://schemas.microsoft.com/office/drawing/2015/10/21/chartex" xmlns:cx3="http://schemas.microsoft.com/office/drawing/2016/5/9/chartex" xmlns:cx4="http://schemas.microsoft.com/office/drawing/2016/5/10/chartex" xmlns:cx5="http://schemas.microsoft.com/office/drawing/2016/5/11/chartex" xmlns:cx6="http://schemas.microsoft.com/office/drawing/2016/5/12/chartex" xmlns:cx7="http://schemas.microsoft.com/office/drawing/2016/5/13/chartex" xmlns:cx8="http://schemas.microsoft.com/office/drawing/2016/5/14/chartex" xmlns:mc="http://schemas.openxmlformats.org/markup-compatibility/2006" xmlns:aink="http://schemas.microsoft.com/office/drawing/2016/ink" xmlns:am3d="http://schemas.microsoft.com/office/drawing/2017/model3d" xmlns:o="urn:schemas-microsoft-com:office:office" xmlns:oel="http://schemas.microsoft.com/office/2019/extlst" xmlns:r="http://schemas.openxmlformats.org/officeDocument/2006/relationships" xmlns:m="http://schemas.openxmlformats.org/officeDocument/2006/math" xmlns:v="urn:schemas-microsoft-com:vml" xmlns:wp14="http://schemas.microsoft.com/office/word/2010/wordprocessingDrawing" xmlns:wp="http://schemas.openxmlformats.org/drawingml/2006/wordprocessingDrawing" xmlns:w10="urn:schemas-microsoft-com:office:word" xmlns:w="http://schemas.openxmlformats.org/wordprocessingml/2006/main" xmlns:w14="http://schemas.microsoft.com/office/word/2010/wordml" xmlns:w15="http://schemas.microsoft.com/office/word/2012/wordml" xmlns:w16cex="http://schemas.microsoft.com/office/word/2018/wordml/cex" xmlns:w16cid="http://schemas.microsoft.com/office/word/2016/wordml/cid" xmlns:w16="http://schemas.microsoft.com/office/word/2018/wordml" xmlns:w16du="http://schemas.microsoft.com/office/word/2023/wordml/word16du" xmlns:w16sdtdh="http://schemas.microsoft.com/office/word/2020/wordml/sdtdatahash" xmlns:w16sdtfl="http://schemas.microsoft.com/office/word/2024/wordml/sdtformatlock" xmlns:w16se="http://schemas.microsoft.com/office/word/2015/wordml/symex" xmlns:wpg="http://schemas.microsoft.com/office/word/2010/wordprocessingGroup" xmlns:wpi="http://schemas.microsoft.com/office/word/2010/wordprocessingInk" xmlns:wne="http://schemas.microsoft.com/office/word/2006/wordml" xmlns:wps="http://schemas.microsoft.com/office/word/2010/wordprocessingShape" mc:Ignorable="w14 w15 w16se w16cid w16 w16cex w16sdtdh w16sdtfl w16du wp14">
   <w:p>
     <w:pPr>
       <w:pStyle w:val="Rodap"/>
@@ -15421,7 +14976,7 @@
 </file>
 
 <file path=word/footer2.xml><?xml version="1.0" encoding="utf-8"?>
-<w:ftr xmlns:wpc="http://schemas.microsoft.com/office/word/2010/wordprocessingCanvas" xmlns:cx="http://schemas.microsoft.com/office/drawing/2014/chartex" xmlns:cx1="http://schemas.microsoft.com/office/drawing/2015/9/8/chartex" xmlns:cx2="http://schemas.microsoft.com/office/drawing/2015/10/21/chartex" xmlns:cx3="http://schemas.microsoft.com/office/drawing/2016/5/9/chartex" xmlns:cx4="http://schemas.microsoft.com/office/drawing/2016/5/10/chartex" xmlns:cx5="http://schemas.microsoft.com/office/drawing/2016/5/11/chartex" xmlns:cx6="http://schemas.microsoft.com/office/drawing/2016/5/12/chartex" xmlns:cx7="http://schemas.microsoft.com/office/drawing/2016/5/13/chartex" xmlns:cx8="http://schemas.microsoft.com/office/drawing/2016/5/14/chartex" xmlns:mc="http://schemas.openxmlformats.org/markup-compatibility/2006" xmlns:aink="http://schemas.microsoft.com/office/drawing/2016/ink" xmlns:am3d="http://schemas.microsoft.com/office/drawing/2017/model3d" xmlns:o="urn:schemas-microsoft-com:office:office" xmlns:r="http://schemas.openxmlformats.org/officeDocument/2006/relationships" xmlns:m="http://schemas.openxmlformats.org/officeDocument/2006/math" xmlns:v="urn:schemas-microsoft-com:vml" xmlns:wp14="http://schemas.microsoft.com/office/word/2010/wordprocessingDrawing" xmlns:wp="http://schemas.openxmlformats.org/drawingml/2006/wordprocessingDrawing" xmlns:w10="urn:schemas-microsoft-com:office:word" xmlns:w="http://schemas.openxmlformats.org/wordprocessingml/2006/main" xmlns:w14="http://schemas.microsoft.com/office/word/2010/wordml" xmlns:w15="http://schemas.microsoft.com/office/word/2012/wordml" xmlns:w16cex="http://schemas.microsoft.com/office/word/2018/wordml/cex" xmlns:w16cid="http://schemas.microsoft.com/office/word/2016/wordml/cid" xmlns:w16="http://schemas.microsoft.com/office/word/2018/wordml" xmlns:w16sdtdh="http://schemas.microsoft.com/office/word/2020/wordml/sdtdatahash" xmlns:w16se="http://schemas.microsoft.com/office/word/2015/wordml/symex" xmlns:wpg="http://schemas.microsoft.com/office/word/2010/wordprocessingGroup" xmlns:wpi="http://schemas.microsoft.com/office/word/2010/wordprocessingInk" xmlns:wne="http://schemas.microsoft.com/office/word/2006/wordml" xmlns:wps="http://schemas.microsoft.com/office/word/2010/wordprocessingShape" mc:Ignorable="w14 w15 w16se w16cid w16 w16cex w16sdtdh wp14">
+<w:ftr xmlns:wpc="http://schemas.microsoft.com/office/word/2010/wordprocessingCanvas" xmlns:cx="http://schemas.microsoft.com/office/drawing/2014/chartex" xmlns:cx1="http://schemas.microsoft.com/office/drawing/2015/9/8/chartex" xmlns:cx2="http://schemas.microsoft.com/office/drawing/2015/10/21/chartex" xmlns:cx3="http://schemas.microsoft.com/office/drawing/2016/5/9/chartex" xmlns:cx4="http://schemas.microsoft.com/office/drawing/2016/5/10/chartex" xmlns:cx5="http://schemas.microsoft.com/office/drawing/2016/5/11/chartex" xmlns:cx6="http://schemas.microsoft.com/office/drawing/2016/5/12/chartex" xmlns:cx7="http://schemas.microsoft.com/office/drawing/2016/5/13/chartex" xmlns:cx8="http://schemas.microsoft.com/office/drawing/2016/5/14/chartex" xmlns:mc="http://schemas.openxmlformats.org/markup-compatibility/2006" xmlns:aink="http://schemas.microsoft.com/office/drawing/2016/ink" xmlns:am3d="http://schemas.microsoft.com/office/drawing/2017/model3d" xmlns:o="urn:schemas-microsoft-com:office:office" xmlns:oel="http://schemas.microsoft.com/office/2019/extlst" xmlns:r="http://schemas.openxmlformats.org/officeDocument/2006/relationships" xmlns:m="http://schemas.openxmlformats.org/officeDocument/2006/math" xmlns:v="urn:schemas-microsoft-com:vml" xmlns:wp14="http://schemas.microsoft.com/office/word/2010/wordprocessingDrawing" xmlns:wp="http://schemas.openxmlformats.org/drawingml/2006/wordprocessingDrawing" xmlns:w10="urn:schemas-microsoft-com:office:word" xmlns:w="http://schemas.openxmlformats.org/wordprocessingml/2006/main" xmlns:w14="http://schemas.microsoft.com/office/word/2010/wordml" xmlns:w15="http://schemas.microsoft.com/office/word/2012/wordml" xmlns:w16cex="http://schemas.microsoft.com/office/word/2018/wordml/cex" xmlns:w16cid="http://schemas.microsoft.com/office/word/2016/wordml/cid" xmlns:w16="http://schemas.microsoft.com/office/word/2018/wordml" xmlns:w16du="http://schemas.microsoft.com/office/word/2023/wordml/word16du" xmlns:w16sdtdh="http://schemas.microsoft.com/office/word/2020/wordml/sdtdatahash" xmlns:w16sdtfl="http://schemas.microsoft.com/office/word/2024/wordml/sdtformatlock" xmlns:w16se="http://schemas.microsoft.com/office/word/2015/wordml/symex" xmlns:wpg="http://schemas.microsoft.com/office/word/2010/wordprocessingGroup" xmlns:wpi="http://schemas.microsoft.com/office/word/2010/wordprocessingInk" xmlns:wne="http://schemas.microsoft.com/office/word/2006/wordml" xmlns:wps="http://schemas.microsoft.com/office/word/2010/wordprocessingShape" mc:Ignorable="w14 w15 w16se w16cid w16 w16cex w16sdtdh w16sdtfl w16du wp14">
   <w:p>
     <w:pPr>
       <w:pStyle w:val="Rodap"/>
@@ -15468,7 +15023,7 @@
 </file>
 
 <file path=word/footnotes.xml><?xml version="1.0" encoding="utf-8"?>
-<w:footnotes xmlns:wpc="http://schemas.microsoft.com/office/word/2010/wordprocessingCanvas" xmlns:cx="http://schemas.microsoft.com/office/drawing/2014/chartex" xmlns:cx1="http://schemas.microsoft.com/office/drawing/2015/9/8/chartex" xmlns:cx2="http://schemas.microsoft.com/office/drawing/2015/10/21/chartex" xmlns:cx3="http://schemas.microsoft.com/office/drawing/2016/5/9/chartex" xmlns:cx4="http://schemas.microsoft.com/office/drawing/2016/5/10/chartex" xmlns:cx5="http://schemas.microsoft.com/office/drawing/2016/5/11/chartex" xmlns:cx6="http://schemas.microsoft.com/office/drawing/2016/5/12/chartex" xmlns:cx7="http://schemas.microsoft.com/office/drawing/2016/5/13/chartex" xmlns:cx8="http://schemas.microsoft.com/office/drawing/2016/5/14/chartex" xmlns:mc="http://schemas.openxmlformats.org/markup-compatibility/2006" xmlns:aink="http://schemas.microsoft.com/office/drawing/2016/ink" xmlns:am3d="http://schemas.microsoft.com/office/drawing/2017/model3d" xmlns:o="urn:schemas-microsoft-com:office:office" xmlns:r="http://schemas.openxmlformats.org/officeDocument/2006/relationships" xmlns:m="http://schemas.openxmlformats.org/officeDocument/2006/math" xmlns:v="urn:schemas-microsoft-com:vml" xmlns:wp14="http://schemas.microsoft.com/office/word/2010/wordprocessingDrawing" xmlns:wp="http://schemas.openxmlformats.org/drawingml/2006/wordprocessingDrawing" xmlns:w10="urn:schemas-microsoft-com:office:word" xmlns:w="http://schemas.openxmlformats.org/wordprocessingml/2006/main" xmlns:w14="http://schemas.microsoft.com/office/word/2010/wordml" xmlns:w15="http://schemas.microsoft.com/office/word/2012/wordml" xmlns:w16cex="http://schemas.microsoft.com/office/word/2018/wordml/cex" xmlns:w16cid="http://schemas.microsoft.com/office/word/2016/wordml/cid" xmlns:w16="http://schemas.microsoft.com/office/word/2018/wordml" xmlns:w16sdtdh="http://schemas.microsoft.com/office/word/2020/wordml/sdtdatahash" xmlns:w16se="http://schemas.microsoft.com/office/word/2015/wordml/symex" xmlns:wpg="http://schemas.microsoft.com/office/word/2010/wordprocessingGroup" xmlns:wpi="http://schemas.microsoft.com/office/word/2010/wordprocessingInk" xmlns:wne="http://schemas.microsoft.com/office/word/2006/wordml" xmlns:wps="http://schemas.microsoft.com/office/word/2010/wordprocessingShape" mc:Ignorable="w14 w15 w16se w16cid w16 w16cex w16sdtdh wp14">
+<w:footnotes xmlns:wpc="http://schemas.microsoft.com/office/word/2010/wordprocessingCanvas" xmlns:cx="http://schemas.microsoft.com/office/drawing/2014/chartex" xmlns:cx1="http://schemas.microsoft.com/office/drawing/2015/9/8/chartex" xmlns:cx2="http://schemas.microsoft.com/office/drawing/2015/10/21/chartex" xmlns:cx3="http://schemas.microsoft.com/office/drawing/2016/5/9/chartex" xmlns:cx4="http://schemas.microsoft.com/office/drawing/2016/5/10/chartex" xmlns:cx5="http://schemas.microsoft.com/office/drawing/2016/5/11/chartex" xmlns:cx6="http://schemas.microsoft.com/office/drawing/2016/5/12/chartex" xmlns:cx7="http://schemas.microsoft.com/office/drawing/2016/5/13/chartex" xmlns:cx8="http://schemas.microsoft.com/office/drawing/2016/5/14/chartex" xmlns:mc="http://schemas.openxmlformats.org/markup-compatibility/2006" xmlns:aink="http://schemas.microsoft.com/office/drawing/2016/ink" xmlns:am3d="http://schemas.microsoft.com/office/drawing/2017/model3d" xmlns:o="urn:schemas-microsoft-com:office:office" xmlns:oel="http://schemas.microsoft.com/office/2019/extlst" xmlns:r="http://schemas.openxmlformats.org/officeDocument/2006/relationships" xmlns:m="http://schemas.openxmlformats.org/officeDocument/2006/math" xmlns:v="urn:schemas-microsoft-com:vml" xmlns:wp14="http://schemas.microsoft.com/office/word/2010/wordprocessingDrawing" xmlns:wp="http://schemas.openxmlformats.org/drawingml/2006/wordprocessingDrawing" xmlns:w10="urn:schemas-microsoft-com:office:word" xmlns:w="http://schemas.openxmlformats.org/wordprocessingml/2006/main" xmlns:w14="http://schemas.microsoft.com/office/word/2010/wordml" xmlns:w15="http://schemas.microsoft.com/office/word/2012/wordml" xmlns:w16cex="http://schemas.microsoft.com/office/word/2018/wordml/cex" xmlns:w16cid="http://schemas.microsoft.com/office/word/2016/wordml/cid" xmlns:w16="http://schemas.microsoft.com/office/word/2018/wordml" xmlns:w16du="http://schemas.microsoft.com/office/word/2023/wordml/word16du" xmlns:w16sdtdh="http://schemas.microsoft.com/office/word/2020/wordml/sdtdatahash" xmlns:w16sdtfl="http://schemas.microsoft.com/office/word/2024/wordml/sdtformatlock" xmlns:w16se="http://schemas.microsoft.com/office/word/2015/wordml/symex" xmlns:wpg="http://schemas.microsoft.com/office/word/2010/wordprocessingGroup" xmlns:wpi="http://schemas.microsoft.com/office/word/2010/wordprocessingInk" xmlns:wne="http://schemas.microsoft.com/office/word/2006/wordml" xmlns:wps="http://schemas.microsoft.com/office/word/2010/wordprocessingShape" mc:Ignorable="w14 w15 w16se w16cid w16 w16cex w16sdtdh w16sdtfl w16du wp14">
   <w:footnote w:type="separator" w:id="-1">
     <w:p>
       <w:pPr>
@@ -15509,7 +15064,7 @@
 </file>
 
 <file path=word/header1.xml><?xml version="1.0" encoding="utf-8"?>
-<w:hdr xmlns:wpc="http://schemas.microsoft.com/office/word/2010/wordprocessingCanvas" xmlns:cx="http://schemas.microsoft.com/office/drawing/2014/chartex" xmlns:cx1="http://schemas.microsoft.com/office/drawing/2015/9/8/chartex" xmlns:cx2="http://schemas.microsoft.com/office/drawing/2015/10/21/chartex" xmlns:cx3="http://schemas.microsoft.com/office/drawing/2016/5/9/chartex" xmlns:cx4="http://schemas.microsoft.com/office/drawing/2016/5/10/chartex" xmlns:cx5="http://schemas.microsoft.com/office/drawing/2016/5/11/chartex" xmlns:cx6="http://schemas.microsoft.com/office/drawing/2016/5/12/chartex" xmlns:cx7="http://schemas.microsoft.com/office/drawing/2016/5/13/chartex" xmlns:cx8="http://schemas.microsoft.com/office/drawing/2016/5/14/chartex" xmlns:mc="http://schemas.openxmlformats.org/markup-compatibility/2006" xmlns:aink="http://schemas.microsoft.com/office/drawing/2016/ink" xmlns:am3d="http://schemas.microsoft.com/office/drawing/2017/model3d" xmlns:o="urn:schemas-microsoft-com:office:office" xmlns:r="http://schemas.openxmlformats.org/officeDocument/2006/relationships" xmlns:m="http://schemas.openxmlformats.org/officeDocument/2006/math" xmlns:v="urn:schemas-microsoft-com:vml" xmlns:wp14="http://schemas.microsoft.com/office/word/2010/wordprocessingDrawing" xmlns:wp="http://schemas.openxmlformats.org/drawingml/2006/wordprocessingDrawing" xmlns:w10="urn:schemas-microsoft-com:office:word" xmlns:w="http://schemas.openxmlformats.org/wordprocessingml/2006/main" xmlns:w14="http://schemas.microsoft.com/office/word/2010/wordml" xmlns:w15="http://schemas.microsoft.com/office/word/2012/wordml" xmlns:w16cex="http://schemas.microsoft.com/office/word/2018/wordml/cex" xmlns:w16cid="http://schemas.microsoft.com/office/word/2016/wordml/cid" xmlns:w16="http://schemas.microsoft.com/office/word/2018/wordml" xmlns:w16sdtdh="http://schemas.microsoft.com/office/word/2020/wordml/sdtdatahash" xmlns:w16se="http://schemas.microsoft.com/office/word/2015/wordml/symex" xmlns:wpg="http://schemas.microsoft.com/office/word/2010/wordprocessingGroup" xmlns:wpi="http://schemas.microsoft.com/office/word/2010/wordprocessingInk" xmlns:wne="http://schemas.microsoft.com/office/word/2006/wordml" xmlns:wps="http://schemas.microsoft.com/office/word/2010/wordprocessingShape" mc:Ignorable="w14 w15 w16se w16cid w16 w16cex w16sdtdh wp14">
+<w:hdr xmlns:wpc="http://schemas.microsoft.com/office/word/2010/wordprocessingCanvas" xmlns:cx="http://schemas.microsoft.com/office/drawing/2014/chartex" xmlns:cx1="http://schemas.microsoft.com/office/drawing/2015/9/8/chartex" xmlns:cx2="http://schemas.microsoft.com/office/drawing/2015/10/21/chartex" xmlns:cx3="http://schemas.microsoft.com/office/drawing/2016/5/9/chartex" xmlns:cx4="http://schemas.microsoft.com/office/drawing/2016/5/10/chartex" xmlns:cx5="http://schemas.microsoft.com/office/drawing/2016/5/11/chartex" xmlns:cx6="http://schemas.microsoft.com/office/drawing/2016/5/12/chartex" xmlns:cx7="http://schemas.microsoft.com/office/drawing/2016/5/13/chartex" xmlns:cx8="http://schemas.microsoft.com/office/drawing/2016/5/14/chartex" xmlns:mc="http://schemas.openxmlformats.org/markup-compatibility/2006" xmlns:aink="http://schemas.microsoft.com/office/drawing/2016/ink" xmlns:am3d="http://schemas.microsoft.com/office/drawing/2017/model3d" xmlns:o="urn:schemas-microsoft-com:office:office" xmlns:oel="http://schemas.microsoft.com/office/2019/extlst" xmlns:r="http://schemas.openxmlformats.org/officeDocument/2006/relationships" xmlns:m="http://schemas.openxmlformats.org/officeDocument/2006/math" xmlns:v="urn:schemas-microsoft-com:vml" xmlns:wp14="http://schemas.microsoft.com/office/word/2010/wordprocessingDrawing" xmlns:wp="http://schemas.openxmlformats.org/drawingml/2006/wordprocessingDrawing" xmlns:w10="urn:schemas-microsoft-com:office:word" xmlns:w="http://schemas.openxmlformats.org/wordprocessingml/2006/main" xmlns:w14="http://schemas.microsoft.com/office/word/2010/wordml" xmlns:w15="http://schemas.microsoft.com/office/word/2012/wordml" xmlns:w16cex="http://schemas.microsoft.com/office/word/2018/wordml/cex" xmlns:w16cid="http://schemas.microsoft.com/office/word/2016/wordml/cid" xmlns:w16="http://schemas.microsoft.com/office/word/2018/wordml" xmlns:w16du="http://schemas.microsoft.com/office/word/2023/wordml/word16du" xmlns:w16sdtdh="http://schemas.microsoft.com/office/word/2020/wordml/sdtdatahash" xmlns:w16sdtfl="http://schemas.microsoft.com/office/word/2024/wordml/sdtformatlock" xmlns:w16se="http://schemas.microsoft.com/office/word/2015/wordml/symex" xmlns:wpg="http://schemas.microsoft.com/office/word/2010/wordprocessingGroup" xmlns:wpi="http://schemas.microsoft.com/office/word/2010/wordprocessingInk" xmlns:wne="http://schemas.microsoft.com/office/word/2006/wordml" xmlns:wps="http://schemas.microsoft.com/office/word/2010/wordprocessingShape" mc:Ignorable="w14 w15 w16se w16cid w16 w16cex w16sdtdh w16sdtfl w16du wp14">
   <w:p>
     <w:pPr>
       <w:pStyle w:val="Cabealho"/>
@@ -15533,7 +15088,7 @@
 </file>
 
 <file path=word/header2.xml><?xml version="1.0" encoding="utf-8"?>
-<w:hdr xmlns:wpc="http://schemas.microsoft.com/office/word/2010/wordprocessingCanvas" xmlns:cx="http://schemas.microsoft.com/office/drawing/2014/chartex" xmlns:cx1="http://schemas.microsoft.com/office/drawing/2015/9/8/chartex" xmlns:cx2="http://schemas.microsoft.com/office/drawing/2015/10/21/chartex" xmlns:cx3="http://schemas.microsoft.com/office/drawing/2016/5/9/chartex" xmlns:cx4="http://schemas.microsoft.com/office/drawing/2016/5/10/chartex" xmlns:cx5="http://schemas.microsoft.com/office/drawing/2016/5/11/chartex" xmlns:cx6="http://schemas.microsoft.com/office/drawing/2016/5/12/chartex" xmlns:cx7="http://schemas.microsoft.com/office/drawing/2016/5/13/chartex" xmlns:cx8="http://schemas.microsoft.com/office/drawing/2016/5/14/chartex" xmlns:mc="http://schemas.openxmlformats.org/markup-compatibility/2006" xmlns:aink="http://schemas.microsoft.com/office/drawing/2016/ink" xmlns:am3d="http://schemas.microsoft.com/office/drawing/2017/model3d" xmlns:o="urn:schemas-microsoft-com:office:office" xmlns:r="http://schemas.openxmlformats.org/officeDocument/2006/relationships" xmlns:m="http://schemas.openxmlformats.org/officeDocument/2006/math" xmlns:v="urn:schemas-microsoft-com:vml" xmlns:wp14="http://schemas.microsoft.com/office/word/2010/wordprocessingDrawing" xmlns:wp="http://schemas.openxmlformats.org/drawingml/2006/wordprocessingDrawing" xmlns:w10="urn:schemas-microsoft-com:office:word" xmlns:w="http://schemas.openxmlformats.org/wordprocessingml/2006/main" xmlns:w14="http://schemas.microsoft.com/office/word/2010/wordml" xmlns:w15="http://schemas.microsoft.com/office/word/2012/wordml" xmlns:w16cex="http://schemas.microsoft.com/office/word/2018/wordml/cex" xmlns:w16cid="http://schemas.microsoft.com/office/word/2016/wordml/cid" xmlns:w16="http://schemas.microsoft.com/office/word/2018/wordml" xmlns:w16sdtdh="http://schemas.microsoft.com/office/word/2020/wordml/sdtdatahash" xmlns:w16se="http://schemas.microsoft.com/office/word/2015/wordml/symex" xmlns:wpg="http://schemas.microsoft.com/office/word/2010/wordprocessingGroup" xmlns:wpi="http://schemas.microsoft.com/office/word/2010/wordprocessingInk" xmlns:wne="http://schemas.microsoft.com/office/word/2006/wordml" xmlns:wps="http://schemas.microsoft.com/office/word/2010/wordprocessingShape" mc:Ignorable="w14 w15 w16se w16cid w16 w16cex w16sdtdh wp14">
+<w:hdr xmlns:wpc="http://schemas.microsoft.com/office/word/2010/wordprocessingCanvas" xmlns:cx="http://schemas.microsoft.com/office/drawing/2014/chartex" xmlns:cx1="http://schemas.microsoft.com/office/drawing/2015/9/8/chartex" xmlns:cx2="http://schemas.microsoft.com/office/drawing/2015/10/21/chartex" xmlns:cx3="http://schemas.microsoft.com/office/drawing/2016/5/9/chartex" xmlns:cx4="http://schemas.microsoft.com/office/drawing/2016/5/10/chartex" xmlns:cx5="http://schemas.microsoft.com/office/drawing/2016/5/11/chartex" xmlns:cx6="http://schemas.microsoft.com/office/drawing/2016/5/12/chartex" xmlns:cx7="http://schemas.microsoft.com/office/drawing/2016/5/13/chartex" xmlns:cx8="http://schemas.microsoft.com/office/drawing/2016/5/14/chartex" xmlns:mc="http://schemas.openxmlformats.org/markup-compatibility/2006" xmlns:aink="http://schemas.microsoft.com/office/drawing/2016/ink" xmlns:am3d="http://schemas.microsoft.com/office/drawing/2017/model3d" xmlns:o="urn:schemas-microsoft-com:office:office" xmlns:oel="http://schemas.microsoft.com/office/2019/extlst" xmlns:r="http://schemas.openxmlformats.org/officeDocument/2006/relationships" xmlns:m="http://schemas.openxmlformats.org/officeDocument/2006/math" xmlns:v="urn:schemas-microsoft-com:vml" xmlns:wp14="http://schemas.microsoft.com/office/word/2010/wordprocessingDrawing" xmlns:wp="http://schemas.openxmlformats.org/drawingml/2006/wordprocessingDrawing" xmlns:w10="urn:schemas-microsoft-com:office:word" xmlns:w="http://schemas.openxmlformats.org/wordprocessingml/2006/main" xmlns:w14="http://schemas.microsoft.com/office/word/2010/wordml" xmlns:w15="http://schemas.microsoft.com/office/word/2012/wordml" xmlns:w16cex="http://schemas.microsoft.com/office/word/2018/wordml/cex" xmlns:w16cid="http://schemas.microsoft.com/office/word/2016/wordml/cid" xmlns:w16="http://schemas.microsoft.com/office/word/2018/wordml" xmlns:w16du="http://schemas.microsoft.com/office/word/2023/wordml/word16du" xmlns:w16sdtdh="http://schemas.microsoft.com/office/word/2020/wordml/sdtdatahash" xmlns:w16sdtfl="http://schemas.microsoft.com/office/word/2024/wordml/sdtformatlock" xmlns:w16se="http://schemas.microsoft.com/office/word/2015/wordml/symex" xmlns:wpg="http://schemas.microsoft.com/office/word/2010/wordprocessingGroup" xmlns:wpi="http://schemas.microsoft.com/office/word/2010/wordprocessingInk" xmlns:wne="http://schemas.microsoft.com/office/word/2006/wordml" xmlns:wps="http://schemas.microsoft.com/office/word/2010/wordprocessingShape" mc:Ignorable="w14 w15 w16se w16cid w16 w16cex w16sdtdh w16sdtfl w16du wp14">
   <w:p>
     <w:pPr>
       <w:pStyle w:val="Cabealho"/>
@@ -15622,7 +15177,7 @@
 </file>
 
 <file path=word/numbering.xml><?xml version="1.0" encoding="utf-8"?>
-<w:numbering xmlns:wpc="http://schemas.microsoft.com/office/word/2010/wordprocessingCanvas" xmlns:cx="http://schemas.microsoft.com/office/drawing/2014/chartex" xmlns:cx1="http://schemas.microsoft.com/office/drawing/2015/9/8/chartex" xmlns:cx2="http://schemas.microsoft.com/office/drawing/2015/10/21/chartex" xmlns:cx3="http://schemas.microsoft.com/office/drawing/2016/5/9/chartex" xmlns:cx4="http://schemas.microsoft.com/office/drawing/2016/5/10/chartex" xmlns:cx5="http://schemas.microsoft.com/office/drawing/2016/5/11/chartex" xmlns:cx6="http://schemas.microsoft.com/office/drawing/2016/5/12/chartex" xmlns:cx7="http://schemas.microsoft.com/office/drawing/2016/5/13/chartex" xmlns:cx8="http://schemas.microsoft.com/office/drawing/2016/5/14/chartex" xmlns:mc="http://schemas.openxmlformats.org/markup-compatibility/2006" xmlns:aink="http://schemas.microsoft.com/office/drawing/2016/ink" xmlns:am3d="http://schemas.microsoft.com/office/drawing/2017/model3d" xmlns:o="urn:schemas-microsoft-com:office:office" xmlns:r="http://schemas.openxmlformats.org/officeDocument/2006/relationships" xmlns:m="http://schemas.openxmlformats.org/officeDocument/2006/math" xmlns:v="urn:schemas-microsoft-com:vml" xmlns:wp14="http://schemas.microsoft.com/office/word/2010/wordprocessingDrawing" xmlns:wp="http://schemas.openxmlformats.org/drawingml/2006/wordprocessingDrawing" xmlns:w10="urn:schemas-microsoft-com:office:word" xmlns:w="http://schemas.openxmlformats.org/wordprocessingml/2006/main" xmlns:w14="http://schemas.microsoft.com/office/word/2010/wordml" xmlns:w15="http://schemas.microsoft.com/office/word/2012/wordml" xmlns:w16cex="http://schemas.microsoft.com/office/word/2018/wordml/cex" xmlns:w16cid="http://schemas.microsoft.com/office/word/2016/wordml/cid" xmlns:w16="http://schemas.microsoft.com/office/word/2018/wordml" xmlns:w16sdtdh="http://schemas.microsoft.com/office/word/2020/wordml/sdtdatahash" xmlns:w16se="http://schemas.microsoft.com/office/word/2015/wordml/symex" xmlns:wpg="http://schemas.microsoft.com/office/word/2010/wordprocessingGroup" xmlns:wpi="http://schemas.microsoft.com/office/word/2010/wordprocessingInk" xmlns:wne="http://schemas.microsoft.com/office/word/2006/wordml" xmlns:wps="http://schemas.microsoft.com/office/word/2010/wordprocessingShape" mc:Ignorable="w14 w15 w16se w16cid w16 w16cex w16sdtdh wp14">
+<w:numbering xmlns:wpc="http://schemas.microsoft.com/office/word/2010/wordprocessingCanvas" xmlns:cx="http://schemas.microsoft.com/office/drawing/2014/chartex" xmlns:cx1="http://schemas.microsoft.com/office/drawing/2015/9/8/chartex" xmlns:cx2="http://schemas.microsoft.com/office/drawing/2015/10/21/chartex" xmlns:cx3="http://schemas.microsoft.com/office/drawing/2016/5/9/chartex" xmlns:cx4="http://schemas.microsoft.com/office/drawing/2016/5/10/chartex" xmlns:cx5="http://schemas.microsoft.com/office/drawing/2016/5/11/chartex" xmlns:cx6="http://schemas.microsoft.com/office/drawing/2016/5/12/chartex" xmlns:cx7="http://schemas.microsoft.com/office/drawing/2016/5/13/chartex" xmlns:cx8="http://schemas.microsoft.com/office/drawing/2016/5/14/chartex" xmlns:mc="http://schemas.openxmlformats.org/markup-compatibility/2006" xmlns:aink="http://schemas.microsoft.com/office/drawing/2016/ink" xmlns:am3d="http://schemas.microsoft.com/office/drawing/2017/model3d" xmlns:o="urn:schemas-microsoft-com:office:office" xmlns:oel="http://schemas.microsoft.com/office/2019/extlst" xmlns:r="http://schemas.openxmlformats.org/officeDocument/2006/relationships" xmlns:m="http://schemas.openxmlformats.org/officeDocument/2006/math" xmlns:v="urn:schemas-microsoft-com:vml" xmlns:wp14="http://schemas.microsoft.com/office/word/2010/wordprocessingDrawing" xmlns:wp="http://schemas.openxmlformats.org/drawingml/2006/wordprocessingDrawing" xmlns:w10="urn:schemas-microsoft-com:office:word" xmlns:w="http://schemas.openxmlformats.org/wordprocessingml/2006/main" xmlns:w14="http://schemas.microsoft.com/office/word/2010/wordml" xmlns:w15="http://schemas.microsoft.com/office/word/2012/wordml" xmlns:w16cex="http://schemas.microsoft.com/office/word/2018/wordml/cex" xmlns:w16cid="http://schemas.microsoft.com/office/word/2016/wordml/cid" xmlns:w16="http://schemas.microsoft.com/office/word/2018/wordml" xmlns:w16du="http://schemas.microsoft.com/office/word/2023/wordml/word16du" xmlns:w16sdtdh="http://schemas.microsoft.com/office/word/2020/wordml/sdtdatahash" xmlns:w16sdtfl="http://schemas.microsoft.com/office/word/2024/wordml/sdtformatlock" xmlns:w16se="http://schemas.microsoft.com/office/word/2015/wordml/symex" xmlns:wpg="http://schemas.microsoft.com/office/word/2010/wordprocessingGroup" xmlns:wpi="http://schemas.microsoft.com/office/word/2010/wordprocessingInk" xmlns:wne="http://schemas.microsoft.com/office/word/2006/wordml" xmlns:wps="http://schemas.microsoft.com/office/word/2010/wordprocessingShape" mc:Ignorable="w14 w15 w16se w16cid w16 w16cex w16sdtdh w16sdtfl w16du wp14">
   <w:abstractNum w:abstractNumId="0" w15:restartNumberingAfterBreak="0">
     <w:nsid w:val="04CA75F2"/>
     <w:multiLevelType w:val="hybridMultilevel"/>
@@ -20519,103 +20074,103 @@
       </w:rPr>
     </w:lvl>
   </w:abstractNum>
-  <w:num w:numId="1">
+  <w:num w:numId="1" w16cid:durableId="1878396815">
     <w:abstractNumId w:val="36"/>
   </w:num>
-  <w:num w:numId="2">
+  <w:num w:numId="2" w16cid:durableId="1261913060">
     <w:abstractNumId w:val="5"/>
   </w:num>
-  <w:num w:numId="3">
+  <w:num w:numId="3" w16cid:durableId="840966193">
     <w:abstractNumId w:val="4"/>
   </w:num>
-  <w:num w:numId="4">
+  <w:num w:numId="4" w16cid:durableId="1456368181">
     <w:abstractNumId w:val="9"/>
   </w:num>
-  <w:num w:numId="5">
+  <w:num w:numId="5" w16cid:durableId="686756517">
     <w:abstractNumId w:val="29"/>
   </w:num>
-  <w:num w:numId="6">
+  <w:num w:numId="6" w16cid:durableId="1741244450">
     <w:abstractNumId w:val="2"/>
   </w:num>
-  <w:num w:numId="7">
+  <w:num w:numId="7" w16cid:durableId="1533685426">
     <w:abstractNumId w:val="37"/>
   </w:num>
-  <w:num w:numId="8">
+  <w:num w:numId="8" w16cid:durableId="1624729844">
     <w:abstractNumId w:val="13"/>
   </w:num>
-  <w:num w:numId="9">
+  <w:num w:numId="9" w16cid:durableId="1010331170">
     <w:abstractNumId w:val="43"/>
   </w:num>
-  <w:num w:numId="10">
+  <w:num w:numId="10" w16cid:durableId="726101545">
     <w:abstractNumId w:val="1"/>
   </w:num>
-  <w:num w:numId="11">
+  <w:num w:numId="11" w16cid:durableId="557201925">
     <w:abstractNumId w:val="30"/>
   </w:num>
-  <w:num w:numId="12">
+  <w:num w:numId="12" w16cid:durableId="234635516">
     <w:abstractNumId w:val="17"/>
   </w:num>
-  <w:num w:numId="13">
+  <w:num w:numId="13" w16cid:durableId="284242525">
     <w:abstractNumId w:val="22"/>
   </w:num>
-  <w:num w:numId="14">
+  <w:num w:numId="14" w16cid:durableId="1762487515">
     <w:abstractNumId w:val="6"/>
   </w:num>
-  <w:num w:numId="15">
+  <w:num w:numId="15" w16cid:durableId="1613709790">
     <w:abstractNumId w:val="22"/>
   </w:num>
-  <w:num w:numId="16">
+  <w:num w:numId="16" w16cid:durableId="718018318">
     <w:abstractNumId w:val="33"/>
   </w:num>
-  <w:num w:numId="17">
+  <w:num w:numId="17" w16cid:durableId="1075973312">
     <w:abstractNumId w:val="19"/>
   </w:num>
-  <w:num w:numId="18">
+  <w:num w:numId="18" w16cid:durableId="1000351207">
     <w:abstractNumId w:val="26"/>
   </w:num>
-  <w:num w:numId="19">
+  <w:num w:numId="19" w16cid:durableId="114564677">
     <w:abstractNumId w:val="21"/>
   </w:num>
-  <w:num w:numId="20">
+  <w:num w:numId="20" w16cid:durableId="2076853727">
     <w:abstractNumId w:val="23"/>
   </w:num>
-  <w:num w:numId="21">
+  <w:num w:numId="21" w16cid:durableId="153306365">
     <w:abstractNumId w:val="27"/>
   </w:num>
-  <w:num w:numId="22">
+  <w:num w:numId="22" w16cid:durableId="418253626">
     <w:abstractNumId w:val="38"/>
   </w:num>
-  <w:num w:numId="23">
+  <w:num w:numId="23" w16cid:durableId="149639123">
     <w:abstractNumId w:val="24"/>
   </w:num>
-  <w:num w:numId="24">
+  <w:num w:numId="24" w16cid:durableId="1689258595">
     <w:abstractNumId w:val="32"/>
   </w:num>
-  <w:num w:numId="25">
+  <w:num w:numId="25" w16cid:durableId="2127844507">
     <w:abstractNumId w:val="15"/>
   </w:num>
-  <w:num w:numId="26">
+  <w:num w:numId="26" w16cid:durableId="641884562">
     <w:abstractNumId w:val="3"/>
   </w:num>
-  <w:num w:numId="27">
+  <w:num w:numId="27" w16cid:durableId="1813785392">
     <w:abstractNumId w:val="7"/>
   </w:num>
-  <w:num w:numId="28">
+  <w:num w:numId="28" w16cid:durableId="765535535">
     <w:abstractNumId w:val="22"/>
   </w:num>
-  <w:num w:numId="29">
+  <w:num w:numId="29" w16cid:durableId="2124690833">
     <w:abstractNumId w:val="34"/>
   </w:num>
-  <w:num w:numId="30">
+  <w:num w:numId="30" w16cid:durableId="1147864349">
     <w:abstractNumId w:val="16"/>
   </w:num>
-  <w:num w:numId="31">
+  <w:num w:numId="31" w16cid:durableId="1839730454">
     <w:abstractNumId w:val="31"/>
   </w:num>
-  <w:num w:numId="32">
+  <w:num w:numId="32" w16cid:durableId="1538346498">
     <w:abstractNumId w:val="39"/>
   </w:num>
-  <w:num w:numId="33">
+  <w:num w:numId="33" w16cid:durableId="1642929143">
     <w:abstractNumId w:val="22"/>
     <w:lvlOverride w:ilvl="0">
       <w:startOverride w:val="1"/>
@@ -20645,37 +20200,37 @@
       <w:startOverride w:val="1"/>
     </w:lvlOverride>
   </w:num>
-  <w:num w:numId="34">
+  <w:num w:numId="34" w16cid:durableId="1540126570">
     <w:abstractNumId w:val="25"/>
   </w:num>
-  <w:num w:numId="35">
+  <w:num w:numId="35" w16cid:durableId="1586260120">
     <w:abstractNumId w:val="11"/>
   </w:num>
-  <w:num w:numId="36">
+  <w:num w:numId="36" w16cid:durableId="1672415977">
     <w:abstractNumId w:val="0"/>
   </w:num>
-  <w:num w:numId="37">
+  <w:num w:numId="37" w16cid:durableId="1660886197">
     <w:abstractNumId w:val="20"/>
   </w:num>
-  <w:num w:numId="38">
+  <w:num w:numId="38" w16cid:durableId="566304859">
     <w:abstractNumId w:val="44"/>
   </w:num>
-  <w:num w:numId="39">
+  <w:num w:numId="39" w16cid:durableId="414593182">
     <w:abstractNumId w:val="41"/>
   </w:num>
-  <w:num w:numId="40">
+  <w:num w:numId="40" w16cid:durableId="1727602384">
     <w:abstractNumId w:val="14"/>
   </w:num>
-  <w:num w:numId="41">
+  <w:num w:numId="41" w16cid:durableId="2124496170">
     <w:abstractNumId w:val="10"/>
   </w:num>
-  <w:num w:numId="42">
+  <w:num w:numId="42" w16cid:durableId="93408504">
     <w:abstractNumId w:val="28"/>
   </w:num>
-  <w:num w:numId="43">
+  <w:num w:numId="43" w16cid:durableId="2002417679">
     <w:abstractNumId w:val="42"/>
   </w:num>
-  <w:num w:numId="44">
+  <w:num w:numId="44" w16cid:durableId="547258121">
     <w:abstractNumId w:val="22"/>
     <w:lvlOverride w:ilvl="0">
       <w:startOverride w:val="1"/>
@@ -20705,7 +20260,7 @@
       <w:startOverride w:val="1"/>
     </w:lvlOverride>
   </w:num>
-  <w:num w:numId="45">
+  <w:num w:numId="45" w16cid:durableId="1639186834">
     <w:abstractNumId w:val="22"/>
     <w:lvlOverride w:ilvl="0">
       <w:startOverride w:val="1"/>
@@ -20735,26 +20290,26 @@
       <w:startOverride w:val="1"/>
     </w:lvlOverride>
   </w:num>
-  <w:num w:numId="46">
+  <w:num w:numId="46" w16cid:durableId="2020933882">
     <w:abstractNumId w:val="35"/>
   </w:num>
-  <w:num w:numId="47">
+  <w:num w:numId="47" w16cid:durableId="1515223396">
     <w:abstractNumId w:val="12"/>
   </w:num>
-  <w:num w:numId="48">
+  <w:num w:numId="48" w16cid:durableId="126554233">
     <w:abstractNumId w:val="8"/>
   </w:num>
-  <w:num w:numId="49">
+  <w:num w:numId="49" w16cid:durableId="174538490">
     <w:abstractNumId w:val="40"/>
   </w:num>
-  <w:num w:numId="50">
+  <w:num w:numId="50" w16cid:durableId="1231575955">
     <w:abstractNumId w:val="18"/>
   </w:num>
 </w:numbering>
 </file>
 
 <file path=word/styles.xml><?xml version="1.0" encoding="utf-8"?>
-<w:styles xmlns:mc="http://schemas.openxmlformats.org/markup-compatibility/2006" xmlns:r="http://schemas.openxmlformats.org/officeDocument/2006/relationships" xmlns:w="http://schemas.openxmlformats.org/wordprocessingml/2006/main" xmlns:w14="http://schemas.microsoft.com/office/word/2010/wordml" xmlns:w15="http://schemas.microsoft.com/office/word/2012/wordml" xmlns:w16cex="http://schemas.microsoft.com/office/word/2018/wordml/cex" xmlns:w16cid="http://schemas.microsoft.com/office/word/2016/wordml/cid" xmlns:w16="http://schemas.microsoft.com/office/word/2018/wordml" xmlns:w16sdtdh="http://schemas.microsoft.com/office/word/2020/wordml/sdtdatahash" xmlns:w16se="http://schemas.microsoft.com/office/word/2015/wordml/symex" mc:Ignorable="w14 w15 w16se w16cid w16 w16cex w16sdtdh">
+<w:styles xmlns:mc="http://schemas.openxmlformats.org/markup-compatibility/2006" xmlns:r="http://schemas.openxmlformats.org/officeDocument/2006/relationships" xmlns:w="http://schemas.openxmlformats.org/wordprocessingml/2006/main" xmlns:w14="http://schemas.microsoft.com/office/word/2010/wordml" xmlns:w15="http://schemas.microsoft.com/office/word/2012/wordml" xmlns:w16cex="http://schemas.microsoft.com/office/word/2018/wordml/cex" xmlns:w16cid="http://schemas.microsoft.com/office/word/2016/wordml/cid" xmlns:w16="http://schemas.microsoft.com/office/word/2018/wordml" xmlns:w16du="http://schemas.microsoft.com/office/word/2023/wordml/word16du" xmlns:w16sdtdh="http://schemas.microsoft.com/office/word/2020/wordml/sdtdatahash" xmlns:w16sdtfl="http://schemas.microsoft.com/office/word/2024/wordml/sdtformatlock" xmlns:w16se="http://schemas.microsoft.com/office/word/2015/wordml/symex" mc:Ignorable="w14 w15 w16se w16cid w16 w16cex w16sdtdh w16sdtfl w16du">
   <w:docDefaults>
     <w:rPrDefault>
       <w:rPr>
@@ -23215,6 +22770,10 @@
 </file>
 
 <file path=customXml/item1.xml><?xml version="1.0" encoding="utf-8"?>
+<b:Sources xmlns:b="http://schemas.openxmlformats.org/officeDocument/2006/bibliography" xmlns="http://schemas.openxmlformats.org/officeDocument/2006/bibliography" SelectedStyle="\APA.XSL" StyleName="APA"/>
+</file>
+
+<file path=customXml/item2.xml><?xml version="1.0" encoding="utf-8"?>
 <MENU label="Campos" version="1">
   <NODE label="Novo Registo" type="NewCard" replaceValue="false">
     <FIELD label="Nº de Registo">
@@ -24458,20 +24017,16 @@
 </MENU>
 </file>
 
-<file path=customXml/item2.xml><?xml version="1.0" encoding="utf-8"?>
-<b:Sources xmlns:b="http://schemas.openxmlformats.org/officeDocument/2006/bibliography" xmlns="http://schemas.openxmlformats.org/officeDocument/2006/bibliography" SelectedStyle="\APA.XSL" StyleName="APA"/>
-</file>
-
 <file path=customXml/itemProps1.xml><?xml version="1.0" encoding="utf-8"?>
-<ds:datastoreItem xmlns:ds="http://schemas.openxmlformats.org/officeDocument/2006/customXml" ds:itemID="{5BE40977-15C1-4F89-8625-D3B696DD90BF}">
-  <ds:schemaRefs/>
-</ds:datastoreItem>
-</file>
-
-<file path=customXml/itemProps2.xml><?xml version="1.0" encoding="utf-8"?>
 <ds:datastoreItem xmlns:ds="http://schemas.openxmlformats.org/officeDocument/2006/customXml" ds:itemID="{1FB9936B-06EA-45EA-B6AC-C64AB31F4881}">
   <ds:schemaRefs>
     <ds:schemaRef ds:uri="http://schemas.openxmlformats.org/officeDocument/2006/bibliography"/>
   </ds:schemaRefs>
 </ds:datastoreItem>
+</file>
+
+<file path=customXml/itemProps2.xml><?xml version="1.0" encoding="utf-8"?>
+<ds:datastoreItem xmlns:ds="http://schemas.openxmlformats.org/officeDocument/2006/customXml" ds:itemID="{5BE40977-15C1-4F89-8625-D3B696DD90BF}">
+  <ds:schemaRefs/>
+</ds:datastoreItem>
 </file>
</xml_diff>

<commit_message>
sprint 5 - rel
</commit_message>
<xml_diff>
--- a/doc/Relatorio_Smart4Finaces_ESTG.docx
+++ b/doc/Relatorio_Smart4Finaces_ESTG.docx
@@ -739,7 +739,7 @@
         <w:ind w:left="360"/>
       </w:pPr>
       <w:bookmarkStart w:id="5" w:name="_Toc530601443"/>
-      <w:bookmarkStart w:id="6" w:name="_Toc193719095"/>
+      <w:bookmarkStart w:id="6" w:name="_Toc194613064"/>
       <w:r>
         <w:lastRenderedPageBreak/>
         <w:t>Agradecimentos</w:t>
@@ -808,7 +808,7 @@
       <w:bookmarkStart w:id="7" w:name="_Toc357152316"/>
       <w:bookmarkStart w:id="8" w:name="_Toc357154523"/>
       <w:bookmarkStart w:id="9" w:name="_Toc530601444"/>
-      <w:bookmarkStart w:id="10" w:name="_Toc193719096"/>
+      <w:bookmarkStart w:id="10" w:name="_Toc194613065"/>
       <w:r>
         <w:lastRenderedPageBreak/>
         <w:t>Resumo</w:t>
@@ -912,7 +912,7 @@
       <w:bookmarkStart w:id="11" w:name="_Toc357152317"/>
       <w:bookmarkStart w:id="12" w:name="_Toc357154524"/>
       <w:bookmarkStart w:id="13" w:name="_Toc530601445"/>
-      <w:bookmarkStart w:id="14" w:name="_Toc193719097"/>
+      <w:bookmarkStart w:id="14" w:name="_Toc194613066"/>
       <w:r>
         <w:rPr>
           <w:lang w:val="en-GB"/>
@@ -1105,7 +1105,7 @@
         </w:rPr>
         <w:fldChar w:fldCharType="separate"/>
       </w:r>
-      <w:hyperlink w:anchor="_Toc193719095" w:history="1">
+      <w:hyperlink w:anchor="_Toc194613064" w:history="1">
         <w:r>
           <w:rPr>
             <w:rStyle w:val="Hiperligao"/>
@@ -1132,7 +1132,7 @@
             <w:noProof/>
             <w:webHidden/>
           </w:rPr>
-          <w:instrText xml:space="preserve"> PAGEREF _Toc193719095 \h </w:instrText>
+          <w:instrText xml:space="preserve"> PAGEREF _Toc194613064 \h </w:instrText>
         </w:r>
         <w:r>
           <w:rPr>
@@ -1176,7 +1176,7 @@
           <w14:ligatures w14:val="standardContextual"/>
         </w:rPr>
       </w:pPr>
-      <w:hyperlink w:anchor="_Toc193719096" w:history="1">
+      <w:hyperlink w:anchor="_Toc194613065" w:history="1">
         <w:r>
           <w:rPr>
             <w:rStyle w:val="Hiperligao"/>
@@ -1203,7 +1203,7 @@
             <w:noProof/>
             <w:webHidden/>
           </w:rPr>
-          <w:instrText xml:space="preserve"> PAGEREF _Toc193719096 \h </w:instrText>
+          <w:instrText xml:space="preserve"> PAGEREF _Toc194613065 \h </w:instrText>
         </w:r>
         <w:r>
           <w:rPr>
@@ -1247,7 +1247,7 @@
           <w14:ligatures w14:val="standardContextual"/>
         </w:rPr>
       </w:pPr>
-      <w:hyperlink w:anchor="_Toc193719097" w:history="1">
+      <w:hyperlink w:anchor="_Toc194613066" w:history="1">
         <w:r>
           <w:rPr>
             <w:rStyle w:val="Hiperligao"/>
@@ -1275,7 +1275,7 @@
             <w:noProof/>
             <w:webHidden/>
           </w:rPr>
-          <w:instrText xml:space="preserve"> PAGEREF _Toc193719097 \h </w:instrText>
+          <w:instrText xml:space="preserve"> PAGEREF _Toc194613066 \h </w:instrText>
         </w:r>
         <w:r>
           <w:rPr>
@@ -1319,7 +1319,7 @@
           <w14:ligatures w14:val="standardContextual"/>
         </w:rPr>
       </w:pPr>
-      <w:hyperlink w:anchor="_Toc193719098" w:history="1">
+      <w:hyperlink w:anchor="_Toc194613067" w:history="1">
         <w:r>
           <w:rPr>
             <w:rStyle w:val="Hiperligao"/>
@@ -1346,7 +1346,7 @@
             <w:noProof/>
             <w:webHidden/>
           </w:rPr>
-          <w:instrText xml:space="preserve"> PAGEREF _Toc193719098 \h </w:instrText>
+          <w:instrText xml:space="preserve"> PAGEREF _Toc194613067 \h </w:instrText>
         </w:r>
         <w:r>
           <w:rPr>
@@ -1390,7 +1390,7 @@
           <w14:ligatures w14:val="standardContextual"/>
         </w:rPr>
       </w:pPr>
-      <w:hyperlink w:anchor="_Toc193719099" w:history="1">
+      <w:hyperlink w:anchor="_Toc194613068" w:history="1">
         <w:r>
           <w:rPr>
             <w:rStyle w:val="Hiperligao"/>
@@ -1417,7 +1417,7 @@
             <w:noProof/>
             <w:webHidden/>
           </w:rPr>
-          <w:instrText xml:space="preserve"> PAGEREF _Toc193719099 \h </w:instrText>
+          <w:instrText xml:space="preserve"> PAGEREF _Toc194613068 \h </w:instrText>
         </w:r>
         <w:r>
           <w:rPr>
@@ -1461,7 +1461,7 @@
           <w14:ligatures w14:val="standardContextual"/>
         </w:rPr>
       </w:pPr>
-      <w:hyperlink w:anchor="_Toc193719100" w:history="1">
+      <w:hyperlink w:anchor="_Toc194613069" w:history="1">
         <w:r>
           <w:rPr>
             <w:rStyle w:val="Hiperligao"/>
@@ -1503,7 +1503,7 @@
             <w:noProof/>
             <w:webHidden/>
           </w:rPr>
-          <w:instrText xml:space="preserve"> PAGEREF _Toc193719100 \h </w:instrText>
+          <w:instrText xml:space="preserve"> PAGEREF _Toc194613069 \h </w:instrText>
         </w:r>
         <w:r>
           <w:rPr>
@@ -1550,7 +1550,7 @@
           <w14:ligatures w14:val="standardContextual"/>
         </w:rPr>
       </w:pPr>
-      <w:hyperlink w:anchor="_Toc193719101" w:history="1">
+      <w:hyperlink w:anchor="_Toc194613070" w:history="1">
         <w:r>
           <w:rPr>
             <w:rStyle w:val="Hiperligao"/>
@@ -1617,7 +1617,7 @@
             <w:noProof/>
             <w:webHidden/>
           </w:rPr>
-          <w:instrText xml:space="preserve"> PAGEREF _Toc193719101 \h </w:instrText>
+          <w:instrText xml:space="preserve"> PAGEREF _Toc194613070 \h </w:instrText>
         </w:r>
         <w:r>
           <w:rPr>
@@ -1664,7 +1664,7 @@
           <w14:ligatures w14:val="standardContextual"/>
         </w:rPr>
       </w:pPr>
-      <w:hyperlink w:anchor="_Toc193719102" w:history="1">
+      <w:hyperlink w:anchor="_Toc194613071" w:history="1">
         <w:r>
           <w:rPr>
             <w:rStyle w:val="Hiperligao"/>
@@ -1716,7 +1716,7 @@
             <w:noProof/>
             <w:webHidden/>
           </w:rPr>
-          <w:instrText xml:space="preserve"> PAGEREF _Toc193719102 \h </w:instrText>
+          <w:instrText xml:space="preserve"> PAGEREF _Toc194613071 \h </w:instrText>
         </w:r>
         <w:r>
           <w:rPr>
@@ -1765,7 +1765,7 @@
           <w14:ligatures w14:val="standardContextual"/>
         </w:rPr>
       </w:pPr>
-      <w:hyperlink w:anchor="_Toc193719103" w:history="1">
+      <w:hyperlink w:anchor="_Toc194613072" w:history="1">
         <w:r>
           <w:rPr>
             <w:rStyle w:val="Hiperligao"/>
@@ -1814,7 +1814,7 @@
             <w:noProof/>
             <w:webHidden/>
           </w:rPr>
-          <w:instrText xml:space="preserve"> PAGEREF _Toc193719103 \h </w:instrText>
+          <w:instrText xml:space="preserve"> PAGEREF _Toc194613072 \h </w:instrText>
         </w:r>
         <w:r>
           <w:rPr>
@@ -1863,7 +1863,7 @@
           <w14:ligatures w14:val="standardContextual"/>
         </w:rPr>
       </w:pPr>
-      <w:hyperlink w:anchor="_Toc193719104" w:history="1">
+      <w:hyperlink w:anchor="_Toc194613073" w:history="1">
         <w:r>
           <w:rPr>
             <w:rStyle w:val="Hiperligao"/>
@@ -1914,7 +1914,7 @@
             <w:noProof/>
             <w:webHidden/>
           </w:rPr>
-          <w:instrText xml:space="preserve"> PAGEREF _Toc193719104 \h </w:instrText>
+          <w:instrText xml:space="preserve"> PAGEREF _Toc194613073 \h </w:instrText>
         </w:r>
         <w:r>
           <w:rPr>
@@ -1961,7 +1961,7 @@
           <w14:ligatures w14:val="standardContextual"/>
         </w:rPr>
       </w:pPr>
-      <w:hyperlink w:anchor="_Toc193719105" w:history="1">
+      <w:hyperlink w:anchor="_Toc194613074" w:history="1">
         <w:r>
           <w:rPr>
             <w:rStyle w:val="Hiperligao"/>
@@ -2010,7 +2010,7 @@
             <w:noProof/>
             <w:webHidden/>
           </w:rPr>
-          <w:instrText xml:space="preserve"> PAGEREF _Toc193719105 \h </w:instrText>
+          <w:instrText xml:space="preserve"> PAGEREF _Toc194613074 \h </w:instrText>
         </w:r>
         <w:r>
           <w:rPr>
@@ -2057,7 +2057,7 @@
           <w14:ligatures w14:val="standardContextual"/>
         </w:rPr>
       </w:pPr>
-      <w:hyperlink w:anchor="_Toc193719106" w:history="1">
+      <w:hyperlink w:anchor="_Toc194613075" w:history="1">
         <w:r>
           <w:rPr>
             <w:rStyle w:val="Hiperligao"/>
@@ -2104,7 +2104,7 @@
             <w:noProof/>
             <w:webHidden/>
           </w:rPr>
-          <w:instrText xml:space="preserve"> PAGEREF _Toc193719106 \h </w:instrText>
+          <w:instrText xml:space="preserve"> PAGEREF _Toc194613075 \h </w:instrText>
         </w:r>
         <w:r>
           <w:rPr>
@@ -2153,7 +2153,7 @@
           <w14:ligatures w14:val="standardContextual"/>
         </w:rPr>
       </w:pPr>
-      <w:hyperlink w:anchor="_Toc193719107" w:history="1">
+      <w:hyperlink w:anchor="_Toc194613076" w:history="1">
         <w:r>
           <w:rPr>
             <w:rStyle w:val="Hiperligao"/>
@@ -2200,7 +2200,7 @@
             <w:noProof/>
             <w:webHidden/>
           </w:rPr>
-          <w:instrText xml:space="preserve"> PAGEREF _Toc193719107 \h </w:instrText>
+          <w:instrText xml:space="preserve"> PAGEREF _Toc194613076 \h </w:instrText>
         </w:r>
         <w:r>
           <w:rPr>
@@ -2247,7 +2247,7 @@
           <w14:ligatures w14:val="standardContextual"/>
         </w:rPr>
       </w:pPr>
-      <w:hyperlink w:anchor="_Toc193719108" w:history="1">
+      <w:hyperlink w:anchor="_Toc194613077" w:history="1">
         <w:r>
           <w:rPr>
             <w:rStyle w:val="Hiperligao"/>
@@ -2292,7 +2292,7 @@
             <w:noProof/>
             <w:webHidden/>
           </w:rPr>
-          <w:instrText xml:space="preserve"> PAGEREF _Toc193719108 \h </w:instrText>
+          <w:instrText xml:space="preserve"> PAGEREF _Toc194613077 \h </w:instrText>
         </w:r>
         <w:r>
           <w:rPr>
@@ -2339,7 +2339,7 @@
           <w14:ligatures w14:val="standardContextual"/>
         </w:rPr>
       </w:pPr>
-      <w:hyperlink w:anchor="_Toc193719109" w:history="1">
+      <w:hyperlink w:anchor="_Toc194613078" w:history="1">
         <w:r>
           <w:rPr>
             <w:rStyle w:val="Hiperligao"/>
@@ -2386,7 +2386,7 @@
             <w:noProof/>
             <w:webHidden/>
           </w:rPr>
-          <w:instrText xml:space="preserve"> PAGEREF _Toc193719109 \h </w:instrText>
+          <w:instrText xml:space="preserve"> PAGEREF _Toc194613078 \h </w:instrText>
         </w:r>
         <w:r>
           <w:rPr>
@@ -2433,7 +2433,7 @@
           <w14:ligatures w14:val="standardContextual"/>
         </w:rPr>
       </w:pPr>
-      <w:hyperlink w:anchor="_Toc193719110" w:history="1">
+      <w:hyperlink w:anchor="_Toc194613079" w:history="1">
         <w:r>
           <w:rPr>
             <w:rStyle w:val="Hiperligao"/>
@@ -2480,7 +2480,7 @@
             <w:noProof/>
             <w:webHidden/>
           </w:rPr>
-          <w:instrText xml:space="preserve"> PAGEREF _Toc193719110 \h </w:instrText>
+          <w:instrText xml:space="preserve"> PAGEREF _Toc194613079 \h </w:instrText>
         </w:r>
         <w:r>
           <w:rPr>
@@ -2527,7 +2527,7 @@
           <w14:ligatures w14:val="standardContextual"/>
         </w:rPr>
       </w:pPr>
-      <w:hyperlink w:anchor="_Toc193719111" w:history="1">
+      <w:hyperlink w:anchor="_Toc194613080" w:history="1">
         <w:r>
           <w:rPr>
             <w:rStyle w:val="Hiperligao"/>
@@ -2572,7 +2572,7 @@
             <w:noProof/>
             <w:webHidden/>
           </w:rPr>
-          <w:instrText xml:space="preserve"> PAGEREF _Toc193719111 \h </w:instrText>
+          <w:instrText xml:space="preserve"> PAGEREF _Toc194613080 \h </w:instrText>
         </w:r>
         <w:r>
           <w:rPr>
@@ -2619,7 +2619,7 @@
           <w14:ligatures w14:val="standardContextual"/>
         </w:rPr>
       </w:pPr>
-      <w:hyperlink w:anchor="_Toc193719112" w:history="1">
+      <w:hyperlink w:anchor="_Toc194613081" w:history="1">
         <w:r>
           <w:rPr>
             <w:rStyle w:val="Hiperligao"/>
@@ -2671,7 +2671,7 @@
             <w:noProof/>
             <w:webHidden/>
           </w:rPr>
-          <w:instrText xml:space="preserve"> PAGEREF _Toc193719112 \h </w:instrText>
+          <w:instrText xml:space="preserve"> PAGEREF _Toc194613081 \h </w:instrText>
         </w:r>
         <w:r>
           <w:rPr>
@@ -2720,7 +2720,7 @@
           <w14:ligatures w14:val="standardContextual"/>
         </w:rPr>
       </w:pPr>
-      <w:hyperlink w:anchor="_Toc193719113" w:history="1">
+      <w:hyperlink w:anchor="_Toc194613082" w:history="1">
         <w:r>
           <w:rPr>
             <w:rStyle w:val="Hiperligao"/>
@@ -2767,7 +2767,7 @@
             <w:noProof/>
             <w:webHidden/>
           </w:rPr>
-          <w:instrText xml:space="preserve"> PAGEREF _Toc193719113 \h </w:instrText>
+          <w:instrText xml:space="preserve"> PAGEREF _Toc194613082 \h </w:instrText>
         </w:r>
         <w:r>
           <w:rPr>
@@ -2816,7 +2816,7 @@
           <w14:ligatures w14:val="standardContextual"/>
         </w:rPr>
       </w:pPr>
-      <w:hyperlink w:anchor="_Toc193719114" w:history="1">
+      <w:hyperlink w:anchor="_Toc194613083" w:history="1">
         <w:r>
           <w:rPr>
             <w:rStyle w:val="Hiperligao"/>
@@ -2863,7 +2863,7 @@
             <w:noProof/>
             <w:webHidden/>
           </w:rPr>
-          <w:instrText xml:space="preserve"> PAGEREF _Toc193719114 \h </w:instrText>
+          <w:instrText xml:space="preserve"> PAGEREF _Toc194613083 \h </w:instrText>
         </w:r>
         <w:r>
           <w:rPr>
@@ -2910,7 +2910,7 @@
           <w14:ligatures w14:val="standardContextual"/>
         </w:rPr>
       </w:pPr>
-      <w:hyperlink w:anchor="_Toc193719115" w:history="1">
+      <w:hyperlink w:anchor="_Toc194613084" w:history="1">
         <w:r>
           <w:rPr>
             <w:rStyle w:val="Hiperligao"/>
@@ -2955,7 +2955,7 @@
             <w:noProof/>
             <w:webHidden/>
           </w:rPr>
-          <w:instrText xml:space="preserve"> PAGEREF _Toc193719115 \h </w:instrText>
+          <w:instrText xml:space="preserve"> PAGEREF _Toc194613084 \h </w:instrText>
         </w:r>
         <w:r>
           <w:rPr>
@@ -2975,7 +2975,7 @@
             <w:noProof/>
             <w:webHidden/>
           </w:rPr>
-          <w:t>13</w:t>
+          <w:t>12</w:t>
         </w:r>
         <w:r>
           <w:rPr>
@@ -3002,7 +3002,7 @@
           <w14:ligatures w14:val="standardContextual"/>
         </w:rPr>
       </w:pPr>
-      <w:hyperlink w:anchor="_Toc193719116" w:history="1">
+      <w:hyperlink w:anchor="_Toc194613085" w:history="1">
         <w:r>
           <w:rPr>
             <w:rStyle w:val="Hiperligao"/>
@@ -3051,7 +3051,7 @@
             <w:noProof/>
             <w:webHidden/>
           </w:rPr>
-          <w:instrText xml:space="preserve"> PAGEREF _Toc193719116 \h </w:instrText>
+          <w:instrText xml:space="preserve"> PAGEREF _Toc194613085 \h </w:instrText>
         </w:r>
         <w:r>
           <w:rPr>
@@ -3071,7 +3071,7 @@
             <w:noProof/>
             <w:webHidden/>
           </w:rPr>
-          <w:t>14</w:t>
+          <w:t>12</w:t>
         </w:r>
         <w:r>
           <w:rPr>
@@ -3098,7 +3098,7 @@
           <w14:ligatures w14:val="standardContextual"/>
         </w:rPr>
       </w:pPr>
-      <w:hyperlink w:anchor="_Toc193719117" w:history="1">
+      <w:hyperlink w:anchor="_Toc194613086" w:history="1">
         <w:r>
           <w:rPr>
             <w:rStyle w:val="Hiperligao"/>
@@ -3143,7 +3143,7 @@
             <w:noProof/>
             <w:webHidden/>
           </w:rPr>
-          <w:instrText xml:space="preserve"> PAGEREF _Toc193719117 \h </w:instrText>
+          <w:instrText xml:space="preserve"> PAGEREF _Toc194613086 \h </w:instrText>
         </w:r>
         <w:r>
           <w:rPr>
@@ -3163,7 +3163,7 @@
             <w:noProof/>
             <w:webHidden/>
           </w:rPr>
-          <w:t>15</w:t>
+          <w:t>13</w:t>
         </w:r>
         <w:r>
           <w:rPr>
@@ -3190,7 +3190,7 @@
           <w14:ligatures w14:val="standardContextual"/>
         </w:rPr>
       </w:pPr>
-      <w:hyperlink w:anchor="_Toc193719118" w:history="1">
+      <w:hyperlink w:anchor="_Toc194613087" w:history="1">
         <w:r>
           <w:rPr>
             <w:rStyle w:val="Hiperligao"/>
@@ -3235,7 +3235,7 @@
             <w:noProof/>
             <w:webHidden/>
           </w:rPr>
-          <w:instrText xml:space="preserve"> PAGEREF _Toc193719118 \h </w:instrText>
+          <w:instrText xml:space="preserve"> PAGEREF _Toc194613087 \h </w:instrText>
         </w:r>
         <w:r>
           <w:rPr>
@@ -3255,7 +3255,99 @@
             <w:noProof/>
             <w:webHidden/>
           </w:rPr>
-          <w:t>16</w:t>
+          <w:t>14</w:t>
+        </w:r>
+        <w:r>
+          <w:rPr>
+            <w:noProof/>
+            <w:webHidden/>
+          </w:rPr>
+          <w:fldChar w:fldCharType="end"/>
+        </w:r>
+      </w:hyperlink>
+    </w:p>
+    <w:p>
+      <w:pPr>
+        <w:pStyle w:val="ndice3"/>
+        <w:tabs>
+          <w:tab w:val="left" w:pos="1440"/>
+          <w:tab w:val="right" w:leader="dot" w:pos="8777"/>
+        </w:tabs>
+        <w:rPr>
+          <w:rFonts w:asciiTheme="minorHAnsi" w:eastAsiaTheme="minorEastAsia" w:hAnsiTheme="minorHAnsi" w:cstheme="minorBidi"/>
+          <w:noProof/>
+          <w:kern w:val="2"/>
+          <w:szCs w:val="24"/>
+          <w:lang w:eastAsia="pt-PT"/>
+          <w14:ligatures w14:val="standardContextual"/>
+        </w:rPr>
+      </w:pPr>
+      <w:hyperlink w:anchor="_Toc194613088" w:history="1">
+        <w:r>
+          <w:rPr>
+            <w:rStyle w:val="Hiperligao"/>
+            <w:noProof/>
+          </w:rPr>
+          <w:t>3.2.5.</w:t>
+        </w:r>
+        <w:r>
+          <w:rPr>
+            <w:rFonts w:asciiTheme="minorHAnsi" w:eastAsiaTheme="minorEastAsia" w:hAnsiTheme="minorHAnsi" w:cstheme="minorBidi"/>
+            <w:noProof/>
+            <w:kern w:val="2"/>
+            <w:szCs w:val="24"/>
+            <w:lang w:eastAsia="pt-PT"/>
+            <w14:ligatures w14:val="standardContextual"/>
+          </w:rPr>
+          <w:tab/>
+        </w:r>
+        <w:r>
+          <w:rPr>
+            <w:rStyle w:val="Hiperligao"/>
+            <w:noProof/>
+          </w:rPr>
+          <w:t>Sistemas e Artigos Científicos</w:t>
+        </w:r>
+        <w:r>
+          <w:rPr>
+            <w:noProof/>
+            <w:webHidden/>
+          </w:rPr>
+          <w:tab/>
+        </w:r>
+        <w:r>
+          <w:rPr>
+            <w:noProof/>
+            <w:webHidden/>
+          </w:rPr>
+          <w:fldChar w:fldCharType="begin"/>
+        </w:r>
+        <w:r>
+          <w:rPr>
+            <w:noProof/>
+            <w:webHidden/>
+          </w:rPr>
+          <w:instrText xml:space="preserve"> PAGEREF _Toc194613088 \h </w:instrText>
+        </w:r>
+        <w:r>
+          <w:rPr>
+            <w:noProof/>
+            <w:webHidden/>
+          </w:rPr>
+        </w:r>
+        <w:r>
+          <w:rPr>
+            <w:noProof/>
+            <w:webHidden/>
+          </w:rPr>
+          <w:fldChar w:fldCharType="separate"/>
+        </w:r>
+        <w:r>
+          <w:rPr>
+            <w:noProof/>
+            <w:webHidden/>
+          </w:rPr>
+          <w:t>15</w:t>
         </w:r>
         <w:r>
           <w:rPr>
@@ -3284,7 +3376,7 @@
           <w14:ligatures w14:val="standardContextual"/>
         </w:rPr>
       </w:pPr>
-      <w:hyperlink w:anchor="_Toc193719119" w:history="1">
+      <w:hyperlink w:anchor="_Toc194613089" w:history="1">
         <w:r>
           <w:rPr>
             <w:rStyle w:val="Hiperligao"/>
@@ -3331,7 +3423,7 @@
             <w:noProof/>
             <w:webHidden/>
           </w:rPr>
-          <w:instrText xml:space="preserve"> PAGEREF _Toc193719119 \h </w:instrText>
+          <w:instrText xml:space="preserve"> PAGEREF _Toc194613089 \h </w:instrText>
         </w:r>
         <w:r>
           <w:rPr>
@@ -3351,7 +3443,7 @@
             <w:noProof/>
             <w:webHidden/>
           </w:rPr>
-          <w:t>23</w:t>
+          <w:t>21</w:t>
         </w:r>
         <w:r>
           <w:rPr>
@@ -3378,7 +3470,7 @@
           <w14:ligatures w14:val="standardContextual"/>
         </w:rPr>
       </w:pPr>
-      <w:hyperlink w:anchor="_Toc193719120" w:history="1">
+      <w:hyperlink w:anchor="_Toc194613090" w:history="1">
         <w:r>
           <w:rPr>
             <w:rStyle w:val="Hiperligao"/>
@@ -3430,7 +3522,7 @@
             <w:noProof/>
             <w:webHidden/>
           </w:rPr>
-          <w:instrText xml:space="preserve"> PAGEREF _Toc193719120 \h </w:instrText>
+          <w:instrText xml:space="preserve"> PAGEREF _Toc194613090 \h </w:instrText>
         </w:r>
         <w:r>
           <w:rPr>
@@ -3450,7 +3542,7 @@
             <w:noProof/>
             <w:webHidden/>
           </w:rPr>
-          <w:t>24</w:t>
+          <w:t>22</w:t>
         </w:r>
         <w:r>
           <w:rPr>
@@ -3479,7 +3571,7 @@
           <w14:ligatures w14:val="standardContextual"/>
         </w:rPr>
       </w:pPr>
-      <w:hyperlink w:anchor="_Toc193719121" w:history="1">
+      <w:hyperlink w:anchor="_Toc194613091" w:history="1">
         <w:r>
           <w:rPr>
             <w:rStyle w:val="Hiperligao"/>
@@ -3526,7 +3618,7 @@
             <w:noProof/>
             <w:webHidden/>
           </w:rPr>
-          <w:instrText xml:space="preserve"> PAGEREF _Toc193719121 \h </w:instrText>
+          <w:instrText xml:space="preserve"> PAGEREF _Toc194613091 \h </w:instrText>
         </w:r>
         <w:r>
           <w:rPr>
@@ -3546,7 +3638,7 @@
             <w:noProof/>
             <w:webHidden/>
           </w:rPr>
-          <w:t>24</w:t>
+          <w:t>22</w:t>
         </w:r>
         <w:r>
           <w:rPr>
@@ -3575,7 +3667,7 @@
           <w14:ligatures w14:val="standardContextual"/>
         </w:rPr>
       </w:pPr>
-      <w:hyperlink w:anchor="_Toc193719122" w:history="1">
+      <w:hyperlink w:anchor="_Toc194613092" w:history="1">
         <w:r>
           <w:rPr>
             <w:rStyle w:val="Hiperligao"/>
@@ -3601,7 +3693,16 @@
             <w:rStyle w:val="Hiperligao"/>
             <w:noProof/>
           </w:rPr>
-          <w:t>Organização e Sprints</w:t>
+          <w:t xml:space="preserve">Organização e </w:t>
+        </w:r>
+        <w:r>
+          <w:rPr>
+            <w:rStyle w:val="Hiperligao"/>
+            <w:i/>
+            <w:iCs/>
+            <w:noProof/>
+          </w:rPr>
+          <w:t>Sprints</w:t>
         </w:r>
         <w:r>
           <w:rPr>
@@ -3622,7 +3723,7 @@
             <w:noProof/>
             <w:webHidden/>
           </w:rPr>
-          <w:instrText xml:space="preserve"> PAGEREF _Toc193719122 \h </w:instrText>
+          <w:instrText xml:space="preserve"> PAGEREF _Toc194613092 \h </w:instrText>
         </w:r>
         <w:r>
           <w:rPr>
@@ -3642,7 +3743,7 @@
             <w:noProof/>
             <w:webHidden/>
           </w:rPr>
-          <w:t>24</w:t>
+          <w:t>22</w:t>
         </w:r>
         <w:r>
           <w:rPr>
@@ -3669,7 +3770,7 @@
           <w14:ligatures w14:val="standardContextual"/>
         </w:rPr>
       </w:pPr>
-      <w:hyperlink w:anchor="_Toc193719123" w:history="1">
+      <w:hyperlink w:anchor="_Toc194613093" w:history="1">
         <w:r>
           <w:rPr>
             <w:rStyle w:val="Hiperligao"/>
@@ -3693,7 +3794,23 @@
             <w:rStyle w:val="Hiperligao"/>
             <w:noProof/>
           </w:rPr>
-          <w:t>1ª Semana / Sprint 1</w:t>
+          <w:t xml:space="preserve">1ª Semana / </w:t>
+        </w:r>
+        <w:r>
+          <w:rPr>
+            <w:rStyle w:val="Hiperligao"/>
+            <w:i/>
+            <w:iCs/>
+            <w:noProof/>
+          </w:rPr>
+          <w:t>Sprint</w:t>
+        </w:r>
+        <w:r>
+          <w:rPr>
+            <w:rStyle w:val="Hiperligao"/>
+            <w:noProof/>
+          </w:rPr>
+          <w:t xml:space="preserve"> 1</w:t>
         </w:r>
         <w:r>
           <w:rPr>
@@ -3714,7 +3831,7 @@
             <w:noProof/>
             <w:webHidden/>
           </w:rPr>
-          <w:instrText xml:space="preserve"> PAGEREF _Toc193719123 \h </w:instrText>
+          <w:instrText xml:space="preserve"> PAGEREF _Toc194613093 \h </w:instrText>
         </w:r>
         <w:r>
           <w:rPr>
@@ -3734,7 +3851,7 @@
             <w:noProof/>
             <w:webHidden/>
           </w:rPr>
-          <w:t>25</w:t>
+          <w:t>23</w:t>
         </w:r>
         <w:r>
           <w:rPr>
@@ -3761,7 +3878,7 @@
           <w14:ligatures w14:val="standardContextual"/>
         </w:rPr>
       </w:pPr>
-      <w:hyperlink w:anchor="_Toc193719124" w:history="1">
+      <w:hyperlink w:anchor="_Toc194613094" w:history="1">
         <w:r>
           <w:rPr>
             <w:rStyle w:val="Hiperligao"/>
@@ -3785,7 +3902,23 @@
             <w:rStyle w:val="Hiperligao"/>
             <w:noProof/>
           </w:rPr>
-          <w:t>2ª Semana / Sprint 2</w:t>
+          <w:t xml:space="preserve">2ª Semana / </w:t>
+        </w:r>
+        <w:r>
+          <w:rPr>
+            <w:rStyle w:val="Hiperligao"/>
+            <w:i/>
+            <w:iCs/>
+            <w:noProof/>
+          </w:rPr>
+          <w:t>Sprint</w:t>
+        </w:r>
+        <w:r>
+          <w:rPr>
+            <w:rStyle w:val="Hiperligao"/>
+            <w:noProof/>
+          </w:rPr>
+          <w:t xml:space="preserve"> 2</w:t>
         </w:r>
         <w:r>
           <w:rPr>
@@ -3806,7 +3939,7 @@
             <w:noProof/>
             <w:webHidden/>
           </w:rPr>
-          <w:instrText xml:space="preserve"> PAGEREF _Toc193719124 \h </w:instrText>
+          <w:instrText xml:space="preserve"> PAGEREF _Toc194613094 \h </w:instrText>
         </w:r>
         <w:r>
           <w:rPr>
@@ -3826,7 +3959,7 @@
             <w:noProof/>
             <w:webHidden/>
           </w:rPr>
-          <w:t>26</w:t>
+          <w:t>24</w:t>
         </w:r>
         <w:r>
           <w:rPr>
@@ -3853,7 +3986,7 @@
           <w14:ligatures w14:val="standardContextual"/>
         </w:rPr>
       </w:pPr>
-      <w:hyperlink w:anchor="_Toc193719125" w:history="1">
+      <w:hyperlink w:anchor="_Toc194613095" w:history="1">
         <w:r>
           <w:rPr>
             <w:rStyle w:val="Hiperligao"/>
@@ -3877,7 +4010,23 @@
             <w:rStyle w:val="Hiperligao"/>
             <w:noProof/>
           </w:rPr>
-          <w:t>3ª Semana / Sprint 3</w:t>
+          <w:t xml:space="preserve">3ª Semana / </w:t>
+        </w:r>
+        <w:r>
+          <w:rPr>
+            <w:rStyle w:val="Hiperligao"/>
+            <w:i/>
+            <w:iCs/>
+            <w:noProof/>
+          </w:rPr>
+          <w:t>Sprint</w:t>
+        </w:r>
+        <w:r>
+          <w:rPr>
+            <w:rStyle w:val="Hiperligao"/>
+            <w:noProof/>
+          </w:rPr>
+          <w:t xml:space="preserve"> 3</w:t>
         </w:r>
         <w:r>
           <w:rPr>
@@ -3898,7 +4047,7 @@
             <w:noProof/>
             <w:webHidden/>
           </w:rPr>
-          <w:instrText xml:space="preserve"> PAGEREF _Toc193719125 \h </w:instrText>
+          <w:instrText xml:space="preserve"> PAGEREF _Toc194613095 \h </w:instrText>
         </w:r>
         <w:r>
           <w:rPr>
@@ -3918,7 +4067,7 @@
             <w:noProof/>
             <w:webHidden/>
           </w:rPr>
-          <w:t>28</w:t>
+          <w:t>26</w:t>
         </w:r>
         <w:r>
           <w:rPr>
@@ -3945,7 +4094,7 @@
           <w14:ligatures w14:val="standardContextual"/>
         </w:rPr>
       </w:pPr>
-      <w:hyperlink w:anchor="_Toc193719126" w:history="1">
+      <w:hyperlink w:anchor="_Toc194613096" w:history="1">
         <w:r>
           <w:rPr>
             <w:rStyle w:val="Hiperligao"/>
@@ -3969,7 +4118,23 @@
             <w:rStyle w:val="Hiperligao"/>
             <w:noProof/>
           </w:rPr>
-          <w:t>4ª Semana / Sprint 4</w:t>
+          <w:t xml:space="preserve">4ª Semana / </w:t>
+        </w:r>
+        <w:r>
+          <w:rPr>
+            <w:rStyle w:val="Hiperligao"/>
+            <w:i/>
+            <w:iCs/>
+            <w:noProof/>
+          </w:rPr>
+          <w:t>Sprint</w:t>
+        </w:r>
+        <w:r>
+          <w:rPr>
+            <w:rStyle w:val="Hiperligao"/>
+            <w:noProof/>
+          </w:rPr>
+          <w:t xml:space="preserve"> 4</w:t>
         </w:r>
         <w:r>
           <w:rPr>
@@ -3990,7 +4155,7 @@
             <w:noProof/>
             <w:webHidden/>
           </w:rPr>
-          <w:instrText xml:space="preserve"> PAGEREF _Toc193719126 \h </w:instrText>
+          <w:instrText xml:space="preserve"> PAGEREF _Toc194613096 \h </w:instrText>
         </w:r>
         <w:r>
           <w:rPr>
@@ -4010,7 +4175,99 @@
             <w:noProof/>
             <w:webHidden/>
           </w:rPr>
-          <w:t>29</w:t>
+          <w:t>27</w:t>
+        </w:r>
+        <w:r>
+          <w:rPr>
+            <w:noProof/>
+            <w:webHidden/>
+          </w:rPr>
+          <w:fldChar w:fldCharType="end"/>
+        </w:r>
+      </w:hyperlink>
+    </w:p>
+    <w:p>
+      <w:pPr>
+        <w:pStyle w:val="ndice3"/>
+        <w:tabs>
+          <w:tab w:val="left" w:pos="1440"/>
+          <w:tab w:val="right" w:leader="dot" w:pos="8777"/>
+        </w:tabs>
+        <w:rPr>
+          <w:rFonts w:asciiTheme="minorHAnsi" w:eastAsiaTheme="minorEastAsia" w:hAnsiTheme="minorHAnsi" w:cstheme="minorBidi"/>
+          <w:noProof/>
+          <w:kern w:val="2"/>
+          <w:szCs w:val="24"/>
+          <w:lang w:eastAsia="pt-PT"/>
+          <w14:ligatures w14:val="standardContextual"/>
+        </w:rPr>
+      </w:pPr>
+      <w:hyperlink w:anchor="_Toc194613097" w:history="1">
+        <w:r>
+          <w:rPr>
+            <w:rStyle w:val="Hiperligao"/>
+            <w:noProof/>
+          </w:rPr>
+          <w:t>4.2.5.</w:t>
+        </w:r>
+        <w:r>
+          <w:rPr>
+            <w:rFonts w:asciiTheme="minorHAnsi" w:eastAsiaTheme="minorEastAsia" w:hAnsiTheme="minorHAnsi" w:cstheme="minorBidi"/>
+            <w:noProof/>
+            <w:kern w:val="2"/>
+            <w:szCs w:val="24"/>
+            <w:lang w:eastAsia="pt-PT"/>
+            <w14:ligatures w14:val="standardContextual"/>
+          </w:rPr>
+          <w:tab/>
+        </w:r>
+        <w:r>
+          <w:rPr>
+            <w:rStyle w:val="Hiperligao"/>
+            <w:noProof/>
+          </w:rPr>
+          <w:t>5ª Semana / Sprint 5</w:t>
+        </w:r>
+        <w:r>
+          <w:rPr>
+            <w:noProof/>
+            <w:webHidden/>
+          </w:rPr>
+          <w:tab/>
+        </w:r>
+        <w:r>
+          <w:rPr>
+            <w:noProof/>
+            <w:webHidden/>
+          </w:rPr>
+          <w:fldChar w:fldCharType="begin"/>
+        </w:r>
+        <w:r>
+          <w:rPr>
+            <w:noProof/>
+            <w:webHidden/>
+          </w:rPr>
+          <w:instrText xml:space="preserve"> PAGEREF _Toc194613097 \h </w:instrText>
+        </w:r>
+        <w:r>
+          <w:rPr>
+            <w:noProof/>
+            <w:webHidden/>
+          </w:rPr>
+        </w:r>
+        <w:r>
+          <w:rPr>
+            <w:noProof/>
+            <w:webHidden/>
+          </w:rPr>
+          <w:fldChar w:fldCharType="separate"/>
+        </w:r>
+        <w:r>
+          <w:rPr>
+            <w:noProof/>
+            <w:webHidden/>
+          </w:rPr>
+          <w:t>28</w:t>
         </w:r>
         <w:r>
           <w:rPr>
@@ -4037,7 +4294,7 @@
           <w14:ligatures w14:val="standardContextual"/>
         </w:rPr>
       </w:pPr>
-      <w:hyperlink w:anchor="_Toc193719127" w:history="1">
+      <w:hyperlink w:anchor="_Toc194613098" w:history="1">
         <w:r>
           <w:rPr>
             <w:rStyle w:val="Hiperligao"/>
@@ -4089,7 +4346,7 @@
             <w:noProof/>
             <w:webHidden/>
           </w:rPr>
-          <w:instrText xml:space="preserve"> PAGEREF _Toc193719127 \h </w:instrText>
+          <w:instrText xml:space="preserve"> PAGEREF _Toc194613098 \h </w:instrText>
         </w:r>
         <w:r>
           <w:rPr>
@@ -4109,7 +4366,7 @@
             <w:noProof/>
             <w:webHidden/>
           </w:rPr>
-          <w:t>30</w:t>
+          <w:t>29</w:t>
         </w:r>
         <w:r>
           <w:rPr>
@@ -4136,7 +4393,7 @@
           <w14:ligatures w14:val="standardContextual"/>
         </w:rPr>
       </w:pPr>
-      <w:hyperlink w:anchor="_Toc193719128" w:history="1">
+      <w:hyperlink w:anchor="_Toc194613099" w:history="1">
         <w:r>
           <w:rPr>
             <w:rStyle w:val="Hiperligao"/>
@@ -4188,7 +4445,7 @@
             <w:noProof/>
             <w:webHidden/>
           </w:rPr>
-          <w:instrText xml:space="preserve"> PAGEREF _Toc193719128 \h </w:instrText>
+          <w:instrText xml:space="preserve"> PAGEREF _Toc194613099 \h </w:instrText>
         </w:r>
         <w:r>
           <w:rPr>
@@ -4208,7 +4465,7 @@
             <w:noProof/>
             <w:webHidden/>
           </w:rPr>
-          <w:t>31</w:t>
+          <w:t>30</w:t>
         </w:r>
         <w:r>
           <w:rPr>
@@ -4235,7 +4492,7 @@
           <w14:ligatures w14:val="standardContextual"/>
         </w:rPr>
       </w:pPr>
-      <w:hyperlink w:anchor="_Toc193719129" w:history="1">
+      <w:hyperlink w:anchor="_Toc194613100" w:history="1">
         <w:r>
           <w:rPr>
             <w:rStyle w:val="Hiperligao"/>
@@ -4287,7 +4544,7 @@
             <w:noProof/>
             <w:webHidden/>
           </w:rPr>
-          <w:instrText xml:space="preserve"> PAGEREF _Toc193719129 \h </w:instrText>
+          <w:instrText xml:space="preserve"> PAGEREF _Toc194613100 \h </w:instrText>
         </w:r>
         <w:r>
           <w:rPr>
@@ -4307,7 +4564,7 @@
             <w:noProof/>
             <w:webHidden/>
           </w:rPr>
-          <w:t>32</w:t>
+          <w:t>31</w:t>
         </w:r>
         <w:r>
           <w:rPr>
@@ -4331,7 +4588,7 @@
           <w14:ligatures w14:val="standardContextual"/>
         </w:rPr>
       </w:pPr>
-      <w:hyperlink w:anchor="_Toc193719130" w:history="1">
+      <w:hyperlink w:anchor="_Toc194613101" w:history="1">
         <w:r>
           <w:rPr>
             <w:rStyle w:val="Hiperligao"/>
@@ -4358,7 +4615,7 @@
             <w:noProof/>
             <w:webHidden/>
           </w:rPr>
-          <w:instrText xml:space="preserve"> PAGEREF _Toc193719130 \h </w:instrText>
+          <w:instrText xml:space="preserve"> PAGEREF _Toc194613101 \h </w:instrText>
         </w:r>
         <w:r>
           <w:rPr>
@@ -4378,7 +4635,7 @@
             <w:noProof/>
             <w:webHidden/>
           </w:rPr>
-          <w:t>33</w:t>
+          <w:t>32</w:t>
         </w:r>
         <w:r>
           <w:rPr>
@@ -4429,7 +4686,7 @@
       <w:bookmarkStart w:id="15" w:name="_Toc357152318"/>
       <w:bookmarkStart w:id="16" w:name="_Toc357154525"/>
       <w:bookmarkStart w:id="17" w:name="_Toc530601446"/>
-      <w:bookmarkStart w:id="18" w:name="_Toc193719098"/>
+      <w:bookmarkStart w:id="18" w:name="_Toc194613067"/>
       <w:r>
         <w:lastRenderedPageBreak/>
         <w:t>Lista de F</w:t>
@@ -4476,7 +4733,7 @@
         </w:rPr>
         <w:fldChar w:fldCharType="separate"/>
       </w:r>
-      <w:hyperlink w:anchor="_Toc193719131" w:history="1">
+      <w:hyperlink w:anchor="_Toc194613102" w:history="1">
         <w:r>
           <w:rPr>
             <w:rStyle w:val="Hiperligao"/>
@@ -4503,7 +4760,7 @@
             <w:noProof/>
             <w:webHidden/>
           </w:rPr>
-          <w:instrText xml:space="preserve"> PAGEREF _Toc193719131 \h </w:instrText>
+          <w:instrText xml:space="preserve"> PAGEREF _Toc194613102 \h </w:instrText>
         </w:r>
         <w:r>
           <w:rPr>
@@ -4550,7 +4807,7 @@
           <w14:ligatures w14:val="standardContextual"/>
         </w:rPr>
       </w:pPr>
-      <w:hyperlink w:anchor="_Toc193719132" w:history="1">
+      <w:hyperlink w:anchor="_Toc194613103" w:history="1">
         <w:r>
           <w:rPr>
             <w:rStyle w:val="Hiperligao"/>
@@ -4577,7 +4834,7 @@
             <w:noProof/>
             <w:webHidden/>
           </w:rPr>
-          <w:instrText xml:space="preserve"> PAGEREF _Toc193719132 \h </w:instrText>
+          <w:instrText xml:space="preserve"> PAGEREF _Toc194613103 \h </w:instrText>
         </w:r>
         <w:r>
           <w:rPr>
@@ -4624,13 +4881,28 @@
           <w14:ligatures w14:val="standardContextual"/>
         </w:rPr>
       </w:pPr>
-      <w:hyperlink w:anchor="_Toc193719133" w:history="1">
+      <w:hyperlink w:anchor="_Toc194613104" w:history="1">
         <w:r>
           <w:rPr>
             <w:rStyle w:val="Hiperligao"/>
             <w:noProof/>
           </w:rPr>
-          <w:t>Figura 4 - Estudo Deco ProTeste</w:t>
+          <w:t xml:space="preserve">Figura 3 - Estudo </w:t>
+        </w:r>
+        <w:r>
+          <w:rPr>
+            <w:rStyle w:val="Hiperligao"/>
+            <w:noProof/>
+            <w:lang w:eastAsia="pt-PT"/>
+          </w:rPr>
+          <w:t>Deco</w:t>
+        </w:r>
+        <w:r>
+          <w:rPr>
+            <w:rStyle w:val="Hiperligao"/>
+            <w:noProof/>
+          </w:rPr>
+          <w:t xml:space="preserve"> Proteste</w:t>
         </w:r>
         <w:r>
           <w:rPr>
@@ -4651,7 +4923,7 @@
             <w:noProof/>
             <w:webHidden/>
           </w:rPr>
-          <w:instrText xml:space="preserve"> PAGEREF _Toc193719133 \h </w:instrText>
+          <w:instrText xml:space="preserve"> PAGEREF _Toc194613104 \h </w:instrText>
         </w:r>
         <w:r>
           <w:rPr>
@@ -4698,13 +4970,13 @@
           <w14:ligatures w14:val="standardContextual"/>
         </w:rPr>
       </w:pPr>
-      <w:hyperlink w:anchor="_Toc193719134" w:history="1">
+      <w:hyperlink w:anchor="_Toc194613105" w:history="1">
         <w:r>
           <w:rPr>
             <w:rStyle w:val="Hiperligao"/>
             <w:noProof/>
           </w:rPr>
-          <w:t>Figura 5 - Estudo Jornal de Negócios</w:t>
+          <w:t>Figura 4 - Estudo Jornal de Negócios</w:t>
         </w:r>
         <w:r>
           <w:rPr>
@@ -4725,7 +4997,7 @@
             <w:noProof/>
             <w:webHidden/>
           </w:rPr>
-          <w:instrText xml:space="preserve"> PAGEREF _Toc193719134 \h </w:instrText>
+          <w:instrText xml:space="preserve"> PAGEREF _Toc194613105 \h </w:instrText>
         </w:r>
         <w:r>
           <w:rPr>
@@ -4772,13 +5044,13 @@
           <w14:ligatures w14:val="standardContextual"/>
         </w:rPr>
       </w:pPr>
-      <w:hyperlink w:anchor="_Toc193719135" w:history="1">
+      <w:hyperlink w:anchor="_Toc194613106" w:history="1">
         <w:r>
           <w:rPr>
             <w:rStyle w:val="Hiperligao"/>
             <w:noProof/>
           </w:rPr>
-          <w:t>Figura 6 - Estudo Idealista</w:t>
+          <w:t>Figura 5 - Estudo Idealista</w:t>
         </w:r>
         <w:r>
           <w:rPr>
@@ -4799,7 +5071,7 @@
             <w:noProof/>
             <w:webHidden/>
           </w:rPr>
-          <w:instrText xml:space="preserve"> PAGEREF _Toc193719135 \h </w:instrText>
+          <w:instrText xml:space="preserve"> PAGEREF _Toc194613106 \h </w:instrText>
         </w:r>
         <w:r>
           <w:rPr>
@@ -4846,13 +5118,13 @@
           <w14:ligatures w14:val="standardContextual"/>
         </w:rPr>
       </w:pPr>
-      <w:hyperlink w:anchor="_Toc193719136" w:history="1">
+      <w:hyperlink w:anchor="_Toc194613107" w:history="1">
         <w:r>
           <w:rPr>
             <w:rStyle w:val="Hiperligao"/>
             <w:noProof/>
           </w:rPr>
-          <w:t>Figura 7 - Literacia Financeira na Europa</w:t>
+          <w:t>Figura 6 - Literacia Financeira na Europa</w:t>
         </w:r>
         <w:r>
           <w:rPr>
@@ -4873,7 +5145,7 @@
             <w:noProof/>
             <w:webHidden/>
           </w:rPr>
-          <w:instrText xml:space="preserve"> PAGEREF _Toc193719136 \h </w:instrText>
+          <w:instrText xml:space="preserve"> PAGEREF _Toc194613107 \h </w:instrText>
         </w:r>
         <w:r>
           <w:rPr>
@@ -4920,13 +5192,13 @@
           <w14:ligatures w14:val="standardContextual"/>
         </w:rPr>
       </w:pPr>
-      <w:hyperlink w:anchor="_Toc193719137" w:history="1">
+      <w:hyperlink w:anchor="_Toc194613108" w:history="1">
         <w:r>
           <w:rPr>
             <w:rStyle w:val="Hiperligao"/>
             <w:noProof/>
           </w:rPr>
-          <w:t>Figura 9 - Trade Republic UI</w:t>
+          <w:t>Figura 7 - Smart4Finances e Juros Compostos (1º Ano)</w:t>
         </w:r>
         <w:r>
           <w:rPr>
@@ -4947,7 +5219,7 @@
             <w:noProof/>
             <w:webHidden/>
           </w:rPr>
-          <w:instrText xml:space="preserve"> PAGEREF _Toc193719137 \h </w:instrText>
+          <w:instrText xml:space="preserve"> PAGEREF _Toc194613108 \h </w:instrText>
         </w:r>
         <w:r>
           <w:rPr>
@@ -4967,7 +5239,7 @@
             <w:noProof/>
             <w:webHidden/>
           </w:rPr>
-          <w:t>13</w:t>
+          <w:t>17</w:t>
         </w:r>
         <w:r>
           <w:rPr>
@@ -4994,13 +5266,13 @@
           <w14:ligatures w14:val="standardContextual"/>
         </w:rPr>
       </w:pPr>
-      <w:hyperlink w:anchor="_Toc193719138" w:history="1">
+      <w:hyperlink w:anchor="_Toc194613109" w:history="1">
         <w:r>
           <w:rPr>
             <w:rStyle w:val="Hiperligao"/>
             <w:noProof/>
           </w:rPr>
-          <w:t>Figura 10 - Revolut UI</w:t>
+          <w:t>Figura 8 - Smart4Finances e Juros Compostos (2º Ano)</w:t>
         </w:r>
         <w:r>
           <w:rPr>
@@ -5021,7 +5293,7 @@
             <w:noProof/>
             <w:webHidden/>
           </w:rPr>
-          <w:instrText xml:space="preserve"> PAGEREF _Toc193719138 \h </w:instrText>
+          <w:instrText xml:space="preserve"> PAGEREF _Toc194613109 \h </w:instrText>
         </w:r>
         <w:r>
           <w:rPr>
@@ -5041,7 +5313,7 @@
             <w:noProof/>
             <w:webHidden/>
           </w:rPr>
-          <w:t>14</w:t>
+          <w:t>18</w:t>
         </w:r>
         <w:r>
           <w:rPr>
@@ -5068,13 +5340,13 @@
           <w14:ligatures w14:val="standardContextual"/>
         </w:rPr>
       </w:pPr>
-      <w:hyperlink w:anchor="_Toc193719139" w:history="1">
+      <w:hyperlink w:anchor="_Toc194613110" w:history="1">
         <w:r>
           <w:rPr>
             <w:rStyle w:val="Hiperligao"/>
             <w:noProof/>
           </w:rPr>
-          <w:t>Figura 11 - GetQuin UI</w:t>
+          <w:t>Figura 9 - Smart4Finances e Juros Compostos (50º Ano)</w:t>
         </w:r>
         <w:r>
           <w:rPr>
@@ -5095,7 +5367,7 @@
             <w:noProof/>
             <w:webHidden/>
           </w:rPr>
-          <w:instrText xml:space="preserve"> PAGEREF _Toc193719139 \h </w:instrText>
+          <w:instrText xml:space="preserve"> PAGEREF _Toc194613110 \h </w:instrText>
         </w:r>
         <w:r>
           <w:rPr>
@@ -5115,7 +5387,7 @@
             <w:noProof/>
             <w:webHidden/>
           </w:rPr>
-          <w:t>15</w:t>
+          <w:t>19</w:t>
         </w:r>
         <w:r>
           <w:rPr>
@@ -5142,13 +5414,13 @@
           <w14:ligatures w14:val="standardContextual"/>
         </w:rPr>
       </w:pPr>
-      <w:hyperlink w:anchor="_Toc193719140" w:history="1">
+      <w:hyperlink w:anchor="_Toc194613111" w:history="1">
         <w:r>
           <w:rPr>
             <w:rStyle w:val="Hiperligao"/>
             <w:noProof/>
           </w:rPr>
-          <w:t>Figura 12 - Análise SWOT da Plataforma Smart4Finances</w:t>
+          <w:t>Figura 10 - Análise SWOT da Plataforma Smart4Finances</w:t>
         </w:r>
         <w:r>
           <w:rPr>
@@ -5169,7 +5441,7 @@
             <w:noProof/>
             <w:webHidden/>
           </w:rPr>
-          <w:instrText xml:space="preserve"> PAGEREF _Toc193719140 \h </w:instrText>
+          <w:instrText xml:space="preserve"> PAGEREF _Toc194613111 \h </w:instrText>
         </w:r>
         <w:r>
           <w:rPr>
@@ -5189,7 +5461,7 @@
             <w:noProof/>
             <w:webHidden/>
           </w:rPr>
-          <w:t>23</w:t>
+          <w:t>21</w:t>
         </w:r>
         <w:r>
           <w:rPr>
@@ -5216,13 +5488,28 @@
           <w14:ligatures w14:val="standardContextual"/>
         </w:rPr>
       </w:pPr>
-      <w:hyperlink w:anchor="_Toc193719141" w:history="1">
+      <w:hyperlink w:anchor="_Toc194613112" w:history="1">
         <w:r>
           <w:rPr>
             <w:rStyle w:val="Hiperligao"/>
             <w:noProof/>
           </w:rPr>
-          <w:t>Figura 15 - Jira - Quadro Sprint 1</w:t>
+          <w:t xml:space="preserve">Figura 11 - Jira - Quadro </w:t>
+        </w:r>
+        <w:r>
+          <w:rPr>
+            <w:rStyle w:val="Hiperligao"/>
+            <w:i/>
+            <w:noProof/>
+          </w:rPr>
+          <w:t>Sprint</w:t>
+        </w:r>
+        <w:r>
+          <w:rPr>
+            <w:rStyle w:val="Hiperligao"/>
+            <w:noProof/>
+          </w:rPr>
+          <w:t xml:space="preserve"> 1</w:t>
         </w:r>
         <w:r>
           <w:rPr>
@@ -5243,7 +5530,7 @@
             <w:noProof/>
             <w:webHidden/>
           </w:rPr>
-          <w:instrText xml:space="preserve"> PAGEREF _Toc193719141 \h </w:instrText>
+          <w:instrText xml:space="preserve"> PAGEREF _Toc194613112 \h </w:instrText>
         </w:r>
         <w:r>
           <w:rPr>
@@ -5263,7 +5550,7 @@
             <w:noProof/>
             <w:webHidden/>
           </w:rPr>
-          <w:t>25</w:t>
+          <w:t>23</w:t>
         </w:r>
         <w:r>
           <w:rPr>
@@ -5290,13 +5577,28 @@
           <w14:ligatures w14:val="standardContextual"/>
         </w:rPr>
       </w:pPr>
-      <w:hyperlink w:anchor="_Toc193719142" w:history="1">
+      <w:hyperlink w:anchor="_Toc194613113" w:history="1">
         <w:r>
           <w:rPr>
             <w:rStyle w:val="Hiperligao"/>
             <w:noProof/>
           </w:rPr>
-          <w:t>Figura 16 - Jira - Quadro Sprint 2</w:t>
+          <w:t xml:space="preserve">Figura 12 - Jira - Quadro </w:t>
+        </w:r>
+        <w:r>
+          <w:rPr>
+            <w:rStyle w:val="Hiperligao"/>
+            <w:i/>
+            <w:noProof/>
+          </w:rPr>
+          <w:t>Sprint</w:t>
+        </w:r>
+        <w:r>
+          <w:rPr>
+            <w:rStyle w:val="Hiperligao"/>
+            <w:noProof/>
+          </w:rPr>
+          <w:t xml:space="preserve"> 2</w:t>
         </w:r>
         <w:r>
           <w:rPr>
@@ -5317,7 +5619,7 @@
             <w:noProof/>
             <w:webHidden/>
           </w:rPr>
-          <w:instrText xml:space="preserve"> PAGEREF _Toc193719142 \h </w:instrText>
+          <w:instrText xml:space="preserve"> PAGEREF _Toc194613113 \h </w:instrText>
         </w:r>
         <w:r>
           <w:rPr>
@@ -5337,7 +5639,7 @@
             <w:noProof/>
             <w:webHidden/>
           </w:rPr>
-          <w:t>26</w:t>
+          <w:t>24</w:t>
         </w:r>
         <w:r>
           <w:rPr>
@@ -5364,13 +5666,28 @@
           <w14:ligatures w14:val="standardContextual"/>
         </w:rPr>
       </w:pPr>
-      <w:hyperlink w:anchor="_Toc193719143" w:history="1">
+      <w:hyperlink w:anchor="_Toc194613114" w:history="1">
         <w:r>
           <w:rPr>
             <w:rStyle w:val="Hiperligao"/>
             <w:noProof/>
           </w:rPr>
-          <w:t>Figura 18 - Jira - Quadro Sprint 3</w:t>
+          <w:t xml:space="preserve">Figura 13 - Jira - Quadro </w:t>
+        </w:r>
+        <w:r>
+          <w:rPr>
+            <w:rStyle w:val="Hiperligao"/>
+            <w:i/>
+            <w:noProof/>
+          </w:rPr>
+          <w:t>Sprint</w:t>
+        </w:r>
+        <w:r>
+          <w:rPr>
+            <w:rStyle w:val="Hiperligao"/>
+            <w:noProof/>
+          </w:rPr>
+          <w:t xml:space="preserve"> 3</w:t>
         </w:r>
         <w:r>
           <w:rPr>
@@ -5391,7 +5708,155 @@
             <w:noProof/>
             <w:webHidden/>
           </w:rPr>
-          <w:instrText xml:space="preserve"> PAGEREF _Toc193719143 \h </w:instrText>
+          <w:instrText xml:space="preserve"> PAGEREF _Toc194613114 \h </w:instrText>
+        </w:r>
+        <w:r>
+          <w:rPr>
+            <w:noProof/>
+            <w:webHidden/>
+          </w:rPr>
+        </w:r>
+        <w:r>
+          <w:rPr>
+            <w:noProof/>
+            <w:webHidden/>
+          </w:rPr>
+          <w:fldChar w:fldCharType="separate"/>
+        </w:r>
+        <w:r>
+          <w:rPr>
+            <w:noProof/>
+            <w:webHidden/>
+          </w:rPr>
+          <w:t>26</w:t>
+        </w:r>
+        <w:r>
+          <w:rPr>
+            <w:noProof/>
+            <w:webHidden/>
+          </w:rPr>
+          <w:fldChar w:fldCharType="end"/>
+        </w:r>
+      </w:hyperlink>
+    </w:p>
+    <w:p>
+      <w:pPr>
+        <w:pStyle w:val="ndicedeilustraes"/>
+        <w:tabs>
+          <w:tab w:val="right" w:leader="dot" w:pos="8777"/>
+        </w:tabs>
+        <w:rPr>
+          <w:rFonts w:asciiTheme="minorHAnsi" w:eastAsiaTheme="minorEastAsia" w:hAnsiTheme="minorHAnsi"/>
+          <w:noProof/>
+          <w:kern w:val="2"/>
+          <w:sz w:val="24"/>
+          <w:szCs w:val="24"/>
+          <w:lang w:eastAsia="pt-PT"/>
+          <w14:ligatures w14:val="standardContextual"/>
+        </w:rPr>
+      </w:pPr>
+      <w:hyperlink w:anchor="_Toc194613115" w:history="1">
+        <w:r>
+          <w:rPr>
+            <w:rStyle w:val="Hiperligao"/>
+            <w:noProof/>
+          </w:rPr>
+          <w:t>Figura 14 - Jira - Quadro Sprint 4</w:t>
+        </w:r>
+        <w:r>
+          <w:rPr>
+            <w:noProof/>
+            <w:webHidden/>
+          </w:rPr>
+          <w:tab/>
+        </w:r>
+        <w:r>
+          <w:rPr>
+            <w:noProof/>
+            <w:webHidden/>
+          </w:rPr>
+          <w:fldChar w:fldCharType="begin"/>
+        </w:r>
+        <w:r>
+          <w:rPr>
+            <w:noProof/>
+            <w:webHidden/>
+          </w:rPr>
+          <w:instrText xml:space="preserve"> PAGEREF _Toc194613115 \h </w:instrText>
+        </w:r>
+        <w:r>
+          <w:rPr>
+            <w:noProof/>
+            <w:webHidden/>
+          </w:rPr>
+        </w:r>
+        <w:r>
+          <w:rPr>
+            <w:noProof/>
+            <w:webHidden/>
+          </w:rPr>
+          <w:fldChar w:fldCharType="separate"/>
+        </w:r>
+        <w:r>
+          <w:rPr>
+            <w:noProof/>
+            <w:webHidden/>
+          </w:rPr>
+          <w:t>27</w:t>
+        </w:r>
+        <w:r>
+          <w:rPr>
+            <w:noProof/>
+            <w:webHidden/>
+          </w:rPr>
+          <w:fldChar w:fldCharType="end"/>
+        </w:r>
+      </w:hyperlink>
+    </w:p>
+    <w:p>
+      <w:pPr>
+        <w:pStyle w:val="ndicedeilustraes"/>
+        <w:tabs>
+          <w:tab w:val="right" w:leader="dot" w:pos="8777"/>
+        </w:tabs>
+        <w:rPr>
+          <w:rFonts w:asciiTheme="minorHAnsi" w:eastAsiaTheme="minorEastAsia" w:hAnsiTheme="minorHAnsi"/>
+          <w:noProof/>
+          <w:kern w:val="2"/>
+          <w:sz w:val="24"/>
+          <w:szCs w:val="24"/>
+          <w:lang w:eastAsia="pt-PT"/>
+          <w14:ligatures w14:val="standardContextual"/>
+        </w:rPr>
+      </w:pPr>
+      <w:hyperlink w:anchor="_Toc194613116" w:history="1">
+        <w:r>
+          <w:rPr>
+            <w:rStyle w:val="Hiperligao"/>
+            <w:noProof/>
+          </w:rPr>
+          <w:t>Figura 15 - Jira - Quadro Sprint 5</w:t>
+        </w:r>
+        <w:r>
+          <w:rPr>
+            <w:noProof/>
+            <w:webHidden/>
+          </w:rPr>
+          <w:tab/>
+        </w:r>
+        <w:r>
+          <w:rPr>
+            <w:noProof/>
+            <w:webHidden/>
+          </w:rPr>
+          <w:fldChar w:fldCharType="begin"/>
+        </w:r>
+        <w:r>
+          <w:rPr>
+            <w:noProof/>
+            <w:webHidden/>
+          </w:rPr>
+          <w:instrText xml:space="preserve"> PAGEREF _Toc194613116 \h </w:instrText>
         </w:r>
         <w:r>
           <w:rPr>
@@ -5493,7 +5958,7 @@
       <w:bookmarkStart w:id="19" w:name="_Toc357152319"/>
       <w:bookmarkStart w:id="20" w:name="_Toc357154526"/>
       <w:bookmarkStart w:id="21" w:name="_Toc530601447"/>
-      <w:bookmarkStart w:id="22" w:name="_Toc193719099"/>
+      <w:bookmarkStart w:id="22" w:name="_Toc194613068"/>
       <w:r>
         <w:lastRenderedPageBreak/>
         <w:t>Lista de tabe</w:t>
@@ -5543,7 +6008,7 @@
         </w:rPr>
         <w:fldChar w:fldCharType="separate"/>
       </w:r>
-      <w:hyperlink w:anchor="_Toc193719144" w:history="1">
+      <w:hyperlink w:anchor="_Toc194613117" w:history="1">
         <w:r>
           <w:rPr>
             <w:rStyle w:val="Hiperligao"/>
@@ -5570,7 +6035,7 @@
             <w:noProof/>
             <w:webHidden/>
           </w:rPr>
-          <w:instrText xml:space="preserve"> PAGEREF _Toc193719144 \h </w:instrText>
+          <w:instrText xml:space="preserve"> PAGEREF _Toc194613117 \h </w:instrText>
         </w:r>
         <w:r>
           <w:rPr>
@@ -5617,7 +6082,7 @@
           <w14:ligatures w14:val="standardContextual"/>
         </w:rPr>
       </w:pPr>
-      <w:hyperlink w:anchor="_Toc193719145" w:history="1">
+      <w:hyperlink w:anchor="_Toc194613118" w:history="1">
         <w:r>
           <w:rPr>
             <w:rStyle w:val="Hiperligao"/>
@@ -5644,7 +6109,7 @@
             <w:noProof/>
             <w:webHidden/>
           </w:rPr>
-          <w:instrText xml:space="preserve"> PAGEREF _Toc193719145 \h </w:instrText>
+          <w:instrText xml:space="preserve"> PAGEREF _Toc194613118 \h </w:instrText>
         </w:r>
         <w:r>
           <w:rPr>
@@ -5664,7 +6129,7 @@
             <w:noProof/>
             <w:webHidden/>
           </w:rPr>
-          <w:t>16</w:t>
+          <w:t>14</w:t>
         </w:r>
         <w:r>
           <w:rPr>
@@ -5703,7 +6168,7 @@
       <w:bookmarkStart w:id="23" w:name="_Toc357152320"/>
       <w:bookmarkStart w:id="24" w:name="_Toc357154527"/>
       <w:bookmarkStart w:id="25" w:name="_Toc530601448"/>
-      <w:bookmarkStart w:id="26" w:name="_Toc193719100"/>
+      <w:bookmarkStart w:id="26" w:name="_Toc194613069"/>
       <w:r>
         <w:lastRenderedPageBreak/>
         <w:t>Lista de siglas</w:t>
@@ -5851,17 +6316,8 @@
                 <w:i/>
                 <w:iCs/>
               </w:rPr>
-              <w:t xml:space="preserve">Return of </w:t>
+              <w:t>Return of Investment</w:t>
             </w:r>
-            <w:proofErr w:type="spellStart"/>
-            <w:r>
-              <w:rPr>
-                <w:i/>
-                <w:iCs/>
-              </w:rPr>
-              <w:t>Investment</w:t>
-            </w:r>
-            <w:proofErr w:type="spellEnd"/>
           </w:p>
         </w:tc>
       </w:tr>
@@ -6045,7 +6501,7 @@
       <w:pPr>
         <w:pStyle w:val="Ttulo1"/>
       </w:pPr>
-      <w:bookmarkStart w:id="27" w:name="_Toc193719101"/>
+      <w:bookmarkStart w:id="27" w:name="_Toc194613070"/>
       <w:r>
         <w:lastRenderedPageBreak/>
         <w:t>Introdução</w:t>
@@ -6148,7 +6604,6 @@
         <w:lastRenderedPageBreak/>
         <w:t xml:space="preserve">Na secção de Arquitetura do Sistema, vamos elucidar os leitores do presente relatório acerca das tecnologias utilizadas e o porquê de as utilizarmos, a arquitetura da Base de Dados e API e ainda, a arquitetura do nosso </w:t>
       </w:r>
-      <w:proofErr w:type="spellStart"/>
       <w:r>
         <w:rPr>
           <w:i/>
@@ -6165,7 +6620,6 @@
         </w:rPr>
         <w:t>ront-end</w:t>
       </w:r>
-      <w:proofErr w:type="spellEnd"/>
       <w:r>
         <w:rPr>
           <w:lang w:eastAsia="pt-PT"/>
@@ -6204,7 +6658,7 @@
       <w:pPr>
         <w:pStyle w:val="Ttulo1"/>
       </w:pPr>
-      <w:bookmarkStart w:id="28" w:name="_Toc193719102"/>
+      <w:bookmarkStart w:id="28" w:name="_Toc194613071"/>
       <w:r>
         <w:lastRenderedPageBreak/>
         <w:t>Contextualização do Tema</w:t>
@@ -6315,18 +6769,31 @@
       <w:pPr>
         <w:pStyle w:val="Legenda"/>
       </w:pPr>
-      <w:bookmarkStart w:id="29" w:name="_Toc193719131"/>
+      <w:bookmarkStart w:id="29" w:name="_Toc194613102"/>
       <w:r>
         <w:t xml:space="preserve">Figura </w:t>
       </w:r>
-      <w:fldSimple w:instr=" SEQ Figura \* ARABIC ">
-        <w:r>
-          <w:rPr>
-            <w:noProof/>
-          </w:rPr>
-          <w:t>1</w:t>
-        </w:r>
-      </w:fldSimple>
+      <w:r>
+        <w:fldChar w:fldCharType="begin"/>
+      </w:r>
+      <w:r>
+        <w:instrText xml:space="preserve"> SEQ Figura \* ARABIC </w:instrText>
+      </w:r>
+      <w:r>
+        <w:fldChar w:fldCharType="separate"/>
+      </w:r>
+      <w:r>
+        <w:rPr>
+          <w:noProof/>
+        </w:rPr>
+        <w:t>1</w:t>
+      </w:r>
+      <w:r>
+        <w:rPr>
+          <w:noProof/>
+        </w:rPr>
+        <w:fldChar w:fldCharType="end"/>
+      </w:r>
       <w:r>
         <w:t xml:space="preserve"> - Logotipo do Smart4Finances</w:t>
       </w:r>
@@ -6362,7 +6829,7 @@
         <w:lastRenderedPageBreak/>
         <w:t xml:space="preserve">  </w:t>
       </w:r>
-      <w:bookmarkStart w:id="30" w:name="_Toc193719103"/>
+      <w:bookmarkStart w:id="30" w:name="_Toc194613072"/>
       <w:r>
         <w:rPr>
           <w:lang w:eastAsia="pt-PT"/>
@@ -6606,7 +7073,7 @@
           <w:noProof/>
         </w:rPr>
         <w:drawing>
-          <wp:inline distT="0" distB="0" distL="0" distR="0" wp14:anchorId="15C500A4" wp14:editId="7C39F4AC">
+          <wp:inline distT="0" distB="0" distL="0" distR="0" wp14:anchorId="15C500A4" wp14:editId="7E044E50">
             <wp:extent cx="2700000" cy="1800000"/>
             <wp:effectExtent l="0" t="0" r="5715" b="0"/>
             <wp:docPr id="254282631" name="Imagem 1" descr="Poupança: como investir e aumentar a rentabilidade"/>
@@ -6662,18 +7129,31 @@
       <w:pPr>
         <w:pStyle w:val="Legenda"/>
       </w:pPr>
-      <w:bookmarkStart w:id="31" w:name="_Toc193719132"/>
+      <w:bookmarkStart w:id="31" w:name="_Toc194613103"/>
       <w:r>
         <w:t xml:space="preserve">Figura </w:t>
       </w:r>
-      <w:fldSimple w:instr=" SEQ Figura \* ARABIC ">
-        <w:r>
-          <w:rPr>
-            <w:noProof/>
-          </w:rPr>
-          <w:t>2</w:t>
-        </w:r>
-      </w:fldSimple>
+      <w:r>
+        <w:fldChar w:fldCharType="begin"/>
+      </w:r>
+      <w:r>
+        <w:instrText xml:space="preserve"> SEQ Figura \* ARABIC </w:instrText>
+      </w:r>
+      <w:r>
+        <w:fldChar w:fldCharType="separate"/>
+      </w:r>
+      <w:r>
+        <w:rPr>
+          <w:noProof/>
+        </w:rPr>
+        <w:t>2</w:t>
+      </w:r>
+      <w:r>
+        <w:rPr>
+          <w:noProof/>
+        </w:rPr>
+        <w:fldChar w:fldCharType="end"/>
+      </w:r>
       <w:r>
         <w:t xml:space="preserve"> - </w:t>
       </w:r>
@@ -6709,7 +7189,7 @@
           <w:lang w:eastAsia="pt-PT"/>
         </w:rPr>
       </w:pPr>
-      <w:bookmarkStart w:id="32" w:name="_Toc193719104"/>
+      <w:bookmarkStart w:id="32" w:name="_Toc194613073"/>
       <w:r>
         <w:rPr>
           <w:rFonts w:eastAsia="Times New Roman"/>
@@ -6742,6 +7222,7 @@
         </w:rPr>
       </w:pPr>
       <w:bookmarkStart w:id="33" w:name="_Toc193401008"/>
+      <w:bookmarkStart w:id="34" w:name="_Toc194613074"/>
       <w:r>
         <w:rPr>
           <w:rFonts w:eastAsia="Times New Roman"/>
@@ -6750,6 +7231,7 @@
         <w:t>Desafios:</w:t>
       </w:r>
       <w:bookmarkEnd w:id="33"/>
+      <w:bookmarkEnd w:id="34"/>
     </w:p>
     <w:p>
       <w:pPr>
@@ -6814,7 +7296,6 @@
         </w:rPr>
         <w:t xml:space="preserve"> – </w:t>
       </w:r>
-      <w:proofErr w:type="gramStart"/>
       <w:r>
         <w:rPr>
           <w:lang w:eastAsia="pt-PT"/>
@@ -6825,14 +7306,7 @@
         <w:rPr>
           <w:lang w:eastAsia="pt-PT"/>
         </w:rPr>
-        <w:t>ecessidade</w:t>
-      </w:r>
-      <w:proofErr w:type="gramEnd"/>
-      <w:r>
-        <w:rPr>
-          <w:lang w:eastAsia="pt-PT"/>
-        </w:rPr>
-        <w:t xml:space="preserve"> de conformidade com normas financeiras e proteção de dados.</w:t>
+        <w:t>ecessidade de conformidade com normas financeiras e proteção de dados.</w:t>
       </w:r>
     </w:p>
     <w:p>
@@ -6907,14 +7381,16 @@
           <w:lang w:eastAsia="pt-PT"/>
         </w:rPr>
       </w:pPr>
-      <w:bookmarkStart w:id="34" w:name="_Toc193401009"/>
+      <w:bookmarkStart w:id="35" w:name="_Toc193401009"/>
+      <w:bookmarkStart w:id="36" w:name="_Toc194613075"/>
       <w:r>
         <w:rPr>
           <w:rFonts w:eastAsia="Times New Roman"/>
         </w:rPr>
         <w:t>Perspetivas Futuras:</w:t>
       </w:r>
-      <w:bookmarkEnd w:id="34"/>
+      <w:bookmarkEnd w:id="35"/>
+      <w:bookmarkEnd w:id="36"/>
     </w:p>
     <w:p>
       <w:pPr>
@@ -7072,7 +7548,7 @@
       <w:pPr>
         <w:pStyle w:val="Ttulo2"/>
       </w:pPr>
-      <w:bookmarkStart w:id="35" w:name="_Toc193719107"/>
+      <w:bookmarkStart w:id="37" w:name="_Toc194613076"/>
       <w:r>
         <w:lastRenderedPageBreak/>
         <w:t xml:space="preserve">Estudo de </w:t>
@@ -7080,17 +7556,17 @@
       <w:r>
         <w:t>Estatísticas Relevantes na Contextualização do Tema</w:t>
       </w:r>
-      <w:bookmarkEnd w:id="35"/>
+      <w:bookmarkEnd w:id="37"/>
     </w:p>
     <w:p>
       <w:pPr>
         <w:pStyle w:val="Ttulo3"/>
       </w:pPr>
-      <w:bookmarkStart w:id="36" w:name="_Toc193719108"/>
+      <w:bookmarkStart w:id="38" w:name="_Toc194613077"/>
       <w:r>
         <w:t>Estudo Deco ProTeste</w:t>
       </w:r>
-      <w:bookmarkEnd w:id="36"/>
+      <w:bookmarkEnd w:id="38"/>
     </w:p>
     <w:p>
       <w:r>
@@ -7118,23 +7594,7 @@
         </w:numPr>
       </w:pPr>
       <w:r>
-        <w:t xml:space="preserve">Apenas cerca de 30% do valor patrimonial dos portugueses está verdadeiramente investido, ou seja, sem estar em formato líquido imediato. Assim, temos percentagens distribuídas de 10.2% do valor patrimonial em ativos, ações e </w:t>
-      </w:r>
-      <w:proofErr w:type="spellStart"/>
-      <w:r>
-        <w:t>ETF’s</w:t>
-      </w:r>
-      <w:proofErr w:type="spellEnd"/>
-      <w:r>
-        <w:t xml:space="preserve">, 8.6% em </w:t>
-      </w:r>
-      <w:proofErr w:type="spellStart"/>
-      <w:r>
-        <w:t>PPR’s</w:t>
-      </w:r>
-      <w:proofErr w:type="spellEnd"/>
-      <w:r>
-        <w:t xml:space="preserve"> e fundos de pensões e 11.2% do património em outro tipo de ativos, nomeadamente imobiliário e outros bens.</w:t>
+        <w:t>Apenas cerca de 30% do valor patrimonial dos portugueses está verdadeiramente investido, ou seja, sem estar em formato líquido imediato. Assim, temos percentagens distribuídas de 10.2% do valor patrimonial em ativos, ações e ETF’s, 8.6% em PPR’s e fundos de pensões e 11.2% do património em outro tipo de ativos, nomeadamente imobiliário e outros bens.</w:t>
       </w:r>
     </w:p>
     <w:p>
@@ -7196,22 +7656,36 @@
           <w:lang w:eastAsia="pt-PT"/>
         </w:rPr>
       </w:pPr>
-      <w:bookmarkStart w:id="37" w:name="_Toc193400983"/>
+      <w:bookmarkStart w:id="39" w:name="_Toc193400983"/>
+      <w:bookmarkStart w:id="40" w:name="_Toc194613104"/>
       <w:r>
         <w:t xml:space="preserve">Figura </w:t>
       </w:r>
-      <w:fldSimple w:instr=" SEQ Figura \* ARABIC ">
-        <w:r>
-          <w:rPr>
-            <w:noProof/>
-          </w:rPr>
-          <w:t>3</w:t>
-        </w:r>
-      </w:fldSimple>
+      <w:r>
+        <w:fldChar w:fldCharType="begin"/>
+      </w:r>
+      <w:r>
+        <w:instrText xml:space="preserve"> SEQ Figura \* ARABIC </w:instrText>
+      </w:r>
+      <w:r>
+        <w:fldChar w:fldCharType="separate"/>
+      </w:r>
+      <w:r>
+        <w:rPr>
+          <w:noProof/>
+        </w:rPr>
+        <w:t>3</w:t>
+      </w:r>
+      <w:r>
+        <w:rPr>
+          <w:noProof/>
+        </w:rPr>
+        <w:fldChar w:fldCharType="end"/>
+      </w:r>
       <w:r>
         <w:t xml:space="preserve"> - Estudo </w:t>
       </w:r>
-      <w:bookmarkEnd w:id="37"/>
+      <w:bookmarkEnd w:id="39"/>
       <w:r>
         <w:rPr>
           <w:lang w:eastAsia="pt-PT"/>
@@ -7221,6 +7695,7 @@
       <w:r>
         <w:t xml:space="preserve"> Proteste</w:t>
       </w:r>
+      <w:bookmarkEnd w:id="40"/>
     </w:p>
     <w:p>
       <w:r>
@@ -7322,7 +7797,6 @@
       <w:r>
         <w:t xml:space="preserve">, é um tipo de investimento que combina características de ações e fundos de investimento tradicional. Funciona como um fundo que replica o desempenho de um índice de mercado (como o S&amp;P 500), um setor específico (como tecnologia ou energias renováveis), uma </w:t>
       </w:r>
-      <w:proofErr w:type="spellStart"/>
       <w:r>
         <w:rPr>
           <w:i/>
@@ -7330,7 +7804,6 @@
         </w:rPr>
         <w:t>commodity</w:t>
       </w:r>
-      <w:proofErr w:type="spellEnd"/>
       <w:r>
         <w:t xml:space="preserve"> (como ouro ou petróleo) ou até mesmo uma estratégia de investimento (como dividendos ou fatores). </w:t>
       </w:r>
@@ -7356,14 +7829,14 @@
           <w:lang w:eastAsia="pt-PT"/>
         </w:rPr>
       </w:pPr>
-      <w:bookmarkStart w:id="38" w:name="_Toc193719109"/>
+      <w:bookmarkStart w:id="41" w:name="_Toc194613078"/>
       <w:r>
         <w:rPr>
           <w:lang w:eastAsia="pt-PT"/>
         </w:rPr>
         <w:t>Estudo Jornal de Negócios</w:t>
       </w:r>
-      <w:bookmarkEnd w:id="38"/>
+      <w:bookmarkEnd w:id="41"/>
     </w:p>
     <w:p>
       <w:pPr>
@@ -7461,18 +7934,32 @@
       <w:pPr>
         <w:pStyle w:val="Legenda"/>
       </w:pPr>
-      <w:bookmarkStart w:id="39" w:name="_Toc193400984"/>
+      <w:bookmarkStart w:id="42" w:name="_Toc193400984"/>
+      <w:bookmarkStart w:id="43" w:name="_Toc194613105"/>
       <w:r>
         <w:t xml:space="preserve">Figura </w:t>
       </w:r>
-      <w:fldSimple w:instr=" SEQ Figura \* ARABIC ">
-        <w:r>
-          <w:rPr>
-            <w:noProof/>
-          </w:rPr>
-          <w:t>4</w:t>
-        </w:r>
-      </w:fldSimple>
+      <w:r>
+        <w:fldChar w:fldCharType="begin"/>
+      </w:r>
+      <w:r>
+        <w:instrText xml:space="preserve"> SEQ Figura \* ARABIC </w:instrText>
+      </w:r>
+      <w:r>
+        <w:fldChar w:fldCharType="separate"/>
+      </w:r>
+      <w:r>
+        <w:rPr>
+          <w:noProof/>
+        </w:rPr>
+        <w:t>4</w:t>
+      </w:r>
+      <w:r>
+        <w:rPr>
+          <w:noProof/>
+        </w:rPr>
+        <w:fldChar w:fldCharType="end"/>
+      </w:r>
       <w:r>
         <w:t xml:space="preserve"> - </w:t>
       </w:r>
@@ -7482,7 +7969,8 @@
       <w:r>
         <w:t>Jornal de Negócios</w:t>
       </w:r>
-      <w:bookmarkEnd w:id="39"/>
+      <w:bookmarkEnd w:id="42"/>
+      <w:bookmarkEnd w:id="43"/>
     </w:p>
     <w:p>
       <w:pPr>
@@ -7523,7 +8011,7 @@
           <w:lang w:eastAsia="pt-PT"/>
         </w:rPr>
       </w:pPr>
-      <w:bookmarkStart w:id="40" w:name="_Toc193719110"/>
+      <w:bookmarkStart w:id="44" w:name="_Toc194613079"/>
       <w:r>
         <w:rPr>
           <w:lang w:eastAsia="pt-PT"/>
@@ -7531,7 +8019,7 @@
         <w:lastRenderedPageBreak/>
         <w:t>Estudo Idealista</w:t>
       </w:r>
-      <w:bookmarkEnd w:id="40"/>
+      <w:bookmarkEnd w:id="44"/>
     </w:p>
     <w:p>
       <w:pPr>
@@ -7641,22 +8129,37 @@
       <w:pPr>
         <w:pStyle w:val="Legenda"/>
       </w:pPr>
-      <w:bookmarkStart w:id="41" w:name="_Toc193400985"/>
+      <w:bookmarkStart w:id="45" w:name="_Toc193400985"/>
+      <w:bookmarkStart w:id="46" w:name="_Toc194613106"/>
       <w:r>
         <w:t xml:space="preserve">Figura </w:t>
       </w:r>
-      <w:fldSimple w:instr=" SEQ Figura \* ARABIC ">
-        <w:r>
-          <w:rPr>
-            <w:noProof/>
-          </w:rPr>
-          <w:t>6</w:t>
-        </w:r>
-      </w:fldSimple>
+      <w:r>
+        <w:fldChar w:fldCharType="begin"/>
+      </w:r>
+      <w:r>
+        <w:instrText xml:space="preserve"> SEQ Figura \* ARABIC </w:instrText>
+      </w:r>
+      <w:r>
+        <w:fldChar w:fldCharType="separate"/>
+      </w:r>
+      <w:r>
+        <w:rPr>
+          <w:noProof/>
+        </w:rPr>
+        <w:t>5</w:t>
+      </w:r>
+      <w:r>
+        <w:rPr>
+          <w:noProof/>
+        </w:rPr>
+        <w:fldChar w:fldCharType="end"/>
+      </w:r>
       <w:r>
         <w:t xml:space="preserve"> - Estudo Idealista</w:t>
       </w:r>
-      <w:bookmarkEnd w:id="41"/>
+      <w:bookmarkEnd w:id="45"/>
+      <w:bookmarkEnd w:id="46"/>
     </w:p>
     <w:p>
       <w:pPr>
@@ -7689,12 +8192,12 @@
       <w:pPr>
         <w:pStyle w:val="Ttulo3"/>
       </w:pPr>
-      <w:bookmarkStart w:id="42" w:name="_Toc193719111"/>
+      <w:bookmarkStart w:id="47" w:name="_Toc194613080"/>
       <w:r>
         <w:lastRenderedPageBreak/>
         <w:t>Conclusões do Nosso Estudo</w:t>
       </w:r>
-      <w:bookmarkEnd w:id="42"/>
+      <w:bookmarkEnd w:id="47"/>
     </w:p>
     <w:p>
       <w:r>
@@ -7793,22 +8296,37 @@
       <w:pPr>
         <w:pStyle w:val="Legenda"/>
       </w:pPr>
-      <w:bookmarkStart w:id="43" w:name="_Toc193400986"/>
+      <w:bookmarkStart w:id="48" w:name="_Toc193400986"/>
+      <w:bookmarkStart w:id="49" w:name="_Toc194613107"/>
       <w:r>
         <w:t xml:space="preserve">Figura </w:t>
       </w:r>
-      <w:fldSimple w:instr=" SEQ Figura \* ARABIC ">
-        <w:r>
-          <w:rPr>
-            <w:noProof/>
-          </w:rPr>
-          <w:t>7</w:t>
-        </w:r>
-      </w:fldSimple>
+      <w:r>
+        <w:fldChar w:fldCharType="begin"/>
+      </w:r>
+      <w:r>
+        <w:instrText xml:space="preserve"> SEQ Figura \* ARABIC </w:instrText>
+      </w:r>
+      <w:r>
+        <w:fldChar w:fldCharType="separate"/>
+      </w:r>
+      <w:r>
+        <w:rPr>
+          <w:noProof/>
+        </w:rPr>
+        <w:t>6</w:t>
+      </w:r>
+      <w:r>
+        <w:rPr>
+          <w:noProof/>
+        </w:rPr>
+        <w:fldChar w:fldCharType="end"/>
+      </w:r>
       <w:r>
         <w:t xml:space="preserve"> - Literacia Financeira na Europa</w:t>
       </w:r>
-      <w:bookmarkEnd w:id="43"/>
+      <w:bookmarkEnd w:id="48"/>
+      <w:bookmarkEnd w:id="49"/>
     </w:p>
     <w:p>
       <w:pPr>
@@ -7853,12 +8371,12 @@
       <w:pPr>
         <w:pStyle w:val="Ttulo1"/>
       </w:pPr>
-      <w:bookmarkStart w:id="44" w:name="_Toc193719112"/>
+      <w:bookmarkStart w:id="50" w:name="_Toc194613081"/>
       <w:r>
         <w:lastRenderedPageBreak/>
         <w:t>Requisitos e Comparação de Mercado</w:t>
       </w:r>
-      <w:bookmarkEnd w:id="44"/>
+      <w:bookmarkEnd w:id="50"/>
     </w:p>
     <w:p>
       <w:pPr>
@@ -7889,32 +8407,45 @@
       <w:r>
         <w:t xml:space="preserve"> </w:t>
       </w:r>
-      <w:bookmarkStart w:id="45" w:name="_Toc193719113"/>
+      <w:bookmarkStart w:id="51" w:name="_Toc194613082"/>
       <w:r>
         <w:t>Requisitos</w:t>
       </w:r>
-      <w:bookmarkEnd w:id="45"/>
+      <w:bookmarkEnd w:id="51"/>
     </w:p>
     <w:p>
       <w:pPr>
         <w:pStyle w:val="Legenda"/>
       </w:pPr>
-      <w:bookmarkStart w:id="46" w:name="_Toc193719144"/>
+      <w:bookmarkStart w:id="52" w:name="_Toc194613117"/>
       <w:r>
         <w:t xml:space="preserve">Tabela </w:t>
       </w:r>
-      <w:fldSimple w:instr=" SEQ Tabela \* ARABIC ">
-        <w:r>
-          <w:rPr>
-            <w:noProof/>
-          </w:rPr>
-          <w:t>1</w:t>
-        </w:r>
-      </w:fldSimple>
+      <w:r>
+        <w:fldChar w:fldCharType="begin"/>
+      </w:r>
+      <w:r>
+        <w:instrText xml:space="preserve"> SEQ Tabela \* ARABIC </w:instrText>
+      </w:r>
+      <w:r>
+        <w:fldChar w:fldCharType="separate"/>
+      </w:r>
+      <w:r>
+        <w:rPr>
+          <w:noProof/>
+        </w:rPr>
+        <w:t>1</w:t>
+      </w:r>
+      <w:r>
+        <w:rPr>
+          <w:noProof/>
+        </w:rPr>
+        <w:fldChar w:fldCharType="end"/>
+      </w:r>
       <w:r>
         <w:t xml:space="preserve"> - Requisitos Funcionais do Sistema</w:t>
       </w:r>
-      <w:bookmarkEnd w:id="46"/>
+      <w:bookmarkEnd w:id="52"/>
     </w:p>
     <w:tbl>
       <w:tblPr>
@@ -8143,7 +8674,6 @@
             <w:r>
               <w:t xml:space="preserve"> e </w:t>
             </w:r>
-            <w:proofErr w:type="spellStart"/>
             <w:r>
               <w:rPr>
                 <w:i/>
@@ -8151,7 +8681,6 @@
               </w:rPr>
               <w:t>logout</w:t>
             </w:r>
-            <w:proofErr w:type="spellEnd"/>
             <w:r>
               <w:t>.</w:t>
             </w:r>
@@ -8799,7 +9328,6 @@
             <w:r>
               <w:t xml:space="preserve">O sistema deverá possuir um </w:t>
             </w:r>
-            <w:proofErr w:type="spellStart"/>
             <w:r>
               <w:rPr>
                 <w:i/>
@@ -8807,7 +9335,6 @@
               </w:rPr>
               <w:t>dashboard</w:t>
             </w:r>
-            <w:proofErr w:type="spellEnd"/>
             <w:r>
               <w:t xml:space="preserve"> financeiro para o utilizador, bem como, uma funcionalidade de exportar relatórios financeiros.</w:t>
             </w:r>
@@ -8930,11 +9457,11 @@
         <w:lastRenderedPageBreak/>
         <w:t xml:space="preserve"> </w:t>
       </w:r>
-      <w:bookmarkStart w:id="47" w:name="_Toc193719114"/>
+      <w:bookmarkStart w:id="53" w:name="_Toc194613083"/>
       <w:r>
         <w:t>Comparação de Mercado</w:t>
       </w:r>
-      <w:bookmarkEnd w:id="47"/>
+      <w:bookmarkEnd w:id="53"/>
     </w:p>
     <w:p>
       <w:r>
@@ -9004,11 +9531,11 @@
       <w:pPr>
         <w:pStyle w:val="Ttulo3"/>
       </w:pPr>
-      <w:bookmarkStart w:id="48" w:name="_Toc193719115"/>
+      <w:bookmarkStart w:id="54" w:name="_Toc194613084"/>
       <w:r>
         <w:t>Trade Republic</w:t>
       </w:r>
-      <w:bookmarkEnd w:id="48"/>
+      <w:bookmarkEnd w:id="54"/>
       <w:r>
         <w:t xml:space="preserve"> </w:t>
       </w:r>
@@ -9023,14 +9550,7 @@
         <w:rPr>
           <w:lang w:eastAsia="pt-PT"/>
         </w:rPr>
-        <w:t xml:space="preserve">A Trade Republic é uma plataforma de investimento digital que permite comprar e vender ações, </w:t>
-      </w:r>
-      <w:proofErr w:type="spellStart"/>
-      <w:r>
-        <w:rPr>
-          <w:lang w:eastAsia="pt-PT"/>
-        </w:rPr>
-        <w:t>ETF</w:t>
+        <w:t>A Trade Republic é uma plataforma de investimento digital que permite comprar e vender ações, ETF</w:t>
       </w:r>
       <w:r>
         <w:rPr>
@@ -9042,14 +9562,7 @@
         <w:rPr>
           <w:lang w:eastAsia="pt-PT"/>
         </w:rPr>
-        <w:t>s</w:t>
-      </w:r>
-      <w:proofErr w:type="spellEnd"/>
-      <w:r>
-        <w:rPr>
-          <w:lang w:eastAsia="pt-PT"/>
-        </w:rPr>
-        <w:t>, obrigações e cripto moedas de forma simples e acessível. Com sede na Alemanha, a empresa destaca-se pela sua estrutura de baixas comissões e pelo foco na democratização dos investimentos.</w:t>
+        <w:t>s, obrigações e cripto moedas de forma simples e acessível. Com sede na Alemanha, a empresa destaca-se pela sua estrutura de baixas comissões e pelo foco na democratização dos investimentos.</w:t>
       </w:r>
       <w:r>
         <w:rPr>
@@ -9066,7 +9579,7 @@
           <w:lang w:eastAsia="pt-PT"/>
         </w:rPr>
       </w:pPr>
-      <w:bookmarkStart w:id="49" w:name="_Toc193719116"/>
+      <w:bookmarkStart w:id="55" w:name="_Toc194613085"/>
       <w:r>
         <w:rPr>
           <w:rFonts w:eastAsia="Times New Roman"/>
@@ -9074,7 +9587,7 @@
         </w:rPr>
         <w:t>Revolut</w:t>
       </w:r>
-      <w:bookmarkEnd w:id="49"/>
+      <w:bookmarkEnd w:id="55"/>
     </w:p>
     <w:p>
       <w:pPr>
@@ -9134,12 +9647,12 @@
       <w:pPr>
         <w:pStyle w:val="Ttulo3"/>
       </w:pPr>
-      <w:bookmarkStart w:id="50" w:name="_Toc193719117"/>
+      <w:bookmarkStart w:id="56" w:name="_Toc194613086"/>
       <w:r>
         <w:lastRenderedPageBreak/>
         <w:t>GetQuin</w:t>
       </w:r>
-      <w:bookmarkEnd w:id="50"/>
+      <w:bookmarkEnd w:id="56"/>
       <w:r>
         <w:t xml:space="preserve"> </w:t>
       </w:r>
@@ -9234,57 +9747,63 @@
     </w:p>
     <w:p>
       <w:pPr>
-        <w:keepNext/>
-        <w:jc w:val="center"/>
-      </w:pPr>
+        <w:spacing w:line="276" w:lineRule="auto"/>
+        <w:ind w:firstLine="0"/>
+        <w:jc w:val="left"/>
+      </w:pPr>
+      <w:r>
+        <w:br w:type="page"/>
+      </w:r>
+    </w:p>
+    <w:p>
+      <w:pPr>
+        <w:pStyle w:val="Ttulo3"/>
+      </w:pPr>
+      <w:bookmarkStart w:id="57" w:name="_Toc194613087"/>
+      <w:r>
+        <w:lastRenderedPageBreak/>
+        <w:t>Comparação dos Sistemas</w:t>
+      </w:r>
+      <w:bookmarkEnd w:id="57"/>
+    </w:p>
+    <w:p>
+      <w:r>
+        <w:t>Após a apresentação de alguns concorrentes do nosso sistema, decidimos fazer e desenvolver uma tabelas comparativa, onde apresentamos os pontos fortes e fracos de cada um dos sistemas. Com esta tabela podemos idealizar aquilo por onde o nosso sistema pode e deve evoluir.</w:t>
+      </w:r>
+    </w:p>
+    <w:p>
+      <w:pPr>
+        <w:pStyle w:val="Legenda"/>
+      </w:pPr>
+      <w:bookmarkStart w:id="58" w:name="_Toc194613118"/>
+      <w:r>
+        <w:t xml:space="preserve">Tabela </w:t>
+      </w:r>
       <w:r>
         <w:fldChar w:fldCharType="begin"/>
       </w:r>
       <w:r>
-        <w:instrText xml:space="preserve"> INCLUDEPICTURE "/Users/goncaloferreira/Library/Group Containers/UBF8T346G9.ms/WebArchiveCopyPasteTempFiles/com.microsoft.Word/Intro_LP_DE_a132a3624b.png" \* MERGEFORMATINET </w:instrText>
+        <w:instrText xml:space="preserve"> SEQ Tabela \* ARABIC </w:instrText>
       </w:r>
       <w:r>
         <w:fldChar w:fldCharType="separate"/>
       </w:r>
       <w:r>
+        <w:rPr>
+          <w:noProof/>
+        </w:rPr>
+        <w:t>2</w:t>
+      </w:r>
+      <w:r>
+        <w:rPr>
+          <w:noProof/>
+        </w:rPr>
         <w:fldChar w:fldCharType="end"/>
       </w:r>
-    </w:p>
-    <w:p>
-      <w:pPr>
-        <w:pStyle w:val="Ttulo3"/>
-      </w:pPr>
-      <w:bookmarkStart w:id="51" w:name="_Toc193719118"/>
-      <w:r>
-        <w:t>Comparação dos Sistemas</w:t>
-      </w:r>
-      <w:bookmarkEnd w:id="51"/>
-    </w:p>
-    <w:p>
-      <w:bookmarkStart w:id="52" w:name="_Toc193719145"/>
-      <w:r>
-        <w:t>Após a apresentação de alguns concorrentes do nosso sistema, decidimos fazer e desenvolver uma tabelas comparativa, onde apresentamos os pontos fortes e fracos de cada um dos sistemas. Com esta tabela podemos idealizar aquilo por onde o nosso sistema pode e deve evoluir.</w:t>
-      </w:r>
-    </w:p>
-    <w:p>
-      <w:pPr>
-        <w:pStyle w:val="Legenda"/>
-      </w:pPr>
-      <w:r>
-        <w:t xml:space="preserve">Tabela </w:t>
-      </w:r>
-      <w:fldSimple w:instr=" SEQ Tabela \* ARABIC ">
-        <w:r>
-          <w:rPr>
-            <w:noProof/>
-          </w:rPr>
-          <w:t>2</w:t>
-        </w:r>
-      </w:fldSimple>
       <w:r>
         <w:t xml:space="preserve"> - Comparação dos Sistemas Concorrentes</w:t>
       </w:r>
-      <w:bookmarkEnd w:id="52"/>
+      <w:bookmarkEnd w:id="58"/>
     </w:p>
     <w:tbl>
       <w:tblPr>
@@ -9543,6 +10062,13 @@
             </w:r>
             <w:r>
               <w:rPr>
+                <w:rFonts w:cs="Times New Roman"/>
+                <w:szCs w:val="24"/>
+              </w:rPr>
+              <w:t xml:space="preserve">       </w:t>
+            </w:r>
+            <w:r>
+              <w:rPr>
                 <w:rFonts w:ascii="Segoe UI Emoji" w:hAnsi="Segoe UI Emoji" w:cs="Segoe UI Emoji"/>
                 <w:szCs w:val="24"/>
               </w:rPr>
@@ -9626,6 +10152,14 @@
             </w:r>
             <w:r>
               <w:rPr>
+                <w:rFonts w:cs="Times New Roman"/>
+                <w:color w:val="FF0000"/>
+                <w:szCs w:val="24"/>
+              </w:rPr>
+              <w:t xml:space="preserve"> </w:t>
+            </w:r>
+            <w:r>
+              <w:rPr>
                 <w:rFonts w:ascii="Segoe UI Emoji" w:hAnsi="Segoe UI Emoji" w:cs="Segoe UI Emoji"/>
                 <w:color w:val="FF0000"/>
                 <w:szCs w:val="24"/>
@@ -9669,6 +10203,14 @@
                 <w:szCs w:val="24"/>
               </w:rPr>
               <w:t xml:space="preserve">   </w:t>
+            </w:r>
+            <w:r>
+              <w:rPr>
+                <w:rFonts w:cs="Times New Roman"/>
+                <w:color w:val="FF0000"/>
+                <w:szCs w:val="24"/>
+              </w:rPr>
+              <w:t xml:space="preserve">        </w:t>
             </w:r>
             <w:r>
               <w:rPr>
@@ -9749,6 +10291,13 @@
                 <w:szCs w:val="24"/>
               </w:rPr>
               <w:t xml:space="preserve">  </w:t>
+            </w:r>
+            <w:r>
+              <w:rPr>
+                <w:rFonts w:cs="Times New Roman"/>
+                <w:szCs w:val="24"/>
+              </w:rPr>
+              <w:t xml:space="preserve">       </w:t>
             </w:r>
             <w:r>
               <w:rPr>
@@ -9836,6 +10385,14 @@
             </w:r>
             <w:r>
               <w:rPr>
+                <w:rFonts w:cs="Times New Roman"/>
+                <w:color w:val="FF0000"/>
+                <w:szCs w:val="24"/>
+              </w:rPr>
+              <w:t xml:space="preserve">       </w:t>
+            </w:r>
+            <w:r>
+              <w:rPr>
                 <w:rFonts w:ascii="Segoe UI Emoji" w:hAnsi="Segoe UI Emoji" w:cs="Segoe UI Emoji"/>
                 <w:color w:val="FF0000"/>
                 <w:szCs w:val="24"/>
@@ -9879,6 +10436,14 @@
                 <w:szCs w:val="24"/>
               </w:rPr>
               <w:t xml:space="preserve">   </w:t>
+            </w:r>
+            <w:r>
+              <w:rPr>
+                <w:rFonts w:cs="Times New Roman"/>
+                <w:color w:val="FF0000"/>
+                <w:szCs w:val="24"/>
+              </w:rPr>
+              <w:t xml:space="preserve">         </w:t>
             </w:r>
             <w:r>
               <w:rPr>
@@ -9960,6 +10525,13 @@
                 <w:szCs w:val="24"/>
               </w:rPr>
               <w:t xml:space="preserve">  </w:t>
+            </w:r>
+            <w:r>
+              <w:rPr>
+                <w:rFonts w:cs="Times New Roman"/>
+                <w:szCs w:val="24"/>
+              </w:rPr>
+              <w:t xml:space="preserve">       </w:t>
             </w:r>
             <w:r>
               <w:rPr>
@@ -10047,6 +10619,14 @@
             </w:r>
             <w:r>
               <w:rPr>
+                <w:rFonts w:cs="Times New Roman"/>
+                <w:color w:val="FF0000"/>
+                <w:szCs w:val="24"/>
+              </w:rPr>
+              <w:t xml:space="preserve">       </w:t>
+            </w:r>
+            <w:r>
+              <w:rPr>
                 <w:rFonts w:ascii="Segoe UI Emoji" w:hAnsi="Segoe UI Emoji" w:cs="Segoe UI Emoji"/>
                 <w:color w:val="FF0000"/>
                 <w:szCs w:val="24"/>
@@ -10090,6 +10670,14 @@
                 <w:szCs w:val="24"/>
               </w:rPr>
               <w:t xml:space="preserve">   </w:t>
+            </w:r>
+            <w:r>
+              <w:rPr>
+                <w:rFonts w:cs="Times New Roman"/>
+                <w:color w:val="FF0000"/>
+                <w:szCs w:val="24"/>
+              </w:rPr>
+              <w:t xml:space="preserve">         </w:t>
             </w:r>
             <w:r>
               <w:rPr>
@@ -10180,6 +10768,13 @@
             </w:r>
             <w:r>
               <w:rPr>
+                <w:rFonts w:cs="Times New Roman"/>
+                <w:szCs w:val="24"/>
+              </w:rPr>
+              <w:t xml:space="preserve">       </w:t>
+            </w:r>
+            <w:r>
+              <w:rPr>
                 <w:rFonts w:ascii="Segoe UI Emoji" w:hAnsi="Segoe UI Emoji" w:cs="Segoe UI Emoji"/>
                 <w:szCs w:val="24"/>
               </w:rPr>
@@ -10263,6 +10858,13 @@
             </w:r>
             <w:r>
               <w:rPr>
+                <w:rFonts w:cs="Times New Roman"/>
+                <w:szCs w:val="24"/>
+              </w:rPr>
+              <w:t xml:space="preserve">       </w:t>
+            </w:r>
+            <w:r>
+              <w:rPr>
                 <w:rFonts w:ascii="Segoe UI Emoji" w:hAnsi="Segoe UI Emoji" w:cs="Segoe UI Emoji"/>
                 <w:szCs w:val="24"/>
               </w:rPr>
@@ -10304,6 +10906,13 @@
                 <w:szCs w:val="24"/>
               </w:rPr>
               <w:t xml:space="preserve">   </w:t>
+            </w:r>
+            <w:r>
+              <w:rPr>
+                <w:rFonts w:cs="Times New Roman"/>
+                <w:szCs w:val="24"/>
+              </w:rPr>
+              <w:t xml:space="preserve">         </w:t>
             </w:r>
             <w:r>
               <w:rPr>
@@ -10384,6 +10993,13 @@
                 <w:szCs w:val="24"/>
               </w:rPr>
               <w:t xml:space="preserve">  </w:t>
+            </w:r>
+            <w:r>
+              <w:rPr>
+                <w:rFonts w:cs="Times New Roman"/>
+                <w:szCs w:val="24"/>
+              </w:rPr>
+              <w:t xml:space="preserve">       </w:t>
             </w:r>
             <w:r>
               <w:rPr>
@@ -10470,6 +11086,13 @@
             </w:r>
             <w:r>
               <w:rPr>
+                <w:rFonts w:cs="Times New Roman"/>
+                <w:szCs w:val="24"/>
+              </w:rPr>
+              <w:t xml:space="preserve">       </w:t>
+            </w:r>
+            <w:r>
+              <w:rPr>
                 <w:rFonts w:ascii="Segoe UI Emoji" w:hAnsi="Segoe UI Emoji" w:cs="Segoe UI Emoji"/>
                 <w:szCs w:val="24"/>
               </w:rPr>
@@ -10511,6 +11134,13 @@
                 <w:szCs w:val="24"/>
               </w:rPr>
               <w:t xml:space="preserve">   </w:t>
+            </w:r>
+            <w:r>
+              <w:rPr>
+                <w:rFonts w:cs="Times New Roman"/>
+                <w:szCs w:val="24"/>
+              </w:rPr>
+              <w:t xml:space="preserve">         </w:t>
             </w:r>
             <w:r>
               <w:rPr>
@@ -10590,6 +11220,13 @@
                 <w:szCs w:val="24"/>
               </w:rPr>
               <w:t xml:space="preserve">  </w:t>
+            </w:r>
+            <w:r>
+              <w:rPr>
+                <w:rFonts w:cs="Times New Roman"/>
+                <w:szCs w:val="24"/>
+              </w:rPr>
+              <w:t xml:space="preserve">       </w:t>
             </w:r>
             <w:r>
               <w:rPr>
@@ -10677,6 +11314,14 @@
             </w:r>
             <w:r>
               <w:rPr>
+                <w:rFonts w:cs="Times New Roman"/>
+                <w:color w:val="FF0000"/>
+                <w:szCs w:val="24"/>
+              </w:rPr>
+              <w:t xml:space="preserve">       </w:t>
+            </w:r>
+            <w:r>
+              <w:rPr>
                 <w:rFonts w:ascii="Segoe UI Emoji" w:hAnsi="Segoe UI Emoji" w:cs="Segoe UI Emoji"/>
                 <w:color w:val="FF0000"/>
                 <w:szCs w:val="24"/>
@@ -10723,6 +11368,14 @@
             </w:r>
             <w:r>
               <w:rPr>
+                <w:rFonts w:cs="Times New Roman"/>
+                <w:color w:val="FF0000"/>
+                <w:szCs w:val="24"/>
+              </w:rPr>
+              <w:t xml:space="preserve">         </w:t>
+            </w:r>
+            <w:r>
+              <w:rPr>
                 <w:rFonts w:ascii="Segoe UI Emoji" w:hAnsi="Segoe UI Emoji" w:cs="Segoe UI Emoji"/>
                 <w:color w:val="FF0000"/>
                 <w:szCs w:val="24"/>
@@ -10764,7 +11417,6 @@
                 <w:iCs w:val="0"/>
                 <w:szCs w:val="24"/>
               </w:rPr>
-              <w:lastRenderedPageBreak/>
               <w:t>Compra e Venda de ativos</w:t>
             </w:r>
           </w:p>
@@ -10802,6 +11454,13 @@
                 <w:szCs w:val="24"/>
               </w:rPr>
               <w:t xml:space="preserve">  </w:t>
+            </w:r>
+            <w:r>
+              <w:rPr>
+                <w:rFonts w:cs="Times New Roman"/>
+                <w:szCs w:val="24"/>
+              </w:rPr>
+              <w:t xml:space="preserve">       </w:t>
             </w:r>
             <w:r>
               <w:rPr>
@@ -10888,6 +11547,13 @@
             </w:r>
             <w:r>
               <w:rPr>
+                <w:rFonts w:cs="Times New Roman"/>
+                <w:szCs w:val="24"/>
+              </w:rPr>
+              <w:t xml:space="preserve">       </w:t>
+            </w:r>
+            <w:r>
+              <w:rPr>
                 <w:rFonts w:ascii="Segoe UI Emoji" w:hAnsi="Segoe UI Emoji" w:cs="Segoe UI Emoji"/>
                 <w:szCs w:val="24"/>
               </w:rPr>
@@ -10929,6 +11595,13 @@
                 <w:szCs w:val="24"/>
               </w:rPr>
               <w:t xml:space="preserve">   </w:t>
+            </w:r>
+            <w:r>
+              <w:rPr>
+                <w:rFonts w:cs="Times New Roman"/>
+                <w:szCs w:val="24"/>
+              </w:rPr>
+              <w:t xml:space="preserve">         </w:t>
             </w:r>
             <w:r>
               <w:rPr>
@@ -11008,6 +11681,13 @@
                 <w:szCs w:val="24"/>
               </w:rPr>
               <w:t xml:space="preserve">  </w:t>
+            </w:r>
+            <w:r>
+              <w:rPr>
+                <w:rFonts w:cs="Times New Roman"/>
+                <w:szCs w:val="24"/>
+              </w:rPr>
+              <w:t xml:space="preserve">       </w:t>
             </w:r>
             <w:r>
               <w:rPr>
@@ -11105,6 +11785,14 @@
             </w:r>
             <w:r>
               <w:rPr>
+                <w:rFonts w:cs="Times New Roman"/>
+                <w:color w:val="FF0000"/>
+                <w:szCs w:val="24"/>
+              </w:rPr>
+              <w:t xml:space="preserve">       </w:t>
+            </w:r>
+            <w:r>
+              <w:rPr>
                 <w:rFonts w:ascii="Segoe UI Emoji" w:hAnsi="Segoe UI Emoji" w:cs="Segoe UI Emoji"/>
                 <w:color w:val="FF0000"/>
                 <w:szCs w:val="24"/>
@@ -11148,6 +11836,14 @@
                 <w:szCs w:val="24"/>
               </w:rPr>
               <w:t xml:space="preserve">   </w:t>
+            </w:r>
+            <w:r>
+              <w:rPr>
+                <w:rFonts w:cs="Times New Roman"/>
+                <w:color w:val="FF0000"/>
+                <w:szCs w:val="24"/>
+              </w:rPr>
+              <w:t xml:space="preserve">          </w:t>
             </w:r>
             <w:r>
               <w:rPr>
@@ -11305,7 +12001,6 @@
           </w:tcPr>
           <w:p>
             <w:pPr>
-              <w:jc w:val="center"/>
               <w:cnfStyle w:val="000000100000" w:firstRow="0" w:lastRow="0" w:firstColumn="0" w:lastColumn="0" w:oddVBand="0" w:evenVBand="0" w:oddHBand="1" w:evenHBand="0" w:firstRowFirstColumn="0" w:firstRowLastColumn="0" w:lastRowFirstColumn="0" w:lastRowLastColumn="0"/>
               <w:rPr>
                 <w:rFonts w:cs="Times New Roman"/>
@@ -11323,6 +12018,16 @@
                 <w:color w:val="00B050"/>
                 <w:szCs w:val="24"/>
               </w:rPr>
+              <w:t xml:space="preserve">              </w:t>
+            </w:r>
+            <w:r>
+              <w:rPr>
+                <w:rFonts w:cs="Times New Roman"/>
+                <w:b/>
+                <w:bCs/>
+                <w:color w:val="00B050"/>
+                <w:szCs w:val="24"/>
+              </w:rPr>
               <w:t>6</w:t>
             </w:r>
           </w:p>
@@ -11339,9 +12044,12 @@
       <w:pPr>
         <w:pStyle w:val="Ttulo3"/>
       </w:pPr>
-      <w:r>
+      <w:bookmarkStart w:id="59" w:name="_Toc194613088"/>
+      <w:r>
+        <w:lastRenderedPageBreak/>
         <w:t>Sistemas e Artigos Científicos</w:t>
       </w:r>
+      <w:bookmarkEnd w:id="59"/>
     </w:p>
     <w:p>
       <w:r>
@@ -11394,15 +12102,7 @@
     </w:p>
     <w:p>
       <w:r>
-        <w:t xml:space="preserve">A metodologia proposta combina aprendizagem significativa, baseada na teoria de David </w:t>
-      </w:r>
-      <w:proofErr w:type="spellStart"/>
-      <w:r>
-        <w:t>Ausubel</w:t>
-      </w:r>
-      <w:proofErr w:type="spellEnd"/>
-      <w:r>
-        <w:t xml:space="preserve">, e ensino híbrido, que integra atividades presenciais e digitais. </w:t>
+        <w:t xml:space="preserve">A metodologia proposta combina aprendizagem significativa, baseada na teoria de David Ausubel, e ensino híbrido, que integra atividades presenciais e digitais. </w:t>
       </w:r>
       <w:r>
         <w:t>A</w:t>
@@ -11450,61 +12150,64 @@
     </w:p>
     <w:p>
       <w:r>
-        <w:t xml:space="preserve">Em conclusão, o estudo reforça a necessidade de incorporar a Educação Financeira de forma mais sólida no currículo escolar, utilizando metodologias ativas e tecnologias digitais </w:t>
-      </w:r>
-      <w:r>
+        <w:t>Em conclusão, o estudo reforça a necessidade de incorporar a Educação Financeira de forma mais sólida no currículo escolar, utilizando metodologias ativas e tecnologias digitais para tornar o</w:t>
+      </w:r>
+      <w:r>
+        <w:t xml:space="preserve">s alunos e a sociedade </w:t>
+      </w:r>
+      <w:r>
+        <w:t>mais contextualizado</w:t>
+      </w:r>
+      <w:r>
+        <w:t>s</w:t>
+      </w:r>
+      <w:r>
+        <w:t xml:space="preserve">. </w:t>
+      </w:r>
+      <w:r>
+        <w:t xml:space="preserve">A aplicação </w:t>
+      </w:r>
+      <w:r>
+        <w:t xml:space="preserve">demonstra ser uma ferramenta viável e acessível, com potencial para auxiliar tanto no ambiente </w:t>
+      </w:r>
+      <w:r>
+        <w:t>educativo</w:t>
+      </w:r>
+      <w:r>
+        <w:t xml:space="preserve"> quanto em decisões financeiras do cotidiano.</w:t>
+      </w:r>
+    </w:p>
+    <w:p>
+      <w:r>
+        <w:t xml:space="preserve">Desta plataforma </w:t>
+      </w:r>
+      <w:r>
+        <w:t xml:space="preserve">resultante do estudo da Matemática Financeira, temos a reter a importância dos juros compostos. </w:t>
+      </w:r>
+      <w:r>
+        <w:rPr>
+          <w:lang w:eastAsia="pt-PT"/>
+        </w:rPr>
+        <w:t xml:space="preserve">Os juros compostos como um conceito fundamental da Matemática Financeira, </w:t>
+      </w:r>
+      <w:r>
+        <w:rPr>
+          <w:lang w:eastAsia="pt-PT"/>
+        </w:rPr>
+        <w:t xml:space="preserve">é </w:t>
+      </w:r>
+      <w:r>
+        <w:rPr>
+          <w:lang w:eastAsia="pt-PT"/>
+        </w:rPr>
+        <w:t xml:space="preserve">essencial para compreender operações como empréstimos, investimentos e amortizações. Ao contrário dos juros simples - onde o cálculo incide sempre sobre o valor inicial, nos juros compostos os juros de cada período são calculados sobre o </w:t>
+      </w:r>
+      <w:r>
+        <w:rPr>
+          <w:lang w:eastAsia="pt-PT"/>
+        </w:rPr>
         <w:lastRenderedPageBreak/>
-        <w:t>para tornar o</w:t>
-      </w:r>
-      <w:r>
-        <w:t xml:space="preserve">s alunos e a sociedade </w:t>
-      </w:r>
-      <w:r>
-        <w:t>mais contextualizado</w:t>
-      </w:r>
-      <w:r>
-        <w:t>s</w:t>
-      </w:r>
-      <w:r>
-        <w:t xml:space="preserve">. </w:t>
-      </w:r>
-      <w:r>
-        <w:t xml:space="preserve">A aplicação </w:t>
-      </w:r>
-      <w:r>
-        <w:t xml:space="preserve">demonstra ser uma ferramenta viável e acessível, com potencial para auxiliar tanto no ambiente </w:t>
-      </w:r>
-      <w:r>
-        <w:t>educativo</w:t>
-      </w:r>
-      <w:r>
-        <w:t xml:space="preserve"> quanto em decisões financeiras do cotidiano.</w:t>
-      </w:r>
-    </w:p>
-    <w:p>
-      <w:r>
-        <w:t xml:space="preserve">Desta plataforma </w:t>
-      </w:r>
-      <w:r>
-        <w:t xml:space="preserve">resultante do estudo da Matemática Financeira, temos a reter a importância dos juros compostos. </w:t>
-      </w:r>
-      <w:r>
-        <w:rPr>
-          <w:lang w:eastAsia="pt-PT"/>
-        </w:rPr>
-        <w:t xml:space="preserve">Os juros compostos como um conceito fundamental da Matemática Financeira, </w:t>
-      </w:r>
-      <w:r>
-        <w:rPr>
-          <w:lang w:eastAsia="pt-PT"/>
-        </w:rPr>
-        <w:t xml:space="preserve">é </w:t>
-      </w:r>
-      <w:r>
-        <w:rPr>
-          <w:lang w:eastAsia="pt-PT"/>
-        </w:rPr>
-        <w:t>essencial para compreender operações como empréstimos, investimentos e amortizações. Ao contrário dos juros simples - onde o cálculo incide sempre sobre o valor inicial, nos juros compostos os juros de cada período são calculados sobre o montante acumulado (capital + juros anteriores), resultando num crescimento exponencial do valor ao longo do tempo.</w:t>
+        <w:t>montante acumulado (capital + juros anteriores), resultando num crescimento exponencial do valor ao longo do tempo.</w:t>
       </w:r>
     </w:p>
     <w:p>
@@ -11596,18 +12299,7 @@
           <w:bdr w:val="none" w:sz="0" w:space="0" w:color="auto" w:frame="1"/>
           <w:lang w:eastAsia="pt-PT"/>
         </w:rPr>
-        <w:t>(1+</w:t>
-      </w:r>
-      <w:proofErr w:type="gramStart"/>
-      <w:r>
-        <w:rPr>
-          <w:rFonts w:cs="Times New Roman"/>
-          <w:sz w:val="29"/>
-          <w:szCs w:val="29"/>
-          <w:bdr w:val="none" w:sz="0" w:space="0" w:color="auto" w:frame="1"/>
-          <w:lang w:eastAsia="pt-PT"/>
-        </w:rPr>
-        <w:t>i)</w:t>
+        <w:t>(1+i)</w:t>
       </w:r>
       <w:r>
         <w:rPr>
@@ -11620,7 +12312,6 @@
         </w:rPr>
         <w:t>n</w:t>
       </w:r>
-      <w:proofErr w:type="gramEnd"/>
     </w:p>
     <w:p>
       <w:pPr>
@@ -11742,30 +12433,20 @@
           <w:iCs/>
           <w:lang w:eastAsia="pt-PT"/>
         </w:rPr>
-        <w:t xml:space="preserve">Return of </w:t>
-      </w:r>
-      <w:proofErr w:type="spellStart"/>
+        <w:t>Return of Investment</w:t>
+      </w:r>
+      <w:r>
+        <w:rPr>
+          <w:lang w:eastAsia="pt-PT"/>
+        </w:rPr>
+        <w:t>),</w:t>
+      </w:r>
       <w:r>
         <w:rPr>
           <w:i/>
           <w:iCs/>
           <w:lang w:eastAsia="pt-PT"/>
         </w:rPr>
-        <w:t>Investment</w:t>
-      </w:r>
-      <w:proofErr w:type="spellEnd"/>
-      <w:r>
-        <w:rPr>
-          <w:lang w:eastAsia="pt-PT"/>
-        </w:rPr>
-        <w:t>),</w:t>
-      </w:r>
-      <w:r>
-        <w:rPr>
-          <w:i/>
-          <w:iCs/>
-          <w:lang w:eastAsia="pt-PT"/>
-        </w:rPr>
         <w:t xml:space="preserve"> </w:t>
       </w:r>
       <w:r>
@@ -11821,35 +12502,49 @@
         <w:rPr>
           <w:lang w:eastAsia="pt-PT"/>
         </w:rPr>
+        <w:t xml:space="preserve">Por muitos investidores, considerada a oitava maravilha do mundo, os juros compostos potenciam os grandes ganhos a longo prazo. </w:t>
+      </w:r>
+    </w:p>
+    <w:p>
+      <w:pPr>
+        <w:rPr>
+          <w:lang w:eastAsia="pt-PT"/>
+        </w:rPr>
+      </w:pPr>
+      <w:r>
+        <w:rPr>
+          <w:lang w:eastAsia="pt-PT"/>
+        </w:rPr>
+        <w:t>Tendo em conta a argumentação anterior, passamos a uma demonstração prática, tanto da fórmula, bem como a sua utilização na nossa plataforma.</w:t>
+      </w:r>
+    </w:p>
+    <w:p>
+      <w:pPr>
+        <w:rPr>
+          <w:lang w:eastAsia="pt-PT"/>
+        </w:rPr>
+      </w:pPr>
+    </w:p>
+    <w:p>
+      <w:pPr>
+        <w:rPr>
+          <w:lang w:eastAsia="pt-PT"/>
+        </w:rPr>
+      </w:pPr>
+      <w:r>
+        <w:rPr>
+          <w:lang w:eastAsia="pt-PT"/>
+        </w:rPr>
         <w:lastRenderedPageBreak/>
-        <w:t xml:space="preserve">Por muitos investidores, considerada a oitava maravilha do mundo, os juros compostos potenciam os grandes ganhos a longo prazo. </w:t>
-      </w:r>
-    </w:p>
-    <w:p>
-      <w:pPr>
-        <w:rPr>
-          <w:lang w:eastAsia="pt-PT"/>
-        </w:rPr>
-      </w:pPr>
-      <w:r>
-        <w:rPr>
-          <w:lang w:eastAsia="pt-PT"/>
-        </w:rPr>
-        <w:t>Tendo em conta a argumentação anterior, passamos a uma demonstração prática, tanto da fórmula, bem como a sua utilização na nossa plataforma.</w:t>
-      </w:r>
-    </w:p>
-    <w:p>
-      <w:pPr>
-        <w:rPr>
-          <w:lang w:eastAsia="pt-PT"/>
-        </w:rPr>
-      </w:pPr>
-      <w:r>
-        <w:rPr>
-          <w:lang w:eastAsia="pt-PT"/>
-        </w:rPr>
         <w:t>Como podemos ver no exemplo abaixo, da nossa plataforma, podemos ver um investimento de cerca de 100€ em ações com um retorno de 7% ao ano, sendo o ganho do primeiro ano 7€, totalizando um valor de 107€ no fim do primeiro ano de investimento.</w:t>
       </w:r>
+    </w:p>
+    <w:p>
+      <w:pPr>
+        <w:rPr>
+          <w:lang w:eastAsia="pt-PT"/>
+        </w:rPr>
+      </w:pPr>
     </w:p>
     <w:p>
       <w:pPr>
@@ -11907,20 +12602,35 @@
       <w:pPr>
         <w:pStyle w:val="Legenda"/>
       </w:pPr>
+      <w:bookmarkStart w:id="60" w:name="_Toc194613108"/>
       <w:r>
         <w:t xml:space="preserve">Figura </w:t>
       </w:r>
-      <w:fldSimple w:instr=" SEQ Figura \* ARABIC ">
-        <w:r>
-          <w:rPr>
-            <w:noProof/>
-          </w:rPr>
-          <w:t>7</w:t>
-        </w:r>
-      </w:fldSimple>
+      <w:r>
+        <w:fldChar w:fldCharType="begin"/>
+      </w:r>
+      <w:r>
+        <w:instrText xml:space="preserve"> SEQ Figura \* ARABIC </w:instrText>
+      </w:r>
+      <w:r>
+        <w:fldChar w:fldCharType="separate"/>
+      </w:r>
+      <w:r>
+        <w:rPr>
+          <w:noProof/>
+        </w:rPr>
+        <w:t>7</w:t>
+      </w:r>
+      <w:r>
+        <w:rPr>
+          <w:noProof/>
+        </w:rPr>
+        <w:fldChar w:fldCharType="end"/>
+      </w:r>
       <w:r>
         <w:t xml:space="preserve"> - Smart4Finances e Juros Compostos (1º Ano)</w:t>
       </w:r>
+      <w:bookmarkEnd w:id="60"/>
     </w:p>
     <w:p>
       <w:pPr>
@@ -12008,17 +12718,31 @@
       <w:pPr>
         <w:pStyle w:val="Legenda"/>
       </w:pPr>
+      <w:bookmarkStart w:id="61" w:name="_Toc194613109"/>
       <w:r>
         <w:t xml:space="preserve">Figura </w:t>
       </w:r>
-      <w:fldSimple w:instr=" SEQ Figura \* ARABIC ">
-        <w:r>
-          <w:rPr>
-            <w:noProof/>
-          </w:rPr>
-          <w:t>8</w:t>
-        </w:r>
-      </w:fldSimple>
+      <w:r>
+        <w:fldChar w:fldCharType="begin"/>
+      </w:r>
+      <w:r>
+        <w:instrText xml:space="preserve"> SEQ Figura \* ARABIC </w:instrText>
+      </w:r>
+      <w:r>
+        <w:fldChar w:fldCharType="separate"/>
+      </w:r>
+      <w:r>
+        <w:rPr>
+          <w:noProof/>
+        </w:rPr>
+        <w:t>8</w:t>
+      </w:r>
+      <w:r>
+        <w:rPr>
+          <w:noProof/>
+        </w:rPr>
+        <w:fldChar w:fldCharType="end"/>
+      </w:r>
       <w:r>
         <w:t xml:space="preserve"> - </w:t>
       </w:r>
@@ -12028,6 +12752,7 @@
       <w:r>
         <w:t xml:space="preserve"> (2º Ano)</w:t>
       </w:r>
+      <w:bookmarkEnd w:id="61"/>
     </w:p>
     <w:p>
       <w:pPr>
@@ -12138,17 +12863,31 @@
       <w:pPr>
         <w:pStyle w:val="Legenda"/>
       </w:pPr>
+      <w:bookmarkStart w:id="62" w:name="_Toc194613110"/>
       <w:r>
         <w:t xml:space="preserve">Figura </w:t>
       </w:r>
-      <w:fldSimple w:instr=" SEQ Figura \* ARABIC ">
-        <w:r>
-          <w:rPr>
-            <w:noProof/>
-          </w:rPr>
-          <w:t>9</w:t>
-        </w:r>
-      </w:fldSimple>
+      <w:r>
+        <w:fldChar w:fldCharType="begin"/>
+      </w:r>
+      <w:r>
+        <w:instrText xml:space="preserve"> SEQ Figura \* ARABIC </w:instrText>
+      </w:r>
+      <w:r>
+        <w:fldChar w:fldCharType="separate"/>
+      </w:r>
+      <w:r>
+        <w:rPr>
+          <w:noProof/>
+        </w:rPr>
+        <w:t>9</w:t>
+      </w:r>
+      <w:r>
+        <w:rPr>
+          <w:noProof/>
+        </w:rPr>
+        <w:fldChar w:fldCharType="end"/>
+      </w:r>
       <w:r>
         <w:t xml:space="preserve"> - </w:t>
       </w:r>
@@ -12161,6 +12900,7 @@
       <w:r>
         <w:t>º Ano)</w:t>
       </w:r>
+      <w:bookmarkEnd w:id="62"/>
     </w:p>
     <w:p>
       <w:pPr>
@@ -12199,7 +12939,6 @@
         </w:rPr>
         <w:t xml:space="preserve">Maués </w:t>
       </w:r>
-      <w:proofErr w:type="spellStart"/>
       <w:r>
         <w:rPr>
           <w:rFonts w:cs="Times New Roman"/>
@@ -12209,19 +12948,7 @@
           <w:szCs w:val="24"/>
           <w:shd w:val="clear" w:color="auto" w:fill="FFFFFF"/>
         </w:rPr>
-        <w:t>et</w:t>
-      </w:r>
-      <w:proofErr w:type="spellEnd"/>
-      <w:r>
-        <w:rPr>
-          <w:rFonts w:cs="Times New Roman"/>
-          <w:i/>
-          <w:iCs/>
-          <w:color w:val="222222"/>
-          <w:szCs w:val="24"/>
-          <w:shd w:val="clear" w:color="auto" w:fill="FFFFFF"/>
-        </w:rPr>
-        <w:t xml:space="preserve"> al</w:t>
+        <w:t>et al</w:t>
       </w:r>
       <w:r>
         <w:rPr>
@@ -12279,21 +13006,7 @@
         <w:rPr>
           <w:lang w:eastAsia="pt-PT"/>
         </w:rPr>
-        <w:t>analisa como as Tecnologias da Informação e Comunicação (</w:t>
-      </w:r>
-      <w:proofErr w:type="spellStart"/>
-      <w:r>
-        <w:rPr>
-          <w:lang w:eastAsia="pt-PT"/>
-        </w:rPr>
-        <w:t>TICs</w:t>
-      </w:r>
-      <w:proofErr w:type="spellEnd"/>
-      <w:r>
-        <w:rPr>
-          <w:lang w:eastAsia="pt-PT"/>
-        </w:rPr>
-        <w:t>), especialmente as aplicações móveis, podem ajudar no controlo e planeamento das finanças pessoais. O estudo foi motivado pelo baixo nível de literacia financeira da população e pelo crescente endividamento d</w:t>
+        <w:t>analisa como as Tecnologias da Informação e Comunicação (TICs), especialmente as aplicações móveis, podem ajudar no controlo e planeamento das finanças pessoais. O estudo foi motivado pelo baixo nível de literacia financeira da população e pelo crescente endividamento d</w:t>
       </w:r>
       <w:r>
         <w:rPr>
@@ -12318,49 +13031,7 @@
         <w:rPr>
           <w:lang w:eastAsia="pt-PT"/>
         </w:rPr>
-        <w:t>Os resultados mostraram que a maioria dos inquiridos não utiliza aplicações financeiras, principalmente por falta de interesse ou conhecimento. Entre os que utilizam, muitos recorrem a aplicações de bancos, que não oferecem todas as funcionalidades necessárias para uma gestão orçamental completa. Aplicações como </w:t>
-      </w:r>
-      <w:proofErr w:type="spellStart"/>
-      <w:r>
-        <w:rPr>
-          <w:lang w:eastAsia="pt-PT"/>
-        </w:rPr>
-        <w:t>Mobills</w:t>
-      </w:r>
-      <w:proofErr w:type="spellEnd"/>
-      <w:r>
-        <w:rPr>
-          <w:lang w:eastAsia="pt-PT"/>
-        </w:rPr>
-        <w:t xml:space="preserve">, </w:t>
-      </w:r>
-      <w:proofErr w:type="spellStart"/>
-      <w:r>
-        <w:rPr>
-          <w:lang w:eastAsia="pt-PT"/>
-        </w:rPr>
-        <w:t>Expense</w:t>
-      </w:r>
-      <w:proofErr w:type="spellEnd"/>
-      <w:r>
-        <w:rPr>
-          <w:lang w:eastAsia="pt-PT"/>
-        </w:rPr>
-        <w:t xml:space="preserve"> IQ, Minhas Economias e </w:t>
-      </w:r>
-      <w:proofErr w:type="spellStart"/>
-      <w:r>
-        <w:rPr>
-          <w:lang w:eastAsia="pt-PT"/>
-        </w:rPr>
-        <w:t>Wallet</w:t>
-      </w:r>
-      <w:proofErr w:type="spellEnd"/>
-      <w:r>
-        <w:rPr>
-          <w:lang w:eastAsia="pt-PT"/>
-        </w:rPr>
-        <w:t> destacaram-se por disponibilizar funcionalidades como registo de receitas e despesas, categorização de gastos, relatórios e gráficos, permitindo um acompanhamento mais eficaz das finanças pessoais.</w:t>
+        <w:t>Os resultados mostraram que a maioria dos inquiridos não utiliza aplicações financeiras, principalmente por falta de interesse ou conhecimento. Entre os que utilizam, muitos recorrem a aplicações de bancos, que não oferecem todas as funcionalidades necessárias para uma gestão orçamental completa. Aplicações como Mobills, Expense IQ, Minhas Economias e Wallet destacaram-se por disponibilizar funcionalidades como registo de receitas e despesas, categorização de gastos, relatórios e gráficos, permitindo um acompanhamento mais eficaz das finanças pessoais.</w:t>
       </w:r>
     </w:p>
     <w:p>
@@ -12436,11 +13107,11 @@
         <w:lastRenderedPageBreak/>
         <w:t xml:space="preserve"> </w:t>
       </w:r>
-      <w:bookmarkStart w:id="53" w:name="_Toc193719119"/>
+      <w:bookmarkStart w:id="63" w:name="_Toc194613089"/>
       <w:r>
         <w:t>Análise SWOT</w:t>
       </w:r>
-      <w:bookmarkEnd w:id="53"/>
+      <w:bookmarkEnd w:id="63"/>
     </w:p>
     <w:p>
       <w:pPr>
@@ -13289,48 +13960,61 @@
       <w:pPr>
         <w:pStyle w:val="Legenda"/>
       </w:pPr>
-      <w:bookmarkStart w:id="54" w:name="_Toc193719140"/>
+      <w:bookmarkStart w:id="64" w:name="_Toc194613111"/>
       <w:r>
         <w:t xml:space="preserve">Figura </w:t>
       </w:r>
-      <w:fldSimple w:instr=" SEQ Figura \* ARABIC ">
-        <w:r>
-          <w:rPr>
-            <w:noProof/>
-          </w:rPr>
-          <w:t>13</w:t>
-        </w:r>
-      </w:fldSimple>
+      <w:r>
+        <w:fldChar w:fldCharType="begin"/>
+      </w:r>
+      <w:r>
+        <w:instrText xml:space="preserve"> SEQ Figura \* ARABIC </w:instrText>
+      </w:r>
+      <w:r>
+        <w:fldChar w:fldCharType="separate"/>
+      </w:r>
+      <w:r>
+        <w:rPr>
+          <w:noProof/>
+        </w:rPr>
+        <w:t>10</w:t>
+      </w:r>
+      <w:r>
+        <w:rPr>
+          <w:noProof/>
+        </w:rPr>
+        <w:fldChar w:fldCharType="end"/>
+      </w:r>
       <w:r>
         <w:t xml:space="preserve"> - </w:t>
       </w:r>
       <w:r>
         <w:t>Análise SWOT da Plataforma Smart4Finances</w:t>
       </w:r>
-      <w:bookmarkEnd w:id="54"/>
+      <w:bookmarkEnd w:id="64"/>
     </w:p>
     <w:p>
       <w:pPr>
         <w:pStyle w:val="Ttulo1"/>
       </w:pPr>
-      <w:bookmarkStart w:id="55" w:name="_Toc193719120"/>
+      <w:bookmarkStart w:id="65" w:name="_Toc194613090"/>
       <w:r>
         <w:lastRenderedPageBreak/>
         <w:t>Gestão de Projeto</w:t>
       </w:r>
-      <w:bookmarkEnd w:id="55"/>
+      <w:bookmarkEnd w:id="65"/>
     </w:p>
     <w:p>
       <w:pPr>
         <w:pStyle w:val="Ttulo2"/>
       </w:pPr>
-      <w:bookmarkStart w:id="56" w:name="_Toc58508026"/>
-      <w:bookmarkStart w:id="57" w:name="_Toc193719121"/>
+      <w:bookmarkStart w:id="66" w:name="_Toc58508026"/>
+      <w:bookmarkStart w:id="67" w:name="_Toc194613091"/>
       <w:r>
         <w:t>Metodologia e controlo do Projeto</w:t>
       </w:r>
-      <w:bookmarkEnd w:id="56"/>
-      <w:bookmarkEnd w:id="57"/>
+      <w:bookmarkEnd w:id="66"/>
+      <w:bookmarkEnd w:id="67"/>
     </w:p>
     <w:p>
       <w:pPr>
@@ -13454,7 +14138,7 @@
       <w:r>
         <w:t xml:space="preserve"> </w:t>
       </w:r>
-      <w:bookmarkStart w:id="58" w:name="_Toc193719122"/>
+      <w:bookmarkStart w:id="68" w:name="_Toc194613092"/>
       <w:r>
         <w:t xml:space="preserve">Organização e </w:t>
       </w:r>
@@ -13465,7 +14149,7 @@
         </w:rPr>
         <w:t>Sprints</w:t>
       </w:r>
-      <w:bookmarkEnd w:id="58"/>
+      <w:bookmarkEnd w:id="68"/>
     </w:p>
     <w:p>
       <w:r>
@@ -13551,7 +14235,7 @@
       <w:pPr>
         <w:pStyle w:val="Ttulo3"/>
       </w:pPr>
-      <w:bookmarkStart w:id="59" w:name="_Toc193719123"/>
+      <w:bookmarkStart w:id="69" w:name="_Toc194613093"/>
       <w:r>
         <w:lastRenderedPageBreak/>
         <w:t xml:space="preserve">1ª Semana / </w:t>
@@ -13566,7 +14250,7 @@
       <w:r>
         <w:t xml:space="preserve"> 1</w:t>
       </w:r>
-      <w:bookmarkEnd w:id="59"/>
+      <w:bookmarkEnd w:id="69"/>
     </w:p>
     <w:p>
       <w:r>
@@ -13610,15 +14294,7 @@
     </w:p>
     <w:p>
       <w:r>
-        <w:t xml:space="preserve">Assim, esta semana desenvolvemos as seguintes funcionalidades: Login, Registo, Administração de Utilizadores, Perfil, Image </w:t>
-      </w:r>
-      <w:proofErr w:type="spellStart"/>
-      <w:r>
-        <w:t>Read</w:t>
-      </w:r>
-      <w:proofErr w:type="spellEnd"/>
-      <w:r>
-        <w:t xml:space="preserve"> (consiste num sistema que vai ler faturas/recibos), Base de Dados e ainda a edição e remoção de Perfil.</w:t>
+        <w:t>Assim, esta semana desenvolvemos as seguintes funcionalidades: Login, Registo, Administração de Utilizadores, Perfil, Image Read (consiste num sistema que vai ler faturas/recibos), Base de Dados e ainda a edição e remoção de Perfil.</w:t>
       </w:r>
     </w:p>
     <w:p>
@@ -13643,7 +14319,10 @@
     </w:p>
     <w:p>
       <w:r>
-        <w:t>Por fim, e de modo a contextualizar o leitor, todas as tarefas contêm um número, por exemplo, o Login contém o número 8. Este número diz respeito a uma estimativa em dias, desde o planeamento, ao levantamento de requisitos, ao desenvolvimento do protótipo, ao desenvolvimento da funcionalidade, aos testes da mesma e ainda ao seu relato no presente relatório. Este número é meramente indicativo e pode variar na realidade.</w:t>
+        <w:t>Por fim, e de modo a contextualizar o leitor, todas as tarefas contêm um número, por exemplo, o Login contém o número 8. Este número diz respeito a uma estimativa em dias, desde o planeamento, ao levantamento de requisitos, ao desenvolvimento do protótipo, ao desenvolvimento da funcionalidade, aos testes da mesma e ainda ao seu relato no presente relatório. Este número é meramente indicativo e pode variar na realidade</w:t>
+      </w:r>
+      <w:r>
+        <w:t>.</w:t>
       </w:r>
     </w:p>
     <w:p>
@@ -13702,18 +14381,31 @@
       <w:pPr>
         <w:pStyle w:val="Legenda"/>
       </w:pPr>
-      <w:bookmarkStart w:id="60" w:name="_Toc193719141"/>
+      <w:bookmarkStart w:id="70" w:name="_Toc194613112"/>
       <w:r>
         <w:t xml:space="preserve">Figura </w:t>
       </w:r>
-      <w:fldSimple w:instr=" SEQ Figura \* ARABIC ">
-        <w:r>
-          <w:rPr>
-            <w:noProof/>
-          </w:rPr>
-          <w:t>14</w:t>
-        </w:r>
-      </w:fldSimple>
+      <w:r>
+        <w:fldChar w:fldCharType="begin"/>
+      </w:r>
+      <w:r>
+        <w:instrText xml:space="preserve"> SEQ Figura \* ARABIC </w:instrText>
+      </w:r>
+      <w:r>
+        <w:fldChar w:fldCharType="separate"/>
+      </w:r>
+      <w:r>
+        <w:rPr>
+          <w:noProof/>
+        </w:rPr>
+        <w:t>11</w:t>
+      </w:r>
+      <w:r>
+        <w:rPr>
+          <w:noProof/>
+        </w:rPr>
+        <w:fldChar w:fldCharType="end"/>
+      </w:r>
       <w:r>
         <w:t xml:space="preserve"> - Jira - Quadro </w:t>
       </w:r>
@@ -13727,13 +14419,13 @@
       <w:r>
         <w:t xml:space="preserve"> 1</w:t>
       </w:r>
-      <w:bookmarkEnd w:id="60"/>
+      <w:bookmarkEnd w:id="70"/>
     </w:p>
     <w:p>
       <w:pPr>
         <w:pStyle w:val="Ttulo3"/>
       </w:pPr>
-      <w:bookmarkStart w:id="61" w:name="_Toc193719124"/>
+      <w:bookmarkStart w:id="71" w:name="_Toc194613094"/>
       <w:r>
         <w:lastRenderedPageBreak/>
         <w:t>2</w:t>
@@ -13754,7 +14446,7 @@
       <w:r>
         <w:t>2</w:t>
       </w:r>
-      <w:bookmarkEnd w:id="61"/>
+      <w:bookmarkEnd w:id="71"/>
     </w:p>
     <w:p>
       <w:r>
@@ -13795,7 +14487,6 @@
       <w:r>
         <w:t xml:space="preserve">Focando um pouco mais no utilizador cliente, o mesmo tem acesso a gráficos interativos com as suas despesas, receitas e investimentos. Foi também concluída a tarefa de exportar relatórios e análises inteligentes, que consiste em exportar o conteúdo disponível no </w:t>
       </w:r>
-      <w:proofErr w:type="spellStart"/>
       <w:r>
         <w:rPr>
           <w:i/>
@@ -13803,7 +14494,6 @@
         </w:rPr>
         <w:t>dashboard</w:t>
       </w:r>
-      <w:proofErr w:type="spellEnd"/>
       <w:r>
         <w:t xml:space="preserve"> do cliente para um ficheiro PDF que pode tanto ser descarregado quanto enviado por </w:t>
       </w:r>
@@ -13823,6 +14513,7 @@
         <w:t>Demos também continuidade à tarefa de gestão de rendimentos e despesas e iniciámos ainda o menu para recuperar a password no caso de esquecimento por parte dos utilizadores.</w:t>
       </w:r>
     </w:p>
+    <w:p/>
     <w:p>
       <w:pPr>
         <w:keepNext/>
@@ -13879,18 +14570,31 @@
       <w:pPr>
         <w:pStyle w:val="Legenda"/>
       </w:pPr>
-      <w:bookmarkStart w:id="62" w:name="_Toc193719142"/>
+      <w:bookmarkStart w:id="72" w:name="_Toc194613113"/>
       <w:r>
         <w:t xml:space="preserve">Figura </w:t>
       </w:r>
-      <w:fldSimple w:instr=" SEQ Figura \* ARABIC ">
-        <w:r>
-          <w:rPr>
-            <w:noProof/>
-          </w:rPr>
-          <w:t>15</w:t>
-        </w:r>
-      </w:fldSimple>
+      <w:r>
+        <w:fldChar w:fldCharType="begin"/>
+      </w:r>
+      <w:r>
+        <w:instrText xml:space="preserve"> SEQ Figura \* ARABIC </w:instrText>
+      </w:r>
+      <w:r>
+        <w:fldChar w:fldCharType="separate"/>
+      </w:r>
+      <w:r>
+        <w:rPr>
+          <w:noProof/>
+        </w:rPr>
+        <w:t>12</w:t>
+      </w:r>
+      <w:r>
+        <w:rPr>
+          <w:noProof/>
+        </w:rPr>
+        <w:fldChar w:fldCharType="end"/>
+      </w:r>
       <w:r>
         <w:t xml:space="preserve"> - </w:t>
       </w:r>
@@ -13910,9 +14614,8 @@
       <w:r>
         <w:t>2</w:t>
       </w:r>
-      <w:bookmarkEnd w:id="62"/>
-    </w:p>
-    <w:p/>
+      <w:bookmarkEnd w:id="72"/>
+    </w:p>
     <w:p/>
     <w:p/>
     <w:p>
@@ -14021,7 +14724,7 @@
       <w:pPr>
         <w:pStyle w:val="Ttulo3"/>
       </w:pPr>
-      <w:bookmarkStart w:id="63" w:name="_Toc193719125"/>
+      <w:bookmarkStart w:id="73" w:name="_Toc194613095"/>
       <w:r>
         <w:lastRenderedPageBreak/>
         <w:t xml:space="preserve">3ª Semana / </w:t>
@@ -14036,7 +14739,7 @@
       <w:r>
         <w:t xml:space="preserve"> 3</w:t>
       </w:r>
-      <w:bookmarkEnd w:id="63"/>
+      <w:bookmarkEnd w:id="73"/>
     </w:p>
     <w:p>
       <w:r>
@@ -14068,6 +14771,7 @@
         <w:t>Podemos voltar a relacionar este tipo de tarefas com a unidade Curricular de Desenvolvimento de Aplicações Distribuídas, que foi extremamente útil e claramente foi uma ajuda nos conhecimentos adquiridos ao longo do curso no desenvolvimento das mesmas.</w:t>
       </w:r>
     </w:p>
+    <w:p/>
     <w:p>
       <w:pPr>
         <w:keepNext/>
@@ -14078,9 +14782,9 @@
           <w:noProof/>
         </w:rPr>
         <w:drawing>
-          <wp:inline distT="0" distB="0" distL="0" distR="0" wp14:anchorId="4BDE3B59" wp14:editId="5268B120">
-            <wp:extent cx="5579745" cy="4328795"/>
-            <wp:effectExtent l="0" t="0" r="0" b="1905"/>
+          <wp:inline distT="0" distB="0" distL="0" distR="0" wp14:anchorId="4BDE3B59" wp14:editId="0737AD69">
+            <wp:extent cx="5002394" cy="3880883"/>
+            <wp:effectExtent l="0" t="0" r="1905" b="5715"/>
             <wp:docPr id="1862773458" name="Imagem 6" descr="Uma imagem com captura de ecrã, texto, software, Software de multimédia&#10;&#10;Os conteúdos gerados por IA poderão estar incorretos."/>
             <wp:cNvGraphicFramePr>
               <a:graphicFrameLocks xmlns:a="http://schemas.openxmlformats.org/drawingml/2006/main" noChangeAspect="1"/>
@@ -14107,7 +14811,7 @@
                   <pic:spPr>
                     <a:xfrm>
                       <a:off x="0" y="0"/>
-                      <a:ext cx="5579745" cy="4328795"/>
+                      <a:ext cx="5020721" cy="3895101"/>
                     </a:xfrm>
                     <a:prstGeom prst="rect">
                       <a:avLst/>
@@ -14124,18 +14828,31 @@
       <w:pPr>
         <w:pStyle w:val="Legenda"/>
       </w:pPr>
-      <w:bookmarkStart w:id="64" w:name="_Toc193719143"/>
+      <w:bookmarkStart w:id="74" w:name="_Toc194613114"/>
       <w:r>
         <w:t xml:space="preserve">Figura </w:t>
       </w:r>
-      <w:fldSimple w:instr=" SEQ Figura \* ARABIC ">
-        <w:r>
-          <w:rPr>
-            <w:noProof/>
-          </w:rPr>
-          <w:t>16</w:t>
-        </w:r>
-      </w:fldSimple>
+      <w:r>
+        <w:fldChar w:fldCharType="begin"/>
+      </w:r>
+      <w:r>
+        <w:instrText xml:space="preserve"> SEQ Figura \* ARABIC </w:instrText>
+      </w:r>
+      <w:r>
+        <w:fldChar w:fldCharType="separate"/>
+      </w:r>
+      <w:r>
+        <w:rPr>
+          <w:noProof/>
+        </w:rPr>
+        <w:t>13</w:t>
+      </w:r>
+      <w:r>
+        <w:rPr>
+          <w:noProof/>
+        </w:rPr>
+        <w:fldChar w:fldCharType="end"/>
+      </w:r>
       <w:r>
         <w:t xml:space="preserve"> - </w:t>
       </w:r>
@@ -14155,7 +14872,7 @@
       <w:r>
         <w:t>3</w:t>
       </w:r>
-      <w:bookmarkEnd w:id="64"/>
+      <w:bookmarkEnd w:id="74"/>
     </w:p>
     <w:p/>
     <w:p/>
@@ -14163,7 +14880,7 @@
       <w:pPr>
         <w:pStyle w:val="Ttulo3"/>
       </w:pPr>
-      <w:bookmarkStart w:id="65" w:name="_Toc193719126"/>
+      <w:bookmarkStart w:id="75" w:name="_Toc194613096"/>
       <w:r>
         <w:lastRenderedPageBreak/>
         <w:t xml:space="preserve">4ª Semana / </w:t>
@@ -14178,31 +14895,295 @@
       <w:r>
         <w:t xml:space="preserve"> 4</w:t>
       </w:r>
-      <w:bookmarkEnd w:id="65"/>
-    </w:p>
-    <w:p>
-      <w:r>
-        <w:t xml:space="preserve">Sprint 4 </w:t>
-      </w:r>
-      <w:proofErr w:type="gramStart"/>
-      <w:r>
-        <w:t>aqui....</w:t>
-      </w:r>
-      <w:proofErr w:type="gramEnd"/>
-      <w:r>
-        <w:t>.</w:t>
-      </w:r>
-    </w:p>
+      <w:bookmarkEnd w:id="75"/>
+    </w:p>
+    <w:p>
+      <w:r>
+        <w:t>A Quarta semana, correspondeu ao sprint em que desenvolvemos a aba de investimentos</w:t>
+      </w:r>
+      <w:r>
+        <w:t xml:space="preserve"> </w:t>
+      </w:r>
+      <w:r>
+        <w:t>e realizámos o estudo científico do juro composto. Foi uma semana essencial para aliar o</w:t>
+      </w:r>
+      <w:r>
+        <w:t xml:space="preserve"> </w:t>
+      </w:r>
+      <w:r>
+        <w:t>conhecimento científico e matemático ao nosso projeto.</w:t>
+      </w:r>
+    </w:p>
+    <w:p>
+      <w:r>
+        <w:t>Assim, foi desenvolvida a aba de investimentos onde o utilizador pode adicionar, ver,</w:t>
+      </w:r>
+      <w:r>
+        <w:t xml:space="preserve"> </w:t>
+      </w:r>
+      <w:r>
+        <w:t>editar e eliminar os seus investimentos, bem como prever os ganhos dos seus investimentos</w:t>
+      </w:r>
+      <w:r>
+        <w:t xml:space="preserve"> </w:t>
+      </w:r>
+      <w:r>
+        <w:t>através de uma calculadora de juros compostos desenvolvida na plataforma.</w:t>
+      </w:r>
+    </w:p>
+    <w:p>
+      <w:r>
+        <w:t>Esta semana sentimos uma relação entre as tarefas realizadas e a unidade curricular de</w:t>
+      </w:r>
+      <w:r>
+        <w:t xml:space="preserve"> </w:t>
+      </w:r>
+      <w:r>
+        <w:t>análise matemática, que nos permitiu ter uma vertente muito mais analítica e funcional</w:t>
+      </w:r>
+      <w:r>
+        <w:t xml:space="preserve"> </w:t>
+      </w:r>
+      <w:r>
+        <w:t>de</w:t>
+      </w:r>
+      <w:r>
+        <w:t xml:space="preserve"> </w:t>
+      </w:r>
+      <w:r>
+        <w:t>como desenvolver as tarefas previstas para esta semana.</w:t>
+      </w:r>
+    </w:p>
+    <w:p/>
+    <w:p>
+      <w:pPr>
+        <w:keepNext/>
+        <w:jc w:val="center"/>
+      </w:pPr>
+      <w:r>
+        <w:rPr>
+          <w:noProof/>
+        </w:rPr>
+        <w:drawing>
+          <wp:inline distT="0" distB="0" distL="0" distR="0" wp14:anchorId="4520F89B" wp14:editId="780E95DD">
+            <wp:extent cx="4868911" cy="3211032"/>
+            <wp:effectExtent l="0" t="0" r="0" b="2540"/>
+            <wp:docPr id="947566529" name="Imagem 9" descr="Uma imagem com texto, captura de ecrã, software, Software de multimédia&#10;&#10;Os conteúdos gerados por IA poderão estar incorretos."/>
+            <wp:cNvGraphicFramePr>
+              <a:graphicFrameLocks xmlns:a="http://schemas.openxmlformats.org/drawingml/2006/main" noChangeAspect="1"/>
+            </wp:cNvGraphicFramePr>
+            <a:graphic xmlns:a="http://schemas.openxmlformats.org/drawingml/2006/main">
+              <a:graphicData uri="http://schemas.openxmlformats.org/drawingml/2006/picture">
+                <pic:pic xmlns:pic="http://schemas.openxmlformats.org/drawingml/2006/picture">
+                  <pic:nvPicPr>
+                    <pic:cNvPr id="947566529" name="Imagem 9" descr="Uma imagem com texto, captura de ecrã, software, Software de multimédia&#10;&#10;Os conteúdos gerados por IA poderão estar incorretos."/>
+                    <pic:cNvPicPr/>
+                  </pic:nvPicPr>
+                  <pic:blipFill>
+                    <a:blip r:embed="rId27">
+                      <a:extLst>
+                        <a:ext uri="{28A0092B-C50C-407E-A947-70E740481C1C}">
+                          <a14:useLocalDpi xmlns:a14="http://schemas.microsoft.com/office/drawing/2010/main" val="0"/>
+                        </a:ext>
+                      </a:extLst>
+                    </a:blip>
+                    <a:stretch>
+                      <a:fillRect/>
+                    </a:stretch>
+                  </pic:blipFill>
+                  <pic:spPr>
+                    <a:xfrm>
+                      <a:off x="0" y="0"/>
+                      <a:ext cx="4884421" cy="3221261"/>
+                    </a:xfrm>
+                    <a:prstGeom prst="rect">
+                      <a:avLst/>
+                    </a:prstGeom>
+                  </pic:spPr>
+                </pic:pic>
+              </a:graphicData>
+            </a:graphic>
+          </wp:inline>
+        </w:drawing>
+      </w:r>
+    </w:p>
+    <w:p>
+      <w:pPr>
+        <w:pStyle w:val="Legenda"/>
+      </w:pPr>
+      <w:bookmarkStart w:id="76" w:name="_Toc194613115"/>
+      <w:r>
+        <w:t xml:space="preserve">Figura </w:t>
+      </w:r>
+      <w:r>
+        <w:fldChar w:fldCharType="begin"/>
+      </w:r>
+      <w:r>
+        <w:instrText xml:space="preserve"> SEQ Figura \* ARABIC </w:instrText>
+      </w:r>
+      <w:r>
+        <w:fldChar w:fldCharType="separate"/>
+      </w:r>
+      <w:r>
+        <w:rPr>
+          <w:noProof/>
+        </w:rPr>
+        <w:t>14</w:t>
+      </w:r>
+      <w:r>
+        <w:fldChar w:fldCharType="end"/>
+      </w:r>
+      <w:r>
+        <w:t xml:space="preserve"> - </w:t>
+      </w:r>
+      <w:r>
+        <w:t xml:space="preserve">Jira - Quadro Sprint </w:t>
+      </w:r>
+      <w:r>
+        <w:t>4</w:t>
+      </w:r>
+      <w:bookmarkEnd w:id="76"/>
+    </w:p>
+    <w:p>
+      <w:pPr>
+        <w:spacing w:line="276" w:lineRule="auto"/>
+        <w:ind w:firstLine="0"/>
+        <w:jc w:val="left"/>
+      </w:pPr>
+      <w:r>
+        <w:br w:type="page"/>
+      </w:r>
+    </w:p>
+    <w:p>
+      <w:pPr>
+        <w:pStyle w:val="Ttulo3"/>
+      </w:pPr>
+      <w:bookmarkStart w:id="77" w:name="_Toc194613097"/>
+      <w:r>
+        <w:lastRenderedPageBreak/>
+        <w:t>5ª Semana / Sprint 5</w:t>
+      </w:r>
+      <w:bookmarkEnd w:id="77"/>
+    </w:p>
+    <w:p>
+      <w:r>
+        <w:t>Na Quinta semana, foram corrigidos bugs no que toca a alguns menus que tinham registos duplicados. Por exemplo, na aba de investimentos, despesas e receitas, alguns registos apareciam duas vezes, sendo que, após a resolução do bug, chegámos à solução ideal.</w:t>
+      </w:r>
+    </w:p>
+    <w:p>
+      <w:r>
+        <w:t>Para além disso, foi desenvolvido o menu de limites orçamentais mensais, onde o cliente pode definir um limite de gastos para uma dada categoria, recebendo notificações quando atinge 90% do montante definido e quando excede o mesmo.</w:t>
+      </w:r>
+    </w:p>
+    <w:p>
+      <w:r>
+        <w:t>P</w:t>
+      </w:r>
+      <w:r>
+        <w:t xml:space="preserve">odemos relacionar este tipo de tarefas com a unidade Curricular de Desenvolvimento de Aplicações Distribuídas, que foi extremamente útil e claramente foi uma ajuda nos conhecimentos adquiridos ao longo do curso. </w:t>
+      </w:r>
+    </w:p>
+    <w:p/>
+    <w:p>
+      <w:pPr>
+        <w:keepNext/>
+        <w:jc w:val="center"/>
+      </w:pPr>
+      <w:r>
+        <w:rPr>
+          <w:noProof/>
+        </w:rPr>
+        <w:drawing>
+          <wp:inline distT="0" distB="0" distL="0" distR="0" wp14:anchorId="2D31103F" wp14:editId="38670949">
+            <wp:extent cx="5014762" cy="1923267"/>
+            <wp:effectExtent l="0" t="0" r="1905" b="0"/>
+            <wp:docPr id="1564119940" name="Imagem 10" descr="Uma imagem com Software de multimédia, software, captura de ecrã&#10;&#10;Os conteúdos gerados por IA poderão estar incorretos."/>
+            <wp:cNvGraphicFramePr>
+              <a:graphicFrameLocks xmlns:a="http://schemas.openxmlformats.org/drawingml/2006/main" noChangeAspect="1"/>
+            </wp:cNvGraphicFramePr>
+            <a:graphic xmlns:a="http://schemas.openxmlformats.org/drawingml/2006/main">
+              <a:graphicData uri="http://schemas.openxmlformats.org/drawingml/2006/picture">
+                <pic:pic xmlns:pic="http://schemas.openxmlformats.org/drawingml/2006/picture">
+                  <pic:nvPicPr>
+                    <pic:cNvPr id="1564119940" name="Imagem 10" descr="Uma imagem com Software de multimédia, software, captura de ecrã&#10;&#10;Os conteúdos gerados por IA poderão estar incorretos."/>
+                    <pic:cNvPicPr/>
+                  </pic:nvPicPr>
+                  <pic:blipFill>
+                    <a:blip r:embed="rId28" cstate="print">
+                      <a:extLst>
+                        <a:ext uri="{28A0092B-C50C-407E-A947-70E740481C1C}">
+                          <a14:useLocalDpi xmlns:a14="http://schemas.microsoft.com/office/drawing/2010/main" val="0"/>
+                        </a:ext>
+                      </a:extLst>
+                    </a:blip>
+                    <a:stretch>
+                      <a:fillRect/>
+                    </a:stretch>
+                  </pic:blipFill>
+                  <pic:spPr>
+                    <a:xfrm>
+                      <a:off x="0" y="0"/>
+                      <a:ext cx="5030444" cy="1929282"/>
+                    </a:xfrm>
+                    <a:prstGeom prst="rect">
+                      <a:avLst/>
+                    </a:prstGeom>
+                  </pic:spPr>
+                </pic:pic>
+              </a:graphicData>
+            </a:graphic>
+          </wp:inline>
+        </w:drawing>
+      </w:r>
+    </w:p>
+    <w:p>
+      <w:pPr>
+        <w:pStyle w:val="Legenda"/>
+      </w:pPr>
+      <w:bookmarkStart w:id="78" w:name="_Toc194613116"/>
+      <w:r>
+        <w:t xml:space="preserve">Figura </w:t>
+      </w:r>
+      <w:r>
+        <w:fldChar w:fldCharType="begin"/>
+      </w:r>
+      <w:r>
+        <w:instrText xml:space="preserve"> SEQ Figura \* ARABIC </w:instrText>
+      </w:r>
+      <w:r>
+        <w:fldChar w:fldCharType="separate"/>
+      </w:r>
+      <w:r>
+        <w:rPr>
+          <w:noProof/>
+        </w:rPr>
+        <w:t>15</w:t>
+      </w:r>
+      <w:r>
+        <w:fldChar w:fldCharType="end"/>
+      </w:r>
+      <w:r>
+        <w:t xml:space="preserve"> - </w:t>
+      </w:r>
+      <w:r>
+        <w:t xml:space="preserve">Jira - Quadro Sprint </w:t>
+      </w:r>
+      <w:r>
+        <w:t>5</w:t>
+      </w:r>
+      <w:bookmarkEnd w:id="78"/>
+    </w:p>
+    <w:p/>
     <w:p>
       <w:pPr>
         <w:pStyle w:val="Ttulo1"/>
       </w:pPr>
-      <w:bookmarkStart w:id="66" w:name="_Toc193719127"/>
+      <w:bookmarkStart w:id="79" w:name="_Toc194613098"/>
       <w:r>
         <w:lastRenderedPageBreak/>
         <w:t>Arquitetura do Sistema</w:t>
       </w:r>
-      <w:bookmarkEnd w:id="66"/>
+      <w:bookmarkEnd w:id="79"/>
     </w:p>
     <w:p>
       <w:r>
@@ -14211,92 +15192,39 @@
     </w:p>
     <w:p>
       <w:r>
-        <w:t xml:space="preserve">Mostrar a organização da </w:t>
-      </w:r>
-      <w:proofErr w:type="spellStart"/>
-      <w:r>
-        <w:t>bd</w:t>
-      </w:r>
-      <w:proofErr w:type="spellEnd"/>
-      <w:r>
-        <w:t xml:space="preserve">, </w:t>
-      </w:r>
-      <w:proofErr w:type="spellStart"/>
-      <w:r>
-        <w:t>vue</w:t>
-      </w:r>
-      <w:proofErr w:type="spellEnd"/>
-      <w:r>
-        <w:t xml:space="preserve"> </w:t>
-      </w:r>
-      <w:proofErr w:type="gramStart"/>
-      <w:r>
-        <w:t>etc...</w:t>
-      </w:r>
-      <w:proofErr w:type="gramEnd"/>
-      <w:r>
-        <w:t>fazer um diagrama bonito</w:t>
+        <w:t>Mostrar a organização da bd, vue etc...fazer um diagrama bonito</w:t>
       </w:r>
     </w:p>
     <w:p/>
     <w:p>
       <w:r>
-        <w:t xml:space="preserve">Explicar porque usámos </w:t>
-      </w:r>
-      <w:proofErr w:type="spellStart"/>
-      <w:r>
-        <w:t>vue</w:t>
-      </w:r>
-      <w:proofErr w:type="spellEnd"/>
-      <w:r>
-        <w:t xml:space="preserve"> e não outra ferramenta,</w:t>
-      </w:r>
-    </w:p>
-    <w:p>
-      <w:proofErr w:type="spellStart"/>
-      <w:r>
-        <w:t>Laravel</w:t>
-      </w:r>
-      <w:proofErr w:type="spellEnd"/>
-      <w:r>
-        <w:t xml:space="preserve"> fazer o mesmo</w:t>
-      </w:r>
-    </w:p>
-    <w:p>
-      <w:r>
-        <w:t xml:space="preserve">Falar em escalabilidade </w:t>
-      </w:r>
-      <w:proofErr w:type="gramStart"/>
-      <w:r>
-        <w:t>etc...</w:t>
-      </w:r>
-      <w:proofErr w:type="gramEnd"/>
-      <w:r>
-        <w:t>etc...</w:t>
+        <w:t>Explicar porque usámos vue e não outra ferramenta,</w:t>
+      </w:r>
+    </w:p>
+    <w:p>
+      <w:r>
+        <w:t>Laravel fazer o mesmo</w:t>
+      </w:r>
+    </w:p>
+    <w:p>
+      <w:r>
+        <w:t>Falar em escalabilidade etc...etc...</w:t>
       </w:r>
     </w:p>
     <w:p>
       <w:pPr>
         <w:pStyle w:val="Ttulo1"/>
       </w:pPr>
-      <w:bookmarkStart w:id="67" w:name="_Toc193719128"/>
+      <w:bookmarkStart w:id="80" w:name="_Toc194613099"/>
       <w:r>
         <w:lastRenderedPageBreak/>
         <w:t>Implementação</w:t>
       </w:r>
-      <w:bookmarkEnd w:id="67"/>
-    </w:p>
-    <w:p>
-      <w:r>
-        <w:t xml:space="preserve">, mostrar o </w:t>
-      </w:r>
-      <w:proofErr w:type="spellStart"/>
-      <w:r>
-        <w:t>framer</w:t>
-      </w:r>
-      <w:proofErr w:type="spellEnd"/>
-      <w:r>
-        <w:t xml:space="preserve"> e a realidade</w:t>
+      <w:bookmarkEnd w:id="80"/>
+    </w:p>
+    <w:p>
+      <w:r>
+        <w:t>, mostrar o framer e a realidade</w:t>
       </w:r>
     </w:p>
     <w:p/>
@@ -14304,12 +15232,12 @@
       <w:pPr>
         <w:pStyle w:val="Ttulo1"/>
       </w:pPr>
-      <w:bookmarkStart w:id="68" w:name="_Toc193719129"/>
+      <w:bookmarkStart w:id="81" w:name="_Toc194613100"/>
       <w:r>
         <w:lastRenderedPageBreak/>
         <w:t>Conclusão</w:t>
       </w:r>
-      <w:bookmarkEnd w:id="68"/>
+      <w:bookmarkEnd w:id="81"/>
     </w:p>
     <w:p>
       <w:pPr>
@@ -14483,32 +15411,14 @@
           <w:color w:val="FF0000"/>
           <w:highlight w:val="yellow"/>
         </w:rPr>
-        <w:t xml:space="preserve">Texto da conclusão. Texto da conclusão. Texto da conclusão. Texto da conclusão. Texto da conclusão. Texto da conclusão. Texto da conclusão. Texto da conclusão. Texto da conclusão. Texto da </w:t>
-      </w:r>
-      <w:proofErr w:type="spellStart"/>
-      <w:proofErr w:type="gramStart"/>
+        <w:t>Texto da conclusão. Texto da conclusão. Texto da conclusão. Texto da conclusão. Texto da conclusão. Texto da conclusão. Texto da conclusão. Texto da conclusão. Texto da conclusão. Texto da conclusão.</w:t>
+      </w:r>
       <w:r>
         <w:rPr>
           <w:color w:val="FF0000"/>
           <w:highlight w:val="yellow"/>
         </w:rPr>
-        <w:t>conclusão.</w:t>
-      </w:r>
-      <w:r>
-        <w:rPr>
-          <w:color w:val="FF0000"/>
-          <w:highlight w:val="yellow"/>
-        </w:rPr>
-        <w:t>Falar</w:t>
-      </w:r>
-      <w:proofErr w:type="spellEnd"/>
-      <w:proofErr w:type="gramEnd"/>
-      <w:r>
-        <w:rPr>
-          <w:color w:val="FF0000"/>
-          <w:highlight w:val="yellow"/>
-        </w:rPr>
-        <w:t xml:space="preserve"> do trabalho futuro no fim,,,,,,,,,,,,,,,,,,,,,</w:t>
+        <w:t>Falar do trabalho futuro no fim,,,,,,,,,,,,,,,,,,,,,</w:t>
       </w:r>
       <w:r>
         <w:rPr>
@@ -14526,12 +15436,12 @@
         </w:numPr>
         <w:ind w:left="360" w:hanging="360"/>
       </w:pPr>
-      <w:bookmarkStart w:id="69" w:name="_Toc193719130"/>
+      <w:bookmarkStart w:id="82" w:name="_Toc194613101"/>
       <w:r>
         <w:lastRenderedPageBreak/>
         <w:t>Referências Bibliográficas</w:t>
       </w:r>
-      <w:bookmarkEnd w:id="69"/>
+      <w:bookmarkEnd w:id="82"/>
     </w:p>
     <w:p>
       <w:pPr>
@@ -14541,7 +15451,7 @@
           <w:numId w:val="48"/>
         </w:numPr>
       </w:pPr>
-      <w:hyperlink r:id="rId27" w:history="1">
+      <w:hyperlink r:id="rId29" w:history="1">
         <w:r>
           <w:rPr>
             <w:rStyle w:val="Hiperligao"/>
@@ -14558,7 +15468,7 @@
           <w:numId w:val="48"/>
         </w:numPr>
       </w:pPr>
-      <w:hyperlink r:id="rId28" w:history="1">
+      <w:hyperlink r:id="rId30" w:history="1">
         <w:r>
           <w:rPr>
             <w:rStyle w:val="Hiperligao"/>
@@ -14575,7 +15485,7 @@
           <w:numId w:val="48"/>
         </w:numPr>
       </w:pPr>
-      <w:hyperlink r:id="rId29" w:history="1">
+      <w:hyperlink r:id="rId31" w:history="1">
         <w:r>
           <w:rPr>
             <w:rStyle w:val="Hiperligao"/>
@@ -14592,7 +15502,7 @@
           <w:numId w:val="48"/>
         </w:numPr>
       </w:pPr>
-      <w:hyperlink r:id="rId30" w:history="1">
+      <w:hyperlink r:id="rId32" w:history="1">
         <w:r>
           <w:rPr>
             <w:rStyle w:val="Hiperligao"/>
@@ -14609,7 +15519,7 @@
           <w:numId w:val="48"/>
         </w:numPr>
       </w:pPr>
-      <w:hyperlink r:id="rId31" w:history="1">
+      <w:hyperlink r:id="rId33" w:history="1">
         <w:r>
           <w:rPr>
             <w:rStyle w:val="Hiperligao"/>
@@ -14631,7 +15541,7 @@
           <w:u w:val="none"/>
         </w:rPr>
       </w:pPr>
-      <w:hyperlink r:id="rId32" w:history="1">
+      <w:hyperlink r:id="rId34" w:history="1">
         <w:r>
           <w:rPr>
             <w:rStyle w:val="Hiperligao"/>
@@ -14890,9 +15800,9 @@
       </w:r>
     </w:p>
     <w:sectPr>
-      <w:headerReference w:type="even" r:id="rId33"/>
-      <w:headerReference w:type="default" r:id="rId34"/>
-      <w:footerReference w:type="default" r:id="rId35"/>
+      <w:headerReference w:type="even" r:id="rId35"/>
+      <w:headerReference w:type="default" r:id="rId36"/>
+      <w:footerReference w:type="default" r:id="rId37"/>
       <w:type w:val="continuous"/>
       <w:pgSz w:w="11906" w:h="16838" w:code="9"/>
       <w:pgMar w:top="1418" w:right="1418" w:bottom="1418" w:left="1701" w:header="709" w:footer="612" w:gutter="0"/>
@@ -22770,10 +23680,6 @@
 </file>
 
 <file path=customXml/item1.xml><?xml version="1.0" encoding="utf-8"?>
-<b:Sources xmlns:b="http://schemas.openxmlformats.org/officeDocument/2006/bibliography" xmlns="http://schemas.openxmlformats.org/officeDocument/2006/bibliography" SelectedStyle="\APA.XSL" StyleName="APA"/>
-</file>
-
-<file path=customXml/item2.xml><?xml version="1.0" encoding="utf-8"?>
 <MENU label="Campos" version="1">
   <NODE label="Novo Registo" type="NewCard" replaceValue="false">
     <FIELD label="Nº de Registo">
@@ -24017,16 +24923,20 @@
 </MENU>
 </file>
 
+<file path=customXml/item2.xml><?xml version="1.0" encoding="utf-8"?>
+<b:Sources xmlns:b="http://schemas.openxmlformats.org/officeDocument/2006/bibliography" xmlns="http://schemas.openxmlformats.org/officeDocument/2006/bibliography" SelectedStyle="\APA.XSL" StyleName="APA"/>
+</file>
+
 <file path=customXml/itemProps1.xml><?xml version="1.0" encoding="utf-8"?>
+<ds:datastoreItem xmlns:ds="http://schemas.openxmlformats.org/officeDocument/2006/customXml" ds:itemID="{5BE40977-15C1-4F89-8625-D3B696DD90BF}">
+  <ds:schemaRefs/>
+</ds:datastoreItem>
+</file>
+
+<file path=customXml/itemProps2.xml><?xml version="1.0" encoding="utf-8"?>
 <ds:datastoreItem xmlns:ds="http://schemas.openxmlformats.org/officeDocument/2006/customXml" ds:itemID="{1FB9936B-06EA-45EA-B6AC-C64AB31F4881}">
   <ds:schemaRefs>
     <ds:schemaRef ds:uri="http://schemas.openxmlformats.org/officeDocument/2006/bibliography"/>
   </ds:schemaRefs>
 </ds:datastoreItem>
-</file>
-
-<file path=customXml/itemProps2.xml><?xml version="1.0" encoding="utf-8"?>
-<ds:datastoreItem xmlns:ds="http://schemas.openxmlformats.org/officeDocument/2006/customXml" ds:itemID="{5BE40977-15C1-4F89-8625-D3B696DD90BF}">
-  <ds:schemaRefs/>
-</ds:datastoreItem>
 </file>
</xml_diff>

<commit_message>
Relatório Sprint 6 Doc
</commit_message>
<xml_diff>
--- a/doc/Relatorio_Smart4Finaces_ESTG.docx
+++ b/doc/Relatorio_Smart4Finaces_ESTG.docx
@@ -739,7 +739,7 @@
         <w:ind w:left="360"/>
       </w:pPr>
       <w:bookmarkStart w:id="5" w:name="_Toc530601443"/>
-      <w:bookmarkStart w:id="6" w:name="_Toc194613064"/>
+      <w:bookmarkStart w:id="6" w:name="_Toc195219170"/>
       <w:r>
         <w:lastRenderedPageBreak/>
         <w:t>Agradecimentos</w:t>
@@ -808,7 +808,7 @@
       <w:bookmarkStart w:id="7" w:name="_Toc357152316"/>
       <w:bookmarkStart w:id="8" w:name="_Toc357154523"/>
       <w:bookmarkStart w:id="9" w:name="_Toc530601444"/>
-      <w:bookmarkStart w:id="10" w:name="_Toc194613065"/>
+      <w:bookmarkStart w:id="10" w:name="_Toc195219171"/>
       <w:r>
         <w:lastRenderedPageBreak/>
         <w:t>Resumo</w:t>
@@ -912,7 +912,7 @@
       <w:bookmarkStart w:id="11" w:name="_Toc357152317"/>
       <w:bookmarkStart w:id="12" w:name="_Toc357154524"/>
       <w:bookmarkStart w:id="13" w:name="_Toc530601445"/>
-      <w:bookmarkStart w:id="14" w:name="_Toc194613066"/>
+      <w:bookmarkStart w:id="14" w:name="_Toc195219172"/>
       <w:r>
         <w:rPr>
           <w:lang w:val="en-GB"/>
@@ -1105,7 +1105,7 @@
         </w:rPr>
         <w:fldChar w:fldCharType="separate"/>
       </w:r>
-      <w:hyperlink w:anchor="_Toc194613064" w:history="1">
+      <w:hyperlink w:anchor="_Toc195219170" w:history="1">
         <w:r>
           <w:rPr>
             <w:rStyle w:val="Hiperligao"/>
@@ -1132,7 +1132,7 @@
             <w:noProof/>
             <w:webHidden/>
           </w:rPr>
-          <w:instrText xml:space="preserve"> PAGEREF _Toc194613064 \h </w:instrText>
+          <w:instrText xml:space="preserve"> PAGEREF _Toc195219170 \h </w:instrText>
         </w:r>
         <w:r>
           <w:rPr>
@@ -1176,7 +1176,7 @@
           <w14:ligatures w14:val="standardContextual"/>
         </w:rPr>
       </w:pPr>
-      <w:hyperlink w:anchor="_Toc194613065" w:history="1">
+      <w:hyperlink w:anchor="_Toc195219171" w:history="1">
         <w:r>
           <w:rPr>
             <w:rStyle w:val="Hiperligao"/>
@@ -1203,7 +1203,7 @@
             <w:noProof/>
             <w:webHidden/>
           </w:rPr>
-          <w:instrText xml:space="preserve"> PAGEREF _Toc194613065 \h </w:instrText>
+          <w:instrText xml:space="preserve"> PAGEREF _Toc195219171 \h </w:instrText>
         </w:r>
         <w:r>
           <w:rPr>
@@ -1247,7 +1247,7 @@
           <w14:ligatures w14:val="standardContextual"/>
         </w:rPr>
       </w:pPr>
-      <w:hyperlink w:anchor="_Toc194613066" w:history="1">
+      <w:hyperlink w:anchor="_Toc195219172" w:history="1">
         <w:r>
           <w:rPr>
             <w:rStyle w:val="Hiperligao"/>
@@ -1275,7 +1275,7 @@
             <w:noProof/>
             <w:webHidden/>
           </w:rPr>
-          <w:instrText xml:space="preserve"> PAGEREF _Toc194613066 \h </w:instrText>
+          <w:instrText xml:space="preserve"> PAGEREF _Toc195219172 \h </w:instrText>
         </w:r>
         <w:r>
           <w:rPr>
@@ -1319,7 +1319,7 @@
           <w14:ligatures w14:val="standardContextual"/>
         </w:rPr>
       </w:pPr>
-      <w:hyperlink w:anchor="_Toc194613067" w:history="1">
+      <w:hyperlink w:anchor="_Toc195219173" w:history="1">
         <w:r>
           <w:rPr>
             <w:rStyle w:val="Hiperligao"/>
@@ -1346,7 +1346,7 @@
             <w:noProof/>
             <w:webHidden/>
           </w:rPr>
-          <w:instrText xml:space="preserve"> PAGEREF _Toc194613067 \h </w:instrText>
+          <w:instrText xml:space="preserve"> PAGEREF _Toc195219173 \h </w:instrText>
         </w:r>
         <w:r>
           <w:rPr>
@@ -1390,7 +1390,7 @@
           <w14:ligatures w14:val="standardContextual"/>
         </w:rPr>
       </w:pPr>
-      <w:hyperlink w:anchor="_Toc194613068" w:history="1">
+      <w:hyperlink w:anchor="_Toc195219174" w:history="1">
         <w:r>
           <w:rPr>
             <w:rStyle w:val="Hiperligao"/>
@@ -1417,7 +1417,7 @@
             <w:noProof/>
             <w:webHidden/>
           </w:rPr>
-          <w:instrText xml:space="preserve"> PAGEREF _Toc194613068 \h </w:instrText>
+          <w:instrText xml:space="preserve"> PAGEREF _Toc195219174 \h </w:instrText>
         </w:r>
         <w:r>
           <w:rPr>
@@ -1461,7 +1461,7 @@
           <w14:ligatures w14:val="standardContextual"/>
         </w:rPr>
       </w:pPr>
-      <w:hyperlink w:anchor="_Toc194613069" w:history="1">
+      <w:hyperlink w:anchor="_Toc195219175" w:history="1">
         <w:r>
           <w:rPr>
             <w:rStyle w:val="Hiperligao"/>
@@ -1503,7 +1503,7 @@
             <w:noProof/>
             <w:webHidden/>
           </w:rPr>
-          <w:instrText xml:space="preserve"> PAGEREF _Toc194613069 \h </w:instrText>
+          <w:instrText xml:space="preserve"> PAGEREF _Toc195219175 \h </w:instrText>
         </w:r>
         <w:r>
           <w:rPr>
@@ -1550,7 +1550,7 @@
           <w14:ligatures w14:val="standardContextual"/>
         </w:rPr>
       </w:pPr>
-      <w:hyperlink w:anchor="_Toc194613070" w:history="1">
+      <w:hyperlink w:anchor="_Toc195219176" w:history="1">
         <w:r>
           <w:rPr>
             <w:rStyle w:val="Hiperligao"/>
@@ -1617,7 +1617,7 @@
             <w:noProof/>
             <w:webHidden/>
           </w:rPr>
-          <w:instrText xml:space="preserve"> PAGEREF _Toc194613070 \h </w:instrText>
+          <w:instrText xml:space="preserve"> PAGEREF _Toc195219176 \h </w:instrText>
         </w:r>
         <w:r>
           <w:rPr>
@@ -1664,7 +1664,7 @@
           <w14:ligatures w14:val="standardContextual"/>
         </w:rPr>
       </w:pPr>
-      <w:hyperlink w:anchor="_Toc194613071" w:history="1">
+      <w:hyperlink w:anchor="_Toc195219177" w:history="1">
         <w:r>
           <w:rPr>
             <w:rStyle w:val="Hiperligao"/>
@@ -1716,7 +1716,7 @@
             <w:noProof/>
             <w:webHidden/>
           </w:rPr>
-          <w:instrText xml:space="preserve"> PAGEREF _Toc194613071 \h </w:instrText>
+          <w:instrText xml:space="preserve"> PAGEREF _Toc195219177 \h </w:instrText>
         </w:r>
         <w:r>
           <w:rPr>
@@ -1765,7 +1765,7 @@
           <w14:ligatures w14:val="standardContextual"/>
         </w:rPr>
       </w:pPr>
-      <w:hyperlink w:anchor="_Toc194613072" w:history="1">
+      <w:hyperlink w:anchor="_Toc195219178" w:history="1">
         <w:r>
           <w:rPr>
             <w:rStyle w:val="Hiperligao"/>
@@ -1814,7 +1814,7 @@
             <w:noProof/>
             <w:webHidden/>
           </w:rPr>
-          <w:instrText xml:space="preserve"> PAGEREF _Toc194613072 \h </w:instrText>
+          <w:instrText xml:space="preserve"> PAGEREF _Toc195219178 \h </w:instrText>
         </w:r>
         <w:r>
           <w:rPr>
@@ -1863,7 +1863,7 @@
           <w14:ligatures w14:val="standardContextual"/>
         </w:rPr>
       </w:pPr>
-      <w:hyperlink w:anchor="_Toc194613073" w:history="1">
+      <w:hyperlink w:anchor="_Toc195219179" w:history="1">
         <w:r>
           <w:rPr>
             <w:rStyle w:val="Hiperligao"/>
@@ -1914,7 +1914,7 @@
             <w:noProof/>
             <w:webHidden/>
           </w:rPr>
-          <w:instrText xml:space="preserve"> PAGEREF _Toc194613073 \h </w:instrText>
+          <w:instrText xml:space="preserve"> PAGEREF _Toc195219179 \h </w:instrText>
         </w:r>
         <w:r>
           <w:rPr>
@@ -1961,7 +1961,7 @@
           <w14:ligatures w14:val="standardContextual"/>
         </w:rPr>
       </w:pPr>
-      <w:hyperlink w:anchor="_Toc194613074" w:history="1">
+      <w:hyperlink w:anchor="_Toc195219180" w:history="1">
         <w:r>
           <w:rPr>
             <w:rStyle w:val="Hiperligao"/>
@@ -2010,7 +2010,7 @@
             <w:noProof/>
             <w:webHidden/>
           </w:rPr>
-          <w:instrText xml:space="preserve"> PAGEREF _Toc194613074 \h </w:instrText>
+          <w:instrText xml:space="preserve"> PAGEREF _Toc195219180 \h </w:instrText>
         </w:r>
         <w:r>
           <w:rPr>
@@ -2057,7 +2057,7 @@
           <w14:ligatures w14:val="standardContextual"/>
         </w:rPr>
       </w:pPr>
-      <w:hyperlink w:anchor="_Toc194613075" w:history="1">
+      <w:hyperlink w:anchor="_Toc195219181" w:history="1">
         <w:r>
           <w:rPr>
             <w:rStyle w:val="Hiperligao"/>
@@ -2104,7 +2104,7 @@
             <w:noProof/>
             <w:webHidden/>
           </w:rPr>
-          <w:instrText xml:space="preserve"> PAGEREF _Toc194613075 \h </w:instrText>
+          <w:instrText xml:space="preserve"> PAGEREF _Toc195219181 \h </w:instrText>
         </w:r>
         <w:r>
           <w:rPr>
@@ -2153,7 +2153,7 @@
           <w14:ligatures w14:val="standardContextual"/>
         </w:rPr>
       </w:pPr>
-      <w:hyperlink w:anchor="_Toc194613076" w:history="1">
+      <w:hyperlink w:anchor="_Toc195219182" w:history="1">
         <w:r>
           <w:rPr>
             <w:rStyle w:val="Hiperligao"/>
@@ -2200,7 +2200,7 @@
             <w:noProof/>
             <w:webHidden/>
           </w:rPr>
-          <w:instrText xml:space="preserve"> PAGEREF _Toc194613076 \h </w:instrText>
+          <w:instrText xml:space="preserve"> PAGEREF _Toc195219182 \h </w:instrText>
         </w:r>
         <w:r>
           <w:rPr>
@@ -2247,7 +2247,7 @@
           <w14:ligatures w14:val="standardContextual"/>
         </w:rPr>
       </w:pPr>
-      <w:hyperlink w:anchor="_Toc194613077" w:history="1">
+      <w:hyperlink w:anchor="_Toc195219183" w:history="1">
         <w:r>
           <w:rPr>
             <w:rStyle w:val="Hiperligao"/>
@@ -2292,7 +2292,7 @@
             <w:noProof/>
             <w:webHidden/>
           </w:rPr>
-          <w:instrText xml:space="preserve"> PAGEREF _Toc194613077 \h </w:instrText>
+          <w:instrText xml:space="preserve"> PAGEREF _Toc195219183 \h </w:instrText>
         </w:r>
         <w:r>
           <w:rPr>
@@ -2339,7 +2339,7 @@
           <w14:ligatures w14:val="standardContextual"/>
         </w:rPr>
       </w:pPr>
-      <w:hyperlink w:anchor="_Toc194613078" w:history="1">
+      <w:hyperlink w:anchor="_Toc195219184" w:history="1">
         <w:r>
           <w:rPr>
             <w:rStyle w:val="Hiperligao"/>
@@ -2386,7 +2386,7 @@
             <w:noProof/>
             <w:webHidden/>
           </w:rPr>
-          <w:instrText xml:space="preserve"> PAGEREF _Toc194613078 \h </w:instrText>
+          <w:instrText xml:space="preserve"> PAGEREF _Toc195219184 \h </w:instrText>
         </w:r>
         <w:r>
           <w:rPr>
@@ -2433,7 +2433,7 @@
           <w14:ligatures w14:val="standardContextual"/>
         </w:rPr>
       </w:pPr>
-      <w:hyperlink w:anchor="_Toc194613079" w:history="1">
+      <w:hyperlink w:anchor="_Toc195219185" w:history="1">
         <w:r>
           <w:rPr>
             <w:rStyle w:val="Hiperligao"/>
@@ -2480,7 +2480,7 @@
             <w:noProof/>
             <w:webHidden/>
           </w:rPr>
-          <w:instrText xml:space="preserve"> PAGEREF _Toc194613079 \h </w:instrText>
+          <w:instrText xml:space="preserve"> PAGEREF _Toc195219185 \h </w:instrText>
         </w:r>
         <w:r>
           <w:rPr>
@@ -2527,7 +2527,7 @@
           <w14:ligatures w14:val="standardContextual"/>
         </w:rPr>
       </w:pPr>
-      <w:hyperlink w:anchor="_Toc194613080" w:history="1">
+      <w:hyperlink w:anchor="_Toc195219186" w:history="1">
         <w:r>
           <w:rPr>
             <w:rStyle w:val="Hiperligao"/>
@@ -2572,7 +2572,7 @@
             <w:noProof/>
             <w:webHidden/>
           </w:rPr>
-          <w:instrText xml:space="preserve"> PAGEREF _Toc194613080 \h </w:instrText>
+          <w:instrText xml:space="preserve"> PAGEREF _Toc195219186 \h </w:instrText>
         </w:r>
         <w:r>
           <w:rPr>
@@ -2619,7 +2619,7 @@
           <w14:ligatures w14:val="standardContextual"/>
         </w:rPr>
       </w:pPr>
-      <w:hyperlink w:anchor="_Toc194613081" w:history="1">
+      <w:hyperlink w:anchor="_Toc195219187" w:history="1">
         <w:r>
           <w:rPr>
             <w:rStyle w:val="Hiperligao"/>
@@ -2671,7 +2671,7 @@
             <w:noProof/>
             <w:webHidden/>
           </w:rPr>
-          <w:instrText xml:space="preserve"> PAGEREF _Toc194613081 \h </w:instrText>
+          <w:instrText xml:space="preserve"> PAGEREF _Toc195219187 \h </w:instrText>
         </w:r>
         <w:r>
           <w:rPr>
@@ -2720,7 +2720,7 @@
           <w14:ligatures w14:val="standardContextual"/>
         </w:rPr>
       </w:pPr>
-      <w:hyperlink w:anchor="_Toc194613082" w:history="1">
+      <w:hyperlink w:anchor="_Toc195219188" w:history="1">
         <w:r>
           <w:rPr>
             <w:rStyle w:val="Hiperligao"/>
@@ -2767,7 +2767,7 @@
             <w:noProof/>
             <w:webHidden/>
           </w:rPr>
-          <w:instrText xml:space="preserve"> PAGEREF _Toc194613082 \h </w:instrText>
+          <w:instrText xml:space="preserve"> PAGEREF _Toc195219188 \h </w:instrText>
         </w:r>
         <w:r>
           <w:rPr>
@@ -2816,7 +2816,7 @@
           <w14:ligatures w14:val="standardContextual"/>
         </w:rPr>
       </w:pPr>
-      <w:hyperlink w:anchor="_Toc194613083" w:history="1">
+      <w:hyperlink w:anchor="_Toc195219189" w:history="1">
         <w:r>
           <w:rPr>
             <w:rStyle w:val="Hiperligao"/>
@@ -2863,7 +2863,7 @@
             <w:noProof/>
             <w:webHidden/>
           </w:rPr>
-          <w:instrText xml:space="preserve"> PAGEREF _Toc194613083 \h </w:instrText>
+          <w:instrText xml:space="preserve"> PAGEREF _Toc195219189 \h </w:instrText>
         </w:r>
         <w:r>
           <w:rPr>
@@ -2910,7 +2910,7 @@
           <w14:ligatures w14:val="standardContextual"/>
         </w:rPr>
       </w:pPr>
-      <w:hyperlink w:anchor="_Toc194613084" w:history="1">
+      <w:hyperlink w:anchor="_Toc195219190" w:history="1">
         <w:r>
           <w:rPr>
             <w:rStyle w:val="Hiperligao"/>
@@ -2955,7 +2955,7 @@
             <w:noProof/>
             <w:webHidden/>
           </w:rPr>
-          <w:instrText xml:space="preserve"> PAGEREF _Toc194613084 \h </w:instrText>
+          <w:instrText xml:space="preserve"> PAGEREF _Toc195219190 \h </w:instrText>
         </w:r>
         <w:r>
           <w:rPr>
@@ -3002,7 +3002,7 @@
           <w14:ligatures w14:val="standardContextual"/>
         </w:rPr>
       </w:pPr>
-      <w:hyperlink w:anchor="_Toc194613085" w:history="1">
+      <w:hyperlink w:anchor="_Toc195219191" w:history="1">
         <w:r>
           <w:rPr>
             <w:rStyle w:val="Hiperligao"/>
@@ -3051,7 +3051,7 @@
             <w:noProof/>
             <w:webHidden/>
           </w:rPr>
-          <w:instrText xml:space="preserve"> PAGEREF _Toc194613085 \h </w:instrText>
+          <w:instrText xml:space="preserve"> PAGEREF _Toc195219191 \h </w:instrText>
         </w:r>
         <w:r>
           <w:rPr>
@@ -3098,7 +3098,7 @@
           <w14:ligatures w14:val="standardContextual"/>
         </w:rPr>
       </w:pPr>
-      <w:hyperlink w:anchor="_Toc194613086" w:history="1">
+      <w:hyperlink w:anchor="_Toc195219192" w:history="1">
         <w:r>
           <w:rPr>
             <w:rStyle w:val="Hiperligao"/>
@@ -3143,7 +3143,7 @@
             <w:noProof/>
             <w:webHidden/>
           </w:rPr>
-          <w:instrText xml:space="preserve"> PAGEREF _Toc194613086 \h </w:instrText>
+          <w:instrText xml:space="preserve"> PAGEREF _Toc195219192 \h </w:instrText>
         </w:r>
         <w:r>
           <w:rPr>
@@ -3190,7 +3190,7 @@
           <w14:ligatures w14:val="standardContextual"/>
         </w:rPr>
       </w:pPr>
-      <w:hyperlink w:anchor="_Toc194613087" w:history="1">
+      <w:hyperlink w:anchor="_Toc195219193" w:history="1">
         <w:r>
           <w:rPr>
             <w:rStyle w:val="Hiperligao"/>
@@ -3235,7 +3235,7 @@
             <w:noProof/>
             <w:webHidden/>
           </w:rPr>
-          <w:instrText xml:space="preserve"> PAGEREF _Toc194613087 \h </w:instrText>
+          <w:instrText xml:space="preserve"> PAGEREF _Toc195219193 \h </w:instrText>
         </w:r>
         <w:r>
           <w:rPr>
@@ -3282,7 +3282,7 @@
           <w14:ligatures w14:val="standardContextual"/>
         </w:rPr>
       </w:pPr>
-      <w:hyperlink w:anchor="_Toc194613088" w:history="1">
+      <w:hyperlink w:anchor="_Toc195219194" w:history="1">
         <w:r>
           <w:rPr>
             <w:rStyle w:val="Hiperligao"/>
@@ -3327,7 +3327,7 @@
             <w:noProof/>
             <w:webHidden/>
           </w:rPr>
-          <w:instrText xml:space="preserve"> PAGEREF _Toc194613088 \h </w:instrText>
+          <w:instrText xml:space="preserve"> PAGEREF _Toc195219194 \h </w:instrText>
         </w:r>
         <w:r>
           <w:rPr>
@@ -3376,7 +3376,7 @@
           <w14:ligatures w14:val="standardContextual"/>
         </w:rPr>
       </w:pPr>
-      <w:hyperlink w:anchor="_Toc194613089" w:history="1">
+      <w:hyperlink w:anchor="_Toc195219195" w:history="1">
         <w:r>
           <w:rPr>
             <w:rStyle w:val="Hiperligao"/>
@@ -3423,7 +3423,7 @@
             <w:noProof/>
             <w:webHidden/>
           </w:rPr>
-          <w:instrText xml:space="preserve"> PAGEREF _Toc194613089 \h </w:instrText>
+          <w:instrText xml:space="preserve"> PAGEREF _Toc195219195 \h </w:instrText>
         </w:r>
         <w:r>
           <w:rPr>
@@ -3470,7 +3470,7 @@
           <w14:ligatures w14:val="standardContextual"/>
         </w:rPr>
       </w:pPr>
-      <w:hyperlink w:anchor="_Toc194613090" w:history="1">
+      <w:hyperlink w:anchor="_Toc195219196" w:history="1">
         <w:r>
           <w:rPr>
             <w:rStyle w:val="Hiperligao"/>
@@ -3522,7 +3522,7 @@
             <w:noProof/>
             <w:webHidden/>
           </w:rPr>
-          <w:instrText xml:space="preserve"> PAGEREF _Toc194613090 \h </w:instrText>
+          <w:instrText xml:space="preserve"> PAGEREF _Toc195219196 \h </w:instrText>
         </w:r>
         <w:r>
           <w:rPr>
@@ -3571,7 +3571,7 @@
           <w14:ligatures w14:val="standardContextual"/>
         </w:rPr>
       </w:pPr>
-      <w:hyperlink w:anchor="_Toc194613091" w:history="1">
+      <w:hyperlink w:anchor="_Toc195219197" w:history="1">
         <w:r>
           <w:rPr>
             <w:rStyle w:val="Hiperligao"/>
@@ -3618,7 +3618,7 @@
             <w:noProof/>
             <w:webHidden/>
           </w:rPr>
-          <w:instrText xml:space="preserve"> PAGEREF _Toc194613091 \h </w:instrText>
+          <w:instrText xml:space="preserve"> PAGEREF _Toc195219197 \h </w:instrText>
         </w:r>
         <w:r>
           <w:rPr>
@@ -3667,7 +3667,7 @@
           <w14:ligatures w14:val="standardContextual"/>
         </w:rPr>
       </w:pPr>
-      <w:hyperlink w:anchor="_Toc194613092" w:history="1">
+      <w:hyperlink w:anchor="_Toc195219198" w:history="1">
         <w:r>
           <w:rPr>
             <w:rStyle w:val="Hiperligao"/>
@@ -3723,7 +3723,7 @@
             <w:noProof/>
             <w:webHidden/>
           </w:rPr>
-          <w:instrText xml:space="preserve"> PAGEREF _Toc194613092 \h </w:instrText>
+          <w:instrText xml:space="preserve"> PAGEREF _Toc195219198 \h </w:instrText>
         </w:r>
         <w:r>
           <w:rPr>
@@ -3770,7 +3770,7 @@
           <w14:ligatures w14:val="standardContextual"/>
         </w:rPr>
       </w:pPr>
-      <w:hyperlink w:anchor="_Toc194613093" w:history="1">
+      <w:hyperlink w:anchor="_Toc195219199" w:history="1">
         <w:r>
           <w:rPr>
             <w:rStyle w:val="Hiperligao"/>
@@ -3831,7 +3831,7 @@
             <w:noProof/>
             <w:webHidden/>
           </w:rPr>
-          <w:instrText xml:space="preserve"> PAGEREF _Toc194613093 \h </w:instrText>
+          <w:instrText xml:space="preserve"> PAGEREF _Toc195219199 \h </w:instrText>
         </w:r>
         <w:r>
           <w:rPr>
@@ -3878,7 +3878,7 @@
           <w14:ligatures w14:val="standardContextual"/>
         </w:rPr>
       </w:pPr>
-      <w:hyperlink w:anchor="_Toc194613094" w:history="1">
+      <w:hyperlink w:anchor="_Toc195219200" w:history="1">
         <w:r>
           <w:rPr>
             <w:rStyle w:val="Hiperligao"/>
@@ -3939,7 +3939,7 @@
             <w:noProof/>
             <w:webHidden/>
           </w:rPr>
-          <w:instrText xml:space="preserve"> PAGEREF _Toc194613094 \h </w:instrText>
+          <w:instrText xml:space="preserve"> PAGEREF _Toc195219200 \h </w:instrText>
         </w:r>
         <w:r>
           <w:rPr>
@@ -3986,7 +3986,7 @@
           <w14:ligatures w14:val="standardContextual"/>
         </w:rPr>
       </w:pPr>
-      <w:hyperlink w:anchor="_Toc194613095" w:history="1">
+      <w:hyperlink w:anchor="_Toc195219201" w:history="1">
         <w:r>
           <w:rPr>
             <w:rStyle w:val="Hiperligao"/>
@@ -4047,7 +4047,7 @@
             <w:noProof/>
             <w:webHidden/>
           </w:rPr>
-          <w:instrText xml:space="preserve"> PAGEREF _Toc194613095 \h </w:instrText>
+          <w:instrText xml:space="preserve"> PAGEREF _Toc195219201 \h </w:instrText>
         </w:r>
         <w:r>
           <w:rPr>
@@ -4094,7 +4094,7 @@
           <w14:ligatures w14:val="standardContextual"/>
         </w:rPr>
       </w:pPr>
-      <w:hyperlink w:anchor="_Toc194613096" w:history="1">
+      <w:hyperlink w:anchor="_Toc195219202" w:history="1">
         <w:r>
           <w:rPr>
             <w:rStyle w:val="Hiperligao"/>
@@ -4155,7 +4155,7 @@
             <w:noProof/>
             <w:webHidden/>
           </w:rPr>
-          <w:instrText xml:space="preserve"> PAGEREF _Toc194613096 \h </w:instrText>
+          <w:instrText xml:space="preserve"> PAGEREF _Toc195219202 \h </w:instrText>
         </w:r>
         <w:r>
           <w:rPr>
@@ -4202,7 +4202,7 @@
           <w14:ligatures w14:val="standardContextual"/>
         </w:rPr>
       </w:pPr>
-      <w:hyperlink w:anchor="_Toc194613097" w:history="1">
+      <w:hyperlink w:anchor="_Toc195219203" w:history="1">
         <w:r>
           <w:rPr>
             <w:rStyle w:val="Hiperligao"/>
@@ -4247,7 +4247,7 @@
             <w:noProof/>
             <w:webHidden/>
           </w:rPr>
-          <w:instrText xml:space="preserve"> PAGEREF _Toc194613097 \h </w:instrText>
+          <w:instrText xml:space="preserve"> PAGEREF _Toc195219203 \h </w:instrText>
         </w:r>
         <w:r>
           <w:rPr>
@@ -4268,6 +4268,98 @@
             <w:webHidden/>
           </w:rPr>
           <w:t>28</w:t>
+        </w:r>
+        <w:r>
+          <w:rPr>
+            <w:noProof/>
+            <w:webHidden/>
+          </w:rPr>
+          <w:fldChar w:fldCharType="end"/>
+        </w:r>
+      </w:hyperlink>
+    </w:p>
+    <w:p>
+      <w:pPr>
+        <w:pStyle w:val="ndice3"/>
+        <w:tabs>
+          <w:tab w:val="left" w:pos="1440"/>
+          <w:tab w:val="right" w:leader="dot" w:pos="8777"/>
+        </w:tabs>
+        <w:rPr>
+          <w:rFonts w:asciiTheme="minorHAnsi" w:eastAsiaTheme="minorEastAsia" w:hAnsiTheme="minorHAnsi" w:cstheme="minorBidi"/>
+          <w:noProof/>
+          <w:kern w:val="2"/>
+          <w:szCs w:val="24"/>
+          <w:lang w:eastAsia="pt-PT"/>
+          <w14:ligatures w14:val="standardContextual"/>
+        </w:rPr>
+      </w:pPr>
+      <w:hyperlink w:anchor="_Toc195219204" w:history="1">
+        <w:r>
+          <w:rPr>
+            <w:rStyle w:val="Hiperligao"/>
+            <w:noProof/>
+          </w:rPr>
+          <w:t>4.2.6.</w:t>
+        </w:r>
+        <w:r>
+          <w:rPr>
+            <w:rFonts w:asciiTheme="minorHAnsi" w:eastAsiaTheme="minorEastAsia" w:hAnsiTheme="minorHAnsi" w:cstheme="minorBidi"/>
+            <w:noProof/>
+            <w:kern w:val="2"/>
+            <w:szCs w:val="24"/>
+            <w:lang w:eastAsia="pt-PT"/>
+            <w14:ligatures w14:val="standardContextual"/>
+          </w:rPr>
+          <w:tab/>
+        </w:r>
+        <w:r>
+          <w:rPr>
+            <w:rStyle w:val="Hiperligao"/>
+            <w:noProof/>
+          </w:rPr>
+          <w:t>6ª Semana / Sprint 6</w:t>
+        </w:r>
+        <w:r>
+          <w:rPr>
+            <w:noProof/>
+            <w:webHidden/>
+          </w:rPr>
+          <w:tab/>
+        </w:r>
+        <w:r>
+          <w:rPr>
+            <w:noProof/>
+            <w:webHidden/>
+          </w:rPr>
+          <w:fldChar w:fldCharType="begin"/>
+        </w:r>
+        <w:r>
+          <w:rPr>
+            <w:noProof/>
+            <w:webHidden/>
+          </w:rPr>
+          <w:instrText xml:space="preserve"> PAGEREF _Toc195219204 \h </w:instrText>
+        </w:r>
+        <w:r>
+          <w:rPr>
+            <w:noProof/>
+            <w:webHidden/>
+          </w:rPr>
+        </w:r>
+        <w:r>
+          <w:rPr>
+            <w:noProof/>
+            <w:webHidden/>
+          </w:rPr>
+          <w:fldChar w:fldCharType="separate"/>
+        </w:r>
+        <w:r>
+          <w:rPr>
+            <w:noProof/>
+            <w:webHidden/>
+          </w:rPr>
+          <w:t>29</w:t>
         </w:r>
         <w:r>
           <w:rPr>
@@ -4294,7 +4386,7 @@
           <w14:ligatures w14:val="standardContextual"/>
         </w:rPr>
       </w:pPr>
-      <w:hyperlink w:anchor="_Toc194613098" w:history="1">
+      <w:hyperlink w:anchor="_Toc195219205" w:history="1">
         <w:r>
           <w:rPr>
             <w:rStyle w:val="Hiperligao"/>
@@ -4346,7 +4438,7 @@
             <w:noProof/>
             <w:webHidden/>
           </w:rPr>
-          <w:instrText xml:space="preserve"> PAGEREF _Toc194613098 \h </w:instrText>
+          <w:instrText xml:space="preserve"> PAGEREF _Toc195219205 \h </w:instrText>
         </w:r>
         <w:r>
           <w:rPr>
@@ -4366,7 +4458,7 @@
             <w:noProof/>
             <w:webHidden/>
           </w:rPr>
-          <w:t>29</w:t>
+          <w:t>30</w:t>
         </w:r>
         <w:r>
           <w:rPr>
@@ -4393,7 +4485,7 @@
           <w14:ligatures w14:val="standardContextual"/>
         </w:rPr>
       </w:pPr>
-      <w:hyperlink w:anchor="_Toc194613099" w:history="1">
+      <w:hyperlink w:anchor="_Toc195219206" w:history="1">
         <w:r>
           <w:rPr>
             <w:rStyle w:val="Hiperligao"/>
@@ -4445,7 +4537,7 @@
             <w:noProof/>
             <w:webHidden/>
           </w:rPr>
-          <w:instrText xml:space="preserve"> PAGEREF _Toc194613099 \h </w:instrText>
+          <w:instrText xml:space="preserve"> PAGEREF _Toc195219206 \h </w:instrText>
         </w:r>
         <w:r>
           <w:rPr>
@@ -4465,7 +4557,7 @@
             <w:noProof/>
             <w:webHidden/>
           </w:rPr>
-          <w:t>30</w:t>
+          <w:t>31</w:t>
         </w:r>
         <w:r>
           <w:rPr>
@@ -4492,7 +4584,7 @@
           <w14:ligatures w14:val="standardContextual"/>
         </w:rPr>
       </w:pPr>
-      <w:hyperlink w:anchor="_Toc194613100" w:history="1">
+      <w:hyperlink w:anchor="_Toc195219207" w:history="1">
         <w:r>
           <w:rPr>
             <w:rStyle w:val="Hiperligao"/>
@@ -4544,7 +4636,7 @@
             <w:noProof/>
             <w:webHidden/>
           </w:rPr>
-          <w:instrText xml:space="preserve"> PAGEREF _Toc194613100 \h </w:instrText>
+          <w:instrText xml:space="preserve"> PAGEREF _Toc195219207 \h </w:instrText>
         </w:r>
         <w:r>
           <w:rPr>
@@ -4564,7 +4656,7 @@
             <w:noProof/>
             <w:webHidden/>
           </w:rPr>
-          <w:t>31</w:t>
+          <w:t>32</w:t>
         </w:r>
         <w:r>
           <w:rPr>
@@ -4588,7 +4680,7 @@
           <w14:ligatures w14:val="standardContextual"/>
         </w:rPr>
       </w:pPr>
-      <w:hyperlink w:anchor="_Toc194613101" w:history="1">
+      <w:hyperlink w:anchor="_Toc195219208" w:history="1">
         <w:r>
           <w:rPr>
             <w:rStyle w:val="Hiperligao"/>
@@ -4615,7 +4707,7 @@
             <w:noProof/>
             <w:webHidden/>
           </w:rPr>
-          <w:instrText xml:space="preserve"> PAGEREF _Toc194613101 \h </w:instrText>
+          <w:instrText xml:space="preserve"> PAGEREF _Toc195219208 \h </w:instrText>
         </w:r>
         <w:r>
           <w:rPr>
@@ -4635,7 +4727,7 @@
             <w:noProof/>
             <w:webHidden/>
           </w:rPr>
-          <w:t>32</w:t>
+          <w:t>33</w:t>
         </w:r>
         <w:r>
           <w:rPr>
@@ -4686,7 +4778,7 @@
       <w:bookmarkStart w:id="15" w:name="_Toc357152318"/>
       <w:bookmarkStart w:id="16" w:name="_Toc357154525"/>
       <w:bookmarkStart w:id="17" w:name="_Toc530601446"/>
-      <w:bookmarkStart w:id="18" w:name="_Toc194613067"/>
+      <w:bookmarkStart w:id="18" w:name="_Toc195219173"/>
       <w:r>
         <w:lastRenderedPageBreak/>
         <w:t>Lista de F</w:t>
@@ -4733,7 +4825,7 @@
         </w:rPr>
         <w:fldChar w:fldCharType="separate"/>
       </w:r>
-      <w:hyperlink w:anchor="_Toc194613102" w:history="1">
+      <w:hyperlink w:anchor="_Toc195219209" w:history="1">
         <w:r>
           <w:rPr>
             <w:rStyle w:val="Hiperligao"/>
@@ -4760,7 +4852,7 @@
             <w:noProof/>
             <w:webHidden/>
           </w:rPr>
-          <w:instrText xml:space="preserve"> PAGEREF _Toc194613102 \h </w:instrText>
+          <w:instrText xml:space="preserve"> PAGEREF _Toc195219209 \h </w:instrText>
         </w:r>
         <w:r>
           <w:rPr>
@@ -4807,7 +4899,7 @@
           <w14:ligatures w14:val="standardContextual"/>
         </w:rPr>
       </w:pPr>
-      <w:hyperlink w:anchor="_Toc194613103" w:history="1">
+      <w:hyperlink w:anchor="_Toc195219210" w:history="1">
         <w:r>
           <w:rPr>
             <w:rStyle w:val="Hiperligao"/>
@@ -4834,7 +4926,7 @@
             <w:noProof/>
             <w:webHidden/>
           </w:rPr>
-          <w:instrText xml:space="preserve"> PAGEREF _Toc194613103 \h </w:instrText>
+          <w:instrText xml:space="preserve"> PAGEREF _Toc195219210 \h </w:instrText>
         </w:r>
         <w:r>
           <w:rPr>
@@ -4881,7 +4973,7 @@
           <w14:ligatures w14:val="standardContextual"/>
         </w:rPr>
       </w:pPr>
-      <w:hyperlink w:anchor="_Toc194613104" w:history="1">
+      <w:hyperlink w:anchor="_Toc195219211" w:history="1">
         <w:r>
           <w:rPr>
             <w:rStyle w:val="Hiperligao"/>
@@ -4923,7 +5015,7 @@
             <w:noProof/>
             <w:webHidden/>
           </w:rPr>
-          <w:instrText xml:space="preserve"> PAGEREF _Toc194613104 \h </w:instrText>
+          <w:instrText xml:space="preserve"> PAGEREF _Toc195219211 \h </w:instrText>
         </w:r>
         <w:r>
           <w:rPr>
@@ -4970,7 +5062,7 @@
           <w14:ligatures w14:val="standardContextual"/>
         </w:rPr>
       </w:pPr>
-      <w:hyperlink w:anchor="_Toc194613105" w:history="1">
+      <w:hyperlink w:anchor="_Toc195219212" w:history="1">
         <w:r>
           <w:rPr>
             <w:rStyle w:val="Hiperligao"/>
@@ -4997,7 +5089,7 @@
             <w:noProof/>
             <w:webHidden/>
           </w:rPr>
-          <w:instrText xml:space="preserve"> PAGEREF _Toc194613105 \h </w:instrText>
+          <w:instrText xml:space="preserve"> PAGEREF _Toc195219212 \h </w:instrText>
         </w:r>
         <w:r>
           <w:rPr>
@@ -5044,7 +5136,7 @@
           <w14:ligatures w14:val="standardContextual"/>
         </w:rPr>
       </w:pPr>
-      <w:hyperlink w:anchor="_Toc194613106" w:history="1">
+      <w:hyperlink w:anchor="_Toc195219213" w:history="1">
         <w:r>
           <w:rPr>
             <w:rStyle w:val="Hiperligao"/>
@@ -5071,7 +5163,7 @@
             <w:noProof/>
             <w:webHidden/>
           </w:rPr>
-          <w:instrText xml:space="preserve"> PAGEREF _Toc194613106 \h </w:instrText>
+          <w:instrText xml:space="preserve"> PAGEREF _Toc195219213 \h </w:instrText>
         </w:r>
         <w:r>
           <w:rPr>
@@ -5118,7 +5210,7 @@
           <w14:ligatures w14:val="standardContextual"/>
         </w:rPr>
       </w:pPr>
-      <w:hyperlink w:anchor="_Toc194613107" w:history="1">
+      <w:hyperlink w:anchor="_Toc195219214" w:history="1">
         <w:r>
           <w:rPr>
             <w:rStyle w:val="Hiperligao"/>
@@ -5145,7 +5237,7 @@
             <w:noProof/>
             <w:webHidden/>
           </w:rPr>
-          <w:instrText xml:space="preserve"> PAGEREF _Toc194613107 \h </w:instrText>
+          <w:instrText xml:space="preserve"> PAGEREF _Toc195219214 \h </w:instrText>
         </w:r>
         <w:r>
           <w:rPr>
@@ -5192,7 +5284,7 @@
           <w14:ligatures w14:val="standardContextual"/>
         </w:rPr>
       </w:pPr>
-      <w:hyperlink w:anchor="_Toc194613108" w:history="1">
+      <w:hyperlink w:anchor="_Toc195219215" w:history="1">
         <w:r>
           <w:rPr>
             <w:rStyle w:val="Hiperligao"/>
@@ -5219,7 +5311,7 @@
             <w:noProof/>
             <w:webHidden/>
           </w:rPr>
-          <w:instrText xml:space="preserve"> PAGEREF _Toc194613108 \h </w:instrText>
+          <w:instrText xml:space="preserve"> PAGEREF _Toc195219215 \h </w:instrText>
         </w:r>
         <w:r>
           <w:rPr>
@@ -5266,7 +5358,7 @@
           <w14:ligatures w14:val="standardContextual"/>
         </w:rPr>
       </w:pPr>
-      <w:hyperlink w:anchor="_Toc194613109" w:history="1">
+      <w:hyperlink w:anchor="_Toc195219216" w:history="1">
         <w:r>
           <w:rPr>
             <w:rStyle w:val="Hiperligao"/>
@@ -5293,7 +5385,7 @@
             <w:noProof/>
             <w:webHidden/>
           </w:rPr>
-          <w:instrText xml:space="preserve"> PAGEREF _Toc194613109 \h </w:instrText>
+          <w:instrText xml:space="preserve"> PAGEREF _Toc195219216 \h </w:instrText>
         </w:r>
         <w:r>
           <w:rPr>
@@ -5340,7 +5432,7 @@
           <w14:ligatures w14:val="standardContextual"/>
         </w:rPr>
       </w:pPr>
-      <w:hyperlink w:anchor="_Toc194613110" w:history="1">
+      <w:hyperlink w:anchor="_Toc195219217" w:history="1">
         <w:r>
           <w:rPr>
             <w:rStyle w:val="Hiperligao"/>
@@ -5367,7 +5459,7 @@
             <w:noProof/>
             <w:webHidden/>
           </w:rPr>
-          <w:instrText xml:space="preserve"> PAGEREF _Toc194613110 \h </w:instrText>
+          <w:instrText xml:space="preserve"> PAGEREF _Toc195219217 \h </w:instrText>
         </w:r>
         <w:r>
           <w:rPr>
@@ -5414,7 +5506,7 @@
           <w14:ligatures w14:val="standardContextual"/>
         </w:rPr>
       </w:pPr>
-      <w:hyperlink w:anchor="_Toc194613111" w:history="1">
+      <w:hyperlink w:anchor="_Toc195219218" w:history="1">
         <w:r>
           <w:rPr>
             <w:rStyle w:val="Hiperligao"/>
@@ -5441,7 +5533,7 @@
             <w:noProof/>
             <w:webHidden/>
           </w:rPr>
-          <w:instrText xml:space="preserve"> PAGEREF _Toc194613111 \h </w:instrText>
+          <w:instrText xml:space="preserve"> PAGEREF _Toc195219218 \h </w:instrText>
         </w:r>
         <w:r>
           <w:rPr>
@@ -5488,7 +5580,7 @@
           <w14:ligatures w14:val="standardContextual"/>
         </w:rPr>
       </w:pPr>
-      <w:hyperlink w:anchor="_Toc194613112" w:history="1">
+      <w:hyperlink w:anchor="_Toc195219219" w:history="1">
         <w:r>
           <w:rPr>
             <w:rStyle w:val="Hiperligao"/>
@@ -5530,7 +5622,7 @@
             <w:noProof/>
             <w:webHidden/>
           </w:rPr>
-          <w:instrText xml:space="preserve"> PAGEREF _Toc194613112 \h </w:instrText>
+          <w:instrText xml:space="preserve"> PAGEREF _Toc195219219 \h </w:instrText>
         </w:r>
         <w:r>
           <w:rPr>
@@ -5577,7 +5669,7 @@
           <w14:ligatures w14:val="standardContextual"/>
         </w:rPr>
       </w:pPr>
-      <w:hyperlink w:anchor="_Toc194613113" w:history="1">
+      <w:hyperlink w:anchor="_Toc195219220" w:history="1">
         <w:r>
           <w:rPr>
             <w:rStyle w:val="Hiperligao"/>
@@ -5619,7 +5711,7 @@
             <w:noProof/>
             <w:webHidden/>
           </w:rPr>
-          <w:instrText xml:space="preserve"> PAGEREF _Toc194613113 \h </w:instrText>
+          <w:instrText xml:space="preserve"> PAGEREF _Toc195219220 \h </w:instrText>
         </w:r>
         <w:r>
           <w:rPr>
@@ -5666,7 +5758,7 @@
           <w14:ligatures w14:val="standardContextual"/>
         </w:rPr>
       </w:pPr>
-      <w:hyperlink w:anchor="_Toc194613114" w:history="1">
+      <w:hyperlink w:anchor="_Toc195219221" w:history="1">
         <w:r>
           <w:rPr>
             <w:rStyle w:val="Hiperligao"/>
@@ -5708,7 +5800,7 @@
             <w:noProof/>
             <w:webHidden/>
           </w:rPr>
-          <w:instrText xml:space="preserve"> PAGEREF _Toc194613114 \h </w:instrText>
+          <w:instrText xml:space="preserve"> PAGEREF _Toc195219221 \h </w:instrText>
         </w:r>
         <w:r>
           <w:rPr>
@@ -5755,7 +5847,7 @@
           <w14:ligatures w14:val="standardContextual"/>
         </w:rPr>
       </w:pPr>
-      <w:hyperlink w:anchor="_Toc194613115" w:history="1">
+      <w:hyperlink w:anchor="_Toc195219222" w:history="1">
         <w:r>
           <w:rPr>
             <w:rStyle w:val="Hiperligao"/>
@@ -5782,7 +5874,7 @@
             <w:noProof/>
             <w:webHidden/>
           </w:rPr>
-          <w:instrText xml:space="preserve"> PAGEREF _Toc194613115 \h </w:instrText>
+          <w:instrText xml:space="preserve"> PAGEREF _Toc195219222 \h </w:instrText>
         </w:r>
         <w:r>
           <w:rPr>
@@ -5829,7 +5921,7 @@
           <w14:ligatures w14:val="standardContextual"/>
         </w:rPr>
       </w:pPr>
-      <w:hyperlink w:anchor="_Toc194613116" w:history="1">
+      <w:hyperlink w:anchor="_Toc195219223" w:history="1">
         <w:r>
           <w:rPr>
             <w:rStyle w:val="Hiperligao"/>
@@ -5856,7 +5948,7 @@
             <w:noProof/>
             <w:webHidden/>
           </w:rPr>
-          <w:instrText xml:space="preserve"> PAGEREF _Toc194613116 \h </w:instrText>
+          <w:instrText xml:space="preserve"> PAGEREF _Toc195219223 \h </w:instrText>
         </w:r>
         <w:r>
           <w:rPr>
@@ -5877,6 +5969,80 @@
             <w:webHidden/>
           </w:rPr>
           <w:t>28</w:t>
+        </w:r>
+        <w:r>
+          <w:rPr>
+            <w:noProof/>
+            <w:webHidden/>
+          </w:rPr>
+          <w:fldChar w:fldCharType="end"/>
+        </w:r>
+      </w:hyperlink>
+    </w:p>
+    <w:p>
+      <w:pPr>
+        <w:pStyle w:val="ndicedeilustraes"/>
+        <w:tabs>
+          <w:tab w:val="right" w:leader="dot" w:pos="8777"/>
+        </w:tabs>
+        <w:rPr>
+          <w:rFonts w:asciiTheme="minorHAnsi" w:eastAsiaTheme="minorEastAsia" w:hAnsiTheme="minorHAnsi"/>
+          <w:noProof/>
+          <w:kern w:val="2"/>
+          <w:sz w:val="24"/>
+          <w:szCs w:val="24"/>
+          <w:lang w:eastAsia="pt-PT"/>
+          <w14:ligatures w14:val="standardContextual"/>
+        </w:rPr>
+      </w:pPr>
+      <w:hyperlink w:anchor="_Toc195219224" w:history="1">
+        <w:r>
+          <w:rPr>
+            <w:rStyle w:val="Hiperligao"/>
+            <w:noProof/>
+          </w:rPr>
+          <w:t>Figura 16 - Jira - Quadro Sprint 6</w:t>
+        </w:r>
+        <w:r>
+          <w:rPr>
+            <w:noProof/>
+            <w:webHidden/>
+          </w:rPr>
+          <w:tab/>
+        </w:r>
+        <w:r>
+          <w:rPr>
+            <w:noProof/>
+            <w:webHidden/>
+          </w:rPr>
+          <w:fldChar w:fldCharType="begin"/>
+        </w:r>
+        <w:r>
+          <w:rPr>
+            <w:noProof/>
+            <w:webHidden/>
+          </w:rPr>
+          <w:instrText xml:space="preserve"> PAGEREF _Toc195219224 \h </w:instrText>
+        </w:r>
+        <w:r>
+          <w:rPr>
+            <w:noProof/>
+            <w:webHidden/>
+          </w:rPr>
+        </w:r>
+        <w:r>
+          <w:rPr>
+            <w:noProof/>
+            <w:webHidden/>
+          </w:rPr>
+          <w:fldChar w:fldCharType="separate"/>
+        </w:r>
+        <w:r>
+          <w:rPr>
+            <w:noProof/>
+            <w:webHidden/>
+          </w:rPr>
+          <w:t>29</w:t>
         </w:r>
         <w:r>
           <w:rPr>
@@ -5958,7 +6124,7 @@
       <w:bookmarkStart w:id="19" w:name="_Toc357152319"/>
       <w:bookmarkStart w:id="20" w:name="_Toc357154526"/>
       <w:bookmarkStart w:id="21" w:name="_Toc530601447"/>
-      <w:bookmarkStart w:id="22" w:name="_Toc194613068"/>
+      <w:bookmarkStart w:id="22" w:name="_Toc195219174"/>
       <w:r>
         <w:lastRenderedPageBreak/>
         <w:t>Lista de tabe</w:t>
@@ -6168,7 +6334,7 @@
       <w:bookmarkStart w:id="23" w:name="_Toc357152320"/>
       <w:bookmarkStart w:id="24" w:name="_Toc357154527"/>
       <w:bookmarkStart w:id="25" w:name="_Toc530601448"/>
-      <w:bookmarkStart w:id="26" w:name="_Toc194613069"/>
+      <w:bookmarkStart w:id="26" w:name="_Toc195219175"/>
       <w:r>
         <w:lastRenderedPageBreak/>
         <w:t>Lista de siglas</w:t>
@@ -6208,6 +6374,11 @@
           </w:tcPr>
           <w:p>
             <w:r>
+              <w:t>API</w:t>
+            </w:r>
+          </w:p>
+          <w:p>
+            <w:r>
               <w:t>ESTG</w:t>
             </w:r>
           </w:p>
@@ -6217,6 +6388,21 @@
             <w:tcW w:w="6460" w:type="dxa"/>
             <w:vAlign w:val="center"/>
           </w:tcPr>
+          <w:p>
+            <w:pPr>
+              <w:rPr>
+                <w:i/>
+                <w:iCs/>
+              </w:rPr>
+            </w:pPr>
+            <w:r>
+              <w:rPr>
+                <w:i/>
+                <w:iCs/>
+              </w:rPr>
+              <w:t>Application Programming Interface</w:t>
+            </w:r>
+          </w:p>
           <w:p>
             <w:r>
               <w:t>Escola Superior de Tecnologia e Gestão</w:t>
@@ -6431,54 +6617,6 @@
     </w:tbl>
     <w:p>
       <w:pPr>
-        <w:pStyle w:val="PargrafodaLista"/>
-        <w:numPr>
-          <w:ilvl w:val="0"/>
-          <w:numId w:val="18"/>
-        </w:numPr>
-        <w:rPr>
-          <w:rFonts w:cs="Times New Roman"/>
-          <w:color w:val="FF0000"/>
-          <w:szCs w:val="24"/>
-          <w:highlight w:val="yellow"/>
-        </w:rPr>
-      </w:pPr>
-      <w:r>
-        <w:rPr>
-          <w:rFonts w:cs="Times New Roman"/>
-          <w:color w:val="FF0000"/>
-          <w:szCs w:val="24"/>
-          <w:highlight w:val="yellow"/>
-        </w:rPr>
-        <w:t>Ordenação alfabética;</w:t>
-      </w:r>
-    </w:p>
-    <w:p>
-      <w:pPr>
-        <w:pStyle w:val="PargrafodaLista"/>
-        <w:numPr>
-          <w:ilvl w:val="0"/>
-          <w:numId w:val="18"/>
-        </w:numPr>
-        <w:rPr>
-          <w:rFonts w:cs="Times New Roman"/>
-          <w:color w:val="FF0000"/>
-          <w:szCs w:val="24"/>
-          <w:highlight w:val="yellow"/>
-        </w:rPr>
-      </w:pPr>
-      <w:r>
-        <w:rPr>
-          <w:rFonts w:cs="Times New Roman"/>
-          <w:color w:val="FF0000"/>
-          <w:szCs w:val="24"/>
-          <w:highlight w:val="yellow"/>
-        </w:rPr>
-        <w:t>Apenas as que sejam relevantes para a leitura do texto.</w:t>
-      </w:r>
-    </w:p>
-    <w:p>
-      <w:pPr>
         <w:spacing w:line="276" w:lineRule="auto"/>
         <w:ind w:firstLine="0"/>
         <w:jc w:val="left"/>
@@ -6501,7 +6639,7 @@
       <w:pPr>
         <w:pStyle w:val="Ttulo1"/>
       </w:pPr>
-      <w:bookmarkStart w:id="27" w:name="_Toc194613070"/>
+      <w:bookmarkStart w:id="27" w:name="_Toc195219176"/>
       <w:r>
         <w:lastRenderedPageBreak/>
         <w:t>Introdução</w:t>
@@ -6658,7 +6796,7 @@
       <w:pPr>
         <w:pStyle w:val="Ttulo1"/>
       </w:pPr>
-      <w:bookmarkStart w:id="28" w:name="_Toc194613071"/>
+      <w:bookmarkStart w:id="28" w:name="_Toc195219177"/>
       <w:r>
         <w:lastRenderedPageBreak/>
         <w:t>Contextualização do Tema</w:t>
@@ -6769,31 +6907,18 @@
       <w:pPr>
         <w:pStyle w:val="Legenda"/>
       </w:pPr>
-      <w:bookmarkStart w:id="29" w:name="_Toc194613102"/>
+      <w:bookmarkStart w:id="29" w:name="_Toc195219209"/>
       <w:r>
         <w:t xml:space="preserve">Figura </w:t>
       </w:r>
-      <w:r>
-        <w:fldChar w:fldCharType="begin"/>
-      </w:r>
-      <w:r>
-        <w:instrText xml:space="preserve"> SEQ Figura \* ARABIC </w:instrText>
-      </w:r>
-      <w:r>
-        <w:fldChar w:fldCharType="separate"/>
-      </w:r>
-      <w:r>
-        <w:rPr>
-          <w:noProof/>
-        </w:rPr>
-        <w:t>1</w:t>
-      </w:r>
-      <w:r>
-        <w:rPr>
-          <w:noProof/>
-        </w:rPr>
-        <w:fldChar w:fldCharType="end"/>
-      </w:r>
+      <w:fldSimple w:instr=" SEQ Figura \* ARABIC ">
+        <w:r>
+          <w:rPr>
+            <w:noProof/>
+          </w:rPr>
+          <w:t>1</w:t>
+        </w:r>
+      </w:fldSimple>
       <w:r>
         <w:t xml:space="preserve"> - Logotipo do Smart4Finances</w:t>
       </w:r>
@@ -6829,7 +6954,7 @@
         <w:lastRenderedPageBreak/>
         <w:t xml:space="preserve">  </w:t>
       </w:r>
-      <w:bookmarkStart w:id="30" w:name="_Toc194613072"/>
+      <w:bookmarkStart w:id="30" w:name="_Toc195219178"/>
       <w:r>
         <w:rPr>
           <w:lang w:eastAsia="pt-PT"/>
@@ -7073,7 +7198,7 @@
           <w:noProof/>
         </w:rPr>
         <w:drawing>
-          <wp:inline distT="0" distB="0" distL="0" distR="0" wp14:anchorId="15C500A4" wp14:editId="7E044E50">
+          <wp:inline distT="0" distB="0" distL="0" distR="0" wp14:anchorId="15C500A4" wp14:editId="3733C16B">
             <wp:extent cx="2700000" cy="1800000"/>
             <wp:effectExtent l="0" t="0" r="5715" b="0"/>
             <wp:docPr id="254282631" name="Imagem 1" descr="Poupança: como investir e aumentar a rentabilidade"/>
@@ -7129,31 +7254,18 @@
       <w:pPr>
         <w:pStyle w:val="Legenda"/>
       </w:pPr>
-      <w:bookmarkStart w:id="31" w:name="_Toc194613103"/>
+      <w:bookmarkStart w:id="31" w:name="_Toc195219210"/>
       <w:r>
         <w:t xml:space="preserve">Figura </w:t>
       </w:r>
-      <w:r>
-        <w:fldChar w:fldCharType="begin"/>
-      </w:r>
-      <w:r>
-        <w:instrText xml:space="preserve"> SEQ Figura \* ARABIC </w:instrText>
-      </w:r>
-      <w:r>
-        <w:fldChar w:fldCharType="separate"/>
-      </w:r>
-      <w:r>
-        <w:rPr>
-          <w:noProof/>
-        </w:rPr>
-        <w:t>2</w:t>
-      </w:r>
-      <w:r>
-        <w:rPr>
-          <w:noProof/>
-        </w:rPr>
-        <w:fldChar w:fldCharType="end"/>
-      </w:r>
+      <w:fldSimple w:instr=" SEQ Figura \* ARABIC ">
+        <w:r>
+          <w:rPr>
+            <w:noProof/>
+          </w:rPr>
+          <w:t>2</w:t>
+        </w:r>
+      </w:fldSimple>
       <w:r>
         <w:t xml:space="preserve"> - </w:t>
       </w:r>
@@ -7189,7 +7301,7 @@
           <w:lang w:eastAsia="pt-PT"/>
         </w:rPr>
       </w:pPr>
-      <w:bookmarkStart w:id="32" w:name="_Toc194613073"/>
+      <w:bookmarkStart w:id="32" w:name="_Toc195219179"/>
       <w:r>
         <w:rPr>
           <w:rFonts w:eastAsia="Times New Roman"/>
@@ -7222,7 +7334,7 @@
         </w:rPr>
       </w:pPr>
       <w:bookmarkStart w:id="33" w:name="_Toc193401008"/>
-      <w:bookmarkStart w:id="34" w:name="_Toc194613074"/>
+      <w:bookmarkStart w:id="34" w:name="_Toc195219180"/>
       <w:r>
         <w:rPr>
           <w:rFonts w:eastAsia="Times New Roman"/>
@@ -7382,7 +7494,7 @@
         </w:rPr>
       </w:pPr>
       <w:bookmarkStart w:id="35" w:name="_Toc193401009"/>
-      <w:bookmarkStart w:id="36" w:name="_Toc194613075"/>
+      <w:bookmarkStart w:id="36" w:name="_Toc195219181"/>
       <w:r>
         <w:rPr>
           <w:rFonts w:eastAsia="Times New Roman"/>
@@ -7548,7 +7660,7 @@
       <w:pPr>
         <w:pStyle w:val="Ttulo2"/>
       </w:pPr>
-      <w:bookmarkStart w:id="37" w:name="_Toc194613076"/>
+      <w:bookmarkStart w:id="37" w:name="_Toc195219182"/>
       <w:r>
         <w:lastRenderedPageBreak/>
         <w:t xml:space="preserve">Estudo de </w:t>
@@ -7562,7 +7674,7 @@
       <w:pPr>
         <w:pStyle w:val="Ttulo3"/>
       </w:pPr>
-      <w:bookmarkStart w:id="38" w:name="_Toc194613077"/>
+      <w:bookmarkStart w:id="38" w:name="_Toc195219183"/>
       <w:r>
         <w:t>Estudo Deco ProTeste</w:t>
       </w:r>
@@ -7657,31 +7769,18 @@
         </w:rPr>
       </w:pPr>
       <w:bookmarkStart w:id="39" w:name="_Toc193400983"/>
-      <w:bookmarkStart w:id="40" w:name="_Toc194613104"/>
+      <w:bookmarkStart w:id="40" w:name="_Toc195219211"/>
       <w:r>
         <w:t xml:space="preserve">Figura </w:t>
       </w:r>
-      <w:r>
-        <w:fldChar w:fldCharType="begin"/>
-      </w:r>
-      <w:r>
-        <w:instrText xml:space="preserve"> SEQ Figura \* ARABIC </w:instrText>
-      </w:r>
-      <w:r>
-        <w:fldChar w:fldCharType="separate"/>
-      </w:r>
-      <w:r>
-        <w:rPr>
-          <w:noProof/>
-        </w:rPr>
-        <w:t>3</w:t>
-      </w:r>
-      <w:r>
-        <w:rPr>
-          <w:noProof/>
-        </w:rPr>
-        <w:fldChar w:fldCharType="end"/>
-      </w:r>
+      <w:fldSimple w:instr=" SEQ Figura \* ARABIC ">
+        <w:r>
+          <w:rPr>
+            <w:noProof/>
+          </w:rPr>
+          <w:t>3</w:t>
+        </w:r>
+      </w:fldSimple>
       <w:r>
         <w:t xml:space="preserve"> - Estudo </w:t>
       </w:r>
@@ -7829,7 +7928,7 @@
           <w:lang w:eastAsia="pt-PT"/>
         </w:rPr>
       </w:pPr>
-      <w:bookmarkStart w:id="41" w:name="_Toc194613078"/>
+      <w:bookmarkStart w:id="41" w:name="_Toc195219184"/>
       <w:r>
         <w:rPr>
           <w:lang w:eastAsia="pt-PT"/>
@@ -7935,31 +8034,18 @@
         <w:pStyle w:val="Legenda"/>
       </w:pPr>
       <w:bookmarkStart w:id="42" w:name="_Toc193400984"/>
-      <w:bookmarkStart w:id="43" w:name="_Toc194613105"/>
+      <w:bookmarkStart w:id="43" w:name="_Toc195219212"/>
       <w:r>
         <w:t xml:space="preserve">Figura </w:t>
       </w:r>
-      <w:r>
-        <w:fldChar w:fldCharType="begin"/>
-      </w:r>
-      <w:r>
-        <w:instrText xml:space="preserve"> SEQ Figura \* ARABIC </w:instrText>
-      </w:r>
-      <w:r>
-        <w:fldChar w:fldCharType="separate"/>
-      </w:r>
-      <w:r>
-        <w:rPr>
-          <w:noProof/>
-        </w:rPr>
-        <w:t>4</w:t>
-      </w:r>
-      <w:r>
-        <w:rPr>
-          <w:noProof/>
-        </w:rPr>
-        <w:fldChar w:fldCharType="end"/>
-      </w:r>
+      <w:fldSimple w:instr=" SEQ Figura \* ARABIC ">
+        <w:r>
+          <w:rPr>
+            <w:noProof/>
+          </w:rPr>
+          <w:t>4</w:t>
+        </w:r>
+      </w:fldSimple>
       <w:r>
         <w:t xml:space="preserve"> - </w:t>
       </w:r>
@@ -8011,7 +8097,7 @@
           <w:lang w:eastAsia="pt-PT"/>
         </w:rPr>
       </w:pPr>
-      <w:bookmarkStart w:id="44" w:name="_Toc194613079"/>
+      <w:bookmarkStart w:id="44" w:name="_Toc195219185"/>
       <w:r>
         <w:rPr>
           <w:lang w:eastAsia="pt-PT"/>
@@ -8130,31 +8216,18 @@
         <w:pStyle w:val="Legenda"/>
       </w:pPr>
       <w:bookmarkStart w:id="45" w:name="_Toc193400985"/>
-      <w:bookmarkStart w:id="46" w:name="_Toc194613106"/>
+      <w:bookmarkStart w:id="46" w:name="_Toc195219213"/>
       <w:r>
         <w:t xml:space="preserve">Figura </w:t>
       </w:r>
-      <w:r>
-        <w:fldChar w:fldCharType="begin"/>
-      </w:r>
-      <w:r>
-        <w:instrText xml:space="preserve"> SEQ Figura \* ARABIC </w:instrText>
-      </w:r>
-      <w:r>
-        <w:fldChar w:fldCharType="separate"/>
-      </w:r>
-      <w:r>
-        <w:rPr>
-          <w:noProof/>
-        </w:rPr>
-        <w:t>5</w:t>
-      </w:r>
-      <w:r>
-        <w:rPr>
-          <w:noProof/>
-        </w:rPr>
-        <w:fldChar w:fldCharType="end"/>
-      </w:r>
+      <w:fldSimple w:instr=" SEQ Figura \* ARABIC ">
+        <w:r>
+          <w:rPr>
+            <w:noProof/>
+          </w:rPr>
+          <w:t>5</w:t>
+        </w:r>
+      </w:fldSimple>
       <w:r>
         <w:t xml:space="preserve"> - Estudo Idealista</w:t>
       </w:r>
@@ -8192,7 +8265,7 @@
       <w:pPr>
         <w:pStyle w:val="Ttulo3"/>
       </w:pPr>
-      <w:bookmarkStart w:id="47" w:name="_Toc194613080"/>
+      <w:bookmarkStart w:id="47" w:name="_Toc195219186"/>
       <w:r>
         <w:lastRenderedPageBreak/>
         <w:t>Conclusões do Nosso Estudo</w:t>
@@ -8297,31 +8370,18 @@
         <w:pStyle w:val="Legenda"/>
       </w:pPr>
       <w:bookmarkStart w:id="48" w:name="_Toc193400986"/>
-      <w:bookmarkStart w:id="49" w:name="_Toc194613107"/>
+      <w:bookmarkStart w:id="49" w:name="_Toc195219214"/>
       <w:r>
         <w:t xml:space="preserve">Figura </w:t>
       </w:r>
-      <w:r>
-        <w:fldChar w:fldCharType="begin"/>
-      </w:r>
-      <w:r>
-        <w:instrText xml:space="preserve"> SEQ Figura \* ARABIC </w:instrText>
-      </w:r>
-      <w:r>
-        <w:fldChar w:fldCharType="separate"/>
-      </w:r>
-      <w:r>
-        <w:rPr>
-          <w:noProof/>
-        </w:rPr>
-        <w:t>6</w:t>
-      </w:r>
-      <w:r>
-        <w:rPr>
-          <w:noProof/>
-        </w:rPr>
-        <w:fldChar w:fldCharType="end"/>
-      </w:r>
+      <w:fldSimple w:instr=" SEQ Figura \* ARABIC ">
+        <w:r>
+          <w:rPr>
+            <w:noProof/>
+          </w:rPr>
+          <w:t>6</w:t>
+        </w:r>
+      </w:fldSimple>
       <w:r>
         <w:t xml:space="preserve"> - Literacia Financeira na Europa</w:t>
       </w:r>
@@ -8371,7 +8431,7 @@
       <w:pPr>
         <w:pStyle w:val="Ttulo1"/>
       </w:pPr>
-      <w:bookmarkStart w:id="50" w:name="_Toc194613081"/>
+      <w:bookmarkStart w:id="50" w:name="_Toc195219187"/>
       <w:r>
         <w:lastRenderedPageBreak/>
         <w:t>Requisitos e Comparação de Mercado</w:t>
@@ -8407,7 +8467,7 @@
       <w:r>
         <w:t xml:space="preserve"> </w:t>
       </w:r>
-      <w:bookmarkStart w:id="51" w:name="_Toc194613082"/>
+      <w:bookmarkStart w:id="51" w:name="_Toc195219188"/>
       <w:r>
         <w:t>Requisitos</w:t>
       </w:r>
@@ -8421,27 +8481,14 @@
       <w:r>
         <w:t xml:space="preserve">Tabela </w:t>
       </w:r>
-      <w:r>
-        <w:fldChar w:fldCharType="begin"/>
-      </w:r>
-      <w:r>
-        <w:instrText xml:space="preserve"> SEQ Tabela \* ARABIC </w:instrText>
-      </w:r>
-      <w:r>
-        <w:fldChar w:fldCharType="separate"/>
-      </w:r>
-      <w:r>
-        <w:rPr>
-          <w:noProof/>
-        </w:rPr>
-        <w:t>1</w:t>
-      </w:r>
-      <w:r>
-        <w:rPr>
-          <w:noProof/>
-        </w:rPr>
-        <w:fldChar w:fldCharType="end"/>
-      </w:r>
+      <w:fldSimple w:instr=" SEQ Tabela \* ARABIC ">
+        <w:r>
+          <w:rPr>
+            <w:noProof/>
+          </w:rPr>
+          <w:t>1</w:t>
+        </w:r>
+      </w:fldSimple>
       <w:r>
         <w:t xml:space="preserve"> - Requisitos Funcionais do Sistema</w:t>
       </w:r>
@@ -9457,7 +9504,7 @@
         <w:lastRenderedPageBreak/>
         <w:t xml:space="preserve"> </w:t>
       </w:r>
-      <w:bookmarkStart w:id="53" w:name="_Toc194613083"/>
+      <w:bookmarkStart w:id="53" w:name="_Toc195219189"/>
       <w:r>
         <w:t>Comparação de Mercado</w:t>
       </w:r>
@@ -9531,7 +9578,7 @@
       <w:pPr>
         <w:pStyle w:val="Ttulo3"/>
       </w:pPr>
-      <w:bookmarkStart w:id="54" w:name="_Toc194613084"/>
+      <w:bookmarkStart w:id="54" w:name="_Toc195219190"/>
       <w:r>
         <w:t>Trade Republic</w:t>
       </w:r>
@@ -9579,7 +9626,7 @@
           <w:lang w:eastAsia="pt-PT"/>
         </w:rPr>
       </w:pPr>
-      <w:bookmarkStart w:id="55" w:name="_Toc194613085"/>
+      <w:bookmarkStart w:id="55" w:name="_Toc195219191"/>
       <w:r>
         <w:rPr>
           <w:rFonts w:eastAsia="Times New Roman"/>
@@ -9647,7 +9694,7 @@
       <w:pPr>
         <w:pStyle w:val="Ttulo3"/>
       </w:pPr>
-      <w:bookmarkStart w:id="56" w:name="_Toc194613086"/>
+      <w:bookmarkStart w:id="56" w:name="_Toc195219192"/>
       <w:r>
         <w:lastRenderedPageBreak/>
         <w:t>GetQuin</w:t>
@@ -9759,7 +9806,7 @@
       <w:pPr>
         <w:pStyle w:val="Ttulo3"/>
       </w:pPr>
-      <w:bookmarkStart w:id="57" w:name="_Toc194613087"/>
+      <w:bookmarkStart w:id="57" w:name="_Toc195219193"/>
       <w:r>
         <w:lastRenderedPageBreak/>
         <w:t>Comparação dos Sistemas</w:t>
@@ -9779,27 +9826,14 @@
       <w:r>
         <w:t xml:space="preserve">Tabela </w:t>
       </w:r>
-      <w:r>
-        <w:fldChar w:fldCharType="begin"/>
-      </w:r>
-      <w:r>
-        <w:instrText xml:space="preserve"> SEQ Tabela \* ARABIC </w:instrText>
-      </w:r>
-      <w:r>
-        <w:fldChar w:fldCharType="separate"/>
-      </w:r>
-      <w:r>
-        <w:rPr>
-          <w:noProof/>
-        </w:rPr>
-        <w:t>2</w:t>
-      </w:r>
-      <w:r>
-        <w:rPr>
-          <w:noProof/>
-        </w:rPr>
-        <w:fldChar w:fldCharType="end"/>
-      </w:r>
+      <w:fldSimple w:instr=" SEQ Tabela \* ARABIC ">
+        <w:r>
+          <w:rPr>
+            <w:noProof/>
+          </w:rPr>
+          <w:t>2</w:t>
+        </w:r>
+      </w:fldSimple>
       <w:r>
         <w:t xml:space="preserve"> - Comparação dos Sistemas Concorrentes</w:t>
       </w:r>
@@ -12044,7 +12078,7 @@
       <w:pPr>
         <w:pStyle w:val="Ttulo3"/>
       </w:pPr>
-      <w:bookmarkStart w:id="59" w:name="_Toc194613088"/>
+      <w:bookmarkStart w:id="59" w:name="_Toc195219194"/>
       <w:r>
         <w:lastRenderedPageBreak/>
         <w:t>Sistemas e Artigos Científicos</w:t>
@@ -12602,31 +12636,18 @@
       <w:pPr>
         <w:pStyle w:val="Legenda"/>
       </w:pPr>
-      <w:bookmarkStart w:id="60" w:name="_Toc194613108"/>
+      <w:bookmarkStart w:id="60" w:name="_Toc195219215"/>
       <w:r>
         <w:t xml:space="preserve">Figura </w:t>
       </w:r>
-      <w:r>
-        <w:fldChar w:fldCharType="begin"/>
-      </w:r>
-      <w:r>
-        <w:instrText xml:space="preserve"> SEQ Figura \* ARABIC </w:instrText>
-      </w:r>
-      <w:r>
-        <w:fldChar w:fldCharType="separate"/>
-      </w:r>
-      <w:r>
-        <w:rPr>
-          <w:noProof/>
-        </w:rPr>
-        <w:t>7</w:t>
-      </w:r>
-      <w:r>
-        <w:rPr>
-          <w:noProof/>
-        </w:rPr>
-        <w:fldChar w:fldCharType="end"/>
-      </w:r>
+      <w:fldSimple w:instr=" SEQ Figura \* ARABIC ">
+        <w:r>
+          <w:rPr>
+            <w:noProof/>
+          </w:rPr>
+          <w:t>7</w:t>
+        </w:r>
+      </w:fldSimple>
       <w:r>
         <w:t xml:space="preserve"> - Smart4Finances e Juros Compostos (1º Ano)</w:t>
       </w:r>
@@ -12718,31 +12739,18 @@
       <w:pPr>
         <w:pStyle w:val="Legenda"/>
       </w:pPr>
-      <w:bookmarkStart w:id="61" w:name="_Toc194613109"/>
+      <w:bookmarkStart w:id="61" w:name="_Toc195219216"/>
       <w:r>
         <w:t xml:space="preserve">Figura </w:t>
       </w:r>
-      <w:r>
-        <w:fldChar w:fldCharType="begin"/>
-      </w:r>
-      <w:r>
-        <w:instrText xml:space="preserve"> SEQ Figura \* ARABIC </w:instrText>
-      </w:r>
-      <w:r>
-        <w:fldChar w:fldCharType="separate"/>
-      </w:r>
-      <w:r>
-        <w:rPr>
-          <w:noProof/>
-        </w:rPr>
-        <w:t>8</w:t>
-      </w:r>
-      <w:r>
-        <w:rPr>
-          <w:noProof/>
-        </w:rPr>
-        <w:fldChar w:fldCharType="end"/>
-      </w:r>
+      <w:fldSimple w:instr=" SEQ Figura \* ARABIC ">
+        <w:r>
+          <w:rPr>
+            <w:noProof/>
+          </w:rPr>
+          <w:t>8</w:t>
+        </w:r>
+      </w:fldSimple>
       <w:r>
         <w:t xml:space="preserve"> - </w:t>
       </w:r>
@@ -12863,31 +12871,18 @@
       <w:pPr>
         <w:pStyle w:val="Legenda"/>
       </w:pPr>
-      <w:bookmarkStart w:id="62" w:name="_Toc194613110"/>
+      <w:bookmarkStart w:id="62" w:name="_Toc195219217"/>
       <w:r>
         <w:t xml:space="preserve">Figura </w:t>
       </w:r>
-      <w:r>
-        <w:fldChar w:fldCharType="begin"/>
-      </w:r>
-      <w:r>
-        <w:instrText xml:space="preserve"> SEQ Figura \* ARABIC </w:instrText>
-      </w:r>
-      <w:r>
-        <w:fldChar w:fldCharType="separate"/>
-      </w:r>
-      <w:r>
-        <w:rPr>
-          <w:noProof/>
-        </w:rPr>
-        <w:t>9</w:t>
-      </w:r>
-      <w:r>
-        <w:rPr>
-          <w:noProof/>
-        </w:rPr>
-        <w:fldChar w:fldCharType="end"/>
-      </w:r>
+      <w:fldSimple w:instr=" SEQ Figura \* ARABIC ">
+        <w:r>
+          <w:rPr>
+            <w:noProof/>
+          </w:rPr>
+          <w:t>9</w:t>
+        </w:r>
+      </w:fldSimple>
       <w:r>
         <w:t xml:space="preserve"> - </w:t>
       </w:r>
@@ -13107,7 +13102,7 @@
         <w:lastRenderedPageBreak/>
         <w:t xml:space="preserve"> </w:t>
       </w:r>
-      <w:bookmarkStart w:id="63" w:name="_Toc194613089"/>
+      <w:bookmarkStart w:id="63" w:name="_Toc195219195"/>
       <w:r>
         <w:t>Análise SWOT</w:t>
       </w:r>
@@ -13960,31 +13955,18 @@
       <w:pPr>
         <w:pStyle w:val="Legenda"/>
       </w:pPr>
-      <w:bookmarkStart w:id="64" w:name="_Toc194613111"/>
+      <w:bookmarkStart w:id="64" w:name="_Toc195219218"/>
       <w:r>
         <w:t xml:space="preserve">Figura </w:t>
       </w:r>
-      <w:r>
-        <w:fldChar w:fldCharType="begin"/>
-      </w:r>
-      <w:r>
-        <w:instrText xml:space="preserve"> SEQ Figura \* ARABIC </w:instrText>
-      </w:r>
-      <w:r>
-        <w:fldChar w:fldCharType="separate"/>
-      </w:r>
-      <w:r>
-        <w:rPr>
-          <w:noProof/>
-        </w:rPr>
-        <w:t>10</w:t>
-      </w:r>
-      <w:r>
-        <w:rPr>
-          <w:noProof/>
-        </w:rPr>
-        <w:fldChar w:fldCharType="end"/>
-      </w:r>
+      <w:fldSimple w:instr=" SEQ Figura \* ARABIC ">
+        <w:r>
+          <w:rPr>
+            <w:noProof/>
+          </w:rPr>
+          <w:t>10</w:t>
+        </w:r>
+      </w:fldSimple>
       <w:r>
         <w:t xml:space="preserve"> - </w:t>
       </w:r>
@@ -13997,7 +13979,7 @@
       <w:pPr>
         <w:pStyle w:val="Ttulo1"/>
       </w:pPr>
-      <w:bookmarkStart w:id="65" w:name="_Toc194613090"/>
+      <w:bookmarkStart w:id="65" w:name="_Toc195219196"/>
       <w:r>
         <w:lastRenderedPageBreak/>
         <w:t>Gestão de Projeto</w:t>
@@ -14009,7 +13991,7 @@
         <w:pStyle w:val="Ttulo2"/>
       </w:pPr>
       <w:bookmarkStart w:id="66" w:name="_Toc58508026"/>
-      <w:bookmarkStart w:id="67" w:name="_Toc194613091"/>
+      <w:bookmarkStart w:id="67" w:name="_Toc195219197"/>
       <w:r>
         <w:t>Metodologia e controlo do Projeto</w:t>
       </w:r>
@@ -14138,7 +14120,7 @@
       <w:r>
         <w:t xml:space="preserve"> </w:t>
       </w:r>
-      <w:bookmarkStart w:id="68" w:name="_Toc194613092"/>
+      <w:bookmarkStart w:id="68" w:name="_Toc195219198"/>
       <w:r>
         <w:t xml:space="preserve">Organização e </w:t>
       </w:r>
@@ -14235,7 +14217,7 @@
       <w:pPr>
         <w:pStyle w:val="Ttulo3"/>
       </w:pPr>
-      <w:bookmarkStart w:id="69" w:name="_Toc194613093"/>
+      <w:bookmarkStart w:id="69" w:name="_Toc195219199"/>
       <w:r>
         <w:lastRenderedPageBreak/>
         <w:t xml:space="preserve">1ª Semana / </w:t>
@@ -14381,31 +14363,18 @@
       <w:pPr>
         <w:pStyle w:val="Legenda"/>
       </w:pPr>
-      <w:bookmarkStart w:id="70" w:name="_Toc194613112"/>
+      <w:bookmarkStart w:id="70" w:name="_Toc195219219"/>
       <w:r>
         <w:t xml:space="preserve">Figura </w:t>
       </w:r>
-      <w:r>
-        <w:fldChar w:fldCharType="begin"/>
-      </w:r>
-      <w:r>
-        <w:instrText xml:space="preserve"> SEQ Figura \* ARABIC </w:instrText>
-      </w:r>
-      <w:r>
-        <w:fldChar w:fldCharType="separate"/>
-      </w:r>
-      <w:r>
-        <w:rPr>
-          <w:noProof/>
-        </w:rPr>
-        <w:t>11</w:t>
-      </w:r>
-      <w:r>
-        <w:rPr>
-          <w:noProof/>
-        </w:rPr>
-        <w:fldChar w:fldCharType="end"/>
-      </w:r>
+      <w:fldSimple w:instr=" SEQ Figura \* ARABIC ">
+        <w:r>
+          <w:rPr>
+            <w:noProof/>
+          </w:rPr>
+          <w:t>11</w:t>
+        </w:r>
+      </w:fldSimple>
       <w:r>
         <w:t xml:space="preserve"> - Jira - Quadro </w:t>
       </w:r>
@@ -14425,7 +14394,7 @@
       <w:pPr>
         <w:pStyle w:val="Ttulo3"/>
       </w:pPr>
-      <w:bookmarkStart w:id="71" w:name="_Toc194613094"/>
+      <w:bookmarkStart w:id="71" w:name="_Toc195219200"/>
       <w:r>
         <w:lastRenderedPageBreak/>
         <w:t>2</w:t>
@@ -14570,31 +14539,18 @@
       <w:pPr>
         <w:pStyle w:val="Legenda"/>
       </w:pPr>
-      <w:bookmarkStart w:id="72" w:name="_Toc194613113"/>
+      <w:bookmarkStart w:id="72" w:name="_Toc195219220"/>
       <w:r>
         <w:t xml:space="preserve">Figura </w:t>
       </w:r>
-      <w:r>
-        <w:fldChar w:fldCharType="begin"/>
-      </w:r>
-      <w:r>
-        <w:instrText xml:space="preserve"> SEQ Figura \* ARABIC </w:instrText>
-      </w:r>
-      <w:r>
-        <w:fldChar w:fldCharType="separate"/>
-      </w:r>
-      <w:r>
-        <w:rPr>
-          <w:noProof/>
-        </w:rPr>
-        <w:t>12</w:t>
-      </w:r>
-      <w:r>
-        <w:rPr>
-          <w:noProof/>
-        </w:rPr>
-        <w:fldChar w:fldCharType="end"/>
-      </w:r>
+      <w:fldSimple w:instr=" SEQ Figura \* ARABIC ">
+        <w:r>
+          <w:rPr>
+            <w:noProof/>
+          </w:rPr>
+          <w:t>12</w:t>
+        </w:r>
+      </w:fldSimple>
       <w:r>
         <w:t xml:space="preserve"> - </w:t>
       </w:r>
@@ -14724,7 +14680,7 @@
       <w:pPr>
         <w:pStyle w:val="Ttulo3"/>
       </w:pPr>
-      <w:bookmarkStart w:id="73" w:name="_Toc194613095"/>
+      <w:bookmarkStart w:id="73" w:name="_Toc195219201"/>
       <w:r>
         <w:lastRenderedPageBreak/>
         <w:t xml:space="preserve">3ª Semana / </w:t>
@@ -14828,31 +14784,18 @@
       <w:pPr>
         <w:pStyle w:val="Legenda"/>
       </w:pPr>
-      <w:bookmarkStart w:id="74" w:name="_Toc194613114"/>
+      <w:bookmarkStart w:id="74" w:name="_Toc195219221"/>
       <w:r>
         <w:t xml:space="preserve">Figura </w:t>
       </w:r>
-      <w:r>
-        <w:fldChar w:fldCharType="begin"/>
-      </w:r>
-      <w:r>
-        <w:instrText xml:space="preserve"> SEQ Figura \* ARABIC </w:instrText>
-      </w:r>
-      <w:r>
-        <w:fldChar w:fldCharType="separate"/>
-      </w:r>
-      <w:r>
-        <w:rPr>
-          <w:noProof/>
-        </w:rPr>
-        <w:t>13</w:t>
-      </w:r>
-      <w:r>
-        <w:rPr>
-          <w:noProof/>
-        </w:rPr>
-        <w:fldChar w:fldCharType="end"/>
-      </w:r>
+      <w:fldSimple w:instr=" SEQ Figura \* ARABIC ">
+        <w:r>
+          <w:rPr>
+            <w:noProof/>
+          </w:rPr>
+          <w:t>13</w:t>
+        </w:r>
+      </w:fldSimple>
       <w:r>
         <w:t xml:space="preserve"> - </w:t>
       </w:r>
@@ -14880,7 +14823,7 @@
       <w:pPr>
         <w:pStyle w:val="Ttulo3"/>
       </w:pPr>
-      <w:bookmarkStart w:id="75" w:name="_Toc194613096"/>
+      <w:bookmarkStart w:id="75" w:name="_Toc195219202"/>
       <w:r>
         <w:lastRenderedPageBreak/>
         <w:t xml:space="preserve">4ª Semana / </w:t>
@@ -14899,59 +14842,17 @@
     </w:p>
     <w:p>
       <w:r>
-        <w:t>A Quarta semana, correspondeu ao sprint em que desenvolvemos a aba de investimentos</w:t>
-      </w:r>
-      <w:r>
-        <w:t xml:space="preserve"> </w:t>
-      </w:r>
-      <w:r>
-        <w:t>e realizámos o estudo científico do juro composto. Foi uma semana essencial para aliar o</w:t>
-      </w:r>
-      <w:r>
-        <w:t xml:space="preserve"> </w:t>
-      </w:r>
-      <w:r>
-        <w:t>conhecimento científico e matemático ao nosso projeto.</w:t>
-      </w:r>
-    </w:p>
-    <w:p>
-      <w:r>
-        <w:t>Assim, foi desenvolvida a aba de investimentos onde o utilizador pode adicionar, ver,</w:t>
-      </w:r>
-      <w:r>
-        <w:t xml:space="preserve"> </w:t>
-      </w:r>
-      <w:r>
-        <w:t>editar e eliminar os seus investimentos, bem como prever os ganhos dos seus investimentos</w:t>
-      </w:r>
-      <w:r>
-        <w:t xml:space="preserve"> </w:t>
-      </w:r>
-      <w:r>
-        <w:t>através de uma calculadora de juros compostos desenvolvida na plataforma.</w:t>
-      </w:r>
-    </w:p>
-    <w:p>
-      <w:r>
-        <w:t>Esta semana sentimos uma relação entre as tarefas realizadas e a unidade curricular de</w:t>
-      </w:r>
-      <w:r>
-        <w:t xml:space="preserve"> </w:t>
-      </w:r>
-      <w:r>
-        <w:t>análise matemática, que nos permitiu ter uma vertente muito mais analítica e funcional</w:t>
-      </w:r>
-      <w:r>
-        <w:t xml:space="preserve"> </w:t>
-      </w:r>
-      <w:r>
-        <w:t>de</w:t>
-      </w:r>
-      <w:r>
-        <w:t xml:space="preserve"> </w:t>
-      </w:r>
-      <w:r>
-        <w:t>como desenvolver as tarefas previstas para esta semana.</w:t>
+        <w:t>A Quarta semana, correspondeu ao sprint em que desenvolvemos a aba de investimentos e realizámos o estudo científico do juro composto. Foi uma semana essencial para aliar o conhecimento científico e matemático ao nosso projeto.</w:t>
+      </w:r>
+    </w:p>
+    <w:p>
+      <w:r>
+        <w:t>Assim, foi desenvolvida a aba de investimentos onde o utilizador pode adicionar, ver, editar e eliminar os seus investimentos, bem como prever os ganhos dos seus investimentos através de uma calculadora de juros compostos desenvolvida na plataforma.</w:t>
+      </w:r>
+    </w:p>
+    <w:p>
+      <w:r>
+        <w:t>Esta semana sentimos uma relação entre as tarefas realizadas e a unidade curricular de análise matemática, que nos permitiu ter uma vertente muito mais analítica e funcional de como desenvolver as tarefas previstas para esta semana.</w:t>
       </w:r>
     </w:p>
     <w:p/>
@@ -15011,28 +14912,18 @@
       <w:pPr>
         <w:pStyle w:val="Legenda"/>
       </w:pPr>
-      <w:bookmarkStart w:id="76" w:name="_Toc194613115"/>
+      <w:bookmarkStart w:id="76" w:name="_Toc195219222"/>
       <w:r>
         <w:t xml:space="preserve">Figura </w:t>
       </w:r>
-      <w:r>
-        <w:fldChar w:fldCharType="begin"/>
-      </w:r>
-      <w:r>
-        <w:instrText xml:space="preserve"> SEQ Figura \* ARABIC </w:instrText>
-      </w:r>
-      <w:r>
-        <w:fldChar w:fldCharType="separate"/>
-      </w:r>
-      <w:r>
-        <w:rPr>
-          <w:noProof/>
-        </w:rPr>
-        <w:t>14</w:t>
-      </w:r>
-      <w:r>
-        <w:fldChar w:fldCharType="end"/>
-      </w:r>
+      <w:fldSimple w:instr=" SEQ Figura \* ARABIC ">
+        <w:r>
+          <w:rPr>
+            <w:noProof/>
+          </w:rPr>
+          <w:t>14</w:t>
+        </w:r>
+      </w:fldSimple>
       <w:r>
         <w:t xml:space="preserve"> - </w:t>
       </w:r>
@@ -15058,7 +14949,7 @@
       <w:pPr>
         <w:pStyle w:val="Ttulo3"/>
       </w:pPr>
-      <w:bookmarkStart w:id="77" w:name="_Toc194613097"/>
+      <w:bookmarkStart w:id="77" w:name="_Toc195219203"/>
       <w:r>
         <w:lastRenderedPageBreak/>
         <w:t>5ª Semana / Sprint 5</w:t>
@@ -15077,10 +14968,7 @@
     </w:p>
     <w:p>
       <w:r>
-        <w:t>P</w:t>
-      </w:r>
-      <w:r>
-        <w:t xml:space="preserve">odemos relacionar este tipo de tarefas com a unidade Curricular de Desenvolvimento de Aplicações Distribuídas, que foi extremamente útil e claramente foi uma ajuda nos conhecimentos adquiridos ao longo do curso. </w:t>
+        <w:t xml:space="preserve">Podemos relacionar este tipo de tarefas com a unidade Curricular de Desenvolvimento de Aplicações Distribuídas, que foi extremamente útil e claramente foi uma ajuda nos conhecimentos adquiridos ao longo do curso. </w:t>
       </w:r>
     </w:p>
     <w:p/>
@@ -15094,7 +14982,7 @@
           <w:noProof/>
         </w:rPr>
         <w:drawing>
-          <wp:inline distT="0" distB="0" distL="0" distR="0" wp14:anchorId="2D31103F" wp14:editId="38670949">
+          <wp:inline distT="0" distB="0" distL="0" distR="0" wp14:anchorId="2D31103F" wp14:editId="79B1DB37">
             <wp:extent cx="5014762" cy="1923267"/>
             <wp:effectExtent l="0" t="0" r="1905" b="0"/>
             <wp:docPr id="1564119940" name="Imagem 10" descr="Uma imagem com Software de multimédia, software, captura de ecrã&#10;&#10;Os conteúdos gerados por IA poderão estar incorretos."/>
@@ -15140,28 +15028,161 @@
       <w:pPr>
         <w:pStyle w:val="Legenda"/>
       </w:pPr>
-      <w:bookmarkStart w:id="78" w:name="_Toc194613116"/>
+      <w:bookmarkStart w:id="78" w:name="_Toc195219223"/>
       <w:r>
         <w:t xml:space="preserve">Figura </w:t>
       </w:r>
-      <w:r>
-        <w:fldChar w:fldCharType="begin"/>
-      </w:r>
-      <w:r>
-        <w:instrText xml:space="preserve"> SEQ Figura \* ARABIC </w:instrText>
-      </w:r>
-      <w:r>
-        <w:fldChar w:fldCharType="separate"/>
-      </w:r>
+      <w:fldSimple w:instr=" SEQ Figura \* ARABIC ">
+        <w:r>
+          <w:rPr>
+            <w:noProof/>
+          </w:rPr>
+          <w:t>15</w:t>
+        </w:r>
+      </w:fldSimple>
+      <w:r>
+        <w:t xml:space="preserve"> - </w:t>
+      </w:r>
+      <w:r>
+        <w:t xml:space="preserve">Jira - Quadro Sprint </w:t>
+      </w:r>
+      <w:r>
+        <w:t>5</w:t>
+      </w:r>
+      <w:bookmarkEnd w:id="78"/>
+    </w:p>
+    <w:p>
+      <w:pPr>
+        <w:spacing w:line="276" w:lineRule="auto"/>
+        <w:ind w:firstLine="0"/>
+        <w:jc w:val="left"/>
+      </w:pPr>
+      <w:r>
+        <w:br w:type="page"/>
+      </w:r>
+    </w:p>
+    <w:p>
+      <w:pPr>
+        <w:pStyle w:val="Ttulo3"/>
+      </w:pPr>
+      <w:bookmarkStart w:id="79" w:name="_Toc195219204"/>
+      <w:r>
+        <w:lastRenderedPageBreak/>
+        <w:t>6ª Semana / Sprint 6</w:t>
+      </w:r>
+      <w:bookmarkEnd w:id="79"/>
+    </w:p>
+    <w:p>
+      <w:r>
+        <w:t xml:space="preserve">Na </w:t>
+      </w:r>
+      <w:r>
+        <w:t>Sexta</w:t>
+      </w:r>
+      <w:r>
+        <w:t xml:space="preserve"> semana, foram corrigidos bugs no que toca </w:t>
+      </w:r>
+      <w:r>
+        <w:t>à disposição da aplicação web em dispositivos móveis</w:t>
+      </w:r>
+      <w:r>
+        <w:t>.</w:t>
+      </w:r>
+      <w:r>
+        <w:t xml:space="preserve"> Assim foram realizados ajustes a nível de design gráfico para que a plataforma esteja também disponível e bem estruturada nestes dispositivos.</w:t>
+      </w:r>
+    </w:p>
+    <w:p>
+      <w:r>
+        <w:t>Para além disso, foi</w:t>
+      </w:r>
+      <w:r>
+        <w:t xml:space="preserve"> adicionado um gráfico de ativos financeiros na aba de investimentos com recurso a uma API disponibilizada pela aplicação TradingView, com o intuito do cliente conseguir fazer a gestão dos seus investimentos e ao mesmo tempo analisar os mercados sem sair da nossa plataforma</w:t>
+      </w:r>
+      <w:r>
+        <w:t>.</w:t>
+      </w:r>
+    </w:p>
+    <w:p>
+      <w:r>
+        <w:t xml:space="preserve">Podemos relacionar este tipo de tarefas com a unidade Curricular de </w:t>
+      </w:r>
+      <w:r>
+        <w:t>Sistemas Gráficos e Interação</w:t>
+      </w:r>
+      <w:r>
+        <w:t xml:space="preserve">, que foi extremamente útil e claramente foi uma ajuda nos conhecimentos adquiridos ao longo do curso. </w:t>
+      </w:r>
+    </w:p>
+    <w:p/>
+    <w:p>
+      <w:pPr>
+        <w:keepNext/>
+        <w:jc w:val="center"/>
+      </w:pPr>
       <w:r>
         <w:rPr>
           <w:noProof/>
         </w:rPr>
-        <w:t>15</w:t>
-      </w:r>
-      <w:r>
-        <w:fldChar w:fldCharType="end"/>
-      </w:r>
+        <w:drawing>
+          <wp:inline distT="0" distB="0" distL="0" distR="0" wp14:anchorId="2BBFE465" wp14:editId="177EE207">
+            <wp:extent cx="4988688" cy="2474757"/>
+            <wp:effectExtent l="0" t="0" r="2540" b="1905"/>
+            <wp:docPr id="2007281612" name="Imagem 9" descr="Uma imagem com software, Software de multimédia, texto, Software gráfico&#10;&#10;Os conteúdos gerados por IA poderão estar incorretos."/>
+            <wp:cNvGraphicFramePr>
+              <a:graphicFrameLocks xmlns:a="http://schemas.openxmlformats.org/drawingml/2006/main" noChangeAspect="1"/>
+            </wp:cNvGraphicFramePr>
+            <a:graphic xmlns:a="http://schemas.openxmlformats.org/drawingml/2006/main">
+              <a:graphicData uri="http://schemas.openxmlformats.org/drawingml/2006/picture">
+                <pic:pic xmlns:pic="http://schemas.openxmlformats.org/drawingml/2006/picture">
+                  <pic:nvPicPr>
+                    <pic:cNvPr id="2007281612" name="Imagem 9" descr="Uma imagem com software, Software de multimédia, texto, Software gráfico&#10;&#10;Os conteúdos gerados por IA poderão estar incorretos."/>
+                    <pic:cNvPicPr/>
+                  </pic:nvPicPr>
+                  <pic:blipFill>
+                    <a:blip r:embed="rId29" cstate="print">
+                      <a:extLst>
+                        <a:ext uri="{28A0092B-C50C-407E-A947-70E740481C1C}">
+                          <a14:useLocalDpi xmlns:a14="http://schemas.microsoft.com/office/drawing/2010/main" val="0"/>
+                        </a:ext>
+                      </a:extLst>
+                    </a:blip>
+                    <a:stretch>
+                      <a:fillRect/>
+                    </a:stretch>
+                  </pic:blipFill>
+                  <pic:spPr>
+                    <a:xfrm>
+                      <a:off x="0" y="0"/>
+                      <a:ext cx="5000167" cy="2480451"/>
+                    </a:xfrm>
+                    <a:prstGeom prst="rect">
+                      <a:avLst/>
+                    </a:prstGeom>
+                  </pic:spPr>
+                </pic:pic>
+              </a:graphicData>
+            </a:graphic>
+          </wp:inline>
+        </w:drawing>
+      </w:r>
+    </w:p>
+    <w:p>
+      <w:pPr>
+        <w:pStyle w:val="Legenda"/>
+      </w:pPr>
+      <w:bookmarkStart w:id="80" w:name="_Toc195219224"/>
+      <w:r>
+        <w:t xml:space="preserve">Figura </w:t>
+      </w:r>
+      <w:fldSimple w:instr=" SEQ Figura \* ARABIC ">
+        <w:r>
+          <w:rPr>
+            <w:noProof/>
+          </w:rPr>
+          <w:t>16</w:t>
+        </w:r>
+      </w:fldSimple>
       <w:r>
         <w:t xml:space="preserve"> - </w:t>
       </w:r>
@@ -15169,21 +15190,20 @@
         <w:t xml:space="preserve">Jira - Quadro Sprint </w:t>
       </w:r>
       <w:r>
-        <w:t>5</w:t>
-      </w:r>
-      <w:bookmarkEnd w:id="78"/>
-    </w:p>
-    <w:p/>
+        <w:t>6</w:t>
+      </w:r>
+      <w:bookmarkEnd w:id="80"/>
+    </w:p>
     <w:p>
       <w:pPr>
         <w:pStyle w:val="Ttulo1"/>
       </w:pPr>
-      <w:bookmarkStart w:id="79" w:name="_Toc194613098"/>
+      <w:bookmarkStart w:id="81" w:name="_Toc195219205"/>
       <w:r>
         <w:lastRenderedPageBreak/>
         <w:t>Arquitetura do Sistema</w:t>
       </w:r>
-      <w:bookmarkEnd w:id="79"/>
+      <w:bookmarkEnd w:id="81"/>
     </w:p>
     <w:p>
       <w:r>
@@ -15215,12 +15235,12 @@
       <w:pPr>
         <w:pStyle w:val="Ttulo1"/>
       </w:pPr>
-      <w:bookmarkStart w:id="80" w:name="_Toc194613099"/>
+      <w:bookmarkStart w:id="82" w:name="_Toc195219206"/>
       <w:r>
         <w:lastRenderedPageBreak/>
         <w:t>Implementação</w:t>
       </w:r>
-      <w:bookmarkEnd w:id="80"/>
+      <w:bookmarkEnd w:id="82"/>
     </w:p>
     <w:p>
       <w:r>
@@ -15232,12 +15252,12 @@
       <w:pPr>
         <w:pStyle w:val="Ttulo1"/>
       </w:pPr>
-      <w:bookmarkStart w:id="81" w:name="_Toc194613100"/>
+      <w:bookmarkStart w:id="83" w:name="_Toc195219207"/>
       <w:r>
         <w:lastRenderedPageBreak/>
         <w:t>Conclusão</w:t>
       </w:r>
-      <w:bookmarkEnd w:id="81"/>
+      <w:bookmarkEnd w:id="83"/>
     </w:p>
     <w:p>
       <w:pPr>
@@ -15436,12 +15456,12 @@
         </w:numPr>
         <w:ind w:left="360" w:hanging="360"/>
       </w:pPr>
-      <w:bookmarkStart w:id="82" w:name="_Toc194613101"/>
+      <w:bookmarkStart w:id="84" w:name="_Toc195219208"/>
       <w:r>
         <w:lastRenderedPageBreak/>
         <w:t>Referências Bibliográficas</w:t>
       </w:r>
-      <w:bookmarkEnd w:id="82"/>
+      <w:bookmarkEnd w:id="84"/>
     </w:p>
     <w:p>
       <w:pPr>
@@ -15451,7 +15471,7 @@
           <w:numId w:val="48"/>
         </w:numPr>
       </w:pPr>
-      <w:hyperlink r:id="rId29" w:history="1">
+      <w:hyperlink r:id="rId30" w:history="1">
         <w:r>
           <w:rPr>
             <w:rStyle w:val="Hiperligao"/>
@@ -15468,7 +15488,7 @@
           <w:numId w:val="48"/>
         </w:numPr>
       </w:pPr>
-      <w:hyperlink r:id="rId30" w:history="1">
+      <w:hyperlink r:id="rId31" w:history="1">
         <w:r>
           <w:rPr>
             <w:rStyle w:val="Hiperligao"/>
@@ -15485,7 +15505,7 @@
           <w:numId w:val="48"/>
         </w:numPr>
       </w:pPr>
-      <w:hyperlink r:id="rId31" w:history="1">
+      <w:hyperlink r:id="rId32" w:history="1">
         <w:r>
           <w:rPr>
             <w:rStyle w:val="Hiperligao"/>
@@ -15502,7 +15522,7 @@
           <w:numId w:val="48"/>
         </w:numPr>
       </w:pPr>
-      <w:hyperlink r:id="rId32" w:history="1">
+      <w:hyperlink r:id="rId33" w:history="1">
         <w:r>
           <w:rPr>
             <w:rStyle w:val="Hiperligao"/>
@@ -15519,7 +15539,7 @@
           <w:numId w:val="48"/>
         </w:numPr>
       </w:pPr>
-      <w:hyperlink r:id="rId33" w:history="1">
+      <w:hyperlink r:id="rId34" w:history="1">
         <w:r>
           <w:rPr>
             <w:rStyle w:val="Hiperligao"/>
@@ -15541,7 +15561,7 @@
           <w:u w:val="none"/>
         </w:rPr>
       </w:pPr>
-      <w:hyperlink r:id="rId34" w:history="1">
+      <w:hyperlink r:id="rId35" w:history="1">
         <w:r>
           <w:rPr>
             <w:rStyle w:val="Hiperligao"/>
@@ -15800,9 +15820,9 @@
       </w:r>
     </w:p>
     <w:sectPr>
-      <w:headerReference w:type="even" r:id="rId35"/>
-      <w:headerReference w:type="default" r:id="rId36"/>
-      <w:footerReference w:type="default" r:id="rId37"/>
+      <w:headerReference w:type="even" r:id="rId36"/>
+      <w:headerReference w:type="default" r:id="rId37"/>
+      <w:footerReference w:type="default" r:id="rId38"/>
       <w:type w:val="continuous"/>
       <w:pgSz w:w="11906" w:h="16838" w:code="9"/>
       <w:pgMar w:top="1418" w:right="1418" w:bottom="1418" w:left="1701" w:header="709" w:footer="612" w:gutter="0"/>
@@ -23680,6 +23700,10 @@
 </file>
 
 <file path=customXml/item1.xml><?xml version="1.0" encoding="utf-8"?>
+<b:Sources xmlns:b="http://schemas.openxmlformats.org/officeDocument/2006/bibliography" xmlns="http://schemas.openxmlformats.org/officeDocument/2006/bibliography" SelectedStyle="\APA.XSL" StyleName="APA"/>
+</file>
+
+<file path=customXml/item2.xml><?xml version="1.0" encoding="utf-8"?>
 <MENU label="Campos" version="1">
   <NODE label="Novo Registo" type="NewCard" replaceValue="false">
     <FIELD label="Nº de Registo">
@@ -24923,20 +24947,16 @@
 </MENU>
 </file>
 
-<file path=customXml/item2.xml><?xml version="1.0" encoding="utf-8"?>
-<b:Sources xmlns:b="http://schemas.openxmlformats.org/officeDocument/2006/bibliography" xmlns="http://schemas.openxmlformats.org/officeDocument/2006/bibliography" SelectedStyle="\APA.XSL" StyleName="APA"/>
-</file>
-
 <file path=customXml/itemProps1.xml><?xml version="1.0" encoding="utf-8"?>
-<ds:datastoreItem xmlns:ds="http://schemas.openxmlformats.org/officeDocument/2006/customXml" ds:itemID="{5BE40977-15C1-4F89-8625-D3B696DD90BF}">
-  <ds:schemaRefs/>
-</ds:datastoreItem>
-</file>
-
-<file path=customXml/itemProps2.xml><?xml version="1.0" encoding="utf-8"?>
 <ds:datastoreItem xmlns:ds="http://schemas.openxmlformats.org/officeDocument/2006/customXml" ds:itemID="{1FB9936B-06EA-45EA-B6AC-C64AB31F4881}">
   <ds:schemaRefs>
     <ds:schemaRef ds:uri="http://schemas.openxmlformats.org/officeDocument/2006/bibliography"/>
   </ds:schemaRefs>
 </ds:datastoreItem>
+</file>
+
+<file path=customXml/itemProps2.xml><?xml version="1.0" encoding="utf-8"?>
+<ds:datastoreItem xmlns:ds="http://schemas.openxmlformats.org/officeDocument/2006/customXml" ds:itemID="{5BE40977-15C1-4F89-8625-D3B696DD90BF}">
+  <ds:schemaRefs/>
+</ds:datastoreItem>
 </file>
</xml_diff>

<commit_message>
Doc -> sprint 7
</commit_message>
<xml_diff>
--- a/doc/Relatorio_Smart4Finaces_ESTG.docx
+++ b/doc/Relatorio_Smart4Finaces_ESTG.docx
@@ -739,7 +739,7 @@
         <w:ind w:left="360"/>
       </w:pPr>
       <w:bookmarkStart w:id="5" w:name="_Toc530601443"/>
-      <w:bookmarkStart w:id="6" w:name="_Toc195367240"/>
+      <w:bookmarkStart w:id="6" w:name="_Toc195791913"/>
       <w:r>
         <w:lastRenderedPageBreak/>
         <w:t>Agradecimentos</w:t>
@@ -808,7 +808,7 @@
       <w:bookmarkStart w:id="7" w:name="_Toc357152316"/>
       <w:bookmarkStart w:id="8" w:name="_Toc357154523"/>
       <w:bookmarkStart w:id="9" w:name="_Toc530601444"/>
-      <w:bookmarkStart w:id="10" w:name="_Toc195367241"/>
+      <w:bookmarkStart w:id="10" w:name="_Toc195791914"/>
       <w:r>
         <w:lastRenderedPageBreak/>
         <w:t>Resumo</w:t>
@@ -912,7 +912,7 @@
       <w:bookmarkStart w:id="11" w:name="_Toc357152317"/>
       <w:bookmarkStart w:id="12" w:name="_Toc357154524"/>
       <w:bookmarkStart w:id="13" w:name="_Toc530601445"/>
-      <w:bookmarkStart w:id="14" w:name="_Toc195367242"/>
+      <w:bookmarkStart w:id="14" w:name="_Toc195791915"/>
       <w:r>
         <w:rPr>
           <w:lang w:val="en-GB"/>
@@ -1113,7 +1113,7 @@
         </w:rPr>
         <w:fldChar w:fldCharType="separate"/>
       </w:r>
-      <w:hyperlink w:anchor="_Toc195367240" w:history="1">
+      <w:hyperlink w:anchor="_Toc195791913" w:history="1">
         <w:r>
           <w:rPr>
             <w:rStyle w:val="Hiperligao"/>
@@ -1140,7 +1140,7 @@
             <w:noProof/>
             <w:webHidden/>
           </w:rPr>
-          <w:instrText xml:space="preserve"> PAGEREF _Toc195367240 \h </w:instrText>
+          <w:instrText xml:space="preserve"> PAGEREF _Toc195791913 \h </w:instrText>
         </w:r>
         <w:r>
           <w:rPr>
@@ -1184,7 +1184,7 @@
           <w14:ligatures w14:val="standardContextual"/>
         </w:rPr>
       </w:pPr>
-      <w:hyperlink w:anchor="_Toc195367241" w:history="1">
+      <w:hyperlink w:anchor="_Toc195791914" w:history="1">
         <w:r>
           <w:rPr>
             <w:rStyle w:val="Hiperligao"/>
@@ -1211,7 +1211,7 @@
             <w:noProof/>
             <w:webHidden/>
           </w:rPr>
-          <w:instrText xml:space="preserve"> PAGEREF _Toc195367241 \h </w:instrText>
+          <w:instrText xml:space="preserve"> PAGEREF _Toc195791914 \h </w:instrText>
         </w:r>
         <w:r>
           <w:rPr>
@@ -1255,7 +1255,7 @@
           <w14:ligatures w14:val="standardContextual"/>
         </w:rPr>
       </w:pPr>
-      <w:hyperlink w:anchor="_Toc195367242" w:history="1">
+      <w:hyperlink w:anchor="_Toc195791915" w:history="1">
         <w:r>
           <w:rPr>
             <w:rStyle w:val="Hiperligao"/>
@@ -1283,7 +1283,7 @@
             <w:noProof/>
             <w:webHidden/>
           </w:rPr>
-          <w:instrText xml:space="preserve"> PAGEREF _Toc195367242 \h </w:instrText>
+          <w:instrText xml:space="preserve"> PAGEREF _Toc195791915 \h </w:instrText>
         </w:r>
         <w:r>
           <w:rPr>
@@ -1327,7 +1327,7 @@
           <w14:ligatures w14:val="standardContextual"/>
         </w:rPr>
       </w:pPr>
-      <w:hyperlink w:anchor="_Toc195367243" w:history="1">
+      <w:hyperlink w:anchor="_Toc195791916" w:history="1">
         <w:r>
           <w:rPr>
             <w:rStyle w:val="Hiperligao"/>
@@ -1354,7 +1354,7 @@
             <w:noProof/>
             <w:webHidden/>
           </w:rPr>
-          <w:instrText xml:space="preserve"> PAGEREF _Toc195367243 \h </w:instrText>
+          <w:instrText xml:space="preserve"> PAGEREF _Toc195791916 \h </w:instrText>
         </w:r>
         <w:r>
           <w:rPr>
@@ -1398,7 +1398,7 @@
           <w14:ligatures w14:val="standardContextual"/>
         </w:rPr>
       </w:pPr>
-      <w:hyperlink w:anchor="_Toc195367244" w:history="1">
+      <w:hyperlink w:anchor="_Toc195791917" w:history="1">
         <w:r>
           <w:rPr>
             <w:rStyle w:val="Hiperligao"/>
@@ -1425,7 +1425,7 @@
             <w:noProof/>
             <w:webHidden/>
           </w:rPr>
-          <w:instrText xml:space="preserve"> PAGEREF _Toc195367244 \h </w:instrText>
+          <w:instrText xml:space="preserve"> PAGEREF _Toc195791917 \h </w:instrText>
         </w:r>
         <w:r>
           <w:rPr>
@@ -1469,7 +1469,7 @@
           <w14:ligatures w14:val="standardContextual"/>
         </w:rPr>
       </w:pPr>
-      <w:hyperlink w:anchor="_Toc195367245" w:history="1">
+      <w:hyperlink w:anchor="_Toc195791918" w:history="1">
         <w:r>
           <w:rPr>
             <w:rStyle w:val="Hiperligao"/>
@@ -1496,7 +1496,7 @@
             <w:noProof/>
             <w:webHidden/>
           </w:rPr>
-          <w:instrText xml:space="preserve"> PAGEREF _Toc195367245 \h </w:instrText>
+          <w:instrText xml:space="preserve"> PAGEREF _Toc195791918 \h </w:instrText>
         </w:r>
         <w:r>
           <w:rPr>
@@ -1543,7 +1543,7 @@
           <w14:ligatures w14:val="standardContextual"/>
         </w:rPr>
       </w:pPr>
-      <w:hyperlink w:anchor="_Toc195367246" w:history="1">
+      <w:hyperlink w:anchor="_Toc195791919" w:history="1">
         <w:r>
           <w:rPr>
             <w:rStyle w:val="Hiperligao"/>
@@ -1595,7 +1595,7 @@
             <w:noProof/>
             <w:webHidden/>
           </w:rPr>
-          <w:instrText xml:space="preserve"> PAGEREF _Toc195367246 \h </w:instrText>
+          <w:instrText xml:space="preserve"> PAGEREF _Toc195791919 \h </w:instrText>
         </w:r>
         <w:r>
           <w:rPr>
@@ -1642,7 +1642,7 @@
           <w14:ligatures w14:val="standardContextual"/>
         </w:rPr>
       </w:pPr>
-      <w:hyperlink w:anchor="_Toc195367247" w:history="1">
+      <w:hyperlink w:anchor="_Toc195791920" w:history="1">
         <w:r>
           <w:rPr>
             <w:rStyle w:val="Hiperligao"/>
@@ -1694,7 +1694,7 @@
             <w:noProof/>
             <w:webHidden/>
           </w:rPr>
-          <w:instrText xml:space="preserve"> PAGEREF _Toc195367247 \h </w:instrText>
+          <w:instrText xml:space="preserve"> PAGEREF _Toc195791920 \h </w:instrText>
         </w:r>
         <w:r>
           <w:rPr>
@@ -1743,7 +1743,7 @@
           <w14:ligatures w14:val="standardContextual"/>
         </w:rPr>
       </w:pPr>
-      <w:hyperlink w:anchor="_Toc195367248" w:history="1">
+      <w:hyperlink w:anchor="_Toc195791921" w:history="1">
         <w:r>
           <w:rPr>
             <w:rStyle w:val="Hiperligao"/>
@@ -1792,7 +1792,7 @@
             <w:noProof/>
             <w:webHidden/>
           </w:rPr>
-          <w:instrText xml:space="preserve"> PAGEREF _Toc195367248 \h </w:instrText>
+          <w:instrText xml:space="preserve"> PAGEREF _Toc195791921 \h </w:instrText>
         </w:r>
         <w:r>
           <w:rPr>
@@ -1841,7 +1841,7 @@
           <w14:ligatures w14:val="standardContextual"/>
         </w:rPr>
       </w:pPr>
-      <w:hyperlink w:anchor="_Toc195367249" w:history="1">
+      <w:hyperlink w:anchor="_Toc195791922" w:history="1">
         <w:r>
           <w:rPr>
             <w:rStyle w:val="Hiperligao"/>
@@ -1892,7 +1892,7 @@
             <w:noProof/>
             <w:webHidden/>
           </w:rPr>
-          <w:instrText xml:space="preserve"> PAGEREF _Toc195367249 \h </w:instrText>
+          <w:instrText xml:space="preserve"> PAGEREF _Toc195791922 \h </w:instrText>
         </w:r>
         <w:r>
           <w:rPr>
@@ -1939,7 +1939,7 @@
           <w14:ligatures w14:val="standardContextual"/>
         </w:rPr>
       </w:pPr>
-      <w:hyperlink w:anchor="_Toc195367250" w:history="1">
+      <w:hyperlink w:anchor="_Toc195791923" w:history="1">
         <w:r>
           <w:rPr>
             <w:rStyle w:val="Hiperligao"/>
@@ -1988,7 +1988,7 @@
             <w:noProof/>
             <w:webHidden/>
           </w:rPr>
-          <w:instrText xml:space="preserve"> PAGEREF _Toc195367250 \h </w:instrText>
+          <w:instrText xml:space="preserve"> PAGEREF _Toc195791923 \h </w:instrText>
         </w:r>
         <w:r>
           <w:rPr>
@@ -2035,7 +2035,7 @@
           <w14:ligatures w14:val="standardContextual"/>
         </w:rPr>
       </w:pPr>
-      <w:hyperlink w:anchor="_Toc195367251" w:history="1">
+      <w:hyperlink w:anchor="_Toc195791924" w:history="1">
         <w:r>
           <w:rPr>
             <w:rStyle w:val="Hiperligao"/>
@@ -2082,7 +2082,7 @@
             <w:noProof/>
             <w:webHidden/>
           </w:rPr>
-          <w:instrText xml:space="preserve"> PAGEREF _Toc195367251 \h </w:instrText>
+          <w:instrText xml:space="preserve"> PAGEREF _Toc195791924 \h </w:instrText>
         </w:r>
         <w:r>
           <w:rPr>
@@ -2131,7 +2131,7 @@
           <w14:ligatures w14:val="standardContextual"/>
         </w:rPr>
       </w:pPr>
-      <w:hyperlink w:anchor="_Toc195367252" w:history="1">
+      <w:hyperlink w:anchor="_Toc195791925" w:history="1">
         <w:r>
           <w:rPr>
             <w:rStyle w:val="Hiperligao"/>
@@ -2178,7 +2178,7 @@
             <w:noProof/>
             <w:webHidden/>
           </w:rPr>
-          <w:instrText xml:space="preserve"> PAGEREF _Toc195367252 \h </w:instrText>
+          <w:instrText xml:space="preserve"> PAGEREF _Toc195791925 \h </w:instrText>
         </w:r>
         <w:r>
           <w:rPr>
@@ -2225,7 +2225,7 @@
           <w14:ligatures w14:val="standardContextual"/>
         </w:rPr>
       </w:pPr>
-      <w:hyperlink w:anchor="_Toc195367253" w:history="1">
+      <w:hyperlink w:anchor="_Toc195791926" w:history="1">
         <w:r>
           <w:rPr>
             <w:rStyle w:val="Hiperligao"/>
@@ -2270,7 +2270,7 @@
             <w:noProof/>
             <w:webHidden/>
           </w:rPr>
-          <w:instrText xml:space="preserve"> PAGEREF _Toc195367253 \h </w:instrText>
+          <w:instrText xml:space="preserve"> PAGEREF _Toc195791926 \h </w:instrText>
         </w:r>
         <w:r>
           <w:rPr>
@@ -2317,7 +2317,7 @@
           <w14:ligatures w14:val="standardContextual"/>
         </w:rPr>
       </w:pPr>
-      <w:hyperlink w:anchor="_Toc195367254" w:history="1">
+      <w:hyperlink w:anchor="_Toc195791927" w:history="1">
         <w:r>
           <w:rPr>
             <w:rStyle w:val="Hiperligao"/>
@@ -2364,7 +2364,7 @@
             <w:noProof/>
             <w:webHidden/>
           </w:rPr>
-          <w:instrText xml:space="preserve"> PAGEREF _Toc195367254 \h </w:instrText>
+          <w:instrText xml:space="preserve"> PAGEREF _Toc195791927 \h </w:instrText>
         </w:r>
         <w:r>
           <w:rPr>
@@ -2411,7 +2411,7 @@
           <w14:ligatures w14:val="standardContextual"/>
         </w:rPr>
       </w:pPr>
-      <w:hyperlink w:anchor="_Toc195367255" w:history="1">
+      <w:hyperlink w:anchor="_Toc195791928" w:history="1">
         <w:r>
           <w:rPr>
             <w:rStyle w:val="Hiperligao"/>
@@ -2458,7 +2458,7 @@
             <w:noProof/>
             <w:webHidden/>
           </w:rPr>
-          <w:instrText xml:space="preserve"> PAGEREF _Toc195367255 \h </w:instrText>
+          <w:instrText xml:space="preserve"> PAGEREF _Toc195791928 \h </w:instrText>
         </w:r>
         <w:r>
           <w:rPr>
@@ -2505,7 +2505,7 @@
           <w14:ligatures w14:val="standardContextual"/>
         </w:rPr>
       </w:pPr>
-      <w:hyperlink w:anchor="_Toc195367256" w:history="1">
+      <w:hyperlink w:anchor="_Toc195791929" w:history="1">
         <w:r>
           <w:rPr>
             <w:rStyle w:val="Hiperligao"/>
@@ -2550,7 +2550,7 @@
             <w:noProof/>
             <w:webHidden/>
           </w:rPr>
-          <w:instrText xml:space="preserve"> PAGEREF _Toc195367256 \h </w:instrText>
+          <w:instrText xml:space="preserve"> PAGEREF _Toc195791929 \h </w:instrText>
         </w:r>
         <w:r>
           <w:rPr>
@@ -2597,7 +2597,7 @@
           <w14:ligatures w14:val="standardContextual"/>
         </w:rPr>
       </w:pPr>
-      <w:hyperlink w:anchor="_Toc195367257" w:history="1">
+      <w:hyperlink w:anchor="_Toc195791930" w:history="1">
         <w:r>
           <w:rPr>
             <w:rStyle w:val="Hiperligao"/>
@@ -2649,7 +2649,7 @@
             <w:noProof/>
             <w:webHidden/>
           </w:rPr>
-          <w:instrText xml:space="preserve"> PAGEREF _Toc195367257 \h </w:instrText>
+          <w:instrText xml:space="preserve"> PAGEREF _Toc195791930 \h </w:instrText>
         </w:r>
         <w:r>
           <w:rPr>
@@ -2698,7 +2698,7 @@
           <w14:ligatures w14:val="standardContextual"/>
         </w:rPr>
       </w:pPr>
-      <w:hyperlink w:anchor="_Toc195367258" w:history="1">
+      <w:hyperlink w:anchor="_Toc195791931" w:history="1">
         <w:r>
           <w:rPr>
             <w:rStyle w:val="Hiperligao"/>
@@ -2745,7 +2745,7 @@
             <w:noProof/>
             <w:webHidden/>
           </w:rPr>
-          <w:instrText xml:space="preserve"> PAGEREF _Toc195367258 \h </w:instrText>
+          <w:instrText xml:space="preserve"> PAGEREF _Toc195791931 \h </w:instrText>
         </w:r>
         <w:r>
           <w:rPr>
@@ -2794,7 +2794,7 @@
           <w14:ligatures w14:val="standardContextual"/>
         </w:rPr>
       </w:pPr>
-      <w:hyperlink w:anchor="_Toc195367259" w:history="1">
+      <w:hyperlink w:anchor="_Toc195791932" w:history="1">
         <w:r>
           <w:rPr>
             <w:rStyle w:val="Hiperligao"/>
@@ -2841,7 +2841,7 @@
             <w:noProof/>
             <w:webHidden/>
           </w:rPr>
-          <w:instrText xml:space="preserve"> PAGEREF _Toc195367259 \h </w:instrText>
+          <w:instrText xml:space="preserve"> PAGEREF _Toc195791932 \h </w:instrText>
         </w:r>
         <w:r>
           <w:rPr>
@@ -2888,7 +2888,7 @@
           <w14:ligatures w14:val="standardContextual"/>
         </w:rPr>
       </w:pPr>
-      <w:hyperlink w:anchor="_Toc195367260" w:history="1">
+      <w:hyperlink w:anchor="_Toc195791933" w:history="1">
         <w:r>
           <w:rPr>
             <w:rStyle w:val="Hiperligao"/>
@@ -2933,7 +2933,7 @@
             <w:noProof/>
             <w:webHidden/>
           </w:rPr>
-          <w:instrText xml:space="preserve"> PAGEREF _Toc195367260 \h </w:instrText>
+          <w:instrText xml:space="preserve"> PAGEREF _Toc195791933 \h </w:instrText>
         </w:r>
         <w:r>
           <w:rPr>
@@ -2980,7 +2980,7 @@
           <w14:ligatures w14:val="standardContextual"/>
         </w:rPr>
       </w:pPr>
-      <w:hyperlink w:anchor="_Toc195367261" w:history="1">
+      <w:hyperlink w:anchor="_Toc195791934" w:history="1">
         <w:r>
           <w:rPr>
             <w:rStyle w:val="Hiperligao"/>
@@ -3029,7 +3029,7 @@
             <w:noProof/>
             <w:webHidden/>
           </w:rPr>
-          <w:instrText xml:space="preserve"> PAGEREF _Toc195367261 \h </w:instrText>
+          <w:instrText xml:space="preserve"> PAGEREF _Toc195791934 \h </w:instrText>
         </w:r>
         <w:r>
           <w:rPr>
@@ -3076,7 +3076,7 @@
           <w14:ligatures w14:val="standardContextual"/>
         </w:rPr>
       </w:pPr>
-      <w:hyperlink w:anchor="_Toc195367262" w:history="1">
+      <w:hyperlink w:anchor="_Toc195791935" w:history="1">
         <w:r>
           <w:rPr>
             <w:rStyle w:val="Hiperligao"/>
@@ -3121,7 +3121,7 @@
             <w:noProof/>
             <w:webHidden/>
           </w:rPr>
-          <w:instrText xml:space="preserve"> PAGEREF _Toc195367262 \h </w:instrText>
+          <w:instrText xml:space="preserve"> PAGEREF _Toc195791935 \h </w:instrText>
         </w:r>
         <w:r>
           <w:rPr>
@@ -3168,7 +3168,7 @@
           <w14:ligatures w14:val="standardContextual"/>
         </w:rPr>
       </w:pPr>
-      <w:hyperlink w:anchor="_Toc195367263" w:history="1">
+      <w:hyperlink w:anchor="_Toc195791936" w:history="1">
         <w:r>
           <w:rPr>
             <w:rStyle w:val="Hiperligao"/>
@@ -3213,7 +3213,7 @@
             <w:noProof/>
             <w:webHidden/>
           </w:rPr>
-          <w:instrText xml:space="preserve"> PAGEREF _Toc195367263 \h </w:instrText>
+          <w:instrText xml:space="preserve"> PAGEREF _Toc195791936 \h </w:instrText>
         </w:r>
         <w:r>
           <w:rPr>
@@ -3260,7 +3260,7 @@
           <w14:ligatures w14:val="standardContextual"/>
         </w:rPr>
       </w:pPr>
-      <w:hyperlink w:anchor="_Toc195367264" w:history="1">
+      <w:hyperlink w:anchor="_Toc195791937" w:history="1">
         <w:r>
           <w:rPr>
             <w:rStyle w:val="Hiperligao"/>
@@ -3305,7 +3305,7 @@
             <w:noProof/>
             <w:webHidden/>
           </w:rPr>
-          <w:instrText xml:space="preserve"> PAGEREF _Toc195367264 \h </w:instrText>
+          <w:instrText xml:space="preserve"> PAGEREF _Toc195791937 \h </w:instrText>
         </w:r>
         <w:r>
           <w:rPr>
@@ -3354,7 +3354,7 @@
           <w14:ligatures w14:val="standardContextual"/>
         </w:rPr>
       </w:pPr>
-      <w:hyperlink w:anchor="_Toc195367265" w:history="1">
+      <w:hyperlink w:anchor="_Toc195791938" w:history="1">
         <w:r>
           <w:rPr>
             <w:rStyle w:val="Hiperligao"/>
@@ -3401,7 +3401,7 @@
             <w:noProof/>
             <w:webHidden/>
           </w:rPr>
-          <w:instrText xml:space="preserve"> PAGEREF _Toc195367265 \h </w:instrText>
+          <w:instrText xml:space="preserve"> PAGEREF _Toc195791938 \h </w:instrText>
         </w:r>
         <w:r>
           <w:rPr>
@@ -3448,7 +3448,7 @@
           <w14:ligatures w14:val="standardContextual"/>
         </w:rPr>
       </w:pPr>
-      <w:hyperlink w:anchor="_Toc195367266" w:history="1">
+      <w:hyperlink w:anchor="_Toc195791939" w:history="1">
         <w:r>
           <w:rPr>
             <w:rStyle w:val="Hiperligao"/>
@@ -3500,7 +3500,7 @@
             <w:noProof/>
             <w:webHidden/>
           </w:rPr>
-          <w:instrText xml:space="preserve"> PAGEREF _Toc195367266 \h </w:instrText>
+          <w:instrText xml:space="preserve"> PAGEREF _Toc195791939 \h </w:instrText>
         </w:r>
         <w:r>
           <w:rPr>
@@ -3549,7 +3549,7 @@
           <w14:ligatures w14:val="standardContextual"/>
         </w:rPr>
       </w:pPr>
-      <w:hyperlink w:anchor="_Toc195367267" w:history="1">
+      <w:hyperlink w:anchor="_Toc195791940" w:history="1">
         <w:r>
           <w:rPr>
             <w:rStyle w:val="Hiperligao"/>
@@ -3596,7 +3596,7 @@
             <w:noProof/>
             <w:webHidden/>
           </w:rPr>
-          <w:instrText xml:space="preserve"> PAGEREF _Toc195367267 \h </w:instrText>
+          <w:instrText xml:space="preserve"> PAGEREF _Toc195791940 \h </w:instrText>
         </w:r>
         <w:r>
           <w:rPr>
@@ -3645,7 +3645,7 @@
           <w14:ligatures w14:val="standardContextual"/>
         </w:rPr>
       </w:pPr>
-      <w:hyperlink w:anchor="_Toc195367268" w:history="1">
+      <w:hyperlink w:anchor="_Toc195791941" w:history="1">
         <w:r>
           <w:rPr>
             <w:rStyle w:val="Hiperligao"/>
@@ -3701,7 +3701,7 @@
             <w:noProof/>
             <w:webHidden/>
           </w:rPr>
-          <w:instrText xml:space="preserve"> PAGEREF _Toc195367268 \h </w:instrText>
+          <w:instrText xml:space="preserve"> PAGEREF _Toc195791941 \h </w:instrText>
         </w:r>
         <w:r>
           <w:rPr>
@@ -3748,7 +3748,7 @@
           <w14:ligatures w14:val="standardContextual"/>
         </w:rPr>
       </w:pPr>
-      <w:hyperlink w:anchor="_Toc195367269" w:history="1">
+      <w:hyperlink w:anchor="_Toc195791942" w:history="1">
         <w:r>
           <w:rPr>
             <w:rStyle w:val="Hiperligao"/>
@@ -3809,7 +3809,7 @@
             <w:noProof/>
             <w:webHidden/>
           </w:rPr>
-          <w:instrText xml:space="preserve"> PAGEREF _Toc195367269 \h </w:instrText>
+          <w:instrText xml:space="preserve"> PAGEREF _Toc195791942 \h </w:instrText>
         </w:r>
         <w:r>
           <w:rPr>
@@ -3856,7 +3856,7 @@
           <w14:ligatures w14:val="standardContextual"/>
         </w:rPr>
       </w:pPr>
-      <w:hyperlink w:anchor="_Toc195367270" w:history="1">
+      <w:hyperlink w:anchor="_Toc195791943" w:history="1">
         <w:r>
           <w:rPr>
             <w:rStyle w:val="Hiperligao"/>
@@ -3917,7 +3917,7 @@
             <w:noProof/>
             <w:webHidden/>
           </w:rPr>
-          <w:instrText xml:space="preserve"> PAGEREF _Toc195367270 \h </w:instrText>
+          <w:instrText xml:space="preserve"> PAGEREF _Toc195791943 \h </w:instrText>
         </w:r>
         <w:r>
           <w:rPr>
@@ -3964,7 +3964,7 @@
           <w14:ligatures w14:val="standardContextual"/>
         </w:rPr>
       </w:pPr>
-      <w:hyperlink w:anchor="_Toc195367271" w:history="1">
+      <w:hyperlink w:anchor="_Toc195791944" w:history="1">
         <w:r>
           <w:rPr>
             <w:rStyle w:val="Hiperligao"/>
@@ -4025,7 +4025,7 @@
             <w:noProof/>
             <w:webHidden/>
           </w:rPr>
-          <w:instrText xml:space="preserve"> PAGEREF _Toc195367271 \h </w:instrText>
+          <w:instrText xml:space="preserve"> PAGEREF _Toc195791944 \h </w:instrText>
         </w:r>
         <w:r>
           <w:rPr>
@@ -4072,7 +4072,7 @@
           <w14:ligatures w14:val="standardContextual"/>
         </w:rPr>
       </w:pPr>
-      <w:hyperlink w:anchor="_Toc195367272" w:history="1">
+      <w:hyperlink w:anchor="_Toc195791945" w:history="1">
         <w:r>
           <w:rPr>
             <w:rStyle w:val="Hiperligao"/>
@@ -4133,7 +4133,7 @@
             <w:noProof/>
             <w:webHidden/>
           </w:rPr>
-          <w:instrText xml:space="preserve"> PAGEREF _Toc195367272 \h </w:instrText>
+          <w:instrText xml:space="preserve"> PAGEREF _Toc195791945 \h </w:instrText>
         </w:r>
         <w:r>
           <w:rPr>
@@ -4180,7 +4180,7 @@
           <w14:ligatures w14:val="standardContextual"/>
         </w:rPr>
       </w:pPr>
-      <w:hyperlink w:anchor="_Toc195367273" w:history="1">
+      <w:hyperlink w:anchor="_Toc195791946" w:history="1">
         <w:r>
           <w:rPr>
             <w:rStyle w:val="Hiperligao"/>
@@ -4225,7 +4225,7 @@
             <w:noProof/>
             <w:webHidden/>
           </w:rPr>
-          <w:instrText xml:space="preserve"> PAGEREF _Toc195367273 \h </w:instrText>
+          <w:instrText xml:space="preserve"> PAGEREF _Toc195791946 \h </w:instrText>
         </w:r>
         <w:r>
           <w:rPr>
@@ -4272,7 +4272,7 @@
           <w14:ligatures w14:val="standardContextual"/>
         </w:rPr>
       </w:pPr>
-      <w:hyperlink w:anchor="_Toc195367274" w:history="1">
+      <w:hyperlink w:anchor="_Toc195791947" w:history="1">
         <w:r>
           <w:rPr>
             <w:rStyle w:val="Hiperligao"/>
@@ -4317,7 +4317,7 @@
             <w:noProof/>
             <w:webHidden/>
           </w:rPr>
-          <w:instrText xml:space="preserve"> PAGEREF _Toc195367274 \h </w:instrText>
+          <w:instrText xml:space="preserve"> PAGEREF _Toc195791947 \h </w:instrText>
         </w:r>
         <w:r>
           <w:rPr>
@@ -4364,7 +4364,7 @@
           <w14:ligatures w14:val="standardContextual"/>
         </w:rPr>
       </w:pPr>
-      <w:hyperlink w:anchor="_Toc195367275" w:history="1">
+      <w:hyperlink w:anchor="_Toc195791948" w:history="1">
         <w:r>
           <w:rPr>
             <w:rStyle w:val="Hiperligao"/>
@@ -4409,7 +4409,7 @@
             <w:noProof/>
             <w:webHidden/>
           </w:rPr>
-          <w:instrText xml:space="preserve"> PAGEREF _Toc195367275 \h </w:instrText>
+          <w:instrText xml:space="preserve"> PAGEREF _Toc195791948 \h </w:instrText>
         </w:r>
         <w:r>
           <w:rPr>
@@ -4430,6 +4430,98 @@
             <w:webHidden/>
           </w:rPr>
           <w:t>30</w:t>
+        </w:r>
+        <w:r>
+          <w:rPr>
+            <w:noProof/>
+            <w:webHidden/>
+          </w:rPr>
+          <w:fldChar w:fldCharType="end"/>
+        </w:r>
+      </w:hyperlink>
+    </w:p>
+    <w:p>
+      <w:pPr>
+        <w:pStyle w:val="ndice3"/>
+        <w:tabs>
+          <w:tab w:val="left" w:pos="1440"/>
+          <w:tab w:val="right" w:leader="dot" w:pos="8777"/>
+        </w:tabs>
+        <w:rPr>
+          <w:rFonts w:asciiTheme="minorHAnsi" w:eastAsiaTheme="minorEastAsia" w:hAnsiTheme="minorHAnsi" w:cstheme="minorBidi"/>
+          <w:noProof/>
+          <w:kern w:val="2"/>
+          <w:szCs w:val="24"/>
+          <w:lang w:eastAsia="pt-PT"/>
+          <w14:ligatures w14:val="standardContextual"/>
+        </w:rPr>
+      </w:pPr>
+      <w:hyperlink w:anchor="_Toc195791949" w:history="1">
+        <w:r>
+          <w:rPr>
+            <w:rStyle w:val="Hiperligao"/>
+            <w:noProof/>
+          </w:rPr>
+          <w:t>4.2.8.</w:t>
+        </w:r>
+        <w:r>
+          <w:rPr>
+            <w:rFonts w:asciiTheme="minorHAnsi" w:eastAsiaTheme="minorEastAsia" w:hAnsiTheme="minorHAnsi" w:cstheme="minorBidi"/>
+            <w:noProof/>
+            <w:kern w:val="2"/>
+            <w:szCs w:val="24"/>
+            <w:lang w:eastAsia="pt-PT"/>
+            <w14:ligatures w14:val="standardContextual"/>
+          </w:rPr>
+          <w:tab/>
+        </w:r>
+        <w:r>
+          <w:rPr>
+            <w:rStyle w:val="Hiperligao"/>
+            <w:noProof/>
+          </w:rPr>
+          <w:t>8ª Semana / Sprint 8</w:t>
+        </w:r>
+        <w:r>
+          <w:rPr>
+            <w:noProof/>
+            <w:webHidden/>
+          </w:rPr>
+          <w:tab/>
+        </w:r>
+        <w:r>
+          <w:rPr>
+            <w:noProof/>
+            <w:webHidden/>
+          </w:rPr>
+          <w:fldChar w:fldCharType="begin"/>
+        </w:r>
+        <w:r>
+          <w:rPr>
+            <w:noProof/>
+            <w:webHidden/>
+          </w:rPr>
+          <w:instrText xml:space="preserve"> PAGEREF _Toc195791949 \h </w:instrText>
+        </w:r>
+        <w:r>
+          <w:rPr>
+            <w:noProof/>
+            <w:webHidden/>
+          </w:rPr>
+        </w:r>
+        <w:r>
+          <w:rPr>
+            <w:noProof/>
+            <w:webHidden/>
+          </w:rPr>
+          <w:fldChar w:fldCharType="separate"/>
+        </w:r>
+        <w:r>
+          <w:rPr>
+            <w:noProof/>
+            <w:webHidden/>
+          </w:rPr>
+          <w:t>31</w:t>
         </w:r>
         <w:r>
           <w:rPr>
@@ -4456,7 +4548,7 @@
           <w14:ligatures w14:val="standardContextual"/>
         </w:rPr>
       </w:pPr>
-      <w:hyperlink w:anchor="_Toc195367276" w:history="1">
+      <w:hyperlink w:anchor="_Toc195791950" w:history="1">
         <w:r>
           <w:rPr>
             <w:rStyle w:val="Hiperligao"/>
@@ -4508,7 +4600,7 @@
             <w:noProof/>
             <w:webHidden/>
           </w:rPr>
-          <w:instrText xml:space="preserve"> PAGEREF _Toc195367276 \h </w:instrText>
+          <w:instrText xml:space="preserve"> PAGEREF _Toc195791950 \h </w:instrText>
         </w:r>
         <w:r>
           <w:rPr>
@@ -4528,7 +4620,7 @@
             <w:noProof/>
             <w:webHidden/>
           </w:rPr>
-          <w:t>31</w:t>
+          <w:t>32</w:t>
         </w:r>
         <w:r>
           <w:rPr>
@@ -4557,7 +4649,7 @@
           <w14:ligatures w14:val="standardContextual"/>
         </w:rPr>
       </w:pPr>
-      <w:hyperlink w:anchor="_Toc195367277" w:history="1">
+      <w:hyperlink w:anchor="_Toc195791951" w:history="1">
         <w:r>
           <w:rPr>
             <w:rStyle w:val="Hiperligao"/>
@@ -4604,7 +4696,7 @@
             <w:noProof/>
             <w:webHidden/>
           </w:rPr>
-          <w:instrText xml:space="preserve"> PAGEREF _Toc195367277 \h </w:instrText>
+          <w:instrText xml:space="preserve"> PAGEREF _Toc195791951 \h </w:instrText>
         </w:r>
         <w:r>
           <w:rPr>
@@ -4624,7 +4716,7 @@
             <w:noProof/>
             <w:webHidden/>
           </w:rPr>
-          <w:t>31</w:t>
+          <w:t>32</w:t>
         </w:r>
         <w:r>
           <w:rPr>
@@ -4653,7 +4745,7 @@
           <w14:ligatures w14:val="standardContextual"/>
         </w:rPr>
       </w:pPr>
-      <w:hyperlink w:anchor="_Toc195367278" w:history="1">
+      <w:hyperlink w:anchor="_Toc195791952" w:history="1">
         <w:r>
           <w:rPr>
             <w:rStyle w:val="Hiperligao"/>
@@ -4700,7 +4792,7 @@
             <w:noProof/>
             <w:webHidden/>
           </w:rPr>
-          <w:instrText xml:space="preserve"> PAGEREF _Toc195367278 \h </w:instrText>
+          <w:instrText xml:space="preserve"> PAGEREF _Toc195791952 \h </w:instrText>
         </w:r>
         <w:r>
           <w:rPr>
@@ -4720,7 +4812,7 @@
             <w:noProof/>
             <w:webHidden/>
           </w:rPr>
-          <w:t>32</w:t>
+          <w:t>33</w:t>
         </w:r>
         <w:r>
           <w:rPr>
@@ -4749,7 +4841,7 @@
           <w14:ligatures w14:val="standardContextual"/>
         </w:rPr>
       </w:pPr>
-      <w:hyperlink w:anchor="_Toc195367279" w:history="1">
+      <w:hyperlink w:anchor="_Toc195791953" w:history="1">
         <w:r>
           <w:rPr>
             <w:rStyle w:val="Hiperligao"/>
@@ -4796,7 +4888,7 @@
             <w:noProof/>
             <w:webHidden/>
           </w:rPr>
-          <w:instrText xml:space="preserve"> PAGEREF _Toc195367279 \h </w:instrText>
+          <w:instrText xml:space="preserve"> PAGEREF _Toc195791953 \h </w:instrText>
         </w:r>
         <w:r>
           <w:rPr>
@@ -4816,7 +4908,7 @@
             <w:noProof/>
             <w:webHidden/>
           </w:rPr>
-          <w:t>32</w:t>
+          <w:t>33</w:t>
         </w:r>
         <w:r>
           <w:rPr>
@@ -4845,7 +4937,7 @@
           <w14:ligatures w14:val="standardContextual"/>
         </w:rPr>
       </w:pPr>
-      <w:hyperlink w:anchor="_Toc195367280" w:history="1">
+      <w:hyperlink w:anchor="_Toc195791954" w:history="1">
         <w:r>
           <w:rPr>
             <w:rStyle w:val="Hiperligao"/>
@@ -4892,7 +4984,7 @@
             <w:noProof/>
             <w:webHidden/>
           </w:rPr>
-          <w:instrText xml:space="preserve"> PAGEREF _Toc195367280 \h </w:instrText>
+          <w:instrText xml:space="preserve"> PAGEREF _Toc195791954 \h </w:instrText>
         </w:r>
         <w:r>
           <w:rPr>
@@ -4912,7 +5004,7 @@
             <w:noProof/>
             <w:webHidden/>
           </w:rPr>
-          <w:t>33</w:t>
+          <w:t>34</w:t>
         </w:r>
         <w:r>
           <w:rPr>
@@ -4939,7 +5031,7 @@
           <w14:ligatures w14:val="standardContextual"/>
         </w:rPr>
       </w:pPr>
-      <w:hyperlink w:anchor="_Toc195367281" w:history="1">
+      <w:hyperlink w:anchor="_Toc195791955" w:history="1">
         <w:r>
           <w:rPr>
             <w:rStyle w:val="Hiperligao"/>
@@ -4991,7 +5083,7 @@
             <w:noProof/>
             <w:webHidden/>
           </w:rPr>
-          <w:instrText xml:space="preserve"> PAGEREF _Toc195367281 \h </w:instrText>
+          <w:instrText xml:space="preserve"> PAGEREF _Toc195791955 \h </w:instrText>
         </w:r>
         <w:r>
           <w:rPr>
@@ -5011,7 +5103,7 @@
             <w:noProof/>
             <w:webHidden/>
           </w:rPr>
-          <w:t>34</w:t>
+          <w:t>35</w:t>
         </w:r>
         <w:r>
           <w:rPr>
@@ -5038,7 +5130,7 @@
           <w14:ligatures w14:val="standardContextual"/>
         </w:rPr>
       </w:pPr>
-      <w:hyperlink w:anchor="_Toc195367282" w:history="1">
+      <w:hyperlink w:anchor="_Toc195791956" w:history="1">
         <w:r>
           <w:rPr>
             <w:rStyle w:val="Hiperligao"/>
@@ -5090,7 +5182,7 @@
             <w:noProof/>
             <w:webHidden/>
           </w:rPr>
-          <w:instrText xml:space="preserve"> PAGEREF _Toc195367282 \h </w:instrText>
+          <w:instrText xml:space="preserve"> PAGEREF _Toc195791956 \h </w:instrText>
         </w:r>
         <w:r>
           <w:rPr>
@@ -5110,7 +5202,7 @@
             <w:noProof/>
             <w:webHidden/>
           </w:rPr>
-          <w:t>35</w:t>
+          <w:t>36</w:t>
         </w:r>
         <w:r>
           <w:rPr>
@@ -5137,7 +5229,7 @@
           <w14:ligatures w14:val="standardContextual"/>
         </w:rPr>
       </w:pPr>
-      <w:hyperlink w:anchor="_Toc195367283" w:history="1">
+      <w:hyperlink w:anchor="_Toc195791957" w:history="1">
         <w:r>
           <w:rPr>
             <w:rStyle w:val="Hiperligao"/>
@@ -5189,7 +5281,7 @@
             <w:noProof/>
             <w:webHidden/>
           </w:rPr>
-          <w:instrText xml:space="preserve"> PAGEREF _Toc195367283 \h </w:instrText>
+          <w:instrText xml:space="preserve"> PAGEREF _Toc195791957 \h </w:instrText>
         </w:r>
         <w:r>
           <w:rPr>
@@ -5209,7 +5301,7 @@
             <w:noProof/>
             <w:webHidden/>
           </w:rPr>
-          <w:t>37</w:t>
+          <w:t>38</w:t>
         </w:r>
         <w:r>
           <w:rPr>
@@ -5233,7 +5325,7 @@
           <w14:ligatures w14:val="standardContextual"/>
         </w:rPr>
       </w:pPr>
-      <w:hyperlink w:anchor="_Toc195367284" w:history="1">
+      <w:hyperlink w:anchor="_Toc195791958" w:history="1">
         <w:r>
           <w:rPr>
             <w:rStyle w:val="Hiperligao"/>
@@ -5260,7 +5352,7 @@
             <w:noProof/>
             <w:webHidden/>
           </w:rPr>
-          <w:instrText xml:space="preserve"> PAGEREF _Toc195367284 \h </w:instrText>
+          <w:instrText xml:space="preserve"> PAGEREF _Toc195791958 \h </w:instrText>
         </w:r>
         <w:r>
           <w:rPr>
@@ -5280,7 +5372,7 @@
             <w:noProof/>
             <w:webHidden/>
           </w:rPr>
-          <w:t>39</w:t>
+          <w:t>40</w:t>
         </w:r>
         <w:r>
           <w:rPr>
@@ -5331,7 +5423,7 @@
       <w:bookmarkStart w:id="15" w:name="_Toc357152318"/>
       <w:bookmarkStart w:id="16" w:name="_Toc357154525"/>
       <w:bookmarkStart w:id="17" w:name="_Toc530601446"/>
-      <w:bookmarkStart w:id="18" w:name="_Toc195367243"/>
+      <w:bookmarkStart w:id="18" w:name="_Toc195791916"/>
       <w:r>
         <w:lastRenderedPageBreak/>
         <w:t>Lista de F</w:t>
@@ -5378,7 +5470,7 @@
         </w:rPr>
         <w:fldChar w:fldCharType="separate"/>
       </w:r>
-      <w:hyperlink w:anchor="_Toc195367285" w:history="1">
+      <w:hyperlink w:anchor="_Toc195791959" w:history="1">
         <w:r>
           <w:rPr>
             <w:rStyle w:val="Hiperligao"/>
@@ -5405,7 +5497,7 @@
             <w:noProof/>
             <w:webHidden/>
           </w:rPr>
-          <w:instrText xml:space="preserve"> PAGEREF _Toc195367285 \h </w:instrText>
+          <w:instrText xml:space="preserve"> PAGEREF _Toc195791959 \h </w:instrText>
         </w:r>
         <w:r>
           <w:rPr>
@@ -5452,7 +5544,7 @@
           <w14:ligatures w14:val="standardContextual"/>
         </w:rPr>
       </w:pPr>
-      <w:hyperlink w:anchor="_Toc195367286" w:history="1">
+      <w:hyperlink w:anchor="_Toc195791960" w:history="1">
         <w:r>
           <w:rPr>
             <w:rStyle w:val="Hiperligao"/>
@@ -5479,7 +5571,7 @@
             <w:noProof/>
             <w:webHidden/>
           </w:rPr>
-          <w:instrText xml:space="preserve"> PAGEREF _Toc195367286 \h </w:instrText>
+          <w:instrText xml:space="preserve"> PAGEREF _Toc195791960 \h </w:instrText>
         </w:r>
         <w:r>
           <w:rPr>
@@ -5526,7 +5618,7 @@
           <w14:ligatures w14:val="standardContextual"/>
         </w:rPr>
       </w:pPr>
-      <w:hyperlink w:anchor="_Toc195367287" w:history="1">
+      <w:hyperlink w:anchor="_Toc195791961" w:history="1">
         <w:r>
           <w:rPr>
             <w:rStyle w:val="Hiperligao"/>
@@ -5568,7 +5660,7 @@
             <w:noProof/>
             <w:webHidden/>
           </w:rPr>
-          <w:instrText xml:space="preserve"> PAGEREF _Toc195367287 \h </w:instrText>
+          <w:instrText xml:space="preserve"> PAGEREF _Toc195791961 \h </w:instrText>
         </w:r>
         <w:r>
           <w:rPr>
@@ -5615,7 +5707,7 @@
           <w14:ligatures w14:val="standardContextual"/>
         </w:rPr>
       </w:pPr>
-      <w:hyperlink w:anchor="_Toc195367288" w:history="1">
+      <w:hyperlink w:anchor="_Toc195791962" w:history="1">
         <w:r>
           <w:rPr>
             <w:rStyle w:val="Hiperligao"/>
@@ -5642,7 +5734,7 @@
             <w:noProof/>
             <w:webHidden/>
           </w:rPr>
-          <w:instrText xml:space="preserve"> PAGEREF _Toc195367288 \h </w:instrText>
+          <w:instrText xml:space="preserve"> PAGEREF _Toc195791962 \h </w:instrText>
         </w:r>
         <w:r>
           <w:rPr>
@@ -5689,7 +5781,7 @@
           <w14:ligatures w14:val="standardContextual"/>
         </w:rPr>
       </w:pPr>
-      <w:hyperlink w:anchor="_Toc195367289" w:history="1">
+      <w:hyperlink w:anchor="_Toc195791963" w:history="1">
         <w:r>
           <w:rPr>
             <w:rStyle w:val="Hiperligao"/>
@@ -5716,7 +5808,7 @@
             <w:noProof/>
             <w:webHidden/>
           </w:rPr>
-          <w:instrText xml:space="preserve"> PAGEREF _Toc195367289 \h </w:instrText>
+          <w:instrText xml:space="preserve"> PAGEREF _Toc195791963 \h </w:instrText>
         </w:r>
         <w:r>
           <w:rPr>
@@ -5763,7 +5855,7 @@
           <w14:ligatures w14:val="standardContextual"/>
         </w:rPr>
       </w:pPr>
-      <w:hyperlink w:anchor="_Toc195367290" w:history="1">
+      <w:hyperlink w:anchor="_Toc195791964" w:history="1">
         <w:r>
           <w:rPr>
             <w:rStyle w:val="Hiperligao"/>
@@ -5790,7 +5882,7 @@
             <w:noProof/>
             <w:webHidden/>
           </w:rPr>
-          <w:instrText xml:space="preserve"> PAGEREF _Toc195367290 \h </w:instrText>
+          <w:instrText xml:space="preserve"> PAGEREF _Toc195791964 \h </w:instrText>
         </w:r>
         <w:r>
           <w:rPr>
@@ -5837,7 +5929,7 @@
           <w14:ligatures w14:val="standardContextual"/>
         </w:rPr>
       </w:pPr>
-      <w:hyperlink w:anchor="_Toc195367291" w:history="1">
+      <w:hyperlink w:anchor="_Toc195791965" w:history="1">
         <w:r>
           <w:rPr>
             <w:rStyle w:val="Hiperligao"/>
@@ -5864,7 +5956,7 @@
             <w:noProof/>
             <w:webHidden/>
           </w:rPr>
-          <w:instrText xml:space="preserve"> PAGEREF _Toc195367291 \h </w:instrText>
+          <w:instrText xml:space="preserve"> PAGEREF _Toc195791965 \h </w:instrText>
         </w:r>
         <w:r>
           <w:rPr>
@@ -5911,7 +6003,7 @@
           <w14:ligatures w14:val="standardContextual"/>
         </w:rPr>
       </w:pPr>
-      <w:hyperlink w:anchor="_Toc195367292" w:history="1">
+      <w:hyperlink w:anchor="_Toc195791966" w:history="1">
         <w:r>
           <w:rPr>
             <w:rStyle w:val="Hiperligao"/>
@@ -5938,7 +6030,7 @@
             <w:noProof/>
             <w:webHidden/>
           </w:rPr>
-          <w:instrText xml:space="preserve"> PAGEREF _Toc195367292 \h </w:instrText>
+          <w:instrText xml:space="preserve"> PAGEREF _Toc195791966 \h </w:instrText>
         </w:r>
         <w:r>
           <w:rPr>
@@ -5985,7 +6077,7 @@
           <w14:ligatures w14:val="standardContextual"/>
         </w:rPr>
       </w:pPr>
-      <w:hyperlink w:anchor="_Toc195367293" w:history="1">
+      <w:hyperlink w:anchor="_Toc195791967" w:history="1">
         <w:r>
           <w:rPr>
             <w:rStyle w:val="Hiperligao"/>
@@ -6012,7 +6104,7 @@
             <w:noProof/>
             <w:webHidden/>
           </w:rPr>
-          <w:instrText xml:space="preserve"> PAGEREF _Toc195367293 \h </w:instrText>
+          <w:instrText xml:space="preserve"> PAGEREF _Toc195791967 \h </w:instrText>
         </w:r>
         <w:r>
           <w:rPr>
@@ -6059,7 +6151,7 @@
           <w14:ligatures w14:val="standardContextual"/>
         </w:rPr>
       </w:pPr>
-      <w:hyperlink w:anchor="_Toc195367294" w:history="1">
+      <w:hyperlink w:anchor="_Toc195791968" w:history="1">
         <w:r>
           <w:rPr>
             <w:rStyle w:val="Hiperligao"/>
@@ -6086,7 +6178,7 @@
             <w:noProof/>
             <w:webHidden/>
           </w:rPr>
-          <w:instrText xml:space="preserve"> PAGEREF _Toc195367294 \h </w:instrText>
+          <w:instrText xml:space="preserve"> PAGEREF _Toc195791968 \h </w:instrText>
         </w:r>
         <w:r>
           <w:rPr>
@@ -6133,7 +6225,7 @@
           <w14:ligatures w14:val="standardContextual"/>
         </w:rPr>
       </w:pPr>
-      <w:hyperlink w:anchor="_Toc195367295" w:history="1">
+      <w:hyperlink w:anchor="_Toc195791969" w:history="1">
         <w:r>
           <w:rPr>
             <w:rStyle w:val="Hiperligao"/>
@@ -6175,7 +6267,7 @@
             <w:noProof/>
             <w:webHidden/>
           </w:rPr>
-          <w:instrText xml:space="preserve"> PAGEREF _Toc195367295 \h </w:instrText>
+          <w:instrText xml:space="preserve"> PAGEREF _Toc195791969 \h </w:instrText>
         </w:r>
         <w:r>
           <w:rPr>
@@ -6222,7 +6314,7 @@
           <w14:ligatures w14:val="standardContextual"/>
         </w:rPr>
       </w:pPr>
-      <w:hyperlink w:anchor="_Toc195367296" w:history="1">
+      <w:hyperlink w:anchor="_Toc195791970" w:history="1">
         <w:r>
           <w:rPr>
             <w:rStyle w:val="Hiperligao"/>
@@ -6264,7 +6356,7 @@
             <w:noProof/>
             <w:webHidden/>
           </w:rPr>
-          <w:instrText xml:space="preserve"> PAGEREF _Toc195367296 \h </w:instrText>
+          <w:instrText xml:space="preserve"> PAGEREF _Toc195791970 \h </w:instrText>
         </w:r>
         <w:r>
           <w:rPr>
@@ -6311,7 +6403,7 @@
           <w14:ligatures w14:val="standardContextual"/>
         </w:rPr>
       </w:pPr>
-      <w:hyperlink w:anchor="_Toc195367297" w:history="1">
+      <w:hyperlink w:anchor="_Toc195791971" w:history="1">
         <w:r>
           <w:rPr>
             <w:rStyle w:val="Hiperligao"/>
@@ -6353,7 +6445,7 @@
             <w:noProof/>
             <w:webHidden/>
           </w:rPr>
-          <w:instrText xml:space="preserve"> PAGEREF _Toc195367297 \h </w:instrText>
+          <w:instrText xml:space="preserve"> PAGEREF _Toc195791971 \h </w:instrText>
         </w:r>
         <w:r>
           <w:rPr>
@@ -6400,7 +6492,7 @@
           <w14:ligatures w14:val="standardContextual"/>
         </w:rPr>
       </w:pPr>
-      <w:hyperlink w:anchor="_Toc195367298" w:history="1">
+      <w:hyperlink w:anchor="_Toc195791972" w:history="1">
         <w:r>
           <w:rPr>
             <w:rStyle w:val="Hiperligao"/>
@@ -6427,7 +6519,7 @@
             <w:noProof/>
             <w:webHidden/>
           </w:rPr>
-          <w:instrText xml:space="preserve"> PAGEREF _Toc195367298 \h </w:instrText>
+          <w:instrText xml:space="preserve"> PAGEREF _Toc195791972 \h </w:instrText>
         </w:r>
         <w:r>
           <w:rPr>
@@ -6474,7 +6566,7 @@
           <w14:ligatures w14:val="standardContextual"/>
         </w:rPr>
       </w:pPr>
-      <w:hyperlink w:anchor="_Toc195367299" w:history="1">
+      <w:hyperlink w:anchor="_Toc195791973" w:history="1">
         <w:r>
           <w:rPr>
             <w:rStyle w:val="Hiperligao"/>
@@ -6501,7 +6593,7 @@
             <w:noProof/>
             <w:webHidden/>
           </w:rPr>
-          <w:instrText xml:space="preserve"> PAGEREF _Toc195367299 \h </w:instrText>
+          <w:instrText xml:space="preserve"> PAGEREF _Toc195791973 \h </w:instrText>
         </w:r>
         <w:r>
           <w:rPr>
@@ -6548,7 +6640,7 @@
           <w14:ligatures w14:val="standardContextual"/>
         </w:rPr>
       </w:pPr>
-      <w:hyperlink w:anchor="_Toc195367300" w:history="1">
+      <w:hyperlink w:anchor="_Toc195791974" w:history="1">
         <w:r>
           <w:rPr>
             <w:rStyle w:val="Hiperligao"/>
@@ -6575,7 +6667,7 @@
             <w:noProof/>
             <w:webHidden/>
           </w:rPr>
-          <w:instrText xml:space="preserve"> PAGEREF _Toc195367300 \h </w:instrText>
+          <w:instrText xml:space="preserve"> PAGEREF _Toc195791974 \h </w:instrText>
         </w:r>
         <w:r>
           <w:rPr>
@@ -6622,13 +6714,13 @@
           <w14:ligatures w14:val="standardContextual"/>
         </w:rPr>
       </w:pPr>
-      <w:hyperlink w:anchor="_Toc195367301" w:history="1">
+      <w:hyperlink w:anchor="_Toc195791975" w:history="1">
         <w:r>
           <w:rPr>
             <w:rStyle w:val="Hiperligao"/>
             <w:noProof/>
           </w:rPr>
-          <w:t>Figura 17- Arquitetura do Sistema</w:t>
+          <w:t>Figura 17 - Jira - Quadro Sprint 7</w:t>
         </w:r>
         <w:r>
           <w:rPr>
@@ -6649,7 +6741,7 @@
             <w:noProof/>
             <w:webHidden/>
           </w:rPr>
-          <w:instrText xml:space="preserve"> PAGEREF _Toc195367301 \h </w:instrText>
+          <w:instrText xml:space="preserve"> PAGEREF _Toc195791975 \h </w:instrText>
         </w:r>
         <w:r>
           <w:rPr>
@@ -6669,7 +6761,81 @@
             <w:noProof/>
             <w:webHidden/>
           </w:rPr>
-          <w:t>33</w:t>
+          <w:t>30</w:t>
+        </w:r>
+        <w:r>
+          <w:rPr>
+            <w:noProof/>
+            <w:webHidden/>
+          </w:rPr>
+          <w:fldChar w:fldCharType="end"/>
+        </w:r>
+      </w:hyperlink>
+    </w:p>
+    <w:p>
+      <w:pPr>
+        <w:pStyle w:val="ndicedeilustraes"/>
+        <w:tabs>
+          <w:tab w:val="right" w:leader="dot" w:pos="8777"/>
+        </w:tabs>
+        <w:rPr>
+          <w:rFonts w:asciiTheme="minorHAnsi" w:eastAsiaTheme="minorEastAsia" w:hAnsiTheme="minorHAnsi"/>
+          <w:noProof/>
+          <w:kern w:val="2"/>
+          <w:sz w:val="24"/>
+          <w:szCs w:val="24"/>
+          <w:lang w:eastAsia="pt-PT"/>
+          <w14:ligatures w14:val="standardContextual"/>
+        </w:rPr>
+      </w:pPr>
+      <w:hyperlink w:anchor="_Toc195791976" w:history="1">
+        <w:r>
+          <w:rPr>
+            <w:rStyle w:val="Hiperligao"/>
+            <w:noProof/>
+          </w:rPr>
+          <w:t>Figura 18- Arquitetura do Sistema</w:t>
+        </w:r>
+        <w:r>
+          <w:rPr>
+            <w:noProof/>
+            <w:webHidden/>
+          </w:rPr>
+          <w:tab/>
+        </w:r>
+        <w:r>
+          <w:rPr>
+            <w:noProof/>
+            <w:webHidden/>
+          </w:rPr>
+          <w:fldChar w:fldCharType="begin"/>
+        </w:r>
+        <w:r>
+          <w:rPr>
+            <w:noProof/>
+            <w:webHidden/>
+          </w:rPr>
+          <w:instrText xml:space="preserve"> PAGEREF _Toc195791976 \h </w:instrText>
+        </w:r>
+        <w:r>
+          <w:rPr>
+            <w:noProof/>
+            <w:webHidden/>
+          </w:rPr>
+        </w:r>
+        <w:r>
+          <w:rPr>
+            <w:noProof/>
+            <w:webHidden/>
+          </w:rPr>
+          <w:fldChar w:fldCharType="separate"/>
+        </w:r>
+        <w:r>
+          <w:rPr>
+            <w:noProof/>
+            <w:webHidden/>
+          </w:rPr>
+          <w:t>34</w:t>
         </w:r>
         <w:r>
           <w:rPr>
@@ -6751,7 +6917,7 @@
       <w:bookmarkStart w:id="19" w:name="_Toc357152319"/>
       <w:bookmarkStart w:id="20" w:name="_Toc357154526"/>
       <w:bookmarkStart w:id="21" w:name="_Toc530601447"/>
-      <w:bookmarkStart w:id="22" w:name="_Toc195367244"/>
+      <w:bookmarkStart w:id="22" w:name="_Toc195791917"/>
       <w:r>
         <w:lastRenderedPageBreak/>
         <w:t>Lista de tabe</w:t>
@@ -6801,7 +6967,7 @@
         </w:rPr>
         <w:fldChar w:fldCharType="separate"/>
       </w:r>
-      <w:hyperlink w:anchor="_Toc194613117" w:history="1">
+      <w:hyperlink w:anchor="_Toc195791977" w:history="1">
         <w:r>
           <w:rPr>
             <w:rStyle w:val="Hiperligao"/>
@@ -6828,7 +6994,7 @@
             <w:noProof/>
             <w:webHidden/>
           </w:rPr>
-          <w:instrText xml:space="preserve"> PAGEREF _Toc194613117 \h </w:instrText>
+          <w:instrText xml:space="preserve"> PAGEREF _Toc195791977 \h </w:instrText>
         </w:r>
         <w:r>
           <w:rPr>
@@ -6875,7 +7041,7 @@
           <w14:ligatures w14:val="standardContextual"/>
         </w:rPr>
       </w:pPr>
-      <w:hyperlink w:anchor="_Toc194613118" w:history="1">
+      <w:hyperlink w:anchor="_Toc195791978" w:history="1">
         <w:r>
           <w:rPr>
             <w:rStyle w:val="Hiperligao"/>
@@ -6902,7 +7068,7 @@
             <w:noProof/>
             <w:webHidden/>
           </w:rPr>
-          <w:instrText xml:space="preserve"> PAGEREF _Toc194613118 \h </w:instrText>
+          <w:instrText xml:space="preserve"> PAGEREF _Toc195791978 \h </w:instrText>
         </w:r>
         <w:r>
           <w:rPr>
@@ -6961,7 +7127,7 @@
       <w:bookmarkStart w:id="23" w:name="_Toc357152320"/>
       <w:bookmarkStart w:id="24" w:name="_Toc357154527"/>
       <w:bookmarkStart w:id="25" w:name="_Toc530601448"/>
-      <w:bookmarkStart w:id="26" w:name="_Toc195367245"/>
+      <w:bookmarkStart w:id="26" w:name="_Toc195791918"/>
       <w:r>
         <w:lastRenderedPageBreak/>
         <w:t>Lista de siglas</w:t>
@@ -7402,7 +7568,7 @@
       <w:pPr>
         <w:pStyle w:val="Ttulo1"/>
       </w:pPr>
-      <w:bookmarkStart w:id="27" w:name="_Toc195367246"/>
+      <w:bookmarkStart w:id="27" w:name="_Toc195791919"/>
       <w:r>
         <w:lastRenderedPageBreak/>
         <w:t>Introdução</w:t>
@@ -7561,7 +7727,7 @@
       <w:pPr>
         <w:pStyle w:val="Ttulo1"/>
       </w:pPr>
-      <w:bookmarkStart w:id="28" w:name="_Toc195367247"/>
+      <w:bookmarkStart w:id="28" w:name="_Toc195791920"/>
       <w:r>
         <w:lastRenderedPageBreak/>
         <w:t>Contextualização do Tema</w:t>
@@ -7672,31 +7838,18 @@
       <w:pPr>
         <w:pStyle w:val="Legenda"/>
       </w:pPr>
-      <w:bookmarkStart w:id="29" w:name="_Toc195367285"/>
+      <w:bookmarkStart w:id="29" w:name="_Toc195791959"/>
       <w:r>
         <w:t xml:space="preserve">Figura </w:t>
       </w:r>
-      <w:r>
-        <w:fldChar w:fldCharType="begin"/>
-      </w:r>
-      <w:r>
-        <w:instrText xml:space="preserve"> SEQ Figura \* ARABIC </w:instrText>
-      </w:r>
-      <w:r>
-        <w:fldChar w:fldCharType="separate"/>
-      </w:r>
-      <w:r>
-        <w:rPr>
-          <w:noProof/>
-        </w:rPr>
-        <w:t>1</w:t>
-      </w:r>
-      <w:r>
-        <w:rPr>
-          <w:noProof/>
-        </w:rPr>
-        <w:fldChar w:fldCharType="end"/>
-      </w:r>
+      <w:fldSimple w:instr=" SEQ Figura \* ARABIC ">
+        <w:r>
+          <w:rPr>
+            <w:noProof/>
+          </w:rPr>
+          <w:t>1</w:t>
+        </w:r>
+      </w:fldSimple>
       <w:r>
         <w:t xml:space="preserve"> - Logotipo do Smart4Finances</w:t>
       </w:r>
@@ -7732,7 +7885,7 @@
         <w:lastRenderedPageBreak/>
         <w:t xml:space="preserve">  </w:t>
       </w:r>
-      <w:bookmarkStart w:id="30" w:name="_Toc195367248"/>
+      <w:bookmarkStart w:id="30" w:name="_Toc195791921"/>
       <w:r>
         <w:rPr>
           <w:lang w:eastAsia="pt-PT"/>
@@ -7976,7 +8129,7 @@
           <w:noProof/>
         </w:rPr>
         <w:drawing>
-          <wp:inline distT="0" distB="0" distL="0" distR="0" wp14:anchorId="15C500A4" wp14:editId="6DC68D09">
+          <wp:inline distT="0" distB="0" distL="0" distR="0" wp14:anchorId="15C500A4" wp14:editId="2CE41CD6">
             <wp:extent cx="2700000" cy="1800000"/>
             <wp:effectExtent l="0" t="0" r="5715" b="0"/>
             <wp:docPr id="254282631" name="Imagem 1" descr="Poupança: como investir e aumentar a rentabilidade"/>
@@ -8032,31 +8185,18 @@
       <w:pPr>
         <w:pStyle w:val="Legenda"/>
       </w:pPr>
-      <w:bookmarkStart w:id="31" w:name="_Toc195367286"/>
+      <w:bookmarkStart w:id="31" w:name="_Toc195791960"/>
       <w:r>
         <w:t xml:space="preserve">Figura </w:t>
       </w:r>
-      <w:r>
-        <w:fldChar w:fldCharType="begin"/>
-      </w:r>
-      <w:r>
-        <w:instrText xml:space="preserve"> SEQ Figura \* ARABIC </w:instrText>
-      </w:r>
-      <w:r>
-        <w:fldChar w:fldCharType="separate"/>
-      </w:r>
-      <w:r>
-        <w:rPr>
-          <w:noProof/>
-        </w:rPr>
-        <w:t>2</w:t>
-      </w:r>
-      <w:r>
-        <w:rPr>
-          <w:noProof/>
-        </w:rPr>
-        <w:fldChar w:fldCharType="end"/>
-      </w:r>
+      <w:fldSimple w:instr=" SEQ Figura \* ARABIC ">
+        <w:r>
+          <w:rPr>
+            <w:noProof/>
+          </w:rPr>
+          <w:t>2</w:t>
+        </w:r>
+      </w:fldSimple>
       <w:r>
         <w:t xml:space="preserve"> - </w:t>
       </w:r>
@@ -8092,7 +8232,7 @@
           <w:lang w:eastAsia="pt-PT"/>
         </w:rPr>
       </w:pPr>
-      <w:bookmarkStart w:id="32" w:name="_Toc195367249"/>
+      <w:bookmarkStart w:id="32" w:name="_Toc195791922"/>
       <w:r>
         <w:rPr>
           <w:rFonts w:eastAsia="Times New Roman"/>
@@ -8125,7 +8265,7 @@
         </w:rPr>
       </w:pPr>
       <w:bookmarkStart w:id="33" w:name="_Toc193401008"/>
-      <w:bookmarkStart w:id="34" w:name="_Toc195367250"/>
+      <w:bookmarkStart w:id="34" w:name="_Toc195791923"/>
       <w:r>
         <w:rPr>
           <w:rFonts w:eastAsia="Times New Roman"/>
@@ -8293,7 +8433,7 @@
         </w:rPr>
       </w:pPr>
       <w:bookmarkStart w:id="35" w:name="_Toc193401009"/>
-      <w:bookmarkStart w:id="36" w:name="_Toc195367251"/>
+      <w:bookmarkStart w:id="36" w:name="_Toc195791924"/>
       <w:r>
         <w:rPr>
           <w:rFonts w:eastAsia="Times New Roman"/>
@@ -8459,7 +8599,7 @@
       <w:pPr>
         <w:pStyle w:val="Ttulo2"/>
       </w:pPr>
-      <w:bookmarkStart w:id="37" w:name="_Toc195367252"/>
+      <w:bookmarkStart w:id="37" w:name="_Toc195791925"/>
       <w:r>
         <w:lastRenderedPageBreak/>
         <w:t xml:space="preserve">Estudo de </w:t>
@@ -8473,7 +8613,7 @@
       <w:pPr>
         <w:pStyle w:val="Ttulo3"/>
       </w:pPr>
-      <w:bookmarkStart w:id="38" w:name="_Toc195367253"/>
+      <w:bookmarkStart w:id="38" w:name="_Toc195791926"/>
       <w:r>
         <w:t>Estudo Deco ProTeste</w:t>
       </w:r>
@@ -8584,31 +8724,18 @@
         </w:rPr>
       </w:pPr>
       <w:bookmarkStart w:id="39" w:name="_Toc193400983"/>
-      <w:bookmarkStart w:id="40" w:name="_Toc195367287"/>
+      <w:bookmarkStart w:id="40" w:name="_Toc195791961"/>
       <w:r>
         <w:t xml:space="preserve">Figura </w:t>
       </w:r>
-      <w:r>
-        <w:fldChar w:fldCharType="begin"/>
-      </w:r>
-      <w:r>
-        <w:instrText xml:space="preserve"> SEQ Figura \* ARABIC </w:instrText>
-      </w:r>
-      <w:r>
-        <w:fldChar w:fldCharType="separate"/>
-      </w:r>
-      <w:r>
-        <w:rPr>
-          <w:noProof/>
-        </w:rPr>
-        <w:t>3</w:t>
-      </w:r>
-      <w:r>
-        <w:rPr>
-          <w:noProof/>
-        </w:rPr>
-        <w:fldChar w:fldCharType="end"/>
-      </w:r>
+      <w:fldSimple w:instr=" SEQ Figura \* ARABIC ">
+        <w:r>
+          <w:rPr>
+            <w:noProof/>
+          </w:rPr>
+          <w:t>3</w:t>
+        </w:r>
+      </w:fldSimple>
       <w:r>
         <w:t xml:space="preserve"> - Estudo </w:t>
       </w:r>
@@ -8758,7 +8885,7 @@
           <w:lang w:eastAsia="pt-PT"/>
         </w:rPr>
       </w:pPr>
-      <w:bookmarkStart w:id="41" w:name="_Toc195367254"/>
+      <w:bookmarkStart w:id="41" w:name="_Toc195791927"/>
       <w:r>
         <w:rPr>
           <w:lang w:eastAsia="pt-PT"/>
@@ -8864,31 +8991,18 @@
         <w:pStyle w:val="Legenda"/>
       </w:pPr>
       <w:bookmarkStart w:id="42" w:name="_Toc193400984"/>
-      <w:bookmarkStart w:id="43" w:name="_Toc195367288"/>
+      <w:bookmarkStart w:id="43" w:name="_Toc195791962"/>
       <w:r>
         <w:t xml:space="preserve">Figura </w:t>
       </w:r>
-      <w:r>
-        <w:fldChar w:fldCharType="begin"/>
-      </w:r>
-      <w:r>
-        <w:instrText xml:space="preserve"> SEQ Figura \* ARABIC </w:instrText>
-      </w:r>
-      <w:r>
-        <w:fldChar w:fldCharType="separate"/>
-      </w:r>
-      <w:r>
-        <w:rPr>
-          <w:noProof/>
-        </w:rPr>
-        <w:t>4</w:t>
-      </w:r>
-      <w:r>
-        <w:rPr>
-          <w:noProof/>
-        </w:rPr>
-        <w:fldChar w:fldCharType="end"/>
-      </w:r>
+      <w:fldSimple w:instr=" SEQ Figura \* ARABIC ">
+        <w:r>
+          <w:rPr>
+            <w:noProof/>
+          </w:rPr>
+          <w:t>4</w:t>
+        </w:r>
+      </w:fldSimple>
       <w:r>
         <w:t xml:space="preserve"> - </w:t>
       </w:r>
@@ -8940,7 +9054,7 @@
           <w:lang w:eastAsia="pt-PT"/>
         </w:rPr>
       </w:pPr>
-      <w:bookmarkStart w:id="44" w:name="_Toc195367255"/>
+      <w:bookmarkStart w:id="44" w:name="_Toc195791928"/>
       <w:r>
         <w:rPr>
           <w:lang w:eastAsia="pt-PT"/>
@@ -9059,31 +9173,18 @@
         <w:pStyle w:val="Legenda"/>
       </w:pPr>
       <w:bookmarkStart w:id="45" w:name="_Toc193400985"/>
-      <w:bookmarkStart w:id="46" w:name="_Toc195367289"/>
+      <w:bookmarkStart w:id="46" w:name="_Toc195791963"/>
       <w:r>
         <w:t xml:space="preserve">Figura </w:t>
       </w:r>
-      <w:r>
-        <w:fldChar w:fldCharType="begin"/>
-      </w:r>
-      <w:r>
-        <w:instrText xml:space="preserve"> SEQ Figura \* ARABIC </w:instrText>
-      </w:r>
-      <w:r>
-        <w:fldChar w:fldCharType="separate"/>
-      </w:r>
-      <w:r>
-        <w:rPr>
-          <w:noProof/>
-        </w:rPr>
-        <w:t>5</w:t>
-      </w:r>
-      <w:r>
-        <w:rPr>
-          <w:noProof/>
-        </w:rPr>
-        <w:fldChar w:fldCharType="end"/>
-      </w:r>
+      <w:fldSimple w:instr=" SEQ Figura \* ARABIC ">
+        <w:r>
+          <w:rPr>
+            <w:noProof/>
+          </w:rPr>
+          <w:t>5</w:t>
+        </w:r>
+      </w:fldSimple>
       <w:r>
         <w:t xml:space="preserve"> - Estudo Idealista</w:t>
       </w:r>
@@ -9121,7 +9222,7 @@
       <w:pPr>
         <w:pStyle w:val="Ttulo3"/>
       </w:pPr>
-      <w:bookmarkStart w:id="47" w:name="_Toc195367256"/>
+      <w:bookmarkStart w:id="47" w:name="_Toc195791929"/>
       <w:r>
         <w:lastRenderedPageBreak/>
         <w:t>Conclusões do Nosso Estudo</w:t>
@@ -9226,31 +9327,18 @@
         <w:pStyle w:val="Legenda"/>
       </w:pPr>
       <w:bookmarkStart w:id="48" w:name="_Toc193400986"/>
-      <w:bookmarkStart w:id="49" w:name="_Toc195367290"/>
+      <w:bookmarkStart w:id="49" w:name="_Toc195791964"/>
       <w:r>
         <w:t xml:space="preserve">Figura </w:t>
       </w:r>
-      <w:r>
-        <w:fldChar w:fldCharType="begin"/>
-      </w:r>
-      <w:r>
-        <w:instrText xml:space="preserve"> SEQ Figura \* ARABIC </w:instrText>
-      </w:r>
-      <w:r>
-        <w:fldChar w:fldCharType="separate"/>
-      </w:r>
-      <w:r>
-        <w:rPr>
-          <w:noProof/>
-        </w:rPr>
-        <w:t>6</w:t>
-      </w:r>
-      <w:r>
-        <w:rPr>
-          <w:noProof/>
-        </w:rPr>
-        <w:fldChar w:fldCharType="end"/>
-      </w:r>
+      <w:fldSimple w:instr=" SEQ Figura \* ARABIC ">
+        <w:r>
+          <w:rPr>
+            <w:noProof/>
+          </w:rPr>
+          <w:t>6</w:t>
+        </w:r>
+      </w:fldSimple>
       <w:r>
         <w:t xml:space="preserve"> - Literacia Financeira na Europa</w:t>
       </w:r>
@@ -9300,7 +9388,7 @@
       <w:pPr>
         <w:pStyle w:val="Ttulo1"/>
       </w:pPr>
-      <w:bookmarkStart w:id="50" w:name="_Toc195367257"/>
+      <w:bookmarkStart w:id="50" w:name="_Toc195791930"/>
       <w:r>
         <w:lastRenderedPageBreak/>
         <w:t>Requisitos e Comparação de Mercado</w:t>
@@ -9336,7 +9424,7 @@
       <w:r>
         <w:t xml:space="preserve"> </w:t>
       </w:r>
-      <w:bookmarkStart w:id="51" w:name="_Toc195367258"/>
+      <w:bookmarkStart w:id="51" w:name="_Toc195791931"/>
       <w:r>
         <w:t>Requisitos</w:t>
       </w:r>
@@ -9346,31 +9434,18 @@
       <w:pPr>
         <w:pStyle w:val="Legenda"/>
       </w:pPr>
-      <w:bookmarkStart w:id="52" w:name="_Toc194613117"/>
+      <w:bookmarkStart w:id="52" w:name="_Toc195791977"/>
       <w:r>
         <w:t xml:space="preserve">Tabela </w:t>
       </w:r>
-      <w:r>
-        <w:fldChar w:fldCharType="begin"/>
-      </w:r>
-      <w:r>
-        <w:instrText xml:space="preserve"> SEQ Tabela \* ARABIC </w:instrText>
-      </w:r>
-      <w:r>
-        <w:fldChar w:fldCharType="separate"/>
-      </w:r>
-      <w:r>
-        <w:rPr>
-          <w:noProof/>
-        </w:rPr>
-        <w:t>1</w:t>
-      </w:r>
-      <w:r>
-        <w:rPr>
-          <w:noProof/>
-        </w:rPr>
-        <w:fldChar w:fldCharType="end"/>
-      </w:r>
+      <w:fldSimple w:instr=" SEQ Tabela \* ARABIC ">
+        <w:r>
+          <w:rPr>
+            <w:noProof/>
+          </w:rPr>
+          <w:t>1</w:t>
+        </w:r>
+      </w:fldSimple>
       <w:r>
         <w:t xml:space="preserve"> - Requisitos Funcionais do Sistema</w:t>
       </w:r>
@@ -10390,7 +10465,7 @@
         <w:lastRenderedPageBreak/>
         <w:t xml:space="preserve"> </w:t>
       </w:r>
-      <w:bookmarkStart w:id="53" w:name="_Toc195367259"/>
+      <w:bookmarkStart w:id="53" w:name="_Toc195791932"/>
       <w:r>
         <w:t>Comparação de Mercado</w:t>
       </w:r>
@@ -10464,7 +10539,7 @@
       <w:pPr>
         <w:pStyle w:val="Ttulo3"/>
       </w:pPr>
-      <w:bookmarkStart w:id="54" w:name="_Toc195367260"/>
+      <w:bookmarkStart w:id="54" w:name="_Toc195791933"/>
       <w:r>
         <w:t>Trade Republic</w:t>
       </w:r>
@@ -10526,7 +10601,7 @@
           <w:lang w:eastAsia="pt-PT"/>
         </w:rPr>
       </w:pPr>
-      <w:bookmarkStart w:id="55" w:name="_Toc195367261"/>
+      <w:bookmarkStart w:id="55" w:name="_Toc195791934"/>
       <w:r>
         <w:rPr>
           <w:rFonts w:eastAsia="Times New Roman"/>
@@ -10594,7 +10669,7 @@
       <w:pPr>
         <w:pStyle w:val="Ttulo3"/>
       </w:pPr>
-      <w:bookmarkStart w:id="56" w:name="_Toc195367262"/>
+      <w:bookmarkStart w:id="56" w:name="_Toc195791935"/>
       <w:r>
         <w:lastRenderedPageBreak/>
         <w:t>GetQuin</w:t>
@@ -10706,7 +10781,7 @@
       <w:pPr>
         <w:pStyle w:val="Ttulo3"/>
       </w:pPr>
-      <w:bookmarkStart w:id="57" w:name="_Toc195367263"/>
+      <w:bookmarkStart w:id="57" w:name="_Toc195791936"/>
       <w:r>
         <w:lastRenderedPageBreak/>
         <w:t>Comparação dos Sistemas</w:t>
@@ -10722,31 +10797,18 @@
       <w:pPr>
         <w:pStyle w:val="Legenda"/>
       </w:pPr>
-      <w:bookmarkStart w:id="58" w:name="_Toc194613118"/>
+      <w:bookmarkStart w:id="58" w:name="_Toc195791978"/>
       <w:r>
         <w:t xml:space="preserve">Tabela </w:t>
       </w:r>
-      <w:r>
-        <w:fldChar w:fldCharType="begin"/>
-      </w:r>
-      <w:r>
-        <w:instrText xml:space="preserve"> SEQ Tabela \* ARABIC </w:instrText>
-      </w:r>
-      <w:r>
-        <w:fldChar w:fldCharType="separate"/>
-      </w:r>
-      <w:r>
-        <w:rPr>
-          <w:noProof/>
-        </w:rPr>
-        <w:t>2</w:t>
-      </w:r>
-      <w:r>
-        <w:rPr>
-          <w:noProof/>
-        </w:rPr>
-        <w:fldChar w:fldCharType="end"/>
-      </w:r>
+      <w:fldSimple w:instr=" SEQ Tabela \* ARABIC ">
+        <w:r>
+          <w:rPr>
+            <w:noProof/>
+          </w:rPr>
+          <w:t>2</w:t>
+        </w:r>
+      </w:fldSimple>
       <w:r>
         <w:t xml:space="preserve"> - Comparação dos Sistemas Concorrentes</w:t>
       </w:r>
@@ -12991,7 +13053,7 @@
       <w:pPr>
         <w:pStyle w:val="Ttulo3"/>
       </w:pPr>
-      <w:bookmarkStart w:id="59" w:name="_Toc195367264"/>
+      <w:bookmarkStart w:id="59" w:name="_Toc195791937"/>
       <w:r>
         <w:lastRenderedPageBreak/>
         <w:t>Sistemas e Artigos Científicos</w:t>
@@ -13587,31 +13649,18 @@
       <w:pPr>
         <w:pStyle w:val="Legenda"/>
       </w:pPr>
-      <w:bookmarkStart w:id="60" w:name="_Toc195367291"/>
+      <w:bookmarkStart w:id="60" w:name="_Toc195791965"/>
       <w:r>
         <w:t xml:space="preserve">Figura </w:t>
       </w:r>
-      <w:r>
-        <w:fldChar w:fldCharType="begin"/>
-      </w:r>
-      <w:r>
-        <w:instrText xml:space="preserve"> SEQ Figura \* ARABIC </w:instrText>
-      </w:r>
-      <w:r>
-        <w:fldChar w:fldCharType="separate"/>
-      </w:r>
-      <w:r>
-        <w:rPr>
-          <w:noProof/>
-        </w:rPr>
-        <w:t>7</w:t>
-      </w:r>
-      <w:r>
-        <w:rPr>
-          <w:noProof/>
-        </w:rPr>
-        <w:fldChar w:fldCharType="end"/>
-      </w:r>
+      <w:fldSimple w:instr=" SEQ Figura \* ARABIC ">
+        <w:r>
+          <w:rPr>
+            <w:noProof/>
+          </w:rPr>
+          <w:t>7</w:t>
+        </w:r>
+      </w:fldSimple>
       <w:r>
         <w:t xml:space="preserve"> - Smart4Finances e Juros Compostos (1º Ano)</w:t>
       </w:r>
@@ -13711,31 +13760,18 @@
       <w:pPr>
         <w:pStyle w:val="Legenda"/>
       </w:pPr>
-      <w:bookmarkStart w:id="61" w:name="_Toc195367292"/>
+      <w:bookmarkStart w:id="61" w:name="_Toc195791966"/>
       <w:r>
         <w:t xml:space="preserve">Figura </w:t>
       </w:r>
-      <w:r>
-        <w:fldChar w:fldCharType="begin"/>
-      </w:r>
-      <w:r>
-        <w:instrText xml:space="preserve"> SEQ Figura \* ARABIC </w:instrText>
-      </w:r>
-      <w:r>
-        <w:fldChar w:fldCharType="separate"/>
-      </w:r>
-      <w:r>
-        <w:rPr>
-          <w:noProof/>
-        </w:rPr>
-        <w:t>8</w:t>
-      </w:r>
-      <w:r>
-        <w:rPr>
-          <w:noProof/>
-        </w:rPr>
-        <w:fldChar w:fldCharType="end"/>
-      </w:r>
+      <w:fldSimple w:instr=" SEQ Figura \* ARABIC ">
+        <w:r>
+          <w:rPr>
+            <w:noProof/>
+          </w:rPr>
+          <w:t>8</w:t>
+        </w:r>
+      </w:fldSimple>
       <w:r>
         <w:t xml:space="preserve"> - </w:t>
       </w:r>
@@ -13856,31 +13892,18 @@
       <w:pPr>
         <w:pStyle w:val="Legenda"/>
       </w:pPr>
-      <w:bookmarkStart w:id="62" w:name="_Toc195367293"/>
+      <w:bookmarkStart w:id="62" w:name="_Toc195791967"/>
       <w:r>
         <w:t xml:space="preserve">Figura </w:t>
       </w:r>
-      <w:r>
-        <w:fldChar w:fldCharType="begin"/>
-      </w:r>
-      <w:r>
-        <w:instrText xml:space="preserve"> SEQ Figura \* ARABIC </w:instrText>
-      </w:r>
-      <w:r>
-        <w:fldChar w:fldCharType="separate"/>
-      </w:r>
-      <w:r>
-        <w:rPr>
-          <w:noProof/>
-        </w:rPr>
-        <w:t>9</w:t>
-      </w:r>
-      <w:r>
-        <w:rPr>
-          <w:noProof/>
-        </w:rPr>
-        <w:fldChar w:fldCharType="end"/>
-      </w:r>
+      <w:fldSimple w:instr=" SEQ Figura \* ARABIC ">
+        <w:r>
+          <w:rPr>
+            <w:noProof/>
+          </w:rPr>
+          <w:t>9</w:t>
+        </w:r>
+      </w:fldSimple>
       <w:r>
         <w:t xml:space="preserve"> - </w:t>
       </w:r>
@@ -14169,7 +14192,7 @@
         <w:lastRenderedPageBreak/>
         <w:t xml:space="preserve"> </w:t>
       </w:r>
-      <w:bookmarkStart w:id="63" w:name="_Toc195367265"/>
+      <w:bookmarkStart w:id="63" w:name="_Toc195791938"/>
       <w:r>
         <w:t>Análise SWOT</w:t>
       </w:r>
@@ -15022,31 +15045,18 @@
       <w:pPr>
         <w:pStyle w:val="Legenda"/>
       </w:pPr>
-      <w:bookmarkStart w:id="64" w:name="_Toc195367294"/>
+      <w:bookmarkStart w:id="64" w:name="_Toc195791968"/>
       <w:r>
         <w:t xml:space="preserve">Figura </w:t>
       </w:r>
-      <w:r>
-        <w:fldChar w:fldCharType="begin"/>
-      </w:r>
-      <w:r>
-        <w:instrText xml:space="preserve"> SEQ Figura \* ARABIC </w:instrText>
-      </w:r>
-      <w:r>
-        <w:fldChar w:fldCharType="separate"/>
-      </w:r>
-      <w:r>
-        <w:rPr>
-          <w:noProof/>
-        </w:rPr>
-        <w:t>10</w:t>
-      </w:r>
-      <w:r>
-        <w:rPr>
-          <w:noProof/>
-        </w:rPr>
-        <w:fldChar w:fldCharType="end"/>
-      </w:r>
+      <w:fldSimple w:instr=" SEQ Figura \* ARABIC ">
+        <w:r>
+          <w:rPr>
+            <w:noProof/>
+          </w:rPr>
+          <w:t>10</w:t>
+        </w:r>
+      </w:fldSimple>
       <w:r>
         <w:t xml:space="preserve"> - </w:t>
       </w:r>
@@ -15059,7 +15069,7 @@
       <w:pPr>
         <w:pStyle w:val="Ttulo1"/>
       </w:pPr>
-      <w:bookmarkStart w:id="65" w:name="_Toc195367266"/>
+      <w:bookmarkStart w:id="65" w:name="_Toc195791939"/>
       <w:r>
         <w:lastRenderedPageBreak/>
         <w:t>Gestão de Projeto</w:t>
@@ -15071,7 +15081,7 @@
         <w:pStyle w:val="Ttulo2"/>
       </w:pPr>
       <w:bookmarkStart w:id="66" w:name="_Toc58508026"/>
-      <w:bookmarkStart w:id="67" w:name="_Toc195367267"/>
+      <w:bookmarkStart w:id="67" w:name="_Toc195791940"/>
       <w:r>
         <w:t>Metodologia e controlo do Projeto</w:t>
       </w:r>
@@ -15200,7 +15210,7 @@
       <w:r>
         <w:t xml:space="preserve"> </w:t>
       </w:r>
-      <w:bookmarkStart w:id="68" w:name="_Toc195367268"/>
+      <w:bookmarkStart w:id="68" w:name="_Toc195791941"/>
       <w:r>
         <w:t xml:space="preserve">Organização e </w:t>
       </w:r>
@@ -15297,7 +15307,7 @@
       <w:pPr>
         <w:pStyle w:val="Ttulo3"/>
       </w:pPr>
-      <w:bookmarkStart w:id="69" w:name="_Toc195367269"/>
+      <w:bookmarkStart w:id="69" w:name="_Toc195791942"/>
       <w:r>
         <w:lastRenderedPageBreak/>
         <w:t xml:space="preserve">1ª Semana / </w:t>
@@ -15451,31 +15461,18 @@
       <w:pPr>
         <w:pStyle w:val="Legenda"/>
       </w:pPr>
-      <w:bookmarkStart w:id="70" w:name="_Toc195367295"/>
+      <w:bookmarkStart w:id="70" w:name="_Toc195791969"/>
       <w:r>
         <w:t xml:space="preserve">Figura </w:t>
       </w:r>
-      <w:r>
-        <w:fldChar w:fldCharType="begin"/>
-      </w:r>
-      <w:r>
-        <w:instrText xml:space="preserve"> SEQ Figura \* ARABIC </w:instrText>
-      </w:r>
-      <w:r>
-        <w:fldChar w:fldCharType="separate"/>
-      </w:r>
-      <w:r>
-        <w:rPr>
-          <w:noProof/>
-        </w:rPr>
-        <w:t>11</w:t>
-      </w:r>
-      <w:r>
-        <w:rPr>
-          <w:noProof/>
-        </w:rPr>
-        <w:fldChar w:fldCharType="end"/>
-      </w:r>
+      <w:fldSimple w:instr=" SEQ Figura \* ARABIC ">
+        <w:r>
+          <w:rPr>
+            <w:noProof/>
+          </w:rPr>
+          <w:t>11</w:t>
+        </w:r>
+      </w:fldSimple>
       <w:r>
         <w:t xml:space="preserve"> - Jira - Quadro </w:t>
       </w:r>
@@ -15494,7 +15491,7 @@
       <w:pPr>
         <w:pStyle w:val="Ttulo3"/>
       </w:pPr>
-      <w:bookmarkStart w:id="71" w:name="_Toc195367270"/>
+      <w:bookmarkStart w:id="71" w:name="_Toc195791943"/>
       <w:r>
         <w:lastRenderedPageBreak/>
         <w:t>2</w:t>
@@ -15641,31 +15638,18 @@
       <w:pPr>
         <w:pStyle w:val="Legenda"/>
       </w:pPr>
-      <w:bookmarkStart w:id="72" w:name="_Toc195367296"/>
+      <w:bookmarkStart w:id="72" w:name="_Toc195791970"/>
       <w:r>
         <w:t xml:space="preserve">Figura </w:t>
       </w:r>
-      <w:r>
-        <w:fldChar w:fldCharType="begin"/>
-      </w:r>
-      <w:r>
-        <w:instrText xml:space="preserve"> SEQ Figura \* ARABIC </w:instrText>
-      </w:r>
-      <w:r>
-        <w:fldChar w:fldCharType="separate"/>
-      </w:r>
-      <w:r>
-        <w:rPr>
-          <w:noProof/>
-        </w:rPr>
-        <w:t>12</w:t>
-      </w:r>
-      <w:r>
-        <w:rPr>
-          <w:noProof/>
-        </w:rPr>
-        <w:fldChar w:fldCharType="end"/>
-      </w:r>
+      <w:fldSimple w:instr=" SEQ Figura \* ARABIC ">
+        <w:r>
+          <w:rPr>
+            <w:noProof/>
+          </w:rPr>
+          <w:t>12</w:t>
+        </w:r>
+      </w:fldSimple>
       <w:r>
         <w:t xml:space="preserve"> - </w:t>
       </w:r>
@@ -15794,7 +15778,7 @@
       <w:pPr>
         <w:pStyle w:val="Ttulo3"/>
       </w:pPr>
-      <w:bookmarkStart w:id="73" w:name="_Toc195367271"/>
+      <w:bookmarkStart w:id="73" w:name="_Toc195791944"/>
       <w:r>
         <w:lastRenderedPageBreak/>
         <w:t xml:space="preserve">3ª Semana / </w:t>
@@ -15898,31 +15882,18 @@
       <w:pPr>
         <w:pStyle w:val="Legenda"/>
       </w:pPr>
-      <w:bookmarkStart w:id="74" w:name="_Toc195367297"/>
+      <w:bookmarkStart w:id="74" w:name="_Toc195791971"/>
       <w:r>
         <w:t xml:space="preserve">Figura </w:t>
       </w:r>
-      <w:r>
-        <w:fldChar w:fldCharType="begin"/>
-      </w:r>
-      <w:r>
-        <w:instrText xml:space="preserve"> SEQ Figura \* ARABIC </w:instrText>
-      </w:r>
-      <w:r>
-        <w:fldChar w:fldCharType="separate"/>
-      </w:r>
-      <w:r>
-        <w:rPr>
-          <w:noProof/>
-        </w:rPr>
-        <w:t>13</w:t>
-      </w:r>
-      <w:r>
-        <w:rPr>
-          <w:noProof/>
-        </w:rPr>
-        <w:fldChar w:fldCharType="end"/>
-      </w:r>
+      <w:fldSimple w:instr=" SEQ Figura \* ARABIC ">
+        <w:r>
+          <w:rPr>
+            <w:noProof/>
+          </w:rPr>
+          <w:t>13</w:t>
+        </w:r>
+      </w:fldSimple>
       <w:r>
         <w:t xml:space="preserve"> - </w:t>
       </w:r>
@@ -15949,7 +15920,7 @@
       <w:pPr>
         <w:pStyle w:val="Ttulo3"/>
       </w:pPr>
-      <w:bookmarkStart w:id="75" w:name="_Toc195367272"/>
+      <w:bookmarkStart w:id="75" w:name="_Toc195791945"/>
       <w:r>
         <w:lastRenderedPageBreak/>
         <w:t xml:space="preserve">4ª Semana / </w:t>
@@ -16038,31 +16009,18 @@
       <w:pPr>
         <w:pStyle w:val="Legenda"/>
       </w:pPr>
-      <w:bookmarkStart w:id="76" w:name="_Toc195367298"/>
+      <w:bookmarkStart w:id="76" w:name="_Toc195791972"/>
       <w:r>
         <w:t xml:space="preserve">Figura </w:t>
       </w:r>
-      <w:r>
-        <w:fldChar w:fldCharType="begin"/>
-      </w:r>
-      <w:r>
-        <w:instrText xml:space="preserve"> SEQ Figura \* ARABIC </w:instrText>
-      </w:r>
-      <w:r>
-        <w:fldChar w:fldCharType="separate"/>
-      </w:r>
-      <w:r>
-        <w:rPr>
-          <w:noProof/>
-        </w:rPr>
-        <w:t>14</w:t>
-      </w:r>
-      <w:r>
-        <w:rPr>
-          <w:noProof/>
-        </w:rPr>
-        <w:fldChar w:fldCharType="end"/>
-      </w:r>
+      <w:fldSimple w:instr=" SEQ Figura \* ARABIC ">
+        <w:r>
+          <w:rPr>
+            <w:noProof/>
+          </w:rPr>
+          <w:t>14</w:t>
+        </w:r>
+      </w:fldSimple>
       <w:r>
         <w:t xml:space="preserve"> - </w:t>
       </w:r>
@@ -16088,7 +16046,7 @@
       <w:pPr>
         <w:pStyle w:val="Ttulo3"/>
       </w:pPr>
-      <w:bookmarkStart w:id="77" w:name="_Toc195367273"/>
+      <w:bookmarkStart w:id="77" w:name="_Toc195791946"/>
       <w:r>
         <w:lastRenderedPageBreak/>
         <w:t>5ª Semana / Sprint 5</w:t>
@@ -16121,7 +16079,7 @@
           <w:noProof/>
         </w:rPr>
         <w:drawing>
-          <wp:inline distT="0" distB="0" distL="0" distR="0" wp14:anchorId="2D31103F" wp14:editId="19ABC58E">
+          <wp:inline distT="0" distB="0" distL="0" distR="0" wp14:anchorId="2D31103F" wp14:editId="7A0BAC76">
             <wp:extent cx="5014762" cy="1923267"/>
             <wp:effectExtent l="0" t="0" r="1905" b="0"/>
             <wp:docPr id="1564119940" name="Imagem 10" descr="Uma imagem com Software de multimédia, software, captura de ecrã&#10;&#10;Os conteúdos gerados por IA poderão estar incorretos."/>
@@ -16167,31 +16125,18 @@
       <w:pPr>
         <w:pStyle w:val="Legenda"/>
       </w:pPr>
-      <w:bookmarkStart w:id="78" w:name="_Toc195367299"/>
+      <w:bookmarkStart w:id="78" w:name="_Toc195791973"/>
       <w:r>
         <w:t xml:space="preserve">Figura </w:t>
       </w:r>
-      <w:r>
-        <w:fldChar w:fldCharType="begin"/>
-      </w:r>
-      <w:r>
-        <w:instrText xml:space="preserve"> SEQ Figura \* ARABIC </w:instrText>
-      </w:r>
-      <w:r>
-        <w:fldChar w:fldCharType="separate"/>
-      </w:r>
-      <w:r>
-        <w:rPr>
-          <w:noProof/>
-        </w:rPr>
-        <w:t>15</w:t>
-      </w:r>
-      <w:r>
-        <w:rPr>
-          <w:noProof/>
-        </w:rPr>
-        <w:fldChar w:fldCharType="end"/>
-      </w:r>
+      <w:fldSimple w:instr=" SEQ Figura \* ARABIC ">
+        <w:r>
+          <w:rPr>
+            <w:noProof/>
+          </w:rPr>
+          <w:t>15</w:t>
+        </w:r>
+      </w:fldSimple>
       <w:r>
         <w:t xml:space="preserve"> - </w:t>
       </w:r>
@@ -16217,7 +16162,7 @@
       <w:pPr>
         <w:pStyle w:val="Ttulo3"/>
       </w:pPr>
-      <w:bookmarkStart w:id="79" w:name="_Toc195367274"/>
+      <w:bookmarkStart w:id="79" w:name="_Toc195791947"/>
       <w:r>
         <w:lastRenderedPageBreak/>
         <w:t>6ª Semana / Sprint 6</w:t>
@@ -16225,13 +16170,14 @@
       <w:bookmarkEnd w:id="79"/>
     </w:p>
     <w:p>
-      <w:proofErr w:type="gramStart"/>
-      <w:r>
-        <w:t>Na Sexta</w:t>
-      </w:r>
-      <w:proofErr w:type="gramEnd"/>
-      <w:r>
-        <w:t xml:space="preserve"> semana, foram corrigidos bugs no que toca à disposição da aplicação web em dispositivos móveis. Assim foram realizados ajustes a nível de design gráfico para que a plataforma esteja também disponível e bem estruturada nestes dispositivos.</w:t>
+      <w:r>
+        <w:t xml:space="preserve">Na </w:t>
+      </w:r>
+      <w:r>
+        <w:t>s</w:t>
+      </w:r>
+      <w:r>
+        <w:t>exta semana, foram corrigidos bugs no que toca à disposição da aplicação web em dispositivos móveis. Assim foram realizados ajustes a nível de design gráfico para que a plataforma esteja também disponível e bem estruturada nestes dispositivos.</w:t>
       </w:r>
     </w:p>
     <w:p>
@@ -16309,31 +16255,18 @@
       <w:pPr>
         <w:pStyle w:val="Legenda"/>
       </w:pPr>
-      <w:bookmarkStart w:id="80" w:name="_Toc195367300"/>
+      <w:bookmarkStart w:id="80" w:name="_Toc195791974"/>
       <w:r>
         <w:t xml:space="preserve">Figura </w:t>
       </w:r>
-      <w:r>
-        <w:fldChar w:fldCharType="begin"/>
-      </w:r>
-      <w:r>
-        <w:instrText xml:space="preserve"> SEQ Figura \* ARABIC </w:instrText>
-      </w:r>
-      <w:r>
-        <w:fldChar w:fldCharType="separate"/>
-      </w:r>
-      <w:r>
-        <w:rPr>
-          <w:noProof/>
-        </w:rPr>
-        <w:t>16</w:t>
-      </w:r>
-      <w:r>
-        <w:rPr>
-          <w:noProof/>
-        </w:rPr>
-        <w:fldChar w:fldCharType="end"/>
-      </w:r>
+      <w:fldSimple w:instr=" SEQ Figura \* ARABIC ">
+        <w:r>
+          <w:rPr>
+            <w:noProof/>
+          </w:rPr>
+          <w:t>16</w:t>
+        </w:r>
+      </w:fldSimple>
       <w:r>
         <w:t xml:space="preserve"> - </w:t>
       </w:r>
@@ -16365,7 +16298,7 @@
       <w:pPr>
         <w:pStyle w:val="Ttulo3"/>
       </w:pPr>
-      <w:bookmarkStart w:id="81" w:name="_Toc195367275"/>
+      <w:bookmarkStart w:id="81" w:name="_Toc195791948"/>
       <w:r>
         <w:lastRenderedPageBreak/>
         <w:t>7ª Semana / Sprint 7</w:t>
@@ -16374,7 +16307,117 @@
     </w:p>
     <w:p>
       <w:r>
-        <w:t>Sprint7</w:t>
+        <w:t>Nesta sétima semana, foi desenvolvido o questionário que vai estar diretamente ligado aos testes com utilizadores. Decidimos que vamos escolher aleatoriamente indivíduos para testar a nossa plataforma e, após esse teste, responderão ao nosso questionário de forma a fazermos uma avaliação da plataforma, de forma a validar a sua funcionalidade e usabilidade. Foi também dado seguimento da documentação do projeto no presente relatório durante as atividades desta semana.</w:t>
+      </w:r>
+    </w:p>
+    <w:p>
+      <w:r>
+        <w:t xml:space="preserve">Podemos relacionar este tipo de tarefas com a unidade Curricular de Sistemas Gráficos e Interação, que foi extremamente útil e claramente foi uma ajuda nos conhecimentos adquiridos ao longo do curso. </w:t>
+      </w:r>
+    </w:p>
+    <w:p>
+      <w:pPr>
+        <w:keepNext/>
+        <w:jc w:val="center"/>
+      </w:pPr>
+      <w:r>
+        <w:rPr>
+          <w:noProof/>
+        </w:rPr>
+        <w:drawing>
+          <wp:inline distT="0" distB="0" distL="0" distR="0" wp14:anchorId="739443BE" wp14:editId="440E7783">
+            <wp:extent cx="4777158" cy="2041451"/>
+            <wp:effectExtent l="0" t="0" r="0" b="3810"/>
+            <wp:docPr id="975159412" name="Imagem 9" descr="Uma imagem com texto, Software de multimédia, software, Software gráfico&#10;&#10;Os conteúdos gerados por IA poderão estar incorretos."/>
+            <wp:cNvGraphicFramePr>
+              <a:graphicFrameLocks xmlns:a="http://schemas.openxmlformats.org/drawingml/2006/main" noChangeAspect="1"/>
+            </wp:cNvGraphicFramePr>
+            <a:graphic xmlns:a="http://schemas.openxmlformats.org/drawingml/2006/main">
+              <a:graphicData uri="http://schemas.openxmlformats.org/drawingml/2006/picture">
+                <pic:pic xmlns:pic="http://schemas.openxmlformats.org/drawingml/2006/picture">
+                  <pic:nvPicPr>
+                    <pic:cNvPr id="975159412" name="Imagem 9" descr="Uma imagem com texto, Software de multimédia, software, Software gráfico&#10;&#10;Os conteúdos gerados por IA poderão estar incorretos."/>
+                    <pic:cNvPicPr/>
+                  </pic:nvPicPr>
+                  <pic:blipFill>
+                    <a:blip r:embed="rId30" cstate="print">
+                      <a:extLst>
+                        <a:ext uri="{28A0092B-C50C-407E-A947-70E740481C1C}">
+                          <a14:useLocalDpi xmlns:a14="http://schemas.microsoft.com/office/drawing/2010/main" val="0"/>
+                        </a:ext>
+                      </a:extLst>
+                    </a:blip>
+                    <a:stretch>
+                      <a:fillRect/>
+                    </a:stretch>
+                  </pic:blipFill>
+                  <pic:spPr>
+                    <a:xfrm>
+                      <a:off x="0" y="0"/>
+                      <a:ext cx="4785145" cy="2044864"/>
+                    </a:xfrm>
+                    <a:prstGeom prst="rect">
+                      <a:avLst/>
+                    </a:prstGeom>
+                  </pic:spPr>
+                </pic:pic>
+              </a:graphicData>
+            </a:graphic>
+          </wp:inline>
+        </w:drawing>
+      </w:r>
+    </w:p>
+    <w:p>
+      <w:pPr>
+        <w:pStyle w:val="Legenda"/>
+      </w:pPr>
+      <w:bookmarkStart w:id="82" w:name="_Toc195791975"/>
+      <w:r>
+        <w:t xml:space="preserve">Figura </w:t>
+      </w:r>
+      <w:fldSimple w:instr=" SEQ Figura \* ARABIC ">
+        <w:r>
+          <w:rPr>
+            <w:noProof/>
+          </w:rPr>
+          <w:t>17</w:t>
+        </w:r>
+      </w:fldSimple>
+      <w:r>
+        <w:t xml:space="preserve"> - </w:t>
+      </w:r>
+      <w:r>
+        <w:t xml:space="preserve">Jira - Quadro Sprint </w:t>
+      </w:r>
+      <w:r>
+        <w:t>7</w:t>
+      </w:r>
+      <w:bookmarkEnd w:id="82"/>
+    </w:p>
+    <w:p>
+      <w:pPr>
+        <w:spacing w:line="276" w:lineRule="auto"/>
+        <w:ind w:firstLine="0"/>
+        <w:jc w:val="left"/>
+      </w:pPr>
+      <w:r>
+        <w:br w:type="page"/>
+      </w:r>
+    </w:p>
+    <w:p>
+      <w:pPr>
+        <w:pStyle w:val="Ttulo3"/>
+      </w:pPr>
+      <w:bookmarkStart w:id="83" w:name="_Toc195791949"/>
+      <w:r>
+        <w:lastRenderedPageBreak/>
+        <w:t>8ª Semana / Sprint 8</w:t>
+      </w:r>
+      <w:bookmarkEnd w:id="83"/>
+    </w:p>
+    <w:p>
+      <w:r>
+        <w:t>Nesta ....</w:t>
       </w:r>
     </w:p>
     <w:p>
@@ -16385,11 +16428,11 @@
         <w:lastRenderedPageBreak/>
         <w:t xml:space="preserve"> </w:t>
       </w:r>
-      <w:bookmarkStart w:id="82" w:name="_Toc195367276"/>
+      <w:bookmarkStart w:id="84" w:name="_Toc195791950"/>
       <w:r>
         <w:t>Arquitetura do Sistema</w:t>
       </w:r>
-      <w:bookmarkEnd w:id="82"/>
+      <w:bookmarkEnd w:id="84"/>
     </w:p>
     <w:p>
       <w:r>
@@ -16465,7 +16508,7 @@
       <w:r>
         <w:t xml:space="preserve"> </w:t>
       </w:r>
-      <w:bookmarkStart w:id="83" w:name="_Toc195367277"/>
+      <w:bookmarkStart w:id="85" w:name="_Toc195791951"/>
       <w:proofErr w:type="spellStart"/>
       <w:r>
         <w:t>Frontend</w:t>
@@ -16474,7 +16517,7 @@
       <w:r>
         <w:t xml:space="preserve"> – Vue.js</w:t>
       </w:r>
-      <w:bookmarkEnd w:id="83"/>
+      <w:bookmarkEnd w:id="85"/>
     </w:p>
     <w:p>
       <w:r>
@@ -16787,7 +16830,7 @@
         <w:lastRenderedPageBreak/>
         <w:t xml:space="preserve"> </w:t>
       </w:r>
-      <w:bookmarkStart w:id="84" w:name="_Toc195367278"/>
+      <w:bookmarkStart w:id="86" w:name="_Toc195791952"/>
       <w:proofErr w:type="spellStart"/>
       <w:r>
         <w:t>Backend</w:t>
@@ -16800,7 +16843,7 @@
       <w:r>
         <w:t>Laravel</w:t>
       </w:r>
-      <w:bookmarkEnd w:id="84"/>
+      <w:bookmarkEnd w:id="86"/>
       <w:proofErr w:type="spellEnd"/>
     </w:p>
     <w:p>
@@ -17086,7 +17129,7 @@
       <w:r>
         <w:t xml:space="preserve"> </w:t>
       </w:r>
-      <w:bookmarkStart w:id="85" w:name="_Toc195367279"/>
+      <w:bookmarkStart w:id="87" w:name="_Toc195791953"/>
       <w:r>
         <w:t xml:space="preserve">Base de Dados – </w:t>
       </w:r>
@@ -17094,7 +17137,7 @@
       <w:r>
         <w:t>MySQL</w:t>
       </w:r>
-      <w:bookmarkEnd w:id="85"/>
+      <w:bookmarkEnd w:id="87"/>
       <w:proofErr w:type="spellEnd"/>
     </w:p>
     <w:p>
@@ -17130,10 +17173,7 @@
     </w:p>
     <w:p>
       <w:r>
-        <w:t>Estrutura simplificada da BD</w:t>
-      </w:r>
-      <w:r>
-        <w:t>:</w:t>
+        <w:t>Estrutura simplificada da BD:</w:t>
       </w:r>
     </w:p>
     <w:p>
@@ -17291,11 +17331,11 @@
         <w:lastRenderedPageBreak/>
         <w:t xml:space="preserve"> </w:t>
       </w:r>
-      <w:bookmarkStart w:id="86" w:name="_Toc195367280"/>
+      <w:bookmarkStart w:id="88" w:name="_Toc195791954"/>
       <w:r>
         <w:t>Escalabilidade e Manutenção</w:t>
       </w:r>
-      <w:bookmarkEnd w:id="86"/>
+      <w:bookmarkEnd w:id="88"/>
     </w:p>
     <w:p>
       <w:pPr>
@@ -17559,7 +17599,7 @@
                     <pic:cNvPicPr/>
                   </pic:nvPicPr>
                   <pic:blipFill>
-                    <a:blip r:embed="rId30">
+                    <a:blip r:embed="rId31">
                       <a:extLst>
                         <a:ext uri="{28A0092B-C50C-407E-A947-70E740481C1C}">
                           <a14:useLocalDpi xmlns:a14="http://schemas.microsoft.com/office/drawing/2010/main" val="0"/>
@@ -17590,43 +17630,33 @@
       <w:pPr>
         <w:pStyle w:val="Legenda"/>
       </w:pPr>
-      <w:bookmarkStart w:id="87" w:name="_Toc195367301"/>
+      <w:bookmarkStart w:id="89" w:name="_Toc195791976"/>
       <w:r>
         <w:t xml:space="preserve">Figura </w:t>
       </w:r>
-      <w:r>
-        <w:fldChar w:fldCharType="begin"/>
-      </w:r>
-      <w:r>
-        <w:instrText xml:space="preserve"> SEQ Figura \* ARABIC </w:instrText>
-      </w:r>
-      <w:r>
-        <w:fldChar w:fldCharType="separate"/>
-      </w:r>
-      <w:r>
-        <w:rPr>
-          <w:noProof/>
-        </w:rPr>
-        <w:t>17</w:t>
-      </w:r>
-      <w:r>
-        <w:fldChar w:fldCharType="end"/>
-      </w:r>
+      <w:fldSimple w:instr=" SEQ Figura \* ARABIC ">
+        <w:r>
+          <w:rPr>
+            <w:noProof/>
+          </w:rPr>
+          <w:t>18</w:t>
+        </w:r>
+      </w:fldSimple>
       <w:r>
         <w:t>- Arquitetura do Sistema</w:t>
       </w:r>
-      <w:bookmarkEnd w:id="87"/>
+      <w:bookmarkEnd w:id="89"/>
     </w:p>
     <w:p>
       <w:pPr>
         <w:pStyle w:val="Ttulo1"/>
       </w:pPr>
-      <w:bookmarkStart w:id="88" w:name="_Toc195367281"/>
+      <w:bookmarkStart w:id="90" w:name="_Toc195791955"/>
       <w:r>
         <w:lastRenderedPageBreak/>
         <w:t>Implementação</w:t>
       </w:r>
-      <w:bookmarkEnd w:id="88"/>
+      <w:bookmarkEnd w:id="90"/>
     </w:p>
     <w:p>
       <w:r>
@@ -17655,12 +17685,12 @@
       <w:pPr>
         <w:pStyle w:val="Ttulo1"/>
       </w:pPr>
-      <w:bookmarkStart w:id="89" w:name="_Toc195367282"/>
+      <w:bookmarkStart w:id="91" w:name="_Toc195791956"/>
       <w:r>
         <w:lastRenderedPageBreak/>
         <w:t>Testes de Usabilidade com Utilizadores</w:t>
       </w:r>
-      <w:bookmarkEnd w:id="89"/>
+      <w:bookmarkEnd w:id="91"/>
     </w:p>
     <w:p>
       <w:pPr>
@@ -17820,31 +17850,7 @@
         <w:rPr>
           <w:lang w:eastAsia="pt-PT"/>
         </w:rPr>
-        <w:t xml:space="preserve"> de 5 pontos, variando entre</w:t>
-      </w:r>
-      <w:r>
-        <w:rPr>
-          <w:lang w:eastAsia="pt-PT"/>
-        </w:rPr>
-        <w:t xml:space="preserve"> </w:t>
-      </w:r>
-      <w:r>
-        <w:rPr>
-          <w:lang w:eastAsia="pt-PT"/>
-        </w:rPr>
-        <w:t>1 – Discordo totalmente</w:t>
-      </w:r>
-      <w:r>
-        <w:rPr>
-          <w:lang w:eastAsia="pt-PT"/>
-        </w:rPr>
-        <w:t xml:space="preserve"> e </w:t>
-      </w:r>
-      <w:r>
-        <w:rPr>
-          <w:lang w:eastAsia="pt-PT"/>
-        </w:rPr>
-        <w:t>5 – Concordo totalmente</w:t>
+        <w:t xml:space="preserve"> de 5 pontos, variando entre 1 – Discordo totalmente e 5 – Concordo totalmente</w:t>
       </w:r>
       <w:r>
         <w:rPr>
@@ -17874,66 +17880,26 @@
         </w:rPr>
         <w:t xml:space="preserve">) disponível no seguinte endereço url: </w:t>
       </w:r>
-      <w:r>
-        <w:fldChar w:fldCharType="begin"/>
-      </w:r>
-      <w:r>
-        <w:instrText>HYPERLINK "</w:instrText>
-      </w:r>
-      <w:r>
-        <w:instrText>https://forms.gle/AXALUKEQFYAQC1kd8</w:instrText>
-      </w:r>
-      <w:r>
-        <w:instrText>"</w:instrText>
-      </w:r>
-      <w:r>
-        <w:fldChar w:fldCharType="separate"/>
-      </w:r>
-      <w:r>
-        <w:rPr>
-          <w:rStyle w:val="Hiperligao"/>
-        </w:rPr>
-        <w:t>https://forms.gle/AXA</w:t>
-      </w:r>
-      <w:r>
-        <w:rPr>
-          <w:rStyle w:val="Hiperligao"/>
-        </w:rPr>
-        <w:t>L</w:t>
-      </w:r>
-      <w:r>
-        <w:rPr>
-          <w:rStyle w:val="Hiperligao"/>
-        </w:rPr>
-        <w:t>UKEQFYAQC1kd8</w:t>
-      </w:r>
-      <w:r>
-        <w:fldChar w:fldCharType="end"/>
-      </w:r>
-    </w:p>
-    <w:p>
-      <w:pPr>
-        <w:rPr>
-          <w:lang w:eastAsia="pt-PT"/>
-        </w:rPr>
-      </w:pPr>
-      <w:r>
-        <w:rPr>
-          <w:lang w:eastAsia="pt-PT"/>
-        </w:rPr>
-        <w:t>Antes de responderem ao questionário, os utilizadores foram convidados a interagir com o sistema durante alguns minutos, explorando funcionalidades como</w:t>
-      </w:r>
-      <w:r>
-        <w:rPr>
-          <w:lang w:eastAsia="pt-PT"/>
-        </w:rPr>
-        <w:t>, por exemplo</w:t>
-      </w:r>
-      <w:r>
-        <w:rPr>
-          <w:lang w:eastAsia="pt-PT"/>
-        </w:rPr>
-        <w:t>:</w:t>
+      <w:hyperlink r:id="rId32" w:history="1">
+        <w:r>
+          <w:rPr>
+            <w:rStyle w:val="Hiperligao"/>
+          </w:rPr>
+          <w:t>https://forms.gle/AXALUKEQFYAQC1kd8</w:t>
+        </w:r>
+      </w:hyperlink>
+    </w:p>
+    <w:p>
+      <w:pPr>
+        <w:rPr>
+          <w:lang w:eastAsia="pt-PT"/>
+        </w:rPr>
+      </w:pPr>
+      <w:r>
+        <w:rPr>
+          <w:lang w:eastAsia="pt-PT"/>
+        </w:rPr>
+        <w:t>Antes de responderem ao questionário, os utilizadores foram convidados a interagir com o sistema durante alguns minutos, explorando funcionalidades como, por exemplo:</w:t>
       </w:r>
     </w:p>
     <w:p>
@@ -18148,50 +18114,20 @@
         <w:t>anos</w:t>
       </w:r>
       <w:r>
-        <w:t xml:space="preserve">. </w:t>
-      </w:r>
-      <w:r>
-        <w:t>A amostra incluiu tanto utilizadores técnicos como utilizadores com pouca experiência tecnológica, de forma a obter uma perspetiva abrangente da usabilidade do sistema</w:t>
-      </w:r>
-      <w:r>
-        <w:t>.</w:t>
-      </w:r>
-    </w:p>
-    <w:p>
-      <w:pPr>
-        <w:rPr>
-          <w:lang w:eastAsia="pt-PT"/>
-        </w:rPr>
-      </w:pPr>
-      <w:r>
-        <w:rPr>
-          <w:lang w:eastAsia="pt-PT"/>
-        </w:rPr>
-        <w:t>A pontuação do SUS é calculada com base num algoritmo específico, resultando num valor entre 0 e 100. De acordo com estudos de referência, uma pontuação</w:t>
-      </w:r>
-      <w:r>
-        <w:rPr>
-          <w:lang w:eastAsia="pt-PT"/>
-        </w:rPr>
-        <w:t> acima de 68 é considerada boa </w:t>
-      </w:r>
-      <w:r>
-        <w:rPr>
-          <w:lang w:eastAsia="pt-PT"/>
-        </w:rPr>
-        <w:t>e</w:t>
-      </w:r>
-      <w:r>
-        <w:rPr>
-          <w:lang w:eastAsia="pt-PT"/>
-        </w:rPr>
-        <w:t> acima de 80,3 é excelente</w:t>
-      </w:r>
-      <w:r>
-        <w:rPr>
-          <w:lang w:eastAsia="pt-PT"/>
-        </w:rPr>
-        <w:t>.</w:t>
+        <w:t>. A amostra incluiu tanto utilizadores técnicos como utilizadores com pouca experiência tecnológica, de forma a obter uma perspetiva abrangente da usabilidade do sistema.</w:t>
+      </w:r>
+    </w:p>
+    <w:p>
+      <w:pPr>
+        <w:rPr>
+          <w:lang w:eastAsia="pt-PT"/>
+        </w:rPr>
+      </w:pPr>
+      <w:r>
+        <w:rPr>
+          <w:lang w:eastAsia="pt-PT"/>
+        </w:rPr>
+        <w:t>A pontuação do SUS é calculada com base num algoritmo específico, resultando num valor entre 0 e 100. De acordo com estudos de referência, uma pontuação acima de 68 é considerada boa e acima de 80,3 é excelente.</w:t>
       </w:r>
     </w:p>
     <w:p>
@@ -18233,12 +18169,12 @@
       <w:pPr>
         <w:pStyle w:val="Ttulo1"/>
       </w:pPr>
-      <w:bookmarkStart w:id="90" w:name="_Toc195367283"/>
+      <w:bookmarkStart w:id="92" w:name="_Toc195791957"/>
       <w:r>
         <w:lastRenderedPageBreak/>
         <w:t>Conclusão</w:t>
       </w:r>
-      <w:bookmarkEnd w:id="90"/>
+      <w:bookmarkEnd w:id="92"/>
     </w:p>
     <w:p>
       <w:pPr>
@@ -18946,12 +18882,12 @@
         </w:numPr>
         <w:ind w:left="360" w:hanging="360"/>
       </w:pPr>
-      <w:bookmarkStart w:id="91" w:name="_Toc195367284"/>
+      <w:bookmarkStart w:id="93" w:name="_Toc195791958"/>
       <w:r>
         <w:lastRenderedPageBreak/>
         <w:t>Referências Bibliográficas</w:t>
       </w:r>
-      <w:bookmarkEnd w:id="91"/>
+      <w:bookmarkEnd w:id="93"/>
     </w:p>
     <w:p>
       <w:pPr>
@@ -18961,7 +18897,7 @@
           <w:numId w:val="48"/>
         </w:numPr>
       </w:pPr>
-      <w:hyperlink r:id="rId31" w:history="1">
+      <w:hyperlink r:id="rId33" w:history="1">
         <w:r>
           <w:rPr>
             <w:rStyle w:val="Hiperligao"/>
@@ -18978,7 +18914,7 @@
           <w:numId w:val="48"/>
         </w:numPr>
       </w:pPr>
-      <w:hyperlink r:id="rId32" w:history="1">
+      <w:hyperlink r:id="rId34" w:history="1">
         <w:r>
           <w:rPr>
             <w:rStyle w:val="Hiperligao"/>
@@ -18995,7 +18931,7 @@
           <w:numId w:val="48"/>
         </w:numPr>
       </w:pPr>
-      <w:hyperlink r:id="rId33" w:history="1">
+      <w:hyperlink r:id="rId35" w:history="1">
         <w:r>
           <w:rPr>
             <w:rStyle w:val="Hiperligao"/>
@@ -19012,7 +18948,7 @@
           <w:numId w:val="48"/>
         </w:numPr>
       </w:pPr>
-      <w:hyperlink r:id="rId34" w:history="1">
+      <w:hyperlink r:id="rId36" w:history="1">
         <w:r>
           <w:rPr>
             <w:rStyle w:val="Hiperligao"/>
@@ -19029,7 +18965,7 @@
           <w:numId w:val="48"/>
         </w:numPr>
       </w:pPr>
-      <w:hyperlink r:id="rId35" w:history="1">
+      <w:hyperlink r:id="rId37" w:history="1">
         <w:r>
           <w:rPr>
             <w:rStyle w:val="Hiperligao"/>
@@ -19051,7 +18987,7 @@
           <w:u w:val="none"/>
         </w:rPr>
       </w:pPr>
-      <w:hyperlink r:id="rId36" w:history="1">
+      <w:hyperlink r:id="rId38" w:history="1">
         <w:r>
           <w:rPr>
             <w:rStyle w:val="Hiperligao"/>
@@ -19310,9 +19246,9 @@
       </w:r>
     </w:p>
     <w:sectPr>
-      <w:headerReference w:type="even" r:id="rId37"/>
-      <w:headerReference w:type="default" r:id="rId38"/>
-      <w:footerReference w:type="default" r:id="rId39"/>
+      <w:headerReference w:type="even" r:id="rId39"/>
+      <w:headerReference w:type="default" r:id="rId40"/>
+      <w:footerReference w:type="default" r:id="rId41"/>
       <w:type w:val="continuous"/>
       <w:pgSz w:w="11906" w:h="16838" w:code="9"/>
       <w:pgMar w:top="1418" w:right="1418" w:bottom="1418" w:left="1701" w:header="709" w:footer="612" w:gutter="0"/>
@@ -27605,6 +27541,7 @@
   <w:style w:type="character" w:default="1" w:styleId="Tipodeletrapredefinidodopargrafo">
     <w:name w:val="Default Paragraph Font"/>
     <w:uiPriority w:val="1"/>
+    <w:semiHidden/>
     <w:unhideWhenUsed/>
   </w:style>
   <w:style w:type="table" w:default="1" w:styleId="Tabelanormal">

</xml_diff>